<commit_message>
Update Informe de las Prácticas Profesionales 1 .docx
Hice los cambios que me dijo Baster escepto poner su nombre con categoria cientifica, lo de la tabla de tareas y lo de las pruebas que tengo que dejar pq son muchas
</commit_message>
<xml_diff>
--- a/Informe de las Prácticas Profesionales 1 .docx
+++ b/Informe de las Prácticas Profesionales 1 .docx
@@ -335,6 +335,7 @@
         </w:rPr>
         <w:t xml:space="preserve">: </w:t>
       </w:r>
+      <w:proofErr w:type="spellStart"/>
       <w:r>
         <w:rPr>
           <w:rFonts w:cs="Arial"/>
@@ -343,8 +344,31 @@
           <w:sz w:val="40"/>
           <w:szCs w:val="40"/>
         </w:rPr>
-        <w:t>Dr. C. Fidel Hernández</w:t>
-      </w:r>
+        <w:t>Ing</w:t>
+      </w:r>
+      <w:proofErr w:type="spellEnd"/>
+      <w:r>
+        <w:rPr>
+          <w:rFonts w:cs="Arial"/>
+          <w:b/>
+          <w:bCs/>
+          <w:sz w:val="40"/>
+          <w:szCs w:val="40"/>
+        </w:rPr>
+        <w:t xml:space="preserve"> Alejandro </w:t>
+      </w:r>
+      <w:proofErr w:type="spellStart"/>
+      <w:r>
+        <w:rPr>
+          <w:rFonts w:cs="Arial"/>
+          <w:b/>
+          <w:bCs/>
+          <w:sz w:val="40"/>
+          <w:szCs w:val="40"/>
+        </w:rPr>
+        <w:t>Baster</w:t>
+      </w:r>
+      <w:proofErr w:type="spellEnd"/>
     </w:p>
     <w:p>
       <w:pPr>
@@ -530,6 +554,7 @@
           <w:szCs w:val="40"/>
         </w:rPr>
       </w:pPr>
+      <w:proofErr w:type="spellStart"/>
       <w:r>
         <w:rPr>
           <w:rFonts w:cs="Arial"/>
@@ -539,11 +564,10 @@
           <w:szCs w:val="40"/>
         </w:rPr>
         <w:lastRenderedPageBreak/>
-        <w:t xml:space="preserve">Abstract </w:t>
-      </w:r>
-    </w:p>
-    <w:p>
-      <w:pPr>
+        <w:t>Abstract</w:t>
+      </w:r>
+      <w:proofErr w:type="spellEnd"/>
+      <w:r>
         <w:rPr>
           <w:rFonts w:cs="Arial"/>
           <w:b/>
@@ -551,6 +575,18 @@
           <w:sz w:val="40"/>
           <w:szCs w:val="40"/>
         </w:rPr>
+        <w:t xml:space="preserve"> </w:t>
+      </w:r>
+    </w:p>
+    <w:p>
+      <w:pPr>
+        <w:rPr>
+          <w:rFonts w:cs="Arial"/>
+          <w:b/>
+          <w:bCs/>
+          <w:sz w:val="40"/>
+          <w:szCs w:val="40"/>
+        </w:rPr>
       </w:pPr>
     </w:p>
     <w:p>
@@ -606,14 +642,25 @@
           <w:szCs w:val="24"/>
         </w:rPr>
       </w:pPr>
-      <w:r>
-        <w:rPr>
-          <w:rFonts w:cs="Arial"/>
-          <w:b/>
-          <w:bCs/>
-          <w:szCs w:val="24"/>
-        </w:rPr>
-        <w:t>Keywords:</w:t>
+      <w:proofErr w:type="spellStart"/>
+      <w:r>
+        <w:rPr>
+          <w:rFonts w:cs="Arial"/>
+          <w:b/>
+          <w:bCs/>
+          <w:szCs w:val="24"/>
+        </w:rPr>
+        <w:t>Keywords</w:t>
+      </w:r>
+      <w:proofErr w:type="spellEnd"/>
+      <w:r>
+        <w:rPr>
+          <w:rFonts w:cs="Arial"/>
+          <w:b/>
+          <w:bCs/>
+          <w:szCs w:val="24"/>
+        </w:rPr>
+        <w:t>:</w:t>
       </w:r>
       <w:r>
         <w:rPr>
@@ -860,7 +907,13 @@
           </w:tcPr>
           <w:p>
             <w:r>
-              <w:t>Asimilación de la teoría sobre análisis por vibraciones y concepto de la FFT. Análisis en el dominio del tiempo y de la frecuencia.</w:t>
+              <w:t xml:space="preserve">Asimilación de la teoría sobre análisis por vibraciones y concepto de la </w:t>
+            </w:r>
+            <w:r>
+              <w:t xml:space="preserve">(Transformada rápida de Fourier)  </w:t>
+            </w:r>
+            <w:r>
+              <w:t>FFT. Análisis en el dominio del tiempo y de la frecuencia.</w:t>
             </w:r>
           </w:p>
         </w:tc>
@@ -930,13 +983,43 @@
           </w:tcPr>
           <w:p>
             <w:r>
-              <w:t xml:space="preserve">Programar una aplicación Multiplataforma (Windows, Linux, Android) que sea capaz de seleccionar el driver de captura de datos (.dll en Windows, .so en Linux y Android) y usarla para capturar datos, mostrar dichos datos gráficamente en el dominio del tiempo y de la </w:t>
+              <w:t xml:space="preserve">Programar una aplicación Multiplataforma (Windows, Linux, Android) que sea capaz de seleccionar el </w:t>
+            </w:r>
+            <w:r>
+              <w:rPr>
+                <w:i/>
+              </w:rPr>
+              <w:t>driver</w:t>
+            </w:r>
+            <w:r>
+              <w:t xml:space="preserve"> de captura de datos (.dll en Windows, .so en Linux y Android) y usarla para capturar datos, mostrar dichos datos gráficamente en el dominio del tiempo y de la </w:t>
             </w:r>
             <w:r>
               <w:t>frecuencia (usando</w:t>
             </w:r>
             <w:r>
-              <w:t xml:space="preserve"> la FFT) y almacenarlos en una BBDD para futuro post-procesamientos. </w:t>
+              <w:t xml:space="preserve"> la </w:t>
+            </w:r>
+            <w:r>
+              <w:t>(</w:t>
+            </w:r>
+            <w:r>
+              <w:t>Transformada rápida de Fourier</w:t>
+            </w:r>
+            <w:r>
+              <w:t>)</w:t>
+            </w:r>
+            <w:r>
+              <w:t xml:space="preserve">  </w:t>
+            </w:r>
+            <w:r>
+              <w:t xml:space="preserve">FFT) y almacenarlos en una </w:t>
+            </w:r>
+            <w:r>
+              <w:t>base de datos</w:t>
+            </w:r>
+            <w:r>
+              <w:t xml:space="preserve"> para futuro post-procesamientos. </w:t>
             </w:r>
           </w:p>
         </w:tc>
@@ -1742,21 +1825,7 @@
                 <w:rStyle w:val="Hipervnculo"/>
                 <w:noProof/>
               </w:rPr>
-              <w:t>Referencias bibliográ</w:t>
-            </w:r>
-            <w:r>
-              <w:rPr>
-                <w:rStyle w:val="Hipervnculo"/>
-                <w:noProof/>
-              </w:rPr>
-              <w:t>f</w:t>
-            </w:r>
-            <w:r>
-              <w:rPr>
-                <w:rStyle w:val="Hipervnculo"/>
-                <w:noProof/>
-              </w:rPr>
-              <w:t>icas</w:t>
+              <w:t>Referencias bibliográficas</w:t>
             </w:r>
             <w:r>
               <w:rPr>
@@ -1979,10 +2048,13 @@
         <w:t>ocurren averías</w:t>
       </w:r>
       <w:r>
-        <w:t xml:space="preserve"> o  roturas</w:t>
-      </w:r>
-      <w:r>
-        <w:t xml:space="preserve"> ejemplo</w:t>
+        <w:t xml:space="preserve"> o  </w:t>
+      </w:r>
+      <w:r>
+        <w:t xml:space="preserve">roturas, </w:t>
+      </w:r>
+      <w:r>
+        <w:t>ejemplo</w:t>
       </w:r>
       <w:r>
         <w:t xml:space="preserve"> </w:t>
@@ -2059,10 +2131,22 @@
         <w:t>intentado solucionar</w:t>
       </w:r>
       <w:r>
-        <w:t xml:space="preserve"> en nuestro país de una manera a veces inadecuada</w:t>
-      </w:r>
-      <w:r>
-        <w:t>, ya que estas soluciones no toman en cuenta las restricciones internacionales que presenta nuestro país</w:t>
+        <w:t xml:space="preserve"> en </w:t>
+      </w:r>
+      <w:r>
+        <w:t>el</w:t>
+      </w:r>
+      <w:r>
+        <w:t xml:space="preserve"> país de una manera a veces inadecuada</w:t>
+      </w:r>
+      <w:r>
+        <w:t xml:space="preserve">, ya que estas soluciones no toman en cuenta las restricciones internacionales que presenta </w:t>
+      </w:r>
+      <w:r>
+        <w:t>el</w:t>
+      </w:r>
+      <w:r>
+        <w:t xml:space="preserve"> país</w:t>
       </w:r>
       <w:r>
         <w:t xml:space="preserve"> debido al embargo económico</w:t>
@@ -2256,7 +2340,10 @@
         </w:numPr>
       </w:pPr>
       <w:r>
-        <w:t xml:space="preserve">Identificar  </w:t>
+        <w:t>Investigar sobre</w:t>
+      </w:r>
+      <w:r>
+        <w:t xml:space="preserve"> </w:t>
       </w:r>
       <w:r>
         <w:t>otras</w:t>
@@ -2268,7 +2355,10 @@
         <w:t xml:space="preserve">aplicaciones </w:t>
       </w:r>
       <w:r>
-        <w:t xml:space="preserve">para el </w:t>
+        <w:t>que realicen</w:t>
+      </w:r>
+      <w:r>
+        <w:t xml:space="preserve"> el </w:t>
       </w:r>
       <w:r>
         <w:t>monitoreo y diagnóstico de procesos industriales</w:t>
@@ -2343,7 +2433,13 @@
         </w:numPr>
       </w:pPr>
       <w:r>
-        <w:t xml:space="preserve">Implementar mecanismos de seguridad que aseguren que </w:t>
+        <w:t xml:space="preserve">Implementar mecanismos de seguridad que </w:t>
+      </w:r>
+      <w:r>
+        <w:t>permitan</w:t>
+      </w:r>
+      <w:r>
+        <w:t xml:space="preserve"> que </w:t>
       </w:r>
       <w:r>
         <w:t>el software no sea utilizado</w:t>
@@ -2477,7 +2573,16 @@
         <w:t xml:space="preserve"> la teoría sobre análisis por vibracione</w:t>
       </w:r>
       <w:r>
-        <w:t>s y concepto de la FFT.</w:t>
+        <w:t>s y concepto de la</w:t>
+      </w:r>
+      <w:r>
+        <w:t xml:space="preserve"> </w:t>
+      </w:r>
+      <w:r>
+        <w:t>(Transformada rápida de Fourier)</w:t>
+      </w:r>
+      <w:r>
+        <w:t xml:space="preserve"> FFT.</w:t>
       </w:r>
     </w:p>
     <w:p>
@@ -2547,7 +2652,16 @@
         <w:t xml:space="preserve">aforma </w:t>
       </w:r>
       <w:r>
-        <w:t xml:space="preserve">que sea capaz de seleccionar el driver de captura de datos y usarla para capturar datos, mostrar dichos datos gráficamente en el dominio del tiempo y de la </w:t>
+        <w:t xml:space="preserve">que sea capaz de seleccionar el </w:t>
+      </w:r>
+      <w:r>
+        <w:rPr>
+          <w:i/>
+        </w:rPr>
+        <w:t>driver</w:t>
+      </w:r>
+      <w:r>
+        <w:t xml:space="preserve"> de captura de datos y usarla para capturar datos, mostrar dichos datos gráficamente en el dominio del tiempo y de la </w:t>
       </w:r>
       <w:r>
         <w:t>frecuencia</w:t>
@@ -2556,7 +2670,13 @@
         <w:t>,</w:t>
       </w:r>
       <w:r>
-        <w:t xml:space="preserve"> y almacenarlos en una BBDD para futuro post-procesamientos.</w:t>
+        <w:t xml:space="preserve"> y almacenarlos en una </w:t>
+      </w:r>
+      <w:r>
+        <w:t>base de datos</w:t>
+      </w:r>
+      <w:r>
+        <w:t xml:space="preserve"> para futuro post-procesamientos.</w:t>
       </w:r>
     </w:p>
     <w:p>
@@ -2657,7 +2777,21 @@
           <w:rFonts w:cs="Arial"/>
           <w:szCs w:val="24"/>
         </w:rPr>
-        <w:t xml:space="preserve">El valor práctico de este trabajo reside en la entrega de </w:t>
+        <w:t>El valor práctico de e</w:t>
+      </w:r>
+      <w:r>
+        <w:rPr>
+          <w:rFonts w:cs="Arial"/>
+          <w:szCs w:val="24"/>
+        </w:rPr>
+        <w:t>ste trabajo reside en el desarrollo</w:t>
+      </w:r>
+      <w:r>
+        <w:rPr>
+          <w:rFonts w:cs="Arial"/>
+          <w:szCs w:val="24"/>
+        </w:rPr>
+        <w:t xml:space="preserve"> de </w:t>
       </w:r>
       <w:r>
         <w:rPr>
@@ -2678,7 +2812,7 @@
           <w:rFonts w:cs="Arial"/>
           <w:szCs w:val="24"/>
         </w:rPr>
-        <w:t xml:space="preserve">, que permita </w:t>
+        <w:t xml:space="preserve"> que permita </w:t>
       </w:r>
       <w:r>
         <w:rPr>
@@ -2722,6 +2856,15 @@
         </w:rPr>
         <w:t xml:space="preserve"> de máquinas industriales de cualquier tipo que produzcan vibraciones</w:t>
       </w:r>
+      <w:r>
+        <w:rPr>
+          <w:rFonts w:cs="Arial"/>
+          <w:szCs w:val="24"/>
+        </w:rPr>
+        <w:t>,</w:t>
+      </w:r>
+      <w:bookmarkStart w:id="2" w:name="_GoBack"/>
+      <w:bookmarkEnd w:id="2"/>
       <w:r>
         <w:rPr>
           <w:rFonts w:cs="Arial"/>
@@ -2787,7 +2930,7 @@
       <w:pPr>
         <w:pStyle w:val="Ttulo1"/>
       </w:pPr>
-      <w:bookmarkStart w:id="2" w:name="_Toc138434856"/>
+      <w:bookmarkStart w:id="3" w:name="_Toc138434856"/>
       <w:r>
         <w:lastRenderedPageBreak/>
         <w:t>Capítulo 1: Fundamentación</w:t>
@@ -2798,7 +2941,7 @@
       <w:r>
         <w:t>a</w:t>
       </w:r>
-      <w:bookmarkEnd w:id="2"/>
+      <w:bookmarkEnd w:id="3"/>
     </w:p>
     <w:p/>
     <w:p/>
@@ -2811,12 +2954,12 @@
       <w:pPr>
         <w:pStyle w:val="Ttulo1"/>
       </w:pPr>
-      <w:bookmarkStart w:id="3" w:name="_Toc138434857"/>
+      <w:bookmarkStart w:id="4" w:name="_Toc138434857"/>
       <w:r>
         <w:lastRenderedPageBreak/>
         <w:t>Capítulo 2: Solución propuesta</w:t>
       </w:r>
-      <w:bookmarkEnd w:id="3"/>
+      <w:bookmarkEnd w:id="4"/>
     </w:p>
     <w:p/>
     <w:p/>
@@ -2832,7 +2975,7 @@
       <w:pPr>
         <w:pStyle w:val="Ttulo1"/>
       </w:pPr>
-      <w:bookmarkStart w:id="4" w:name="_Toc138434858"/>
+      <w:bookmarkStart w:id="5" w:name="_Toc138434858"/>
       <w:r>
         <w:lastRenderedPageBreak/>
         <w:t>Capítulo 3:</w:t>
@@ -2840,7 +2983,7 @@
       <w:r>
         <w:t xml:space="preserve"> Validación de la solución</w:t>
       </w:r>
-      <w:bookmarkEnd w:id="4"/>
+      <w:bookmarkEnd w:id="5"/>
     </w:p>
     <w:p/>
     <w:p/>
@@ -2853,12 +2996,12 @@
       <w:pPr>
         <w:pStyle w:val="Ttulo1"/>
       </w:pPr>
-      <w:bookmarkStart w:id="5" w:name="_Toc138434859"/>
+      <w:bookmarkStart w:id="6" w:name="_Toc138434859"/>
       <w:r>
         <w:lastRenderedPageBreak/>
         <w:t>Conclusiones</w:t>
       </w:r>
-      <w:bookmarkEnd w:id="5"/>
+      <w:bookmarkEnd w:id="6"/>
     </w:p>
     <w:p/>
     <w:p/>
@@ -2871,12 +3014,12 @@
       <w:pPr>
         <w:pStyle w:val="Ttulo1"/>
       </w:pPr>
-      <w:bookmarkStart w:id="6" w:name="_Toc138434860"/>
+      <w:bookmarkStart w:id="7" w:name="_Toc138434860"/>
       <w:r>
         <w:lastRenderedPageBreak/>
         <w:t>Recomendaciones</w:t>
       </w:r>
-      <w:bookmarkEnd w:id="6"/>
+      <w:bookmarkEnd w:id="7"/>
     </w:p>
     <w:p/>
     <w:p/>
@@ -2890,24 +3033,23 @@
         <w:br w:type="page"/>
       </w:r>
     </w:p>
-    <w:bookmarkStart w:id="7" w:name="_Toc138434861" w:displacedByCustomXml="next"/>
+    <w:bookmarkStart w:id="8" w:name="_Toc138434861" w:displacedByCustomXml="next"/>
     <w:sdt>
       <w:sdtPr>
+        <w:rPr>
+          <w:rFonts w:eastAsiaTheme="minorHAnsi" w:cstheme="minorBidi"/>
+          <w:b w:val="0"/>
+          <w:color w:val="auto"/>
+          <w:sz w:val="24"/>
+          <w:szCs w:val="22"/>
+        </w:rPr>
         <w:id w:val="1355228437"/>
         <w:docPartObj>
           <w:docPartGallery w:val="Bibliographies"/>
           <w:docPartUnique/>
         </w:docPartObj>
       </w:sdtPr>
-      <w:sdtEndPr>
-        <w:rPr>
-          <w:rFonts w:eastAsiaTheme="minorHAnsi" w:cstheme="minorBidi"/>
-          <w:b w:val="0"/>
-          <w:color w:val="auto"/>
-          <w:sz w:val="24"/>
-          <w:szCs w:val="22"/>
-        </w:rPr>
-      </w:sdtEndPr>
+      <w:sdtEndPr/>
       <w:sdtContent>
         <w:p>
           <w:pPr>
@@ -2916,13 +3058,14 @@
           <w:r>
             <w:t>Referencias bibliográficas</w:t>
           </w:r>
-          <w:bookmarkEnd w:id="7"/>
+          <w:bookmarkEnd w:id="8"/>
         </w:p>
         <w:sdt>
           <w:sdtPr>
             <w:id w:val="-573587230"/>
             <w:bibliography/>
           </w:sdtPr>
+          <w:sdtEndPr/>
           <w:sdtContent>
             <w:p>
               <w:pPr>
@@ -3029,10 +3172,7 @@
         </w:sdt>
       </w:sdtContent>
     </w:sdt>
-    <w:p>
-      <w:bookmarkStart w:id="8" w:name="_GoBack"/>
-      <w:bookmarkEnd w:id="8"/>
-    </w:p>
+    <w:p/>
     <w:sectPr>
       <w:headerReference w:type="default" r:id="rId9"/>
       <w:footerReference w:type="default" r:id="rId10"/>
@@ -4670,6 +4810,7 @@
   <w:style w:type="character" w:default="1" w:styleId="Fuentedeprrafopredeter">
     <w:name w:val="Default Paragraph Font"/>
     <w:uiPriority w:val="1"/>
+    <w:semiHidden/>
     <w:unhideWhenUsed/>
   </w:style>
   <w:style w:type="table" w:default="1" w:styleId="Tablanormal">
@@ -5311,7 +5452,7 @@
 </file>
 
 <file path=customXml/itemProps1.xml><?xml version="1.0" encoding="utf-8"?>
-<ds:datastoreItem xmlns:ds="http://schemas.openxmlformats.org/officeDocument/2006/customXml" ds:itemID="{2E6A8669-6D67-46FC-B81F-D79095A84CC9}">
+<ds:datastoreItem xmlns:ds="http://schemas.openxmlformats.org/officeDocument/2006/customXml" ds:itemID="{88C5614D-AB91-4373-A62B-BA86588E8A77}">
   <ds:schemaRefs>
     <ds:schemaRef ds:uri="http://schemas.openxmlformats.org/officeDocument/2006/bibliography"/>
   </ds:schemaRefs>

</xml_diff>

<commit_message>
Arreglado el nombre de Baster
</commit_message>
<xml_diff>
--- a/Informe de las Prácticas Profesionales 1 .docx
+++ b/Informe de las Prácticas Profesionales 1 .docx
@@ -335,60 +335,22 @@
         </w:rPr>
         <w:t xml:space="preserve">: </w:t>
       </w:r>
-      <w:proofErr w:type="spellStart"/>
-      <w:r>
-        <w:rPr>
-          <w:rFonts w:cs="Arial"/>
-          <w:b/>
-          <w:bCs/>
+      <w:r>
+        <w:rPr>
+          <w:b/>
           <w:sz w:val="40"/>
-          <w:szCs w:val="40"/>
-        </w:rPr>
-        <w:t>Ing</w:t>
-      </w:r>
-      <w:proofErr w:type="spellEnd"/>
-      <w:r>
-        <w:rPr>
-          <w:rFonts w:cs="Arial"/>
-          <w:b/>
-          <w:bCs/>
+        </w:rPr>
+        <w:t>Ing. Juan Alejandro Baster</w:t>
+      </w:r>
+      <w:bookmarkStart w:id="1" w:name="_GoBack"/>
+      <w:bookmarkEnd w:id="1"/>
+      <w:r>
+        <w:rPr>
+          <w:b/>
           <w:sz w:val="40"/>
-          <w:szCs w:val="40"/>
-        </w:rPr>
-        <w:t xml:space="preserve"> </w:t>
-      </w:r>
-      <w:r>
-        <w:rPr>
-          <w:rFonts w:cs="Arial"/>
-          <w:b/>
-          <w:bCs/>
-          <w:sz w:val="40"/>
-          <w:szCs w:val="40"/>
-        </w:rPr>
-        <w:t xml:space="preserve">Juan </w:t>
-      </w:r>
-      <w:r>
-        <w:rPr>
-          <w:rFonts w:cs="Arial"/>
-          <w:b/>
-          <w:bCs/>
-          <w:sz w:val="40"/>
-          <w:szCs w:val="40"/>
-        </w:rPr>
-        <w:t xml:space="preserve">Alejandro </w:t>
-      </w:r>
-      <w:proofErr w:type="spellStart"/>
-      <w:r>
-        <w:rPr>
-          <w:rFonts w:cs="Arial"/>
-          <w:b/>
-          <w:bCs/>
-          <w:sz w:val="40"/>
-          <w:szCs w:val="40"/>
-        </w:rPr>
-        <w:t>Baster</w:t>
-      </w:r>
-      <w:proofErr w:type="spellEnd"/>
+        </w:rPr>
+        <w:t xml:space="preserve"> Jiménez</w:t>
+      </w:r>
     </w:p>
     <w:p>
       <w:pPr>
@@ -574,7 +536,6 @@
           <w:szCs w:val="40"/>
         </w:rPr>
       </w:pPr>
-      <w:proofErr w:type="spellStart"/>
       <w:r>
         <w:rPr>
           <w:rFonts w:cs="Arial"/>
@@ -584,10 +545,11 @@
           <w:szCs w:val="40"/>
         </w:rPr>
         <w:lastRenderedPageBreak/>
-        <w:t>Abstract</w:t>
-      </w:r>
-      <w:proofErr w:type="spellEnd"/>
-      <w:r>
+        <w:t xml:space="preserve">Abstract </w:t>
+      </w:r>
+    </w:p>
+    <w:p>
+      <w:pPr>
         <w:rPr>
           <w:rFonts w:cs="Arial"/>
           <w:b/>
@@ -595,18 +557,6 @@
           <w:sz w:val="40"/>
           <w:szCs w:val="40"/>
         </w:rPr>
-        <w:t xml:space="preserve"> </w:t>
-      </w:r>
-    </w:p>
-    <w:p>
-      <w:pPr>
-        <w:rPr>
-          <w:rFonts w:cs="Arial"/>
-          <w:b/>
-          <w:bCs/>
-          <w:sz w:val="40"/>
-          <w:szCs w:val="40"/>
-        </w:rPr>
       </w:pPr>
     </w:p>
     <w:p>
@@ -662,25 +612,14 @@
           <w:szCs w:val="24"/>
         </w:rPr>
       </w:pPr>
-      <w:proofErr w:type="spellStart"/>
-      <w:r>
-        <w:rPr>
-          <w:rFonts w:cs="Arial"/>
-          <w:b/>
-          <w:bCs/>
-          <w:szCs w:val="24"/>
-        </w:rPr>
-        <w:t>Keywords</w:t>
-      </w:r>
-      <w:proofErr w:type="spellEnd"/>
-      <w:r>
-        <w:rPr>
-          <w:rFonts w:cs="Arial"/>
-          <w:b/>
-          <w:bCs/>
-          <w:szCs w:val="24"/>
-        </w:rPr>
-        <w:t>:</w:t>
+      <w:r>
+        <w:rPr>
+          <w:rFonts w:cs="Arial"/>
+          <w:b/>
+          <w:bCs/>
+          <w:szCs w:val="24"/>
+        </w:rPr>
+        <w:t>Keywords:</w:t>
       </w:r>
       <w:r>
         <w:rPr>
@@ -1419,21 +1358,7 @@
                 <w:rStyle w:val="Hipervnculo"/>
                 <w:noProof/>
               </w:rPr>
-              <w:t>Introd</w:t>
-            </w:r>
-            <w:r>
-              <w:rPr>
-                <w:rStyle w:val="Hipervnculo"/>
-                <w:noProof/>
-              </w:rPr>
-              <w:t>u</w:t>
-            </w:r>
-            <w:r>
-              <w:rPr>
-                <w:rStyle w:val="Hipervnculo"/>
-                <w:noProof/>
-              </w:rPr>
-              <w:t>cción</w:t>
+              <w:t>Introducción</w:t>
             </w:r>
             <w:r>
               <w:rPr>
@@ -1960,14 +1885,12 @@
       <w:pPr>
         <w:pStyle w:val="Ttulo1"/>
       </w:pPr>
-      <w:bookmarkStart w:id="1" w:name="_Toc139358035"/>
-      <w:bookmarkStart w:id="2" w:name="_GoBack"/>
-      <w:bookmarkEnd w:id="2"/>
+      <w:bookmarkStart w:id="2" w:name="_Toc139358035"/>
       <w:r>
         <w:lastRenderedPageBreak/>
         <w:t>Introducción</w:t>
       </w:r>
-      <w:bookmarkEnd w:id="1"/>
+      <w:bookmarkEnd w:id="2"/>
     </w:p>
     <w:p>
       <w:r>
@@ -3275,7 +3198,7 @@
           <w:rPr>
             <w:noProof/>
           </w:rPr>
-          <w:t>4</w:t>
+          <w:t>9</w:t>
         </w:r>
         <w:r>
           <w:fldChar w:fldCharType="end"/>
@@ -4844,7 +4767,6 @@
   <w:style w:type="character" w:default="1" w:styleId="Fuentedeprrafopredeter">
     <w:name w:val="Default Paragraph Font"/>
     <w:uiPriority w:val="1"/>
-    <w:semiHidden/>
     <w:unhideWhenUsed/>
   </w:style>
   <w:style w:type="table" w:default="1" w:styleId="Tablanormal">
@@ -5486,7 +5408,7 @@
 </file>
 
 <file path=customXml/itemProps1.xml><?xml version="1.0" encoding="utf-8"?>
-<ds:datastoreItem xmlns:ds="http://schemas.openxmlformats.org/officeDocument/2006/customXml" ds:itemID="{7751BC77-25DA-439D-BD36-EBD47F79391E}">
+<ds:datastoreItem xmlns:ds="http://schemas.openxmlformats.org/officeDocument/2006/customXml" ds:itemID="{9FBC890C-39C3-433C-A335-EB098E964A8F}">
   <ds:schemaRefs>
     <ds:schemaRef ds:uri="http://schemas.openxmlformats.org/officeDocument/2006/bibliography"/>
   </ds:schemaRefs>

</xml_diff>

<commit_message>
Algunos cambios de Sepulveda
</commit_message>
<xml_diff>
--- a/Informe de las Prácticas Profesionales 1 .docx
+++ b/Informe de las Prácticas Profesionales 1 .docx
@@ -340,16 +340,7 @@
           <w:b/>
           <w:sz w:val="40"/>
         </w:rPr>
-        <w:t>Ing. Juan Alejandro Baster</w:t>
-      </w:r>
-      <w:bookmarkStart w:id="1" w:name="_GoBack"/>
-      <w:bookmarkEnd w:id="1"/>
-      <w:r>
-        <w:rPr>
-          <w:b/>
-          <w:sz w:val="40"/>
-        </w:rPr>
-        <w:t xml:space="preserve"> Jiménez</w:t>
+        <w:t>Ing. Juan Alejandro Baster Jiménez</w:t>
       </w:r>
     </w:p>
     <w:p>
@@ -536,6 +527,7 @@
           <w:szCs w:val="40"/>
         </w:rPr>
       </w:pPr>
+      <w:proofErr w:type="spellStart"/>
       <w:r>
         <w:rPr>
           <w:rFonts w:cs="Arial"/>
@@ -545,11 +537,10 @@
           <w:szCs w:val="40"/>
         </w:rPr>
         <w:lastRenderedPageBreak/>
-        <w:t xml:space="preserve">Abstract </w:t>
-      </w:r>
-    </w:p>
-    <w:p>
-      <w:pPr>
+        <w:t>Abstract</w:t>
+      </w:r>
+      <w:proofErr w:type="spellEnd"/>
+      <w:r>
         <w:rPr>
           <w:rFonts w:cs="Arial"/>
           <w:b/>
@@ -557,6 +548,18 @@
           <w:sz w:val="40"/>
           <w:szCs w:val="40"/>
         </w:rPr>
+        <w:t xml:space="preserve"> </w:t>
+      </w:r>
+    </w:p>
+    <w:p>
+      <w:pPr>
+        <w:rPr>
+          <w:rFonts w:cs="Arial"/>
+          <w:b/>
+          <w:bCs/>
+          <w:sz w:val="40"/>
+          <w:szCs w:val="40"/>
+        </w:rPr>
       </w:pPr>
     </w:p>
     <w:p>
@@ -612,14 +615,25 @@
           <w:szCs w:val="24"/>
         </w:rPr>
       </w:pPr>
-      <w:r>
-        <w:rPr>
-          <w:rFonts w:cs="Arial"/>
-          <w:b/>
-          <w:bCs/>
-          <w:szCs w:val="24"/>
-        </w:rPr>
-        <w:t>Keywords:</w:t>
+      <w:proofErr w:type="spellStart"/>
+      <w:r>
+        <w:rPr>
+          <w:rFonts w:cs="Arial"/>
+          <w:b/>
+          <w:bCs/>
+          <w:szCs w:val="24"/>
+        </w:rPr>
+        <w:t>Keywords</w:t>
+      </w:r>
+      <w:proofErr w:type="spellEnd"/>
+      <w:r>
+        <w:rPr>
+          <w:rFonts w:cs="Arial"/>
+          <w:b/>
+          <w:bCs/>
+          <w:szCs w:val="24"/>
+        </w:rPr>
+        <w:t>:</w:t>
       </w:r>
       <w:r>
         <w:rPr>
@@ -1885,12 +1899,12 @@
       <w:pPr>
         <w:pStyle w:val="Ttulo1"/>
       </w:pPr>
-      <w:bookmarkStart w:id="2" w:name="_Toc139358035"/>
+      <w:bookmarkStart w:id="1" w:name="_Toc139358035"/>
       <w:r>
         <w:lastRenderedPageBreak/>
         <w:t>Introducción</w:t>
       </w:r>
-      <w:bookmarkEnd w:id="2"/>
+      <w:bookmarkEnd w:id="1"/>
     </w:p>
     <w:p>
       <w:r>
@@ -2022,16 +2036,16 @@
         <w:t xml:space="preserve">de estas son </w:t>
       </w:r>
       <w:r>
-        <w:t xml:space="preserve">desalineamiento </w:t>
-      </w:r>
-      <w:r>
-        <w:t xml:space="preserve">o </w:t>
-      </w:r>
-      <w:r>
-        <w:t>desbalanceo</w:t>
-      </w:r>
-      <w:r>
-        <w:t xml:space="preserve">, </w:t>
+        <w:t>desalineamiento</w:t>
+      </w:r>
+      <w:r>
+        <w:t>,</w:t>
+      </w:r>
+      <w:r>
+        <w:t xml:space="preserve"> desequilibrio, desgaste,</w:t>
+      </w:r>
+      <w:r>
+        <w:t xml:space="preserve"> </w:t>
       </w:r>
       <w:r>
         <w:t xml:space="preserve"> </w:t>
@@ -2081,8 +2095,39 @@
       <w:r>
         <w:t xml:space="preserve"> </w:t>
       </w:r>
-    </w:p>
-    <w:p>
+      <w:sdt>
+        <w:sdtPr>
+          <w:id w:val="133382086"/>
+          <w:citation/>
+        </w:sdtPr>
+        <w:sdtContent>
+          <w:r>
+            <w:fldChar w:fldCharType="begin"/>
+          </w:r>
+          <w:r>
+            <w:instrText xml:space="preserve"> CITATION mohd2021vibration \l 3082 </w:instrText>
+          </w:r>
+          <w:r>
+            <w:fldChar w:fldCharType="separate"/>
+          </w:r>
+          <w:r>
+            <w:rPr>
+              <w:noProof/>
+            </w:rPr>
+            <w:t>[2]</w:t>
+          </w:r>
+          <w:r>
+            <w:fldChar w:fldCharType="end"/>
+          </w:r>
+        </w:sdtContent>
+      </w:sdt>
+    </w:p>
+    <w:p>
+      <w:pPr>
+        <w:rPr>
+          <w:lang w:val="en-US"/>
+        </w:rPr>
+      </w:pPr>
       <w:r>
         <w:t xml:space="preserve">Esta problemática se ha </w:t>
       </w:r>
@@ -2134,6 +2179,38 @@
       <w:r>
         <w:t>.</w:t>
       </w:r>
+      <w:sdt>
+        <w:sdtPr>
+          <w:id w:val="-778558135"/>
+          <w:citation/>
+        </w:sdtPr>
+        <w:sdtContent>
+          <w:r>
+            <w:fldChar w:fldCharType="begin"/>
+          </w:r>
+          <w:r>
+            <w:instrText xml:space="preserve"> CITATION MREC2023 \l 1033 </w:instrText>
+          </w:r>
+          <w:r>
+            <w:fldChar w:fldCharType="separate"/>
+          </w:r>
+          <w:r>
+            <w:rPr>
+              <w:noProof/>
+            </w:rPr>
+            <w:t xml:space="preserve"> </w:t>
+          </w:r>
+          <w:r>
+            <w:rPr>
+              <w:noProof/>
+            </w:rPr>
+            <w:t>[3]</w:t>
+          </w:r>
+          <w:r>
+            <w:fldChar w:fldCharType="end"/>
+          </w:r>
+        </w:sdtContent>
+      </w:sdt>
     </w:p>
     <w:p>
       <w:r>
@@ -2335,19 +2412,10 @@
         </w:numPr>
       </w:pPr>
       <w:r>
-        <w:t>Diseñar</w:t>
-      </w:r>
-      <w:r>
-        <w:t xml:space="preserve"> un</w:t>
-      </w:r>
-      <w:r>
-        <w:t xml:space="preserve"> software </w:t>
-      </w:r>
-      <w:r>
-        <w:t xml:space="preserve">multiplataforma </w:t>
-      </w:r>
-      <w:r>
-        <w:t>para el monitoreo de máquinas que realizan algún proceso industrial.</w:t>
+        <w:t>Diseñar un software multiplataforma para el monitoreo de las vibraciones en máquinas  rotatorias que realizan algún proceso industrial</w:t>
+      </w:r>
+      <w:r>
+        <w:t>.</w:t>
       </w:r>
     </w:p>
     <w:p>
@@ -2392,19 +2460,12 @@
         </w:numPr>
       </w:pPr>
       <w:r>
-        <w:t xml:space="preserve">Implementar mecanismos de seguridad que </w:t>
-      </w:r>
-      <w:r>
-        <w:t>permitan</w:t>
-      </w:r>
-      <w:r>
-        <w:t xml:space="preserve"> que </w:t>
-      </w:r>
-      <w:r>
-        <w:t>el software no sea utilizado</w:t>
-      </w:r>
-      <w:r>
-        <w:t xml:space="preserve"> por agentes ajenos a los usuarios.</w:t>
+        <w:t>Implementar mecanismos de seguridad que aseguren que el software no sea utilizado por personal no autorizado</w:t>
+      </w:r>
+      <w:bookmarkStart w:id="2" w:name="_GoBack"/>
+      <w:bookmarkEnd w:id="2"/>
+      <w:r>
+        <w:t>.</w:t>
       </w:r>
     </w:p>
     <w:p>
@@ -2901,7 +2962,26 @@
       <w:bookmarkEnd w:id="3"/>
     </w:p>
     <w:p/>
-    <w:p/>
+    <w:p>
+      <w:r>
+        <w:t>En este capítulo se exponen los principios teóricos esenciales para comprender adecuada</w:t>
+      </w:r>
+      <w:r>
+        <w:t>mente el trabajo llevado a cabo</w:t>
+      </w:r>
+      <w:r>
+        <w:t xml:space="preserve">. </w:t>
+      </w:r>
+      <w:r>
+        <w:t>Se abordan temas referentes</w:t>
+      </w:r>
+      <w:r>
+        <w:t xml:space="preserve"> </w:t>
+      </w:r>
+      <w:r>
+        <w:t xml:space="preserve">al monitoreo de </w:t>
+      </w:r>
+    </w:p>
     <w:p>
       <w:r>
         <w:br w:type="page"/>
@@ -3061,7 +3141,7 @@
               </w:tblGrid>
               <w:tr>
                 <w:trPr>
-                  <w:divId w:val="2069107589"/>
+                  <w:divId w:val="1381904579"/>
                   <w:tblCellSpacing w:w="15" w:type="dxa"/>
                 </w:trPr>
                 <w:tc>
@@ -3106,10 +3186,120 @@
                   </w:p>
                 </w:tc>
               </w:tr>
+              <w:tr>
+                <w:trPr>
+                  <w:divId w:val="1381904579"/>
+                  <w:tblCellSpacing w:w="15" w:type="dxa"/>
+                </w:trPr>
+                <w:tc>
+                  <w:tcPr>
+                    <w:tcW w:w="50" w:type="pct"/>
+                    <w:hideMark/>
+                  </w:tcPr>
+                  <w:p>
+                    <w:pPr>
+                      <w:pStyle w:val="Bibliografa"/>
+                      <w:rPr>
+                        <w:noProof/>
+                      </w:rPr>
+                    </w:pPr>
+                    <w:r>
+                      <w:rPr>
+                        <w:noProof/>
+                      </w:rPr>
+                      <w:t xml:space="preserve">[2] </w:t>
+                    </w:r>
+                  </w:p>
+                </w:tc>
+                <w:tc>
+                  <w:tcPr>
+                    <w:tcW w:w="0" w:type="auto"/>
+                    <w:hideMark/>
+                  </w:tcPr>
+                  <w:p>
+                    <w:pPr>
+                      <w:pStyle w:val="Bibliografa"/>
+                      <w:rPr>
+                        <w:noProof/>
+                        <w:lang w:val="en-US"/>
+                      </w:rPr>
+                    </w:pPr>
+                    <w:r>
+                      <w:rPr>
+                        <w:noProof/>
+                        <w:lang w:val="en-US"/>
+                      </w:rPr>
+                      <w:t xml:space="preserve">M. H. Mohd Ghazali y W. Rahiman, «Vibration analysis for machine monitoring and diagnosis: a systematic review,» </w:t>
+                    </w:r>
+                    <w:r>
+                      <w:rPr>
+                        <w:i/>
+                        <w:iCs/>
+                        <w:noProof/>
+                        <w:lang w:val="en-US"/>
+                      </w:rPr>
+                      <w:t xml:space="preserve">Shock and Vibration, </w:t>
+                    </w:r>
+                    <w:r>
+                      <w:rPr>
+                        <w:noProof/>
+                        <w:lang w:val="en-US"/>
+                      </w:rPr>
+                      <w:t xml:space="preserve">vol. 2021, p. 1–25, 2021. </w:t>
+                    </w:r>
+                  </w:p>
+                </w:tc>
+              </w:tr>
+              <w:tr>
+                <w:trPr>
+                  <w:divId w:val="1381904579"/>
+                  <w:tblCellSpacing w:w="15" w:type="dxa"/>
+                </w:trPr>
+                <w:tc>
+                  <w:tcPr>
+                    <w:tcW w:w="50" w:type="pct"/>
+                    <w:hideMark/>
+                  </w:tcPr>
+                  <w:p>
+                    <w:pPr>
+                      <w:pStyle w:val="Bibliografa"/>
+                      <w:rPr>
+                        <w:noProof/>
+                      </w:rPr>
+                    </w:pPr>
+                    <w:r>
+                      <w:rPr>
+                        <w:noProof/>
+                      </w:rPr>
+                      <w:t xml:space="preserve">[3] </w:t>
+                    </w:r>
+                  </w:p>
+                </w:tc>
+                <w:tc>
+                  <w:tcPr>
+                    <w:tcW w:w="0" w:type="auto"/>
+                    <w:hideMark/>
+                  </w:tcPr>
+                  <w:p>
+                    <w:pPr>
+                      <w:pStyle w:val="Bibliografa"/>
+                      <w:rPr>
+                        <w:noProof/>
+                      </w:rPr>
+                    </w:pPr>
+                    <w:r>
+                      <w:rPr>
+                        <w:noProof/>
+                      </w:rPr>
+                      <w:t>Ministerio de Relaciones Exteriores de Cuba, «Informe de Cuba en virtud de la resolución 75/289 de la Asamblea General de las Naciones Unidas, titulada “Necesidad de poner fin al bloqueo económico, comercial y financiero impuesto por los Estados Unidos de América contra Cuba”,» Calle Calzada, No. 360, Vedado. Plaza de la Revolución. La Habana, Cuba., 2023.</w:t>
+                    </w:r>
+                  </w:p>
+                </w:tc>
+              </w:tr>
             </w:tbl>
             <w:p>
               <w:pPr>
-                <w:divId w:val="2069107589"/>
+                <w:divId w:val="1381904579"/>
                 <w:rPr>
                   <w:rFonts w:eastAsia="Times New Roman"/>
                   <w:noProof/>
@@ -5404,11 +5594,55 @@
     </b:Author>
     <b:RefOrder>1</b:RefOrder>
   </b:Source>
+  <b:Source>
+    <b:Year>2021</b:Year>
+    <b:Volume>2021</b:Volume>
+    <b:BIBTEX_Entry>article</b:BIBTEX_Entry>
+    <b:SourceType>JournalArticle</b:SourceType>
+    <b:Title>Vibration analysis for machine monitoring and diagnosis: a systematic review</b:Title>
+    <b:Tag>mohd2021vibration</b:Tag>
+    <b:Publisher>Hindawi Limited</b:Publisher>
+    <b:Author>
+      <b:Author>
+        <b:NameList>
+          <b:Person>
+            <b:Last>Mohd Ghazali</b:Last>
+            <b:Middle>Hazwan</b:Middle>
+            <b:First>Mohamad</b:First>
+          </b:Person>
+          <b:Person>
+            <b:Last>Rahiman</b:Last>
+            <b:First>Wan</b:First>
+          </b:Person>
+        </b:NameList>
+      </b:Author>
+    </b:Author>
+    <b:Pages>1–25</b:Pages>
+    <b:JournalName>Shock and Vibration</b:JournalName>
+    <b:RefOrder>2</b:RefOrder>
+  </b:Source>
+  <b:Source>
+    <b:Year>2023</b:Year>
+    <b:BIBTEX_Entry>electronic</b:BIBTEX_Entry>
+    <b:SourceType>ElectronicSource</b:SourceType>
+    <b:Title>Informe de Cuba en virtud de la resolución 75/289 de la Asamblea General de las Naciones Unidas, titulada “Necesidad de poner fin al bloqueo económico, comercial y financiero impuesto por los Estados Unidos de América contra Cuba”</b:Title>
+    <b:Tag>MREC2023</b:Tag>
+    <b:URL>https://cubaminrex.cu/es/informe-de-cuba-en-virtud-de-la-resolucion-75289-de-la-asamblea-general-de-las-naciones-unidas</b:URL>
+    <b:Author>
+      <b:Author>
+        <b:Corporate>Ministerio de Relaciones Exteriores de Cuba</b:Corporate>
+      </b:Author>
+    </b:Author>
+    <b:Month>July</b:Month>
+    <b:City>Calle Calzada, No. 360, Vedado. Plaza de la Revolución. La Habana, Cuba.</b:City>
+    <b:PublicationTitle>Informe de Cuba en virtud de la resolución 75/289 de la Asamblea General de las Naciones Unidas, titulada “Necesidad de poner fin al bloqueo económico, comercial y financiero impuesto por los Estados Unidos de América contra Cuba”</b:PublicationTitle>
+    <b:RefOrder>3</b:RefOrder>
+  </b:Source>
 </b:Sources>
 </file>
 
 <file path=customXml/itemProps1.xml><?xml version="1.0" encoding="utf-8"?>
-<ds:datastoreItem xmlns:ds="http://schemas.openxmlformats.org/officeDocument/2006/customXml" ds:itemID="{9FBC890C-39C3-433C-A335-EB098E964A8F}">
+<ds:datastoreItem xmlns:ds="http://schemas.openxmlformats.org/officeDocument/2006/customXml" ds:itemID="{BD8578FB-3086-4350-9ECD-889FCA3B94E5}">
   <ds:schemaRefs>
     <ds:schemaRef ds:uri="http://schemas.openxmlformats.org/officeDocument/2006/bibliography"/>
   </ds:schemaRefs>

</xml_diff>

<commit_message>
Cambiado el problema a resolver
Como dijo Sepúlveda
</commit_message>
<xml_diff>
--- a/Informe de las Prácticas Profesionales 1 .docx
+++ b/Informe de las Prácticas Profesionales 1 .docx
@@ -2100,6 +2100,7 @@
           <w:id w:val="133382086"/>
           <w:citation/>
         </w:sdtPr>
+        <w:sdtEndPr/>
         <w:sdtContent>
           <w:r>
             <w:fldChar w:fldCharType="begin"/>
@@ -2123,11 +2124,6 @@
       </w:sdt>
     </w:p>
     <w:p>
-      <w:pPr>
-        <w:rPr>
-          <w:lang w:val="en-US"/>
-        </w:rPr>
-      </w:pPr>
       <w:r>
         <w:t xml:space="preserve">Esta problemática se ha </w:t>
       </w:r>
@@ -2184,6 +2180,7 @@
           <w:id w:val="-778558135"/>
           <w:citation/>
         </w:sdtPr>
+        <w:sdtEndPr/>
         <w:sdtContent>
           <w:r>
             <w:fldChar w:fldCharType="begin"/>
@@ -2222,57 +2219,14 @@
     </w:p>
     <w:p>
       <w:r>
-        <w:t xml:space="preserve">¿Cómo desarrollar un </w:t>
-      </w:r>
-      <w:r>
-        <w:t>software</w:t>
-      </w:r>
-      <w:r>
-        <w:t xml:space="preserve"> que permita</w:t>
-      </w:r>
-      <w:r>
-        <w:t xml:space="preserve"> el monitoreo</w:t>
-      </w:r>
-      <w:r>
-        <w:t xml:space="preserve"> de máquinas que realizan procesos industriales</w:t>
-      </w:r>
-      <w:r>
-        <w:t xml:space="preserve"> </w:t>
-      </w:r>
-      <w:r>
-        <w:t>para contribuir al</w:t>
-      </w:r>
-      <w:r>
-        <w:t xml:space="preserve"> diagnóstico de</w:t>
-      </w:r>
-      <w:r>
-        <w:t xml:space="preserve"> estas</w:t>
-      </w:r>
-      <w:r>
-        <w:t xml:space="preserve">, así como  </w:t>
-      </w:r>
-      <w:r>
-        <w:t xml:space="preserve">la </w:t>
-      </w:r>
-      <w:r>
-        <w:t xml:space="preserve">visualización en tiempo real del procesamiento realizado por el mismo </w:t>
-      </w:r>
-      <w:r>
-        <w:t xml:space="preserve">de las señales generadas por el equipo, además de almacenar el procesamiento de </w:t>
-      </w:r>
+        <w:t>¿Cómo desarrollar un software para el monitoreo y diagnóstico en tiempo real de máquinas rotatorias industriales?</w:t>
+      </w:r>
+      <w:bookmarkStart w:id="2" w:name="_GoBack"/>
+      <w:bookmarkEnd w:id="2"/>
+    </w:p>
+    <w:p>
       <w:r>
         <w:lastRenderedPageBreak/>
-        <w:t>estas señales, y también que permita la seguridad de los datos y el software de agentes ajenos a los usuarios</w:t>
-      </w:r>
-      <w:r>
-        <w:t>, para evitar consecuencias nefastas, de carácter económico y permitir un mejor diagnóstico de estos equipos industriales</w:t>
-      </w:r>
-      <w:r>
-        <w:t>?</w:t>
-      </w:r>
-    </w:p>
-    <w:p>
-      <w:r>
         <w:t>El objeto</w:t>
       </w:r>
       <w:r>
@@ -2462,8 +2416,6 @@
       <w:r>
         <w:t>Implementar mecanismos de seguridad que aseguren que el software no sea utilizado por personal no autorizado</w:t>
       </w:r>
-      <w:bookmarkStart w:id="2" w:name="_GoBack"/>
-      <w:bookmarkEnd w:id="2"/>
       <w:r>
         <w:t>.</w:t>
       </w:r>
@@ -2618,7 +2570,6 @@
         </w:rPr>
       </w:pPr>
       <w:r>
-        <w:lastRenderedPageBreak/>
         <w:t>Asimilar</w:t>
       </w:r>
       <w:r>
@@ -2663,6 +2614,7 @@
         </w:rPr>
       </w:pPr>
       <w:r>
+        <w:lastRenderedPageBreak/>
         <w:t>Programar una aplicación m</w:t>
       </w:r>
       <w:r>
@@ -2950,36 +2902,33 @@
       </w:pPr>
       <w:bookmarkStart w:id="3" w:name="_Toc139358036"/>
       <w:r>
+        <w:t>Capítulo 1: Fundamentación</w:t>
+      </w:r>
+      <w:r>
+        <w:t xml:space="preserve"> teóric</w:t>
+      </w:r>
+      <w:r>
+        <w:t>a</w:t>
+      </w:r>
+      <w:bookmarkEnd w:id="3"/>
+    </w:p>
+    <w:p/>
+    <w:p>
+      <w:r>
         <w:lastRenderedPageBreak/>
-        <w:t>Capítulo 1: Fundamentación</w:t>
-      </w:r>
-      <w:r>
-        <w:t xml:space="preserve"> teóric</w:t>
+        <w:t>En este capítulo se exponen los principios teóricos esenciales para comprender adecuadamente el trabajo llevado a cabo</w:t>
+      </w:r>
+      <w:r>
+        <w:t xml:space="preserve">. </w:t>
+      </w:r>
+      <w:r>
+        <w:t>Se abordan temas referentes</w:t>
+      </w:r>
+      <w:r>
+        <w:t xml:space="preserve"> </w:t>
       </w:r>
       <w:r>
         <w:t>a</w:t>
-      </w:r>
-      <w:bookmarkEnd w:id="3"/>
-    </w:p>
-    <w:p/>
-    <w:p>
-      <w:r>
-        <w:t>En este capítulo se exponen los principios teóricos esenciales para comprender adecuada</w:t>
-      </w:r>
-      <w:r>
-        <w:t>mente el trabajo llevado a cabo</w:t>
-      </w:r>
-      <w:r>
-        <w:t xml:space="preserve">. </w:t>
-      </w:r>
-      <w:r>
-        <w:t>Se abordan temas referentes</w:t>
-      </w:r>
-      <w:r>
-        <w:t xml:space="preserve"> </w:t>
-      </w:r>
-      <w:r>
-        <w:t xml:space="preserve">al monitoreo de </w:t>
       </w:r>
     </w:p>
     <w:p>
@@ -3388,7 +3337,7 @@
           <w:rPr>
             <w:noProof/>
           </w:rPr>
-          <w:t>9</w:t>
+          <w:t>2</w:t>
         </w:r>
         <w:r>
           <w:fldChar w:fldCharType="end"/>
@@ -4957,6 +4906,7 @@
   <w:style w:type="character" w:default="1" w:styleId="Fuentedeprrafopredeter">
     <w:name w:val="Default Paragraph Font"/>
     <w:uiPriority w:val="1"/>
+    <w:semiHidden/>
     <w:unhideWhenUsed/>
   </w:style>
   <w:style w:type="table" w:default="1" w:styleId="Tablanormal">
@@ -5642,7 +5592,7 @@
 </file>
 
 <file path=customXml/itemProps1.xml><?xml version="1.0" encoding="utf-8"?>
-<ds:datastoreItem xmlns:ds="http://schemas.openxmlformats.org/officeDocument/2006/customXml" ds:itemID="{BD8578FB-3086-4350-9ECD-889FCA3B94E5}">
+<ds:datastoreItem xmlns:ds="http://schemas.openxmlformats.org/officeDocument/2006/customXml" ds:itemID="{A7D397EC-D726-4748-BC90-53FE60F1FA4F}">
   <ds:schemaRefs>
     <ds:schemaRef ds:uri="http://schemas.openxmlformats.org/officeDocument/2006/bibliography"/>
   </ds:schemaRefs>

</xml_diff>

<commit_message>
Introducción del cap 1 sin revisar
</commit_message>
<xml_diff>
--- a/Informe de las Prácticas Profesionales 1 .docx
+++ b/Informe de las Prácticas Profesionales 1 .docx
@@ -2221,8 +2221,6 @@
       <w:r>
         <w:t>¿Cómo desarrollar un software para el monitoreo y diagnóstico en tiempo real de máquinas rotatorias industriales?</w:t>
       </w:r>
-      <w:bookmarkStart w:id="2" w:name="_GoBack"/>
-      <w:bookmarkEnd w:id="2"/>
     </w:p>
     <w:p>
       <w:r>
@@ -2886,6 +2884,112 @@
           <w:szCs w:val="24"/>
         </w:rPr>
       </w:pPr>
+    </w:p>
+    <w:p/>
+    <w:p/>
+    <w:p/>
+    <w:p/>
+    <w:p/>
+    <w:p/>
+    <w:p/>
+    <w:p/>
+    <w:p>
+      <w:bookmarkStart w:id="2" w:name="_Toc139358036"/>
+    </w:p>
+    <w:p>
+      <w:r>
+        <w:t xml:space="preserve"> </w:t>
+      </w:r>
+    </w:p>
+    <w:p>
+      <w:r>
+        <w:t xml:space="preserve"> </w:t>
+      </w:r>
+    </w:p>
+    <w:p>
+      <w:r>
+        <w:t xml:space="preserve"> </w:t>
+      </w:r>
+    </w:p>
+    <w:p>
+      <w:pPr>
+        <w:pStyle w:val="Ttulo1"/>
+      </w:pPr>
+      <w:r>
+        <w:lastRenderedPageBreak/>
+        <w:t>Capítulo 1: Fundamentación</w:t>
+      </w:r>
+      <w:r>
+        <w:t xml:space="preserve"> teóric</w:t>
+      </w:r>
+      <w:r>
+        <w:t>a</w:t>
+      </w:r>
+      <w:bookmarkEnd w:id="2"/>
+    </w:p>
+    <w:p>
+      <w:r>
+        <w:t>En este capítulo se exponen los principios teóricos esenciales para comprender adecuadamente el trabajo llevado a cabo</w:t>
+      </w:r>
+      <w:r>
+        <w:t xml:space="preserve">. </w:t>
+      </w:r>
+      <w:r>
+        <w:t>Se abordan temas referentes</w:t>
+      </w:r>
+      <w:r>
+        <w:t xml:space="preserve"> </w:t>
+      </w:r>
+      <w:r>
+        <w:t>a</w:t>
+      </w:r>
+      <w:r>
+        <w:t>l an</w:t>
+      </w:r>
+      <w:r>
+        <w:t>álisis por vibraciones de máquinas rotatorias</w:t>
+      </w:r>
+      <w:r>
+        <w:t xml:space="preserve">, </w:t>
+      </w:r>
+      <w:r>
+        <w:t>sistemas de monitoreo de señales vibroacústicas</w:t>
+      </w:r>
+      <w:r>
+        <w:t xml:space="preserve"> y su cálculo espectral</w:t>
+      </w:r>
+      <w:r>
+        <w:t xml:space="preserve"> mediante </w:t>
+      </w:r>
+      <w:r>
+        <w:t>L</w:t>
+      </w:r>
+      <w:r>
+        <w:t xml:space="preserve">a </w:t>
+      </w:r>
+      <w:r>
+        <w:t>Transformada Rápida de Fourier (FFT)</w:t>
+      </w:r>
+      <w:r>
+        <w:t xml:space="preserve">. </w:t>
+      </w:r>
+      <w:r>
+        <w:t>Finalmente, se hace un análisis y selección de las tecnologías utilizadas para la confección de la propuesta</w:t>
+      </w:r>
+      <w:r>
+        <w:t>.</w:t>
+      </w:r>
+    </w:p>
+    <w:p>
+      <w:pPr>
+        <w:pStyle w:val="Prrafodelista"/>
+        <w:numPr>
+          <w:ilvl w:val="1"/>
+          <w:numId w:val="12"/>
+        </w:numPr>
+      </w:pPr>
+      <w:bookmarkStart w:id="3" w:name="_GoBack"/>
+      <w:bookmarkEnd w:id="3"/>
     </w:p>
     <w:p/>
     <w:p/>
@@ -2896,46 +3000,13 @@
     <w:p/>
     <w:p/>
     <w:p/>
-    <w:p>
-      <w:pPr>
-        <w:pStyle w:val="Ttulo1"/>
-      </w:pPr>
-      <w:bookmarkStart w:id="3" w:name="_Toc139358036"/>
-      <w:r>
-        <w:t>Capítulo 1: Fundamentación</w:t>
-      </w:r>
-      <w:r>
-        <w:t xml:space="preserve"> teóric</w:t>
-      </w:r>
-      <w:r>
-        <w:t>a</w:t>
-      </w:r>
-      <w:bookmarkEnd w:id="3"/>
-    </w:p>
     <w:p/>
-    <w:p>
-      <w:r>
-        <w:lastRenderedPageBreak/>
-        <w:t>En este capítulo se exponen los principios teóricos esenciales para comprender adecuadamente el trabajo llevado a cabo</w:t>
-      </w:r>
-      <w:r>
-        <w:t xml:space="preserve">. </w:t>
-      </w:r>
-      <w:r>
-        <w:t>Se abordan temas referentes</w:t>
-      </w:r>
-      <w:r>
-        <w:t xml:space="preserve"> </w:t>
-      </w:r>
-      <w:r>
-        <w:t>a</w:t>
-      </w:r>
-    </w:p>
-    <w:p>
-      <w:r>
-        <w:br w:type="page"/>
-      </w:r>
-    </w:p>
+    <w:p/>
+    <w:p/>
+    <w:p/>
+    <w:p/>
+    <w:p/>
+    <w:p/>
     <w:p>
       <w:pPr>
         <w:pStyle w:val="Ttulo1"/>
@@ -3337,7 +3408,7 @@
           <w:rPr>
             <w:noProof/>
           </w:rPr>
-          <w:t>2</w:t>
+          <w:t>9</w:t>
         </w:r>
         <w:r>
           <w:fldChar w:fldCharType="end"/>
@@ -4160,6 +4231,92 @@
     </w:lvl>
   </w:abstractNum>
   <w:abstractNum w:abstractNumId="8">
+    <w:nsid w:val="7775236F"/>
+    <w:multiLevelType w:val="multilevel"/>
+    <w:tmpl w:val="0C0A001F"/>
+    <w:lvl w:ilvl="0">
+      <w:start w:val="1"/>
+      <w:numFmt w:val="decimal"/>
+      <w:lvlText w:val="%1."/>
+      <w:lvlJc w:val="left"/>
+      <w:pPr>
+        <w:ind w:left="360" w:hanging="360"/>
+      </w:pPr>
+    </w:lvl>
+    <w:lvl w:ilvl="1">
+      <w:start w:val="1"/>
+      <w:numFmt w:val="decimal"/>
+      <w:lvlText w:val="%1.%2."/>
+      <w:lvlJc w:val="left"/>
+      <w:pPr>
+        <w:ind w:left="792" w:hanging="432"/>
+      </w:pPr>
+    </w:lvl>
+    <w:lvl w:ilvl="2">
+      <w:start w:val="1"/>
+      <w:numFmt w:val="decimal"/>
+      <w:lvlText w:val="%1.%2.%3."/>
+      <w:lvlJc w:val="left"/>
+      <w:pPr>
+        <w:ind w:left="1224" w:hanging="504"/>
+      </w:pPr>
+    </w:lvl>
+    <w:lvl w:ilvl="3">
+      <w:start w:val="1"/>
+      <w:numFmt w:val="decimal"/>
+      <w:lvlText w:val="%1.%2.%3.%4."/>
+      <w:lvlJc w:val="left"/>
+      <w:pPr>
+        <w:ind w:left="1728" w:hanging="648"/>
+      </w:pPr>
+    </w:lvl>
+    <w:lvl w:ilvl="4">
+      <w:start w:val="1"/>
+      <w:numFmt w:val="decimal"/>
+      <w:lvlText w:val="%1.%2.%3.%4.%5."/>
+      <w:lvlJc w:val="left"/>
+      <w:pPr>
+        <w:ind w:left="2232" w:hanging="792"/>
+      </w:pPr>
+    </w:lvl>
+    <w:lvl w:ilvl="5">
+      <w:start w:val="1"/>
+      <w:numFmt w:val="decimal"/>
+      <w:lvlText w:val="%1.%2.%3.%4.%5.%6."/>
+      <w:lvlJc w:val="left"/>
+      <w:pPr>
+        <w:ind w:left="2736" w:hanging="936"/>
+      </w:pPr>
+    </w:lvl>
+    <w:lvl w:ilvl="6">
+      <w:start w:val="1"/>
+      <w:numFmt w:val="decimal"/>
+      <w:lvlText w:val="%1.%2.%3.%4.%5.%6.%7."/>
+      <w:lvlJc w:val="left"/>
+      <w:pPr>
+        <w:ind w:left="3240" w:hanging="1080"/>
+      </w:pPr>
+    </w:lvl>
+    <w:lvl w:ilvl="7">
+      <w:start w:val="1"/>
+      <w:numFmt w:val="decimal"/>
+      <w:lvlText w:val="%1.%2.%3.%4.%5.%6.%7.%8."/>
+      <w:lvlJc w:val="left"/>
+      <w:pPr>
+        <w:ind w:left="3744" w:hanging="1224"/>
+      </w:pPr>
+    </w:lvl>
+    <w:lvl w:ilvl="8">
+      <w:start w:val="1"/>
+      <w:numFmt w:val="decimal"/>
+      <w:lvlText w:val="%1.%2.%3.%4.%5.%6.%7.%8.%9."/>
+      <w:lvlJc w:val="left"/>
+      <w:pPr>
+        <w:ind w:left="4320" w:hanging="1440"/>
+      </w:pPr>
+    </w:lvl>
+  </w:abstractNum>
+  <w:abstractNum w:abstractNumId="9">
     <w:nsid w:val="778C7994"/>
     <w:multiLevelType w:val="hybridMultilevel"/>
     <w:tmpl w:val="FB707C82"/>
@@ -4245,7 +4402,7 @@
       </w:pPr>
     </w:lvl>
   </w:abstractNum>
-  <w:abstractNum w:abstractNumId="9">
+  <w:abstractNum w:abstractNumId="10">
     <w:nsid w:val="7D59073B"/>
     <w:multiLevelType w:val="hybridMultilevel"/>
     <w:tmpl w:val="00EA902C"/>
@@ -4331,7 +4488,7 @@
       </w:pPr>
     </w:lvl>
   </w:abstractNum>
-  <w:abstractNum w:abstractNumId="10">
+  <w:abstractNum w:abstractNumId="11">
     <w:nsid w:val="7D6B5667"/>
     <w:multiLevelType w:val="hybridMultilevel"/>
     <w:tmpl w:val="EAAE99B0"/>
@@ -4430,7 +4587,7 @@
     <w:abstractNumId w:val="0"/>
   </w:num>
   <w:num w:numId="5">
-    <w:abstractNumId w:val="9"/>
+    <w:abstractNumId w:val="10"/>
   </w:num>
   <w:num w:numId="6">
     <w:abstractNumId w:val="3"/>
@@ -4442,13 +4599,16 @@
     <w:abstractNumId w:val="2"/>
   </w:num>
   <w:num w:numId="9">
-    <w:abstractNumId w:val="10"/>
+    <w:abstractNumId w:val="11"/>
   </w:num>
   <w:num w:numId="10">
-    <w:abstractNumId w:val="8"/>
+    <w:abstractNumId w:val="9"/>
   </w:num>
   <w:num w:numId="11">
     <w:abstractNumId w:val="4"/>
+  </w:num>
+  <w:num w:numId="12">
+    <w:abstractNumId w:val="8"/>
   </w:num>
 </w:numbering>
 </file>
@@ -5592,7 +5752,7 @@
 </file>
 
 <file path=customXml/itemProps1.xml><?xml version="1.0" encoding="utf-8"?>
-<ds:datastoreItem xmlns:ds="http://schemas.openxmlformats.org/officeDocument/2006/customXml" ds:itemID="{A7D397EC-D726-4748-BC90-53FE60F1FA4F}">
+<ds:datastoreItem xmlns:ds="http://schemas.openxmlformats.org/officeDocument/2006/customXml" ds:itemID="{93A1CFE6-337C-4E85-9053-8D3B9DB2F27A}">
   <ds:schemaRefs>
     <ds:schemaRef ds:uri="http://schemas.openxmlformats.org/officeDocument/2006/bibliography"/>
   </ds:schemaRefs>

</xml_diff>

<commit_message>
Hecho el estado del arte
</commit_message>
<xml_diff>
--- a/Informe de las Prácticas Profesionales 1 .docx
+++ b/Informe de las Prácticas Profesionales 1 .docx
@@ -527,7 +527,6 @@
           <w:szCs w:val="40"/>
         </w:rPr>
       </w:pPr>
-      <w:proofErr w:type="spellStart"/>
       <w:r>
         <w:rPr>
           <w:rFonts w:cs="Arial"/>
@@ -537,10 +536,11 @@
           <w:szCs w:val="40"/>
         </w:rPr>
         <w:lastRenderedPageBreak/>
-        <w:t>Abstract</w:t>
-      </w:r>
-      <w:proofErr w:type="spellEnd"/>
-      <w:r>
+        <w:t xml:space="preserve">Abstract </w:t>
+      </w:r>
+    </w:p>
+    <w:p>
+      <w:pPr>
         <w:rPr>
           <w:rFonts w:cs="Arial"/>
           <w:b/>
@@ -548,8 +548,51 @@
           <w:sz w:val="40"/>
           <w:szCs w:val="40"/>
         </w:rPr>
-        <w:t xml:space="preserve"> </w:t>
-      </w:r>
+      </w:pPr>
+    </w:p>
+    <w:p>
+      <w:pPr>
+        <w:rPr>
+          <w:rFonts w:cs="Arial"/>
+          <w:szCs w:val="24"/>
+        </w:rPr>
+      </w:pPr>
+      <w:r>
+        <w:rPr>
+          <w:rFonts w:cs="Arial"/>
+          <w:szCs w:val="24"/>
+        </w:rPr>
+        <w:t>Resumen en ingl</w:t>
+      </w:r>
+      <w:r>
+        <w:rPr>
+          <w:rFonts w:cs="Arial"/>
+          <w:szCs w:val="24"/>
+        </w:rPr>
+        <w:t xml:space="preserve">és, </w:t>
+      </w:r>
+      <w:r>
+        <w:rPr>
+          <w:rFonts w:cs="Arial"/>
+          <w:szCs w:val="24"/>
+        </w:rPr>
+        <w:t>máximo debe tener 250 palabras, debe incluir problemática, objetivo, resultados y valor de los resultados</w:t>
+      </w:r>
+      <w:r>
+        <w:rPr>
+          <w:rFonts w:cs="Arial"/>
+          <w:szCs w:val="24"/>
+        </w:rPr>
+        <w:t xml:space="preserve">. </w:t>
+      </w:r>
+    </w:p>
+    <w:p>
+      <w:pPr>
+        <w:rPr>
+          <w:rFonts w:cs="Arial"/>
+          <w:szCs w:val="24"/>
+        </w:rPr>
+      </w:pPr>
     </w:p>
     <w:p>
       <w:pPr>
@@ -557,83 +600,17 @@
           <w:rFonts w:cs="Arial"/>
           <w:b/>
           <w:bCs/>
-          <w:sz w:val="40"/>
-          <w:szCs w:val="40"/>
-        </w:rPr>
-      </w:pPr>
-    </w:p>
-    <w:p>
-      <w:pPr>
-        <w:rPr>
-          <w:rFonts w:cs="Arial"/>
-          <w:szCs w:val="24"/>
-        </w:rPr>
-      </w:pPr>
-      <w:r>
-        <w:rPr>
-          <w:rFonts w:cs="Arial"/>
-          <w:szCs w:val="24"/>
-        </w:rPr>
-        <w:t>Resumen en ingl</w:t>
-      </w:r>
-      <w:r>
-        <w:rPr>
-          <w:rFonts w:cs="Arial"/>
-          <w:szCs w:val="24"/>
-        </w:rPr>
-        <w:t xml:space="preserve">és, </w:t>
-      </w:r>
-      <w:r>
-        <w:rPr>
-          <w:rFonts w:cs="Arial"/>
-          <w:szCs w:val="24"/>
-        </w:rPr>
-        <w:t>máximo debe tener 250 palabras, debe incluir problemática, objetivo, resultados y valor de los resultados</w:t>
-      </w:r>
-      <w:r>
-        <w:rPr>
-          <w:rFonts w:cs="Arial"/>
-          <w:szCs w:val="24"/>
-        </w:rPr>
-        <w:t xml:space="preserve">. </w:t>
-      </w:r>
-    </w:p>
-    <w:p>
-      <w:pPr>
-        <w:rPr>
-          <w:rFonts w:cs="Arial"/>
-          <w:szCs w:val="24"/>
-        </w:rPr>
-      </w:pPr>
-    </w:p>
-    <w:p>
-      <w:pPr>
+          <w:szCs w:val="24"/>
+        </w:rPr>
+      </w:pPr>
+      <w:r>
         <w:rPr>
           <w:rFonts w:cs="Arial"/>
           <w:b/>
           <w:bCs/>
           <w:szCs w:val="24"/>
         </w:rPr>
-      </w:pPr>
-      <w:proofErr w:type="spellStart"/>
-      <w:r>
-        <w:rPr>
-          <w:rFonts w:cs="Arial"/>
-          <w:b/>
-          <w:bCs/>
-          <w:szCs w:val="24"/>
-        </w:rPr>
-        <w:t>Keywords</w:t>
-      </w:r>
-      <w:proofErr w:type="spellEnd"/>
-      <w:r>
-        <w:rPr>
-          <w:rFonts w:cs="Arial"/>
-          <w:b/>
-          <w:bCs/>
-          <w:szCs w:val="24"/>
-        </w:rPr>
-        <w:t>:</w:t>
+        <w:t>Keywords:</w:t>
       </w:r>
       <w:r>
         <w:rPr>
@@ -1366,7 +1343,7 @@
             </w:rPr>
             <w:fldChar w:fldCharType="separate"/>
           </w:r>
-          <w:hyperlink w:anchor="_Toc139358035" w:history="1">
+          <w:hyperlink w:anchor="_Toc139492959" w:history="1">
             <w:r>
               <w:rPr>
                 <w:rStyle w:val="Hipervnculo"/>
@@ -1393,7 +1370,7 @@
                 <w:noProof/>
                 <w:webHidden/>
               </w:rPr>
-              <w:instrText xml:space="preserve"> PAGEREF _Toc139358035 \h </w:instrText>
+              <w:instrText xml:space="preserve"> PAGEREF _Toc139492959 \h </w:instrText>
             </w:r>
             <w:r>
               <w:rPr>
@@ -1414,6 +1391,195 @@
                 <w:webHidden/>
               </w:rPr>
               <w:t>1</w:t>
+            </w:r>
+            <w:r>
+              <w:rPr>
+                <w:noProof/>
+                <w:webHidden/>
+              </w:rPr>
+              <w:fldChar w:fldCharType="end"/>
+            </w:r>
+          </w:hyperlink>
+        </w:p>
+        <w:bookmarkStart w:id="1" w:name="_GoBack"/>
+        <w:bookmarkEnd w:id="1"/>
+        <w:p>
+          <w:pPr>
+            <w:pStyle w:val="TDC1"/>
+            <w:tabs>
+              <w:tab w:val="right" w:leader="dot" w:pos="8494"/>
+            </w:tabs>
+            <w:rPr>
+              <w:rFonts w:asciiTheme="minorHAnsi" w:eastAsiaTheme="minorEastAsia" w:hAnsiTheme="minorHAnsi"/>
+              <w:noProof/>
+              <w:sz w:val="22"/>
+              <w:lang w:eastAsia="es-ES"/>
+            </w:rPr>
+          </w:pPr>
+          <w:r>
+            <w:rPr>
+              <w:rStyle w:val="Hipervnculo"/>
+              <w:noProof/>
+            </w:rPr>
+            <w:fldChar w:fldCharType="begin"/>
+          </w:r>
+          <w:r>
+            <w:rPr>
+              <w:rStyle w:val="Hipervnculo"/>
+              <w:noProof/>
+            </w:rPr>
+            <w:instrText xml:space="preserve"> </w:instrText>
+          </w:r>
+          <w:r>
+            <w:rPr>
+              <w:noProof/>
+            </w:rPr>
+            <w:instrText>HYPERLINK \l "_Toc139492960"</w:instrText>
+          </w:r>
+          <w:r>
+            <w:rPr>
+              <w:rStyle w:val="Hipervnculo"/>
+              <w:noProof/>
+            </w:rPr>
+            <w:instrText xml:space="preserve"> </w:instrText>
+          </w:r>
+          <w:r>
+            <w:rPr>
+              <w:rStyle w:val="Hipervnculo"/>
+              <w:noProof/>
+            </w:rPr>
+          </w:r>
+          <w:r>
+            <w:rPr>
+              <w:rStyle w:val="Hipervnculo"/>
+              <w:noProof/>
+            </w:rPr>
+            <w:fldChar w:fldCharType="separate"/>
+          </w:r>
+          <w:r>
+            <w:rPr>
+              <w:rStyle w:val="Hipervnculo"/>
+              <w:noProof/>
+            </w:rPr>
+            <w:t>Capítulo 1: Fundamentación teórica</w:t>
+          </w:r>
+          <w:r>
+            <w:rPr>
+              <w:noProof/>
+              <w:webHidden/>
+            </w:rPr>
+            <w:tab/>
+          </w:r>
+          <w:r>
+            <w:rPr>
+              <w:noProof/>
+              <w:webHidden/>
+            </w:rPr>
+            <w:fldChar w:fldCharType="begin"/>
+          </w:r>
+          <w:r>
+            <w:rPr>
+              <w:noProof/>
+              <w:webHidden/>
+            </w:rPr>
+            <w:instrText xml:space="preserve"> PAGEREF _Toc139492960 \h </w:instrText>
+          </w:r>
+          <w:r>
+            <w:rPr>
+              <w:noProof/>
+              <w:webHidden/>
+            </w:rPr>
+          </w:r>
+          <w:r>
+            <w:rPr>
+              <w:noProof/>
+              <w:webHidden/>
+            </w:rPr>
+            <w:fldChar w:fldCharType="separate"/>
+          </w:r>
+          <w:r>
+            <w:rPr>
+              <w:noProof/>
+              <w:webHidden/>
+            </w:rPr>
+            <w:t>4</w:t>
+          </w:r>
+          <w:r>
+            <w:rPr>
+              <w:noProof/>
+              <w:webHidden/>
+            </w:rPr>
+            <w:fldChar w:fldCharType="end"/>
+          </w:r>
+          <w:r>
+            <w:rPr>
+              <w:rStyle w:val="Hipervnculo"/>
+              <w:noProof/>
+            </w:rPr>
+            <w:fldChar w:fldCharType="end"/>
+          </w:r>
+        </w:p>
+        <w:p>
+          <w:pPr>
+            <w:pStyle w:val="TDC1"/>
+            <w:tabs>
+              <w:tab w:val="right" w:leader="dot" w:pos="8494"/>
+            </w:tabs>
+            <w:rPr>
+              <w:rFonts w:asciiTheme="minorHAnsi" w:eastAsiaTheme="minorEastAsia" w:hAnsiTheme="minorHAnsi"/>
+              <w:noProof/>
+              <w:sz w:val="22"/>
+              <w:lang w:eastAsia="es-ES"/>
+            </w:rPr>
+          </w:pPr>
+          <w:hyperlink w:anchor="_Toc139492961" w:history="1">
+            <w:r>
+              <w:rPr>
+                <w:rStyle w:val="Hipervnculo"/>
+                <w:noProof/>
+              </w:rPr>
+              <w:t>Capítulo 2: Solución propuesta</w:t>
+            </w:r>
+            <w:r>
+              <w:rPr>
+                <w:noProof/>
+                <w:webHidden/>
+              </w:rPr>
+              <w:tab/>
+            </w:r>
+            <w:r>
+              <w:rPr>
+                <w:noProof/>
+                <w:webHidden/>
+              </w:rPr>
+              <w:fldChar w:fldCharType="begin"/>
+            </w:r>
+            <w:r>
+              <w:rPr>
+                <w:noProof/>
+                <w:webHidden/>
+              </w:rPr>
+              <w:instrText xml:space="preserve"> PAGEREF _Toc139492961 \h </w:instrText>
+            </w:r>
+            <w:r>
+              <w:rPr>
+                <w:noProof/>
+                <w:webHidden/>
+              </w:rPr>
+            </w:r>
+            <w:r>
+              <w:rPr>
+                <w:noProof/>
+                <w:webHidden/>
+              </w:rPr>
+              <w:fldChar w:fldCharType="separate"/>
+            </w:r>
+            <w:r>
+              <w:rPr>
+                <w:noProof/>
+                <w:webHidden/>
+              </w:rPr>
+              <w:t>7</w:t>
             </w:r>
             <w:r>
               <w:rPr>
@@ -1437,13 +1603,13 @@
               <w:lang w:eastAsia="es-ES"/>
             </w:rPr>
           </w:pPr>
-          <w:hyperlink w:anchor="_Toc139358036" w:history="1">
+          <w:hyperlink w:anchor="_Toc139492962" w:history="1">
             <w:r>
               <w:rPr>
                 <w:rStyle w:val="Hipervnculo"/>
                 <w:noProof/>
               </w:rPr>
-              <w:t>Capítulo 1: Fundamentación teórica</w:t>
+              <w:t>Capítulo 3: Validación de la solución</w:t>
             </w:r>
             <w:r>
               <w:rPr>
@@ -1464,7 +1630,7 @@
                 <w:noProof/>
                 <w:webHidden/>
               </w:rPr>
-              <w:instrText xml:space="preserve"> PAGEREF _Toc139358036 \h </w:instrText>
+              <w:instrText xml:space="preserve"> PAGEREF _Toc139492962 \h </w:instrText>
             </w:r>
             <w:r>
               <w:rPr>
@@ -1484,7 +1650,7 @@
                 <w:noProof/>
                 <w:webHidden/>
               </w:rPr>
-              <w:t>4</w:t>
+              <w:t>8</w:t>
             </w:r>
             <w:r>
               <w:rPr>
@@ -1508,13 +1674,13 @@
               <w:lang w:eastAsia="es-ES"/>
             </w:rPr>
           </w:pPr>
-          <w:hyperlink w:anchor="_Toc139358037" w:history="1">
+          <w:hyperlink w:anchor="_Toc139492963" w:history="1">
             <w:r>
               <w:rPr>
                 <w:rStyle w:val="Hipervnculo"/>
                 <w:noProof/>
               </w:rPr>
-              <w:t>Capítulo 2: Solución propuesta</w:t>
+              <w:t>Conclusiones</w:t>
             </w:r>
             <w:r>
               <w:rPr>
@@ -1535,7 +1701,7 @@
                 <w:noProof/>
                 <w:webHidden/>
               </w:rPr>
-              <w:instrText xml:space="preserve"> PAGEREF _Toc139358037 \h </w:instrText>
+              <w:instrText xml:space="preserve"> PAGEREF _Toc139492963 \h </w:instrText>
             </w:r>
             <w:r>
               <w:rPr>
@@ -1555,7 +1721,7 @@
                 <w:noProof/>
                 <w:webHidden/>
               </w:rPr>
-              <w:t>5</w:t>
+              <w:t>9</w:t>
             </w:r>
             <w:r>
               <w:rPr>
@@ -1579,13 +1745,13 @@
               <w:lang w:eastAsia="es-ES"/>
             </w:rPr>
           </w:pPr>
-          <w:hyperlink w:anchor="_Toc139358038" w:history="1">
+          <w:hyperlink w:anchor="_Toc139492964" w:history="1">
             <w:r>
               <w:rPr>
                 <w:rStyle w:val="Hipervnculo"/>
                 <w:noProof/>
               </w:rPr>
-              <w:t>Capítulo 3: Validación de la solución</w:t>
+              <w:t>Recomendaciones</w:t>
             </w:r>
             <w:r>
               <w:rPr>
@@ -1606,7 +1772,7 @@
                 <w:noProof/>
                 <w:webHidden/>
               </w:rPr>
-              <w:instrText xml:space="preserve"> PAGEREF _Toc139358038 \h </w:instrText>
+              <w:instrText xml:space="preserve"> PAGEREF _Toc139492964 \h </w:instrText>
             </w:r>
             <w:r>
               <w:rPr>
@@ -1626,7 +1792,7 @@
                 <w:noProof/>
                 <w:webHidden/>
               </w:rPr>
-              <w:t>6</w:t>
+              <w:t>10</w:t>
             </w:r>
             <w:r>
               <w:rPr>
@@ -1650,13 +1816,13 @@
               <w:lang w:eastAsia="es-ES"/>
             </w:rPr>
           </w:pPr>
-          <w:hyperlink w:anchor="_Toc139358039" w:history="1">
+          <w:hyperlink w:anchor="_Toc139492965" w:history="1">
             <w:r>
               <w:rPr>
                 <w:rStyle w:val="Hipervnculo"/>
                 <w:noProof/>
               </w:rPr>
-              <w:t>Conclusiones</w:t>
+              <w:t>Referencias bibliográficas</w:t>
             </w:r>
             <w:r>
               <w:rPr>
@@ -1677,7 +1843,7 @@
                 <w:noProof/>
                 <w:webHidden/>
               </w:rPr>
-              <w:instrText xml:space="preserve"> PAGEREF _Toc139358039 \h </w:instrText>
+              <w:instrText xml:space="preserve"> PAGEREF _Toc139492965 \h </w:instrText>
             </w:r>
             <w:r>
               <w:rPr>
@@ -1697,149 +1863,7 @@
                 <w:noProof/>
                 <w:webHidden/>
               </w:rPr>
-              <w:t>7</w:t>
-            </w:r>
-            <w:r>
-              <w:rPr>
-                <w:noProof/>
-                <w:webHidden/>
-              </w:rPr>
-              <w:fldChar w:fldCharType="end"/>
-            </w:r>
-          </w:hyperlink>
-        </w:p>
-        <w:p>
-          <w:pPr>
-            <w:pStyle w:val="TDC1"/>
-            <w:tabs>
-              <w:tab w:val="right" w:leader="dot" w:pos="8494"/>
-            </w:tabs>
-            <w:rPr>
-              <w:rFonts w:asciiTheme="minorHAnsi" w:eastAsiaTheme="minorEastAsia" w:hAnsiTheme="minorHAnsi"/>
-              <w:noProof/>
-              <w:sz w:val="22"/>
-              <w:lang w:eastAsia="es-ES"/>
-            </w:rPr>
-          </w:pPr>
-          <w:hyperlink w:anchor="_Toc139358040" w:history="1">
-            <w:r>
-              <w:rPr>
-                <w:rStyle w:val="Hipervnculo"/>
-                <w:noProof/>
-              </w:rPr>
-              <w:t>Recomendaciones</w:t>
-            </w:r>
-            <w:r>
-              <w:rPr>
-                <w:noProof/>
-                <w:webHidden/>
-              </w:rPr>
-              <w:tab/>
-            </w:r>
-            <w:r>
-              <w:rPr>
-                <w:noProof/>
-                <w:webHidden/>
-              </w:rPr>
-              <w:fldChar w:fldCharType="begin"/>
-            </w:r>
-            <w:r>
-              <w:rPr>
-                <w:noProof/>
-                <w:webHidden/>
-              </w:rPr>
-              <w:instrText xml:space="preserve"> PAGEREF _Toc139358040 \h </w:instrText>
-            </w:r>
-            <w:r>
-              <w:rPr>
-                <w:noProof/>
-                <w:webHidden/>
-              </w:rPr>
-            </w:r>
-            <w:r>
-              <w:rPr>
-                <w:noProof/>
-                <w:webHidden/>
-              </w:rPr>
-              <w:fldChar w:fldCharType="separate"/>
-            </w:r>
-            <w:r>
-              <w:rPr>
-                <w:noProof/>
-                <w:webHidden/>
-              </w:rPr>
-              <w:t>8</w:t>
-            </w:r>
-            <w:r>
-              <w:rPr>
-                <w:noProof/>
-                <w:webHidden/>
-              </w:rPr>
-              <w:fldChar w:fldCharType="end"/>
-            </w:r>
-          </w:hyperlink>
-        </w:p>
-        <w:p>
-          <w:pPr>
-            <w:pStyle w:val="TDC1"/>
-            <w:tabs>
-              <w:tab w:val="right" w:leader="dot" w:pos="8494"/>
-            </w:tabs>
-            <w:rPr>
-              <w:rFonts w:asciiTheme="minorHAnsi" w:eastAsiaTheme="minorEastAsia" w:hAnsiTheme="minorHAnsi"/>
-              <w:noProof/>
-              <w:sz w:val="22"/>
-              <w:lang w:eastAsia="es-ES"/>
-            </w:rPr>
-          </w:pPr>
-          <w:hyperlink w:anchor="_Toc139358041" w:history="1">
-            <w:r>
-              <w:rPr>
-                <w:rStyle w:val="Hipervnculo"/>
-                <w:noProof/>
-              </w:rPr>
-              <w:t>Referencias bibliográficas</w:t>
-            </w:r>
-            <w:r>
-              <w:rPr>
-                <w:noProof/>
-                <w:webHidden/>
-              </w:rPr>
-              <w:tab/>
-            </w:r>
-            <w:r>
-              <w:rPr>
-                <w:noProof/>
-                <w:webHidden/>
-              </w:rPr>
-              <w:fldChar w:fldCharType="begin"/>
-            </w:r>
-            <w:r>
-              <w:rPr>
-                <w:noProof/>
-                <w:webHidden/>
-              </w:rPr>
-              <w:instrText xml:space="preserve"> PAGEREF _Toc139358041 \h </w:instrText>
-            </w:r>
-            <w:r>
-              <w:rPr>
-                <w:noProof/>
-                <w:webHidden/>
-              </w:rPr>
-            </w:r>
-            <w:r>
-              <w:rPr>
-                <w:noProof/>
-                <w:webHidden/>
-              </w:rPr>
-              <w:fldChar w:fldCharType="separate"/>
-            </w:r>
-            <w:r>
-              <w:rPr>
-                <w:noProof/>
-                <w:webHidden/>
-              </w:rPr>
-              <w:t>9</w:t>
+              <w:t>11</w:t>
             </w:r>
             <w:r>
               <w:rPr>
@@ -1899,12 +1923,12 @@
       <w:pPr>
         <w:pStyle w:val="Ttulo1"/>
       </w:pPr>
-      <w:bookmarkStart w:id="1" w:name="_Toc139358035"/>
+      <w:bookmarkStart w:id="2" w:name="_Toc139492959"/>
       <w:r>
         <w:lastRenderedPageBreak/>
         <w:t>Introducción</w:t>
       </w:r>
-      <w:bookmarkEnd w:id="1"/>
+      <w:bookmarkEnd w:id="2"/>
     </w:p>
     <w:p>
       <w:r>
@@ -2893,9 +2917,7 @@
     <w:p/>
     <w:p/>
     <w:p/>
-    <w:p>
-      <w:bookmarkStart w:id="2" w:name="_Toc139358036"/>
-    </w:p>
+    <w:p/>
     <w:p>
       <w:r>
         <w:t xml:space="preserve"> </w:t>
@@ -2915,6 +2937,7 @@
       <w:pPr>
         <w:pStyle w:val="Ttulo1"/>
       </w:pPr>
+      <w:bookmarkStart w:id="3" w:name="_Toc139492960"/>
       <w:r>
         <w:lastRenderedPageBreak/>
         <w:t>Capítulo 1: Fundamentación</w:t>
@@ -2925,7 +2948,7 @@
       <w:r>
         <w:t>a</w:t>
       </w:r>
-      <w:bookmarkEnd w:id="2"/>
+      <w:bookmarkEnd w:id="3"/>
     </w:p>
     <w:p>
       <w:r>
@@ -2944,19 +2967,46 @@
         <w:t>a</w:t>
       </w:r>
       <w:r>
-        <w:t>l an</w:t>
-      </w:r>
-      <w:r>
-        <w:t>álisis por vibraciones de máquinas rotatorias</w:t>
+        <w:t>l</w:t>
+      </w:r>
+      <w:r>
+        <w:t xml:space="preserve"> estado del arte</w:t>
+      </w:r>
+      <w:r>
+        <w:t xml:space="preserve"> de</w:t>
+      </w:r>
+      <w:r>
+        <w:t xml:space="preserve"> </w:t>
+      </w:r>
+      <w:r>
+        <w:t>aplicaciones</w:t>
+      </w:r>
+      <w:r>
+        <w:t xml:space="preserve"> que permiten el monitoreo de máquinas industriales</w:t>
+      </w:r>
+      <w:r>
+        <w:t>,</w:t>
+      </w:r>
+      <w:r>
+        <w:t xml:space="preserve"> an</w:t>
+      </w:r>
+      <w:r>
+        <w:t>álisis de señales de</w:t>
+      </w:r>
+      <w:r>
+        <w:t xml:space="preserve"> máquinas rotatorias</w:t>
       </w:r>
       <w:r>
         <w:t xml:space="preserve">, </w:t>
       </w:r>
       <w:r>
-        <w:t>sistemas de monitoreo de señales vibroacústicas</w:t>
-      </w:r>
-      <w:r>
-        <w:t xml:space="preserve"> y su cálculo espectral</w:t>
+        <w:t>sistemas de mon</w:t>
+      </w:r>
+      <w:r>
+        <w:t>itoreo de señales provenientes vibraciones y su análisis</w:t>
+      </w:r>
+      <w:r>
+        <w:t xml:space="preserve"> espectral</w:t>
       </w:r>
       <w:r>
         <w:t xml:space="preserve"> mediante </w:t>
@@ -2971,10 +3021,25 @@
         <w:t>Transformada Rápida de Fourier (FFT)</w:t>
       </w:r>
       <w:r>
+        <w:t>, y también se aborda el mantenimiento predictivo</w:t>
+      </w:r>
+      <w:r>
         <w:t xml:space="preserve">. </w:t>
       </w:r>
       <w:r>
-        <w:t>Finalmente, se hace un análisis y selección de las tecnologías utilizadas para la confección de la propuesta</w:t>
+        <w:t xml:space="preserve">Finalmente, se hace un </w:t>
+      </w:r>
+      <w:r>
+        <w:t>estudio</w:t>
+      </w:r>
+      <w:r>
+        <w:t xml:space="preserve"> y</w:t>
+      </w:r>
+      <w:r>
+        <w:t xml:space="preserve"> posterior</w:t>
+      </w:r>
+      <w:r>
+        <w:t xml:space="preserve"> selección de las tecnologías utilizadas para la confección de la propuesta</w:t>
       </w:r>
       <w:r>
         <w:t>.</w:t>
@@ -2987,9 +3052,609 @@
           <w:ilvl w:val="1"/>
           <w:numId w:val="12"/>
         </w:numPr>
-      </w:pPr>
-      <w:bookmarkStart w:id="3" w:name="_GoBack"/>
-      <w:bookmarkEnd w:id="3"/>
+        <w:rPr>
+          <w:b/>
+        </w:rPr>
+      </w:pPr>
+      <w:r>
+        <w:rPr>
+          <w:b/>
+        </w:rPr>
+        <w:t>Estado del arte</w:t>
+      </w:r>
+    </w:p>
+    <w:p>
+      <w:pPr>
+        <w:pStyle w:val="Prrafodelista"/>
+        <w:ind w:left="792"/>
+      </w:pPr>
+      <w:r>
+        <w:t>Existen varia</w:t>
+      </w:r>
+      <w:r>
+        <w:t xml:space="preserve">s </w:t>
+      </w:r>
+      <w:r>
+        <w:t>aplicaciones</w:t>
+      </w:r>
+      <w:r>
+        <w:t xml:space="preserve"> que permiten el monitoreo de señales provenientes de máquinas industriales y que también permiten el análisis espectral de las señales. Algunos ejemplos incluyen </w:t>
+      </w:r>
+      <w:r>
+        <w:rPr>
+          <w:b/>
+        </w:rPr>
+        <w:t>DynaPredict</w:t>
+      </w:r>
+      <w:sdt>
+        <w:sdtPr>
+          <w:rPr>
+            <w:b/>
+            <w:bCs/>
+          </w:rPr>
+          <w:id w:val="-1777776885"/>
+          <w:citation/>
+        </w:sdtPr>
+        <w:sdtContent>
+          <w:r>
+            <w:rPr>
+              <w:b/>
+              <w:bCs/>
+            </w:rPr>
+            <w:fldChar w:fldCharType="begin"/>
+          </w:r>
+          <w:r>
+            <w:rPr>
+              <w:b/>
+              <w:bCs/>
+            </w:rPr>
+            <w:instrText xml:space="preserve"> CITATION Dynamox2023 \l 1033 </w:instrText>
+          </w:r>
+          <w:r>
+            <w:rPr>
+              <w:b/>
+              <w:bCs/>
+            </w:rPr>
+            <w:fldChar w:fldCharType="separate"/>
+          </w:r>
+          <w:r>
+            <w:rPr>
+              <w:b/>
+              <w:bCs/>
+              <w:noProof/>
+            </w:rPr>
+            <w:t xml:space="preserve"> </w:t>
+          </w:r>
+          <w:r>
+            <w:rPr>
+              <w:noProof/>
+            </w:rPr>
+            <w:t>[4]</w:t>
+          </w:r>
+          <w:r>
+            <w:rPr>
+              <w:b/>
+              <w:bCs/>
+            </w:rPr>
+            <w:fldChar w:fldCharType="end"/>
+          </w:r>
+        </w:sdtContent>
+      </w:sdt>
+      <w:r>
+        <w:t>, </w:t>
+      </w:r>
+      <w:r>
+        <w:rPr>
+          <w:b/>
+          <w:bCs/>
+        </w:rPr>
+        <w:t>BK Connect</w:t>
+      </w:r>
+      <w:r>
+        <w:t> </w:t>
+      </w:r>
+      <w:sdt>
+        <w:sdtPr>
+          <w:id w:val="795329764"/>
+          <w:citation/>
+        </w:sdtPr>
+        <w:sdtContent>
+          <w:r>
+            <w:fldChar w:fldCharType="begin"/>
+          </w:r>
+          <w:r>
+            <w:instrText xml:space="preserve"> CITATION BrueelKjaer2023 \l 1033 </w:instrText>
+          </w:r>
+          <w:r>
+            <w:fldChar w:fldCharType="separate"/>
+          </w:r>
+          <w:r>
+            <w:rPr>
+              <w:noProof/>
+            </w:rPr>
+            <w:t>[5]</w:t>
+          </w:r>
+          <w:r>
+            <w:fldChar w:fldCharType="end"/>
+          </w:r>
+        </w:sdtContent>
+      </w:sdt>
+      <w:r>
+        <w:t xml:space="preserve"> </w:t>
+      </w:r>
+      <w:r>
+        <w:t>y </w:t>
+      </w:r>
+      <w:r>
+        <w:rPr>
+          <w:b/>
+          <w:bCs/>
+        </w:rPr>
+        <w:t>PRTG</w:t>
+      </w:r>
+      <w:sdt>
+        <w:sdtPr>
+          <w:rPr>
+            <w:b/>
+            <w:bCs/>
+          </w:rPr>
+          <w:id w:val="-1345704724"/>
+          <w:citation/>
+        </w:sdtPr>
+        <w:sdtContent>
+          <w:r>
+            <w:rPr>
+              <w:b/>
+              <w:bCs/>
+            </w:rPr>
+            <w:fldChar w:fldCharType="begin"/>
+          </w:r>
+          <w:r>
+            <w:rPr>
+              <w:b/>
+              <w:bCs/>
+            </w:rPr>
+            <w:instrText xml:space="preserve"> CITATION PAESSLER2023 \l 1033 </w:instrText>
+          </w:r>
+          <w:r>
+            <w:rPr>
+              <w:b/>
+              <w:bCs/>
+            </w:rPr>
+            <w:fldChar w:fldCharType="separate"/>
+          </w:r>
+          <w:r>
+            <w:rPr>
+              <w:b/>
+              <w:bCs/>
+              <w:noProof/>
+            </w:rPr>
+            <w:t xml:space="preserve"> </w:t>
+          </w:r>
+          <w:r>
+            <w:rPr>
+              <w:noProof/>
+            </w:rPr>
+            <w:t>[6]</w:t>
+          </w:r>
+          <w:r>
+            <w:rPr>
+              <w:b/>
+              <w:bCs/>
+            </w:rPr>
+            <w:fldChar w:fldCharType="end"/>
+          </w:r>
+        </w:sdtContent>
+      </w:sdt>
+      <w:r>
+        <w:t>. Estos software ofrecen soluciones para el monitoreo del estado de las máquinas y los componentes, y pueden ser utilizados para el mantenimiento predictivo.</w:t>
+      </w:r>
+    </w:p>
+    <w:p>
+      <w:pPr>
+        <w:pStyle w:val="Prrafodelista"/>
+        <w:ind w:left="792"/>
+      </w:pPr>
+    </w:p>
+    <w:p>
+      <w:pPr>
+        <w:pStyle w:val="Prrafodelista"/>
+        <w:ind w:left="792"/>
+      </w:pPr>
+      <w:r>
+        <w:t xml:space="preserve">Acerca de </w:t>
+      </w:r>
+      <w:r>
+        <w:t>DynaPredict</w:t>
+      </w:r>
+      <w:r>
+        <w:t>:</w:t>
+      </w:r>
+    </w:p>
+    <w:p>
+      <w:pPr>
+        <w:pStyle w:val="Prrafodelista"/>
+        <w:ind w:left="792"/>
+      </w:pPr>
+      <w:r>
+        <w:t>DynaPredict es una solución de monitoreo de la condición de las máquinas desarrollada por Dynamox. Esta solución se basa en el uso de un DynaLogger, un data logger Bluetooth con sensores de vibración y temperatura para supervisar el estado de la máquina y realizar un</w:t>
+      </w:r>
+      <w:r>
+        <w:t xml:space="preserve"> análisis espectral triaxial</w:t>
+      </w:r>
+      <w:r>
+        <w:t>. Los parámetros medidos se muestran instantáneamente en el smartphone y su historial de datos se almacena en la plataforma web para su a</w:t>
+      </w:r>
+      <w:r>
+        <w:t>nálisis y toma de decisiones</w:t>
+      </w:r>
+      <w:r>
+        <w:t>.</w:t>
+      </w:r>
+      <w:sdt>
+        <w:sdtPr>
+          <w:id w:val="1428154802"/>
+          <w:citation/>
+        </w:sdtPr>
+        <w:sdtContent>
+          <w:r>
+            <w:fldChar w:fldCharType="begin"/>
+          </w:r>
+          <w:r>
+            <w:instrText xml:space="preserve"> CITATION Dynamox2023 \l 1033 </w:instrText>
+          </w:r>
+          <w:r>
+            <w:fldChar w:fldCharType="separate"/>
+          </w:r>
+          <w:r>
+            <w:rPr>
+              <w:noProof/>
+            </w:rPr>
+            <w:t xml:space="preserve"> </w:t>
+          </w:r>
+          <w:r>
+            <w:rPr>
+              <w:noProof/>
+            </w:rPr>
+            <w:t>[4]</w:t>
+          </w:r>
+          <w:r>
+            <w:fldChar w:fldCharType="end"/>
+          </w:r>
+        </w:sdtContent>
+      </w:sdt>
+    </w:p>
+    <w:p>
+      <w:pPr>
+        <w:pStyle w:val="Prrafodelista"/>
+        <w:ind w:left="792"/>
+      </w:pPr>
+    </w:p>
+    <w:p>
+      <w:pPr>
+        <w:pStyle w:val="Prrafodelista"/>
+        <w:ind w:left="792"/>
+      </w:pPr>
+      <w:r>
+        <w:t>DynaPredict permite a los usuarios supervisar el estado de sus máquinas en tiempo real y tomar medidas preventivas para evitar fallas y tiempos de inactividad. La recolección de datos del DynaLogger está automatizada por una pasarela, el DynaGateway, desarrollada por Dynamox. Esto permite una supervisión continua y sin interrupcio</w:t>
+      </w:r>
+      <w:r>
+        <w:t>nes del estado de las máquinas.</w:t>
+      </w:r>
+      <w:sdt>
+        <w:sdtPr>
+          <w:id w:val="727271693"/>
+          <w:citation/>
+        </w:sdtPr>
+        <w:sdtContent>
+          <w:r>
+            <w:fldChar w:fldCharType="begin"/>
+          </w:r>
+          <w:r>
+            <w:instrText xml:space="preserve"> CITATION Dynamox2023 \l 3082 </w:instrText>
+          </w:r>
+          <w:r>
+            <w:fldChar w:fldCharType="separate"/>
+          </w:r>
+          <w:r>
+            <w:rPr>
+              <w:noProof/>
+            </w:rPr>
+            <w:t xml:space="preserve"> </w:t>
+          </w:r>
+          <w:r>
+            <w:rPr>
+              <w:noProof/>
+            </w:rPr>
+            <w:t>[4]</w:t>
+          </w:r>
+          <w:r>
+            <w:fldChar w:fldCharType="end"/>
+          </w:r>
+        </w:sdtContent>
+      </w:sdt>
+    </w:p>
+    <w:p>
+      <w:pPr>
+        <w:pStyle w:val="Prrafodelista"/>
+        <w:ind w:left="792"/>
+      </w:pPr>
+    </w:p>
+    <w:p>
+      <w:pPr>
+        <w:pStyle w:val="Prrafodelista"/>
+        <w:ind w:left="792"/>
+      </w:pPr>
+      <w:r>
+        <w:lastRenderedPageBreak/>
+        <w:t>Acerca de BK Connect</w:t>
+      </w:r>
+      <w:r>
+        <w:t>:</w:t>
+      </w:r>
+    </w:p>
+    <w:p>
+      <w:pPr>
+        <w:pStyle w:val="Prrafodelista"/>
+        <w:ind w:left="792"/>
+      </w:pPr>
+      <w:r>
+        <w:t>BK Connect es un software de análisis de sonido y vibraciones creado por la compañía Brüel &amp; Kjær. Este software ofrece una amplia variedad de aplicaciones y opciones diseñadas para tareas generales de sonido y vibraciones. Constituye un conjunto de herramientas flexible, capaz de hacer grabaciones con un solo clic o de resolver problemas complejos, que permiten desde gestiona</w:t>
+      </w:r>
+      <w:r>
+        <w:t>r datos hasta elaborar informes</w:t>
+      </w:r>
+      <w:r>
+        <w:t>.</w:t>
+      </w:r>
+      <w:sdt>
+        <w:sdtPr>
+          <w:id w:val="-894273030"/>
+          <w:citation/>
+        </w:sdtPr>
+        <w:sdtContent>
+          <w:r>
+            <w:fldChar w:fldCharType="begin"/>
+          </w:r>
+          <w:r>
+            <w:instrText xml:space="preserve"> CITATION BrueelKjaer2023 \l 1033 </w:instrText>
+          </w:r>
+          <w:r>
+            <w:fldChar w:fldCharType="separate"/>
+          </w:r>
+          <w:r>
+            <w:rPr>
+              <w:noProof/>
+            </w:rPr>
+            <w:t xml:space="preserve"> </w:t>
+          </w:r>
+          <w:r>
+            <w:rPr>
+              <w:noProof/>
+            </w:rPr>
+            <w:t>[5]</w:t>
+          </w:r>
+          <w:r>
+            <w:fldChar w:fldCharType="end"/>
+          </w:r>
+        </w:sdtContent>
+      </w:sdt>
+    </w:p>
+    <w:p>
+      <w:pPr>
+        <w:pStyle w:val="Prrafodelista"/>
+        <w:ind w:left="792"/>
+      </w:pPr>
+    </w:p>
+    <w:p>
+      <w:pPr>
+        <w:pStyle w:val="Prrafodelista"/>
+        <w:ind w:left="792"/>
+      </w:pPr>
+      <w:r>
+        <w:t>Las aplicaciones esenciales de BK Connect tienen una estructura modular, orientada a los roles de los distintos usuarios, y forman la base de un sistema flexible de medida de sonido y vibraciones. Cada aplicación puede funcionar como un conjunto de herramientas autónomo o combinarse con otras aplicaciones. Es posible combinar las aplicaciones esenciales y sus opciones con otra funcionalidad avanzada, para crear soluciones optimizadas, a l</w:t>
+      </w:r>
+      <w:r>
+        <w:t>a medida de su flujo de trabajo</w:t>
+      </w:r>
+      <w:r>
+        <w:t>.</w:t>
+      </w:r>
+      <w:sdt>
+        <w:sdtPr>
+          <w:id w:val="1817219725"/>
+          <w:citation/>
+        </w:sdtPr>
+        <w:sdtContent>
+          <w:r>
+            <w:fldChar w:fldCharType="begin"/>
+          </w:r>
+          <w:r>
+            <w:instrText xml:space="preserve"> CITATION BrueelKjaer2023 \l 1033 </w:instrText>
+          </w:r>
+          <w:r>
+            <w:fldChar w:fldCharType="separate"/>
+          </w:r>
+          <w:r>
+            <w:rPr>
+              <w:noProof/>
+            </w:rPr>
+            <w:t xml:space="preserve"> </w:t>
+          </w:r>
+          <w:r>
+            <w:rPr>
+              <w:noProof/>
+            </w:rPr>
+            <w:t>[5]</w:t>
+          </w:r>
+          <w:r>
+            <w:fldChar w:fldCharType="end"/>
+          </w:r>
+        </w:sdtContent>
+      </w:sdt>
+    </w:p>
+    <w:p>
+      <w:pPr>
+        <w:pStyle w:val="Prrafodelista"/>
+        <w:ind w:left="792"/>
+      </w:pPr>
+    </w:p>
+    <w:p>
+      <w:pPr>
+        <w:pStyle w:val="Prrafodelista"/>
+        <w:ind w:left="792"/>
+      </w:pPr>
+      <w:r>
+        <w:t>Además, BK Connect ofrece applets diseñados para realizar tareas de ensayo muy específicas. Cada applet individual es un módulo de software autónomo, adaptado a las necesidades del usuario y concebido par</w:t>
+      </w:r>
+      <w:r>
+        <w:t>a realizar una tarea específica.</w:t>
+      </w:r>
+      <w:sdt>
+        <w:sdtPr>
+          <w:id w:val="-965196271"/>
+          <w:citation/>
+        </w:sdtPr>
+        <w:sdtContent>
+          <w:r>
+            <w:fldChar w:fldCharType="begin"/>
+          </w:r>
+          <w:r>
+            <w:instrText xml:space="preserve"> CITATION BrueelKjaer2023 \l 1033 </w:instrText>
+          </w:r>
+          <w:r>
+            <w:fldChar w:fldCharType="separate"/>
+          </w:r>
+          <w:r>
+            <w:rPr>
+              <w:noProof/>
+            </w:rPr>
+            <w:t xml:space="preserve"> </w:t>
+          </w:r>
+          <w:r>
+            <w:rPr>
+              <w:noProof/>
+            </w:rPr>
+            <w:t>[5]</w:t>
+          </w:r>
+          <w:r>
+            <w:fldChar w:fldCharType="end"/>
+          </w:r>
+        </w:sdtContent>
+      </w:sdt>
+    </w:p>
+    <w:p>
+      <w:pPr>
+        <w:pStyle w:val="Prrafodelista"/>
+        <w:ind w:left="792"/>
+      </w:pPr>
+    </w:p>
+    <w:p>
+      <w:pPr>
+        <w:pStyle w:val="Prrafodelista"/>
+        <w:ind w:left="792"/>
+      </w:pPr>
+      <w:r>
+        <w:t>Acerca de PRTG</w:t>
+      </w:r>
+      <w:r>
+        <w:t>:</w:t>
+      </w:r>
+    </w:p>
+    <w:p>
+      <w:pPr>
+        <w:pStyle w:val="Prrafodelista"/>
+        <w:ind w:left="792"/>
+      </w:pPr>
+      <w:r>
+        <w:t>PRTG es un software de monitoreo que incorpora elementos de todas las áreas, para que pueda supervisar la salud, el estado y la condición de máquinas, sistemas de control, dispositivos y más en entornos de TI y OT. Este software es compatible de fábrica con estándares y protocolos industriales comunes como OPC UA, MQTT, Modbus TCP y más. Además, permite el monitoreo de dispositivos Ethernet industriales en su entorno de OT y la visualización de su entorno en paneles que incluyen elementos de TI, OT e IIoT.</w:t>
+      </w:r>
+      <w:sdt>
+        <w:sdtPr>
+          <w:id w:val="-1765066582"/>
+          <w:citation/>
+        </w:sdtPr>
+        <w:sdtContent>
+          <w:r>
+            <w:fldChar w:fldCharType="begin"/>
+          </w:r>
+          <w:r>
+            <w:instrText xml:space="preserve"> CITATION PAESSLER2023 \l 1033 </w:instrText>
+          </w:r>
+          <w:r>
+            <w:fldChar w:fldCharType="separate"/>
+          </w:r>
+          <w:r>
+            <w:rPr>
+              <w:noProof/>
+            </w:rPr>
+            <w:t xml:space="preserve"> </w:t>
+          </w:r>
+          <w:r>
+            <w:rPr>
+              <w:noProof/>
+            </w:rPr>
+            <w:t>[6]</w:t>
+          </w:r>
+          <w:r>
+            <w:fldChar w:fldCharType="end"/>
+          </w:r>
+        </w:sdtContent>
+      </w:sdt>
+    </w:p>
+    <w:p>
+      <w:pPr>
+        <w:pStyle w:val="Prrafodelista"/>
+        <w:ind w:left="792"/>
+      </w:pPr>
+    </w:p>
+    <w:p>
+      <w:pPr>
+        <w:pStyle w:val="Prrafodelista"/>
+        <w:ind w:left="792"/>
+      </w:pPr>
+      <w:r>
+        <w:t xml:space="preserve">PRTG también ofrece la posibilidad de extender la funcionalidad de las soluciones comunes de la industria para proporcionar una funcionalidad ampliada. Proporciona sensores nativos para Modbus TCP y RTU y </w:t>
+      </w:r>
+      <w:r>
+        <w:lastRenderedPageBreak/>
+        <w:t>permite supervisar si los clientes pueden conectarse y suscribirse a su bróker de MQTT y publicar a través de él c</w:t>
+      </w:r>
+      <w:r>
+        <w:t>on el sensor Ida y vuelta MQTT.</w:t>
+      </w:r>
+      <w:sdt>
+        <w:sdtPr>
+          <w:id w:val="963621926"/>
+          <w:citation/>
+        </w:sdtPr>
+        <w:sdtContent>
+          <w:r>
+            <w:fldChar w:fldCharType="begin"/>
+          </w:r>
+          <w:r>
+            <w:instrText xml:space="preserve"> CITATION PAESSLER2023 \l 3082 </w:instrText>
+          </w:r>
+          <w:r>
+            <w:fldChar w:fldCharType="separate"/>
+          </w:r>
+          <w:r>
+            <w:rPr>
+              <w:noProof/>
+            </w:rPr>
+            <w:t xml:space="preserve"> </w:t>
+          </w:r>
+          <w:r>
+            <w:rPr>
+              <w:noProof/>
+            </w:rPr>
+            <w:t>[6]</w:t>
+          </w:r>
+          <w:r>
+            <w:fldChar w:fldCharType="end"/>
+          </w:r>
+        </w:sdtContent>
+      </w:sdt>
     </w:p>
     <w:p/>
     <w:p/>
@@ -3007,80 +3672,85 @@
     <w:p/>
     <w:p/>
     <w:p/>
-    <w:p>
-      <w:pPr>
-        <w:pStyle w:val="Ttulo1"/>
-      </w:pPr>
-      <w:bookmarkStart w:id="4" w:name="_Toc139358037"/>
-      <w:r>
-        <w:lastRenderedPageBreak/>
-        <w:t>Capítulo 2: Solución propuesta</w:t>
-      </w:r>
-      <w:bookmarkEnd w:id="4"/>
-    </w:p>
-    <w:p/>
-    <w:p/>
-    <w:p>
-      <w:pPr>
-        <w:ind w:left="708" w:hanging="708"/>
-      </w:pPr>
-      <w:r>
-        <w:br w:type="page"/>
-      </w:r>
-    </w:p>
-    <w:p>
-      <w:pPr>
-        <w:pStyle w:val="Ttulo1"/>
-      </w:pPr>
-      <w:bookmarkStart w:id="5" w:name="_Toc139358038"/>
-      <w:r>
-        <w:lastRenderedPageBreak/>
-        <w:t>Capítulo 3:</w:t>
-      </w:r>
-      <w:r>
-        <w:t xml:space="preserve"> Validación de la solución</w:t>
-      </w:r>
-      <w:bookmarkEnd w:id="5"/>
-    </w:p>
-    <w:p/>
-    <w:p/>
-    <w:p>
-      <w:r>
-        <w:br w:type="page"/>
-      </w:r>
-    </w:p>
-    <w:p>
-      <w:pPr>
-        <w:pStyle w:val="Ttulo1"/>
-      </w:pPr>
-      <w:bookmarkStart w:id="6" w:name="_Toc139358039"/>
-      <w:r>
-        <w:lastRenderedPageBreak/>
-        <w:t>Conclusiones</w:t>
-      </w:r>
-      <w:bookmarkEnd w:id="6"/>
-    </w:p>
-    <w:p/>
-    <w:p/>
-    <w:p>
-      <w:r>
-        <w:br w:type="page"/>
-      </w:r>
-    </w:p>
-    <w:p>
-      <w:pPr>
-        <w:pStyle w:val="Ttulo1"/>
-      </w:pPr>
-      <w:bookmarkStart w:id="7" w:name="_Toc139358040"/>
-      <w:r>
-        <w:lastRenderedPageBreak/>
-        <w:t>Recomendaciones</w:t>
-      </w:r>
-      <w:bookmarkEnd w:id="7"/>
-    </w:p>
     <w:p/>
     <w:p/>
     <w:p/>
+    <w:p/>
+    <w:p/>
+    <w:p>
+      <w:pPr>
+        <w:pStyle w:val="Ttulo1"/>
+      </w:pPr>
+      <w:bookmarkStart w:id="4" w:name="_Toc139492961"/>
+      <w:r>
+        <w:lastRenderedPageBreak/>
+        <w:t>Capítulo 2: Solución propuesta</w:t>
+      </w:r>
+      <w:bookmarkEnd w:id="4"/>
+    </w:p>
+    <w:p/>
+    <w:p/>
+    <w:p>
+      <w:pPr>
+        <w:ind w:left="708" w:hanging="708"/>
+      </w:pPr>
+      <w:r>
+        <w:br w:type="page"/>
+      </w:r>
+    </w:p>
+    <w:p>
+      <w:pPr>
+        <w:pStyle w:val="Ttulo1"/>
+      </w:pPr>
+      <w:bookmarkStart w:id="5" w:name="_Toc139492962"/>
+      <w:r>
+        <w:lastRenderedPageBreak/>
+        <w:t>Capítulo 3:</w:t>
+      </w:r>
+      <w:r>
+        <w:t xml:space="preserve"> Validación de la solución</w:t>
+      </w:r>
+      <w:bookmarkEnd w:id="5"/>
+    </w:p>
+    <w:p/>
+    <w:p/>
+    <w:p>
+      <w:r>
+        <w:br w:type="page"/>
+      </w:r>
+    </w:p>
+    <w:p>
+      <w:pPr>
+        <w:pStyle w:val="Ttulo1"/>
+      </w:pPr>
+      <w:bookmarkStart w:id="6" w:name="_Toc139492963"/>
+      <w:r>
+        <w:lastRenderedPageBreak/>
+        <w:t>Conclusiones</w:t>
+      </w:r>
+      <w:bookmarkEnd w:id="6"/>
+    </w:p>
+    <w:p/>
+    <w:p/>
+    <w:p>
+      <w:r>
+        <w:br w:type="page"/>
+      </w:r>
+    </w:p>
+    <w:p>
+      <w:pPr>
+        <w:pStyle w:val="Ttulo1"/>
+      </w:pPr>
+      <w:bookmarkStart w:id="7" w:name="_Toc139492964"/>
+      <w:r>
+        <w:lastRenderedPageBreak/>
+        <w:t>Recomendaciones</w:t>
+      </w:r>
+      <w:bookmarkEnd w:id="7"/>
+    </w:p>
+    <w:p/>
+    <w:p/>
+    <w:p/>
     <w:p>
       <w:pPr>
         <w:spacing w:line="259" w:lineRule="auto"/>
@@ -3090,7 +3760,7 @@
         <w:br w:type="page"/>
       </w:r>
     </w:p>
-    <w:bookmarkStart w:id="8" w:name="_Toc139358041" w:displacedByCustomXml="next"/>
+    <w:bookmarkStart w:id="8" w:name="_Toc139492965" w:displacedByCustomXml="next"/>
     <w:sdt>
       <w:sdtPr>
         <w:rPr>
@@ -3161,7 +3831,7 @@
               </w:tblGrid>
               <w:tr>
                 <w:trPr>
-                  <w:divId w:val="1381904579"/>
+                  <w:divId w:val="700055879"/>
                   <w:tblCellSpacing w:w="15" w:type="dxa"/>
                 </w:trPr>
                 <w:tc>
@@ -3208,7 +3878,7 @@
               </w:tr>
               <w:tr>
                 <w:trPr>
-                  <w:divId w:val="1381904579"/>
+                  <w:divId w:val="700055879"/>
                   <w:tblCellSpacing w:w="15" w:type="dxa"/>
                 </w:trPr>
                 <w:tc>
@@ -3272,7 +3942,7 @@
               </w:tr>
               <w:tr>
                 <w:trPr>
-                  <w:divId w:val="1381904579"/>
+                  <w:divId w:val="700055879"/>
                   <w:tblCellSpacing w:w="15" w:type="dxa"/>
                 </w:trPr>
                 <w:tc>
@@ -3316,10 +3986,190 @@
                   </w:p>
                 </w:tc>
               </w:tr>
+              <w:tr>
+                <w:trPr>
+                  <w:divId w:val="700055879"/>
+                  <w:tblCellSpacing w:w="15" w:type="dxa"/>
+                </w:trPr>
+                <w:tc>
+                  <w:tcPr>
+                    <w:tcW w:w="50" w:type="pct"/>
+                    <w:hideMark/>
+                  </w:tcPr>
+                  <w:p>
+                    <w:pPr>
+                      <w:pStyle w:val="Bibliografa"/>
+                      <w:rPr>
+                        <w:noProof/>
+                      </w:rPr>
+                    </w:pPr>
+                    <w:r>
+                      <w:rPr>
+                        <w:noProof/>
+                      </w:rPr>
+                      <w:t xml:space="preserve">[4] </w:t>
+                    </w:r>
+                  </w:p>
+                </w:tc>
+                <w:tc>
+                  <w:tcPr>
+                    <w:tcW w:w="0" w:type="auto"/>
+                    <w:hideMark/>
+                  </w:tcPr>
+                  <w:p>
+                    <w:pPr>
+                      <w:pStyle w:val="Bibliografa"/>
+                      <w:rPr>
+                        <w:noProof/>
+                      </w:rPr>
+                    </w:pPr>
+                    <w:r>
+                      <w:rPr>
+                        <w:noProof/>
+                      </w:rPr>
+                      <w:t xml:space="preserve">Dynamox, </w:t>
+                    </w:r>
+                    <w:r>
+                      <w:rPr>
+                        <w:i/>
+                        <w:iCs/>
+                        <w:noProof/>
+                      </w:rPr>
+                      <w:t xml:space="preserve">Aumente la disponibilidad con Dynamox, </w:t>
+                    </w:r>
+                    <w:r>
+                      <w:rPr>
+                        <w:noProof/>
+                      </w:rPr>
+                      <w:t xml:space="preserve">2023. </w:t>
+                    </w:r>
+                  </w:p>
+                </w:tc>
+              </w:tr>
+              <w:tr>
+                <w:trPr>
+                  <w:divId w:val="700055879"/>
+                  <w:tblCellSpacing w:w="15" w:type="dxa"/>
+                </w:trPr>
+                <w:tc>
+                  <w:tcPr>
+                    <w:tcW w:w="50" w:type="pct"/>
+                    <w:hideMark/>
+                  </w:tcPr>
+                  <w:p>
+                    <w:pPr>
+                      <w:pStyle w:val="Bibliografa"/>
+                      <w:rPr>
+                        <w:noProof/>
+                      </w:rPr>
+                    </w:pPr>
+                    <w:r>
+                      <w:rPr>
+                        <w:noProof/>
+                      </w:rPr>
+                      <w:t xml:space="preserve">[5] </w:t>
+                    </w:r>
+                  </w:p>
+                </w:tc>
+                <w:tc>
+                  <w:tcPr>
+                    <w:tcW w:w="0" w:type="auto"/>
+                    <w:hideMark/>
+                  </w:tcPr>
+                  <w:p>
+                    <w:pPr>
+                      <w:pStyle w:val="Bibliografa"/>
+                      <w:rPr>
+                        <w:noProof/>
+                      </w:rPr>
+                    </w:pPr>
+                    <w:r>
+                      <w:rPr>
+                        <w:noProof/>
+                      </w:rPr>
+                      <w:t xml:space="preserve">Brüel &amp; Kjær, </w:t>
+                    </w:r>
+                    <w:r>
+                      <w:rPr>
+                        <w:i/>
+                        <w:iCs/>
+                        <w:noProof/>
+                      </w:rPr>
+                      <w:t xml:space="preserve">Software de análisis de señales, </w:t>
+                    </w:r>
+                    <w:r>
+                      <w:rPr>
+                        <w:noProof/>
+                      </w:rPr>
+                      <w:t xml:space="preserve">2023. </w:t>
+                    </w:r>
+                  </w:p>
+                </w:tc>
+              </w:tr>
+              <w:tr>
+                <w:trPr>
+                  <w:divId w:val="700055879"/>
+                  <w:tblCellSpacing w:w="15" w:type="dxa"/>
+                </w:trPr>
+                <w:tc>
+                  <w:tcPr>
+                    <w:tcW w:w="50" w:type="pct"/>
+                    <w:hideMark/>
+                  </w:tcPr>
+                  <w:p>
+                    <w:pPr>
+                      <w:pStyle w:val="Bibliografa"/>
+                      <w:rPr>
+                        <w:noProof/>
+                      </w:rPr>
+                    </w:pPr>
+                    <w:r>
+                      <w:rPr>
+                        <w:noProof/>
+                      </w:rPr>
+                      <w:t xml:space="preserve">[6] </w:t>
+                    </w:r>
+                  </w:p>
+                </w:tc>
+                <w:tc>
+                  <w:tcPr>
+                    <w:tcW w:w="0" w:type="auto"/>
+                    <w:hideMark/>
+                  </w:tcPr>
+                  <w:p>
+                    <w:pPr>
+                      <w:pStyle w:val="Bibliografa"/>
+                      <w:rPr>
+                        <w:noProof/>
+                      </w:rPr>
+                    </w:pPr>
+                    <w:r>
+                      <w:rPr>
+                        <w:noProof/>
+                      </w:rPr>
+                      <w:t xml:space="preserve">PAESSLER, </w:t>
+                    </w:r>
+                    <w:r>
+                      <w:rPr>
+                        <w:i/>
+                        <w:iCs/>
+                        <w:noProof/>
+                      </w:rPr>
+                      <w:t xml:space="preserve">Supervisión de procesos industriales, </w:t>
+                    </w:r>
+                    <w:r>
+                      <w:rPr>
+                        <w:noProof/>
+                      </w:rPr>
+                      <w:t xml:space="preserve">2023. </w:t>
+                    </w:r>
+                  </w:p>
+                </w:tc>
+              </w:tr>
             </w:tbl>
             <w:p>
               <w:pPr>
-                <w:divId w:val="1381904579"/>
+                <w:divId w:val="700055879"/>
                 <w:rPr>
                   <w:rFonts w:eastAsia="Times New Roman"/>
                   <w:noProof/>
@@ -3408,7 +4258,7 @@
           <w:rPr>
             <w:noProof/>
           </w:rPr>
-          <w:t>9</w:t>
+          <w:t>11</w:t>
         </w:r>
         <w:r>
           <w:fldChar w:fldCharType="end"/>
@@ -5066,7 +5916,6 @@
   <w:style w:type="character" w:default="1" w:styleId="Fuentedeprrafopredeter">
     <w:name w:val="Default Paragraph Font"/>
     <w:uiPriority w:val="1"/>
-    <w:semiHidden/>
     <w:unhideWhenUsed/>
   </w:style>
   <w:style w:type="table" w:default="1" w:styleId="Tablanormal">
@@ -5748,11 +6597,73 @@
     <b:PublicationTitle>Informe de Cuba en virtud de la resolución 75/289 de la Asamblea General de las Naciones Unidas, titulada “Necesidad de poner fin al bloqueo económico, comercial y financiero impuesto por los Estados Unidos de América contra Cuba”</b:PublicationTitle>
     <b:RefOrder>3</b:RefOrder>
   </b:Source>
+  <b:Source>
+    <b:Year>2023</b:Year>
+    <b:BIBTEX_Entry>misc</b:BIBTEX_Entry>
+    <b:Comments>Disponible en: https://dynamox.net/es</b:Comments>
+    <b:SourceType>Misc</b:SourceType>
+    <b:Title>Aumente la disponibilidad con Dynamox</b:Title>
+    <b:Tag>Dynamox2023</b:Tag>
+    <b:BIBTEX_HowPublished>[En línea]</b:BIBTEX_HowPublished>
+    <b:URL>https://dynamox.net/es</b:URL>
+    <b:Author>
+      <b:Author>
+        <b:NameList>
+          <b:Person>
+            <b:Last>Dynamox</b:Last>
+          </b:Person>
+        </b:NameList>
+      </b:Author>
+    </b:Author>
+    <b:Month>July</b:Month>
+    <b:PublicationTitle>Aumente la disponibilidad con Dynamox</b:PublicationTitle>
+    <b:RefOrder>4</b:RefOrder>
+  </b:Source>
+  <b:Source>
+    <b:Year>2023</b:Year>
+    <b:BIBTEX_Entry>misc</b:BIBTEX_Entry>
+    <b:Comments>Disponible en: www.bksv.com/es/analysis-software/data-acquisition-software/bk-connect/signal-analysis</b:Comments>
+    <b:SourceType>Misc</b:SourceType>
+    <b:Title>Software de análisis de señales</b:Title>
+    <b:Tag>BrueelKjaer2023</b:Tag>
+    <b:BIBTEX_HowPublished>[En línea]</b:BIBTEX_HowPublished>
+    <b:URL>https://www.bksv.com/es/analysis-software/data-acquisition-software/bk-connect/signal-analysis</b:URL>
+    <b:Author>
+      <b:Author>
+        <b:Corporate>Brüel &amp; Kjær</b:Corporate>
+      </b:Author>
+    </b:Author>
+    <b:Month>July</b:Month>
+    <b:PublicationTitle>Software de análisis de señales</b:PublicationTitle>
+    <b:RefOrder>5</b:RefOrder>
+  </b:Source>
+  <b:Source>
+    <b:Year>2023</b:Year>
+    <b:BIBTEX_Entry>misc</b:BIBTEX_Entry>
+    <b:Comments>Disponible en: www.paessler.com/es/industrial-it-monitoring</b:Comments>
+    <b:SourceType>Misc</b:SourceType>
+    <b:Title>Supervisión de procesos industriales</b:Title>
+    <b:Tag>PAESSLER2023</b:Tag>
+    <b:BIBTEX_HowPublished>[En línea]</b:BIBTEX_HowPublished>
+    <b:URL>https://www.paessler.com/es/industrial-it-monitoring</b:URL>
+    <b:Author>
+      <b:Author>
+        <b:NameList>
+          <b:Person>
+            <b:Last>PAESSLER</b:Last>
+          </b:Person>
+        </b:NameList>
+      </b:Author>
+    </b:Author>
+    <b:Month>July</b:Month>
+    <b:PublicationTitle>Supervisión de procesos industriales</b:PublicationTitle>
+    <b:RefOrder>6</b:RefOrder>
+  </b:Source>
 </b:Sources>
 </file>
 
 <file path=customXml/itemProps1.xml><?xml version="1.0" encoding="utf-8"?>
-<ds:datastoreItem xmlns:ds="http://schemas.openxmlformats.org/officeDocument/2006/customXml" ds:itemID="{93A1CFE6-337C-4E85-9053-8D3B9DB2F27A}">
+<ds:datastoreItem xmlns:ds="http://schemas.openxmlformats.org/officeDocument/2006/customXml" ds:itemID="{2A5AFD52-5351-486E-AF0D-FACA781439C6}">
   <ds:schemaRefs>
     <ds:schemaRef ds:uri="http://schemas.openxmlformats.org/officeDocument/2006/bibliography"/>
   </ds:schemaRefs>

</xml_diff>

<commit_message>
1era sin revisar de Análisis de vibraciones
Todavia no tiene la explicación del cálculo de RMS, pico, y diferencias de pico a pico
ni como se hace ni importancia
</commit_message>
<xml_diff>
--- a/Informe de las Prácticas Profesionales 1 .docx
+++ b/Informe de las Prácticas Profesionales 1 .docx
@@ -153,7 +153,29 @@
           <w:sz w:val="40"/>
           <w:szCs w:val="40"/>
         </w:rPr>
-        <w:t>Desarrollo de tecnología de monitoreo y diagnóstico i</w:t>
+        <w:t xml:space="preserve">Desarrollo de tecnología de monitoreo y </w:t>
+      </w:r>
+      <w:proofErr w:type="gramStart"/>
+      <w:r>
+        <w:rPr>
+          <w:rFonts w:cs="Arial"/>
+          <w:b/>
+          <w:bCs/>
+          <w:sz w:val="40"/>
+          <w:szCs w:val="40"/>
+        </w:rPr>
+        <w:t>diagnóstico</w:t>
+      </w:r>
+      <w:proofErr w:type="gramEnd"/>
+      <w:r>
+        <w:rPr>
+          <w:rFonts w:cs="Arial"/>
+          <w:b/>
+          <w:bCs/>
+          <w:sz w:val="40"/>
+          <w:szCs w:val="40"/>
+        </w:rPr>
+        <w:t xml:space="preserve"> i</w:t>
       </w:r>
       <w:r>
         <w:rPr>
@@ -527,6 +549,7 @@
           <w:szCs w:val="40"/>
         </w:rPr>
       </w:pPr>
+      <w:proofErr w:type="spellStart"/>
       <w:r>
         <w:rPr>
           <w:rFonts w:cs="Arial"/>
@@ -536,11 +559,10 @@
           <w:szCs w:val="40"/>
         </w:rPr>
         <w:lastRenderedPageBreak/>
-        <w:t xml:space="preserve">Abstract </w:t>
-      </w:r>
-    </w:p>
-    <w:p>
-      <w:pPr>
+        <w:t>Abstract</w:t>
+      </w:r>
+      <w:proofErr w:type="spellEnd"/>
+      <w:r>
         <w:rPr>
           <w:rFonts w:cs="Arial"/>
           <w:b/>
@@ -548,6 +570,18 @@
           <w:sz w:val="40"/>
           <w:szCs w:val="40"/>
         </w:rPr>
+        <w:t xml:space="preserve"> </w:t>
+      </w:r>
+    </w:p>
+    <w:p>
+      <w:pPr>
+        <w:rPr>
+          <w:rFonts w:cs="Arial"/>
+          <w:b/>
+          <w:bCs/>
+          <w:sz w:val="40"/>
+          <w:szCs w:val="40"/>
+        </w:rPr>
       </w:pPr>
     </w:p>
     <w:p>
@@ -603,6 +637,7 @@
           <w:szCs w:val="24"/>
         </w:rPr>
       </w:pPr>
+      <w:proofErr w:type="spellStart"/>
       <w:r>
         <w:rPr>
           <w:rFonts w:cs="Arial"/>
@@ -610,7 +645,17 @@
           <w:bCs/>
           <w:szCs w:val="24"/>
         </w:rPr>
-        <w:t>Keywords:</w:t>
+        <w:t>Keywords</w:t>
+      </w:r>
+      <w:proofErr w:type="spellEnd"/>
+      <w:r>
+        <w:rPr>
+          <w:rFonts w:cs="Arial"/>
+          <w:b/>
+          <w:bCs/>
+          <w:szCs w:val="24"/>
+        </w:rPr>
+        <w:t>:</w:t>
       </w:r>
       <w:r>
         <w:rPr>
@@ -1401,8 +1446,6 @@
             </w:r>
           </w:hyperlink>
         </w:p>
-        <w:bookmarkStart w:id="1" w:name="_GoBack"/>
-        <w:bookmarkEnd w:id="1"/>
         <w:p>
           <w:pPr>
             <w:pStyle w:val="TDC1"/>
@@ -1416,108 +1459,63 @@
               <w:lang w:eastAsia="es-ES"/>
             </w:rPr>
           </w:pPr>
-          <w:r>
-            <w:rPr>
-              <w:rStyle w:val="Hipervnculo"/>
-              <w:noProof/>
-            </w:rPr>
-            <w:fldChar w:fldCharType="begin"/>
-          </w:r>
-          <w:r>
-            <w:rPr>
-              <w:rStyle w:val="Hipervnculo"/>
-              <w:noProof/>
-            </w:rPr>
-            <w:instrText xml:space="preserve"> </w:instrText>
-          </w:r>
-          <w:r>
-            <w:rPr>
-              <w:noProof/>
-            </w:rPr>
-            <w:instrText>HYPERLINK \l "_Toc139492960"</w:instrText>
-          </w:r>
-          <w:r>
-            <w:rPr>
-              <w:rStyle w:val="Hipervnculo"/>
-              <w:noProof/>
-            </w:rPr>
-            <w:instrText xml:space="preserve"> </w:instrText>
-          </w:r>
-          <w:r>
-            <w:rPr>
-              <w:rStyle w:val="Hipervnculo"/>
-              <w:noProof/>
-            </w:rPr>
-          </w:r>
-          <w:r>
-            <w:rPr>
-              <w:rStyle w:val="Hipervnculo"/>
-              <w:noProof/>
-            </w:rPr>
-            <w:fldChar w:fldCharType="separate"/>
-          </w:r>
-          <w:r>
-            <w:rPr>
-              <w:rStyle w:val="Hipervnculo"/>
-              <w:noProof/>
-            </w:rPr>
-            <w:t>Capítulo 1: Fundamentación teórica</w:t>
-          </w:r>
-          <w:r>
-            <w:rPr>
-              <w:noProof/>
-              <w:webHidden/>
-            </w:rPr>
-            <w:tab/>
-          </w:r>
-          <w:r>
-            <w:rPr>
-              <w:noProof/>
-              <w:webHidden/>
-            </w:rPr>
-            <w:fldChar w:fldCharType="begin"/>
-          </w:r>
-          <w:r>
-            <w:rPr>
-              <w:noProof/>
-              <w:webHidden/>
-            </w:rPr>
-            <w:instrText xml:space="preserve"> PAGEREF _Toc139492960 \h </w:instrText>
-          </w:r>
-          <w:r>
-            <w:rPr>
-              <w:noProof/>
-              <w:webHidden/>
-            </w:rPr>
-          </w:r>
-          <w:r>
-            <w:rPr>
-              <w:noProof/>
-              <w:webHidden/>
-            </w:rPr>
-            <w:fldChar w:fldCharType="separate"/>
-          </w:r>
-          <w:r>
-            <w:rPr>
-              <w:noProof/>
-              <w:webHidden/>
-            </w:rPr>
-            <w:t>4</w:t>
-          </w:r>
-          <w:r>
-            <w:rPr>
-              <w:noProof/>
-              <w:webHidden/>
-            </w:rPr>
-            <w:fldChar w:fldCharType="end"/>
-          </w:r>
-          <w:r>
-            <w:rPr>
-              <w:rStyle w:val="Hipervnculo"/>
-              <w:noProof/>
-            </w:rPr>
-            <w:fldChar w:fldCharType="end"/>
-          </w:r>
+          <w:hyperlink w:anchor="_Toc139492960" w:history="1">
+            <w:r>
+              <w:rPr>
+                <w:rStyle w:val="Hipervnculo"/>
+                <w:noProof/>
+              </w:rPr>
+              <w:t>Capítulo 1: Fundamentación teórica</w:t>
+            </w:r>
+            <w:r>
+              <w:rPr>
+                <w:noProof/>
+                <w:webHidden/>
+              </w:rPr>
+              <w:tab/>
+            </w:r>
+            <w:r>
+              <w:rPr>
+                <w:noProof/>
+                <w:webHidden/>
+              </w:rPr>
+              <w:fldChar w:fldCharType="begin"/>
+            </w:r>
+            <w:r>
+              <w:rPr>
+                <w:noProof/>
+                <w:webHidden/>
+              </w:rPr>
+              <w:instrText xml:space="preserve"> PAGEREF _Toc139492960 \h </w:instrText>
+            </w:r>
+            <w:r>
+              <w:rPr>
+                <w:noProof/>
+                <w:webHidden/>
+              </w:rPr>
+            </w:r>
+            <w:r>
+              <w:rPr>
+                <w:noProof/>
+                <w:webHidden/>
+              </w:rPr>
+              <w:fldChar w:fldCharType="separate"/>
+            </w:r>
+            <w:r>
+              <w:rPr>
+                <w:noProof/>
+                <w:webHidden/>
+              </w:rPr>
+              <w:t>4</w:t>
+            </w:r>
+            <w:r>
+              <w:rPr>
+                <w:noProof/>
+                <w:webHidden/>
+              </w:rPr>
+              <w:fldChar w:fldCharType="end"/>
+            </w:r>
+          </w:hyperlink>
         </w:p>
         <w:p>
           <w:pPr>
@@ -1923,12 +1921,12 @@
       <w:pPr>
         <w:pStyle w:val="Ttulo1"/>
       </w:pPr>
-      <w:bookmarkStart w:id="2" w:name="_Toc139492959"/>
+      <w:bookmarkStart w:id="1" w:name="_Toc139492959"/>
       <w:r>
         <w:lastRenderedPageBreak/>
         <w:t>Introducción</w:t>
       </w:r>
-      <w:bookmarkEnd w:id="2"/>
+      <w:bookmarkEnd w:id="1"/>
     </w:p>
     <w:p>
       <w:r>
@@ -2937,7 +2935,7 @@
       <w:pPr>
         <w:pStyle w:val="Ttulo1"/>
       </w:pPr>
-      <w:bookmarkStart w:id="3" w:name="_Toc139492960"/>
+      <w:bookmarkStart w:id="2" w:name="_Toc139492960"/>
       <w:r>
         <w:lastRenderedPageBreak/>
         <w:t>Capítulo 1: Fundamentación</w:t>
@@ -2948,7 +2946,7 @@
       <w:r>
         <w:t>a</w:t>
       </w:r>
-      <w:bookmarkEnd w:id="3"/>
+      <w:bookmarkEnd w:id="2"/>
     </w:p>
     <w:p>
       <w:r>
@@ -2991,13 +2989,22 @@
         <w:t xml:space="preserve"> an</w:t>
       </w:r>
       <w:r>
-        <w:t>álisis de señales de</w:t>
-      </w:r>
-      <w:r>
-        <w:t xml:space="preserve"> máquinas rotatorias</w:t>
-      </w:r>
-      <w:r>
-        <w:t xml:space="preserve">, </w:t>
+        <w:t>álisis por vibraciones</w:t>
+      </w:r>
+      <w:r>
+        <w:t xml:space="preserve"> de</w:t>
+      </w:r>
+      <w:r>
+        <w:t xml:space="preserve"> procesos industriales, específicamente de máquinas con ejes rotatorios</w:t>
+      </w:r>
+      <w:r>
+        <w:t>,</w:t>
+      </w:r>
+      <w:r>
+        <w:t xml:space="preserve"> también se explica que son los</w:t>
+      </w:r>
+      <w:r>
+        <w:t xml:space="preserve"> </w:t>
       </w:r>
       <w:r>
         <w:t>sistemas de mon</w:t>
@@ -3065,8 +3072,7 @@
     </w:p>
     <w:p>
       <w:pPr>
-        <w:pStyle w:val="Prrafodelista"/>
-        <w:ind w:left="792"/>
+        <w:ind w:left="360"/>
       </w:pPr>
       <w:r>
         <w:t>Existen varia</w:t>
@@ -3252,44 +3258,23 @@
     </w:p>
     <w:p>
       <w:pPr>
-        <w:pStyle w:val="Prrafodelista"/>
-        <w:ind w:left="792"/>
-      </w:pPr>
-    </w:p>
-    <w:p>
-      <w:pPr>
-        <w:pStyle w:val="Prrafodelista"/>
-        <w:ind w:left="792"/>
-      </w:pPr>
-      <w:r>
-        <w:t xml:space="preserve">Acerca de </w:t>
-      </w:r>
-      <w:r>
-        <w:t>DynaPredict</w:t>
-      </w:r>
-      <w:r>
-        <w:t>:</w:t>
-      </w:r>
-    </w:p>
-    <w:p>
-      <w:pPr>
-        <w:pStyle w:val="Prrafodelista"/>
-        <w:ind w:left="792"/>
-      </w:pPr>
-      <w:r>
-        <w:t>DynaPredict es una solución de monitoreo de la condición de las máquinas desarrollada por Dynamox. Esta solución se basa en el uso de un DynaLogger, un data logger Bluetooth con sensores de vibración y temperatura para supervisar el estado de la máquina y realizar un</w:t>
-      </w:r>
-      <w:r>
-        <w:t xml:space="preserve"> análisis espectral triaxial</w:t>
-      </w:r>
-      <w:r>
-        <w:t>. Los parámetros medidos se muestran instantáneamente en el smartphone y su historial de datos se almacena en la plataforma web para su a</w:t>
-      </w:r>
-      <w:r>
-        <w:t>nálisis y toma de decisiones</w:t>
-      </w:r>
-      <w:r>
-        <w:t>.</w:t>
+        <w:ind w:left="142"/>
+      </w:pPr>
+    </w:p>
+    <w:p>
+      <w:pPr>
+        <w:ind w:left="142" w:firstLine="218"/>
+      </w:pPr>
+      <w:r>
+        <w:t>Acerca de DynaPredict:</w:t>
+      </w:r>
+    </w:p>
+    <w:p>
+      <w:pPr>
+        <w:ind w:left="360"/>
+      </w:pPr>
+      <w:r>
+        <w:t>DynaPredict es una solución de monitoreo de la condición de las máquinas desarrollada por Dynamox. Esta solución se basa en el uso de un DynaLogger, un data logger Bluetooth con sensores de vibración y temperatura para supervisar el estado de la máquina y realizar un análisis espectral triaxial. Los parámetros medidos se muestran instantáneamente en el smartphone y su historial de datos se almacena en la plataforma web para su análisis y toma de decisiones.</w:t>
       </w:r>
       <w:sdt>
         <w:sdtPr>
@@ -3326,20 +3311,19 @@
     </w:p>
     <w:p>
       <w:pPr>
-        <w:pStyle w:val="Prrafodelista"/>
-        <w:ind w:left="792"/>
-      </w:pPr>
-    </w:p>
-    <w:p>
-      <w:pPr>
-        <w:pStyle w:val="Prrafodelista"/>
-        <w:ind w:left="792"/>
-      </w:pPr>
-      <w:r>
-        <w:t>DynaPredict permite a los usuarios supervisar el estado de sus máquinas en tiempo real y tomar medidas preventivas para evitar fallas y tiempos de inactividad. La recolección de datos del DynaLogger está automatizada por una pasarela, el DynaGateway, desarrollada por Dynamox. Esto permite una supervisión continua y sin interrupcio</w:t>
-      </w:r>
-      <w:r>
-        <w:t>nes del estado de las máquinas.</w:t>
+        <w:ind w:left="142"/>
+      </w:pPr>
+    </w:p>
+    <w:p>
+      <w:pPr>
+        <w:ind w:left="360"/>
+      </w:pPr>
+      <w:r>
+        <w:t xml:space="preserve">DynaPredict permite a los usuarios supervisar el estado de sus máquinas en tiempo real y tomar medidas preventivas para evitar fallas y tiempos de inactividad. La recolección de datos del DynaLogger está automatizada por </w:t>
+      </w:r>
+      <w:r>
+        <w:lastRenderedPageBreak/>
+        <w:t>una pasarela, el DynaGateway, desarrollada por Dynamox. Esto permite una supervisión continua y sin interrupciones del estado de las máquinas.</w:t>
       </w:r>
       <w:sdt>
         <w:sdtPr>
@@ -3376,17 +3360,14 @@
     </w:p>
     <w:p>
       <w:pPr>
-        <w:pStyle w:val="Prrafodelista"/>
-        <w:ind w:left="792"/>
-      </w:pPr>
-    </w:p>
-    <w:p>
-      <w:pPr>
-        <w:pStyle w:val="Prrafodelista"/>
-        <w:ind w:left="792"/>
-      </w:pPr>
-      <w:r>
-        <w:lastRenderedPageBreak/>
+        <w:ind w:left="142"/>
+      </w:pPr>
+    </w:p>
+    <w:p>
+      <w:pPr>
+        <w:ind w:left="142" w:firstLine="218"/>
+      </w:pPr>
+      <w:r>
         <w:t>Acerca de BK Connect</w:t>
       </w:r>
       <w:r>
@@ -3395,8 +3376,7 @@
     </w:p>
     <w:p>
       <w:pPr>
-        <w:pStyle w:val="Prrafodelista"/>
-        <w:ind w:left="792"/>
+        <w:ind w:left="360"/>
       </w:pPr>
       <w:r>
         <w:t>BK Connect es un software de análisis de sonido y vibraciones creado por la compañía Brüel &amp; Kjær. Este software ofrece una amplia variedad de aplicaciones y opciones diseñadas para tareas generales de sonido y vibraciones. Constituye un conjunto de herramientas flexible, capaz de hacer grabaciones con un solo clic o de resolver problemas complejos, que permiten desde gestiona</w:t>
@@ -3442,14 +3422,12 @@
     </w:p>
     <w:p>
       <w:pPr>
-        <w:pStyle w:val="Prrafodelista"/>
-        <w:ind w:left="792"/>
-      </w:pPr>
-    </w:p>
-    <w:p>
-      <w:pPr>
-        <w:pStyle w:val="Prrafodelista"/>
-        <w:ind w:left="792"/>
+        <w:ind w:left="142"/>
+      </w:pPr>
+    </w:p>
+    <w:p>
+      <w:pPr>
+        <w:ind w:left="360"/>
       </w:pPr>
       <w:r>
         <w:t>Las aplicaciones esenciales de BK Connect tienen una estructura modular, orientada a los roles de los distintos usuarios, y forman la base de un sistema flexible de medida de sonido y vibraciones. Cada aplicación puede funcionar como un conjunto de herramientas autónomo o combinarse con otras aplicaciones. Es posible combinar las aplicaciones esenciales y sus opciones con otra funcionalidad avanzada, para crear soluciones optimizadas, a l</w:t>
@@ -3495,14 +3473,12 @@
     </w:p>
     <w:p>
       <w:pPr>
-        <w:pStyle w:val="Prrafodelista"/>
-        <w:ind w:left="792"/>
-      </w:pPr>
-    </w:p>
-    <w:p>
-      <w:pPr>
-        <w:pStyle w:val="Prrafodelista"/>
-        <w:ind w:left="792"/>
+        <w:ind w:left="142"/>
+      </w:pPr>
+    </w:p>
+    <w:p>
+      <w:pPr>
+        <w:ind w:left="360"/>
       </w:pPr>
       <w:r>
         <w:t>Además, BK Connect ofrece applets diseñados para realizar tareas de ensayo muy específicas. Cada applet individual es un módulo de software autónomo, adaptado a las necesidades del usuario y concebido par</w:t>
@@ -3545,14 +3521,12 @@
     </w:p>
     <w:p>
       <w:pPr>
-        <w:pStyle w:val="Prrafodelista"/>
-        <w:ind w:left="792"/>
-      </w:pPr>
-    </w:p>
-    <w:p>
-      <w:pPr>
-        <w:pStyle w:val="Prrafodelista"/>
-        <w:ind w:left="792"/>
+        <w:ind w:left="142"/>
+      </w:pPr>
+    </w:p>
+    <w:p>
+      <w:pPr>
+        <w:ind w:left="142" w:firstLine="218"/>
       </w:pPr>
       <w:r>
         <w:t>Acerca de PRTG</w:t>
@@ -3563,11 +3537,14 @@
     </w:p>
     <w:p>
       <w:pPr>
-        <w:pStyle w:val="Prrafodelista"/>
-        <w:ind w:left="792"/>
-      </w:pPr>
-      <w:r>
-        <w:t>PRTG es un software de monitoreo que incorpora elementos de todas las áreas, para que pueda supervisar la salud, el estado y la condición de máquinas, sistemas de control, dispositivos y más en entornos de TI y OT. Este software es compatible de fábrica con estándares y protocolos industriales comunes como OPC UA, MQTT, Modbus TCP y más. Además, permite el monitoreo de dispositivos Ethernet industriales en su entorno de OT y la visualización de su entorno en paneles que incluyen elementos de TI, OT e IIoT.</w:t>
+        <w:ind w:left="360"/>
+      </w:pPr>
+      <w:r>
+        <w:t xml:space="preserve">PRTG es un software de monitoreo que incorpora elementos de todas las áreas, para que pueda supervisar la salud, el estado y la condición de máquinas, sistemas de control, dispositivos y más en entornos de TI y OT. Este software es compatible de fábrica con estándares y protocolos industriales comunes como OPC UA, MQTT, Modbus TCP y más. Además, </w:t>
+      </w:r>
+      <w:r>
+        <w:lastRenderedPageBreak/>
+        <w:t>permite el monitoreo de dispositivos Ethernet industriales en su entorno de OT y la visualización de su entorno en paneles que incluyen elementos de TI, OT e IIoT.</w:t>
       </w:r>
       <w:sdt>
         <w:sdtPr>
@@ -3604,21 +3581,15 @@
     </w:p>
     <w:p>
       <w:pPr>
-        <w:pStyle w:val="Prrafodelista"/>
-        <w:ind w:left="792"/>
-      </w:pPr>
-    </w:p>
-    <w:p>
-      <w:pPr>
-        <w:pStyle w:val="Prrafodelista"/>
-        <w:ind w:left="792"/>
-      </w:pPr>
-      <w:r>
-        <w:t xml:space="preserve">PRTG también ofrece la posibilidad de extender la funcionalidad de las soluciones comunes de la industria para proporcionar una funcionalidad ampliada. Proporciona sensores nativos para Modbus TCP y RTU y </w:t>
-      </w:r>
-      <w:r>
-        <w:lastRenderedPageBreak/>
-        <w:t>permite supervisar si los clientes pueden conectarse y suscribirse a su bróker de MQTT y publicar a través de él c</w:t>
+        <w:ind w:left="142"/>
+      </w:pPr>
+    </w:p>
+    <w:p>
+      <w:pPr>
+        <w:ind w:left="360"/>
+      </w:pPr>
+      <w:r>
+        <w:t>PRTG también ofrece la posibilidad de extender la funcionalidad de las soluciones comunes de la industria para proporcionar una funcionalidad ampliada. Proporciona sensores nativos para Modbus TCP y RTU y permite supervisar si los clientes pueden conectarse y suscribirse a su bróker de MQTT y publicar a través de él c</w:t>
       </w:r>
       <w:r>
         <w:t>on el sensor Ida y vuelta MQTT.</w:t>
@@ -3655,6 +3626,356 @@
           </w:r>
         </w:sdtContent>
       </w:sdt>
+    </w:p>
+    <w:p>
+      <w:pPr>
+        <w:ind w:left="360"/>
+      </w:pPr>
+    </w:p>
+    <w:p>
+      <w:pPr>
+        <w:pStyle w:val="Prrafodelista"/>
+        <w:numPr>
+          <w:ilvl w:val="1"/>
+          <w:numId w:val="12"/>
+        </w:numPr>
+        <w:rPr>
+          <w:b/>
+        </w:rPr>
+      </w:pPr>
+      <w:r>
+        <w:rPr>
+          <w:b/>
+        </w:rPr>
+        <w:t>A</w:t>
+      </w:r>
+      <w:r>
+        <w:rPr>
+          <w:b/>
+        </w:rPr>
+        <w:t>nálisis por vibraciones de procesos industriales</w:t>
+      </w:r>
+      <w:r>
+        <w:rPr>
+          <w:b/>
+        </w:rPr>
+        <w:t>.</w:t>
+      </w:r>
+    </w:p>
+    <w:p>
+      <w:pPr>
+        <w:ind w:left="360"/>
+      </w:pPr>
+      <w:r>
+        <w:t>El diagnóstico de maquinarias por vibraciones, como una de las tantas técnicas involucradas en el mantenimiento predictivo, se basa en el monitorizado de las vibraciones producidas por las maquinarias en funcionamiento y, debido a las conveniencias de su aplicación, constituye uno de los más preferidos por los especialistas del mantenimiento. Las técnicas de análisis de vibraciones para el diagnóstico que más se aplican son extraídas fundamentalmente del campo del procesamiento de señales.</w:t>
+      </w:r>
+      <w:sdt>
+        <w:sdtPr>
+          <w:id w:val="1540934354"/>
+          <w:citation/>
+        </w:sdtPr>
+        <w:sdtContent>
+          <w:r>
+            <w:fldChar w:fldCharType="begin"/>
+          </w:r>
+          <w:r>
+            <w:instrText xml:space="preserve"> CITATION mohd2021vibration \l 1033 </w:instrText>
+          </w:r>
+          <w:r>
+            <w:fldChar w:fldCharType="separate"/>
+          </w:r>
+          <w:r>
+            <w:rPr>
+              <w:noProof/>
+            </w:rPr>
+            <w:t xml:space="preserve"> </w:t>
+          </w:r>
+          <w:r>
+            <w:rPr>
+              <w:noProof/>
+              <w:lang w:val="en-US"/>
+            </w:rPr>
+            <w:t>[2]</w:t>
+          </w:r>
+          <w:r>
+            <w:fldChar w:fldCharType="end"/>
+          </w:r>
+        </w:sdtContent>
+      </w:sdt>
+    </w:p>
+    <w:p>
+      <w:pPr>
+        <w:ind w:left="360"/>
+      </w:pPr>
+      <w:r>
+        <w:t>El análisis por vibraciones es una técnica que consiste en medir y analizar las oscilaciones o movimientos alternos de ciertos puntos de una máquina o estructura, para determinar su estado o condición, así como la fuente y la gravedad de posibles fallas. El análisis por vibraciones puede ayudar a prevenir y predecir problemas como desbalance, desgaste, desalineación, defectos en rodamientos, fricción, grietas</w:t>
+      </w:r>
+      <w:r>
+        <w:t xml:space="preserve"> en engranajes, etc.</w:t>
+      </w:r>
+      <w:sdt>
+        <w:sdtPr>
+          <w:id w:val="-1188675837"/>
+          <w:citation/>
+        </w:sdtPr>
+        <w:sdtContent>
+          <w:r>
+            <w:fldChar w:fldCharType="begin"/>
+          </w:r>
+          <w:r>
+            <w:instrText xml:space="preserve"> CITATION mohd2021vibration \l 1033 </w:instrText>
+          </w:r>
+          <w:r>
+            <w:fldChar w:fldCharType="separate"/>
+          </w:r>
+          <w:r>
+            <w:rPr>
+              <w:noProof/>
+            </w:rPr>
+            <w:t xml:space="preserve"> </w:t>
+          </w:r>
+          <w:r>
+            <w:rPr>
+              <w:noProof/>
+              <w:lang w:val="en-US"/>
+            </w:rPr>
+            <w:t>[2]</w:t>
+          </w:r>
+          <w:r>
+            <w:fldChar w:fldCharType="end"/>
+          </w:r>
+        </w:sdtContent>
+      </w:sdt>
+    </w:p>
+    <w:p>
+      <w:pPr>
+        <w:ind w:left="360"/>
+      </w:pPr>
+      <w:r>
+        <w:t xml:space="preserve">Para realizar el análisis por vibraciones se utilizan instrumentos como sensores, analizadores y colectores de datos, que captan y procesan las señales de vibración en el dominio del tiempo o de la frecuencia. Estas señales pueden ser representadas como formas de onda, espectros o diagramas que contienen información útil para el diagnóstico. Existen diferentes métodos y técnicas para extraer y clasificar las características de las señales de vibración, como el análisis estadístico, la transformada rápida </w:t>
+      </w:r>
+      <w:r>
+        <w:lastRenderedPageBreak/>
+        <w:t>de Fourier (FFT), el análisis de envolvente, el análisis espectral, la transformada wavelet (WT), el análisis cepstral, la transformada de Hilbert-Huang (HHT), entre otros. Cada método tiene sus ventajas y desventajas, y se aplica según el tipo de máquina, la frecuencia de vibración y el tipo de falla que se quiere detectar.</w:t>
+      </w:r>
+      <w:sdt>
+        <w:sdtPr>
+          <w:id w:val="769045622"/>
+          <w:citation/>
+        </w:sdtPr>
+        <w:sdtContent>
+          <w:r>
+            <w:fldChar w:fldCharType="begin"/>
+          </w:r>
+          <w:r>
+            <w:instrText xml:space="preserve"> CITATION mohd2021vibration \l 1033 </w:instrText>
+          </w:r>
+          <w:r>
+            <w:fldChar w:fldCharType="separate"/>
+          </w:r>
+          <w:r>
+            <w:rPr>
+              <w:noProof/>
+            </w:rPr>
+            <w:t xml:space="preserve"> </w:t>
+          </w:r>
+          <w:r>
+            <w:rPr>
+              <w:noProof/>
+            </w:rPr>
+            <w:t>[2]</w:t>
+          </w:r>
+          <w:r>
+            <w:fldChar w:fldCharType="end"/>
+          </w:r>
+        </w:sdtContent>
+      </w:sdt>
+    </w:p>
+    <w:p>
+      <w:pPr>
+        <w:ind w:left="360"/>
+      </w:pPr>
+      <w:r>
+        <w:t xml:space="preserve">El </w:t>
+      </w:r>
+      <w:r>
+        <w:t>análisis por vibraciones es una de las principales técnicas de mantenimiento predictivo que puede mejorar la fiabilidad, la eficiencia y la segurida</w:t>
+      </w:r>
+      <w:r>
+        <w:t>d de las máquinas industriales.</w:t>
+      </w:r>
+    </w:p>
+    <w:p>
+      <w:pPr>
+        <w:pStyle w:val="Prrafodelista"/>
+        <w:ind w:left="792"/>
+        <w:rPr>
+          <w:b/>
+        </w:rPr>
+      </w:pPr>
+    </w:p>
+    <w:p>
+      <w:pPr>
+        <w:pStyle w:val="Prrafodelista"/>
+        <w:ind w:left="792"/>
+        <w:rPr>
+          <w:b/>
+        </w:rPr>
+      </w:pPr>
+    </w:p>
+    <w:p>
+      <w:pPr>
+        <w:pStyle w:val="Prrafodelista"/>
+        <w:ind w:left="792"/>
+        <w:rPr>
+          <w:b/>
+        </w:rPr>
+      </w:pPr>
+    </w:p>
+    <w:p>
+      <w:pPr>
+        <w:pStyle w:val="Prrafodelista"/>
+        <w:ind w:left="792"/>
+        <w:rPr>
+          <w:b/>
+        </w:rPr>
+      </w:pPr>
+    </w:p>
+    <w:p>
+      <w:pPr>
+        <w:pStyle w:val="Prrafodelista"/>
+        <w:ind w:left="792"/>
+        <w:rPr>
+          <w:b/>
+        </w:rPr>
+      </w:pPr>
+    </w:p>
+    <w:p>
+      <w:pPr>
+        <w:pStyle w:val="Prrafodelista"/>
+        <w:ind w:left="792"/>
+        <w:rPr>
+          <w:b/>
+        </w:rPr>
+      </w:pPr>
+      <w:bookmarkStart w:id="3" w:name="_GoBack"/>
+      <w:bookmarkEnd w:id="3"/>
+    </w:p>
+    <w:p>
+      <w:pPr>
+        <w:pStyle w:val="Prrafodelista"/>
+        <w:ind w:left="792"/>
+        <w:rPr>
+          <w:b/>
+        </w:rPr>
+      </w:pPr>
+    </w:p>
+    <w:p>
+      <w:pPr>
+        <w:pStyle w:val="Prrafodelista"/>
+        <w:ind w:left="792"/>
+        <w:rPr>
+          <w:b/>
+        </w:rPr>
+      </w:pPr>
+    </w:p>
+    <w:p>
+      <w:pPr>
+        <w:pStyle w:val="Prrafodelista"/>
+        <w:ind w:left="792"/>
+        <w:rPr>
+          <w:b/>
+        </w:rPr>
+      </w:pPr>
+    </w:p>
+    <w:p>
+      <w:pPr>
+        <w:pStyle w:val="Prrafodelista"/>
+        <w:ind w:left="792"/>
+        <w:rPr>
+          <w:b/>
+        </w:rPr>
+      </w:pPr>
+    </w:p>
+    <w:p>
+      <w:pPr>
+        <w:pStyle w:val="Prrafodelista"/>
+        <w:ind w:left="792"/>
+        <w:rPr>
+          <w:b/>
+        </w:rPr>
+      </w:pPr>
+    </w:p>
+    <w:p>
+      <w:pPr>
+        <w:pStyle w:val="Prrafodelista"/>
+        <w:numPr>
+          <w:ilvl w:val="1"/>
+          <w:numId w:val="12"/>
+        </w:numPr>
+        <w:rPr>
+          <w:b/>
+        </w:rPr>
+      </w:pPr>
+      <w:r>
+        <w:rPr>
+          <w:b/>
+        </w:rPr>
+        <w:t>Ñ</w:t>
+      </w:r>
+    </w:p>
+    <w:p>
+      <w:pPr>
+        <w:pStyle w:val="Prrafodelista"/>
+        <w:numPr>
+          <w:ilvl w:val="1"/>
+          <w:numId w:val="12"/>
+        </w:numPr>
+        <w:rPr>
+          <w:b/>
+        </w:rPr>
+      </w:pPr>
+      <w:r>
+        <w:rPr>
+          <w:b/>
+        </w:rPr>
+        <w:t>L</w:t>
+      </w:r>
+    </w:p>
+    <w:p>
+      <w:pPr>
+        <w:pStyle w:val="Prrafodelista"/>
+        <w:numPr>
+          <w:ilvl w:val="1"/>
+          <w:numId w:val="12"/>
+        </w:numPr>
+        <w:rPr>
+          <w:b/>
+        </w:rPr>
+      </w:pPr>
+      <w:r>
+        <w:rPr>
+          <w:b/>
+        </w:rPr>
+        <w:t>K</w:t>
+      </w:r>
+    </w:p>
+    <w:p>
+      <w:pPr>
+        <w:pStyle w:val="Prrafodelista"/>
+        <w:numPr>
+          <w:ilvl w:val="1"/>
+          <w:numId w:val="12"/>
+        </w:numPr>
+        <w:rPr>
+          <w:b/>
+        </w:rPr>
+      </w:pPr>
+    </w:p>
+    <w:p>
+      <w:pPr>
+        <w:ind w:firstLine="708"/>
+      </w:pPr>
     </w:p>
     <w:p/>
     <w:p/>
@@ -3676,14 +3997,12 @@
     <w:p/>
     <w:p/>
     <w:p/>
-    <w:p/>
     <w:p>
       <w:pPr>
         <w:pStyle w:val="Ttulo1"/>
       </w:pPr>
       <w:bookmarkStart w:id="4" w:name="_Toc139492961"/>
       <w:r>
-        <w:lastRenderedPageBreak/>
         <w:t>Capítulo 2: Solución propuesta</w:t>
       </w:r>
       <w:bookmarkEnd w:id="4"/>
@@ -3831,7 +4150,7 @@
               </w:tblGrid>
               <w:tr>
                 <w:trPr>
-                  <w:divId w:val="700055879"/>
+                  <w:divId w:val="213390103"/>
                   <w:tblCellSpacing w:w="15" w:type="dxa"/>
                 </w:trPr>
                 <w:tc>
@@ -3878,7 +4197,7 @@
               </w:tr>
               <w:tr>
                 <w:trPr>
-                  <w:divId w:val="700055879"/>
+                  <w:divId w:val="213390103"/>
                   <w:tblCellSpacing w:w="15" w:type="dxa"/>
                 </w:trPr>
                 <w:tc>
@@ -3942,7 +4261,7 @@
               </w:tr>
               <w:tr>
                 <w:trPr>
-                  <w:divId w:val="700055879"/>
+                  <w:divId w:val="213390103"/>
                   <w:tblCellSpacing w:w="15" w:type="dxa"/>
                 </w:trPr>
                 <w:tc>
@@ -3988,7 +4307,7 @@
               </w:tr>
               <w:tr>
                 <w:trPr>
-                  <w:divId w:val="700055879"/>
+                  <w:divId w:val="213390103"/>
                   <w:tblCellSpacing w:w="15" w:type="dxa"/>
                 </w:trPr>
                 <w:tc>
@@ -4048,7 +4367,7 @@
               </w:tr>
               <w:tr>
                 <w:trPr>
-                  <w:divId w:val="700055879"/>
+                  <w:divId w:val="213390103"/>
                   <w:tblCellSpacing w:w="15" w:type="dxa"/>
                 </w:trPr>
                 <w:tc>
@@ -4108,7 +4427,7 @@
               </w:tr>
               <w:tr>
                 <w:trPr>
-                  <w:divId w:val="700055879"/>
+                  <w:divId w:val="213390103"/>
                   <w:tblCellSpacing w:w="15" w:type="dxa"/>
                 </w:trPr>
                 <w:tc>
@@ -4169,7 +4488,7 @@
             </w:tbl>
             <w:p>
               <w:pPr>
-                <w:divId w:val="700055879"/>
+                <w:divId w:val="213390103"/>
                 <w:rPr>
                   <w:rFonts w:eastAsia="Times New Roman"/>
                   <w:noProof/>
@@ -4258,7 +4577,7 @@
           <w:rPr>
             <w:noProof/>
           </w:rPr>
-          <w:t>11</w:t>
+          <w:t>12</w:t>
         </w:r>
         <w:r>
           <w:fldChar w:fldCharType="end"/>
@@ -4511,6 +4830,92 @@
     </w:lvl>
   </w:abstractNum>
   <w:abstractNum w:abstractNumId="2">
+    <w:nsid w:val="2BC843EB"/>
+    <w:multiLevelType w:val="hybridMultilevel"/>
+    <w:tmpl w:val="ADE84C82"/>
+    <w:lvl w:ilvl="0" w:tplc="0C0A000F">
+      <w:start w:val="1"/>
+      <w:numFmt w:val="decimal"/>
+      <w:lvlText w:val="%1."/>
+      <w:lvlJc w:val="left"/>
+      <w:pPr>
+        <w:ind w:left="720" w:hanging="360"/>
+      </w:pPr>
+    </w:lvl>
+    <w:lvl w:ilvl="1" w:tplc="0C0A0019" w:tentative="1">
+      <w:start w:val="1"/>
+      <w:numFmt w:val="lowerLetter"/>
+      <w:lvlText w:val="%2."/>
+      <w:lvlJc w:val="left"/>
+      <w:pPr>
+        <w:ind w:left="1440" w:hanging="360"/>
+      </w:pPr>
+    </w:lvl>
+    <w:lvl w:ilvl="2" w:tplc="0C0A001B" w:tentative="1">
+      <w:start w:val="1"/>
+      <w:numFmt w:val="lowerRoman"/>
+      <w:lvlText w:val="%3."/>
+      <w:lvlJc w:val="right"/>
+      <w:pPr>
+        <w:ind w:left="2160" w:hanging="180"/>
+      </w:pPr>
+    </w:lvl>
+    <w:lvl w:ilvl="3" w:tplc="0C0A000F" w:tentative="1">
+      <w:start w:val="1"/>
+      <w:numFmt w:val="decimal"/>
+      <w:lvlText w:val="%4."/>
+      <w:lvlJc w:val="left"/>
+      <w:pPr>
+        <w:ind w:left="2880" w:hanging="360"/>
+      </w:pPr>
+    </w:lvl>
+    <w:lvl w:ilvl="4" w:tplc="0C0A0019" w:tentative="1">
+      <w:start w:val="1"/>
+      <w:numFmt w:val="lowerLetter"/>
+      <w:lvlText w:val="%5."/>
+      <w:lvlJc w:val="left"/>
+      <w:pPr>
+        <w:ind w:left="3600" w:hanging="360"/>
+      </w:pPr>
+    </w:lvl>
+    <w:lvl w:ilvl="5" w:tplc="0C0A001B" w:tentative="1">
+      <w:start w:val="1"/>
+      <w:numFmt w:val="lowerRoman"/>
+      <w:lvlText w:val="%6."/>
+      <w:lvlJc w:val="right"/>
+      <w:pPr>
+        <w:ind w:left="4320" w:hanging="180"/>
+      </w:pPr>
+    </w:lvl>
+    <w:lvl w:ilvl="6" w:tplc="0C0A000F" w:tentative="1">
+      <w:start w:val="1"/>
+      <w:numFmt w:val="decimal"/>
+      <w:lvlText w:val="%7."/>
+      <w:lvlJc w:val="left"/>
+      <w:pPr>
+        <w:ind w:left="5040" w:hanging="360"/>
+      </w:pPr>
+    </w:lvl>
+    <w:lvl w:ilvl="7" w:tplc="0C0A0019" w:tentative="1">
+      <w:start w:val="1"/>
+      <w:numFmt w:val="lowerLetter"/>
+      <w:lvlText w:val="%8."/>
+      <w:lvlJc w:val="left"/>
+      <w:pPr>
+        <w:ind w:left="5760" w:hanging="360"/>
+      </w:pPr>
+    </w:lvl>
+    <w:lvl w:ilvl="8" w:tplc="0C0A001B" w:tentative="1">
+      <w:start w:val="1"/>
+      <w:numFmt w:val="lowerRoman"/>
+      <w:lvlText w:val="%9."/>
+      <w:lvlJc w:val="right"/>
+      <w:pPr>
+        <w:ind w:left="6480" w:hanging="180"/>
+      </w:pPr>
+    </w:lvl>
+  </w:abstractNum>
+  <w:abstractNum w:abstractNumId="3">
     <w:nsid w:val="2F2738F2"/>
     <w:multiLevelType w:val="hybridMultilevel"/>
     <w:tmpl w:val="99DC175E"/>
@@ -4596,7 +5001,7 @@
       </w:pPr>
     </w:lvl>
   </w:abstractNum>
-  <w:abstractNum w:abstractNumId="3">
+  <w:abstractNum w:abstractNumId="4">
     <w:nsid w:val="30C47EFA"/>
     <w:multiLevelType w:val="hybridMultilevel"/>
     <w:tmpl w:val="FD36C26E"/>
@@ -4682,10 +5087,10 @@
       </w:pPr>
     </w:lvl>
   </w:abstractNum>
-  <w:abstractNum w:abstractNumId="4">
+  <w:abstractNum w:abstractNumId="5">
     <w:nsid w:val="314A206B"/>
     <w:multiLevelType w:val="hybridMultilevel"/>
-    <w:tmpl w:val="A1907B60"/>
+    <w:tmpl w:val="22EE5ABE"/>
     <w:lvl w:ilvl="0" w:tplc="0C0A000F">
       <w:start w:val="1"/>
       <w:numFmt w:val="decimal"/>
@@ -4768,7 +5173,7 @@
       </w:pPr>
     </w:lvl>
   </w:abstractNum>
-  <w:abstractNum w:abstractNumId="5">
+  <w:abstractNum w:abstractNumId="6">
     <w:nsid w:val="50DB1654"/>
     <w:multiLevelType w:val="hybridMultilevel"/>
     <w:tmpl w:val="B3623A86"/>
@@ -4854,7 +5259,7 @@
       </w:pPr>
     </w:lvl>
   </w:abstractNum>
-  <w:abstractNum w:abstractNumId="6">
+  <w:abstractNum w:abstractNumId="7">
     <w:nsid w:val="5FE05CC9"/>
     <w:multiLevelType w:val="hybridMultilevel"/>
     <w:tmpl w:val="A5D0A620"/>
@@ -4967,7 +5372,7 @@
       </w:rPr>
     </w:lvl>
   </w:abstractNum>
-  <w:abstractNum w:abstractNumId="7">
+  <w:abstractNum w:abstractNumId="8">
     <w:nsid w:val="7087315A"/>
     <w:multiLevelType w:val="hybridMultilevel"/>
     <w:tmpl w:val="7CE4D940"/>
@@ -5080,7 +5485,7 @@
       </w:rPr>
     </w:lvl>
   </w:abstractNum>
-  <w:abstractNum w:abstractNumId="8">
+  <w:abstractNum w:abstractNumId="9">
     <w:nsid w:val="7775236F"/>
     <w:multiLevelType w:val="multilevel"/>
     <w:tmpl w:val="0C0A001F"/>
@@ -5090,7 +5495,7 @@
       <w:lvlText w:val="%1."/>
       <w:lvlJc w:val="left"/>
       <w:pPr>
-        <w:ind w:left="360" w:hanging="360"/>
+        <w:ind w:left="502" w:hanging="360"/>
       </w:pPr>
     </w:lvl>
     <w:lvl w:ilvl="1">
@@ -5166,7 +5571,7 @@
       </w:pPr>
     </w:lvl>
   </w:abstractNum>
-  <w:abstractNum w:abstractNumId="9">
+  <w:abstractNum w:abstractNumId="10">
     <w:nsid w:val="778C7994"/>
     <w:multiLevelType w:val="hybridMultilevel"/>
     <w:tmpl w:val="FB707C82"/>
@@ -5252,7 +5657,7 @@
       </w:pPr>
     </w:lvl>
   </w:abstractNum>
-  <w:abstractNum w:abstractNumId="10">
+  <w:abstractNum w:abstractNumId="11">
     <w:nsid w:val="7D59073B"/>
     <w:multiLevelType w:val="hybridMultilevel"/>
     <w:tmpl w:val="00EA902C"/>
@@ -5338,7 +5743,7 @@
       </w:pPr>
     </w:lvl>
   </w:abstractNum>
-  <w:abstractNum w:abstractNumId="11">
+  <w:abstractNum w:abstractNumId="12">
     <w:nsid w:val="7D6B5667"/>
     <w:multiLevelType w:val="hybridMultilevel"/>
     <w:tmpl w:val="EAAE99B0"/>
@@ -5425,10 +5830,10 @@
     </w:lvl>
   </w:abstractNum>
   <w:num w:numId="1">
-    <w:abstractNumId w:val="7"/>
+    <w:abstractNumId w:val="8"/>
   </w:num>
   <w:num w:numId="2">
-    <w:abstractNumId w:val="6"/>
+    <w:abstractNumId w:val="7"/>
   </w:num>
   <w:num w:numId="3">
     <w:abstractNumId w:val="1"/>
@@ -5437,28 +5842,31 @@
     <w:abstractNumId w:val="0"/>
   </w:num>
   <w:num w:numId="5">
+    <w:abstractNumId w:val="11"/>
+  </w:num>
+  <w:num w:numId="6">
+    <w:abstractNumId w:val="4"/>
+  </w:num>
+  <w:num w:numId="7">
+    <w:abstractNumId w:val="6"/>
+  </w:num>
+  <w:num w:numId="8">
+    <w:abstractNumId w:val="3"/>
+  </w:num>
+  <w:num w:numId="9">
+    <w:abstractNumId w:val="12"/>
+  </w:num>
+  <w:num w:numId="10">
     <w:abstractNumId w:val="10"/>
   </w:num>
-  <w:num w:numId="6">
-    <w:abstractNumId w:val="3"/>
-  </w:num>
-  <w:num w:numId="7">
+  <w:num w:numId="11">
     <w:abstractNumId w:val="5"/>
   </w:num>
-  <w:num w:numId="8">
-    <w:abstractNumId w:val="2"/>
-  </w:num>
-  <w:num w:numId="9">
-    <w:abstractNumId w:val="11"/>
-  </w:num>
-  <w:num w:numId="10">
+  <w:num w:numId="12">
     <w:abstractNumId w:val="9"/>
   </w:num>
-  <w:num w:numId="11">
-    <w:abstractNumId w:val="4"/>
-  </w:num>
-  <w:num w:numId="12">
-    <w:abstractNumId w:val="8"/>
+  <w:num w:numId="13">
+    <w:abstractNumId w:val="2"/>
   </w:num>
 </w:numbering>
 </file>
@@ -5916,6 +6324,7 @@
   <w:style w:type="character" w:default="1" w:styleId="Fuentedeprrafopredeter">
     <w:name w:val="Default Paragraph Font"/>
     <w:uiPriority w:val="1"/>
+    <w:semiHidden/>
     <w:unhideWhenUsed/>
   </w:style>
   <w:style w:type="table" w:default="1" w:styleId="Tablanormal">
@@ -6663,7 +7072,7 @@
 </file>
 
 <file path=customXml/itemProps1.xml><?xml version="1.0" encoding="utf-8"?>
-<ds:datastoreItem xmlns:ds="http://schemas.openxmlformats.org/officeDocument/2006/customXml" ds:itemID="{2A5AFD52-5351-486E-AF0D-FACA781439C6}">
+<ds:datastoreItem xmlns:ds="http://schemas.openxmlformats.org/officeDocument/2006/customXml" ds:itemID="{4858E7BE-0506-44CE-9556-2D351E03CAD3}">
   <ds:schemaRefs>
     <ds:schemaRef ds:uri="http://schemas.openxmlformats.org/officeDocument/2006/bibliography"/>
   </ds:schemaRefs>

</xml_diff>

<commit_message>
Terminado el epigrafe de analisis por vibraciones
</commit_message>
<xml_diff>
--- a/Informe de las Prácticas Profesionales 1 .docx
+++ b/Informe de las Prácticas Profesionales 1 .docx
@@ -1366,7 +1366,7 @@
             </w:rPr>
             <w:fldChar w:fldCharType="separate"/>
           </w:r>
-          <w:hyperlink w:anchor="_Toc139492959" w:history="1">
+          <w:hyperlink w:anchor="_Toc139579346" w:history="1">
             <w:r>
               <w:rPr>
                 <w:rStyle w:val="Hipervnculo"/>
@@ -1393,7 +1393,7 @@
                 <w:noProof/>
                 <w:webHidden/>
               </w:rPr>
-              <w:instrText xml:space="preserve"> PAGEREF _Toc139492959 \h </w:instrText>
+              <w:instrText xml:space="preserve"> PAGEREF _Toc139579346 \h </w:instrText>
             </w:r>
             <w:r>
               <w:rPr>
@@ -1437,13 +1437,27 @@
               <w:lang w:eastAsia="es-ES"/>
             </w:rPr>
           </w:pPr>
-          <w:hyperlink w:anchor="_Toc139492960" w:history="1">
+          <w:hyperlink w:anchor="_Toc139579347" w:history="1">
             <w:r>
               <w:rPr>
                 <w:rStyle w:val="Hipervnculo"/>
                 <w:noProof/>
               </w:rPr>
-              <w:t>Capítulo 1: Fundamentación teórica</w:t>
+              <w:t>Capítulo 1: Fundamenta</w:t>
+            </w:r>
+            <w:r>
+              <w:rPr>
+                <w:rStyle w:val="Hipervnculo"/>
+                <w:noProof/>
+              </w:rPr>
+              <w:t>c</w:t>
+            </w:r>
+            <w:r>
+              <w:rPr>
+                <w:rStyle w:val="Hipervnculo"/>
+                <w:noProof/>
+              </w:rPr>
+              <w:t>ión teórica</w:t>
             </w:r>
             <w:r>
               <w:rPr>
@@ -1464,7 +1478,7 @@
                 <w:noProof/>
                 <w:webHidden/>
               </w:rPr>
-              <w:instrText xml:space="preserve"> PAGEREF _Toc139492960 \h </w:instrText>
+              <w:instrText xml:space="preserve"> PAGEREF _Toc139579347 \h </w:instrText>
             </w:r>
             <w:r>
               <w:rPr>
@@ -1508,7 +1522,7 @@
               <w:lang w:eastAsia="es-ES"/>
             </w:rPr>
           </w:pPr>
-          <w:hyperlink w:anchor="_Toc139492961" w:history="1">
+          <w:hyperlink w:anchor="_Toc139579348" w:history="1">
             <w:r>
               <w:rPr>
                 <w:rStyle w:val="Hipervnculo"/>
@@ -1535,7 +1549,7 @@
                 <w:noProof/>
                 <w:webHidden/>
               </w:rPr>
-              <w:instrText xml:space="preserve"> PAGEREF _Toc139492961 \h </w:instrText>
+              <w:instrText xml:space="preserve"> PAGEREF _Toc139579348 \h </w:instrText>
             </w:r>
             <w:r>
               <w:rPr>
@@ -1555,7 +1569,7 @@
                 <w:noProof/>
                 <w:webHidden/>
               </w:rPr>
-              <w:t>7</w:t>
+              <w:t>9</w:t>
             </w:r>
             <w:r>
               <w:rPr>
@@ -1579,7 +1593,7 @@
               <w:lang w:eastAsia="es-ES"/>
             </w:rPr>
           </w:pPr>
-          <w:hyperlink w:anchor="_Toc139492962" w:history="1">
+          <w:hyperlink w:anchor="_Toc139579349" w:history="1">
             <w:r>
               <w:rPr>
                 <w:rStyle w:val="Hipervnculo"/>
@@ -1606,7 +1620,7 @@
                 <w:noProof/>
                 <w:webHidden/>
               </w:rPr>
-              <w:instrText xml:space="preserve"> PAGEREF _Toc139492962 \h </w:instrText>
+              <w:instrText xml:space="preserve"> PAGEREF _Toc139579349 \h </w:instrText>
             </w:r>
             <w:r>
               <w:rPr>
@@ -1626,7 +1640,7 @@
                 <w:noProof/>
                 <w:webHidden/>
               </w:rPr>
-              <w:t>8</w:t>
+              <w:t>10</w:t>
             </w:r>
             <w:r>
               <w:rPr>
@@ -1650,7 +1664,7 @@
               <w:lang w:eastAsia="es-ES"/>
             </w:rPr>
           </w:pPr>
-          <w:hyperlink w:anchor="_Toc139492963" w:history="1">
+          <w:hyperlink w:anchor="_Toc139579350" w:history="1">
             <w:r>
               <w:rPr>
                 <w:rStyle w:val="Hipervnculo"/>
@@ -1677,7 +1691,7 @@
                 <w:noProof/>
                 <w:webHidden/>
               </w:rPr>
-              <w:instrText xml:space="preserve"> PAGEREF _Toc139492963 \h </w:instrText>
+              <w:instrText xml:space="preserve"> PAGEREF _Toc139579350 \h </w:instrText>
             </w:r>
             <w:r>
               <w:rPr>
@@ -1697,7 +1711,7 @@
                 <w:noProof/>
                 <w:webHidden/>
               </w:rPr>
-              <w:t>9</w:t>
+              <w:t>11</w:t>
             </w:r>
             <w:r>
               <w:rPr>
@@ -1721,7 +1735,7 @@
               <w:lang w:eastAsia="es-ES"/>
             </w:rPr>
           </w:pPr>
-          <w:hyperlink w:anchor="_Toc139492964" w:history="1">
+          <w:hyperlink w:anchor="_Toc139579351" w:history="1">
             <w:r>
               <w:rPr>
                 <w:rStyle w:val="Hipervnculo"/>
@@ -1748,7 +1762,7 @@
                 <w:noProof/>
                 <w:webHidden/>
               </w:rPr>
-              <w:instrText xml:space="preserve"> PAGEREF _Toc139492964 \h </w:instrText>
+              <w:instrText xml:space="preserve"> PAGEREF _Toc139579351 \h </w:instrText>
             </w:r>
             <w:r>
               <w:rPr>
@@ -1768,7 +1782,7 @@
                 <w:noProof/>
                 <w:webHidden/>
               </w:rPr>
-              <w:t>10</w:t>
+              <w:t>12</w:t>
             </w:r>
             <w:r>
               <w:rPr>
@@ -1792,7 +1806,7 @@
               <w:lang w:eastAsia="es-ES"/>
             </w:rPr>
           </w:pPr>
-          <w:hyperlink w:anchor="_Toc139492965" w:history="1">
+          <w:hyperlink w:anchor="_Toc139579352" w:history="1">
             <w:r>
               <w:rPr>
                 <w:rStyle w:val="Hipervnculo"/>
@@ -1819,7 +1833,7 @@
                 <w:noProof/>
                 <w:webHidden/>
               </w:rPr>
-              <w:instrText xml:space="preserve"> PAGEREF _Toc139492965 \h </w:instrText>
+              <w:instrText xml:space="preserve"> PAGEREF _Toc139579352 \h </w:instrText>
             </w:r>
             <w:r>
               <w:rPr>
@@ -1839,7 +1853,7 @@
                 <w:noProof/>
                 <w:webHidden/>
               </w:rPr>
-              <w:t>11</w:t>
+              <w:t>13</w:t>
             </w:r>
             <w:r>
               <w:rPr>
@@ -1899,7 +1913,7 @@
       <w:pPr>
         <w:pStyle w:val="Ttulo1"/>
       </w:pPr>
-      <w:bookmarkStart w:id="1" w:name="_Toc139492959"/>
+      <w:bookmarkStart w:id="1" w:name="_Toc139579346"/>
       <w:r>
         <w:lastRenderedPageBreak/>
         <w:t>Introducción</w:t>
@@ -2913,7 +2927,7 @@
       <w:pPr>
         <w:pStyle w:val="Ttulo1"/>
       </w:pPr>
-      <w:bookmarkStart w:id="2" w:name="_Toc139492960"/>
+      <w:bookmarkStart w:id="2" w:name="_Toc139579347"/>
       <w:r>
         <w:lastRenderedPageBreak/>
         <w:t>Capítulo 1: Fundamentación</w:t>
@@ -3046,6 +3060,12 @@
           <w:b/>
         </w:rPr>
         <w:t>Estado del arte</w:t>
+      </w:r>
+      <w:r>
+        <w:rPr>
+          <w:b/>
+        </w:rPr>
+        <w:t>.</w:t>
       </w:r>
     </w:p>
     <w:p>
@@ -3239,11 +3259,6 @@
     </w:p>
     <w:p>
       <w:pPr>
-        <w:ind w:left="142"/>
-      </w:pPr>
-    </w:p>
-    <w:p>
-      <w:pPr>
         <w:ind w:left="142" w:firstLine="218"/>
       </w:pPr>
       <w:r>
@@ -3293,19 +3308,10 @@
     </w:p>
     <w:p>
       <w:pPr>
-        <w:ind w:left="142"/>
-      </w:pPr>
-    </w:p>
-    <w:p>
-      <w:pPr>
         <w:ind w:left="360"/>
       </w:pPr>
       <w:r>
-        <w:t xml:space="preserve">DynaPredict permite a los usuarios supervisar el estado de sus máquinas en tiempo real y tomar medidas preventivas para evitar fallas y tiempos de inactividad. La recolección de datos del DynaLogger está automatizada por </w:t>
-      </w:r>
-      <w:r>
-        <w:lastRenderedPageBreak/>
-        <w:t>una pasarela, el DynaGateway, desarrollada por Dynamox. Esto permite una supervisión continua y sin interrupciones del estado de las máquinas.</w:t>
+        <w:t>DynaPredict permite a los usuarios supervisar el estado de sus máquinas en tiempo real y tomar medidas preventivas para evitar fallas y tiempos de inactividad. La recolección de datos del DynaLogger está automatizada por una pasarela, el DynaGateway, desarrollada por Dynamox. Esto permite una supervisión continua y sin interrupciones del estado de las máquinas.</w:t>
       </w:r>
       <w:sdt>
         <w:sdtPr>
@@ -3351,6 +3357,7 @@
         <w:ind w:left="142" w:firstLine="218"/>
       </w:pPr>
       <w:r>
+        <w:lastRenderedPageBreak/>
         <w:t>Acerca de BK Connect</w:t>
       </w:r>
       <w:r>
@@ -3368,14 +3375,13 @@
         <w:t>r datos hasta elaborar informes</w:t>
       </w:r>
       <w:r>
-        <w:t>.</w:t>
+        <w:t xml:space="preserve"> </w:t>
       </w:r>
       <w:sdt>
         <w:sdtPr>
           <w:id w:val="-894273030"/>
           <w:citation/>
         </w:sdtPr>
-        <w:sdtEndPr/>
         <w:sdtContent>
           <w:r>
             <w:fldChar w:fldCharType="begin"/>
@@ -3403,11 +3409,9 @@
           </w:r>
         </w:sdtContent>
       </w:sdt>
-    </w:p>
-    <w:p>
-      <w:pPr>
-        <w:ind w:left="142"/>
-      </w:pPr>
+      <w:r>
+        <w:t>.</w:t>
+      </w:r>
     </w:p>
     <w:p>
       <w:pPr>
@@ -3420,14 +3424,13 @@
         <w:t>a medida de su flujo de trabajo</w:t>
       </w:r>
       <w:r>
-        <w:t>.</w:t>
+        <w:t xml:space="preserve"> </w:t>
       </w:r>
       <w:sdt>
         <w:sdtPr>
           <w:id w:val="1817219725"/>
           <w:citation/>
         </w:sdtPr>
-        <w:sdtEndPr/>
         <w:sdtContent>
           <w:r>
             <w:fldChar w:fldCharType="begin"/>
@@ -3455,11 +3458,9 @@
           </w:r>
         </w:sdtContent>
       </w:sdt>
-    </w:p>
-    <w:p>
-      <w:pPr>
-        <w:ind w:left="142"/>
-      </w:pPr>
+      <w:r>
+        <w:t>.</w:t>
+      </w:r>
     </w:p>
     <w:p>
       <w:pPr>
@@ -3469,14 +3470,16 @@
         <w:t>Además, BK Connect ofrece applets diseñados para realizar tareas de ensayo muy específicas. Cada applet individual es un módulo de software autónomo, adaptado a las necesidades del usuario y concebido par</w:t>
       </w:r>
       <w:r>
-        <w:t>a realizar una tarea específica.</w:t>
+        <w:t>a realizar una tarea específica</w:t>
+      </w:r>
+      <w:r>
+        <w:t xml:space="preserve"> </w:t>
       </w:r>
       <w:sdt>
         <w:sdtPr>
           <w:id w:val="-965196271"/>
           <w:citation/>
         </w:sdtPr>
-        <w:sdtEndPr/>
         <w:sdtContent>
           <w:r>
             <w:fldChar w:fldCharType="begin"/>
@@ -3504,10 +3507,13 @@
           </w:r>
         </w:sdtContent>
       </w:sdt>
-    </w:p>
-    <w:p>
-      <w:pPr>
-        <w:ind w:left="142"/>
+      <w:r>
+        <w:t>.</w:t>
+      </w:r>
+    </w:p>
+    <w:p>
+      <w:pPr>
+        <w:ind w:left="360"/>
       </w:pPr>
     </w:p>
     <w:p>
@@ -3526,18 +3532,16 @@
         <w:ind w:left="360"/>
       </w:pPr>
       <w:r>
-        <w:t xml:space="preserve">PRTG es un software de monitoreo que incorpora elementos de todas las áreas, para que pueda supervisar la salud, el estado y la condición de máquinas, sistemas de control, dispositivos y más en entornos de TI y OT. Este software es compatible de fábrica con estándares y protocolos industriales comunes como OPC UA, MQTT, Modbus TCP y más. Además, </w:t>
-      </w:r>
-      <w:r>
-        <w:lastRenderedPageBreak/>
-        <w:t>permite el monitoreo de dispositivos Ethernet industriales en su entorno de OT y la visualización de su entorno en paneles que incluyen elementos de TI, OT e IIoT.</w:t>
+        <w:t>PRTG es un software de monitoreo que incorpora elementos de todas las áreas, para que pueda supervisar la salud, el estado y la condición de máquinas, sistemas de control, dispositivos y más en entornos de TI y OT. Este software es compatible de fábrica con estándares y protocolos industriales comunes como OPC UA, MQTT, Modbus TCP y más. Además, permite el monitoreo de dispositivos Ethernet industriales en su entorno de OT y la visualización de su entorno en paneles que incluyen elementos de TI, OT e IIoT</w:t>
+      </w:r>
+      <w:r>
+        <w:t xml:space="preserve"> </w:t>
       </w:r>
       <w:sdt>
         <w:sdtPr>
           <w:id w:val="-1765066582"/>
           <w:citation/>
         </w:sdtPr>
-        <w:sdtEndPr/>
         <w:sdtContent>
           <w:r>
             <w:fldChar w:fldCharType="begin"/>
@@ -3565,28 +3569,32 @@
           </w:r>
         </w:sdtContent>
       </w:sdt>
-    </w:p>
-    <w:p>
-      <w:pPr>
-        <w:ind w:left="142"/>
-      </w:pPr>
+      <w:r>
+        <w:t>.</w:t>
+      </w:r>
     </w:p>
     <w:p>
       <w:pPr>
         <w:ind w:left="360"/>
       </w:pPr>
       <w:r>
-        <w:t>PRTG también ofrece la posibilidad de extender la funcionalidad de las soluciones comunes de la industria para proporcionar una funcionalidad ampliada. Proporciona sensores nativos para Modbus TCP y RTU y permite supervisar si los clientes pueden conectarse y suscribirse a su bróker de MQTT y publicar a través de él c</w:t>
-      </w:r>
-      <w:r>
-        <w:t>on el sensor Ida y vuelta MQTT.</w:t>
+        <w:t xml:space="preserve">PRTG también ofrece la posibilidad de extender la funcionalidad de las soluciones comunes de la industria para proporcionar una funcionalidad ampliada. Proporciona sensores nativos para Modbus TCP y RTU y permite </w:t>
+      </w:r>
+      <w:r>
+        <w:lastRenderedPageBreak/>
+        <w:t>supervisar si los clientes pueden conectarse y suscribirse a su bróker de MQTT y publicar a través de él c</w:t>
+      </w:r>
+      <w:r>
+        <w:t>on el sensor Ida y vuelta MQTT</w:t>
+      </w:r>
+      <w:r>
+        <w:t xml:space="preserve"> </w:t>
       </w:r>
       <w:sdt>
         <w:sdtPr>
           <w:id w:val="963621926"/>
           <w:citation/>
         </w:sdtPr>
-        <w:sdtEndPr/>
         <w:sdtContent>
           <w:r>
             <w:fldChar w:fldCharType="begin"/>
@@ -3614,6 +3622,9 @@
           </w:r>
         </w:sdtContent>
       </w:sdt>
+      <w:r>
+        <w:t>.</w:t>
+      </w:r>
     </w:p>
     <w:p>
       <w:pPr>
@@ -3655,14 +3666,16 @@
         <w:ind w:left="360"/>
       </w:pPr>
       <w:r>
-        <w:t>El diagnóstico de maquinarias por vibraciones, como una de las tantas técnicas involucradas en el mantenimiento predictivo, se basa en el monitorizado de las vibraciones producidas por las maquinarias en funcionamiento y, debido a las conveniencias de su aplicación, constituye uno de los más preferidos por los especialistas del mantenimiento. Las técnicas de análisis de vibraciones para el diagnóstico que más se aplican son extraídas fundamentalmente del campo del procesamiento de señales.</w:t>
+        <w:t>El diagnóstico de maquinarias por vibraciones, como una de las tantas técnicas involucradas en el mantenimiento predictivo, se basa en el monitorizado de las vibraciones producidas por las maquinarias en funcionamiento y, debido a las conveniencias de su aplicación, constituye uno de los más preferidos por los especialistas del mantenimiento. Las técnicas de análisis de vibraciones para el diagnóstico que más se aplican son extraídas fundamentalmente del campo del procesamiento de señales</w:t>
+      </w:r>
+      <w:r>
+        <w:t xml:space="preserve"> </w:t>
       </w:r>
       <w:sdt>
         <w:sdtPr>
           <w:id w:val="1540934354"/>
           <w:citation/>
         </w:sdtPr>
-        <w:sdtEndPr/>
         <w:sdtContent>
           <w:r>
             <w:fldChar w:fldCharType="begin"/>
@@ -3682,7 +3695,6 @@
           <w:r>
             <w:rPr>
               <w:noProof/>
-              <w:lang w:val="en-US"/>
             </w:rPr>
             <w:t>[2]</w:t>
           </w:r>
@@ -3691,20 +3703,28 @@
           </w:r>
         </w:sdtContent>
       </w:sdt>
+      <w:r>
+        <w:t>.</w:t>
+      </w:r>
     </w:p>
     <w:p>
       <w:pPr>
         <w:ind w:left="360"/>
       </w:pPr>
       <w:r>
-        <w:t>El análisis por vibraciones es una técnica que consiste en medir y analizar las oscilaciones o movimientos alternos de ciertos puntos de una máquina o estructura, para determinar su estado o condición, así como la fuente y la gravedad de posibles fallas. El análisis por vibraciones puede ayudar a prevenir y predecir problemas como desbalance, desgaste, desalineación, defectos en rodamientos, fricción, grietas en engranajes, etc.</w:t>
+        <w:t xml:space="preserve">El análisis por vibraciones es una técnica que consiste en medir y analizar las oscilaciones o movimientos alternos de ciertos puntos de una máquina o estructura, para determinar su estado o condición, así como la fuente y la gravedad de posibles fallas. El análisis por vibraciones puede ayudar a prevenir y predecir problemas como desbalance, desgaste, desalineación, defectos en rodamientos, fricción, grietas en engranajes, </w:t>
+      </w:r>
+      <w:r>
+        <w:t>etc.</w:t>
+      </w:r>
+      <w:r>
+        <w:t xml:space="preserve"> </w:t>
       </w:r>
       <w:sdt>
         <w:sdtPr>
           <w:id w:val="-1188675837"/>
           <w:citation/>
         </w:sdtPr>
-        <w:sdtEndPr/>
         <w:sdtContent>
           <w:r>
             <w:fldChar w:fldCharType="begin"/>
@@ -3724,7 +3744,6 @@
           <w:r>
             <w:rPr>
               <w:noProof/>
-              <w:lang w:val="en-US"/>
             </w:rPr>
             <w:t>[2]</w:t>
           </w:r>
@@ -3739,18 +3758,16 @@
         <w:ind w:left="360"/>
       </w:pPr>
       <w:r>
-        <w:t xml:space="preserve">Para realizar el análisis por vibraciones se utilizan instrumentos como sensores, analizadores y colectores de datos, que captan y procesan las señales de vibración en el dominio del tiempo o de la frecuencia. Estas señales pueden ser representadas como formas de onda, espectros o diagramas que contienen información útil para el diagnóstico. Existen diferentes métodos y técnicas para extraer y clasificar las características de las señales de vibración, como el análisis estadístico, la transformada rápida </w:t>
-      </w:r>
-      <w:r>
-        <w:lastRenderedPageBreak/>
-        <w:t>de Fourier (FFT), el análisis de envolvente, el análisis espectral, la transformada wavelet (WT), el análisis cepstral, la transformada de Hilbert-Huang (HHT), entre otros. Cada método tiene sus ventajas y desventajas, y se aplica según el tipo de máquina, la frecuencia de vibración y el tipo de falla que se quiere detectar.</w:t>
+        <w:t>Para realizar el análisis por vibraciones se utilizan instrumentos como sensores, analizadores y colectores de datos, que captan y procesan las señales de vibración en el dominio del tiempo o de la frecuencia. Estas señales pueden ser representadas como formas de onda, espectros o diagramas que contienen información útil para el diagnóstico. Existen diferentes métodos y técnicas para extraer y clasificar las características de las señales de vibración, como el análisis estadístico, la transformada rápida de Fourier (FFT), el análisis de envolvente, el análisis espectral, la transformada wavelet (WT), el análisis cepstral, la transformada de Hilbert-Huang (HHT), entre otros. Cada método tiene sus ventajas y desventajas, y se aplica según el tipo de máquina, la frecuencia de vibración y el tipo de falla que se quiere detectar</w:t>
+      </w:r>
+      <w:r>
+        <w:t xml:space="preserve"> </w:t>
       </w:r>
       <w:sdt>
         <w:sdtPr>
           <w:id w:val="769045622"/>
           <w:citation/>
         </w:sdtPr>
-        <w:sdtEndPr/>
         <w:sdtContent>
           <w:r>
             <w:fldChar w:fldCharType="begin"/>
@@ -3778,12 +3795,16 @@
           </w:r>
         </w:sdtContent>
       </w:sdt>
+      <w:r>
+        <w:t>.</w:t>
+      </w:r>
     </w:p>
     <w:p>
       <w:pPr>
         <w:ind w:left="360"/>
       </w:pPr>
       <w:r>
+        <w:lastRenderedPageBreak/>
         <w:t>E</w:t>
       </w:r>
       <w:r>
@@ -3795,107 +3816,556 @@
         <w:ind w:left="360"/>
       </w:pPr>
       <w:r>
-        <w:t>Como resultado del análisis por vibraciones se calculan parámetros como RMS</w:t>
-      </w:r>
-      <w:bookmarkStart w:id="3" w:name="_GoBack"/>
-      <w:bookmarkEnd w:id="3"/>
+        <w:t xml:space="preserve">Como resultado del análisis </w:t>
+      </w:r>
+      <w:r>
+        <w:t xml:space="preserve">de una vibración en el dominio del tiempo, a partir de la cual </w:t>
+      </w:r>
+      <w:r>
+        <w:t>se calculan parámetros como RMS</w:t>
+      </w:r>
+      <w:r>
+        <w:t xml:space="preserve"> o Valor efectivo</w:t>
+      </w:r>
+      <w:r>
+        <w:t>,</w:t>
+      </w:r>
+      <w:r>
+        <w:t xml:space="preserve"> Pico y Pico-Pico. De ellos el más utilizado es el RMS que está asociado a la potencia de la vibración y este se determina de forma discreta de la siguiente forma</w:t>
+      </w:r>
+      <w:r>
+        <w:t>:</w:t>
+      </w:r>
+      <w:sdt>
+        <w:sdtPr>
+          <w:id w:val="-782950823"/>
+          <w:citation/>
+        </w:sdtPr>
+        <w:sdtContent>
+          <w:r>
+            <w:fldChar w:fldCharType="begin"/>
+          </w:r>
+          <w:r>
+            <w:instrText xml:space="preserve"> CITATION Marin1997 \l 3082 </w:instrText>
+          </w:r>
+          <w:r>
+            <w:fldChar w:fldCharType="separate"/>
+          </w:r>
+          <w:r>
+            <w:rPr>
+              <w:noProof/>
+            </w:rPr>
+            <w:t xml:space="preserve"> </w:t>
+          </w:r>
+          <w:r>
+            <w:rPr>
+              <w:noProof/>
+            </w:rPr>
+            <w:t>[7]</w:t>
+          </w:r>
+          <w:r>
+            <w:fldChar w:fldCharType="end"/>
+          </w:r>
+        </w:sdtContent>
+      </w:sdt>
     </w:p>
     <w:p>
       <w:pPr>
         <w:ind w:left="360"/>
-      </w:pPr>
+        <w:jc w:val="center"/>
+      </w:pPr>
+      <m:oMathPara>
+        <m:oMath>
+          <m:sSub>
+            <m:sSubPr>
+              <m:ctrlPr>
+                <w:rPr>
+                  <w:rFonts w:ascii="Cambria Math" w:hAnsi="Cambria Math"/>
+                  <w:i/>
+                </w:rPr>
+              </m:ctrlPr>
+            </m:sSubPr>
+            <m:e>
+              <m:r>
+                <w:rPr>
+                  <w:rFonts w:ascii="Cambria Math" w:hAnsi="Cambria Math"/>
+                </w:rPr>
+                <m:t>Y</m:t>
+              </m:r>
+            </m:e>
+            <m:sub>
+              <m:r>
+                <w:rPr>
+                  <w:rFonts w:ascii="Cambria Math" w:hAnsi="Cambria Math"/>
+                </w:rPr>
+                <m:t>RMS</m:t>
+              </m:r>
+            </m:sub>
+          </m:sSub>
+          <m:r>
+            <w:rPr>
+              <w:rFonts w:ascii="Cambria Math" w:hAnsi="Cambria Math"/>
+            </w:rPr>
+            <m:t xml:space="preserve">= </m:t>
+          </m:r>
+          <m:rad>
+            <m:radPr>
+              <m:degHide m:val="1"/>
+              <m:ctrlPr>
+                <w:rPr>
+                  <w:rFonts w:ascii="Cambria Math" w:hAnsi="Cambria Math"/>
+                  <w:i/>
+                </w:rPr>
+              </m:ctrlPr>
+            </m:radPr>
+            <m:deg/>
+            <m:e>
+              <m:f>
+                <m:fPr>
+                  <m:ctrlPr>
+                    <w:rPr>
+                      <w:rFonts w:ascii="Cambria Math" w:hAnsi="Cambria Math"/>
+                      <w:i/>
+                    </w:rPr>
+                  </m:ctrlPr>
+                </m:fPr>
+                <m:num>
+                  <m:sSubSup>
+                    <m:sSubSupPr>
+                      <m:ctrlPr>
+                        <w:rPr>
+                          <w:rFonts w:ascii="Cambria Math" w:hAnsi="Cambria Math"/>
+                          <w:i/>
+                        </w:rPr>
+                      </m:ctrlPr>
+                    </m:sSubSupPr>
+                    <m:e>
+                      <m:r>
+                        <w:rPr>
+                          <w:rFonts w:ascii="Cambria Math" w:hAnsi="Cambria Math"/>
+                        </w:rPr>
+                        <m:t>Y</m:t>
+                      </m:r>
+                    </m:e>
+                    <m:sub>
+                      <m:r>
+                        <w:rPr>
+                          <w:rFonts w:ascii="Cambria Math" w:hAnsi="Cambria Math"/>
+                        </w:rPr>
+                        <m:t>1</m:t>
+                      </m:r>
+                    </m:sub>
+                    <m:sup>
+                      <m:r>
+                        <w:rPr>
+                          <w:rFonts w:ascii="Cambria Math" w:hAnsi="Cambria Math"/>
+                        </w:rPr>
+                        <m:t>2</m:t>
+                      </m:r>
+                    </m:sup>
+                  </m:sSubSup>
+                  <m:r>
+                    <w:rPr>
+                      <w:rFonts w:ascii="Cambria Math" w:hAnsi="Cambria Math"/>
+                    </w:rPr>
+                    <m:t>+</m:t>
+                  </m:r>
+                  <m:sSubSup>
+                    <m:sSubSupPr>
+                      <m:ctrlPr>
+                        <w:rPr>
+                          <w:rFonts w:ascii="Cambria Math" w:hAnsi="Cambria Math"/>
+                          <w:i/>
+                        </w:rPr>
+                      </m:ctrlPr>
+                    </m:sSubSupPr>
+                    <m:e>
+                      <m:r>
+                        <w:rPr>
+                          <w:rFonts w:ascii="Cambria Math" w:hAnsi="Cambria Math"/>
+                        </w:rPr>
+                        <m:t>Y</m:t>
+                      </m:r>
+                    </m:e>
+                    <m:sub>
+                      <m:r>
+                        <w:rPr>
+                          <w:rFonts w:ascii="Cambria Math" w:hAnsi="Cambria Math"/>
+                        </w:rPr>
+                        <m:t>2</m:t>
+                      </m:r>
+                    </m:sub>
+                    <m:sup>
+                      <m:r>
+                        <w:rPr>
+                          <w:rFonts w:ascii="Cambria Math" w:hAnsi="Cambria Math"/>
+                        </w:rPr>
+                        <m:t>2</m:t>
+                      </m:r>
+                    </m:sup>
+                  </m:sSubSup>
+                  <m:r>
+                    <w:rPr>
+                      <w:rFonts w:ascii="Cambria Math" w:hAnsi="Cambria Math"/>
+                    </w:rPr>
+                    <m:t>+</m:t>
+                  </m:r>
+                  <m:sSubSup>
+                    <m:sSubSupPr>
+                      <m:ctrlPr>
+                        <w:rPr>
+                          <w:rFonts w:ascii="Cambria Math" w:hAnsi="Cambria Math"/>
+                          <w:i/>
+                        </w:rPr>
+                      </m:ctrlPr>
+                    </m:sSubSupPr>
+                    <m:e>
+                      <m:r>
+                        <w:rPr>
+                          <w:rFonts w:ascii="Cambria Math" w:hAnsi="Cambria Math"/>
+                        </w:rPr>
+                        <m:t>Y</m:t>
+                      </m:r>
+                    </m:e>
+                    <m:sub>
+                      <m:r>
+                        <w:rPr>
+                          <w:rFonts w:ascii="Cambria Math" w:hAnsi="Cambria Math"/>
+                        </w:rPr>
+                        <m:t>3</m:t>
+                      </m:r>
+                    </m:sub>
+                    <m:sup>
+                      <m:r>
+                        <w:rPr>
+                          <w:rFonts w:ascii="Cambria Math" w:hAnsi="Cambria Math"/>
+                        </w:rPr>
+                        <m:t>2</m:t>
+                      </m:r>
+                    </m:sup>
+                  </m:sSubSup>
+                  <m:r>
+                    <w:rPr>
+                      <w:rFonts w:ascii="Cambria Math" w:hAnsi="Cambria Math"/>
+                    </w:rPr>
+                    <m:t>+...+</m:t>
+                  </m:r>
+                  <m:sSubSup>
+                    <m:sSubSupPr>
+                      <m:ctrlPr>
+                        <w:rPr>
+                          <w:rFonts w:ascii="Cambria Math" w:hAnsi="Cambria Math"/>
+                          <w:i/>
+                        </w:rPr>
+                      </m:ctrlPr>
+                    </m:sSubSupPr>
+                    <m:e>
+                      <m:r>
+                        <w:rPr>
+                          <w:rFonts w:ascii="Cambria Math" w:hAnsi="Cambria Math"/>
+                        </w:rPr>
+                        <m:t>Y</m:t>
+                      </m:r>
+                    </m:e>
+                    <m:sub>
+                      <m:r>
+                        <w:rPr>
+                          <w:rFonts w:ascii="Cambria Math" w:hAnsi="Cambria Math"/>
+                        </w:rPr>
+                        <m:t>N</m:t>
+                      </m:r>
+                    </m:sub>
+                    <m:sup>
+                      <m:r>
+                        <w:rPr>
+                          <w:rFonts w:ascii="Cambria Math" w:hAnsi="Cambria Math"/>
+                        </w:rPr>
+                        <m:t>2</m:t>
+                      </m:r>
+                    </m:sup>
+                  </m:sSubSup>
+                </m:num>
+                <m:den>
+                  <m:r>
+                    <w:rPr>
+                      <w:rFonts w:ascii="Cambria Math" w:hAnsi="Cambria Math"/>
+                    </w:rPr>
+                    <m:t>N</m:t>
+                  </m:r>
+                </m:den>
+              </m:f>
+            </m:e>
+          </m:rad>
+        </m:oMath>
+      </m:oMathPara>
     </w:p>
     <w:p>
       <w:pPr>
         <w:ind w:left="360"/>
       </w:pPr>
+    </w:p>
+    <w:p>
+      <w:pPr>
+        <w:ind w:left="360"/>
+      </w:pPr>
+    </w:p>
+    <w:p>
+      <w:pPr>
+        <w:ind w:left="360"/>
+      </w:pPr>
+      <w:r>
+        <w:t>El valor PICO es el valor máximo de una magnitud (aceleración, velocidad, desplazamiento) que varía en un intervalo de tiempo</w:t>
+      </w:r>
+      <w:sdt>
+        <w:sdtPr>
+          <w:id w:val="124050939"/>
+          <w:citation/>
+        </w:sdtPr>
+        <w:sdtContent>
+          <w:r>
+            <w:fldChar w:fldCharType="begin"/>
+          </w:r>
+          <w:r>
+            <w:instrText xml:space="preserve"> CITATION Marin1997 \l 3082 </w:instrText>
+          </w:r>
+          <w:r>
+            <w:fldChar w:fldCharType="separate"/>
+          </w:r>
+          <w:r>
+            <w:rPr>
+              <w:noProof/>
+            </w:rPr>
+            <w:t xml:space="preserve"> </w:t>
+          </w:r>
+          <w:r>
+            <w:rPr>
+              <w:noProof/>
+            </w:rPr>
+            <w:t>[7]</w:t>
+          </w:r>
+          <w:r>
+            <w:fldChar w:fldCharType="end"/>
+          </w:r>
+        </w:sdtContent>
+      </w:sdt>
+      <w:r>
+        <w:t>.</w:t>
+      </w:r>
+    </w:p>
+    <w:p>
+      <w:pPr>
+        <w:ind w:left="360"/>
+      </w:pPr>
+      <w:r>
+        <w:t xml:space="preserve">El valor PICO-PICO </w:t>
+      </w:r>
+      <w:r>
+        <w:t xml:space="preserve">(de un evento oscilatorio) </w:t>
+      </w:r>
+      <w:r>
+        <w:t xml:space="preserve">es la diferencia algebraica entre los valores extremos de una magnitud que </w:t>
+      </w:r>
+      <w:r>
+        <w:t>varía en un intervalo de tiempo</w:t>
+      </w:r>
+      <w:sdt>
+        <w:sdtPr>
+          <w:id w:val="225955117"/>
+          <w:citation/>
+        </w:sdtPr>
+        <w:sdtContent>
+          <w:r>
+            <w:fldChar w:fldCharType="begin"/>
+          </w:r>
+          <w:r>
+            <w:instrText xml:space="preserve"> CITATION Marin1997 \l 1033 </w:instrText>
+          </w:r>
+          <w:r>
+            <w:fldChar w:fldCharType="separate"/>
+          </w:r>
+          <w:r>
+            <w:rPr>
+              <w:noProof/>
+            </w:rPr>
+            <w:t xml:space="preserve"> [7]</w:t>
+          </w:r>
+          <w:r>
+            <w:fldChar w:fldCharType="end"/>
+          </w:r>
+        </w:sdtContent>
+      </w:sdt>
+      <w:r>
+        <w:t>.</w:t>
+      </w:r>
+    </w:p>
+    <w:p>
+      <w:pPr>
+        <w:ind w:left="360"/>
+      </w:pPr>
+      <w:r>
+        <w:t xml:space="preserve">En la Figura </w:t>
+      </w:r>
+      <w:r>
+        <w:t>1</w:t>
+      </w:r>
+      <w:r>
+        <w:t xml:space="preserve">.1 </w:t>
+      </w:r>
+      <w:r>
+        <w:t>se observa la representación de los parámetros mencionados anteriormente en el dominio del tiempo</w:t>
+      </w:r>
+      <w:sdt>
+        <w:sdtPr>
+          <w:id w:val="1141541842"/>
+          <w:citation/>
+        </w:sdtPr>
+        <w:sdtContent>
+          <w:r>
+            <w:fldChar w:fldCharType="begin"/>
+          </w:r>
+          <w:r>
+            <w:instrText xml:space="preserve"> CITATION Marin1997 \l 3082 </w:instrText>
+          </w:r>
+          <w:r>
+            <w:fldChar w:fldCharType="separate"/>
+          </w:r>
+          <w:r>
+            <w:rPr>
+              <w:noProof/>
+            </w:rPr>
+            <w:t xml:space="preserve"> </w:t>
+          </w:r>
+          <w:r>
+            <w:rPr>
+              <w:noProof/>
+            </w:rPr>
+            <w:t>[7]</w:t>
+          </w:r>
+          <w:r>
+            <w:fldChar w:fldCharType="end"/>
+          </w:r>
+        </w:sdtContent>
+      </w:sdt>
+      <w:r>
+        <w:t>.</w:t>
+      </w:r>
+    </w:p>
+    <w:p>
+      <w:pPr>
+        <w:keepNext/>
+        <w:ind w:left="360"/>
+      </w:pPr>
+      <w:r>
+        <w:rPr>
+          <w:noProof/>
+          <w:lang w:eastAsia="es-ES"/>
+        </w:rPr>
+        <w:lastRenderedPageBreak/>
+        <w:drawing>
+          <wp:inline distT="0" distB="0" distL="0" distR="0" wp14:anchorId="27B800A0" wp14:editId="72552D65">
+            <wp:extent cx="5400040" cy="3169285"/>
+            <wp:effectExtent l="0" t="0" r="0" b="0"/>
+            <wp:docPr id="3" name="Imagen 3"/>
+            <wp:cNvGraphicFramePr>
+              <a:graphicFrameLocks xmlns:a="http://schemas.openxmlformats.org/drawingml/2006/main" noChangeAspect="1"/>
+            </wp:cNvGraphicFramePr>
+            <a:graphic xmlns:a="http://schemas.openxmlformats.org/drawingml/2006/main">
+              <a:graphicData uri="http://schemas.openxmlformats.org/drawingml/2006/picture">
+                <pic:pic xmlns:pic="http://schemas.openxmlformats.org/drawingml/2006/picture">
+                  <pic:nvPicPr>
+                    <pic:cNvPr id="3" name="Parámetros carácterísticos de una vibración.PNG"/>
+                    <pic:cNvPicPr/>
+                  </pic:nvPicPr>
+                  <pic:blipFill>
+                    <a:blip r:embed="rId9">
+                      <a:extLst>
+                        <a:ext uri="{28A0092B-C50C-407E-A947-70E740481C1C}">
+                          <a14:useLocalDpi xmlns:a14="http://schemas.microsoft.com/office/drawing/2010/main" val="0"/>
+                        </a:ext>
+                      </a:extLst>
+                    </a:blip>
+                    <a:stretch>
+                      <a:fillRect/>
+                    </a:stretch>
+                  </pic:blipFill>
+                  <pic:spPr>
+                    <a:xfrm>
+                      <a:off x="0" y="0"/>
+                      <a:ext cx="5400040" cy="3169285"/>
+                    </a:xfrm>
+                    <a:prstGeom prst="rect">
+                      <a:avLst/>
+                    </a:prstGeom>
+                  </pic:spPr>
+                </pic:pic>
+              </a:graphicData>
+            </a:graphic>
+          </wp:inline>
+        </w:drawing>
+      </w:r>
+    </w:p>
+    <w:p>
+      <w:pPr>
+        <w:pStyle w:val="Descripcin"/>
+      </w:pPr>
+      <w:r>
+        <w:t xml:space="preserve">Figura </w:t>
+      </w:r>
+      <w:r>
+        <w:t>1</w:t>
+      </w:r>
+      <w:r>
+        <w:t>.</w:t>
+      </w:r>
+      <w:r>
+        <w:fldChar w:fldCharType="begin"/>
+      </w:r>
+      <w:r>
+        <w:instrText xml:space="preserve"> SEQ Figura \* ARABIC \s 1 </w:instrText>
+      </w:r>
+      <w:r>
+        <w:fldChar w:fldCharType="separate"/>
+      </w:r>
+      <w:r>
+        <w:rPr>
+          <w:noProof/>
+        </w:rPr>
+        <w:t>1</w:t>
+      </w:r>
+      <w:r>
+        <w:fldChar w:fldCharType="end"/>
+      </w:r>
+      <w:r>
+        <w:rPr>
+          <w:noProof/>
+        </w:rPr>
+        <w:t xml:space="preserve"> Parámetros característicos</w:t>
+      </w:r>
+      <w:r>
+        <w:rPr>
+          <w:noProof/>
+        </w:rPr>
+        <w:t xml:space="preserve"> de una señal analógica en el dominio del tiempo.</w:t>
+      </w:r>
+    </w:p>
+    <w:p>
+      <w:r>
+        <w:t>La detección del valor PICO-PICO se emplea para mediciones de desplazamiento y los de PICO y RMS se usan para</w:t>
+      </w:r>
+      <w:r>
+        <w:t xml:space="preserve"> mediciones de velocidad y acele</w:t>
+      </w:r>
+      <w:r>
+        <w:t>ración.</w:t>
+      </w:r>
+    </w:p>
+    <w:p>
       <w:r>
         <w:t>Los resultados del análisis por vibraciones se utilizan en el mantenimiento predictivo para monitorear el rendimiento y la condición de las máquinas y predecir posibles fallas. Al medir y analizar regularmente las señales de vibración de las máquinas, se pueden detectar cambios en su comportamiento que indiquen la presencia de una falla o un problema potencial. Esto permite a los técnicos de mantenimiento tomar medidas preventivas, como ajustar, reparar o reemplazar componentes antes de que fallen y causen daños mayores o interrupciones en la producción.</w:t>
       </w:r>
     </w:p>
     <w:p>
       <w:pPr>
-        <w:rPr>
-          <w:b/>
-        </w:rPr>
-      </w:pPr>
-    </w:p>
-    <w:p>
-      <w:pPr>
-        <w:pStyle w:val="Prrafodelista"/>
-        <w:ind w:left="792"/>
-        <w:rPr>
-          <w:b/>
-        </w:rPr>
-      </w:pPr>
-    </w:p>
-    <w:p>
-      <w:pPr>
-        <w:pStyle w:val="Prrafodelista"/>
-        <w:ind w:left="792"/>
-        <w:rPr>
-          <w:b/>
-        </w:rPr>
-      </w:pPr>
-    </w:p>
-    <w:p>
-      <w:pPr>
-        <w:pStyle w:val="Prrafodelista"/>
-        <w:ind w:left="792"/>
-        <w:rPr>
-          <w:b/>
-        </w:rPr>
-      </w:pPr>
-    </w:p>
-    <w:p>
-      <w:pPr>
-        <w:pStyle w:val="Prrafodelista"/>
-        <w:ind w:left="792"/>
-        <w:rPr>
-          <w:b/>
-        </w:rPr>
-      </w:pPr>
-    </w:p>
-    <w:p>
-      <w:pPr>
-        <w:pStyle w:val="Prrafodelista"/>
-        <w:ind w:left="792"/>
-        <w:rPr>
-          <w:b/>
-        </w:rPr>
-      </w:pPr>
-    </w:p>
-    <w:p>
-      <w:pPr>
-        <w:pStyle w:val="Prrafodelista"/>
-        <w:ind w:left="792"/>
-        <w:rPr>
-          <w:b/>
-        </w:rPr>
-      </w:pPr>
-    </w:p>
-    <w:p>
-      <w:pPr>
-        <w:pStyle w:val="Prrafodelista"/>
-        <w:ind w:left="792"/>
-        <w:rPr>
-          <w:b/>
-        </w:rPr>
-      </w:pPr>
-    </w:p>
-    <w:p>
-      <w:pPr>
-        <w:pStyle w:val="Prrafodelista"/>
-        <w:ind w:left="792"/>
-        <w:rPr>
-          <w:b/>
-        </w:rPr>
-      </w:pPr>
-    </w:p>
-    <w:p>
-      <w:pPr>
-        <w:pStyle w:val="Prrafodelista"/>
-        <w:ind w:left="792"/>
         <w:rPr>
           <w:b/>
         </w:rPr>
@@ -3936,6 +4406,8 @@
           <w:b/>
         </w:rPr>
       </w:pPr>
+      <w:bookmarkStart w:id="3" w:name="_GoBack"/>
+      <w:bookmarkEnd w:id="3"/>
     </w:p>
     <w:p>
       <w:pPr>
@@ -4014,9 +4486,8 @@
       <w:pPr>
         <w:pStyle w:val="Ttulo1"/>
       </w:pPr>
-      <w:bookmarkStart w:id="4" w:name="_Toc139492961"/>
-      <w:r>
-        <w:lastRenderedPageBreak/>
+      <w:bookmarkStart w:id="4" w:name="_Toc139579348"/>
+      <w:r>
         <w:t>Capítulo 2: Solución propuesta</w:t>
       </w:r>
       <w:bookmarkEnd w:id="4"/>
@@ -4028,6 +4499,7 @@
         <w:ind w:left="708" w:hanging="708"/>
       </w:pPr>
       <w:r>
+        <w:lastRenderedPageBreak/>
         <w:br w:type="page"/>
       </w:r>
     </w:p>
@@ -4035,7 +4507,7 @@
       <w:pPr>
         <w:pStyle w:val="Ttulo1"/>
       </w:pPr>
-      <w:bookmarkStart w:id="5" w:name="_Toc139492962"/>
+      <w:bookmarkStart w:id="5" w:name="_Toc139579349"/>
       <w:r>
         <w:lastRenderedPageBreak/>
         <w:t>Capítulo 3:</w:t>
@@ -4056,7 +4528,7 @@
       <w:pPr>
         <w:pStyle w:val="Ttulo1"/>
       </w:pPr>
-      <w:bookmarkStart w:id="6" w:name="_Toc139492963"/>
+      <w:bookmarkStart w:id="6" w:name="_Toc139579350"/>
       <w:r>
         <w:lastRenderedPageBreak/>
         <w:t>Conclusiones</w:t>
@@ -4074,7 +4546,7 @@
       <w:pPr>
         <w:pStyle w:val="Ttulo1"/>
       </w:pPr>
-      <w:bookmarkStart w:id="7" w:name="_Toc139492964"/>
+      <w:bookmarkStart w:id="7" w:name="_Toc139579351"/>
       <w:r>
         <w:lastRenderedPageBreak/>
         <w:t>Recomendaciones</w:t>
@@ -4089,11 +4561,146 @@
         <w:spacing w:line="259" w:lineRule="auto"/>
         <w:jc w:val="left"/>
       </w:pPr>
-      <w:r>
-        <w:br w:type="page"/>
-      </w:r>
-    </w:p>
-    <w:bookmarkStart w:id="8" w:name="_Toc139492965" w:displacedByCustomXml="next"/>
+    </w:p>
+    <w:p>
+      <w:pPr>
+        <w:spacing w:line="259" w:lineRule="auto"/>
+        <w:jc w:val="left"/>
+      </w:pPr>
+    </w:p>
+    <w:p>
+      <w:pPr>
+        <w:spacing w:line="259" w:lineRule="auto"/>
+        <w:jc w:val="left"/>
+      </w:pPr>
+    </w:p>
+    <w:p>
+      <w:pPr>
+        <w:spacing w:line="259" w:lineRule="auto"/>
+        <w:jc w:val="left"/>
+      </w:pPr>
+    </w:p>
+    <w:p>
+      <w:pPr>
+        <w:spacing w:line="259" w:lineRule="auto"/>
+        <w:jc w:val="left"/>
+      </w:pPr>
+    </w:p>
+    <w:p>
+      <w:pPr>
+        <w:spacing w:line="259" w:lineRule="auto"/>
+        <w:jc w:val="left"/>
+      </w:pPr>
+    </w:p>
+    <w:p>
+      <w:pPr>
+        <w:spacing w:line="259" w:lineRule="auto"/>
+        <w:jc w:val="left"/>
+      </w:pPr>
+    </w:p>
+    <w:p>
+      <w:pPr>
+        <w:spacing w:line="259" w:lineRule="auto"/>
+        <w:jc w:val="left"/>
+      </w:pPr>
+    </w:p>
+    <w:p>
+      <w:pPr>
+        <w:spacing w:line="259" w:lineRule="auto"/>
+        <w:jc w:val="left"/>
+      </w:pPr>
+    </w:p>
+    <w:p>
+      <w:pPr>
+        <w:spacing w:line="259" w:lineRule="auto"/>
+        <w:jc w:val="left"/>
+      </w:pPr>
+    </w:p>
+    <w:p>
+      <w:pPr>
+        <w:spacing w:line="259" w:lineRule="auto"/>
+        <w:jc w:val="left"/>
+      </w:pPr>
+    </w:p>
+    <w:p>
+      <w:pPr>
+        <w:spacing w:line="259" w:lineRule="auto"/>
+        <w:jc w:val="left"/>
+      </w:pPr>
+    </w:p>
+    <w:p>
+      <w:pPr>
+        <w:spacing w:line="259" w:lineRule="auto"/>
+        <w:jc w:val="left"/>
+      </w:pPr>
+    </w:p>
+    <w:p>
+      <w:pPr>
+        <w:spacing w:line="259" w:lineRule="auto"/>
+        <w:jc w:val="left"/>
+      </w:pPr>
+    </w:p>
+    <w:p>
+      <w:pPr>
+        <w:spacing w:line="259" w:lineRule="auto"/>
+        <w:jc w:val="left"/>
+      </w:pPr>
+    </w:p>
+    <w:p>
+      <w:pPr>
+        <w:spacing w:line="259" w:lineRule="auto"/>
+        <w:jc w:val="left"/>
+      </w:pPr>
+    </w:p>
+    <w:p>
+      <w:pPr>
+        <w:spacing w:line="259" w:lineRule="auto"/>
+        <w:jc w:val="left"/>
+      </w:pPr>
+    </w:p>
+    <w:p>
+      <w:pPr>
+        <w:spacing w:line="259" w:lineRule="auto"/>
+        <w:jc w:val="left"/>
+      </w:pPr>
+    </w:p>
+    <w:p>
+      <w:pPr>
+        <w:spacing w:line="259" w:lineRule="auto"/>
+        <w:jc w:val="left"/>
+      </w:pPr>
+    </w:p>
+    <w:p>
+      <w:pPr>
+        <w:spacing w:line="259" w:lineRule="auto"/>
+        <w:jc w:val="left"/>
+      </w:pPr>
+    </w:p>
+    <w:p>
+      <w:pPr>
+        <w:spacing w:line="259" w:lineRule="auto"/>
+        <w:jc w:val="left"/>
+      </w:pPr>
+    </w:p>
+    <w:p>
+      <w:pPr>
+        <w:spacing w:line="259" w:lineRule="auto"/>
+        <w:jc w:val="left"/>
+      </w:pPr>
+    </w:p>
+    <w:p>
+      <w:pPr>
+        <w:spacing w:line="259" w:lineRule="auto"/>
+        <w:jc w:val="left"/>
+      </w:pPr>
+    </w:p>
+    <w:p>
+      <w:pPr>
+        <w:spacing w:line="259" w:lineRule="auto"/>
+        <w:jc w:val="left"/>
+      </w:pPr>
+    </w:p>
+    <w:bookmarkStart w:id="8" w:name="_Toc139579352" w:displacedByCustomXml="next"/>
     <w:sdt>
       <w:sdtPr>
         <w:rPr>
@@ -4164,7 +4771,7 @@
               </w:tblGrid>
               <w:tr>
                 <w:trPr>
-                  <w:divId w:val="213390103"/>
+                  <w:divId w:val="54280811"/>
                   <w:tblCellSpacing w:w="15" w:type="dxa"/>
                 </w:trPr>
                 <w:tc>
@@ -4211,7 +4818,7 @@
               </w:tr>
               <w:tr>
                 <w:trPr>
-                  <w:divId w:val="213390103"/>
+                  <w:divId w:val="54280811"/>
                   <w:tblCellSpacing w:w="15" w:type="dxa"/>
                 </w:trPr>
                 <w:tc>
@@ -4275,7 +4882,7 @@
               </w:tr>
               <w:tr>
                 <w:trPr>
-                  <w:divId w:val="213390103"/>
+                  <w:divId w:val="54280811"/>
                   <w:tblCellSpacing w:w="15" w:type="dxa"/>
                 </w:trPr>
                 <w:tc>
@@ -4321,7 +4928,7 @@
               </w:tr>
               <w:tr>
                 <w:trPr>
-                  <w:divId w:val="213390103"/>
+                  <w:divId w:val="54280811"/>
                   <w:tblCellSpacing w:w="15" w:type="dxa"/>
                 </w:trPr>
                 <w:tc>
@@ -4381,7 +4988,7 @@
               </w:tr>
               <w:tr>
                 <w:trPr>
-                  <w:divId w:val="213390103"/>
+                  <w:divId w:val="54280811"/>
                   <w:tblCellSpacing w:w="15" w:type="dxa"/>
                 </w:trPr>
                 <w:tc>
@@ -4441,7 +5048,7 @@
               </w:tr>
               <w:tr>
                 <w:trPr>
-                  <w:divId w:val="213390103"/>
+                  <w:divId w:val="54280811"/>
                   <w:tblCellSpacing w:w="15" w:type="dxa"/>
                 </w:trPr>
                 <w:tc>
@@ -4499,10 +5106,56 @@
                   </w:p>
                 </w:tc>
               </w:tr>
+              <w:tr>
+                <w:trPr>
+                  <w:divId w:val="54280811"/>
+                  <w:tblCellSpacing w:w="15" w:type="dxa"/>
+                </w:trPr>
+                <w:tc>
+                  <w:tcPr>
+                    <w:tcW w:w="50" w:type="pct"/>
+                    <w:hideMark/>
+                  </w:tcPr>
+                  <w:p>
+                    <w:pPr>
+                      <w:pStyle w:val="Bibliografa"/>
+                      <w:rPr>
+                        <w:noProof/>
+                      </w:rPr>
+                    </w:pPr>
+                    <w:r>
+                      <w:rPr>
+                        <w:noProof/>
+                      </w:rPr>
+                      <w:t xml:space="preserve">[7] </w:t>
+                    </w:r>
+                  </w:p>
+                </w:tc>
+                <w:tc>
+                  <w:tcPr>
+                    <w:tcW w:w="0" w:type="auto"/>
+                    <w:hideMark/>
+                  </w:tcPr>
+                  <w:p>
+                    <w:pPr>
+                      <w:pStyle w:val="Bibliografa"/>
+                      <w:rPr>
+                        <w:noProof/>
+                      </w:rPr>
+                    </w:pPr>
+                    <w:r>
+                      <w:rPr>
+                        <w:noProof/>
+                      </w:rPr>
+                      <w:t xml:space="preserve">E. P. Marín, La medición y el análisis de vibraciones en el diagnóstico de máquinas rotatorias, D. de Ingeniería de las vibraciones y diagnóstico, Ed., Centro de Estudios Innovación y Mantenimiento, 1997. </w:t>
+                    </w:r>
+                  </w:p>
+                </w:tc>
+              </w:tr>
             </w:tbl>
             <w:p>
               <w:pPr>
-                <w:divId w:val="213390103"/>
+                <w:divId w:val="54280811"/>
                 <w:rPr>
                   <w:rFonts w:eastAsia="Times New Roman"/>
                   <w:noProof/>
@@ -4524,8 +5177,8 @@
     </w:sdt>
     <w:p/>
     <w:sectPr>
-      <w:headerReference w:type="default" r:id="rId9"/>
-      <w:footerReference w:type="default" r:id="rId10"/>
+      <w:headerReference w:type="default" r:id="rId10"/>
+      <w:footerReference w:type="default" r:id="rId11"/>
       <w:pgSz w:w="11906" w:h="16838"/>
       <w:pgMar w:top="1417" w:right="1701" w:bottom="1417" w:left="1701" w:header="708" w:footer="708" w:gutter="0"/>
       <w:pgNumType w:start="1"/>
@@ -4591,7 +5244,7 @@
           <w:rPr>
             <w:noProof/>
           </w:rPr>
-          <w:t>13</w:t>
+          <w:t>14</w:t>
         </w:r>
         <w:r>
           <w:fldChar w:fldCharType="end"/>
@@ -6338,6 +6991,7 @@
   <w:style w:type="character" w:default="1" w:styleId="Fuentedeprrafopredeter">
     <w:name w:val="Default Paragraph Font"/>
     <w:uiPriority w:val="1"/>
+    <w:semiHidden/>
     <w:unhideWhenUsed/>
   </w:style>
   <w:style w:type="table" w:default="1" w:styleId="Tablanormal">
@@ -6665,7 +7319,589 @@
       <w:lang w:eastAsia="es-ES"/>
     </w:rPr>
   </w:style>
+  <w:style w:type="character" w:styleId="Textodelmarcadordeposicin">
+    <w:name w:val="Placeholder Text"/>
+    <w:basedOn w:val="Fuentedeprrafopredeter"/>
+    <w:uiPriority w:val="99"/>
+    <w:semiHidden/>
+    <w:rsid w:val="0033667E"/>
+    <w:rPr>
+      <w:color w:val="808080"/>
+    </w:rPr>
+  </w:style>
+  <w:style w:type="paragraph" w:styleId="Descripcin">
+    <w:name w:val="caption"/>
+    <w:basedOn w:val="Normal"/>
+    <w:next w:val="Normal"/>
+    <w:uiPriority w:val="35"/>
+    <w:unhideWhenUsed/>
+    <w:qFormat/>
+    <w:rsid w:val="00D906B2"/>
+    <w:pPr>
+      <w:spacing w:after="200" w:line="240" w:lineRule="auto"/>
+    </w:pPr>
+    <w:rPr>
+      <w:i/>
+      <w:iCs/>
+      <w:color w:val="44546A" w:themeColor="text2"/>
+      <w:sz w:val="18"/>
+      <w:szCs w:val="18"/>
+    </w:rPr>
+  </w:style>
 </w:styles>
+</file>
+
+<file path=word/glossary/document.xml><?xml version="1.0" encoding="utf-8"?>
+<w:glossaryDocument xmlns:wpc="http://schemas.microsoft.com/office/word/2010/wordprocessingCanvas" xmlns:mc="http://schemas.openxmlformats.org/markup-compatibility/2006" xmlns:o="urn:schemas-microsoft-com:office:office" xmlns:r="http://schemas.openxmlformats.org/officeDocument/2006/relationships" xmlns:m="http://schemas.openxmlformats.org/officeDocument/2006/math" xmlns:v="urn:schemas-microsoft-com:vml" xmlns:wp14="http://schemas.microsoft.com/office/word/2010/wordprocessingDrawing" xmlns:wp="http://schemas.openxmlformats.org/drawingml/2006/wordprocessingDrawing" xmlns:w10="urn:schemas-microsoft-com:office:word" xmlns:w="http://schemas.openxmlformats.org/wordprocessingml/2006/main" xmlns:w14="http://schemas.microsoft.com/office/word/2010/wordml" xmlns:w15="http://schemas.microsoft.com/office/word/2012/wordml" xmlns:wpg="http://schemas.microsoft.com/office/word/2010/wordprocessingGroup" xmlns:wpi="http://schemas.microsoft.com/office/word/2010/wordprocessingInk" xmlns:wne="http://schemas.microsoft.com/office/word/2006/wordml" xmlns:wps="http://schemas.microsoft.com/office/word/2010/wordprocessingShape" mc:Ignorable="w14 w15 wp14"/>
+</file>
+
+<file path=word/glossary/fontTable.xml><?xml version="1.0" encoding="utf-8"?>
+<w:fonts xmlns:mc="http://schemas.openxmlformats.org/markup-compatibility/2006" xmlns:r="http://schemas.openxmlformats.org/officeDocument/2006/relationships" xmlns:w="http://schemas.openxmlformats.org/wordprocessingml/2006/main" xmlns:w14="http://schemas.microsoft.com/office/word/2010/wordml" xmlns:w15="http://schemas.microsoft.com/office/word/2012/wordml" mc:Ignorable="w14 w15">
+  <w:font w:name="Symbol">
+    <w:panose1 w:val="05050102010706020507"/>
+    <w:charset w:val="02"/>
+    <w:family w:val="roman"/>
+    <w:pitch w:val="variable"/>
+    <w:sig w:usb0="00000000" w:usb1="10000000" w:usb2="00000000" w:usb3="00000000" w:csb0="80000000" w:csb1="00000000"/>
+  </w:font>
+  <w:font w:name="Times New Roman">
+    <w:panose1 w:val="02020603050405020304"/>
+    <w:charset w:val="00"/>
+    <w:family w:val="roman"/>
+    <w:pitch w:val="variable"/>
+    <w:sig w:usb0="E0002EFF" w:usb1="C000785B" w:usb2="00000009" w:usb3="00000000" w:csb0="000001FF" w:csb1="00000000"/>
+  </w:font>
+  <w:font w:name="Courier New">
+    <w:panose1 w:val="02070309020205020404"/>
+    <w:charset w:val="00"/>
+    <w:family w:val="modern"/>
+    <w:pitch w:val="fixed"/>
+    <w:sig w:usb0="E0002EFF" w:usb1="C0007843" w:usb2="00000009" w:usb3="00000000" w:csb0="000001FF" w:csb1="00000000"/>
+  </w:font>
+  <w:font w:name="Wingdings">
+    <w:panose1 w:val="05000000000000000000"/>
+    <w:charset w:val="02"/>
+    <w:family w:val="auto"/>
+    <w:pitch w:val="variable"/>
+    <w:sig w:usb0="00000000" w:usb1="10000000" w:usb2="00000000" w:usb3="00000000" w:csb0="80000000" w:csb1="00000000"/>
+  </w:font>
+  <w:font w:name="Calibri">
+    <w:panose1 w:val="020F0502020204030204"/>
+    <w:charset w:val="00"/>
+    <w:family w:val="swiss"/>
+    <w:pitch w:val="variable"/>
+    <w:sig w:usb0="E0002AFF" w:usb1="C000247B" w:usb2="00000009" w:usb3="00000000" w:csb0="000001FF" w:csb1="00000000"/>
+  </w:font>
+  <w:font w:name="Arial">
+    <w:panose1 w:val="020B0604020202020204"/>
+    <w:charset w:val="00"/>
+    <w:family w:val="swiss"/>
+    <w:pitch w:val="variable"/>
+    <w:sig w:usb0="E0002EFF" w:usb1="C0007843" w:usb2="00000009" w:usb3="00000000" w:csb0="000001FF" w:csb1="00000000"/>
+  </w:font>
+  <w:font w:name="Calibri Light">
+    <w:panose1 w:val="020F0302020204030204"/>
+    <w:charset w:val="00"/>
+    <w:family w:val="swiss"/>
+    <w:pitch w:val="variable"/>
+    <w:sig w:usb0="E0002AFF" w:usb1="C000247B" w:usb2="00000009" w:usb3="00000000" w:csb0="000001FF" w:csb1="00000000"/>
+  </w:font>
+  <w:font w:name="Segoe UI">
+    <w:panose1 w:val="020B0502040204020203"/>
+    <w:charset w:val="00"/>
+    <w:family w:val="swiss"/>
+    <w:pitch w:val="variable"/>
+    <w:sig w:usb0="E4002EFF" w:usb1="C000E47F" w:usb2="00000009" w:usb3="00000000" w:csb0="000001FF" w:csb1="00000000"/>
+  </w:font>
+  <w:font w:name="Cambria Math">
+    <w:panose1 w:val="02040503050406030204"/>
+    <w:charset w:val="00"/>
+    <w:family w:val="roman"/>
+    <w:pitch w:val="variable"/>
+    <w:sig w:usb0="E00006FF" w:usb1="420024FF" w:usb2="02000000" w:usb3="00000000" w:csb0="0000019F" w:csb1="00000000"/>
+  </w:font>
+</w:fonts>
+</file>
+
+<file path=word/glossary/settings.xml><?xml version="1.0" encoding="utf-8"?>
+<w:settings xmlns:mc="http://schemas.openxmlformats.org/markup-compatibility/2006" xmlns:o="urn:schemas-microsoft-com:office:office" xmlns:r="http://schemas.openxmlformats.org/officeDocument/2006/relationships" xmlns:m="http://schemas.openxmlformats.org/officeDocument/2006/math" xmlns:v="urn:schemas-microsoft-com:vml" xmlns:w10="urn:schemas-microsoft-com:office:word" xmlns:w="http://schemas.openxmlformats.org/wordprocessingml/2006/main" xmlns:w14="http://schemas.microsoft.com/office/word/2010/wordml" xmlns:w15="http://schemas.microsoft.com/office/word/2012/wordml" xmlns:sl="http://schemas.openxmlformats.org/schemaLibrary/2006/main" mc:Ignorable="w14 w15">
+  <w:view w:val="normal"/>
+  <w:defaultTabStop w:val="708"/>
+  <w:hyphenationZone w:val="425"/>
+  <w:characterSpacingControl w:val="doNotCompress"/>
+  <w:compat>
+    <w:useFELayout/>
+    <w:compatSetting w:name="compatibilityMode" w:uri="http://schemas.microsoft.com/office/word" w:val="15"/>
+    <w:compatSetting w:name="overrideTableStyleFontSizeAndJustification" w:uri="http://schemas.microsoft.com/office/word" w:val="1"/>
+    <w:compatSetting w:name="enableOpenTypeFeatures" w:uri="http://schemas.microsoft.com/office/word" w:val="1"/>
+    <w:compatSetting w:name="doNotFlipMirrorIndents" w:uri="http://schemas.microsoft.com/office/word" w:val="1"/>
+    <w:compatSetting w:name="differentiateMultirowTableHeaders" w:uri="http://schemas.microsoft.com/office/word" w:val="1"/>
+  </w:compat>
+  <w:rsids>
+    <w:rsidRoot w:val="00A35197"/>
+    <w:rsid w:val="00A35197"/>
+    <w:rsid w:val="00E55E0D"/>
+  </w:rsids>
+  <m:mathPr>
+    <m:mathFont m:val="Cambria Math"/>
+    <m:brkBin m:val="before"/>
+    <m:brkBinSub m:val="--"/>
+    <m:smallFrac m:val="0"/>
+    <m:dispDef/>
+    <m:lMargin m:val="0"/>
+    <m:rMargin m:val="0"/>
+    <m:defJc m:val="centerGroup"/>
+    <m:wrapIndent m:val="1440"/>
+    <m:intLim m:val="subSup"/>
+    <m:naryLim m:val="undOvr"/>
+  </m:mathPr>
+  <w:themeFontLang w:val="es-ES"/>
+  <w:clrSchemeMapping w:bg1="light1" w:t1="dark1" w:bg2="light2" w:t2="dark2" w:accent1="accent1" w:accent2="accent2" w:accent3="accent3" w:accent4="accent4" w:accent5="accent5" w:accent6="accent6" w:hyperlink="hyperlink" w:followedHyperlink="followedHyperlink"/>
+  <w:decimalSymbol w:val=","/>
+  <w:listSeparator w:val=";"/>
+  <w15:chartTrackingRefBased/>
+</w:settings>
+</file>
+
+<file path=word/glossary/styles.xml><?xml version="1.0" encoding="utf-8"?>
+<w:styles xmlns:mc="http://schemas.openxmlformats.org/markup-compatibility/2006" xmlns:r="http://schemas.openxmlformats.org/officeDocument/2006/relationships" xmlns:w="http://schemas.openxmlformats.org/wordprocessingml/2006/main" xmlns:w14="http://schemas.microsoft.com/office/word/2010/wordml" xmlns:w15="http://schemas.microsoft.com/office/word/2012/wordml" mc:Ignorable="w14 w15">
+  <w:docDefaults>
+    <w:rPrDefault>
+      <w:rPr>
+        <w:rFonts w:asciiTheme="minorHAnsi" w:eastAsiaTheme="minorEastAsia" w:hAnsiTheme="minorHAnsi" w:cstheme="minorBidi"/>
+        <w:sz w:val="22"/>
+        <w:szCs w:val="22"/>
+        <w:lang w:val="es-ES" w:eastAsia="es-ES" w:bidi="ar-SA"/>
+      </w:rPr>
+    </w:rPrDefault>
+    <w:pPrDefault>
+      <w:pPr>
+        <w:spacing w:after="160" w:line="259" w:lineRule="auto"/>
+      </w:pPr>
+    </w:pPrDefault>
+  </w:docDefaults>
+  <w:latentStyles w:defLockedState="0" w:defUIPriority="99" w:defSemiHidden="0" w:defUnhideWhenUsed="0" w:defQFormat="0" w:count="371">
+    <w:lsdException w:name="Normal" w:uiPriority="0" w:qFormat="1"/>
+    <w:lsdException w:name="heading 1" w:uiPriority="9" w:qFormat="1"/>
+    <w:lsdException w:name="heading 2" w:semiHidden="1" w:uiPriority="9" w:unhideWhenUsed="1" w:qFormat="1"/>
+    <w:lsdException w:name="heading 3" w:semiHidden="1" w:uiPriority="9" w:unhideWhenUsed="1" w:qFormat="1"/>
+    <w:lsdException w:name="heading 4" w:semiHidden="1" w:uiPriority="9" w:unhideWhenUsed="1" w:qFormat="1"/>
+    <w:lsdException w:name="heading 5" w:semiHidden="1" w:uiPriority="9" w:unhideWhenUsed="1" w:qFormat="1"/>
+    <w:lsdException w:name="heading 6" w:semiHidden="1" w:uiPriority="9" w:unhideWhenUsed="1" w:qFormat="1"/>
+    <w:lsdException w:name="heading 7" w:semiHidden="1" w:uiPriority="9" w:unhideWhenUsed="1" w:qFormat="1"/>
+    <w:lsdException w:name="heading 8" w:semiHidden="1" w:uiPriority="9" w:unhideWhenUsed="1" w:qFormat="1"/>
+    <w:lsdException w:name="heading 9" w:semiHidden="1" w:uiPriority="9" w:unhideWhenUsed="1" w:qFormat="1"/>
+    <w:lsdException w:name="index 1" w:semiHidden="1" w:unhideWhenUsed="1"/>
+    <w:lsdException w:name="index 2" w:semiHidden="1" w:unhideWhenUsed="1"/>
+    <w:lsdException w:name="index 3" w:semiHidden="1" w:unhideWhenUsed="1"/>
+    <w:lsdException w:name="index 4" w:semiHidden="1" w:unhideWhenUsed="1"/>
+    <w:lsdException w:name="index 5" w:semiHidden="1" w:unhideWhenUsed="1"/>
+    <w:lsdException w:name="index 6" w:semiHidden="1" w:unhideWhenUsed="1"/>
+    <w:lsdException w:name="index 7" w:semiHidden="1" w:unhideWhenUsed="1"/>
+    <w:lsdException w:name="index 8" w:semiHidden="1" w:unhideWhenUsed="1"/>
+    <w:lsdException w:name="index 9" w:semiHidden="1" w:unhideWhenUsed="1"/>
+    <w:lsdException w:name="toc 1" w:semiHidden="1" w:uiPriority="39" w:unhideWhenUsed="1"/>
+    <w:lsdException w:name="toc 2" w:semiHidden="1" w:uiPriority="39" w:unhideWhenUsed="1"/>
+    <w:lsdException w:name="toc 3" w:semiHidden="1" w:uiPriority="39" w:unhideWhenUsed="1"/>
+    <w:lsdException w:name="toc 4" w:semiHidden="1" w:uiPriority="39" w:unhideWhenUsed="1"/>
+    <w:lsdException w:name="toc 5" w:semiHidden="1" w:uiPriority="39" w:unhideWhenUsed="1"/>
+    <w:lsdException w:name="toc 6" w:semiHidden="1" w:uiPriority="39" w:unhideWhenUsed="1"/>
+    <w:lsdException w:name="toc 7" w:semiHidden="1" w:uiPriority="39" w:unhideWhenUsed="1"/>
+    <w:lsdException w:name="toc 8" w:semiHidden="1" w:uiPriority="39" w:unhideWhenUsed="1"/>
+    <w:lsdException w:name="toc 9" w:semiHidden="1" w:uiPriority="39" w:unhideWhenUsed="1"/>
+    <w:lsdException w:name="Normal Indent" w:semiHidden="1" w:unhideWhenUsed="1"/>
+    <w:lsdException w:name="footnote text" w:semiHidden="1" w:unhideWhenUsed="1"/>
+    <w:lsdException w:name="annotation text" w:semiHidden="1" w:unhideWhenUsed="1"/>
+    <w:lsdException w:name="header" w:semiHidden="1" w:unhideWhenUsed="1"/>
+    <w:lsdException w:name="footer" w:semiHidden="1" w:unhideWhenUsed="1"/>
+    <w:lsdException w:name="index heading" w:semiHidden="1" w:unhideWhenUsed="1"/>
+    <w:lsdException w:name="caption" w:semiHidden="1" w:uiPriority="35" w:unhideWhenUsed="1" w:qFormat="1"/>
+    <w:lsdException w:name="table of figures" w:semiHidden="1" w:unhideWhenUsed="1"/>
+    <w:lsdException w:name="envelope address" w:semiHidden="1" w:unhideWhenUsed="1"/>
+    <w:lsdException w:name="envelope return" w:semiHidden="1" w:unhideWhenUsed="1"/>
+    <w:lsdException w:name="footnote reference" w:semiHidden="1" w:unhideWhenUsed="1"/>
+    <w:lsdException w:name="annotation reference" w:semiHidden="1" w:unhideWhenUsed="1"/>
+    <w:lsdException w:name="line number" w:semiHidden="1" w:unhideWhenUsed="1"/>
+    <w:lsdException w:name="page number" w:semiHidden="1" w:unhideWhenUsed="1"/>
+    <w:lsdException w:name="endnote reference" w:semiHidden="1" w:unhideWhenUsed="1"/>
+    <w:lsdException w:name="endnote text" w:semiHidden="1" w:unhideWhenUsed="1"/>
+    <w:lsdException w:name="table of authorities" w:semiHidden="1" w:unhideWhenUsed="1"/>
+    <w:lsdException w:name="macro" w:semiHidden="1" w:unhideWhenUsed="1"/>
+    <w:lsdException w:name="toa heading" w:semiHidden="1" w:unhideWhenUsed="1"/>
+    <w:lsdException w:name="List" w:semiHidden="1" w:unhideWhenUsed="1"/>
+    <w:lsdException w:name="List Bullet" w:semiHidden="1" w:unhideWhenUsed="1"/>
+    <w:lsdException w:name="List Number" w:semiHidden="1" w:unhideWhenUsed="1"/>
+    <w:lsdException w:name="List 2" w:semiHidden="1" w:unhideWhenUsed="1"/>
+    <w:lsdException w:name="List 3" w:semiHidden="1" w:unhideWhenUsed="1"/>
+    <w:lsdException w:name="List 4" w:semiHidden="1" w:unhideWhenUsed="1"/>
+    <w:lsdException w:name="List 5" w:semiHidden="1" w:unhideWhenUsed="1"/>
+    <w:lsdException w:name="List Bullet 2" w:semiHidden="1" w:unhideWhenUsed="1"/>
+    <w:lsdException w:name="List Bullet 3" w:semiHidden="1" w:unhideWhenUsed="1"/>
+    <w:lsdException w:name="List Bullet 4" w:semiHidden="1" w:unhideWhenUsed="1"/>
+    <w:lsdException w:name="List Bullet 5" w:semiHidden="1" w:unhideWhenUsed="1"/>
+    <w:lsdException w:name="List Number 2" w:semiHidden="1" w:unhideWhenUsed="1"/>
+    <w:lsdException w:name="List Number 3" w:semiHidden="1" w:unhideWhenUsed="1"/>
+    <w:lsdException w:name="List Number 4" w:semiHidden="1" w:unhideWhenUsed="1"/>
+    <w:lsdException w:name="List Number 5" w:semiHidden="1" w:unhideWhenUsed="1"/>
+    <w:lsdException w:name="Title" w:uiPriority="10" w:qFormat="1"/>
+    <w:lsdException w:name="Closing" w:semiHidden="1" w:unhideWhenUsed="1"/>
+    <w:lsdException w:name="Signature" w:semiHidden="1" w:unhideWhenUsed="1"/>
+    <w:lsdException w:name="Default Paragraph Font" w:semiHidden="1" w:uiPriority="1" w:unhideWhenUsed="1"/>
+    <w:lsdException w:name="Body Text" w:semiHidden="1" w:unhideWhenUsed="1"/>
+    <w:lsdException w:name="Body Text Indent" w:semiHidden="1" w:unhideWhenUsed="1"/>
+    <w:lsdException w:name="List Continue" w:semiHidden="1" w:unhideWhenUsed="1"/>
+    <w:lsdException w:name="List Continue 2" w:semiHidden="1" w:unhideWhenUsed="1"/>
+    <w:lsdException w:name="List Continue 3" w:semiHidden="1" w:unhideWhenUsed="1"/>
+    <w:lsdException w:name="List Continue 4" w:semiHidden="1" w:unhideWhenUsed="1"/>
+    <w:lsdException w:name="List Continue 5" w:semiHidden="1" w:unhideWhenUsed="1"/>
+    <w:lsdException w:name="Message Header" w:semiHidden="1" w:unhideWhenUsed="1"/>
+    <w:lsdException w:name="Subtitle" w:uiPriority="11" w:qFormat="1"/>
+    <w:lsdException w:name="Salutation" w:semiHidden="1" w:unhideWhenUsed="1"/>
+    <w:lsdException w:name="Date" w:semiHidden="1" w:unhideWhenUsed="1"/>
+    <w:lsdException w:name="Body Text First Indent" w:semiHidden="1" w:unhideWhenUsed="1"/>
+    <w:lsdException w:name="Body Text First Indent 2" w:semiHidden="1" w:unhideWhenUsed="1"/>
+    <w:lsdException w:name="Note Heading" w:semiHidden="1" w:unhideWhenUsed="1"/>
+    <w:lsdException w:name="Body Text 2" w:semiHidden="1" w:unhideWhenUsed="1"/>
+    <w:lsdException w:name="Body Text 3" w:semiHidden="1" w:unhideWhenUsed="1"/>
+    <w:lsdException w:name="Body Text Indent 2" w:semiHidden="1" w:unhideWhenUsed="1"/>
+    <w:lsdException w:name="Body Text Indent 3" w:semiHidden="1" w:unhideWhenUsed="1"/>
+    <w:lsdException w:name="Block Text" w:semiHidden="1" w:unhideWhenUsed="1"/>
+    <w:lsdException w:name="Hyperlink" w:semiHidden="1" w:unhideWhenUsed="1"/>
+    <w:lsdException w:name="FollowedHyperlink" w:semiHidden="1" w:unhideWhenUsed="1"/>
+    <w:lsdException w:name="Strong" w:uiPriority="22" w:qFormat="1"/>
+    <w:lsdException w:name="Emphasis" w:uiPriority="20" w:qFormat="1"/>
+    <w:lsdException w:name="Document Map" w:semiHidden="1" w:unhideWhenUsed="1"/>
+    <w:lsdException w:name="Plain Text" w:semiHidden="1" w:unhideWhenUsed="1"/>
+    <w:lsdException w:name="E-mail Signature" w:semiHidden="1" w:unhideWhenUsed="1"/>
+    <w:lsdException w:name="HTML Top of Form" w:semiHidden="1" w:unhideWhenUsed="1"/>
+    <w:lsdException w:name="HTML Bottom of Form" w:semiHidden="1" w:unhideWhenUsed="1"/>
+    <w:lsdException w:name="Normal (Web)" w:semiHidden="1" w:unhideWhenUsed="1"/>
+    <w:lsdException w:name="HTML Acronym" w:semiHidden="1" w:unhideWhenUsed="1"/>
+    <w:lsdException w:name="HTML Address" w:semiHidden="1" w:unhideWhenUsed="1"/>
+    <w:lsdException w:name="HTML Cite" w:semiHidden="1" w:unhideWhenUsed="1"/>
+    <w:lsdException w:name="HTML Code" w:semiHidden="1" w:unhideWhenUsed="1"/>
+    <w:lsdException w:name="HTML Definition" w:semiHidden="1" w:unhideWhenUsed="1"/>
+    <w:lsdException w:name="HTML Keyboard" w:semiHidden="1" w:unhideWhenUsed="1"/>
+    <w:lsdException w:name="HTML Preformatted" w:semiHidden="1" w:unhideWhenUsed="1"/>
+    <w:lsdException w:name="HTML Sample" w:semiHidden="1" w:unhideWhenUsed="1"/>
+    <w:lsdException w:name="HTML Typewriter" w:semiHidden="1" w:unhideWhenUsed="1"/>
+    <w:lsdException w:name="HTML Variable" w:semiHidden="1" w:unhideWhenUsed="1"/>
+    <w:lsdException w:name="Normal Table" w:semiHidden="1" w:unhideWhenUsed="1"/>
+    <w:lsdException w:name="annotation subject" w:semiHidden="1" w:unhideWhenUsed="1"/>
+    <w:lsdException w:name="No List" w:semiHidden="1" w:unhideWhenUsed="1"/>
+    <w:lsdException w:name="Outline List 1" w:semiHidden="1" w:unhideWhenUsed="1"/>
+    <w:lsdException w:name="Outline List 2" w:semiHidden="1" w:unhideWhenUsed="1"/>
+    <w:lsdException w:name="Outline List 3" w:semiHidden="1" w:unhideWhenUsed="1"/>
+    <w:lsdException w:name="Table Simple 1" w:semiHidden="1" w:unhideWhenUsed="1"/>
+    <w:lsdException w:name="Table Simple 2" w:semiHidden="1" w:unhideWhenUsed="1"/>
+    <w:lsdException w:name="Table Simple 3" w:semiHidden="1" w:unhideWhenUsed="1"/>
+    <w:lsdException w:name="Table Classic 1" w:semiHidden="1" w:unhideWhenUsed="1"/>
+    <w:lsdException w:name="Table Classic 2" w:semiHidden="1" w:unhideWhenUsed="1"/>
+    <w:lsdException w:name="Table Classic 3" w:semiHidden="1" w:unhideWhenUsed="1"/>
+    <w:lsdException w:name="Table Classic 4" w:semiHidden="1" w:unhideWhenUsed="1"/>
+    <w:lsdException w:name="Table Colorful 1" w:semiHidden="1" w:unhideWhenUsed="1"/>
+    <w:lsdException w:name="Table Colorful 2" w:semiHidden="1" w:unhideWhenUsed="1"/>
+    <w:lsdException w:name="Table Colorful 3" w:semiHidden="1" w:unhideWhenUsed="1"/>
+    <w:lsdException w:name="Table Columns 1" w:semiHidden="1" w:unhideWhenUsed="1"/>
+    <w:lsdException w:name="Table Columns 2" w:semiHidden="1" w:unhideWhenUsed="1"/>
+    <w:lsdException w:name="Table Columns 3" w:semiHidden="1" w:unhideWhenUsed="1"/>
+    <w:lsdException w:name="Table Columns 4" w:semiHidden="1" w:unhideWhenUsed="1"/>
+    <w:lsdException w:name="Table Columns 5" w:semiHidden="1" w:unhideWhenUsed="1"/>
+    <w:lsdException w:name="Table Grid 1" w:semiHidden="1" w:unhideWhenUsed="1"/>
+    <w:lsdException w:name="Table Grid 2" w:semiHidden="1" w:unhideWhenUsed="1"/>
+    <w:lsdException w:name="Table Grid 3" w:semiHidden="1" w:unhideWhenUsed="1"/>
+    <w:lsdException w:name="Table Grid 4" w:semiHidden="1" w:unhideWhenUsed="1"/>
+    <w:lsdException w:name="Table Grid 5" w:semiHidden="1" w:unhideWhenUsed="1"/>
+    <w:lsdException w:name="Table Grid 6" w:semiHidden="1" w:unhideWhenUsed="1"/>
+    <w:lsdException w:name="Table Grid 7" w:semiHidden="1" w:unhideWhenUsed="1"/>
+    <w:lsdException w:name="Table Grid 8" w:semiHidden="1" w:unhideWhenUsed="1"/>
+    <w:lsdException w:name="Table List 1" w:semiHidden="1" w:unhideWhenUsed="1"/>
+    <w:lsdException w:name="Table List 2" w:semiHidden="1" w:unhideWhenUsed="1"/>
+    <w:lsdException w:name="Table List 3" w:semiHidden="1" w:unhideWhenUsed="1"/>
+    <w:lsdException w:name="Table List 4" w:semiHidden="1" w:unhideWhenUsed="1"/>
+    <w:lsdException w:name="Table List 5" w:semiHidden="1" w:unhideWhenUsed="1"/>
+    <w:lsdException w:name="Table List 6" w:semiHidden="1" w:unhideWhenUsed="1"/>
+    <w:lsdException w:name="Table List 7" w:semiHidden="1" w:unhideWhenUsed="1"/>
+    <w:lsdException w:name="Table List 8" w:semiHidden="1" w:unhideWhenUsed="1"/>
+    <w:lsdException w:name="Table 3D effects 1" w:semiHidden="1" w:unhideWhenUsed="1"/>
+    <w:lsdException w:name="Table 3D effects 2" w:semiHidden="1" w:unhideWhenUsed="1"/>
+    <w:lsdException w:name="Table 3D effects 3" w:semiHidden="1" w:unhideWhenUsed="1"/>
+    <w:lsdException w:name="Table Contemporary" w:semiHidden="1" w:unhideWhenUsed="1"/>
+    <w:lsdException w:name="Table Elegant" w:semiHidden="1" w:unhideWhenUsed="1"/>
+    <w:lsdException w:name="Table Professional" w:semiHidden="1" w:unhideWhenUsed="1"/>
+    <w:lsdException w:name="Table Subtle 1" w:semiHidden="1" w:unhideWhenUsed="1"/>
+    <w:lsdException w:name="Table Subtle 2" w:semiHidden="1" w:unhideWhenUsed="1"/>
+    <w:lsdException w:name="Table Web 1" w:semiHidden="1" w:unhideWhenUsed="1"/>
+    <w:lsdException w:name="Table Web 2" w:semiHidden="1" w:unhideWhenUsed="1"/>
+    <w:lsdException w:name="Table Web 3" w:semiHidden="1" w:unhideWhenUsed="1"/>
+    <w:lsdException w:name="Balloon Text" w:semiHidden="1" w:unhideWhenUsed="1"/>
+    <w:lsdException w:name="Table Grid" w:uiPriority="39"/>
+    <w:lsdException w:name="Table Theme" w:semiHidden="1" w:unhideWhenUsed="1"/>
+    <w:lsdException w:name="Placeholder Text" w:semiHidden="1"/>
+    <w:lsdException w:name="No Spacing" w:uiPriority="1" w:qFormat="1"/>
+    <w:lsdException w:name="Light Shading" w:uiPriority="60"/>
+    <w:lsdException w:name="Light List" w:uiPriority="61"/>
+    <w:lsdException w:name="Light Grid" w:uiPriority="62"/>
+    <w:lsdException w:name="Medium Shading 1" w:uiPriority="63"/>
+    <w:lsdException w:name="Medium Shading 2" w:uiPriority="64"/>
+    <w:lsdException w:name="Medium List 1" w:uiPriority="65"/>
+    <w:lsdException w:name="Medium List 2" w:uiPriority="66"/>
+    <w:lsdException w:name="Medium Grid 1" w:uiPriority="67"/>
+    <w:lsdException w:name="Medium Grid 2" w:uiPriority="68"/>
+    <w:lsdException w:name="Medium Grid 3" w:uiPriority="69"/>
+    <w:lsdException w:name="Dark List" w:uiPriority="70"/>
+    <w:lsdException w:name="Colorful Shading" w:uiPriority="71"/>
+    <w:lsdException w:name="Colorful List" w:uiPriority="72"/>
+    <w:lsdException w:name="Colorful Grid" w:uiPriority="73"/>
+    <w:lsdException w:name="Light Shading Accent 1" w:uiPriority="60"/>
+    <w:lsdException w:name="Light List Accent 1" w:uiPriority="61"/>
+    <w:lsdException w:name="Light Grid Accent 1" w:uiPriority="62"/>
+    <w:lsdException w:name="Medium Shading 1 Accent 1" w:uiPriority="63"/>
+    <w:lsdException w:name="Medium Shading 2 Accent 1" w:uiPriority="64"/>
+    <w:lsdException w:name="Medium List 1 Accent 1" w:uiPriority="65"/>
+    <w:lsdException w:name="Revision" w:semiHidden="1"/>
+    <w:lsdException w:name="List Paragraph" w:uiPriority="34" w:qFormat="1"/>
+    <w:lsdException w:name="Quote" w:uiPriority="29" w:qFormat="1"/>
+    <w:lsdException w:name="Intense Quote" w:uiPriority="30" w:qFormat="1"/>
+    <w:lsdException w:name="Medium List 2 Accent 1" w:uiPriority="66"/>
+    <w:lsdException w:name="Medium Grid 1 Accent 1" w:uiPriority="67"/>
+    <w:lsdException w:name="Medium Grid 2 Accent 1" w:uiPriority="68"/>
+    <w:lsdException w:name="Medium Grid 3 Accent 1" w:uiPriority="69"/>
+    <w:lsdException w:name="Dark List Accent 1" w:uiPriority="70"/>
+    <w:lsdException w:name="Colorful Shading Accent 1" w:uiPriority="71"/>
+    <w:lsdException w:name="Colorful List Accent 1" w:uiPriority="72"/>
+    <w:lsdException w:name="Colorful Grid Accent 1" w:uiPriority="73"/>
+    <w:lsdException w:name="Light Shading Accent 2" w:uiPriority="60"/>
+    <w:lsdException w:name="Light List Accent 2" w:uiPriority="61"/>
+    <w:lsdException w:name="Light Grid Accent 2" w:uiPriority="62"/>
+    <w:lsdException w:name="Medium Shading 1 Accent 2" w:uiPriority="63"/>
+    <w:lsdException w:name="Medium Shading 2 Accent 2" w:uiPriority="64"/>
+    <w:lsdException w:name="Medium List 1 Accent 2" w:uiPriority="65"/>
+    <w:lsdException w:name="Medium List 2 Accent 2" w:uiPriority="66"/>
+    <w:lsdException w:name="Medium Grid 1 Accent 2" w:uiPriority="67"/>
+    <w:lsdException w:name="Medium Grid 2 Accent 2" w:uiPriority="68"/>
+    <w:lsdException w:name="Medium Grid 3 Accent 2" w:uiPriority="69"/>
+    <w:lsdException w:name="Dark List Accent 2" w:uiPriority="70"/>
+    <w:lsdException w:name="Colorful Shading Accent 2" w:uiPriority="71"/>
+    <w:lsdException w:name="Colorful List Accent 2" w:uiPriority="72"/>
+    <w:lsdException w:name="Colorful Grid Accent 2" w:uiPriority="73"/>
+    <w:lsdException w:name="Light Shading Accent 3" w:uiPriority="60"/>
+    <w:lsdException w:name="Light List Accent 3" w:uiPriority="61"/>
+    <w:lsdException w:name="Light Grid Accent 3" w:uiPriority="62"/>
+    <w:lsdException w:name="Medium Shading 1 Accent 3" w:uiPriority="63"/>
+    <w:lsdException w:name="Medium Shading 2 Accent 3" w:uiPriority="64"/>
+    <w:lsdException w:name="Medium List 1 Accent 3" w:uiPriority="65"/>
+    <w:lsdException w:name="Medium List 2 Accent 3" w:uiPriority="66"/>
+    <w:lsdException w:name="Medium Grid 1 Accent 3" w:uiPriority="67"/>
+    <w:lsdException w:name="Medium Grid 2 Accent 3" w:uiPriority="68"/>
+    <w:lsdException w:name="Medium Grid 3 Accent 3" w:uiPriority="69"/>
+    <w:lsdException w:name="Dark List Accent 3" w:uiPriority="70"/>
+    <w:lsdException w:name="Colorful Shading Accent 3" w:uiPriority="71"/>
+    <w:lsdException w:name="Colorful List Accent 3" w:uiPriority="72"/>
+    <w:lsdException w:name="Colorful Grid Accent 3" w:uiPriority="73"/>
+    <w:lsdException w:name="Light Shading Accent 4" w:uiPriority="60"/>
+    <w:lsdException w:name="Light List Accent 4" w:uiPriority="61"/>
+    <w:lsdException w:name="Light Grid Accent 4" w:uiPriority="62"/>
+    <w:lsdException w:name="Medium Shading 1 Accent 4" w:uiPriority="63"/>
+    <w:lsdException w:name="Medium Shading 2 Accent 4" w:uiPriority="64"/>
+    <w:lsdException w:name="Medium List 1 Accent 4" w:uiPriority="65"/>
+    <w:lsdException w:name="Medium List 2 Accent 4" w:uiPriority="66"/>
+    <w:lsdException w:name="Medium Grid 1 Accent 4" w:uiPriority="67"/>
+    <w:lsdException w:name="Medium Grid 2 Accent 4" w:uiPriority="68"/>
+    <w:lsdException w:name="Medium Grid 3 Accent 4" w:uiPriority="69"/>
+    <w:lsdException w:name="Dark List Accent 4" w:uiPriority="70"/>
+    <w:lsdException w:name="Colorful Shading Accent 4" w:uiPriority="71"/>
+    <w:lsdException w:name="Colorful List Accent 4" w:uiPriority="72"/>
+    <w:lsdException w:name="Colorful Grid Accent 4" w:uiPriority="73"/>
+    <w:lsdException w:name="Light Shading Accent 5" w:uiPriority="60"/>
+    <w:lsdException w:name="Light List Accent 5" w:uiPriority="61"/>
+    <w:lsdException w:name="Light Grid Accent 5" w:uiPriority="62"/>
+    <w:lsdException w:name="Medium Shading 1 Accent 5" w:uiPriority="63"/>
+    <w:lsdException w:name="Medium Shading 2 Accent 5" w:uiPriority="64"/>
+    <w:lsdException w:name="Medium List 1 Accent 5" w:uiPriority="65"/>
+    <w:lsdException w:name="Medium List 2 Accent 5" w:uiPriority="66"/>
+    <w:lsdException w:name="Medium Grid 1 Accent 5" w:uiPriority="67"/>
+    <w:lsdException w:name="Medium Grid 2 Accent 5" w:uiPriority="68"/>
+    <w:lsdException w:name="Medium Grid 3 Accent 5" w:uiPriority="69"/>
+    <w:lsdException w:name="Dark List Accent 5" w:uiPriority="70"/>
+    <w:lsdException w:name="Colorful Shading Accent 5" w:uiPriority="71"/>
+    <w:lsdException w:name="Colorful List Accent 5" w:uiPriority="72"/>
+    <w:lsdException w:name="Colorful Grid Accent 5" w:uiPriority="73"/>
+    <w:lsdException w:name="Light Shading Accent 6" w:uiPriority="60"/>
+    <w:lsdException w:name="Light List Accent 6" w:uiPriority="61"/>
+    <w:lsdException w:name="Light Grid Accent 6" w:uiPriority="62"/>
+    <w:lsdException w:name="Medium Shading 1 Accent 6" w:uiPriority="63"/>
+    <w:lsdException w:name="Medium Shading 2 Accent 6" w:uiPriority="64"/>
+    <w:lsdException w:name="Medium List 1 Accent 6" w:uiPriority="65"/>
+    <w:lsdException w:name="Medium List 2 Accent 6" w:uiPriority="66"/>
+    <w:lsdException w:name="Medium Grid 1 Accent 6" w:uiPriority="67"/>
+    <w:lsdException w:name="Medium Grid 2 Accent 6" w:uiPriority="68"/>
+    <w:lsdException w:name="Medium Grid 3 Accent 6" w:uiPriority="69"/>
+    <w:lsdException w:name="Dark List Accent 6" w:uiPriority="70"/>
+    <w:lsdException w:name="Colorful Shading Accent 6" w:uiPriority="71"/>
+    <w:lsdException w:name="Colorful List Accent 6" w:uiPriority="72"/>
+    <w:lsdException w:name="Colorful Grid Accent 6" w:uiPriority="73"/>
+    <w:lsdException w:name="Subtle Emphasis" w:uiPriority="19" w:qFormat="1"/>
+    <w:lsdException w:name="Intense Emphasis" w:uiPriority="21" w:qFormat="1"/>
+    <w:lsdException w:name="Subtle Reference" w:uiPriority="31" w:qFormat="1"/>
+    <w:lsdException w:name="Intense Reference" w:uiPriority="32" w:qFormat="1"/>
+    <w:lsdException w:name="Book Title" w:uiPriority="33" w:qFormat="1"/>
+    <w:lsdException w:name="Bibliography" w:semiHidden="1" w:uiPriority="37" w:unhideWhenUsed="1"/>
+    <w:lsdException w:name="TOC Heading" w:semiHidden="1" w:uiPriority="39" w:unhideWhenUsed="1" w:qFormat="1"/>
+    <w:lsdException w:name="Plain Table 1" w:uiPriority="41"/>
+    <w:lsdException w:name="Plain Table 2" w:uiPriority="42"/>
+    <w:lsdException w:name="Plain Table 3" w:uiPriority="43"/>
+    <w:lsdException w:name="Plain Table 4" w:uiPriority="44"/>
+    <w:lsdException w:name="Plain Table 5" w:uiPriority="45"/>
+    <w:lsdException w:name="Grid Table Light" w:uiPriority="40"/>
+    <w:lsdException w:name="Grid Table 1 Light" w:uiPriority="46"/>
+    <w:lsdException w:name="Grid Table 2" w:uiPriority="47"/>
+    <w:lsdException w:name="Grid Table 3" w:uiPriority="48"/>
+    <w:lsdException w:name="Grid Table 4" w:uiPriority="49"/>
+    <w:lsdException w:name="Grid Table 5 Dark" w:uiPriority="50"/>
+    <w:lsdException w:name="Grid Table 6 Colorful" w:uiPriority="51"/>
+    <w:lsdException w:name="Grid Table 7 Colorful" w:uiPriority="52"/>
+    <w:lsdException w:name="Grid Table 1 Light Accent 1" w:uiPriority="46"/>
+    <w:lsdException w:name="Grid Table 2 Accent 1" w:uiPriority="47"/>
+    <w:lsdException w:name="Grid Table 3 Accent 1" w:uiPriority="48"/>
+    <w:lsdException w:name="Grid Table 4 Accent 1" w:uiPriority="49"/>
+    <w:lsdException w:name="Grid Table 5 Dark Accent 1" w:uiPriority="50"/>
+    <w:lsdException w:name="Grid Table 6 Colorful Accent 1" w:uiPriority="51"/>
+    <w:lsdException w:name="Grid Table 7 Colorful Accent 1" w:uiPriority="52"/>
+    <w:lsdException w:name="Grid Table 1 Light Accent 2" w:uiPriority="46"/>
+    <w:lsdException w:name="Grid Table 2 Accent 2" w:uiPriority="47"/>
+    <w:lsdException w:name="Grid Table 3 Accent 2" w:uiPriority="48"/>
+    <w:lsdException w:name="Grid Table 4 Accent 2" w:uiPriority="49"/>
+    <w:lsdException w:name="Grid Table 5 Dark Accent 2" w:uiPriority="50"/>
+    <w:lsdException w:name="Grid Table 6 Colorful Accent 2" w:uiPriority="51"/>
+    <w:lsdException w:name="Grid Table 7 Colorful Accent 2" w:uiPriority="52"/>
+    <w:lsdException w:name="Grid Table 1 Light Accent 3" w:uiPriority="46"/>
+    <w:lsdException w:name="Grid Table 2 Accent 3" w:uiPriority="47"/>
+    <w:lsdException w:name="Grid Table 3 Accent 3" w:uiPriority="48"/>
+    <w:lsdException w:name="Grid Table 4 Accent 3" w:uiPriority="49"/>
+    <w:lsdException w:name="Grid Table 5 Dark Accent 3" w:uiPriority="50"/>
+    <w:lsdException w:name="Grid Table 6 Colorful Accent 3" w:uiPriority="51"/>
+    <w:lsdException w:name="Grid Table 7 Colorful Accent 3" w:uiPriority="52"/>
+    <w:lsdException w:name="Grid Table 1 Light Accent 4" w:uiPriority="46"/>
+    <w:lsdException w:name="Grid Table 2 Accent 4" w:uiPriority="47"/>
+    <w:lsdException w:name="Grid Table 3 Accent 4" w:uiPriority="48"/>
+    <w:lsdException w:name="Grid Table 4 Accent 4" w:uiPriority="49"/>
+    <w:lsdException w:name="Grid Table 5 Dark Accent 4" w:uiPriority="50"/>
+    <w:lsdException w:name="Grid Table 6 Colorful Accent 4" w:uiPriority="51"/>
+    <w:lsdException w:name="Grid Table 7 Colorful Accent 4" w:uiPriority="52"/>
+    <w:lsdException w:name="Grid Table 1 Light Accent 5" w:uiPriority="46"/>
+    <w:lsdException w:name="Grid Table 2 Accent 5" w:uiPriority="47"/>
+    <w:lsdException w:name="Grid Table 3 Accent 5" w:uiPriority="48"/>
+    <w:lsdException w:name="Grid Table 4 Accent 5" w:uiPriority="49"/>
+    <w:lsdException w:name="Grid Table 5 Dark Accent 5" w:uiPriority="50"/>
+    <w:lsdException w:name="Grid Table 6 Colorful Accent 5" w:uiPriority="51"/>
+    <w:lsdException w:name="Grid Table 7 Colorful Accent 5" w:uiPriority="52"/>
+    <w:lsdException w:name="Grid Table 1 Light Accent 6" w:uiPriority="46"/>
+    <w:lsdException w:name="Grid Table 2 Accent 6" w:uiPriority="47"/>
+    <w:lsdException w:name="Grid Table 3 Accent 6" w:uiPriority="48"/>
+    <w:lsdException w:name="Grid Table 4 Accent 6" w:uiPriority="49"/>
+    <w:lsdException w:name="Grid Table 5 Dark Accent 6" w:uiPriority="50"/>
+    <w:lsdException w:name="Grid Table 6 Colorful Accent 6" w:uiPriority="51"/>
+    <w:lsdException w:name="Grid Table 7 Colorful Accent 6" w:uiPriority="52"/>
+    <w:lsdException w:name="List Table 1 Light" w:uiPriority="46"/>
+    <w:lsdException w:name="List Table 2" w:uiPriority="47"/>
+    <w:lsdException w:name="List Table 3" w:uiPriority="48"/>
+    <w:lsdException w:name="List Table 4" w:uiPriority="49"/>
+    <w:lsdException w:name="List Table 5 Dark" w:uiPriority="50"/>
+    <w:lsdException w:name="List Table 6 Colorful" w:uiPriority="51"/>
+    <w:lsdException w:name="List Table 7 Colorful" w:uiPriority="52"/>
+    <w:lsdException w:name="List Table 1 Light Accent 1" w:uiPriority="46"/>
+    <w:lsdException w:name="List Table 2 Accent 1" w:uiPriority="47"/>
+    <w:lsdException w:name="List Table 3 Accent 1" w:uiPriority="48"/>
+    <w:lsdException w:name="List Table 4 Accent 1" w:uiPriority="49"/>
+    <w:lsdException w:name="List Table 5 Dark Accent 1" w:uiPriority="50"/>
+    <w:lsdException w:name="List Table 6 Colorful Accent 1" w:uiPriority="51"/>
+    <w:lsdException w:name="List Table 7 Colorful Accent 1" w:uiPriority="52"/>
+    <w:lsdException w:name="List Table 1 Light Accent 2" w:uiPriority="46"/>
+    <w:lsdException w:name="List Table 2 Accent 2" w:uiPriority="47"/>
+    <w:lsdException w:name="List Table 3 Accent 2" w:uiPriority="48"/>
+    <w:lsdException w:name="List Table 4 Accent 2" w:uiPriority="49"/>
+    <w:lsdException w:name="List Table 5 Dark Accent 2" w:uiPriority="50"/>
+    <w:lsdException w:name="List Table 6 Colorful Accent 2" w:uiPriority="51"/>
+    <w:lsdException w:name="List Table 7 Colorful Accent 2" w:uiPriority="52"/>
+    <w:lsdException w:name="List Table 1 Light Accent 3" w:uiPriority="46"/>
+    <w:lsdException w:name="List Table 2 Accent 3" w:uiPriority="47"/>
+    <w:lsdException w:name="List Table 3 Accent 3" w:uiPriority="48"/>
+    <w:lsdException w:name="List Table 4 Accent 3" w:uiPriority="49"/>
+    <w:lsdException w:name="List Table 5 Dark Accent 3" w:uiPriority="50"/>
+    <w:lsdException w:name="List Table 6 Colorful Accent 3" w:uiPriority="51"/>
+    <w:lsdException w:name="List Table 7 Colorful Accent 3" w:uiPriority="52"/>
+    <w:lsdException w:name="List Table 1 Light Accent 4" w:uiPriority="46"/>
+    <w:lsdException w:name="List Table 2 Accent 4" w:uiPriority="47"/>
+    <w:lsdException w:name="List Table 3 Accent 4" w:uiPriority="48"/>
+    <w:lsdException w:name="List Table 4 Accent 4" w:uiPriority="49"/>
+    <w:lsdException w:name="List Table 5 Dark Accent 4" w:uiPriority="50"/>
+    <w:lsdException w:name="List Table 6 Colorful Accent 4" w:uiPriority="51"/>
+    <w:lsdException w:name="List Table 7 Colorful Accent 4" w:uiPriority="52"/>
+    <w:lsdException w:name="List Table 1 Light Accent 5" w:uiPriority="46"/>
+    <w:lsdException w:name="List Table 2 Accent 5" w:uiPriority="47"/>
+    <w:lsdException w:name="List Table 3 Accent 5" w:uiPriority="48"/>
+    <w:lsdException w:name="List Table 4 Accent 5" w:uiPriority="49"/>
+    <w:lsdException w:name="List Table 5 Dark Accent 5" w:uiPriority="50"/>
+    <w:lsdException w:name="List Table 6 Colorful Accent 5" w:uiPriority="51"/>
+    <w:lsdException w:name="List Table 7 Colorful Accent 5" w:uiPriority="52"/>
+    <w:lsdException w:name="List Table 1 Light Accent 6" w:uiPriority="46"/>
+    <w:lsdException w:name="List Table 2 Accent 6" w:uiPriority="47"/>
+    <w:lsdException w:name="List Table 3 Accent 6" w:uiPriority="48"/>
+    <w:lsdException w:name="List Table 4 Accent 6" w:uiPriority="49"/>
+    <w:lsdException w:name="List Table 5 Dark Accent 6" w:uiPriority="50"/>
+    <w:lsdException w:name="List Table 6 Colorful Accent 6" w:uiPriority="51"/>
+    <w:lsdException w:name="List Table 7 Colorful Accent 6" w:uiPriority="52"/>
+  </w:latentStyles>
+  <w:style w:type="paragraph" w:default="1" w:styleId="Normal">
+    <w:name w:val="Normal"/>
+    <w:qFormat/>
+  </w:style>
+  <w:style w:type="character" w:default="1" w:styleId="Fuentedeprrafopredeter">
+    <w:name w:val="Default Paragraph Font"/>
+    <w:uiPriority w:val="1"/>
+    <w:semiHidden/>
+    <w:unhideWhenUsed/>
+  </w:style>
+  <w:style w:type="table" w:default="1" w:styleId="Tablanormal">
+    <w:name w:val="Normal Table"/>
+    <w:uiPriority w:val="99"/>
+    <w:semiHidden/>
+    <w:unhideWhenUsed/>
+    <w:tblPr>
+      <w:tblInd w:w="0" w:type="dxa"/>
+      <w:tblCellMar>
+        <w:top w:w="0" w:type="dxa"/>
+        <w:left w:w="108" w:type="dxa"/>
+        <w:bottom w:w="0" w:type="dxa"/>
+        <w:right w:w="108" w:type="dxa"/>
+      </w:tblCellMar>
+    </w:tblPr>
+  </w:style>
+  <w:style w:type="numbering" w:default="1" w:styleId="Sinlista">
+    <w:name w:val="No List"/>
+    <w:uiPriority w:val="99"/>
+    <w:semiHidden/>
+    <w:unhideWhenUsed/>
+  </w:style>
+  <w:style w:type="character" w:styleId="Textodelmarcadordeposicin">
+    <w:name w:val="Placeholder Text"/>
+    <w:basedOn w:val="Fuentedeprrafopredeter"/>
+    <w:uiPriority w:val="99"/>
+    <w:semiHidden/>
+    <w:rsid w:val="00A35197"/>
+    <w:rPr>
+      <w:color w:val="808080"/>
+    </w:rPr>
+  </w:style>
+</w:styles>
+</file>
+
+<file path=word/glossary/webSettings.xml><?xml version="1.0" encoding="utf-8"?>
+<w:webSettings xmlns:mc="http://schemas.openxmlformats.org/markup-compatibility/2006" xmlns:r="http://schemas.openxmlformats.org/officeDocument/2006/relationships" xmlns:w="http://schemas.openxmlformats.org/wordprocessingml/2006/main" xmlns:w14="http://schemas.microsoft.com/office/word/2010/wordml" xmlns:w15="http://schemas.microsoft.com/office/word/2012/wordml" mc:Ignorable="w14 w15">
+  <w:optimizeForBrowser/>
+  <w:allowPNG/>
+</w:webSettings>
 </file>
 
 <file path=word/theme/theme1.xml><?xml version="1.0" encoding="utf-8"?>
@@ -7098,11 +8334,39 @@
     <b:PublicationTitle>Supervisión de procesos industriales</b:PublicationTitle>
     <b:RefOrder>6</b:RefOrder>
   </b:Source>
+  <b:Source>
+    <b:Year>1997</b:Year>
+    <b:BIBTEX_Entry>book</b:BIBTEX_Entry>
+    <b:SourceType>Book</b:SourceType>
+    <b:Title>La medición y el análisis de vibraciones en el diagnóstico de máquinas rotatorias</b:Title>
+    <b:Tag>Marin1997</b:Tag>
+    <b:Publisher>Centro de Estudios Innovación y Mantenimiento</b:Publisher>
+    <b:Author>
+      <b:Author>
+        <b:NameList>
+          <b:Person>
+            <b:Last>Marín</b:Last>
+            <b:Middle>Palomino</b:Middle>
+            <b:First>Evelio</b:First>
+          </b:Person>
+        </b:NameList>
+      </b:Author>
+      <b:Editor>
+        <b:NameList>
+          <b:Person>
+            <b:Last>de Ingeniería de las vibraciones y diagnóstico</b:Last>
+            <b:First>División</b:First>
+          </b:Person>
+        </b:NameList>
+      </b:Editor>
+    </b:Author>
+    <b:RefOrder>7</b:RefOrder>
+  </b:Source>
 </b:Sources>
 </file>
 
 <file path=customXml/itemProps1.xml><?xml version="1.0" encoding="utf-8"?>
-<ds:datastoreItem xmlns:ds="http://schemas.openxmlformats.org/officeDocument/2006/customXml" ds:itemID="{DBD4B23E-675A-4002-823D-A4376A0AD441}">
+<ds:datastoreItem xmlns:ds="http://schemas.openxmlformats.org/officeDocument/2006/customXml" ds:itemID="{EE58FCF6-659F-4D32-A59E-7DC174603021}">
   <ds:schemaRefs>
     <ds:schemaRef ds:uri="http://schemas.openxmlformats.org/officeDocument/2006/bibliography"/>
   </ds:schemaRefs>

</xml_diff>

<commit_message>
Adelantado hasta la parte de FFT
</commit_message>
<xml_diff>
--- a/Informe de las Prácticas Profesionales 1 .docx
+++ b/Informe de las Prácticas Profesionales 1 .docx
@@ -1443,21 +1443,7 @@
                 <w:rStyle w:val="Hipervnculo"/>
                 <w:noProof/>
               </w:rPr>
-              <w:t>Capítulo 1: Fundamenta</w:t>
-            </w:r>
-            <w:r>
-              <w:rPr>
-                <w:rStyle w:val="Hipervnculo"/>
-                <w:noProof/>
-              </w:rPr>
-              <w:t>c</w:t>
-            </w:r>
-            <w:r>
-              <w:rPr>
-                <w:rStyle w:val="Hipervnculo"/>
-                <w:noProof/>
-              </w:rPr>
-              <w:t>ión teórica</w:t>
+              <w:t>Capítulo 1: Fundamentación teórica</w:t>
             </w:r>
             <w:r>
               <w:rPr>
@@ -2942,88 +2928,16 @@
     </w:p>
     <w:p>
       <w:r>
-        <w:t>En este capítulo se exponen los principios teóricos esenciales para comprender adecuadamente el trabajo llevado a cabo</w:t>
-      </w:r>
-      <w:r>
-        <w:t xml:space="preserve">. </w:t>
-      </w:r>
-      <w:r>
-        <w:t>Se abordan temas referentes</w:t>
+        <w:t>En este capítulo se presentan los principios teóricos fundamentales para comprender adecuadamente el trabajo realizado. Se abordan temas relacionados con el estado del arte de las aplicaciones para el monitoreo de máquinas industriales y el análisis de vibraciones en procesos industriales, específicamente en máquinas con ejes rotatorios. Además, se explican conceptos como el monitoreo y los sistemas de</w:t>
+      </w:r>
+      <w:r>
+        <w:t xml:space="preserve"> monitoreo</w:t>
+      </w:r>
+      <w:r>
+        <w:t>. También se discute el análisis espectral mediante la Transformada Rápida de Fourier (FFT) y el mantenimiento predictivo.</w:t>
       </w:r>
       <w:r>
         <w:t xml:space="preserve"> </w:t>
-      </w:r>
-      <w:r>
-        <w:t>a</w:t>
-      </w:r>
-      <w:r>
-        <w:t>l</w:t>
-      </w:r>
-      <w:r>
-        <w:t xml:space="preserve"> estado del arte</w:t>
-      </w:r>
-      <w:r>
-        <w:t xml:space="preserve"> de</w:t>
-      </w:r>
-      <w:r>
-        <w:t xml:space="preserve"> </w:t>
-      </w:r>
-      <w:r>
-        <w:t>aplicaciones</w:t>
-      </w:r>
-      <w:r>
-        <w:t xml:space="preserve"> que permiten el monitoreo de máquinas industriales</w:t>
-      </w:r>
-      <w:r>
-        <w:t>,</w:t>
-      </w:r>
-      <w:r>
-        <w:t xml:space="preserve"> an</w:t>
-      </w:r>
-      <w:r>
-        <w:t>álisis por vibraciones</w:t>
-      </w:r>
-      <w:r>
-        <w:t xml:space="preserve"> de</w:t>
-      </w:r>
-      <w:r>
-        <w:t xml:space="preserve"> procesos industriales, específicamente de máquinas con ejes rotatorios</w:t>
-      </w:r>
-      <w:r>
-        <w:t>,</w:t>
-      </w:r>
-      <w:r>
-        <w:t xml:space="preserve"> también se explica que son los</w:t>
-      </w:r>
-      <w:r>
-        <w:t xml:space="preserve"> </w:t>
-      </w:r>
-      <w:r>
-        <w:t>sistemas de mon</w:t>
-      </w:r>
-      <w:r>
-        <w:t>itoreo de señales provenientes vibraciones y su análisis</w:t>
-      </w:r>
-      <w:r>
-        <w:t xml:space="preserve"> espectral</w:t>
-      </w:r>
-      <w:r>
-        <w:t xml:space="preserve"> mediante </w:t>
-      </w:r>
-      <w:r>
-        <w:t>L</w:t>
-      </w:r>
-      <w:r>
-        <w:t xml:space="preserve">a </w:t>
-      </w:r>
-      <w:r>
-        <w:t>Transformada Rápida de Fourier (FFT)</w:t>
-      </w:r>
-      <w:r>
-        <w:t>, y también se aborda el mantenimiento predictivo</w:t>
-      </w:r>
-      <w:r>
-        <w:t xml:space="preserve">. </w:t>
       </w:r>
       <w:r>
         <w:t xml:space="preserve">Finalmente, se hace un </w:t>
@@ -3069,9 +2983,6 @@
       </w:r>
     </w:p>
     <w:p>
-      <w:pPr>
-        <w:ind w:left="360"/>
-      </w:pPr>
       <w:r>
         <w:t>Existen varia</w:t>
       </w:r>
@@ -3258,17 +3169,11 @@
       </w:r>
     </w:p>
     <w:p>
-      <w:pPr>
-        <w:ind w:left="142" w:firstLine="218"/>
-      </w:pPr>
       <w:r>
         <w:t>Acerca de DynaPredict:</w:t>
       </w:r>
     </w:p>
     <w:p>
-      <w:pPr>
-        <w:ind w:left="360"/>
-      </w:pPr>
       <w:r>
         <w:t>DynaPredict es una solución de monitoreo de la condición de las máquinas desarrollada por Dynamox. Esta solución se basa en el uso de un DynaLogger, un data logger Bluetooth con sensores de vibración y temperatura para supervisar el estado de la máquina y realizar un análisis espectral triaxial. Los parámetros medidos se muestran instantáneamente en el smartphone y su historial de datos se almacena en la plataforma web para su análisis y toma de decisiones.</w:t>
       </w:r>
@@ -3307,9 +3212,6 @@
       </w:sdt>
     </w:p>
     <w:p>
-      <w:pPr>
-        <w:ind w:left="360"/>
-      </w:pPr>
       <w:r>
         <w:t>DynaPredict permite a los usuarios supervisar el estado de sus máquinas en tiempo real y tomar medidas preventivas para evitar fallas y tiempos de inactividad. La recolección de datos del DynaLogger está automatizada por una pasarela, el DynaGateway, desarrollada por Dynamox. Esto permite una supervisión continua y sin interrupciones del estado de las máquinas.</w:t>
       </w:r>
@@ -3347,15 +3249,8 @@
         </w:sdtContent>
       </w:sdt>
     </w:p>
-    <w:p>
-      <w:pPr>
-        <w:ind w:left="142"/>
-      </w:pPr>
-    </w:p>
-    <w:p>
-      <w:pPr>
-        <w:ind w:left="142" w:firstLine="218"/>
-      </w:pPr>
+    <w:p/>
+    <w:p>
       <w:r>
         <w:lastRenderedPageBreak/>
         <w:t>Acerca de BK Connect</w:t>
@@ -3365,9 +3260,6 @@
       </w:r>
     </w:p>
     <w:p>
-      <w:pPr>
-        <w:ind w:left="360"/>
-      </w:pPr>
       <w:r>
         <w:t>BK Connect es un software de análisis de sonido y vibraciones creado por la compañía Brüel &amp; Kjær. Este software ofrece una amplia variedad de aplicaciones y opciones diseñadas para tareas generales de sonido y vibraciones. Constituye un conjunto de herramientas flexible, capaz de hacer grabaciones con un solo clic o de resolver problemas complejos, que permiten desde gestiona</w:t>
       </w:r>
@@ -3382,6 +3274,7 @@
           <w:id w:val="-894273030"/>
           <w:citation/>
         </w:sdtPr>
+        <w:sdtEndPr/>
         <w:sdtContent>
           <w:r>
             <w:fldChar w:fldCharType="begin"/>
@@ -3414,9 +3307,6 @@
       </w:r>
     </w:p>
     <w:p>
-      <w:pPr>
-        <w:ind w:left="360"/>
-      </w:pPr>
       <w:r>
         <w:t>Las aplicaciones esenciales de BK Connect tienen una estructura modular, orientada a los roles de los distintos usuarios, y forman la base de un sistema flexible de medida de sonido y vibraciones. Cada aplicación puede funcionar como un conjunto de herramientas autónomo o combinarse con otras aplicaciones. Es posible combinar las aplicaciones esenciales y sus opciones con otra funcionalidad avanzada, para crear soluciones optimizadas, a l</w:t>
       </w:r>
@@ -3431,6 +3321,7 @@
           <w:id w:val="1817219725"/>
           <w:citation/>
         </w:sdtPr>
+        <w:sdtEndPr/>
         <w:sdtContent>
           <w:r>
             <w:fldChar w:fldCharType="begin"/>
@@ -3463,9 +3354,6 @@
       </w:r>
     </w:p>
     <w:p>
-      <w:pPr>
-        <w:ind w:left="360"/>
-      </w:pPr>
       <w:r>
         <w:t>Además, BK Connect ofrece applets diseñados para realizar tareas de ensayo muy específicas. Cada applet individual es un módulo de software autónomo, adaptado a las necesidades del usuario y concebido par</w:t>
       </w:r>
@@ -3480,6 +3368,7 @@
           <w:id w:val="-965196271"/>
           <w:citation/>
         </w:sdtPr>
+        <w:sdtEndPr/>
         <w:sdtContent>
           <w:r>
             <w:fldChar w:fldCharType="begin"/>
@@ -3511,15 +3400,8 @@
         <w:t>.</w:t>
       </w:r>
     </w:p>
-    <w:p>
-      <w:pPr>
-        <w:ind w:left="360"/>
-      </w:pPr>
-    </w:p>
-    <w:p>
-      <w:pPr>
-        <w:ind w:left="142" w:firstLine="218"/>
-      </w:pPr>
+    <w:p/>
+    <w:p>
       <w:r>
         <w:t>Acerca de PRTG</w:t>
       </w:r>
@@ -3528,9 +3410,6 @@
       </w:r>
     </w:p>
     <w:p>
-      <w:pPr>
-        <w:ind w:left="360"/>
-      </w:pPr>
       <w:r>
         <w:t>PRTG es un software de monitoreo que incorpora elementos de todas las áreas, para que pueda supervisar la salud, el estado y la condición de máquinas, sistemas de control, dispositivos y más en entornos de TI y OT. Este software es compatible de fábrica con estándares y protocolos industriales comunes como OPC UA, MQTT, Modbus TCP y más. Además, permite el monitoreo de dispositivos Ethernet industriales en su entorno de OT y la visualización de su entorno en paneles que incluyen elementos de TI, OT e IIoT</w:t>
       </w:r>
@@ -3542,6 +3421,7 @@
           <w:id w:val="-1765066582"/>
           <w:citation/>
         </w:sdtPr>
+        <w:sdtEndPr/>
         <w:sdtContent>
           <w:r>
             <w:fldChar w:fldCharType="begin"/>
@@ -3574,9 +3454,6 @@
       </w:r>
     </w:p>
     <w:p>
-      <w:pPr>
-        <w:ind w:left="360"/>
-      </w:pPr>
       <w:r>
         <w:t xml:space="preserve">PRTG también ofrece la posibilidad de extender la funcionalidad de las soluciones comunes de la industria para proporcionar una funcionalidad ampliada. Proporciona sensores nativos para Modbus TCP y RTU y permite </w:t>
       </w:r>
@@ -3595,6 +3472,7 @@
           <w:id w:val="963621926"/>
           <w:citation/>
         </w:sdtPr>
+        <w:sdtEndPr/>
         <w:sdtContent>
           <w:r>
             <w:fldChar w:fldCharType="begin"/>
@@ -3662,9 +3540,6 @@
       </w:r>
     </w:p>
     <w:p>
-      <w:pPr>
-        <w:ind w:left="360"/>
-      </w:pPr>
       <w:r>
         <w:t>El diagnóstico de maquinarias por vibraciones, como una de las tantas técnicas involucradas en el mantenimiento predictivo, se basa en el monitorizado de las vibraciones producidas por las maquinarias en funcionamiento y, debido a las conveniencias de su aplicación, constituye uno de los más preferidos por los especialistas del mantenimiento. Las técnicas de análisis de vibraciones para el diagnóstico que más se aplican son extraídas fundamentalmente del campo del procesamiento de señales</w:t>
       </w:r>
@@ -3676,6 +3551,7 @@
           <w:id w:val="1540934354"/>
           <w:citation/>
         </w:sdtPr>
+        <w:sdtEndPr/>
         <w:sdtContent>
           <w:r>
             <w:fldChar w:fldCharType="begin"/>
@@ -3708,9 +3584,6 @@
       </w:r>
     </w:p>
     <w:p>
-      <w:pPr>
-        <w:ind w:left="360"/>
-      </w:pPr>
       <w:r>
         <w:t xml:space="preserve">El análisis por vibraciones es una técnica que consiste en medir y analizar las oscilaciones o movimientos alternos de ciertos puntos de una máquina o estructura, para determinar su estado o condición, así como la fuente y la gravedad de posibles fallas. El análisis por vibraciones puede ayudar a prevenir y predecir problemas como desbalance, desgaste, desalineación, defectos en rodamientos, fricción, grietas en engranajes, </w:t>
       </w:r>
@@ -3725,6 +3598,7 @@
           <w:id w:val="-1188675837"/>
           <w:citation/>
         </w:sdtPr>
+        <w:sdtEndPr/>
         <w:sdtContent>
           <w:r>
             <w:fldChar w:fldCharType="begin"/>
@@ -3754,9 +3628,6 @@
       </w:sdt>
     </w:p>
     <w:p>
-      <w:pPr>
-        <w:ind w:left="360"/>
-      </w:pPr>
       <w:r>
         <w:t>Para realizar el análisis por vibraciones se utilizan instrumentos como sensores, analizadores y colectores de datos, que captan y procesan las señales de vibración en el dominio del tiempo o de la frecuencia. Estas señales pueden ser representadas como formas de onda, espectros o diagramas que contienen información útil para el diagnóstico. Existen diferentes métodos y técnicas para extraer y clasificar las características de las señales de vibración, como el análisis estadístico, la transformada rápida de Fourier (FFT), el análisis de envolvente, el análisis espectral, la transformada wavelet (WT), el análisis cepstral, la transformada de Hilbert-Huang (HHT), entre otros. Cada método tiene sus ventajas y desventajas, y se aplica según el tipo de máquina, la frecuencia de vibración y el tipo de falla que se quiere detectar</w:t>
       </w:r>
@@ -3768,6 +3639,7 @@
           <w:id w:val="769045622"/>
           <w:citation/>
         </w:sdtPr>
+        <w:sdtEndPr/>
         <w:sdtContent>
           <w:r>
             <w:fldChar w:fldCharType="begin"/>
@@ -3800,22 +3672,16 @@
       </w:r>
     </w:p>
     <w:p>
-      <w:pPr>
-        <w:ind w:left="360"/>
-      </w:pPr>
+      <w:r>
+        <w:t>E</w:t>
+      </w:r>
+      <w:r>
+        <w:t>n el mantenimiento predictivo, el análisis por vibraciones es una técnica que permite supervisar y diagnosticar la maquinaria rotativa para predecir posibles fallas y planificar el mantenimiento preventivo.</w:t>
+      </w:r>
+    </w:p>
+    <w:p>
       <w:r>
         <w:lastRenderedPageBreak/>
-        <w:t>E</w:t>
-      </w:r>
-      <w:r>
-        <w:t>n el mantenimiento predictivo, el análisis por vibraciones es una técnica que permite supervisar y diagnosticar la maquinaria rotativa para predecir posibles fallas y planificar el mantenimiento preventivo.</w:t>
-      </w:r>
-    </w:p>
-    <w:p>
-      <w:pPr>
-        <w:ind w:left="360"/>
-      </w:pPr>
-      <w:r>
         <w:t xml:space="preserve">Como resultado del análisis </w:t>
       </w:r>
       <w:r>
@@ -3841,6 +3707,7 @@
           <w:id w:val="-782950823"/>
           <w:citation/>
         </w:sdtPr>
+        <w:sdtEndPr/>
         <w:sdtContent>
           <w:r>
             <w:fldChar w:fldCharType="begin"/>
@@ -3871,7 +3738,6 @@
     </w:p>
     <w:p>
       <w:pPr>
-        <w:ind w:left="360"/>
         <w:jc w:val="center"/>
       </w:pPr>
       <m:oMathPara>
@@ -4099,20 +3965,9 @@
         </m:oMath>
       </m:oMathPara>
     </w:p>
-    <w:p>
-      <w:pPr>
-        <w:ind w:left="360"/>
-      </w:pPr>
-    </w:p>
-    <w:p>
-      <w:pPr>
-        <w:ind w:left="360"/>
-      </w:pPr>
-    </w:p>
-    <w:p>
-      <w:pPr>
-        <w:ind w:left="360"/>
-      </w:pPr>
+    <w:p/>
+    <w:p/>
+    <w:p>
       <w:r>
         <w:t>El valor PICO es el valor máximo de una magnitud (aceleración, velocidad, desplazamiento) que varía en un intervalo de tiempo</w:t>
       </w:r>
@@ -4121,6 +3976,7 @@
           <w:id w:val="124050939"/>
           <w:citation/>
         </w:sdtPr>
+        <w:sdtEndPr/>
         <w:sdtContent>
           <w:r>
             <w:fldChar w:fldCharType="begin"/>
@@ -4153,9 +4009,6 @@
       </w:r>
     </w:p>
     <w:p>
-      <w:pPr>
-        <w:ind w:left="360"/>
-      </w:pPr>
       <w:r>
         <w:t xml:space="preserve">El valor PICO-PICO </w:t>
       </w:r>
@@ -4163,16 +4016,14 @@
         <w:t xml:space="preserve">(de un evento oscilatorio) </w:t>
       </w:r>
       <w:r>
-        <w:t xml:space="preserve">es la diferencia algebraica entre los valores extremos de una magnitud que </w:t>
-      </w:r>
-      <w:r>
-        <w:t>varía en un intervalo de tiempo</w:t>
+        <w:t>es la diferencia algebraica entre los valores extremos de una magnitud que varía en un intervalo de tiempo</w:t>
       </w:r>
       <w:sdt>
         <w:sdtPr>
           <w:id w:val="225955117"/>
           <w:citation/>
         </w:sdtPr>
+        <w:sdtEndPr/>
         <w:sdtContent>
           <w:r>
             <w:fldChar w:fldCharType="begin"/>
@@ -4199,17 +4050,37 @@
       </w:r>
     </w:p>
     <w:p>
-      <w:pPr>
-        <w:ind w:left="360"/>
-      </w:pPr>
-      <w:r>
-        <w:t xml:space="preserve">En la Figura </w:t>
-      </w:r>
-      <w:r>
-        <w:t>1</w:t>
-      </w:r>
-      <w:r>
-        <w:t xml:space="preserve">.1 </w:t>
+      <w:r>
+        <w:t xml:space="preserve">En la </w:t>
+      </w:r>
+      <w:hyperlink w:anchor="Figura1" w:history="1">
+        <w:r>
+          <w:rPr>
+            <w:rStyle w:val="Hipervnculo"/>
+          </w:rPr>
+          <w:t>Figur</w:t>
+        </w:r>
+        <w:r>
+          <w:rPr>
+            <w:rStyle w:val="Hipervnculo"/>
+          </w:rPr>
+          <w:t>a</w:t>
+        </w:r>
+        <w:r>
+          <w:rPr>
+            <w:rStyle w:val="Hipervnculo"/>
+          </w:rPr>
+          <w:t xml:space="preserve"> </w:t>
+        </w:r>
+        <w:r>
+          <w:rPr>
+            <w:rStyle w:val="Hipervnculo"/>
+          </w:rPr>
+          <w:t>1</w:t>
+        </w:r>
+      </w:hyperlink>
+      <w:r>
+        <w:t xml:space="preserve"> </w:t>
       </w:r>
       <w:r>
         <w:t>se observa la representación de los parámetros mencionados anteriormente en el dominio del tiempo</w:t>
@@ -4219,6 +4090,7 @@
           <w:id w:val="1141541842"/>
           <w:citation/>
         </w:sdtPr>
+        <w:sdtEndPr/>
         <w:sdtContent>
           <w:r>
             <w:fldChar w:fldCharType="begin"/>
@@ -4254,18 +4126,19 @@
       <w:pPr>
         <w:keepNext/>
         <w:ind w:left="360"/>
-      </w:pPr>
+        <w:jc w:val="center"/>
+      </w:pPr>
+      <w:bookmarkStart w:id="3" w:name="Figura1"/>
       <w:r>
         <w:rPr>
           <w:noProof/>
           <w:lang w:eastAsia="es-ES"/>
         </w:rPr>
-        <w:lastRenderedPageBreak/>
         <w:drawing>
-          <wp:inline distT="0" distB="0" distL="0" distR="0" wp14:anchorId="27B800A0" wp14:editId="72552D65">
-            <wp:extent cx="5400040" cy="3169285"/>
-            <wp:effectExtent l="0" t="0" r="0" b="0"/>
-            <wp:docPr id="3" name="Imagen 3"/>
+          <wp:inline distT="0" distB="0" distL="0" distR="0" wp14:anchorId="63F07468" wp14:editId="2CA251CB">
+            <wp:extent cx="4457700" cy="2888218"/>
+            <wp:effectExtent l="0" t="0" r="0" b="7620"/>
+            <wp:docPr id="2" name="Imagen 2"/>
             <wp:cNvGraphicFramePr>
               <a:graphicFrameLocks xmlns:a="http://schemas.openxmlformats.org/drawingml/2006/main" noChangeAspect="1"/>
             </wp:cNvGraphicFramePr>
@@ -4273,7 +4146,7 @@
               <a:graphicData uri="http://schemas.openxmlformats.org/drawingml/2006/picture">
                 <pic:pic xmlns:pic="http://schemas.openxmlformats.org/drawingml/2006/picture">
                   <pic:nvPicPr>
-                    <pic:cNvPr id="3" name="Parámetros carácterísticos de una vibración.PNG"/>
+                    <pic:cNvPr id="2" name="Parámetros característicos de una vibraci.PNG"/>
                     <pic:cNvPicPr/>
                   </pic:nvPicPr>
                   <pic:blipFill>
@@ -4291,7 +4164,7 @@
                   <pic:spPr>
                     <a:xfrm>
                       <a:off x="0" y="0"/>
-                      <a:ext cx="5400040" cy="3169285"/>
+                      <a:ext cx="4496892" cy="2913611"/>
                     </a:xfrm>
                     <a:prstGeom prst="rect">
                       <a:avLst/>
@@ -4303,6 +4176,7 @@
           </wp:inline>
         </w:drawing>
       </w:r>
+      <w:bookmarkEnd w:id="3"/>
     </w:p>
     <w:p>
       <w:pPr>
@@ -4312,40 +4186,25 @@
         <w:t xml:space="preserve">Figura </w:t>
       </w:r>
       <w:r>
+        <w:fldChar w:fldCharType="begin"/>
+      </w:r>
+      <w:r>
+        <w:instrText xml:space="preserve"> SEQ Figura \* ARABIC </w:instrText>
+      </w:r>
+      <w:r>
+        <w:fldChar w:fldCharType="separate"/>
+      </w:r>
+      <w:r>
+        <w:rPr>
+          <w:noProof/>
+        </w:rPr>
         <w:t>1</w:t>
       </w:r>
       <w:r>
-        <w:t>.</w:t>
-      </w:r>
-      <w:r>
-        <w:fldChar w:fldCharType="begin"/>
-      </w:r>
-      <w:r>
-        <w:instrText xml:space="preserve"> SEQ Figura \* ARABIC \s 1 </w:instrText>
-      </w:r>
-      <w:r>
-        <w:fldChar w:fldCharType="separate"/>
-      </w:r>
-      <w:r>
-        <w:rPr>
-          <w:noProof/>
-        </w:rPr>
-        <w:t>1</w:t>
-      </w:r>
-      <w:r>
         <w:fldChar w:fldCharType="end"/>
       </w:r>
       <w:r>
-        <w:rPr>
-          <w:noProof/>
-        </w:rPr>
-        <w:t xml:space="preserve"> Parámetros característicos</w:t>
-      </w:r>
-      <w:r>
-        <w:rPr>
-          <w:noProof/>
-        </w:rPr>
-        <w:t xml:space="preserve"> de una señal analógica en el dominio del tiempo.</w:t>
+        <w:t xml:space="preserve"> Parámetros característicos de una señal.</w:t>
       </w:r>
     </w:p>
     <w:p>
@@ -4361,15 +4220,9 @@
     </w:p>
     <w:p>
       <w:r>
+        <w:lastRenderedPageBreak/>
         <w:t>Los resultados del análisis por vibraciones se utilizan en el mantenimiento predictivo para monitorear el rendimiento y la condición de las máquinas y predecir posibles fallas. Al medir y analizar regularmente las señales de vibración de las máquinas, se pueden detectar cambios en su comportamiento que indiquen la presencia de una falla o un problema potencial. Esto permite a los técnicos de mantenimiento tomar medidas preventivas, como ajustar, reparar o reemplazar componentes antes de que fallen y causen daños mayores o interrupciones en la producción.</w:t>
       </w:r>
-    </w:p>
-    <w:p>
-      <w:pPr>
-        <w:rPr>
-          <w:b/>
-        </w:rPr>
-      </w:pPr>
     </w:p>
     <w:p>
       <w:pPr>
@@ -4395,19 +4248,155 @@
         <w:rPr>
           <w:b/>
         </w:rPr>
-        <w:t>Mantenimiento predictivo</w:t>
+        <w:t>Monitoreo</w:t>
+      </w:r>
+      <w:r>
+        <w:rPr>
+          <w:b/>
+        </w:rPr>
+        <w:t>.</w:t>
       </w:r>
     </w:p>
     <w:p>
       <w:pPr>
         <w:pStyle w:val="Prrafodelista"/>
-        <w:ind w:left="792"/>
-        <w:rPr>
-          <w:b/>
-        </w:rPr>
-      </w:pPr>
-      <w:bookmarkStart w:id="3" w:name="_GoBack"/>
-      <w:bookmarkEnd w:id="3"/>
+        <w:ind w:left="0"/>
+      </w:pPr>
+      <w:r>
+        <w:t>Monitoreo viene de la palabra monitor, es decir, una pantalla por la cual se pueden ver imágenes en tiempo real</w:t>
+      </w:r>
+      <w:sdt>
+        <w:sdtPr>
+          <w:id w:val="1514809881"/>
+          <w:citation/>
+        </w:sdtPr>
+        <w:sdtContent>
+          <w:r>
+            <w:fldChar w:fldCharType="begin"/>
+          </w:r>
+          <w:r>
+            <w:instrText xml:space="preserve"> CITATION Ferrer2023 \l 1033 </w:instrText>
+          </w:r>
+          <w:r>
+            <w:fldChar w:fldCharType="separate"/>
+          </w:r>
+          <w:r>
+            <w:rPr>
+              <w:noProof/>
+            </w:rPr>
+            <w:t xml:space="preserve"> [8]</w:t>
+          </w:r>
+          <w:r>
+            <w:fldChar w:fldCharType="end"/>
+          </w:r>
+        </w:sdtContent>
+      </w:sdt>
+      <w:r>
+        <w:t>.</w:t>
+      </w:r>
+    </w:p>
+    <w:p>
+      <w:pPr>
+        <w:pStyle w:val="Prrafodelista"/>
+        <w:ind w:left="0"/>
+      </w:pPr>
+      <w:r>
+        <w:t>El monitoreo es el acto de supervisar los cambios en el estado y el flujo de datos en un sistema. Hay dos formas de hacerlo: proactiva y reactiva. La forma proactiva implica observar indicadores visuales, como series de tiempo y tableros de información, lo que se conoce como monitoreo. La forma reactiva implica enviar notificaciones automáticas a los operadores para informarles sobre cambios en el sistema, lo que se conoce como alerta</w:t>
+      </w:r>
+      <w:sdt>
+        <w:sdtPr>
+          <w:id w:val="1992443228"/>
+          <w:citation/>
+        </w:sdtPr>
+        <w:sdtContent>
+          <w:r>
+            <w:fldChar w:fldCharType="begin"/>
+          </w:r>
+          <w:r>
+            <w:instrText xml:space="preserve"> CITATION MurgaAguiar2020 \l 3082 </w:instrText>
+          </w:r>
+          <w:r>
+            <w:fldChar w:fldCharType="separate"/>
+          </w:r>
+          <w:r>
+            <w:rPr>
+              <w:noProof/>
+            </w:rPr>
+            <w:t xml:space="preserve"> </w:t>
+          </w:r>
+          <w:r>
+            <w:rPr>
+              <w:noProof/>
+            </w:rPr>
+            <w:t>[9]</w:t>
+          </w:r>
+          <w:r>
+            <w:fldChar w:fldCharType="end"/>
+          </w:r>
+        </w:sdtContent>
+      </w:sdt>
+      <w:r>
+        <w:t>.</w:t>
+      </w:r>
+    </w:p>
+    <w:p>
+      <w:pPr>
+        <w:pStyle w:val="Prrafodelista"/>
+        <w:ind w:left="0"/>
+      </w:pPr>
+      <w:r>
+        <w:t>Las alertas son la capacidad de un sistema de monitoreo para detectar y notificar a los operadores sobre un evento importante que provoca un cambio significativo en el estado. Estas notificaciones, conocidas como alertas, pueden adoptar diversas formas, como correo electrónico, SMS, mensajes instantáneos o llamadas telefónicas</w:t>
+      </w:r>
+      <w:sdt>
+        <w:sdtPr>
+          <w:id w:val="-920320583"/>
+          <w:citation/>
+        </w:sdtPr>
+        <w:sdtContent>
+          <w:r>
+            <w:fldChar w:fldCharType="begin"/>
+          </w:r>
+          <w:r>
+            <w:instrText xml:space="preserve"> CITATION MurgaAguiar2020 \l 3082 </w:instrText>
+          </w:r>
+          <w:r>
+            <w:fldChar w:fldCharType="separate"/>
+          </w:r>
+          <w:r>
+            <w:rPr>
+              <w:noProof/>
+            </w:rPr>
+            <w:t xml:space="preserve"> </w:t>
+          </w:r>
+          <w:r>
+            <w:rPr>
+              <w:noProof/>
+            </w:rPr>
+            <w:t>[9]</w:t>
+          </w:r>
+          <w:r>
+            <w:fldChar w:fldCharType="end"/>
+          </w:r>
+        </w:sdtContent>
+      </w:sdt>
+      <w:r>
+        <w:t>.</w:t>
+      </w:r>
+    </w:p>
+    <w:p>
+      <w:pPr>
+        <w:pStyle w:val="Prrafodelista"/>
+        <w:ind w:left="0"/>
+      </w:pPr>
+      <w:r>
+        <w:t>En general, el monitoreo consiste en la observación del curso de uno o más parámetros para</w:t>
+      </w:r>
+      <w:r>
+        <w:t xml:space="preserve"> detectar eventuales anomalías</w:t>
+      </w:r>
+      <w:r>
+        <w:t>.</w:t>
+      </w:r>
     </w:p>
     <w:p>
       <w:pPr>
@@ -4424,8 +4413,228 @@
         <w:rPr>
           <w:b/>
         </w:rPr>
-        <w:t>L</w:t>
-      </w:r>
+        <w:t>Sistemas de m</w:t>
+      </w:r>
+      <w:r>
+        <w:rPr>
+          <w:b/>
+        </w:rPr>
+        <w:t>onitoreo</w:t>
+      </w:r>
+      <w:r>
+        <w:rPr>
+          <w:b/>
+        </w:rPr>
+        <w:t>.</w:t>
+      </w:r>
+    </w:p>
+    <w:p>
+      <w:pPr>
+        <w:pStyle w:val="Prrafodelista"/>
+        <w:ind w:left="0"/>
+      </w:pPr>
+      <w:r>
+        <w:t xml:space="preserve">Un sistema de monitoreo es responsable de hacer un seguimiento del estado del sistema completo, incluyendo la infraestructura y otros subsistemas, para asegurar la fiabilidad y estabilidad de los servicios que provee. Consta de una serie de componentes de software que realizan mediciones y recolectan, almacenan e interpretan los datos monitoreados. El sistema está optimizado para almacenar de manera eficiente y para generar métricas de monitoreo, que posteriormente son mostradas en series de tiempo y cuyos puntos de datos son </w:t>
+      </w:r>
+      <w:r>
+        <w:lastRenderedPageBreak/>
+        <w:t xml:space="preserve">analizados con la finalidad de emitir alertas. Observa y sigue en el tiempo las operaciones y actividades de los usuarios, aplicaciones y servicios de red, registrando todas las acciones y alertando si identifica alguna violación o brecha que resulte </w:t>
+      </w:r>
+      <w:r>
+        <w:t>en un comportamiento anormal</w:t>
+      </w:r>
+      <w:sdt>
+        <w:sdtPr>
+          <w:id w:val="-1717810449"/>
+          <w:citation/>
+        </w:sdtPr>
+        <w:sdtContent>
+          <w:r>
+            <w:fldChar w:fldCharType="begin"/>
+          </w:r>
+          <w:r>
+            <w:instrText xml:space="preserve"> CITATION MurgaAguiar2020 \l 1033 </w:instrText>
+          </w:r>
+          <w:r>
+            <w:fldChar w:fldCharType="separate"/>
+          </w:r>
+          <w:r>
+            <w:rPr>
+              <w:noProof/>
+            </w:rPr>
+            <w:t xml:space="preserve"> [9]</w:t>
+          </w:r>
+          <w:r>
+            <w:fldChar w:fldCharType="end"/>
+          </w:r>
+        </w:sdtContent>
+      </w:sdt>
+      <w:r>
+        <w:t>.</w:t>
+      </w:r>
+    </w:p>
+    <w:p>
+      <w:pPr>
+        <w:pStyle w:val="Prrafodelista"/>
+        <w:ind w:left="0"/>
+      </w:pPr>
+      <w:r>
+        <w:t>La mayoría de los sistemas de monitoreo tienen una estructura parecida. El procedimiento inic</w:t>
+      </w:r>
+      <w:r>
+        <w:t>ia con la recepción de datos, después el</w:t>
+      </w:r>
+      <w:r>
+        <w:t xml:space="preserve"> cliente recolecta y transmite los datos al sistema de monitoreo mediante una interfaz especializada. El sistema guarda estos datos en métricas y remite los nuevos puntos de datos para valorar las condiciones de los umbrales. Cuando se percibe que un umbral ha sido transgredido, se manda una notificación al opera</w:t>
+      </w:r>
+      <w:r>
+        <w:t xml:space="preserve">dor acerca del fallo. La </w:t>
+      </w:r>
+      <w:hyperlink w:anchor="Figura2" w:history="1">
+        <w:r>
+          <w:rPr>
+            <w:rStyle w:val="Hipervnculo"/>
+          </w:rPr>
+          <w:t xml:space="preserve">Figura </w:t>
+        </w:r>
+        <w:r>
+          <w:rPr>
+            <w:rStyle w:val="Hipervnculo"/>
+          </w:rPr>
+          <w:t>2</w:t>
+        </w:r>
+      </w:hyperlink>
+      <w:r>
+        <w:t xml:space="preserve"> ilustra las interacciones entre los componentes de un sistema de monitoreo</w:t>
+      </w:r>
+      <w:sdt>
+        <w:sdtPr>
+          <w:id w:val="393094808"/>
+          <w:citation/>
+        </w:sdtPr>
+        <w:sdtContent>
+          <w:r>
+            <w:fldChar w:fldCharType="begin"/>
+          </w:r>
+          <w:r>
+            <w:instrText xml:space="preserve"> CITATION MurgaAguiar2020 \l 1033 </w:instrText>
+          </w:r>
+          <w:r>
+            <w:fldChar w:fldCharType="separate"/>
+          </w:r>
+          <w:r>
+            <w:rPr>
+              <w:noProof/>
+            </w:rPr>
+            <w:t xml:space="preserve"> [9]</w:t>
+          </w:r>
+          <w:r>
+            <w:fldChar w:fldCharType="end"/>
+          </w:r>
+        </w:sdtContent>
+      </w:sdt>
+      <w:r>
+        <w:t>.</w:t>
+      </w:r>
+    </w:p>
+    <w:p>
+      <w:pPr>
+        <w:pStyle w:val="Prrafodelista"/>
+        <w:keepNext/>
+        <w:ind w:left="792"/>
+        <w:jc w:val="center"/>
+      </w:pPr>
+      <w:bookmarkStart w:id="4" w:name="Figura2"/>
+      <w:r>
+        <w:rPr>
+          <w:noProof/>
+          <w:lang w:eastAsia="es-ES"/>
+        </w:rPr>
+        <w:drawing>
+          <wp:inline distT="0" distB="0" distL="0" distR="0" wp14:anchorId="10FCA043" wp14:editId="797125E0">
+            <wp:extent cx="3458058" cy="2800741"/>
+            <wp:effectExtent l="0" t="0" r="9525" b="0"/>
+            <wp:docPr id="4" name="Imagen 4"/>
+            <wp:cNvGraphicFramePr>
+              <a:graphicFrameLocks xmlns:a="http://schemas.openxmlformats.org/drawingml/2006/main" noChangeAspect="1"/>
+            </wp:cNvGraphicFramePr>
+            <a:graphic xmlns:a="http://schemas.openxmlformats.org/drawingml/2006/main">
+              <a:graphicData uri="http://schemas.openxmlformats.org/drawingml/2006/picture">
+                <pic:pic xmlns:pic="http://schemas.openxmlformats.org/drawingml/2006/picture">
+                  <pic:nvPicPr>
+                    <pic:cNvPr id="4" name="Interacciones entre los componentes de un sistema de monitoreo.PNG"/>
+                    <pic:cNvPicPr/>
+                  </pic:nvPicPr>
+                  <pic:blipFill>
+                    <a:blip r:embed="rId10">
+                      <a:extLst>
+                        <a:ext uri="{28A0092B-C50C-407E-A947-70E740481C1C}">
+                          <a14:useLocalDpi xmlns:a14="http://schemas.microsoft.com/office/drawing/2010/main" val="0"/>
+                        </a:ext>
+                      </a:extLst>
+                    </a:blip>
+                    <a:stretch>
+                      <a:fillRect/>
+                    </a:stretch>
+                  </pic:blipFill>
+                  <pic:spPr>
+                    <a:xfrm>
+                      <a:off x="0" y="0"/>
+                      <a:ext cx="3458058" cy="2800741"/>
+                    </a:xfrm>
+                    <a:prstGeom prst="rect">
+                      <a:avLst/>
+                    </a:prstGeom>
+                  </pic:spPr>
+                </pic:pic>
+              </a:graphicData>
+            </a:graphic>
+          </wp:inline>
+        </w:drawing>
+      </w:r>
+      <w:bookmarkEnd w:id="4"/>
+    </w:p>
+    <w:p>
+      <w:pPr>
+        <w:pStyle w:val="Descripcin"/>
+        <w:jc w:val="center"/>
+      </w:pPr>
+      <w:r>
+        <w:t xml:space="preserve">Figura </w:t>
+      </w:r>
+      <w:r>
+        <w:fldChar w:fldCharType="begin"/>
+      </w:r>
+      <w:r>
+        <w:instrText xml:space="preserve"> SEQ Figura \* ARABIC </w:instrText>
+      </w:r>
+      <w:r>
+        <w:fldChar w:fldCharType="separate"/>
+      </w:r>
+      <w:r>
+        <w:rPr>
+          <w:noProof/>
+        </w:rPr>
+        <w:t>2</w:t>
+      </w:r>
+      <w:r>
+        <w:fldChar w:fldCharType="end"/>
+      </w:r>
+      <w:r>
+        <w:t xml:space="preserve"> Interacciones entre los componentes de la arquitectura de los sistemas de monitoreo.</w:t>
+      </w:r>
+    </w:p>
+    <w:p>
+      <w:pPr>
+        <w:pStyle w:val="Prrafodelista"/>
+        <w:ind w:left="792"/>
+      </w:pPr>
+    </w:p>
+    <w:p>
+      <w:pPr>
+        <w:pStyle w:val="Prrafodelista"/>
+        <w:ind w:left="792"/>
+      </w:pPr>
     </w:p>
     <w:p>
       <w:pPr>
@@ -4442,8 +4651,76 @@
         <w:rPr>
           <w:b/>
         </w:rPr>
-        <w:t>K</w:t>
-      </w:r>
+        <w:t>T</w:t>
+      </w:r>
+      <w:r>
+        <w:rPr>
+          <w:b/>
+        </w:rPr>
+        <w:t>ransformada r</w:t>
+      </w:r>
+      <w:r>
+        <w:rPr>
+          <w:b/>
+        </w:rPr>
+        <w:t>ápida de Fourier</w:t>
+      </w:r>
+      <w:r>
+        <w:rPr>
+          <w:b/>
+        </w:rPr>
+        <w:t xml:space="preserve"> </w:t>
+      </w:r>
+      <w:r>
+        <w:rPr>
+          <w:b/>
+        </w:rPr>
+        <w:t>(FFT)</w:t>
+      </w:r>
+      <w:r>
+        <w:rPr>
+          <w:b/>
+        </w:rPr>
+        <w:t>.</w:t>
+      </w:r>
+    </w:p>
+    <w:p>
+      <w:pPr>
+        <w:pStyle w:val="Prrafodelista"/>
+        <w:ind w:left="0"/>
+      </w:pPr>
+      <w:r>
+        <w:t xml:space="preserve">Las funciones de análisis se pueden calcular mediante las integrales que la definen, pero el núcleo principal del análisis de señales y del análisis de sistemas se </w:t>
+      </w:r>
+      <w:r>
+        <w:t>realiza</w:t>
+      </w:r>
+      <w:r>
+        <w:t xml:space="preserve"> por el análisis por Fourier </w:t>
+      </w:r>
+      <w:r>
+        <w:t>sustentadas por las siguientes relaciones:</w:t>
+      </w:r>
+      <w:bookmarkStart w:id="5" w:name="_GoBack"/>
+      <w:bookmarkEnd w:id="5"/>
+    </w:p>
+    <w:p>
+      <w:pPr>
+        <w:pStyle w:val="Prrafodelista"/>
+        <w:ind w:left="0"/>
+      </w:pPr>
+    </w:p>
+    <w:p>
+      <w:pPr>
+        <w:pStyle w:val="Prrafodelista"/>
+        <w:ind w:left="0"/>
+      </w:pPr>
+    </w:p>
+    <w:p>
+      <w:pPr>
+        <w:pStyle w:val="Prrafodelista"/>
+        <w:ind w:left="0"/>
+      </w:pPr>
     </w:p>
     <w:p>
       <w:pPr>
@@ -4455,11 +4732,6 @@
         <w:rPr>
           <w:b/>
         </w:rPr>
-      </w:pPr>
-    </w:p>
-    <w:p>
-      <w:pPr>
-        <w:ind w:firstLine="708"/>
       </w:pPr>
     </w:p>
     <w:p/>
@@ -4482,15 +4754,16 @@
     <w:p/>
     <w:p/>
     <w:p/>
+    <w:p/>
     <w:p>
       <w:pPr>
         <w:pStyle w:val="Ttulo1"/>
       </w:pPr>
-      <w:bookmarkStart w:id="4" w:name="_Toc139579348"/>
+      <w:bookmarkStart w:id="6" w:name="_Toc139579348"/>
       <w:r>
         <w:t>Capítulo 2: Solución propuesta</w:t>
       </w:r>
-      <w:bookmarkEnd w:id="4"/>
+      <w:bookmarkEnd w:id="6"/>
     </w:p>
     <w:p/>
     <w:p/>
@@ -4499,7 +4772,6 @@
         <w:ind w:left="708" w:hanging="708"/>
       </w:pPr>
       <w:r>
-        <w:lastRenderedPageBreak/>
         <w:br w:type="page"/>
       </w:r>
     </w:p>
@@ -4507,7 +4779,7 @@
       <w:pPr>
         <w:pStyle w:val="Ttulo1"/>
       </w:pPr>
-      <w:bookmarkStart w:id="5" w:name="_Toc139579349"/>
+      <w:bookmarkStart w:id="7" w:name="_Toc139579349"/>
       <w:r>
         <w:lastRenderedPageBreak/>
         <w:t>Capítulo 3:</w:t>
@@ -4515,7 +4787,7 @@
       <w:r>
         <w:t xml:space="preserve"> Validación de la solución</w:t>
       </w:r>
-      <w:bookmarkEnd w:id="5"/>
+      <w:bookmarkEnd w:id="7"/>
     </w:p>
     <w:p/>
     <w:p/>
@@ -4528,12 +4800,12 @@
       <w:pPr>
         <w:pStyle w:val="Ttulo1"/>
       </w:pPr>
-      <w:bookmarkStart w:id="6" w:name="_Toc139579350"/>
+      <w:bookmarkStart w:id="8" w:name="_Toc139579350"/>
       <w:r>
         <w:lastRenderedPageBreak/>
         <w:t>Conclusiones</w:t>
       </w:r>
-      <w:bookmarkEnd w:id="6"/>
+      <w:bookmarkEnd w:id="8"/>
     </w:p>
     <w:p/>
     <w:p/>
@@ -4546,12 +4818,12 @@
       <w:pPr>
         <w:pStyle w:val="Ttulo1"/>
       </w:pPr>
-      <w:bookmarkStart w:id="7" w:name="_Toc139579351"/>
+      <w:bookmarkStart w:id="9" w:name="_Toc139579351"/>
       <w:r>
         <w:lastRenderedPageBreak/>
         <w:t>Recomendaciones</w:t>
       </w:r>
-      <w:bookmarkEnd w:id="7"/>
+      <w:bookmarkEnd w:id="9"/>
     </w:p>
     <w:p/>
     <w:p/>
@@ -4700,7 +4972,7 @@
         <w:jc w:val="left"/>
       </w:pPr>
     </w:p>
-    <w:bookmarkStart w:id="8" w:name="_Toc139579352" w:displacedByCustomXml="next"/>
+    <w:bookmarkStart w:id="10" w:name="_Toc139579352" w:displacedByCustomXml="next"/>
     <w:sdt>
       <w:sdtPr>
         <w:rPr>
@@ -4725,7 +4997,7 @@
           <w:r>
             <w:t>Referencias bibliográficas</w:t>
           </w:r>
-          <w:bookmarkEnd w:id="8"/>
+          <w:bookmarkEnd w:id="10"/>
         </w:p>
         <w:sdt>
           <w:sdtPr>
@@ -5177,8 +5449,8 @@
     </w:sdt>
     <w:p/>
     <w:sectPr>
-      <w:headerReference w:type="default" r:id="rId10"/>
-      <w:footerReference w:type="default" r:id="rId11"/>
+      <w:headerReference w:type="default" r:id="rId11"/>
+      <w:footerReference w:type="default" r:id="rId12"/>
       <w:pgSz w:w="11906" w:h="16838"/>
       <w:pgMar w:top="1417" w:right="1701" w:bottom="1417" w:left="1701" w:header="708" w:footer="708" w:gutter="0"/>
       <w:pgNumType w:start="1"/>
@@ -5244,7 +5516,7 @@
           <w:rPr>
             <w:noProof/>
           </w:rPr>
-          <w:t>14</w:t>
+          <w:t>15</w:t>
         </w:r>
         <w:r>
           <w:fldChar w:fldCharType="end"/>
@@ -6991,7 +7263,6 @@
   <w:style w:type="character" w:default="1" w:styleId="Fuentedeprrafopredeter">
     <w:name w:val="Default Paragraph Font"/>
     <w:uiPriority w:val="1"/>
-    <w:semiHidden/>
     <w:unhideWhenUsed/>
   </w:style>
   <w:style w:type="table" w:default="1" w:styleId="Tablanormal">
@@ -7348,560 +7619,19 @@
       <w:szCs w:val="18"/>
     </w:rPr>
   </w:style>
-</w:styles>
-</file>
-
-<file path=word/glossary/document.xml><?xml version="1.0" encoding="utf-8"?>
-<w:glossaryDocument xmlns:wpc="http://schemas.microsoft.com/office/word/2010/wordprocessingCanvas" xmlns:mc="http://schemas.openxmlformats.org/markup-compatibility/2006" xmlns:o="urn:schemas-microsoft-com:office:office" xmlns:r="http://schemas.openxmlformats.org/officeDocument/2006/relationships" xmlns:m="http://schemas.openxmlformats.org/officeDocument/2006/math" xmlns:v="urn:schemas-microsoft-com:vml" xmlns:wp14="http://schemas.microsoft.com/office/word/2010/wordprocessingDrawing" xmlns:wp="http://schemas.openxmlformats.org/drawingml/2006/wordprocessingDrawing" xmlns:w10="urn:schemas-microsoft-com:office:word" xmlns:w="http://schemas.openxmlformats.org/wordprocessingml/2006/main" xmlns:w14="http://schemas.microsoft.com/office/word/2010/wordml" xmlns:w15="http://schemas.microsoft.com/office/word/2012/wordml" xmlns:wpg="http://schemas.microsoft.com/office/word/2010/wordprocessingGroup" xmlns:wpi="http://schemas.microsoft.com/office/word/2010/wordprocessingInk" xmlns:wne="http://schemas.microsoft.com/office/word/2006/wordml" xmlns:wps="http://schemas.microsoft.com/office/word/2010/wordprocessingShape" mc:Ignorable="w14 w15 wp14"/>
-</file>
-
-<file path=word/glossary/fontTable.xml><?xml version="1.0" encoding="utf-8"?>
-<w:fonts xmlns:mc="http://schemas.openxmlformats.org/markup-compatibility/2006" xmlns:r="http://schemas.openxmlformats.org/officeDocument/2006/relationships" xmlns:w="http://schemas.openxmlformats.org/wordprocessingml/2006/main" xmlns:w14="http://schemas.microsoft.com/office/word/2010/wordml" xmlns:w15="http://schemas.microsoft.com/office/word/2012/wordml" mc:Ignorable="w14 w15">
-  <w:font w:name="Symbol">
-    <w:panose1 w:val="05050102010706020507"/>
-    <w:charset w:val="02"/>
-    <w:family w:val="roman"/>
-    <w:pitch w:val="variable"/>
-    <w:sig w:usb0="00000000" w:usb1="10000000" w:usb2="00000000" w:usb3="00000000" w:csb0="80000000" w:csb1="00000000"/>
-  </w:font>
-  <w:font w:name="Times New Roman">
-    <w:panose1 w:val="02020603050405020304"/>
-    <w:charset w:val="00"/>
-    <w:family w:val="roman"/>
-    <w:pitch w:val="variable"/>
-    <w:sig w:usb0="E0002EFF" w:usb1="C000785B" w:usb2="00000009" w:usb3="00000000" w:csb0="000001FF" w:csb1="00000000"/>
-  </w:font>
-  <w:font w:name="Courier New">
-    <w:panose1 w:val="02070309020205020404"/>
-    <w:charset w:val="00"/>
-    <w:family w:val="modern"/>
-    <w:pitch w:val="fixed"/>
-    <w:sig w:usb0="E0002EFF" w:usb1="C0007843" w:usb2="00000009" w:usb3="00000000" w:csb0="000001FF" w:csb1="00000000"/>
-  </w:font>
-  <w:font w:name="Wingdings">
-    <w:panose1 w:val="05000000000000000000"/>
-    <w:charset w:val="02"/>
-    <w:family w:val="auto"/>
-    <w:pitch w:val="variable"/>
-    <w:sig w:usb0="00000000" w:usb1="10000000" w:usb2="00000000" w:usb3="00000000" w:csb0="80000000" w:csb1="00000000"/>
-  </w:font>
-  <w:font w:name="Calibri">
-    <w:panose1 w:val="020F0502020204030204"/>
-    <w:charset w:val="00"/>
-    <w:family w:val="swiss"/>
-    <w:pitch w:val="variable"/>
-    <w:sig w:usb0="E0002AFF" w:usb1="C000247B" w:usb2="00000009" w:usb3="00000000" w:csb0="000001FF" w:csb1="00000000"/>
-  </w:font>
-  <w:font w:name="Arial">
-    <w:panose1 w:val="020B0604020202020204"/>
-    <w:charset w:val="00"/>
-    <w:family w:val="swiss"/>
-    <w:pitch w:val="variable"/>
-    <w:sig w:usb0="E0002EFF" w:usb1="C0007843" w:usb2="00000009" w:usb3="00000000" w:csb0="000001FF" w:csb1="00000000"/>
-  </w:font>
-  <w:font w:name="Calibri Light">
-    <w:panose1 w:val="020F0302020204030204"/>
-    <w:charset w:val="00"/>
-    <w:family w:val="swiss"/>
-    <w:pitch w:val="variable"/>
-    <w:sig w:usb0="E0002AFF" w:usb1="C000247B" w:usb2="00000009" w:usb3="00000000" w:csb0="000001FF" w:csb1="00000000"/>
-  </w:font>
-  <w:font w:name="Segoe UI">
-    <w:panose1 w:val="020B0502040204020203"/>
-    <w:charset w:val="00"/>
-    <w:family w:val="swiss"/>
-    <w:pitch w:val="variable"/>
-    <w:sig w:usb0="E4002EFF" w:usb1="C000E47F" w:usb2="00000009" w:usb3="00000000" w:csb0="000001FF" w:csb1="00000000"/>
-  </w:font>
-  <w:font w:name="Cambria Math">
-    <w:panose1 w:val="02040503050406030204"/>
-    <w:charset w:val="00"/>
-    <w:family w:val="roman"/>
-    <w:pitch w:val="variable"/>
-    <w:sig w:usb0="E00006FF" w:usb1="420024FF" w:usb2="02000000" w:usb3="00000000" w:csb0="0000019F" w:csb1="00000000"/>
-  </w:font>
-</w:fonts>
-</file>
-
-<file path=word/glossary/settings.xml><?xml version="1.0" encoding="utf-8"?>
-<w:settings xmlns:mc="http://schemas.openxmlformats.org/markup-compatibility/2006" xmlns:o="urn:schemas-microsoft-com:office:office" xmlns:r="http://schemas.openxmlformats.org/officeDocument/2006/relationships" xmlns:m="http://schemas.openxmlformats.org/officeDocument/2006/math" xmlns:v="urn:schemas-microsoft-com:vml" xmlns:w10="urn:schemas-microsoft-com:office:word" xmlns:w="http://schemas.openxmlformats.org/wordprocessingml/2006/main" xmlns:w14="http://schemas.microsoft.com/office/word/2010/wordml" xmlns:w15="http://schemas.microsoft.com/office/word/2012/wordml" xmlns:sl="http://schemas.openxmlformats.org/schemaLibrary/2006/main" mc:Ignorable="w14 w15">
-  <w:view w:val="normal"/>
-  <w:defaultTabStop w:val="708"/>
-  <w:hyphenationZone w:val="425"/>
-  <w:characterSpacingControl w:val="doNotCompress"/>
-  <w:compat>
-    <w:useFELayout/>
-    <w:compatSetting w:name="compatibilityMode" w:uri="http://schemas.microsoft.com/office/word" w:val="15"/>
-    <w:compatSetting w:name="overrideTableStyleFontSizeAndJustification" w:uri="http://schemas.microsoft.com/office/word" w:val="1"/>
-    <w:compatSetting w:name="enableOpenTypeFeatures" w:uri="http://schemas.microsoft.com/office/word" w:val="1"/>
-    <w:compatSetting w:name="doNotFlipMirrorIndents" w:uri="http://schemas.microsoft.com/office/word" w:val="1"/>
-    <w:compatSetting w:name="differentiateMultirowTableHeaders" w:uri="http://schemas.microsoft.com/office/word" w:val="1"/>
-  </w:compat>
-  <w:rsids>
-    <w:rsidRoot w:val="00A35197"/>
-    <w:rsid w:val="00A35197"/>
-    <w:rsid w:val="00E55E0D"/>
-  </w:rsids>
-  <m:mathPr>
-    <m:mathFont m:val="Cambria Math"/>
-    <m:brkBin m:val="before"/>
-    <m:brkBinSub m:val="--"/>
-    <m:smallFrac m:val="0"/>
-    <m:dispDef/>
-    <m:lMargin m:val="0"/>
-    <m:rMargin m:val="0"/>
-    <m:defJc m:val="centerGroup"/>
-    <m:wrapIndent m:val="1440"/>
-    <m:intLim m:val="subSup"/>
-    <m:naryLim m:val="undOvr"/>
-  </m:mathPr>
-  <w:themeFontLang w:val="es-ES"/>
-  <w:clrSchemeMapping w:bg1="light1" w:t1="dark1" w:bg2="light2" w:t2="dark2" w:accent1="accent1" w:accent2="accent2" w:accent3="accent3" w:accent4="accent4" w:accent5="accent5" w:accent6="accent6" w:hyperlink="hyperlink" w:followedHyperlink="followedHyperlink"/>
-  <w:decimalSymbol w:val=","/>
-  <w:listSeparator w:val=";"/>
-  <w15:chartTrackingRefBased/>
-</w:settings>
-</file>
-
-<file path=word/glossary/styles.xml><?xml version="1.0" encoding="utf-8"?>
-<w:styles xmlns:mc="http://schemas.openxmlformats.org/markup-compatibility/2006" xmlns:r="http://schemas.openxmlformats.org/officeDocument/2006/relationships" xmlns:w="http://schemas.openxmlformats.org/wordprocessingml/2006/main" xmlns:w14="http://schemas.microsoft.com/office/word/2010/wordml" xmlns:w15="http://schemas.microsoft.com/office/word/2012/wordml" mc:Ignorable="w14 w15">
-  <w:docDefaults>
-    <w:rPrDefault>
-      <w:rPr>
-        <w:rFonts w:asciiTheme="minorHAnsi" w:eastAsiaTheme="minorEastAsia" w:hAnsiTheme="minorHAnsi" w:cstheme="minorBidi"/>
-        <w:sz w:val="22"/>
-        <w:szCs w:val="22"/>
-        <w:lang w:val="es-ES" w:eastAsia="es-ES" w:bidi="ar-SA"/>
-      </w:rPr>
-    </w:rPrDefault>
-    <w:pPrDefault>
-      <w:pPr>
-        <w:spacing w:after="160" w:line="259" w:lineRule="auto"/>
-      </w:pPr>
-    </w:pPrDefault>
-  </w:docDefaults>
-  <w:latentStyles w:defLockedState="0" w:defUIPriority="99" w:defSemiHidden="0" w:defUnhideWhenUsed="0" w:defQFormat="0" w:count="371">
-    <w:lsdException w:name="Normal" w:uiPriority="0" w:qFormat="1"/>
-    <w:lsdException w:name="heading 1" w:uiPriority="9" w:qFormat="1"/>
-    <w:lsdException w:name="heading 2" w:semiHidden="1" w:uiPriority="9" w:unhideWhenUsed="1" w:qFormat="1"/>
-    <w:lsdException w:name="heading 3" w:semiHidden="1" w:uiPriority="9" w:unhideWhenUsed="1" w:qFormat="1"/>
-    <w:lsdException w:name="heading 4" w:semiHidden="1" w:uiPriority="9" w:unhideWhenUsed="1" w:qFormat="1"/>
-    <w:lsdException w:name="heading 5" w:semiHidden="1" w:uiPriority="9" w:unhideWhenUsed="1" w:qFormat="1"/>
-    <w:lsdException w:name="heading 6" w:semiHidden="1" w:uiPriority="9" w:unhideWhenUsed="1" w:qFormat="1"/>
-    <w:lsdException w:name="heading 7" w:semiHidden="1" w:uiPriority="9" w:unhideWhenUsed="1" w:qFormat="1"/>
-    <w:lsdException w:name="heading 8" w:semiHidden="1" w:uiPriority="9" w:unhideWhenUsed="1" w:qFormat="1"/>
-    <w:lsdException w:name="heading 9" w:semiHidden="1" w:uiPriority="9" w:unhideWhenUsed="1" w:qFormat="1"/>
-    <w:lsdException w:name="index 1" w:semiHidden="1" w:unhideWhenUsed="1"/>
-    <w:lsdException w:name="index 2" w:semiHidden="1" w:unhideWhenUsed="1"/>
-    <w:lsdException w:name="index 3" w:semiHidden="1" w:unhideWhenUsed="1"/>
-    <w:lsdException w:name="index 4" w:semiHidden="1" w:unhideWhenUsed="1"/>
-    <w:lsdException w:name="index 5" w:semiHidden="1" w:unhideWhenUsed="1"/>
-    <w:lsdException w:name="index 6" w:semiHidden="1" w:unhideWhenUsed="1"/>
-    <w:lsdException w:name="index 7" w:semiHidden="1" w:unhideWhenUsed="1"/>
-    <w:lsdException w:name="index 8" w:semiHidden="1" w:unhideWhenUsed="1"/>
-    <w:lsdException w:name="index 9" w:semiHidden="1" w:unhideWhenUsed="1"/>
-    <w:lsdException w:name="toc 1" w:semiHidden="1" w:uiPriority="39" w:unhideWhenUsed="1"/>
-    <w:lsdException w:name="toc 2" w:semiHidden="1" w:uiPriority="39" w:unhideWhenUsed="1"/>
-    <w:lsdException w:name="toc 3" w:semiHidden="1" w:uiPriority="39" w:unhideWhenUsed="1"/>
-    <w:lsdException w:name="toc 4" w:semiHidden="1" w:uiPriority="39" w:unhideWhenUsed="1"/>
-    <w:lsdException w:name="toc 5" w:semiHidden="1" w:uiPriority="39" w:unhideWhenUsed="1"/>
-    <w:lsdException w:name="toc 6" w:semiHidden="1" w:uiPriority="39" w:unhideWhenUsed="1"/>
-    <w:lsdException w:name="toc 7" w:semiHidden="1" w:uiPriority="39" w:unhideWhenUsed="1"/>
-    <w:lsdException w:name="toc 8" w:semiHidden="1" w:uiPriority="39" w:unhideWhenUsed="1"/>
-    <w:lsdException w:name="toc 9" w:semiHidden="1" w:uiPriority="39" w:unhideWhenUsed="1"/>
-    <w:lsdException w:name="Normal Indent" w:semiHidden="1" w:unhideWhenUsed="1"/>
-    <w:lsdException w:name="footnote text" w:semiHidden="1" w:unhideWhenUsed="1"/>
-    <w:lsdException w:name="annotation text" w:semiHidden="1" w:unhideWhenUsed="1"/>
-    <w:lsdException w:name="header" w:semiHidden="1" w:unhideWhenUsed="1"/>
-    <w:lsdException w:name="footer" w:semiHidden="1" w:unhideWhenUsed="1"/>
-    <w:lsdException w:name="index heading" w:semiHidden="1" w:unhideWhenUsed="1"/>
-    <w:lsdException w:name="caption" w:semiHidden="1" w:uiPriority="35" w:unhideWhenUsed="1" w:qFormat="1"/>
-    <w:lsdException w:name="table of figures" w:semiHidden="1" w:unhideWhenUsed="1"/>
-    <w:lsdException w:name="envelope address" w:semiHidden="1" w:unhideWhenUsed="1"/>
-    <w:lsdException w:name="envelope return" w:semiHidden="1" w:unhideWhenUsed="1"/>
-    <w:lsdException w:name="footnote reference" w:semiHidden="1" w:unhideWhenUsed="1"/>
-    <w:lsdException w:name="annotation reference" w:semiHidden="1" w:unhideWhenUsed="1"/>
-    <w:lsdException w:name="line number" w:semiHidden="1" w:unhideWhenUsed="1"/>
-    <w:lsdException w:name="page number" w:semiHidden="1" w:unhideWhenUsed="1"/>
-    <w:lsdException w:name="endnote reference" w:semiHidden="1" w:unhideWhenUsed="1"/>
-    <w:lsdException w:name="endnote text" w:semiHidden="1" w:unhideWhenUsed="1"/>
-    <w:lsdException w:name="table of authorities" w:semiHidden="1" w:unhideWhenUsed="1"/>
-    <w:lsdException w:name="macro" w:semiHidden="1" w:unhideWhenUsed="1"/>
-    <w:lsdException w:name="toa heading" w:semiHidden="1" w:unhideWhenUsed="1"/>
-    <w:lsdException w:name="List" w:semiHidden="1" w:unhideWhenUsed="1"/>
-    <w:lsdException w:name="List Bullet" w:semiHidden="1" w:unhideWhenUsed="1"/>
-    <w:lsdException w:name="List Number" w:semiHidden="1" w:unhideWhenUsed="1"/>
-    <w:lsdException w:name="List 2" w:semiHidden="1" w:unhideWhenUsed="1"/>
-    <w:lsdException w:name="List 3" w:semiHidden="1" w:unhideWhenUsed="1"/>
-    <w:lsdException w:name="List 4" w:semiHidden="1" w:unhideWhenUsed="1"/>
-    <w:lsdException w:name="List 5" w:semiHidden="1" w:unhideWhenUsed="1"/>
-    <w:lsdException w:name="List Bullet 2" w:semiHidden="1" w:unhideWhenUsed="1"/>
-    <w:lsdException w:name="List Bullet 3" w:semiHidden="1" w:unhideWhenUsed="1"/>
-    <w:lsdException w:name="List Bullet 4" w:semiHidden="1" w:unhideWhenUsed="1"/>
-    <w:lsdException w:name="List Bullet 5" w:semiHidden="1" w:unhideWhenUsed="1"/>
-    <w:lsdException w:name="List Number 2" w:semiHidden="1" w:unhideWhenUsed="1"/>
-    <w:lsdException w:name="List Number 3" w:semiHidden="1" w:unhideWhenUsed="1"/>
-    <w:lsdException w:name="List Number 4" w:semiHidden="1" w:unhideWhenUsed="1"/>
-    <w:lsdException w:name="List Number 5" w:semiHidden="1" w:unhideWhenUsed="1"/>
-    <w:lsdException w:name="Title" w:uiPriority="10" w:qFormat="1"/>
-    <w:lsdException w:name="Closing" w:semiHidden="1" w:unhideWhenUsed="1"/>
-    <w:lsdException w:name="Signature" w:semiHidden="1" w:unhideWhenUsed="1"/>
-    <w:lsdException w:name="Default Paragraph Font" w:semiHidden="1" w:uiPriority="1" w:unhideWhenUsed="1"/>
-    <w:lsdException w:name="Body Text" w:semiHidden="1" w:unhideWhenUsed="1"/>
-    <w:lsdException w:name="Body Text Indent" w:semiHidden="1" w:unhideWhenUsed="1"/>
-    <w:lsdException w:name="List Continue" w:semiHidden="1" w:unhideWhenUsed="1"/>
-    <w:lsdException w:name="List Continue 2" w:semiHidden="1" w:unhideWhenUsed="1"/>
-    <w:lsdException w:name="List Continue 3" w:semiHidden="1" w:unhideWhenUsed="1"/>
-    <w:lsdException w:name="List Continue 4" w:semiHidden="1" w:unhideWhenUsed="1"/>
-    <w:lsdException w:name="List Continue 5" w:semiHidden="1" w:unhideWhenUsed="1"/>
-    <w:lsdException w:name="Message Header" w:semiHidden="1" w:unhideWhenUsed="1"/>
-    <w:lsdException w:name="Subtitle" w:uiPriority="11" w:qFormat="1"/>
-    <w:lsdException w:name="Salutation" w:semiHidden="1" w:unhideWhenUsed="1"/>
-    <w:lsdException w:name="Date" w:semiHidden="1" w:unhideWhenUsed="1"/>
-    <w:lsdException w:name="Body Text First Indent" w:semiHidden="1" w:unhideWhenUsed="1"/>
-    <w:lsdException w:name="Body Text First Indent 2" w:semiHidden="1" w:unhideWhenUsed="1"/>
-    <w:lsdException w:name="Note Heading" w:semiHidden="1" w:unhideWhenUsed="1"/>
-    <w:lsdException w:name="Body Text 2" w:semiHidden="1" w:unhideWhenUsed="1"/>
-    <w:lsdException w:name="Body Text 3" w:semiHidden="1" w:unhideWhenUsed="1"/>
-    <w:lsdException w:name="Body Text Indent 2" w:semiHidden="1" w:unhideWhenUsed="1"/>
-    <w:lsdException w:name="Body Text Indent 3" w:semiHidden="1" w:unhideWhenUsed="1"/>
-    <w:lsdException w:name="Block Text" w:semiHidden="1" w:unhideWhenUsed="1"/>
-    <w:lsdException w:name="Hyperlink" w:semiHidden="1" w:unhideWhenUsed="1"/>
-    <w:lsdException w:name="FollowedHyperlink" w:semiHidden="1" w:unhideWhenUsed="1"/>
-    <w:lsdException w:name="Strong" w:uiPriority="22" w:qFormat="1"/>
-    <w:lsdException w:name="Emphasis" w:uiPriority="20" w:qFormat="1"/>
-    <w:lsdException w:name="Document Map" w:semiHidden="1" w:unhideWhenUsed="1"/>
-    <w:lsdException w:name="Plain Text" w:semiHidden="1" w:unhideWhenUsed="1"/>
-    <w:lsdException w:name="E-mail Signature" w:semiHidden="1" w:unhideWhenUsed="1"/>
-    <w:lsdException w:name="HTML Top of Form" w:semiHidden="1" w:unhideWhenUsed="1"/>
-    <w:lsdException w:name="HTML Bottom of Form" w:semiHidden="1" w:unhideWhenUsed="1"/>
-    <w:lsdException w:name="Normal (Web)" w:semiHidden="1" w:unhideWhenUsed="1"/>
-    <w:lsdException w:name="HTML Acronym" w:semiHidden="1" w:unhideWhenUsed="1"/>
-    <w:lsdException w:name="HTML Address" w:semiHidden="1" w:unhideWhenUsed="1"/>
-    <w:lsdException w:name="HTML Cite" w:semiHidden="1" w:unhideWhenUsed="1"/>
-    <w:lsdException w:name="HTML Code" w:semiHidden="1" w:unhideWhenUsed="1"/>
-    <w:lsdException w:name="HTML Definition" w:semiHidden="1" w:unhideWhenUsed="1"/>
-    <w:lsdException w:name="HTML Keyboard" w:semiHidden="1" w:unhideWhenUsed="1"/>
-    <w:lsdException w:name="HTML Preformatted" w:semiHidden="1" w:unhideWhenUsed="1"/>
-    <w:lsdException w:name="HTML Sample" w:semiHidden="1" w:unhideWhenUsed="1"/>
-    <w:lsdException w:name="HTML Typewriter" w:semiHidden="1" w:unhideWhenUsed="1"/>
-    <w:lsdException w:name="HTML Variable" w:semiHidden="1" w:unhideWhenUsed="1"/>
-    <w:lsdException w:name="Normal Table" w:semiHidden="1" w:unhideWhenUsed="1"/>
-    <w:lsdException w:name="annotation subject" w:semiHidden="1" w:unhideWhenUsed="1"/>
-    <w:lsdException w:name="No List" w:semiHidden="1" w:unhideWhenUsed="1"/>
-    <w:lsdException w:name="Outline List 1" w:semiHidden="1" w:unhideWhenUsed="1"/>
-    <w:lsdException w:name="Outline List 2" w:semiHidden="1" w:unhideWhenUsed="1"/>
-    <w:lsdException w:name="Outline List 3" w:semiHidden="1" w:unhideWhenUsed="1"/>
-    <w:lsdException w:name="Table Simple 1" w:semiHidden="1" w:unhideWhenUsed="1"/>
-    <w:lsdException w:name="Table Simple 2" w:semiHidden="1" w:unhideWhenUsed="1"/>
-    <w:lsdException w:name="Table Simple 3" w:semiHidden="1" w:unhideWhenUsed="1"/>
-    <w:lsdException w:name="Table Classic 1" w:semiHidden="1" w:unhideWhenUsed="1"/>
-    <w:lsdException w:name="Table Classic 2" w:semiHidden="1" w:unhideWhenUsed="1"/>
-    <w:lsdException w:name="Table Classic 3" w:semiHidden="1" w:unhideWhenUsed="1"/>
-    <w:lsdException w:name="Table Classic 4" w:semiHidden="1" w:unhideWhenUsed="1"/>
-    <w:lsdException w:name="Table Colorful 1" w:semiHidden="1" w:unhideWhenUsed="1"/>
-    <w:lsdException w:name="Table Colorful 2" w:semiHidden="1" w:unhideWhenUsed="1"/>
-    <w:lsdException w:name="Table Colorful 3" w:semiHidden="1" w:unhideWhenUsed="1"/>
-    <w:lsdException w:name="Table Columns 1" w:semiHidden="1" w:unhideWhenUsed="1"/>
-    <w:lsdException w:name="Table Columns 2" w:semiHidden="1" w:unhideWhenUsed="1"/>
-    <w:lsdException w:name="Table Columns 3" w:semiHidden="1" w:unhideWhenUsed="1"/>
-    <w:lsdException w:name="Table Columns 4" w:semiHidden="1" w:unhideWhenUsed="1"/>
-    <w:lsdException w:name="Table Columns 5" w:semiHidden="1" w:unhideWhenUsed="1"/>
-    <w:lsdException w:name="Table Grid 1" w:semiHidden="1" w:unhideWhenUsed="1"/>
-    <w:lsdException w:name="Table Grid 2" w:semiHidden="1" w:unhideWhenUsed="1"/>
-    <w:lsdException w:name="Table Grid 3" w:semiHidden="1" w:unhideWhenUsed="1"/>
-    <w:lsdException w:name="Table Grid 4" w:semiHidden="1" w:unhideWhenUsed="1"/>
-    <w:lsdException w:name="Table Grid 5" w:semiHidden="1" w:unhideWhenUsed="1"/>
-    <w:lsdException w:name="Table Grid 6" w:semiHidden="1" w:unhideWhenUsed="1"/>
-    <w:lsdException w:name="Table Grid 7" w:semiHidden="1" w:unhideWhenUsed="1"/>
-    <w:lsdException w:name="Table Grid 8" w:semiHidden="1" w:unhideWhenUsed="1"/>
-    <w:lsdException w:name="Table List 1" w:semiHidden="1" w:unhideWhenUsed="1"/>
-    <w:lsdException w:name="Table List 2" w:semiHidden="1" w:unhideWhenUsed="1"/>
-    <w:lsdException w:name="Table List 3" w:semiHidden="1" w:unhideWhenUsed="1"/>
-    <w:lsdException w:name="Table List 4" w:semiHidden="1" w:unhideWhenUsed="1"/>
-    <w:lsdException w:name="Table List 5" w:semiHidden="1" w:unhideWhenUsed="1"/>
-    <w:lsdException w:name="Table List 6" w:semiHidden="1" w:unhideWhenUsed="1"/>
-    <w:lsdException w:name="Table List 7" w:semiHidden="1" w:unhideWhenUsed="1"/>
-    <w:lsdException w:name="Table List 8" w:semiHidden="1" w:unhideWhenUsed="1"/>
-    <w:lsdException w:name="Table 3D effects 1" w:semiHidden="1" w:unhideWhenUsed="1"/>
-    <w:lsdException w:name="Table 3D effects 2" w:semiHidden="1" w:unhideWhenUsed="1"/>
-    <w:lsdException w:name="Table 3D effects 3" w:semiHidden="1" w:unhideWhenUsed="1"/>
-    <w:lsdException w:name="Table Contemporary" w:semiHidden="1" w:unhideWhenUsed="1"/>
-    <w:lsdException w:name="Table Elegant" w:semiHidden="1" w:unhideWhenUsed="1"/>
-    <w:lsdException w:name="Table Professional" w:semiHidden="1" w:unhideWhenUsed="1"/>
-    <w:lsdException w:name="Table Subtle 1" w:semiHidden="1" w:unhideWhenUsed="1"/>
-    <w:lsdException w:name="Table Subtle 2" w:semiHidden="1" w:unhideWhenUsed="1"/>
-    <w:lsdException w:name="Table Web 1" w:semiHidden="1" w:unhideWhenUsed="1"/>
-    <w:lsdException w:name="Table Web 2" w:semiHidden="1" w:unhideWhenUsed="1"/>
-    <w:lsdException w:name="Table Web 3" w:semiHidden="1" w:unhideWhenUsed="1"/>
-    <w:lsdException w:name="Balloon Text" w:semiHidden="1" w:unhideWhenUsed="1"/>
-    <w:lsdException w:name="Table Grid" w:uiPriority="39"/>
-    <w:lsdException w:name="Table Theme" w:semiHidden="1" w:unhideWhenUsed="1"/>
-    <w:lsdException w:name="Placeholder Text" w:semiHidden="1"/>
-    <w:lsdException w:name="No Spacing" w:uiPriority="1" w:qFormat="1"/>
-    <w:lsdException w:name="Light Shading" w:uiPriority="60"/>
-    <w:lsdException w:name="Light List" w:uiPriority="61"/>
-    <w:lsdException w:name="Light Grid" w:uiPriority="62"/>
-    <w:lsdException w:name="Medium Shading 1" w:uiPriority="63"/>
-    <w:lsdException w:name="Medium Shading 2" w:uiPriority="64"/>
-    <w:lsdException w:name="Medium List 1" w:uiPriority="65"/>
-    <w:lsdException w:name="Medium List 2" w:uiPriority="66"/>
-    <w:lsdException w:name="Medium Grid 1" w:uiPriority="67"/>
-    <w:lsdException w:name="Medium Grid 2" w:uiPriority="68"/>
-    <w:lsdException w:name="Medium Grid 3" w:uiPriority="69"/>
-    <w:lsdException w:name="Dark List" w:uiPriority="70"/>
-    <w:lsdException w:name="Colorful Shading" w:uiPriority="71"/>
-    <w:lsdException w:name="Colorful List" w:uiPriority="72"/>
-    <w:lsdException w:name="Colorful Grid" w:uiPriority="73"/>
-    <w:lsdException w:name="Light Shading Accent 1" w:uiPriority="60"/>
-    <w:lsdException w:name="Light List Accent 1" w:uiPriority="61"/>
-    <w:lsdException w:name="Light Grid Accent 1" w:uiPriority="62"/>
-    <w:lsdException w:name="Medium Shading 1 Accent 1" w:uiPriority="63"/>
-    <w:lsdException w:name="Medium Shading 2 Accent 1" w:uiPriority="64"/>
-    <w:lsdException w:name="Medium List 1 Accent 1" w:uiPriority="65"/>
-    <w:lsdException w:name="Revision" w:semiHidden="1"/>
-    <w:lsdException w:name="List Paragraph" w:uiPriority="34" w:qFormat="1"/>
-    <w:lsdException w:name="Quote" w:uiPriority="29" w:qFormat="1"/>
-    <w:lsdException w:name="Intense Quote" w:uiPriority="30" w:qFormat="1"/>
-    <w:lsdException w:name="Medium List 2 Accent 1" w:uiPriority="66"/>
-    <w:lsdException w:name="Medium Grid 1 Accent 1" w:uiPriority="67"/>
-    <w:lsdException w:name="Medium Grid 2 Accent 1" w:uiPriority="68"/>
-    <w:lsdException w:name="Medium Grid 3 Accent 1" w:uiPriority="69"/>
-    <w:lsdException w:name="Dark List Accent 1" w:uiPriority="70"/>
-    <w:lsdException w:name="Colorful Shading Accent 1" w:uiPriority="71"/>
-    <w:lsdException w:name="Colorful List Accent 1" w:uiPriority="72"/>
-    <w:lsdException w:name="Colorful Grid Accent 1" w:uiPriority="73"/>
-    <w:lsdException w:name="Light Shading Accent 2" w:uiPriority="60"/>
-    <w:lsdException w:name="Light List Accent 2" w:uiPriority="61"/>
-    <w:lsdException w:name="Light Grid Accent 2" w:uiPriority="62"/>
-    <w:lsdException w:name="Medium Shading 1 Accent 2" w:uiPriority="63"/>
-    <w:lsdException w:name="Medium Shading 2 Accent 2" w:uiPriority="64"/>
-    <w:lsdException w:name="Medium List 1 Accent 2" w:uiPriority="65"/>
-    <w:lsdException w:name="Medium List 2 Accent 2" w:uiPriority="66"/>
-    <w:lsdException w:name="Medium Grid 1 Accent 2" w:uiPriority="67"/>
-    <w:lsdException w:name="Medium Grid 2 Accent 2" w:uiPriority="68"/>
-    <w:lsdException w:name="Medium Grid 3 Accent 2" w:uiPriority="69"/>
-    <w:lsdException w:name="Dark List Accent 2" w:uiPriority="70"/>
-    <w:lsdException w:name="Colorful Shading Accent 2" w:uiPriority="71"/>
-    <w:lsdException w:name="Colorful List Accent 2" w:uiPriority="72"/>
-    <w:lsdException w:name="Colorful Grid Accent 2" w:uiPriority="73"/>
-    <w:lsdException w:name="Light Shading Accent 3" w:uiPriority="60"/>
-    <w:lsdException w:name="Light List Accent 3" w:uiPriority="61"/>
-    <w:lsdException w:name="Light Grid Accent 3" w:uiPriority="62"/>
-    <w:lsdException w:name="Medium Shading 1 Accent 3" w:uiPriority="63"/>
-    <w:lsdException w:name="Medium Shading 2 Accent 3" w:uiPriority="64"/>
-    <w:lsdException w:name="Medium List 1 Accent 3" w:uiPriority="65"/>
-    <w:lsdException w:name="Medium List 2 Accent 3" w:uiPriority="66"/>
-    <w:lsdException w:name="Medium Grid 1 Accent 3" w:uiPriority="67"/>
-    <w:lsdException w:name="Medium Grid 2 Accent 3" w:uiPriority="68"/>
-    <w:lsdException w:name="Medium Grid 3 Accent 3" w:uiPriority="69"/>
-    <w:lsdException w:name="Dark List Accent 3" w:uiPriority="70"/>
-    <w:lsdException w:name="Colorful Shading Accent 3" w:uiPriority="71"/>
-    <w:lsdException w:name="Colorful List Accent 3" w:uiPriority="72"/>
-    <w:lsdException w:name="Colorful Grid Accent 3" w:uiPriority="73"/>
-    <w:lsdException w:name="Light Shading Accent 4" w:uiPriority="60"/>
-    <w:lsdException w:name="Light List Accent 4" w:uiPriority="61"/>
-    <w:lsdException w:name="Light Grid Accent 4" w:uiPriority="62"/>
-    <w:lsdException w:name="Medium Shading 1 Accent 4" w:uiPriority="63"/>
-    <w:lsdException w:name="Medium Shading 2 Accent 4" w:uiPriority="64"/>
-    <w:lsdException w:name="Medium List 1 Accent 4" w:uiPriority="65"/>
-    <w:lsdException w:name="Medium List 2 Accent 4" w:uiPriority="66"/>
-    <w:lsdException w:name="Medium Grid 1 Accent 4" w:uiPriority="67"/>
-    <w:lsdException w:name="Medium Grid 2 Accent 4" w:uiPriority="68"/>
-    <w:lsdException w:name="Medium Grid 3 Accent 4" w:uiPriority="69"/>
-    <w:lsdException w:name="Dark List Accent 4" w:uiPriority="70"/>
-    <w:lsdException w:name="Colorful Shading Accent 4" w:uiPriority="71"/>
-    <w:lsdException w:name="Colorful List Accent 4" w:uiPriority="72"/>
-    <w:lsdException w:name="Colorful Grid Accent 4" w:uiPriority="73"/>
-    <w:lsdException w:name="Light Shading Accent 5" w:uiPriority="60"/>
-    <w:lsdException w:name="Light List Accent 5" w:uiPriority="61"/>
-    <w:lsdException w:name="Light Grid Accent 5" w:uiPriority="62"/>
-    <w:lsdException w:name="Medium Shading 1 Accent 5" w:uiPriority="63"/>
-    <w:lsdException w:name="Medium Shading 2 Accent 5" w:uiPriority="64"/>
-    <w:lsdException w:name="Medium List 1 Accent 5" w:uiPriority="65"/>
-    <w:lsdException w:name="Medium List 2 Accent 5" w:uiPriority="66"/>
-    <w:lsdException w:name="Medium Grid 1 Accent 5" w:uiPriority="67"/>
-    <w:lsdException w:name="Medium Grid 2 Accent 5" w:uiPriority="68"/>
-    <w:lsdException w:name="Medium Grid 3 Accent 5" w:uiPriority="69"/>
-    <w:lsdException w:name="Dark List Accent 5" w:uiPriority="70"/>
-    <w:lsdException w:name="Colorful Shading Accent 5" w:uiPriority="71"/>
-    <w:lsdException w:name="Colorful List Accent 5" w:uiPriority="72"/>
-    <w:lsdException w:name="Colorful Grid Accent 5" w:uiPriority="73"/>
-    <w:lsdException w:name="Light Shading Accent 6" w:uiPriority="60"/>
-    <w:lsdException w:name="Light List Accent 6" w:uiPriority="61"/>
-    <w:lsdException w:name="Light Grid Accent 6" w:uiPriority="62"/>
-    <w:lsdException w:name="Medium Shading 1 Accent 6" w:uiPriority="63"/>
-    <w:lsdException w:name="Medium Shading 2 Accent 6" w:uiPriority="64"/>
-    <w:lsdException w:name="Medium List 1 Accent 6" w:uiPriority="65"/>
-    <w:lsdException w:name="Medium List 2 Accent 6" w:uiPriority="66"/>
-    <w:lsdException w:name="Medium Grid 1 Accent 6" w:uiPriority="67"/>
-    <w:lsdException w:name="Medium Grid 2 Accent 6" w:uiPriority="68"/>
-    <w:lsdException w:name="Medium Grid 3 Accent 6" w:uiPriority="69"/>
-    <w:lsdException w:name="Dark List Accent 6" w:uiPriority="70"/>
-    <w:lsdException w:name="Colorful Shading Accent 6" w:uiPriority="71"/>
-    <w:lsdException w:name="Colorful List Accent 6" w:uiPriority="72"/>
-    <w:lsdException w:name="Colorful Grid Accent 6" w:uiPriority="73"/>
-    <w:lsdException w:name="Subtle Emphasis" w:uiPriority="19" w:qFormat="1"/>
-    <w:lsdException w:name="Intense Emphasis" w:uiPriority="21" w:qFormat="1"/>
-    <w:lsdException w:name="Subtle Reference" w:uiPriority="31" w:qFormat="1"/>
-    <w:lsdException w:name="Intense Reference" w:uiPriority="32" w:qFormat="1"/>
-    <w:lsdException w:name="Book Title" w:uiPriority="33" w:qFormat="1"/>
-    <w:lsdException w:name="Bibliography" w:semiHidden="1" w:uiPriority="37" w:unhideWhenUsed="1"/>
-    <w:lsdException w:name="TOC Heading" w:semiHidden="1" w:uiPriority="39" w:unhideWhenUsed="1" w:qFormat="1"/>
-    <w:lsdException w:name="Plain Table 1" w:uiPriority="41"/>
-    <w:lsdException w:name="Plain Table 2" w:uiPriority="42"/>
-    <w:lsdException w:name="Plain Table 3" w:uiPriority="43"/>
-    <w:lsdException w:name="Plain Table 4" w:uiPriority="44"/>
-    <w:lsdException w:name="Plain Table 5" w:uiPriority="45"/>
-    <w:lsdException w:name="Grid Table Light" w:uiPriority="40"/>
-    <w:lsdException w:name="Grid Table 1 Light" w:uiPriority="46"/>
-    <w:lsdException w:name="Grid Table 2" w:uiPriority="47"/>
-    <w:lsdException w:name="Grid Table 3" w:uiPriority="48"/>
-    <w:lsdException w:name="Grid Table 4" w:uiPriority="49"/>
-    <w:lsdException w:name="Grid Table 5 Dark" w:uiPriority="50"/>
-    <w:lsdException w:name="Grid Table 6 Colorful" w:uiPriority="51"/>
-    <w:lsdException w:name="Grid Table 7 Colorful" w:uiPriority="52"/>
-    <w:lsdException w:name="Grid Table 1 Light Accent 1" w:uiPriority="46"/>
-    <w:lsdException w:name="Grid Table 2 Accent 1" w:uiPriority="47"/>
-    <w:lsdException w:name="Grid Table 3 Accent 1" w:uiPriority="48"/>
-    <w:lsdException w:name="Grid Table 4 Accent 1" w:uiPriority="49"/>
-    <w:lsdException w:name="Grid Table 5 Dark Accent 1" w:uiPriority="50"/>
-    <w:lsdException w:name="Grid Table 6 Colorful Accent 1" w:uiPriority="51"/>
-    <w:lsdException w:name="Grid Table 7 Colorful Accent 1" w:uiPriority="52"/>
-    <w:lsdException w:name="Grid Table 1 Light Accent 2" w:uiPriority="46"/>
-    <w:lsdException w:name="Grid Table 2 Accent 2" w:uiPriority="47"/>
-    <w:lsdException w:name="Grid Table 3 Accent 2" w:uiPriority="48"/>
-    <w:lsdException w:name="Grid Table 4 Accent 2" w:uiPriority="49"/>
-    <w:lsdException w:name="Grid Table 5 Dark Accent 2" w:uiPriority="50"/>
-    <w:lsdException w:name="Grid Table 6 Colorful Accent 2" w:uiPriority="51"/>
-    <w:lsdException w:name="Grid Table 7 Colorful Accent 2" w:uiPriority="52"/>
-    <w:lsdException w:name="Grid Table 1 Light Accent 3" w:uiPriority="46"/>
-    <w:lsdException w:name="Grid Table 2 Accent 3" w:uiPriority="47"/>
-    <w:lsdException w:name="Grid Table 3 Accent 3" w:uiPriority="48"/>
-    <w:lsdException w:name="Grid Table 4 Accent 3" w:uiPriority="49"/>
-    <w:lsdException w:name="Grid Table 5 Dark Accent 3" w:uiPriority="50"/>
-    <w:lsdException w:name="Grid Table 6 Colorful Accent 3" w:uiPriority="51"/>
-    <w:lsdException w:name="Grid Table 7 Colorful Accent 3" w:uiPriority="52"/>
-    <w:lsdException w:name="Grid Table 1 Light Accent 4" w:uiPriority="46"/>
-    <w:lsdException w:name="Grid Table 2 Accent 4" w:uiPriority="47"/>
-    <w:lsdException w:name="Grid Table 3 Accent 4" w:uiPriority="48"/>
-    <w:lsdException w:name="Grid Table 4 Accent 4" w:uiPriority="49"/>
-    <w:lsdException w:name="Grid Table 5 Dark Accent 4" w:uiPriority="50"/>
-    <w:lsdException w:name="Grid Table 6 Colorful Accent 4" w:uiPriority="51"/>
-    <w:lsdException w:name="Grid Table 7 Colorful Accent 4" w:uiPriority="52"/>
-    <w:lsdException w:name="Grid Table 1 Light Accent 5" w:uiPriority="46"/>
-    <w:lsdException w:name="Grid Table 2 Accent 5" w:uiPriority="47"/>
-    <w:lsdException w:name="Grid Table 3 Accent 5" w:uiPriority="48"/>
-    <w:lsdException w:name="Grid Table 4 Accent 5" w:uiPriority="49"/>
-    <w:lsdException w:name="Grid Table 5 Dark Accent 5" w:uiPriority="50"/>
-    <w:lsdException w:name="Grid Table 6 Colorful Accent 5" w:uiPriority="51"/>
-    <w:lsdException w:name="Grid Table 7 Colorful Accent 5" w:uiPriority="52"/>
-    <w:lsdException w:name="Grid Table 1 Light Accent 6" w:uiPriority="46"/>
-    <w:lsdException w:name="Grid Table 2 Accent 6" w:uiPriority="47"/>
-    <w:lsdException w:name="Grid Table 3 Accent 6" w:uiPriority="48"/>
-    <w:lsdException w:name="Grid Table 4 Accent 6" w:uiPriority="49"/>
-    <w:lsdException w:name="Grid Table 5 Dark Accent 6" w:uiPriority="50"/>
-    <w:lsdException w:name="Grid Table 6 Colorful Accent 6" w:uiPriority="51"/>
-    <w:lsdException w:name="Grid Table 7 Colorful Accent 6" w:uiPriority="52"/>
-    <w:lsdException w:name="List Table 1 Light" w:uiPriority="46"/>
-    <w:lsdException w:name="List Table 2" w:uiPriority="47"/>
-    <w:lsdException w:name="List Table 3" w:uiPriority="48"/>
-    <w:lsdException w:name="List Table 4" w:uiPriority="49"/>
-    <w:lsdException w:name="List Table 5 Dark" w:uiPriority="50"/>
-    <w:lsdException w:name="List Table 6 Colorful" w:uiPriority="51"/>
-    <w:lsdException w:name="List Table 7 Colorful" w:uiPriority="52"/>
-    <w:lsdException w:name="List Table 1 Light Accent 1" w:uiPriority="46"/>
-    <w:lsdException w:name="List Table 2 Accent 1" w:uiPriority="47"/>
-    <w:lsdException w:name="List Table 3 Accent 1" w:uiPriority="48"/>
-    <w:lsdException w:name="List Table 4 Accent 1" w:uiPriority="49"/>
-    <w:lsdException w:name="List Table 5 Dark Accent 1" w:uiPriority="50"/>
-    <w:lsdException w:name="List Table 6 Colorful Accent 1" w:uiPriority="51"/>
-    <w:lsdException w:name="List Table 7 Colorful Accent 1" w:uiPriority="52"/>
-    <w:lsdException w:name="List Table 1 Light Accent 2" w:uiPriority="46"/>
-    <w:lsdException w:name="List Table 2 Accent 2" w:uiPriority="47"/>
-    <w:lsdException w:name="List Table 3 Accent 2" w:uiPriority="48"/>
-    <w:lsdException w:name="List Table 4 Accent 2" w:uiPriority="49"/>
-    <w:lsdException w:name="List Table 5 Dark Accent 2" w:uiPriority="50"/>
-    <w:lsdException w:name="List Table 6 Colorful Accent 2" w:uiPriority="51"/>
-    <w:lsdException w:name="List Table 7 Colorful Accent 2" w:uiPriority="52"/>
-    <w:lsdException w:name="List Table 1 Light Accent 3" w:uiPriority="46"/>
-    <w:lsdException w:name="List Table 2 Accent 3" w:uiPriority="47"/>
-    <w:lsdException w:name="List Table 3 Accent 3" w:uiPriority="48"/>
-    <w:lsdException w:name="List Table 4 Accent 3" w:uiPriority="49"/>
-    <w:lsdException w:name="List Table 5 Dark Accent 3" w:uiPriority="50"/>
-    <w:lsdException w:name="List Table 6 Colorful Accent 3" w:uiPriority="51"/>
-    <w:lsdException w:name="List Table 7 Colorful Accent 3" w:uiPriority="52"/>
-    <w:lsdException w:name="List Table 1 Light Accent 4" w:uiPriority="46"/>
-    <w:lsdException w:name="List Table 2 Accent 4" w:uiPriority="47"/>
-    <w:lsdException w:name="List Table 3 Accent 4" w:uiPriority="48"/>
-    <w:lsdException w:name="List Table 4 Accent 4" w:uiPriority="49"/>
-    <w:lsdException w:name="List Table 5 Dark Accent 4" w:uiPriority="50"/>
-    <w:lsdException w:name="List Table 6 Colorful Accent 4" w:uiPriority="51"/>
-    <w:lsdException w:name="List Table 7 Colorful Accent 4" w:uiPriority="52"/>
-    <w:lsdException w:name="List Table 1 Light Accent 5" w:uiPriority="46"/>
-    <w:lsdException w:name="List Table 2 Accent 5" w:uiPriority="47"/>
-    <w:lsdException w:name="List Table 3 Accent 5" w:uiPriority="48"/>
-    <w:lsdException w:name="List Table 4 Accent 5" w:uiPriority="49"/>
-    <w:lsdException w:name="List Table 5 Dark Accent 5" w:uiPriority="50"/>
-    <w:lsdException w:name="List Table 6 Colorful Accent 5" w:uiPriority="51"/>
-    <w:lsdException w:name="List Table 7 Colorful Accent 5" w:uiPriority="52"/>
-    <w:lsdException w:name="List Table 1 Light Accent 6" w:uiPriority="46"/>
-    <w:lsdException w:name="List Table 2 Accent 6" w:uiPriority="47"/>
-    <w:lsdException w:name="List Table 3 Accent 6" w:uiPriority="48"/>
-    <w:lsdException w:name="List Table 4 Accent 6" w:uiPriority="49"/>
-    <w:lsdException w:name="List Table 5 Dark Accent 6" w:uiPriority="50"/>
-    <w:lsdException w:name="List Table 6 Colorful Accent 6" w:uiPriority="51"/>
-    <w:lsdException w:name="List Table 7 Colorful Accent 6" w:uiPriority="52"/>
-  </w:latentStyles>
-  <w:style w:type="paragraph" w:default="1" w:styleId="Normal">
-    <w:name w:val="Normal"/>
-    <w:qFormat/>
-  </w:style>
-  <w:style w:type="character" w:default="1" w:styleId="Fuentedeprrafopredeter">
-    <w:name w:val="Default Paragraph Font"/>
-    <w:uiPriority w:val="1"/>
-    <w:semiHidden/>
-    <w:unhideWhenUsed/>
-  </w:style>
-  <w:style w:type="table" w:default="1" w:styleId="Tablanormal">
-    <w:name w:val="Normal Table"/>
+  <w:style w:type="character" w:styleId="Hipervnculovisitado">
+    <w:name w:val="FollowedHyperlink"/>
+    <w:basedOn w:val="Fuentedeprrafopredeter"/>
     <w:uiPriority w:val="99"/>
     <w:semiHidden/>
     <w:unhideWhenUsed/>
-    <w:tblPr>
-      <w:tblInd w:w="0" w:type="dxa"/>
-      <w:tblCellMar>
-        <w:top w:w="0" w:type="dxa"/>
-        <w:left w:w="108" w:type="dxa"/>
-        <w:bottom w:w="0" w:type="dxa"/>
-        <w:right w:w="108" w:type="dxa"/>
-      </w:tblCellMar>
-    </w:tblPr>
-  </w:style>
-  <w:style w:type="numbering" w:default="1" w:styleId="Sinlista">
-    <w:name w:val="No List"/>
-    <w:uiPriority w:val="99"/>
-    <w:semiHidden/>
-    <w:unhideWhenUsed/>
-  </w:style>
-  <w:style w:type="character" w:styleId="Textodelmarcadordeposicin">
-    <w:name w:val="Placeholder Text"/>
-    <w:basedOn w:val="Fuentedeprrafopredeter"/>
-    <w:uiPriority w:val="99"/>
-    <w:semiHidden/>
-    <w:rsid w:val="00A35197"/>
+    <w:rsid w:val="00D25313"/>
     <w:rPr>
-      <w:color w:val="808080"/>
+      <w:color w:val="954F72" w:themeColor="followedHyperlink"/>
+      <w:u w:val="single"/>
     </w:rPr>
   </w:style>
 </w:styles>
-</file>
-
-<file path=word/glossary/webSettings.xml><?xml version="1.0" encoding="utf-8"?>
-<w:webSettings xmlns:mc="http://schemas.openxmlformats.org/markup-compatibility/2006" xmlns:r="http://schemas.openxmlformats.org/officeDocument/2006/relationships" xmlns:w="http://schemas.openxmlformats.org/wordprocessingml/2006/main" xmlns:w14="http://schemas.microsoft.com/office/word/2010/wordml" xmlns:w15="http://schemas.microsoft.com/office/word/2012/wordml" mc:Ignorable="w14 w15">
-  <w:optimizeForBrowser/>
-  <w:allowPNG/>
-</w:webSettings>
 </file>
 
 <file path=word/theme/theme1.xml><?xml version="1.0" encoding="utf-8"?>
@@ -8362,11 +8092,59 @@
     </b:Author>
     <b:RefOrder>7</b:RefOrder>
   </b:Source>
+  <b:Source>
+    <b:Year>2023</b:Year>
+    <b:BIBTEX_Entry>misc</b:BIBTEX_Entry>
+    <b:Comments>Accedido el 7 de julio 2023</b:Comments>
+    <b:SourceType>Misc</b:SourceType>
+    <b:Title>Definición de Monitoreo</b:Title>
+    <b:Tag>Ferrer2023</b:Tag>
+    <b:BIBTEX_HowPublished>\url https://enciclopedia.net/monitoreo/</b:BIBTEX_HowPublished>
+    <b:URL>https://enciclopedia.net/monitoreo/</b:URL>
+    <b:Author>
+      <b:Author>
+        <b:NameList>
+          <b:Person>
+            <b:Last>Ferrer</b:Last>
+            <b:First>J.</b:First>
+          </b:Person>
+        </b:NameList>
+      </b:Author>
+    </b:Author>
+    <b:Month>July</b:Month>
+    <b:PublicationTitle>Definición de Monitoreo</b:PublicationTitle>
+    <b:RefOrder>8</b:RefOrder>
+  </b:Source>
+  <b:Source>
+    <b:Department>Universidad Tecnológica de La Habana José Antonio Echeverría</b:Department>
+    <b:Year>2020</b:Year>
+    <b:BIBTEX_Entry>mastersthesis</b:BIBTEX_Entry>
+    <b:SourceType>Report</b:SourceType>
+    <b:Title>Herramienta de monitoreo y control en tiempo real de los nodos HEATS-RT</b:Title>
+    <b:Tag>MurgaAguiar2020</b:Tag>
+    <b:Author>
+      <b:Author>
+        <b:NameList>
+          <b:Person>
+            <b:Last>de Murga Aguiar</b:Last>
+            <b:Middle>Andrés Martínez</b:Middle>
+            <b:First>Gustavo</b:First>
+          </b:Person>
+        </b:NameList>
+      </b:Author>
+    </b:Author>
+    <b:Month>September</b:Month>
+    <b:City>La</b:City>
+    <b:StateProvince>Habana</b:StateProvince>
+    <b:CountryRegion>Cuba</b:CountryRegion>
+    <b:ThesisType>candthesis</b:ThesisType>
+    <b:RefOrder>9</b:RefOrder>
+  </b:Source>
 </b:Sources>
 </file>
 
 <file path=customXml/itemProps1.xml><?xml version="1.0" encoding="utf-8"?>
-<ds:datastoreItem xmlns:ds="http://schemas.openxmlformats.org/officeDocument/2006/customXml" ds:itemID="{EE58FCF6-659F-4D32-A59E-7DC174603021}">
+<ds:datastoreItem xmlns:ds="http://schemas.openxmlformats.org/officeDocument/2006/customXml" ds:itemID="{4DCA5AC1-BDEF-46C9-AFAF-B8142AE4081A}">
   <ds:schemaRefs>
     <ds:schemaRef ds:uri="http://schemas.openxmlformats.org/officeDocument/2006/bibliography"/>
   </ds:schemaRefs>

</xml_diff>

<commit_message>
Termine el epigrafe de la FFT
</commit_message>
<xml_diff>
--- a/Informe de las Prácticas Profesionales 1 .docx
+++ b/Informe de las Prácticas Profesionales 1 .docx
@@ -2064,7 +2064,6 @@
           <w:id w:val="-1724745358"/>
           <w:citation/>
         </w:sdtPr>
-        <w:sdtEndPr/>
         <w:sdtContent>
           <w:r>
             <w:fldChar w:fldCharType="begin"/>
@@ -2100,7 +2099,6 @@
           <w:id w:val="133382086"/>
           <w:citation/>
         </w:sdtPr>
-        <w:sdtEndPr/>
         <w:sdtContent>
           <w:r>
             <w:fldChar w:fldCharType="begin"/>
@@ -2180,7 +2178,6 @@
           <w:id w:val="-778558135"/>
           <w:citation/>
         </w:sdtPr>
-        <w:sdtEndPr/>
         <w:sdtContent>
           <w:r>
             <w:fldChar w:fldCharType="begin"/>
@@ -2934,8 +2931,16 @@
         <w:t xml:space="preserve"> monitoreo</w:t>
       </w:r>
       <w:r>
-        <w:t>. También se discute el análisis espectral mediante la Transformada Rápida de Fourier (FFT) y el mantenimiento predictivo.</w:t>
-      </w:r>
+        <w:t>. También s</w:t>
+      </w:r>
+      <w:r>
+        <w:t>e discute</w:t>
+      </w:r>
+      <w:r>
+        <w:t xml:space="preserve"> la Transformada Rápida de Fourier (FFT) y el mantenimiento predictivo.</w:t>
+      </w:r>
+      <w:bookmarkStart w:id="3" w:name="_GoBack"/>
+      <w:bookmarkEnd w:id="3"/>
       <w:r>
         <w:t xml:space="preserve"> </w:t>
       </w:r>
@@ -3010,7 +3015,6 @@
           <w:id w:val="-1777776885"/>
           <w:citation/>
         </w:sdtPr>
-        <w:sdtEndPr/>
         <w:sdtContent>
           <w:r>
             <w:rPr>
@@ -3074,7 +3078,6 @@
           <w:id w:val="795329764"/>
           <w:citation/>
         </w:sdtPr>
-        <w:sdtEndPr/>
         <w:sdtContent>
           <w:r>
             <w:fldChar w:fldCharType="begin"/>
@@ -3118,7 +3121,6 @@
           <w:id w:val="-1345704724"/>
           <w:citation/>
         </w:sdtPr>
-        <w:sdtEndPr/>
         <w:sdtContent>
           <w:r>
             <w:rPr>
@@ -3182,7 +3184,6 @@
           <w:id w:val="1428154802"/>
           <w:citation/>
         </w:sdtPr>
-        <w:sdtEndPr/>
         <w:sdtContent>
           <w:r>
             <w:fldChar w:fldCharType="begin"/>
@@ -3220,7 +3221,6 @@
           <w:id w:val="727271693"/>
           <w:citation/>
         </w:sdtPr>
-        <w:sdtEndPr/>
         <w:sdtContent>
           <w:r>
             <w:fldChar w:fldCharType="begin"/>
@@ -3274,7 +3274,6 @@
           <w:id w:val="-894273030"/>
           <w:citation/>
         </w:sdtPr>
-        <w:sdtEndPr/>
         <w:sdtContent>
           <w:r>
             <w:fldChar w:fldCharType="begin"/>
@@ -3321,7 +3320,6 @@
           <w:id w:val="1817219725"/>
           <w:citation/>
         </w:sdtPr>
-        <w:sdtEndPr/>
         <w:sdtContent>
           <w:r>
             <w:fldChar w:fldCharType="begin"/>
@@ -3368,7 +3366,6 @@
           <w:id w:val="-965196271"/>
           <w:citation/>
         </w:sdtPr>
-        <w:sdtEndPr/>
         <w:sdtContent>
           <w:r>
             <w:fldChar w:fldCharType="begin"/>
@@ -3421,7 +3418,6 @@
           <w:id w:val="-1765066582"/>
           <w:citation/>
         </w:sdtPr>
-        <w:sdtEndPr/>
         <w:sdtContent>
           <w:r>
             <w:fldChar w:fldCharType="begin"/>
@@ -3472,7 +3468,6 @@
           <w:id w:val="963621926"/>
           <w:citation/>
         </w:sdtPr>
-        <w:sdtEndPr/>
         <w:sdtContent>
           <w:r>
             <w:fldChar w:fldCharType="begin"/>
@@ -3551,7 +3546,6 @@
           <w:id w:val="1540934354"/>
           <w:citation/>
         </w:sdtPr>
-        <w:sdtEndPr/>
         <w:sdtContent>
           <w:r>
             <w:fldChar w:fldCharType="begin"/>
@@ -3598,7 +3592,6 @@
           <w:id w:val="-1188675837"/>
           <w:citation/>
         </w:sdtPr>
-        <w:sdtEndPr/>
         <w:sdtContent>
           <w:r>
             <w:fldChar w:fldCharType="begin"/>
@@ -3639,7 +3632,6 @@
           <w:id w:val="769045622"/>
           <w:citation/>
         </w:sdtPr>
-        <w:sdtEndPr/>
         <w:sdtContent>
           <w:r>
             <w:fldChar w:fldCharType="begin"/>
@@ -3707,7 +3699,6 @@
           <w:id w:val="-782950823"/>
           <w:citation/>
         </w:sdtPr>
-        <w:sdtEndPr/>
         <w:sdtContent>
           <w:r>
             <w:fldChar w:fldCharType="begin"/>
@@ -3976,7 +3967,6 @@
           <w:id w:val="124050939"/>
           <w:citation/>
         </w:sdtPr>
-        <w:sdtEndPr/>
         <w:sdtContent>
           <w:r>
             <w:fldChar w:fldCharType="begin"/>
@@ -4023,7 +4013,6 @@
           <w:id w:val="225955117"/>
           <w:citation/>
         </w:sdtPr>
-        <w:sdtEndPr/>
         <w:sdtContent>
           <w:r>
             <w:fldChar w:fldCharType="begin"/>
@@ -4090,7 +4079,6 @@
           <w:id w:val="1141541842"/>
           <w:citation/>
         </w:sdtPr>
-        <w:sdtEndPr/>
         <w:sdtContent>
           <w:r>
             <w:fldChar w:fldCharType="begin"/>
@@ -4128,7 +4116,7 @@
         <w:ind w:left="360"/>
         <w:jc w:val="center"/>
       </w:pPr>
-      <w:bookmarkStart w:id="3" w:name="Figura1"/>
+      <w:bookmarkStart w:id="4" w:name="Figura1"/>
       <w:r>
         <w:rPr>
           <w:noProof/>
@@ -4176,7 +4164,7 @@
           </wp:inline>
         </w:drawing>
       </w:r>
-      <w:bookmarkEnd w:id="3"/>
+      <w:bookmarkEnd w:id="4"/>
     </w:p>
     <w:p>
       <w:pPr>
@@ -4544,7 +4532,7 @@
         <w:ind w:left="792"/>
         <w:jc w:val="center"/>
       </w:pPr>
-      <w:bookmarkStart w:id="4" w:name="Figura2"/>
+      <w:bookmarkStart w:id="5" w:name="Figura2"/>
       <w:r>
         <w:rPr>
           <w:noProof/>
@@ -4592,7 +4580,7 @@
           </wp:inline>
         </w:drawing>
       </w:r>
-      <w:bookmarkEnd w:id="4"/>
+      <w:bookmarkEnd w:id="5"/>
     </w:p>
     <w:p>
       <w:pPr>
@@ -4699,28 +4687,816 @@
         <w:t xml:space="preserve"> por el análisis por Fourier </w:t>
       </w:r>
       <w:r>
-        <w:t>sustentadas por las siguientes relaciones:</w:t>
-      </w:r>
-      <w:bookmarkStart w:id="5" w:name="_GoBack"/>
-      <w:bookmarkEnd w:id="5"/>
+        <w:t xml:space="preserve">sustentadas por las siguientes </w:t>
+      </w:r>
+      <w:r>
+        <w:t>ecua</w:t>
+      </w:r>
+      <w:r>
+        <w:t>ciones</w:t>
+      </w:r>
+      <w:r>
+        <w:t xml:space="preserve"> conocidas como transformada discreta de Fourier (DFT)</w:t>
+      </w:r>
+      <w:sdt>
+        <w:sdtPr>
+          <w:id w:val="-556779780"/>
+          <w:citation/>
+        </w:sdtPr>
+        <w:sdtContent>
+          <w:r>
+            <w:fldChar w:fldCharType="begin"/>
+          </w:r>
+          <w:r>
+            <w:instrText xml:space="preserve"> CITATION Marin1997 \l 1033 </w:instrText>
+          </w:r>
+          <w:r>
+            <w:fldChar w:fldCharType="separate"/>
+          </w:r>
+          <w:r>
+            <w:rPr>
+              <w:noProof/>
+            </w:rPr>
+            <w:t xml:space="preserve"> [7]</w:t>
+          </w:r>
+          <w:r>
+            <w:fldChar w:fldCharType="end"/>
+          </w:r>
+        </w:sdtContent>
+      </w:sdt>
+      <w:r>
+        <w:t>:</w:t>
+      </w:r>
     </w:p>
     <w:p>
       <w:pPr>
         <w:pStyle w:val="Prrafodelista"/>
         <w:ind w:left="0"/>
-      </w:pPr>
+        <w:jc w:val="right"/>
+      </w:pPr>
+      <m:oMath>
+        <m:r>
+          <w:rPr>
+            <w:rFonts w:ascii="Cambria Math" w:hAnsi="Cambria Math" w:cs="Arial"/>
+            <w:sz w:val="32"/>
+          </w:rPr>
+          <m:t>Y</m:t>
+        </m:r>
+        <m:d>
+          <m:dPr>
+            <m:ctrlPr>
+              <w:rPr>
+                <w:rFonts w:ascii="Cambria Math" w:hAnsi="Cambria Math" w:cs="Arial"/>
+                <w:i/>
+                <w:sz w:val="32"/>
+              </w:rPr>
+            </m:ctrlPr>
+          </m:dPr>
+          <m:e>
+            <m:r>
+              <w:rPr>
+                <w:rFonts w:ascii="Cambria Math" w:hAnsi="Cambria Math" w:cs="Arial"/>
+                <w:sz w:val="32"/>
+              </w:rPr>
+              <m:t>k</m:t>
+            </m:r>
+          </m:e>
+        </m:d>
+        <m:r>
+          <w:rPr>
+            <w:rFonts w:ascii="Cambria Math" w:hAnsi="Cambria Math" w:cs="Arial"/>
+            <w:sz w:val="32"/>
+          </w:rPr>
+          <m:t>=</m:t>
+        </m:r>
+        <m:f>
+          <m:fPr>
+            <m:ctrlPr>
+              <w:rPr>
+                <w:rFonts w:ascii="Cambria Math" w:hAnsi="Cambria Math" w:cs="Arial"/>
+                <w:i/>
+                <w:sz w:val="32"/>
+              </w:rPr>
+            </m:ctrlPr>
+          </m:fPr>
+          <m:num>
+            <m:r>
+              <w:rPr>
+                <w:rFonts w:ascii="Cambria Math" w:hAnsi="Cambria Math" w:cs="Arial"/>
+                <w:sz w:val="32"/>
+              </w:rPr>
+              <m:t>1</m:t>
+            </m:r>
+          </m:num>
+          <m:den>
+            <m:r>
+              <w:rPr>
+                <w:rFonts w:ascii="Cambria Math" w:hAnsi="Cambria Math" w:cs="Arial"/>
+                <w:sz w:val="32"/>
+              </w:rPr>
+              <m:t>N</m:t>
+            </m:r>
+          </m:den>
+        </m:f>
+        <m:nary>
+          <m:naryPr>
+            <m:chr m:val="∑"/>
+            <m:limLoc m:val="undOvr"/>
+            <m:ctrlPr>
+              <w:rPr>
+                <w:rFonts w:ascii="Cambria Math" w:hAnsi="Cambria Math" w:cs="Arial"/>
+                <w:i/>
+                <w:sz w:val="32"/>
+              </w:rPr>
+            </m:ctrlPr>
+          </m:naryPr>
+          <m:sub>
+            <m:r>
+              <w:rPr>
+                <w:rFonts w:ascii="Cambria Math" w:hAnsi="Cambria Math" w:cs="Arial"/>
+                <w:sz w:val="32"/>
+              </w:rPr>
+              <m:t>n=0</m:t>
+            </m:r>
+          </m:sub>
+          <m:sup>
+            <m:r>
+              <w:rPr>
+                <w:rFonts w:ascii="Cambria Math" w:hAnsi="Cambria Math" w:cs="Arial"/>
+                <w:sz w:val="32"/>
+              </w:rPr>
+              <m:t>N-1</m:t>
+            </m:r>
+          </m:sup>
+          <m:e>
+            <m:r>
+              <w:rPr>
+                <w:rFonts w:ascii="Cambria Math" w:hAnsi="Cambria Math" w:cs="Arial"/>
+                <w:sz w:val="32"/>
+              </w:rPr>
+              <m:t>y</m:t>
+            </m:r>
+            <m:d>
+              <m:dPr>
+                <m:ctrlPr>
+                  <w:rPr>
+                    <w:rFonts w:ascii="Cambria Math" w:hAnsi="Cambria Math" w:cs="Arial"/>
+                    <w:i/>
+                    <w:sz w:val="32"/>
+                  </w:rPr>
+                </m:ctrlPr>
+              </m:dPr>
+              <m:e>
+                <m:r>
+                  <w:rPr>
+                    <w:rFonts w:ascii="Cambria Math" w:hAnsi="Cambria Math" w:cs="Arial"/>
+                    <w:sz w:val="32"/>
+                  </w:rPr>
+                  <m:t>n</m:t>
+                </m:r>
+              </m:e>
+            </m:d>
+            <m:r>
+              <w:rPr>
+                <w:rFonts w:ascii="Cambria Math" w:hAnsi="Cambria Math" w:cs="Arial"/>
+                <w:sz w:val="32"/>
+              </w:rPr>
+              <m:t>.</m:t>
+            </m:r>
+            <m:sSup>
+              <m:sSupPr>
+                <m:ctrlPr>
+                  <w:rPr>
+                    <w:rFonts w:ascii="Cambria Math" w:hAnsi="Cambria Math" w:cs="Arial"/>
+                    <w:i/>
+                    <w:sz w:val="32"/>
+                  </w:rPr>
+                </m:ctrlPr>
+              </m:sSupPr>
+              <m:e>
+                <m:r>
+                  <w:rPr>
+                    <w:rFonts w:ascii="Cambria Math" w:hAnsi="Cambria Math" w:cs="Arial"/>
+                    <w:sz w:val="32"/>
+                  </w:rPr>
+                  <m:t>e</m:t>
+                </m:r>
+              </m:e>
+              <m:sup>
+                <m:r>
+                  <w:rPr>
+                    <w:rFonts w:ascii="Cambria Math" w:hAnsi="Cambria Math" w:cs="Arial"/>
+                    <w:sz w:val="32"/>
+                  </w:rPr>
+                  <m:t>-j</m:t>
+                </m:r>
+                <m:f>
+                  <m:fPr>
+                    <m:ctrlPr>
+                      <w:rPr>
+                        <w:rFonts w:ascii="Cambria Math" w:hAnsi="Cambria Math" w:cs="Arial"/>
+                        <w:i/>
+                        <w:sz w:val="32"/>
+                      </w:rPr>
+                    </m:ctrlPr>
+                  </m:fPr>
+                  <m:num>
+                    <m:r>
+                      <w:rPr>
+                        <w:rFonts w:ascii="Cambria Math" w:hAnsi="Cambria Math" w:cs="Arial"/>
+                        <w:sz w:val="32"/>
+                      </w:rPr>
+                      <m:t>2pkn</m:t>
+                    </m:r>
+                  </m:num>
+                  <m:den>
+                    <m:r>
+                      <w:rPr>
+                        <w:rFonts w:ascii="Cambria Math" w:hAnsi="Cambria Math" w:cs="Arial"/>
+                        <w:sz w:val="32"/>
+                      </w:rPr>
+                      <m:t>N</m:t>
+                    </m:r>
+                  </m:den>
+                </m:f>
+              </m:sup>
+            </m:sSup>
+          </m:e>
+        </m:nary>
+      </m:oMath>
+      <w:r>
+        <w:rPr>
+          <w:rFonts w:eastAsiaTheme="minorEastAsia"/>
+        </w:rPr>
+        <w:t xml:space="preserve">                                </w:t>
+      </w:r>
+      <w:r>
+        <w:rPr>
+          <w:rFonts w:eastAsiaTheme="minorEastAsia"/>
+        </w:rPr>
+        <w:t>(1.1)</w:t>
+      </w:r>
     </w:p>
     <w:p>
       <w:pPr>
         <w:pStyle w:val="Prrafodelista"/>
         <w:ind w:left="0"/>
-      </w:pPr>
+        <w:jc w:val="right"/>
+      </w:pPr>
+      <m:oMath>
+        <m:r>
+          <w:rPr>
+            <w:rFonts w:ascii="Cambria Math" w:hAnsi="Cambria Math"/>
+            <w:sz w:val="32"/>
+          </w:rPr>
+          <w:lastRenderedPageBreak/>
+          <m:t>y</m:t>
+        </m:r>
+        <m:d>
+          <m:dPr>
+            <m:ctrlPr>
+              <w:rPr>
+                <w:rFonts w:ascii="Cambria Math" w:hAnsi="Cambria Math"/>
+                <w:i/>
+                <w:sz w:val="32"/>
+              </w:rPr>
+            </m:ctrlPr>
+          </m:dPr>
+          <m:e>
+            <m:r>
+              <w:rPr>
+                <w:rFonts w:ascii="Cambria Math" w:hAnsi="Cambria Math"/>
+                <w:sz w:val="32"/>
+              </w:rPr>
+              <m:t>n</m:t>
+            </m:r>
+          </m:e>
+        </m:d>
+        <m:r>
+          <w:rPr>
+            <w:rFonts w:ascii="Cambria Math" w:hAnsi="Cambria Math"/>
+            <w:sz w:val="32"/>
+          </w:rPr>
+          <m:t xml:space="preserve">= </m:t>
+        </m:r>
+        <m:nary>
+          <m:naryPr>
+            <m:chr m:val="∑"/>
+            <m:limLoc m:val="undOvr"/>
+            <m:ctrlPr>
+              <w:rPr>
+                <w:rFonts w:ascii="Cambria Math" w:hAnsi="Cambria Math"/>
+                <w:i/>
+                <w:sz w:val="32"/>
+              </w:rPr>
+            </m:ctrlPr>
+          </m:naryPr>
+          <m:sub>
+            <m:r>
+              <w:rPr>
+                <w:rFonts w:ascii="Cambria Math" w:hAnsi="Cambria Math"/>
+                <w:sz w:val="32"/>
+              </w:rPr>
+              <m:t>k</m:t>
+            </m:r>
+            <m:r>
+              <w:rPr>
+                <w:rFonts w:ascii="Cambria Math" w:hAnsi="Cambria Math"/>
+                <w:sz w:val="32"/>
+              </w:rPr>
+              <m:t>=0</m:t>
+            </m:r>
+          </m:sub>
+          <m:sup>
+            <m:r>
+              <w:rPr>
+                <w:rFonts w:ascii="Cambria Math" w:hAnsi="Cambria Math"/>
+                <w:sz w:val="32"/>
+              </w:rPr>
+              <m:t>N-1</m:t>
+            </m:r>
+          </m:sup>
+          <m:e>
+            <m:r>
+              <w:rPr>
+                <w:rFonts w:ascii="Cambria Math" w:hAnsi="Cambria Math"/>
+                <w:sz w:val="32"/>
+              </w:rPr>
+              <m:t>Y</m:t>
+            </m:r>
+            <m:d>
+              <m:dPr>
+                <m:ctrlPr>
+                  <w:rPr>
+                    <w:rFonts w:ascii="Cambria Math" w:hAnsi="Cambria Math"/>
+                    <w:i/>
+                    <w:sz w:val="32"/>
+                  </w:rPr>
+                </m:ctrlPr>
+              </m:dPr>
+              <m:e>
+                <m:r>
+                  <w:rPr>
+                    <w:rFonts w:ascii="Cambria Math" w:hAnsi="Cambria Math"/>
+                    <w:sz w:val="32"/>
+                  </w:rPr>
+                  <m:t>k</m:t>
+                </m:r>
+              </m:e>
+            </m:d>
+            <m:r>
+              <w:rPr>
+                <w:rFonts w:ascii="Cambria Math" w:hAnsi="Cambria Math"/>
+                <w:sz w:val="32"/>
+              </w:rPr>
+              <m:t>.</m:t>
+            </m:r>
+            <m:sSup>
+              <m:sSupPr>
+                <m:ctrlPr>
+                  <w:rPr>
+                    <w:rFonts w:ascii="Cambria Math" w:hAnsi="Cambria Math"/>
+                    <w:i/>
+                    <w:sz w:val="32"/>
+                  </w:rPr>
+                </m:ctrlPr>
+              </m:sSupPr>
+              <m:e>
+                <m:r>
+                  <w:rPr>
+                    <w:rFonts w:ascii="Cambria Math" w:hAnsi="Cambria Math"/>
+                    <w:sz w:val="32"/>
+                  </w:rPr>
+                  <m:t>e</m:t>
+                </m:r>
+              </m:e>
+              <m:sup>
+                <m:r>
+                  <w:rPr>
+                    <w:rFonts w:ascii="Cambria Math" w:hAnsi="Cambria Math"/>
+                    <w:sz w:val="32"/>
+                  </w:rPr>
+                  <m:t>j</m:t>
+                </m:r>
+                <m:f>
+                  <m:fPr>
+                    <m:ctrlPr>
+                      <w:rPr>
+                        <w:rFonts w:ascii="Cambria Math" w:hAnsi="Cambria Math"/>
+                        <w:i/>
+                        <w:sz w:val="32"/>
+                      </w:rPr>
+                    </m:ctrlPr>
+                  </m:fPr>
+                  <m:num>
+                    <m:r>
+                      <w:rPr>
+                        <w:rFonts w:ascii="Cambria Math" w:hAnsi="Cambria Math"/>
+                        <w:sz w:val="32"/>
+                      </w:rPr>
+                      <m:t>2π</m:t>
+                    </m:r>
+                    <m:r>
+                      <m:rPr>
+                        <m:sty m:val="p"/>
+                      </m:rPr>
+                      <w:rPr>
+                        <w:rFonts w:ascii="Cambria Math" w:hAnsi="Cambria Math"/>
+                        <w:sz w:val="32"/>
+                      </w:rPr>
+                      <m:t>kn</m:t>
+                    </m:r>
+                  </m:num>
+                  <m:den>
+                    <m:r>
+                      <w:rPr>
+                        <w:rFonts w:ascii="Cambria Math" w:hAnsi="Cambria Math"/>
+                        <w:sz w:val="32"/>
+                      </w:rPr>
+                      <m:t>N</m:t>
+                    </m:r>
+                  </m:den>
+                </m:f>
+              </m:sup>
+            </m:sSup>
+          </m:e>
+        </m:nary>
+      </m:oMath>
+      <w:r>
+        <w:rPr>
+          <w:rFonts w:eastAsiaTheme="minorEastAsia"/>
+          <w:sz w:val="32"/>
+        </w:rPr>
+        <w:t xml:space="preserve">                          </w:t>
+      </w:r>
+      <w:r>
+        <w:rPr>
+          <w:rFonts w:eastAsiaTheme="minorEastAsia"/>
+        </w:rPr>
+        <w:t>(1.2)</w:t>
+      </w:r>
     </w:p>
     <w:p>
       <w:pPr>
         <w:pStyle w:val="Prrafodelista"/>
         <w:ind w:left="0"/>
       </w:pPr>
+    </w:p>
+    <w:p>
+      <w:pPr>
+        <w:pStyle w:val="Prrafodelista"/>
+        <w:ind w:left="0"/>
+      </w:pPr>
+      <w:r>
+        <w:t>Para n=0, 1</w:t>
+      </w:r>
+      <w:r>
+        <w:t>,…</w:t>
+      </w:r>
+      <w:r>
+        <w:t>,</w:t>
+      </w:r>
+      <w:r>
+        <w:t xml:space="preserve"> </w:t>
+      </w:r>
+      <w:r>
+        <w:t>N-1; k=0, 1</w:t>
+      </w:r>
+      <w:r>
+        <w:t>,…, N-1.</w:t>
+      </w:r>
+    </w:p>
+    <w:p>
+      <w:pPr>
+        <w:pStyle w:val="Prrafodelista"/>
+        <w:ind w:left="0"/>
+      </w:pPr>
+      <w:r>
+        <w:t>Siendo N el número de muestras discretas de un segmento de las señal vibroacústica. En el caso de las vibraciones como señales a procesar, y(n) es real</w:t>
+      </w:r>
+      <w:r>
+        <w:t xml:space="preserve"> y </w:t>
+      </w:r>
+      <w:proofErr w:type="gramStart"/>
+      <w:r>
+        <w:t>Y(</w:t>
+      </w:r>
+      <w:proofErr w:type="gramEnd"/>
+      <w:r>
+        <w:t>k) es compleja.</w:t>
+      </w:r>
+      <w:r>
+        <w:t xml:space="preserve"> </w:t>
+      </w:r>
+      <w:r>
+        <w:t>Al aplicar la transformada discreta de Fourier a un número</w:t>
+      </w:r>
+      <w:r>
+        <w:t xml:space="preserve"> </w:t>
+      </w:r>
+      <w:r>
+        <w:t xml:space="preserve">N de muestras se muestra en la </w:t>
+      </w:r>
+      <w:hyperlink w:anchor="Figura3" w:history="1">
+        <w:r>
+          <w:rPr>
+            <w:rStyle w:val="Hipervnculo"/>
+          </w:rPr>
+          <w:t>Figura 3</w:t>
+        </w:r>
+      </w:hyperlink>
+      <w:sdt>
+        <w:sdtPr>
+          <w:id w:val="-1522388377"/>
+          <w:citation/>
+        </w:sdtPr>
+        <w:sdtContent>
+          <w:r>
+            <w:fldChar w:fldCharType="begin"/>
+          </w:r>
+          <w:r>
+            <w:instrText xml:space="preserve"> CITATION Marin1997 \l 3082 </w:instrText>
+          </w:r>
+          <w:r>
+            <w:fldChar w:fldCharType="separate"/>
+          </w:r>
+          <w:r>
+            <w:rPr>
+              <w:noProof/>
+            </w:rPr>
+            <w:t xml:space="preserve"> </w:t>
+          </w:r>
+          <w:r>
+            <w:rPr>
+              <w:noProof/>
+            </w:rPr>
+            <w:t>[7]</w:t>
+          </w:r>
+          <w:r>
+            <w:fldChar w:fldCharType="end"/>
+          </w:r>
+        </w:sdtContent>
+      </w:sdt>
+      <w:r>
+        <w:t>.</w:t>
+      </w:r>
+    </w:p>
+    <w:p>
+      <w:pPr>
+        <w:pStyle w:val="Prrafodelista"/>
+        <w:keepNext/>
+        <w:ind w:left="0"/>
+      </w:pPr>
+      <w:bookmarkStart w:id="6" w:name="Figura3"/>
+      <w:r>
+        <w:rPr>
+          <w:noProof/>
+          <w:lang w:eastAsia="es-ES"/>
+        </w:rPr>
+        <w:drawing>
+          <wp:inline distT="0" distB="0" distL="0" distR="0" wp14:anchorId="212BD51C" wp14:editId="581973B5">
+            <wp:extent cx="5400040" cy="3949700"/>
+            <wp:effectExtent l="0" t="0" r="0" b="0"/>
+            <wp:docPr id="5" name="Imagen 5"/>
+            <wp:cNvGraphicFramePr>
+              <a:graphicFrameLocks xmlns:a="http://schemas.openxmlformats.org/drawingml/2006/main" noChangeAspect="1"/>
+            </wp:cNvGraphicFramePr>
+            <a:graphic xmlns:a="http://schemas.openxmlformats.org/drawingml/2006/main">
+              <a:graphicData uri="http://schemas.openxmlformats.org/drawingml/2006/picture">
+                <pic:pic xmlns:pic="http://schemas.openxmlformats.org/drawingml/2006/picture">
+                  <pic:nvPicPr>
+                    <pic:cNvPr id="5" name="Represemtación compleja de la transformada rápida de Fourier.PNG"/>
+                    <pic:cNvPicPr/>
+                  </pic:nvPicPr>
+                  <pic:blipFill>
+                    <a:blip r:embed="rId11">
+                      <a:extLst>
+                        <a:ext uri="{28A0092B-C50C-407E-A947-70E740481C1C}">
+                          <a14:useLocalDpi xmlns:a14="http://schemas.microsoft.com/office/drawing/2010/main" val="0"/>
+                        </a:ext>
+                      </a:extLst>
+                    </a:blip>
+                    <a:stretch>
+                      <a:fillRect/>
+                    </a:stretch>
+                  </pic:blipFill>
+                  <pic:spPr>
+                    <a:xfrm>
+                      <a:off x="0" y="0"/>
+                      <a:ext cx="5400040" cy="3949700"/>
+                    </a:xfrm>
+                    <a:prstGeom prst="rect">
+                      <a:avLst/>
+                    </a:prstGeom>
+                  </pic:spPr>
+                </pic:pic>
+              </a:graphicData>
+            </a:graphic>
+          </wp:inline>
+        </w:drawing>
+      </w:r>
+      <w:bookmarkEnd w:id="6"/>
+    </w:p>
+    <w:p>
+      <w:pPr>
+        <w:pStyle w:val="Descripcin"/>
+      </w:pPr>
+      <w:r>
+        <w:t xml:space="preserve">Figura </w:t>
+      </w:r>
+      <w:r>
+        <w:fldChar w:fldCharType="begin"/>
+      </w:r>
+      <w:r>
+        <w:instrText xml:space="preserve"> SEQ Figura \* ARABIC </w:instrText>
+      </w:r>
+      <w:r>
+        <w:fldChar w:fldCharType="separate"/>
+      </w:r>
+      <w:r>
+        <w:rPr>
+          <w:noProof/>
+        </w:rPr>
+        <w:t>3</w:t>
+      </w:r>
+      <w:r>
+        <w:fldChar w:fldCharType="end"/>
+      </w:r>
+      <w:r>
+        <w:t xml:space="preserve"> Representación compleja de la transformada discreta de Fourier (DFT).</w:t>
+      </w:r>
+    </w:p>
+    <w:p>
+      <w:pPr>
+        <w:pStyle w:val="Prrafodelista"/>
+        <w:ind w:left="0"/>
+      </w:pPr>
+      <w:r>
+        <w:t>Hasta el año 1965 aproximadamente</w:t>
+      </w:r>
+      <w:r>
+        <w:t xml:space="preserve"> se usó la DFT en computadoras con programas que tenían que ejecutar </w:t>
+      </w:r>
+      <m:oMath>
+        <m:sSup>
+          <m:sSupPr>
+            <m:ctrlPr>
+              <w:rPr>
+                <w:rFonts w:ascii="Cambria Math" w:hAnsi="Cambria Math"/>
+                <w:i/>
+              </w:rPr>
+            </m:ctrlPr>
+          </m:sSupPr>
+          <m:e>
+            <m:r>
+              <w:rPr>
+                <w:rFonts w:ascii="Cambria Math" w:hAnsi="Cambria Math"/>
+              </w:rPr>
+              <m:t>N</m:t>
+            </m:r>
+          </m:e>
+          <m:sup>
+            <m:r>
+              <w:rPr>
+                <w:rFonts w:ascii="Cambria Math" w:hAnsi="Cambria Math"/>
+              </w:rPr>
+              <m:t>2</m:t>
+            </m:r>
+          </m:sup>
+        </m:sSup>
+      </m:oMath>
+      <w:r>
+        <w:t xml:space="preserve"> </w:t>
+      </w:r>
+      <w:r>
+        <w:t>operaciones de cálculo, siendo N el número de muestras discretas en un bloque de datos.</w:t>
+      </w:r>
+      <w:r>
+        <w:t xml:space="preserve"> Para ese mismo año se da a conocer la FFT, popularizada por James Willian Cooley de IBM y John W. Turkey de Bell Laboratories requiriendo solamente</w:t>
+      </w:r>
+      <w:r>
+        <w:t xml:space="preserve"> </w:t>
+      </w:r>
+      <m:oMath>
+        <m:r>
+          <w:rPr>
+            <w:rFonts w:ascii="Cambria Math" w:hAnsi="Cambria Math"/>
+          </w:rPr>
+          <m:t xml:space="preserve">N* </m:t>
+        </m:r>
+        <m:func>
+          <m:funcPr>
+            <m:ctrlPr>
+              <w:rPr>
+                <w:rFonts w:ascii="Cambria Math" w:hAnsi="Cambria Math"/>
+                <w:i/>
+              </w:rPr>
+            </m:ctrlPr>
+          </m:funcPr>
+          <m:fName>
+            <m:sSub>
+              <m:sSubPr>
+                <m:ctrlPr>
+                  <w:rPr>
+                    <w:rFonts w:ascii="Cambria Math" w:hAnsi="Cambria Math"/>
+                    <w:i/>
+                  </w:rPr>
+                </m:ctrlPr>
+              </m:sSubPr>
+              <m:e>
+                <m:r>
+                  <m:rPr>
+                    <m:sty m:val="p"/>
+                  </m:rPr>
+                  <w:rPr>
+                    <w:rFonts w:ascii="Cambria Math" w:hAnsi="Cambria Math"/>
+                  </w:rPr>
+                  <m:t>log</m:t>
+                </m:r>
+              </m:e>
+              <m:sub>
+                <m:r>
+                  <w:rPr>
+                    <w:rFonts w:ascii="Cambria Math" w:hAnsi="Cambria Math"/>
+                  </w:rPr>
+                  <m:t>2</m:t>
+                </m:r>
+              </m:sub>
+            </m:sSub>
+          </m:fName>
+          <m:e>
+            <m:r>
+              <w:rPr>
+                <w:rFonts w:ascii="Cambria Math" w:hAnsi="Cambria Math"/>
+              </w:rPr>
+              <m:t>N</m:t>
+            </m:r>
+          </m:e>
+        </m:func>
+      </m:oMath>
+      <w:r>
+        <w:t xml:space="preserve"> operaciones para transformar un bloque de N datos por mucha diferencia mejor </w:t>
+      </w:r>
+      <w:r>
+        <w:t>que la DFT</w:t>
+      </w:r>
+      <w:sdt>
+        <w:sdtPr>
+          <w:id w:val="1558976655"/>
+          <w:citation/>
+        </w:sdtPr>
+        <w:sdtContent>
+          <w:r>
+            <w:fldChar w:fldCharType="begin"/>
+          </w:r>
+          <w:r>
+            <w:instrText xml:space="preserve"> CITATION Marin1997 \l 1033 </w:instrText>
+          </w:r>
+          <w:r>
+            <w:fldChar w:fldCharType="separate"/>
+          </w:r>
+          <w:r>
+            <w:rPr>
+              <w:noProof/>
+            </w:rPr>
+            <w:t xml:space="preserve"> [7]</w:t>
+          </w:r>
+          <w:r>
+            <w:fldChar w:fldCharType="end"/>
+          </w:r>
+        </w:sdtContent>
+      </w:sdt>
+      <w:r>
+        <w:t>.</w:t>
+      </w:r>
+    </w:p>
+    <w:p>
+      <w:pPr>
+        <w:pStyle w:val="Prrafodelista"/>
+        <w:ind w:left="0"/>
+      </w:pPr>
+    </w:p>
+    <w:p>
+      <w:pPr>
+        <w:pStyle w:val="Prrafodelista"/>
+        <w:ind w:left="0"/>
+      </w:pPr>
+      <w:r>
+        <w:t xml:space="preserve">En resumen </w:t>
+      </w:r>
+      <w:r>
+        <w:t>l</w:t>
+      </w:r>
+      <w:r>
+        <w:t xml:space="preserve">a FFT es un algoritmo eficiente para calcular la DFT y su inversa. La DFT es una herramienta matemática para el análisis de señales en el dominio </w:t>
+      </w:r>
+      <w:r>
+        <w:lastRenderedPageBreak/>
+        <w:t>de la frecuencia, pero su cálculo directo puede ser muy costoso en términos de tiempo y recursos computacionales. La FFT reduce significativamente la complejidad computacional del cálculo de la DFT, lo que la hace más adecuada para aplicaciones en tiempo real</w:t>
+      </w:r>
+      <w:r>
+        <w:t>.</w:t>
+      </w:r>
     </w:p>
     <w:p>
       <w:pPr>
@@ -4759,11 +5535,12 @@
       <w:pPr>
         <w:pStyle w:val="Ttulo1"/>
       </w:pPr>
-      <w:bookmarkStart w:id="6" w:name="_Toc139579348"/>
-      <w:r>
+      <w:bookmarkStart w:id="7" w:name="_Toc139579348"/>
+      <w:r>
+        <w:lastRenderedPageBreak/>
         <w:t>Capítulo 2: Solución propuesta</w:t>
       </w:r>
-      <w:bookmarkEnd w:id="6"/>
+      <w:bookmarkEnd w:id="7"/>
     </w:p>
     <w:p/>
     <w:p/>
@@ -4779,7 +5556,7 @@
       <w:pPr>
         <w:pStyle w:val="Ttulo1"/>
       </w:pPr>
-      <w:bookmarkStart w:id="7" w:name="_Toc139579349"/>
+      <w:bookmarkStart w:id="8" w:name="_Toc139579349"/>
       <w:r>
         <w:lastRenderedPageBreak/>
         <w:t>Capítulo 3:</w:t>
@@ -4787,7 +5564,7 @@
       <w:r>
         <w:t xml:space="preserve"> Validación de la solución</w:t>
       </w:r>
-      <w:bookmarkEnd w:id="7"/>
+      <w:bookmarkEnd w:id="8"/>
     </w:p>
     <w:p/>
     <w:p/>
@@ -4800,12 +5577,12 @@
       <w:pPr>
         <w:pStyle w:val="Ttulo1"/>
       </w:pPr>
-      <w:bookmarkStart w:id="8" w:name="_Toc139579350"/>
+      <w:bookmarkStart w:id="9" w:name="_Toc139579350"/>
       <w:r>
         <w:lastRenderedPageBreak/>
         <w:t>Conclusiones</w:t>
       </w:r>
-      <w:bookmarkEnd w:id="8"/>
+      <w:bookmarkEnd w:id="9"/>
     </w:p>
     <w:p/>
     <w:p/>
@@ -4818,12 +5595,12 @@
       <w:pPr>
         <w:pStyle w:val="Ttulo1"/>
       </w:pPr>
-      <w:bookmarkStart w:id="9" w:name="_Toc139579351"/>
+      <w:bookmarkStart w:id="10" w:name="_Toc139579351"/>
       <w:r>
         <w:lastRenderedPageBreak/>
         <w:t>Recomendaciones</w:t>
       </w:r>
-      <w:bookmarkEnd w:id="9"/>
+      <w:bookmarkEnd w:id="10"/>
     </w:p>
     <w:p/>
     <w:p/>
@@ -4972,7 +5749,7 @@
         <w:jc w:val="left"/>
       </w:pPr>
     </w:p>
-    <w:bookmarkStart w:id="10" w:name="_Toc139579352" w:displacedByCustomXml="next"/>
+    <w:bookmarkStart w:id="11" w:name="_Toc139579352" w:displacedByCustomXml="next"/>
     <w:sdt>
       <w:sdtPr>
         <w:rPr>
@@ -4988,7 +5765,6 @@
           <w:docPartUnique/>
         </w:docPartObj>
       </w:sdtPr>
-      <w:sdtEndPr/>
       <w:sdtContent>
         <w:p>
           <w:pPr>
@@ -4997,14 +5773,13 @@
           <w:r>
             <w:t>Referencias bibliográficas</w:t>
           </w:r>
-          <w:bookmarkEnd w:id="10"/>
+          <w:bookmarkEnd w:id="11"/>
         </w:p>
         <w:sdt>
           <w:sdtPr>
             <w:id w:val="-573587230"/>
             <w:bibliography/>
           </w:sdtPr>
-          <w:sdtEndPr/>
           <w:sdtContent>
             <w:p>
               <w:pPr>
@@ -5449,8 +6224,8 @@
     </w:sdt>
     <w:p/>
     <w:sectPr>
-      <w:headerReference w:type="default" r:id="rId11"/>
-      <w:footerReference w:type="default" r:id="rId12"/>
+      <w:headerReference w:type="default" r:id="rId12"/>
+      <w:footerReference w:type="default" r:id="rId13"/>
       <w:pgSz w:w="11906" w:h="16838"/>
       <w:pgMar w:top="1417" w:right="1701" w:bottom="1417" w:left="1701" w:header="708" w:footer="708" w:gutter="0"/>
       <w:pgNumType w:start="1"/>
@@ -5496,7 +6271,6 @@
         <w:docPartUnique/>
       </w:docPartObj>
     </w:sdtPr>
-    <w:sdtEndPr/>
     <w:sdtContent>
       <w:p>
         <w:pPr>
@@ -5516,7 +6290,7 @@
           <w:rPr>
             <w:noProof/>
           </w:rPr>
-          <w:t>15</w:t>
+          <w:t>16</w:t>
         </w:r>
         <w:r>
           <w:fldChar w:fldCharType="end"/>
@@ -7634,6 +8408,560 @@
 </w:styles>
 </file>
 
+<file path=word/glossary/document.xml><?xml version="1.0" encoding="utf-8"?>
+<w:glossaryDocument xmlns:wpc="http://schemas.microsoft.com/office/word/2010/wordprocessingCanvas" xmlns:mc="http://schemas.openxmlformats.org/markup-compatibility/2006" xmlns:o="urn:schemas-microsoft-com:office:office" xmlns:r="http://schemas.openxmlformats.org/officeDocument/2006/relationships" xmlns:m="http://schemas.openxmlformats.org/officeDocument/2006/math" xmlns:v="urn:schemas-microsoft-com:vml" xmlns:wp14="http://schemas.microsoft.com/office/word/2010/wordprocessingDrawing" xmlns:wp="http://schemas.openxmlformats.org/drawingml/2006/wordprocessingDrawing" xmlns:w10="urn:schemas-microsoft-com:office:word" xmlns:w="http://schemas.openxmlformats.org/wordprocessingml/2006/main" xmlns:w14="http://schemas.microsoft.com/office/word/2010/wordml" xmlns:w15="http://schemas.microsoft.com/office/word/2012/wordml" xmlns:wpg="http://schemas.microsoft.com/office/word/2010/wordprocessingGroup" xmlns:wpi="http://schemas.microsoft.com/office/word/2010/wordprocessingInk" xmlns:wne="http://schemas.microsoft.com/office/word/2006/wordml" xmlns:wps="http://schemas.microsoft.com/office/word/2010/wordprocessingShape" mc:Ignorable="w14 w15 wp14"/>
+</file>
+
+<file path=word/glossary/fontTable.xml><?xml version="1.0" encoding="utf-8"?>
+<w:fonts xmlns:mc="http://schemas.openxmlformats.org/markup-compatibility/2006" xmlns:r="http://schemas.openxmlformats.org/officeDocument/2006/relationships" xmlns:w="http://schemas.openxmlformats.org/wordprocessingml/2006/main" xmlns:w14="http://schemas.microsoft.com/office/word/2010/wordml" xmlns:w15="http://schemas.microsoft.com/office/word/2012/wordml" mc:Ignorable="w14 w15">
+  <w:font w:name="Symbol">
+    <w:panose1 w:val="05050102010706020507"/>
+    <w:charset w:val="02"/>
+    <w:family w:val="roman"/>
+    <w:pitch w:val="variable"/>
+    <w:sig w:usb0="00000000" w:usb1="10000000" w:usb2="00000000" w:usb3="00000000" w:csb0="80000000" w:csb1="00000000"/>
+  </w:font>
+  <w:font w:name="Times New Roman">
+    <w:panose1 w:val="02020603050405020304"/>
+    <w:charset w:val="00"/>
+    <w:family w:val="roman"/>
+    <w:pitch w:val="variable"/>
+    <w:sig w:usb0="E0002EFF" w:usb1="C000785B" w:usb2="00000009" w:usb3="00000000" w:csb0="000001FF" w:csb1="00000000"/>
+  </w:font>
+  <w:font w:name="Courier New">
+    <w:panose1 w:val="02070309020205020404"/>
+    <w:charset w:val="00"/>
+    <w:family w:val="modern"/>
+    <w:pitch w:val="fixed"/>
+    <w:sig w:usb0="E0002EFF" w:usb1="C0007843" w:usb2="00000009" w:usb3="00000000" w:csb0="000001FF" w:csb1="00000000"/>
+  </w:font>
+  <w:font w:name="Wingdings">
+    <w:panose1 w:val="05000000000000000000"/>
+    <w:charset w:val="02"/>
+    <w:family w:val="auto"/>
+    <w:pitch w:val="variable"/>
+    <w:sig w:usb0="00000000" w:usb1="10000000" w:usb2="00000000" w:usb3="00000000" w:csb0="80000000" w:csb1="00000000"/>
+  </w:font>
+  <w:font w:name="Calibri">
+    <w:panose1 w:val="020F0502020204030204"/>
+    <w:charset w:val="00"/>
+    <w:family w:val="swiss"/>
+    <w:pitch w:val="variable"/>
+    <w:sig w:usb0="E0002AFF" w:usb1="C000247B" w:usb2="00000009" w:usb3="00000000" w:csb0="000001FF" w:csb1="00000000"/>
+  </w:font>
+  <w:font w:name="Arial">
+    <w:panose1 w:val="020B0604020202020204"/>
+    <w:charset w:val="00"/>
+    <w:family w:val="swiss"/>
+    <w:pitch w:val="variable"/>
+    <w:sig w:usb0="E0002EFF" w:usb1="C0007843" w:usb2="00000009" w:usb3="00000000" w:csb0="000001FF" w:csb1="00000000"/>
+  </w:font>
+  <w:font w:name="Calibri Light">
+    <w:panose1 w:val="020F0302020204030204"/>
+    <w:charset w:val="00"/>
+    <w:family w:val="swiss"/>
+    <w:pitch w:val="variable"/>
+    <w:sig w:usb0="E0002AFF" w:usb1="C000247B" w:usb2="00000009" w:usb3="00000000" w:csb0="000001FF" w:csb1="00000000"/>
+  </w:font>
+  <w:font w:name="Segoe UI">
+    <w:panose1 w:val="020B0502040204020203"/>
+    <w:charset w:val="00"/>
+    <w:family w:val="swiss"/>
+    <w:pitch w:val="variable"/>
+    <w:sig w:usb0="E4002EFF" w:usb1="C000E47F" w:usb2="00000009" w:usb3="00000000" w:csb0="000001FF" w:csb1="00000000"/>
+  </w:font>
+  <w:font w:name="Cambria Math">
+    <w:panose1 w:val="02040503050406030204"/>
+    <w:charset w:val="00"/>
+    <w:family w:val="roman"/>
+    <w:pitch w:val="variable"/>
+    <w:sig w:usb0="E00006FF" w:usb1="420024FF" w:usb2="02000000" w:usb3="00000000" w:csb0="0000019F" w:csb1="00000000"/>
+  </w:font>
+</w:fonts>
+</file>
+
+<file path=word/glossary/settings.xml><?xml version="1.0" encoding="utf-8"?>
+<w:settings xmlns:mc="http://schemas.openxmlformats.org/markup-compatibility/2006" xmlns:o="urn:schemas-microsoft-com:office:office" xmlns:r="http://schemas.openxmlformats.org/officeDocument/2006/relationships" xmlns:m="http://schemas.openxmlformats.org/officeDocument/2006/math" xmlns:v="urn:schemas-microsoft-com:vml" xmlns:w10="urn:schemas-microsoft-com:office:word" xmlns:w="http://schemas.openxmlformats.org/wordprocessingml/2006/main" xmlns:w14="http://schemas.microsoft.com/office/word/2010/wordml" xmlns:w15="http://schemas.microsoft.com/office/word/2012/wordml" xmlns:sl="http://schemas.openxmlformats.org/schemaLibrary/2006/main" mc:Ignorable="w14 w15">
+  <w:view w:val="normal"/>
+  <w:defaultTabStop w:val="708"/>
+  <w:hyphenationZone w:val="425"/>
+  <w:characterSpacingControl w:val="doNotCompress"/>
+  <w:compat>
+    <w:useFELayout/>
+    <w:compatSetting w:name="compatibilityMode" w:uri="http://schemas.microsoft.com/office/word" w:val="15"/>
+    <w:compatSetting w:name="overrideTableStyleFontSizeAndJustification" w:uri="http://schemas.microsoft.com/office/word" w:val="1"/>
+    <w:compatSetting w:name="enableOpenTypeFeatures" w:uri="http://schemas.microsoft.com/office/word" w:val="1"/>
+    <w:compatSetting w:name="doNotFlipMirrorIndents" w:uri="http://schemas.microsoft.com/office/word" w:val="1"/>
+    <w:compatSetting w:name="differentiateMultirowTableHeaders" w:uri="http://schemas.microsoft.com/office/word" w:val="1"/>
+  </w:compat>
+  <w:rsids>
+    <w:rsidRoot w:val="00A35197"/>
+    <w:rsid w:val="00A35197"/>
+    <w:rsid w:val="00D8602B"/>
+    <w:rsid w:val="00E55E0D"/>
+  </w:rsids>
+  <m:mathPr>
+    <m:mathFont m:val="Cambria Math"/>
+    <m:brkBin m:val="before"/>
+    <m:brkBinSub m:val="--"/>
+    <m:smallFrac m:val="0"/>
+    <m:dispDef/>
+    <m:lMargin m:val="0"/>
+    <m:rMargin m:val="0"/>
+    <m:defJc m:val="centerGroup"/>
+    <m:wrapIndent m:val="1440"/>
+    <m:intLim m:val="subSup"/>
+    <m:naryLim m:val="undOvr"/>
+  </m:mathPr>
+  <w:themeFontLang w:val="es-ES"/>
+  <w:clrSchemeMapping w:bg1="light1" w:t1="dark1" w:bg2="light2" w:t2="dark2" w:accent1="accent1" w:accent2="accent2" w:accent3="accent3" w:accent4="accent4" w:accent5="accent5" w:accent6="accent6" w:hyperlink="hyperlink" w:followedHyperlink="followedHyperlink"/>
+  <w:decimalSymbol w:val=","/>
+  <w:listSeparator w:val=";"/>
+  <w15:chartTrackingRefBased/>
+</w:settings>
+</file>
+
+<file path=word/glossary/styles.xml><?xml version="1.0" encoding="utf-8"?>
+<w:styles xmlns:mc="http://schemas.openxmlformats.org/markup-compatibility/2006" xmlns:r="http://schemas.openxmlformats.org/officeDocument/2006/relationships" xmlns:w="http://schemas.openxmlformats.org/wordprocessingml/2006/main" xmlns:w14="http://schemas.microsoft.com/office/word/2010/wordml" xmlns:w15="http://schemas.microsoft.com/office/word/2012/wordml" mc:Ignorable="w14 w15">
+  <w:docDefaults>
+    <w:rPrDefault>
+      <w:rPr>
+        <w:rFonts w:asciiTheme="minorHAnsi" w:eastAsiaTheme="minorEastAsia" w:hAnsiTheme="minorHAnsi" w:cstheme="minorBidi"/>
+        <w:sz w:val="22"/>
+        <w:szCs w:val="22"/>
+        <w:lang w:val="es-ES" w:eastAsia="es-ES" w:bidi="ar-SA"/>
+      </w:rPr>
+    </w:rPrDefault>
+    <w:pPrDefault>
+      <w:pPr>
+        <w:spacing w:after="160" w:line="259" w:lineRule="auto"/>
+      </w:pPr>
+    </w:pPrDefault>
+  </w:docDefaults>
+  <w:latentStyles w:defLockedState="0" w:defUIPriority="99" w:defSemiHidden="0" w:defUnhideWhenUsed="0" w:defQFormat="0" w:count="371">
+    <w:lsdException w:name="Normal" w:uiPriority="0" w:qFormat="1"/>
+    <w:lsdException w:name="heading 1" w:uiPriority="9" w:qFormat="1"/>
+    <w:lsdException w:name="heading 2" w:semiHidden="1" w:uiPriority="9" w:unhideWhenUsed="1" w:qFormat="1"/>
+    <w:lsdException w:name="heading 3" w:semiHidden="1" w:uiPriority="9" w:unhideWhenUsed="1" w:qFormat="1"/>
+    <w:lsdException w:name="heading 4" w:semiHidden="1" w:uiPriority="9" w:unhideWhenUsed="1" w:qFormat="1"/>
+    <w:lsdException w:name="heading 5" w:semiHidden="1" w:uiPriority="9" w:unhideWhenUsed="1" w:qFormat="1"/>
+    <w:lsdException w:name="heading 6" w:semiHidden="1" w:uiPriority="9" w:unhideWhenUsed="1" w:qFormat="1"/>
+    <w:lsdException w:name="heading 7" w:semiHidden="1" w:uiPriority="9" w:unhideWhenUsed="1" w:qFormat="1"/>
+    <w:lsdException w:name="heading 8" w:semiHidden="1" w:uiPriority="9" w:unhideWhenUsed="1" w:qFormat="1"/>
+    <w:lsdException w:name="heading 9" w:semiHidden="1" w:uiPriority="9" w:unhideWhenUsed="1" w:qFormat="1"/>
+    <w:lsdException w:name="index 1" w:semiHidden="1" w:unhideWhenUsed="1"/>
+    <w:lsdException w:name="index 2" w:semiHidden="1" w:unhideWhenUsed="1"/>
+    <w:lsdException w:name="index 3" w:semiHidden="1" w:unhideWhenUsed="1"/>
+    <w:lsdException w:name="index 4" w:semiHidden="1" w:unhideWhenUsed="1"/>
+    <w:lsdException w:name="index 5" w:semiHidden="1" w:unhideWhenUsed="1"/>
+    <w:lsdException w:name="index 6" w:semiHidden="1" w:unhideWhenUsed="1"/>
+    <w:lsdException w:name="index 7" w:semiHidden="1" w:unhideWhenUsed="1"/>
+    <w:lsdException w:name="index 8" w:semiHidden="1" w:unhideWhenUsed="1"/>
+    <w:lsdException w:name="index 9" w:semiHidden="1" w:unhideWhenUsed="1"/>
+    <w:lsdException w:name="toc 1" w:semiHidden="1" w:uiPriority="39" w:unhideWhenUsed="1"/>
+    <w:lsdException w:name="toc 2" w:semiHidden="1" w:uiPriority="39" w:unhideWhenUsed="1"/>
+    <w:lsdException w:name="toc 3" w:semiHidden="1" w:uiPriority="39" w:unhideWhenUsed="1"/>
+    <w:lsdException w:name="toc 4" w:semiHidden="1" w:uiPriority="39" w:unhideWhenUsed="1"/>
+    <w:lsdException w:name="toc 5" w:semiHidden="1" w:uiPriority="39" w:unhideWhenUsed="1"/>
+    <w:lsdException w:name="toc 6" w:semiHidden="1" w:uiPriority="39" w:unhideWhenUsed="1"/>
+    <w:lsdException w:name="toc 7" w:semiHidden="1" w:uiPriority="39" w:unhideWhenUsed="1"/>
+    <w:lsdException w:name="toc 8" w:semiHidden="1" w:uiPriority="39" w:unhideWhenUsed="1"/>
+    <w:lsdException w:name="toc 9" w:semiHidden="1" w:uiPriority="39" w:unhideWhenUsed="1"/>
+    <w:lsdException w:name="Normal Indent" w:semiHidden="1" w:unhideWhenUsed="1"/>
+    <w:lsdException w:name="footnote text" w:semiHidden="1" w:unhideWhenUsed="1"/>
+    <w:lsdException w:name="annotation text" w:semiHidden="1" w:unhideWhenUsed="1"/>
+    <w:lsdException w:name="header" w:semiHidden="1" w:unhideWhenUsed="1"/>
+    <w:lsdException w:name="footer" w:semiHidden="1" w:unhideWhenUsed="1"/>
+    <w:lsdException w:name="index heading" w:semiHidden="1" w:unhideWhenUsed="1"/>
+    <w:lsdException w:name="caption" w:semiHidden="1" w:uiPriority="35" w:unhideWhenUsed="1" w:qFormat="1"/>
+    <w:lsdException w:name="table of figures" w:semiHidden="1" w:unhideWhenUsed="1"/>
+    <w:lsdException w:name="envelope address" w:semiHidden="1" w:unhideWhenUsed="1"/>
+    <w:lsdException w:name="envelope return" w:semiHidden="1" w:unhideWhenUsed="1"/>
+    <w:lsdException w:name="footnote reference" w:semiHidden="1" w:unhideWhenUsed="1"/>
+    <w:lsdException w:name="annotation reference" w:semiHidden="1" w:unhideWhenUsed="1"/>
+    <w:lsdException w:name="line number" w:semiHidden="1" w:unhideWhenUsed="1"/>
+    <w:lsdException w:name="page number" w:semiHidden="1" w:unhideWhenUsed="1"/>
+    <w:lsdException w:name="endnote reference" w:semiHidden="1" w:unhideWhenUsed="1"/>
+    <w:lsdException w:name="endnote text" w:semiHidden="1" w:unhideWhenUsed="1"/>
+    <w:lsdException w:name="table of authorities" w:semiHidden="1" w:unhideWhenUsed="1"/>
+    <w:lsdException w:name="macro" w:semiHidden="1" w:unhideWhenUsed="1"/>
+    <w:lsdException w:name="toa heading" w:semiHidden="1" w:unhideWhenUsed="1"/>
+    <w:lsdException w:name="List" w:semiHidden="1" w:unhideWhenUsed="1"/>
+    <w:lsdException w:name="List Bullet" w:semiHidden="1" w:unhideWhenUsed="1"/>
+    <w:lsdException w:name="List Number" w:semiHidden="1" w:unhideWhenUsed="1"/>
+    <w:lsdException w:name="List 2" w:semiHidden="1" w:unhideWhenUsed="1"/>
+    <w:lsdException w:name="List 3" w:semiHidden="1" w:unhideWhenUsed="1"/>
+    <w:lsdException w:name="List 4" w:semiHidden="1" w:unhideWhenUsed="1"/>
+    <w:lsdException w:name="List 5" w:semiHidden="1" w:unhideWhenUsed="1"/>
+    <w:lsdException w:name="List Bullet 2" w:semiHidden="1" w:unhideWhenUsed="1"/>
+    <w:lsdException w:name="List Bullet 3" w:semiHidden="1" w:unhideWhenUsed="1"/>
+    <w:lsdException w:name="List Bullet 4" w:semiHidden="1" w:unhideWhenUsed="1"/>
+    <w:lsdException w:name="List Bullet 5" w:semiHidden="1" w:unhideWhenUsed="1"/>
+    <w:lsdException w:name="List Number 2" w:semiHidden="1" w:unhideWhenUsed="1"/>
+    <w:lsdException w:name="List Number 3" w:semiHidden="1" w:unhideWhenUsed="1"/>
+    <w:lsdException w:name="List Number 4" w:semiHidden="1" w:unhideWhenUsed="1"/>
+    <w:lsdException w:name="List Number 5" w:semiHidden="1" w:unhideWhenUsed="1"/>
+    <w:lsdException w:name="Title" w:uiPriority="10" w:qFormat="1"/>
+    <w:lsdException w:name="Closing" w:semiHidden="1" w:unhideWhenUsed="1"/>
+    <w:lsdException w:name="Signature" w:semiHidden="1" w:unhideWhenUsed="1"/>
+    <w:lsdException w:name="Default Paragraph Font" w:semiHidden="1" w:uiPriority="1" w:unhideWhenUsed="1"/>
+    <w:lsdException w:name="Body Text" w:semiHidden="1" w:unhideWhenUsed="1"/>
+    <w:lsdException w:name="Body Text Indent" w:semiHidden="1" w:unhideWhenUsed="1"/>
+    <w:lsdException w:name="List Continue" w:semiHidden="1" w:unhideWhenUsed="1"/>
+    <w:lsdException w:name="List Continue 2" w:semiHidden="1" w:unhideWhenUsed="1"/>
+    <w:lsdException w:name="List Continue 3" w:semiHidden="1" w:unhideWhenUsed="1"/>
+    <w:lsdException w:name="List Continue 4" w:semiHidden="1" w:unhideWhenUsed="1"/>
+    <w:lsdException w:name="List Continue 5" w:semiHidden="1" w:unhideWhenUsed="1"/>
+    <w:lsdException w:name="Message Header" w:semiHidden="1" w:unhideWhenUsed="1"/>
+    <w:lsdException w:name="Subtitle" w:uiPriority="11" w:qFormat="1"/>
+    <w:lsdException w:name="Salutation" w:semiHidden="1" w:unhideWhenUsed="1"/>
+    <w:lsdException w:name="Date" w:semiHidden="1" w:unhideWhenUsed="1"/>
+    <w:lsdException w:name="Body Text First Indent" w:semiHidden="1" w:unhideWhenUsed="1"/>
+    <w:lsdException w:name="Body Text First Indent 2" w:semiHidden="1" w:unhideWhenUsed="1"/>
+    <w:lsdException w:name="Note Heading" w:semiHidden="1" w:unhideWhenUsed="1"/>
+    <w:lsdException w:name="Body Text 2" w:semiHidden="1" w:unhideWhenUsed="1"/>
+    <w:lsdException w:name="Body Text 3" w:semiHidden="1" w:unhideWhenUsed="1"/>
+    <w:lsdException w:name="Body Text Indent 2" w:semiHidden="1" w:unhideWhenUsed="1"/>
+    <w:lsdException w:name="Body Text Indent 3" w:semiHidden="1" w:unhideWhenUsed="1"/>
+    <w:lsdException w:name="Block Text" w:semiHidden="1" w:unhideWhenUsed="1"/>
+    <w:lsdException w:name="Hyperlink" w:semiHidden="1" w:unhideWhenUsed="1"/>
+    <w:lsdException w:name="FollowedHyperlink" w:semiHidden="1" w:unhideWhenUsed="1"/>
+    <w:lsdException w:name="Strong" w:uiPriority="22" w:qFormat="1"/>
+    <w:lsdException w:name="Emphasis" w:uiPriority="20" w:qFormat="1"/>
+    <w:lsdException w:name="Document Map" w:semiHidden="1" w:unhideWhenUsed="1"/>
+    <w:lsdException w:name="Plain Text" w:semiHidden="1" w:unhideWhenUsed="1"/>
+    <w:lsdException w:name="E-mail Signature" w:semiHidden="1" w:unhideWhenUsed="1"/>
+    <w:lsdException w:name="HTML Top of Form" w:semiHidden="1" w:unhideWhenUsed="1"/>
+    <w:lsdException w:name="HTML Bottom of Form" w:semiHidden="1" w:unhideWhenUsed="1"/>
+    <w:lsdException w:name="Normal (Web)" w:semiHidden="1" w:unhideWhenUsed="1"/>
+    <w:lsdException w:name="HTML Acronym" w:semiHidden="1" w:unhideWhenUsed="1"/>
+    <w:lsdException w:name="HTML Address" w:semiHidden="1" w:unhideWhenUsed="1"/>
+    <w:lsdException w:name="HTML Cite" w:semiHidden="1" w:unhideWhenUsed="1"/>
+    <w:lsdException w:name="HTML Code" w:semiHidden="1" w:unhideWhenUsed="1"/>
+    <w:lsdException w:name="HTML Definition" w:semiHidden="1" w:unhideWhenUsed="1"/>
+    <w:lsdException w:name="HTML Keyboard" w:semiHidden="1" w:unhideWhenUsed="1"/>
+    <w:lsdException w:name="HTML Preformatted" w:semiHidden="1" w:unhideWhenUsed="1"/>
+    <w:lsdException w:name="HTML Sample" w:semiHidden="1" w:unhideWhenUsed="1"/>
+    <w:lsdException w:name="HTML Typewriter" w:semiHidden="1" w:unhideWhenUsed="1"/>
+    <w:lsdException w:name="HTML Variable" w:semiHidden="1" w:unhideWhenUsed="1"/>
+    <w:lsdException w:name="Normal Table" w:semiHidden="1" w:unhideWhenUsed="1"/>
+    <w:lsdException w:name="annotation subject" w:semiHidden="1" w:unhideWhenUsed="1"/>
+    <w:lsdException w:name="No List" w:semiHidden="1" w:unhideWhenUsed="1"/>
+    <w:lsdException w:name="Outline List 1" w:semiHidden="1" w:unhideWhenUsed="1"/>
+    <w:lsdException w:name="Outline List 2" w:semiHidden="1" w:unhideWhenUsed="1"/>
+    <w:lsdException w:name="Outline List 3" w:semiHidden="1" w:unhideWhenUsed="1"/>
+    <w:lsdException w:name="Table Simple 1" w:semiHidden="1" w:unhideWhenUsed="1"/>
+    <w:lsdException w:name="Table Simple 2" w:semiHidden="1" w:unhideWhenUsed="1"/>
+    <w:lsdException w:name="Table Simple 3" w:semiHidden="1" w:unhideWhenUsed="1"/>
+    <w:lsdException w:name="Table Classic 1" w:semiHidden="1" w:unhideWhenUsed="1"/>
+    <w:lsdException w:name="Table Classic 2" w:semiHidden="1" w:unhideWhenUsed="1"/>
+    <w:lsdException w:name="Table Classic 3" w:semiHidden="1" w:unhideWhenUsed="1"/>
+    <w:lsdException w:name="Table Classic 4" w:semiHidden="1" w:unhideWhenUsed="1"/>
+    <w:lsdException w:name="Table Colorful 1" w:semiHidden="1" w:unhideWhenUsed="1"/>
+    <w:lsdException w:name="Table Colorful 2" w:semiHidden="1" w:unhideWhenUsed="1"/>
+    <w:lsdException w:name="Table Colorful 3" w:semiHidden="1" w:unhideWhenUsed="1"/>
+    <w:lsdException w:name="Table Columns 1" w:semiHidden="1" w:unhideWhenUsed="1"/>
+    <w:lsdException w:name="Table Columns 2" w:semiHidden="1" w:unhideWhenUsed="1"/>
+    <w:lsdException w:name="Table Columns 3" w:semiHidden="1" w:unhideWhenUsed="1"/>
+    <w:lsdException w:name="Table Columns 4" w:semiHidden="1" w:unhideWhenUsed="1"/>
+    <w:lsdException w:name="Table Columns 5" w:semiHidden="1" w:unhideWhenUsed="1"/>
+    <w:lsdException w:name="Table Grid 1" w:semiHidden="1" w:unhideWhenUsed="1"/>
+    <w:lsdException w:name="Table Grid 2" w:semiHidden="1" w:unhideWhenUsed="1"/>
+    <w:lsdException w:name="Table Grid 3" w:semiHidden="1" w:unhideWhenUsed="1"/>
+    <w:lsdException w:name="Table Grid 4" w:semiHidden="1" w:unhideWhenUsed="1"/>
+    <w:lsdException w:name="Table Grid 5" w:semiHidden="1" w:unhideWhenUsed="1"/>
+    <w:lsdException w:name="Table Grid 6" w:semiHidden="1" w:unhideWhenUsed="1"/>
+    <w:lsdException w:name="Table Grid 7" w:semiHidden="1" w:unhideWhenUsed="1"/>
+    <w:lsdException w:name="Table Grid 8" w:semiHidden="1" w:unhideWhenUsed="1"/>
+    <w:lsdException w:name="Table List 1" w:semiHidden="1" w:unhideWhenUsed="1"/>
+    <w:lsdException w:name="Table List 2" w:semiHidden="1" w:unhideWhenUsed="1"/>
+    <w:lsdException w:name="Table List 3" w:semiHidden="1" w:unhideWhenUsed="1"/>
+    <w:lsdException w:name="Table List 4" w:semiHidden="1" w:unhideWhenUsed="1"/>
+    <w:lsdException w:name="Table List 5" w:semiHidden="1" w:unhideWhenUsed="1"/>
+    <w:lsdException w:name="Table List 6" w:semiHidden="1" w:unhideWhenUsed="1"/>
+    <w:lsdException w:name="Table List 7" w:semiHidden="1" w:unhideWhenUsed="1"/>
+    <w:lsdException w:name="Table List 8" w:semiHidden="1" w:unhideWhenUsed="1"/>
+    <w:lsdException w:name="Table 3D effects 1" w:semiHidden="1" w:unhideWhenUsed="1"/>
+    <w:lsdException w:name="Table 3D effects 2" w:semiHidden="1" w:unhideWhenUsed="1"/>
+    <w:lsdException w:name="Table 3D effects 3" w:semiHidden="1" w:unhideWhenUsed="1"/>
+    <w:lsdException w:name="Table Contemporary" w:semiHidden="1" w:unhideWhenUsed="1"/>
+    <w:lsdException w:name="Table Elegant" w:semiHidden="1" w:unhideWhenUsed="1"/>
+    <w:lsdException w:name="Table Professional" w:semiHidden="1" w:unhideWhenUsed="1"/>
+    <w:lsdException w:name="Table Subtle 1" w:semiHidden="1" w:unhideWhenUsed="1"/>
+    <w:lsdException w:name="Table Subtle 2" w:semiHidden="1" w:unhideWhenUsed="1"/>
+    <w:lsdException w:name="Table Web 1" w:semiHidden="1" w:unhideWhenUsed="1"/>
+    <w:lsdException w:name="Table Web 2" w:semiHidden="1" w:unhideWhenUsed="1"/>
+    <w:lsdException w:name="Table Web 3" w:semiHidden="1" w:unhideWhenUsed="1"/>
+    <w:lsdException w:name="Balloon Text" w:semiHidden="1" w:unhideWhenUsed="1"/>
+    <w:lsdException w:name="Table Grid" w:uiPriority="39"/>
+    <w:lsdException w:name="Table Theme" w:semiHidden="1" w:unhideWhenUsed="1"/>
+    <w:lsdException w:name="Placeholder Text" w:semiHidden="1"/>
+    <w:lsdException w:name="No Spacing" w:uiPriority="1" w:qFormat="1"/>
+    <w:lsdException w:name="Light Shading" w:uiPriority="60"/>
+    <w:lsdException w:name="Light List" w:uiPriority="61"/>
+    <w:lsdException w:name="Light Grid" w:uiPriority="62"/>
+    <w:lsdException w:name="Medium Shading 1" w:uiPriority="63"/>
+    <w:lsdException w:name="Medium Shading 2" w:uiPriority="64"/>
+    <w:lsdException w:name="Medium List 1" w:uiPriority="65"/>
+    <w:lsdException w:name="Medium List 2" w:uiPriority="66"/>
+    <w:lsdException w:name="Medium Grid 1" w:uiPriority="67"/>
+    <w:lsdException w:name="Medium Grid 2" w:uiPriority="68"/>
+    <w:lsdException w:name="Medium Grid 3" w:uiPriority="69"/>
+    <w:lsdException w:name="Dark List" w:uiPriority="70"/>
+    <w:lsdException w:name="Colorful Shading" w:uiPriority="71"/>
+    <w:lsdException w:name="Colorful List" w:uiPriority="72"/>
+    <w:lsdException w:name="Colorful Grid" w:uiPriority="73"/>
+    <w:lsdException w:name="Light Shading Accent 1" w:uiPriority="60"/>
+    <w:lsdException w:name="Light List Accent 1" w:uiPriority="61"/>
+    <w:lsdException w:name="Light Grid Accent 1" w:uiPriority="62"/>
+    <w:lsdException w:name="Medium Shading 1 Accent 1" w:uiPriority="63"/>
+    <w:lsdException w:name="Medium Shading 2 Accent 1" w:uiPriority="64"/>
+    <w:lsdException w:name="Medium List 1 Accent 1" w:uiPriority="65"/>
+    <w:lsdException w:name="Revision" w:semiHidden="1"/>
+    <w:lsdException w:name="List Paragraph" w:uiPriority="34" w:qFormat="1"/>
+    <w:lsdException w:name="Quote" w:uiPriority="29" w:qFormat="1"/>
+    <w:lsdException w:name="Intense Quote" w:uiPriority="30" w:qFormat="1"/>
+    <w:lsdException w:name="Medium List 2 Accent 1" w:uiPriority="66"/>
+    <w:lsdException w:name="Medium Grid 1 Accent 1" w:uiPriority="67"/>
+    <w:lsdException w:name="Medium Grid 2 Accent 1" w:uiPriority="68"/>
+    <w:lsdException w:name="Medium Grid 3 Accent 1" w:uiPriority="69"/>
+    <w:lsdException w:name="Dark List Accent 1" w:uiPriority="70"/>
+    <w:lsdException w:name="Colorful Shading Accent 1" w:uiPriority="71"/>
+    <w:lsdException w:name="Colorful List Accent 1" w:uiPriority="72"/>
+    <w:lsdException w:name="Colorful Grid Accent 1" w:uiPriority="73"/>
+    <w:lsdException w:name="Light Shading Accent 2" w:uiPriority="60"/>
+    <w:lsdException w:name="Light List Accent 2" w:uiPriority="61"/>
+    <w:lsdException w:name="Light Grid Accent 2" w:uiPriority="62"/>
+    <w:lsdException w:name="Medium Shading 1 Accent 2" w:uiPriority="63"/>
+    <w:lsdException w:name="Medium Shading 2 Accent 2" w:uiPriority="64"/>
+    <w:lsdException w:name="Medium List 1 Accent 2" w:uiPriority="65"/>
+    <w:lsdException w:name="Medium List 2 Accent 2" w:uiPriority="66"/>
+    <w:lsdException w:name="Medium Grid 1 Accent 2" w:uiPriority="67"/>
+    <w:lsdException w:name="Medium Grid 2 Accent 2" w:uiPriority="68"/>
+    <w:lsdException w:name="Medium Grid 3 Accent 2" w:uiPriority="69"/>
+    <w:lsdException w:name="Dark List Accent 2" w:uiPriority="70"/>
+    <w:lsdException w:name="Colorful Shading Accent 2" w:uiPriority="71"/>
+    <w:lsdException w:name="Colorful List Accent 2" w:uiPriority="72"/>
+    <w:lsdException w:name="Colorful Grid Accent 2" w:uiPriority="73"/>
+    <w:lsdException w:name="Light Shading Accent 3" w:uiPriority="60"/>
+    <w:lsdException w:name="Light List Accent 3" w:uiPriority="61"/>
+    <w:lsdException w:name="Light Grid Accent 3" w:uiPriority="62"/>
+    <w:lsdException w:name="Medium Shading 1 Accent 3" w:uiPriority="63"/>
+    <w:lsdException w:name="Medium Shading 2 Accent 3" w:uiPriority="64"/>
+    <w:lsdException w:name="Medium List 1 Accent 3" w:uiPriority="65"/>
+    <w:lsdException w:name="Medium List 2 Accent 3" w:uiPriority="66"/>
+    <w:lsdException w:name="Medium Grid 1 Accent 3" w:uiPriority="67"/>
+    <w:lsdException w:name="Medium Grid 2 Accent 3" w:uiPriority="68"/>
+    <w:lsdException w:name="Medium Grid 3 Accent 3" w:uiPriority="69"/>
+    <w:lsdException w:name="Dark List Accent 3" w:uiPriority="70"/>
+    <w:lsdException w:name="Colorful Shading Accent 3" w:uiPriority="71"/>
+    <w:lsdException w:name="Colorful List Accent 3" w:uiPriority="72"/>
+    <w:lsdException w:name="Colorful Grid Accent 3" w:uiPriority="73"/>
+    <w:lsdException w:name="Light Shading Accent 4" w:uiPriority="60"/>
+    <w:lsdException w:name="Light List Accent 4" w:uiPriority="61"/>
+    <w:lsdException w:name="Light Grid Accent 4" w:uiPriority="62"/>
+    <w:lsdException w:name="Medium Shading 1 Accent 4" w:uiPriority="63"/>
+    <w:lsdException w:name="Medium Shading 2 Accent 4" w:uiPriority="64"/>
+    <w:lsdException w:name="Medium List 1 Accent 4" w:uiPriority="65"/>
+    <w:lsdException w:name="Medium List 2 Accent 4" w:uiPriority="66"/>
+    <w:lsdException w:name="Medium Grid 1 Accent 4" w:uiPriority="67"/>
+    <w:lsdException w:name="Medium Grid 2 Accent 4" w:uiPriority="68"/>
+    <w:lsdException w:name="Medium Grid 3 Accent 4" w:uiPriority="69"/>
+    <w:lsdException w:name="Dark List Accent 4" w:uiPriority="70"/>
+    <w:lsdException w:name="Colorful Shading Accent 4" w:uiPriority="71"/>
+    <w:lsdException w:name="Colorful List Accent 4" w:uiPriority="72"/>
+    <w:lsdException w:name="Colorful Grid Accent 4" w:uiPriority="73"/>
+    <w:lsdException w:name="Light Shading Accent 5" w:uiPriority="60"/>
+    <w:lsdException w:name="Light List Accent 5" w:uiPriority="61"/>
+    <w:lsdException w:name="Light Grid Accent 5" w:uiPriority="62"/>
+    <w:lsdException w:name="Medium Shading 1 Accent 5" w:uiPriority="63"/>
+    <w:lsdException w:name="Medium Shading 2 Accent 5" w:uiPriority="64"/>
+    <w:lsdException w:name="Medium List 1 Accent 5" w:uiPriority="65"/>
+    <w:lsdException w:name="Medium List 2 Accent 5" w:uiPriority="66"/>
+    <w:lsdException w:name="Medium Grid 1 Accent 5" w:uiPriority="67"/>
+    <w:lsdException w:name="Medium Grid 2 Accent 5" w:uiPriority="68"/>
+    <w:lsdException w:name="Medium Grid 3 Accent 5" w:uiPriority="69"/>
+    <w:lsdException w:name="Dark List Accent 5" w:uiPriority="70"/>
+    <w:lsdException w:name="Colorful Shading Accent 5" w:uiPriority="71"/>
+    <w:lsdException w:name="Colorful List Accent 5" w:uiPriority="72"/>
+    <w:lsdException w:name="Colorful Grid Accent 5" w:uiPriority="73"/>
+    <w:lsdException w:name="Light Shading Accent 6" w:uiPriority="60"/>
+    <w:lsdException w:name="Light List Accent 6" w:uiPriority="61"/>
+    <w:lsdException w:name="Light Grid Accent 6" w:uiPriority="62"/>
+    <w:lsdException w:name="Medium Shading 1 Accent 6" w:uiPriority="63"/>
+    <w:lsdException w:name="Medium Shading 2 Accent 6" w:uiPriority="64"/>
+    <w:lsdException w:name="Medium List 1 Accent 6" w:uiPriority="65"/>
+    <w:lsdException w:name="Medium List 2 Accent 6" w:uiPriority="66"/>
+    <w:lsdException w:name="Medium Grid 1 Accent 6" w:uiPriority="67"/>
+    <w:lsdException w:name="Medium Grid 2 Accent 6" w:uiPriority="68"/>
+    <w:lsdException w:name="Medium Grid 3 Accent 6" w:uiPriority="69"/>
+    <w:lsdException w:name="Dark List Accent 6" w:uiPriority="70"/>
+    <w:lsdException w:name="Colorful Shading Accent 6" w:uiPriority="71"/>
+    <w:lsdException w:name="Colorful List Accent 6" w:uiPriority="72"/>
+    <w:lsdException w:name="Colorful Grid Accent 6" w:uiPriority="73"/>
+    <w:lsdException w:name="Subtle Emphasis" w:uiPriority="19" w:qFormat="1"/>
+    <w:lsdException w:name="Intense Emphasis" w:uiPriority="21" w:qFormat="1"/>
+    <w:lsdException w:name="Subtle Reference" w:uiPriority="31" w:qFormat="1"/>
+    <w:lsdException w:name="Intense Reference" w:uiPriority="32" w:qFormat="1"/>
+    <w:lsdException w:name="Book Title" w:uiPriority="33" w:qFormat="1"/>
+    <w:lsdException w:name="Bibliography" w:semiHidden="1" w:uiPriority="37" w:unhideWhenUsed="1"/>
+    <w:lsdException w:name="TOC Heading" w:semiHidden="1" w:uiPriority="39" w:unhideWhenUsed="1" w:qFormat="1"/>
+    <w:lsdException w:name="Plain Table 1" w:uiPriority="41"/>
+    <w:lsdException w:name="Plain Table 2" w:uiPriority="42"/>
+    <w:lsdException w:name="Plain Table 3" w:uiPriority="43"/>
+    <w:lsdException w:name="Plain Table 4" w:uiPriority="44"/>
+    <w:lsdException w:name="Plain Table 5" w:uiPriority="45"/>
+    <w:lsdException w:name="Grid Table Light" w:uiPriority="40"/>
+    <w:lsdException w:name="Grid Table 1 Light" w:uiPriority="46"/>
+    <w:lsdException w:name="Grid Table 2" w:uiPriority="47"/>
+    <w:lsdException w:name="Grid Table 3" w:uiPriority="48"/>
+    <w:lsdException w:name="Grid Table 4" w:uiPriority="49"/>
+    <w:lsdException w:name="Grid Table 5 Dark" w:uiPriority="50"/>
+    <w:lsdException w:name="Grid Table 6 Colorful" w:uiPriority="51"/>
+    <w:lsdException w:name="Grid Table 7 Colorful" w:uiPriority="52"/>
+    <w:lsdException w:name="Grid Table 1 Light Accent 1" w:uiPriority="46"/>
+    <w:lsdException w:name="Grid Table 2 Accent 1" w:uiPriority="47"/>
+    <w:lsdException w:name="Grid Table 3 Accent 1" w:uiPriority="48"/>
+    <w:lsdException w:name="Grid Table 4 Accent 1" w:uiPriority="49"/>
+    <w:lsdException w:name="Grid Table 5 Dark Accent 1" w:uiPriority="50"/>
+    <w:lsdException w:name="Grid Table 6 Colorful Accent 1" w:uiPriority="51"/>
+    <w:lsdException w:name="Grid Table 7 Colorful Accent 1" w:uiPriority="52"/>
+    <w:lsdException w:name="Grid Table 1 Light Accent 2" w:uiPriority="46"/>
+    <w:lsdException w:name="Grid Table 2 Accent 2" w:uiPriority="47"/>
+    <w:lsdException w:name="Grid Table 3 Accent 2" w:uiPriority="48"/>
+    <w:lsdException w:name="Grid Table 4 Accent 2" w:uiPriority="49"/>
+    <w:lsdException w:name="Grid Table 5 Dark Accent 2" w:uiPriority="50"/>
+    <w:lsdException w:name="Grid Table 6 Colorful Accent 2" w:uiPriority="51"/>
+    <w:lsdException w:name="Grid Table 7 Colorful Accent 2" w:uiPriority="52"/>
+    <w:lsdException w:name="Grid Table 1 Light Accent 3" w:uiPriority="46"/>
+    <w:lsdException w:name="Grid Table 2 Accent 3" w:uiPriority="47"/>
+    <w:lsdException w:name="Grid Table 3 Accent 3" w:uiPriority="48"/>
+    <w:lsdException w:name="Grid Table 4 Accent 3" w:uiPriority="49"/>
+    <w:lsdException w:name="Grid Table 5 Dark Accent 3" w:uiPriority="50"/>
+    <w:lsdException w:name="Grid Table 6 Colorful Accent 3" w:uiPriority="51"/>
+    <w:lsdException w:name="Grid Table 7 Colorful Accent 3" w:uiPriority="52"/>
+    <w:lsdException w:name="Grid Table 1 Light Accent 4" w:uiPriority="46"/>
+    <w:lsdException w:name="Grid Table 2 Accent 4" w:uiPriority="47"/>
+    <w:lsdException w:name="Grid Table 3 Accent 4" w:uiPriority="48"/>
+    <w:lsdException w:name="Grid Table 4 Accent 4" w:uiPriority="49"/>
+    <w:lsdException w:name="Grid Table 5 Dark Accent 4" w:uiPriority="50"/>
+    <w:lsdException w:name="Grid Table 6 Colorful Accent 4" w:uiPriority="51"/>
+    <w:lsdException w:name="Grid Table 7 Colorful Accent 4" w:uiPriority="52"/>
+    <w:lsdException w:name="Grid Table 1 Light Accent 5" w:uiPriority="46"/>
+    <w:lsdException w:name="Grid Table 2 Accent 5" w:uiPriority="47"/>
+    <w:lsdException w:name="Grid Table 3 Accent 5" w:uiPriority="48"/>
+    <w:lsdException w:name="Grid Table 4 Accent 5" w:uiPriority="49"/>
+    <w:lsdException w:name="Grid Table 5 Dark Accent 5" w:uiPriority="50"/>
+    <w:lsdException w:name="Grid Table 6 Colorful Accent 5" w:uiPriority="51"/>
+    <w:lsdException w:name="Grid Table 7 Colorful Accent 5" w:uiPriority="52"/>
+    <w:lsdException w:name="Grid Table 1 Light Accent 6" w:uiPriority="46"/>
+    <w:lsdException w:name="Grid Table 2 Accent 6" w:uiPriority="47"/>
+    <w:lsdException w:name="Grid Table 3 Accent 6" w:uiPriority="48"/>
+    <w:lsdException w:name="Grid Table 4 Accent 6" w:uiPriority="49"/>
+    <w:lsdException w:name="Grid Table 5 Dark Accent 6" w:uiPriority="50"/>
+    <w:lsdException w:name="Grid Table 6 Colorful Accent 6" w:uiPriority="51"/>
+    <w:lsdException w:name="Grid Table 7 Colorful Accent 6" w:uiPriority="52"/>
+    <w:lsdException w:name="List Table 1 Light" w:uiPriority="46"/>
+    <w:lsdException w:name="List Table 2" w:uiPriority="47"/>
+    <w:lsdException w:name="List Table 3" w:uiPriority="48"/>
+    <w:lsdException w:name="List Table 4" w:uiPriority="49"/>
+    <w:lsdException w:name="List Table 5 Dark" w:uiPriority="50"/>
+    <w:lsdException w:name="List Table 6 Colorful" w:uiPriority="51"/>
+    <w:lsdException w:name="List Table 7 Colorful" w:uiPriority="52"/>
+    <w:lsdException w:name="List Table 1 Light Accent 1" w:uiPriority="46"/>
+    <w:lsdException w:name="List Table 2 Accent 1" w:uiPriority="47"/>
+    <w:lsdException w:name="List Table 3 Accent 1" w:uiPriority="48"/>
+    <w:lsdException w:name="List Table 4 Accent 1" w:uiPriority="49"/>
+    <w:lsdException w:name="List Table 5 Dark Accent 1" w:uiPriority="50"/>
+    <w:lsdException w:name="List Table 6 Colorful Accent 1" w:uiPriority="51"/>
+    <w:lsdException w:name="List Table 7 Colorful Accent 1" w:uiPriority="52"/>
+    <w:lsdException w:name="List Table 1 Light Accent 2" w:uiPriority="46"/>
+    <w:lsdException w:name="List Table 2 Accent 2" w:uiPriority="47"/>
+    <w:lsdException w:name="List Table 3 Accent 2" w:uiPriority="48"/>
+    <w:lsdException w:name="List Table 4 Accent 2" w:uiPriority="49"/>
+    <w:lsdException w:name="List Table 5 Dark Accent 2" w:uiPriority="50"/>
+    <w:lsdException w:name="List Table 6 Colorful Accent 2" w:uiPriority="51"/>
+    <w:lsdException w:name="List Table 7 Colorful Accent 2" w:uiPriority="52"/>
+    <w:lsdException w:name="List Table 1 Light Accent 3" w:uiPriority="46"/>
+    <w:lsdException w:name="List Table 2 Accent 3" w:uiPriority="47"/>
+    <w:lsdException w:name="List Table 3 Accent 3" w:uiPriority="48"/>
+    <w:lsdException w:name="List Table 4 Accent 3" w:uiPriority="49"/>
+    <w:lsdException w:name="List Table 5 Dark Accent 3" w:uiPriority="50"/>
+    <w:lsdException w:name="List Table 6 Colorful Accent 3" w:uiPriority="51"/>
+    <w:lsdException w:name="List Table 7 Colorful Accent 3" w:uiPriority="52"/>
+    <w:lsdException w:name="List Table 1 Light Accent 4" w:uiPriority="46"/>
+    <w:lsdException w:name="List Table 2 Accent 4" w:uiPriority="47"/>
+    <w:lsdException w:name="List Table 3 Accent 4" w:uiPriority="48"/>
+    <w:lsdException w:name="List Table 4 Accent 4" w:uiPriority="49"/>
+    <w:lsdException w:name="List Table 5 Dark Accent 4" w:uiPriority="50"/>
+    <w:lsdException w:name="List Table 6 Colorful Accent 4" w:uiPriority="51"/>
+    <w:lsdException w:name="List Table 7 Colorful Accent 4" w:uiPriority="52"/>
+    <w:lsdException w:name="List Table 1 Light Accent 5" w:uiPriority="46"/>
+    <w:lsdException w:name="List Table 2 Accent 5" w:uiPriority="47"/>
+    <w:lsdException w:name="List Table 3 Accent 5" w:uiPriority="48"/>
+    <w:lsdException w:name="List Table 4 Accent 5" w:uiPriority="49"/>
+    <w:lsdException w:name="List Table 5 Dark Accent 5" w:uiPriority="50"/>
+    <w:lsdException w:name="List Table 6 Colorful Accent 5" w:uiPriority="51"/>
+    <w:lsdException w:name="List Table 7 Colorful Accent 5" w:uiPriority="52"/>
+    <w:lsdException w:name="List Table 1 Light Accent 6" w:uiPriority="46"/>
+    <w:lsdException w:name="List Table 2 Accent 6" w:uiPriority="47"/>
+    <w:lsdException w:name="List Table 3 Accent 6" w:uiPriority="48"/>
+    <w:lsdException w:name="List Table 4 Accent 6" w:uiPriority="49"/>
+    <w:lsdException w:name="List Table 5 Dark Accent 6" w:uiPriority="50"/>
+    <w:lsdException w:name="List Table 6 Colorful Accent 6" w:uiPriority="51"/>
+    <w:lsdException w:name="List Table 7 Colorful Accent 6" w:uiPriority="52"/>
+  </w:latentStyles>
+  <w:style w:type="paragraph" w:default="1" w:styleId="Normal">
+    <w:name w:val="Normal"/>
+    <w:qFormat/>
+  </w:style>
+  <w:style w:type="character" w:default="1" w:styleId="Fuentedeprrafopredeter">
+    <w:name w:val="Default Paragraph Font"/>
+    <w:uiPriority w:val="1"/>
+    <w:semiHidden/>
+    <w:unhideWhenUsed/>
+  </w:style>
+  <w:style w:type="table" w:default="1" w:styleId="Tablanormal">
+    <w:name w:val="Normal Table"/>
+    <w:uiPriority w:val="99"/>
+    <w:semiHidden/>
+    <w:unhideWhenUsed/>
+    <w:tblPr>
+      <w:tblInd w:w="0" w:type="dxa"/>
+      <w:tblCellMar>
+        <w:top w:w="0" w:type="dxa"/>
+        <w:left w:w="108" w:type="dxa"/>
+        <w:bottom w:w="0" w:type="dxa"/>
+        <w:right w:w="108" w:type="dxa"/>
+      </w:tblCellMar>
+    </w:tblPr>
+  </w:style>
+  <w:style w:type="numbering" w:default="1" w:styleId="Sinlista">
+    <w:name w:val="No List"/>
+    <w:uiPriority w:val="99"/>
+    <w:semiHidden/>
+    <w:unhideWhenUsed/>
+  </w:style>
+  <w:style w:type="character" w:styleId="Textodelmarcadordeposicin">
+    <w:name w:val="Placeholder Text"/>
+    <w:basedOn w:val="Fuentedeprrafopredeter"/>
+    <w:uiPriority w:val="99"/>
+    <w:semiHidden/>
+    <w:rsid w:val="00D8602B"/>
+    <w:rPr>
+      <w:color w:val="808080"/>
+    </w:rPr>
+  </w:style>
+</w:styles>
+</file>
+
+<file path=word/glossary/webSettings.xml><?xml version="1.0" encoding="utf-8"?>
+<w:webSettings xmlns:mc="http://schemas.openxmlformats.org/markup-compatibility/2006" xmlns:r="http://schemas.openxmlformats.org/officeDocument/2006/relationships" xmlns:w="http://schemas.openxmlformats.org/wordprocessingml/2006/main" xmlns:w14="http://schemas.microsoft.com/office/word/2010/wordml" xmlns:w15="http://schemas.microsoft.com/office/word/2012/wordml" mc:Ignorable="w14 w15">
+  <w:optimizeForBrowser/>
+  <w:allowPNG/>
+</w:webSettings>
+</file>
+
 <file path=word/theme/theme1.xml><?xml version="1.0" encoding="utf-8"?>
 <a:theme xmlns:a="http://schemas.openxmlformats.org/drawingml/2006/main" name="Tema de Office">
   <a:themeElements>
@@ -8144,7 +9472,7 @@
 </file>
 
 <file path=customXml/itemProps1.xml><?xml version="1.0" encoding="utf-8"?>
-<ds:datastoreItem xmlns:ds="http://schemas.openxmlformats.org/officeDocument/2006/customXml" ds:itemID="{4DCA5AC1-BDEF-46C9-AFAF-B8142AE4081A}">
+<ds:datastoreItem xmlns:ds="http://schemas.openxmlformats.org/officeDocument/2006/customXml" ds:itemID="{B0EA3C09-CD0F-4B06-A7C8-9D9FCBAD58F3}">
   <ds:schemaRefs>
     <ds:schemaRef ds:uri="http://schemas.openxmlformats.org/officeDocument/2006/bibliography"/>
   </ds:schemaRefs>

</xml_diff>

<commit_message>
Actualizada la tabla de referencias
</commit_message>
<xml_diff>
--- a/Informe de las Prácticas Profesionales 1 .docx
+++ b/Informe de las Prácticas Profesionales 1 .docx
@@ -2939,8 +2939,6 @@
       <w:r>
         <w:t xml:space="preserve"> la Transformada Rápida de Fourier (FFT) y el mantenimiento predictivo.</w:t>
       </w:r>
-      <w:bookmarkStart w:id="3" w:name="_GoBack"/>
-      <w:bookmarkEnd w:id="3"/>
       <w:r>
         <w:t xml:space="preserve"> </w:t>
       </w:r>
@@ -3288,12 +3286,6 @@
             <w:rPr>
               <w:noProof/>
             </w:rPr>
-            <w:t xml:space="preserve"> </w:t>
-          </w:r>
-          <w:r>
-            <w:rPr>
-              <w:noProof/>
-            </w:rPr>
             <w:t>[5]</w:t>
           </w:r>
           <w:r>
@@ -3334,12 +3326,6 @@
             <w:rPr>
               <w:noProof/>
             </w:rPr>
-            <w:t xml:space="preserve"> </w:t>
-          </w:r>
-          <w:r>
-            <w:rPr>
-              <w:noProof/>
-            </w:rPr>
             <w:t>[5]</w:t>
           </w:r>
           <w:r>
@@ -3380,12 +3366,6 @@
             <w:rPr>
               <w:noProof/>
             </w:rPr>
-            <w:t xml:space="preserve"> </w:t>
-          </w:r>
-          <w:r>
-            <w:rPr>
-              <w:noProof/>
-            </w:rPr>
             <w:t>[5]</w:t>
           </w:r>
           <w:r>
@@ -3432,12 +3412,6 @@
             <w:rPr>
               <w:noProof/>
             </w:rPr>
-            <w:t xml:space="preserve"> </w:t>
-          </w:r>
-          <w:r>
-            <w:rPr>
-              <w:noProof/>
-            </w:rPr>
             <w:t>[6]</w:t>
           </w:r>
           <w:r>
@@ -3482,12 +3456,6 @@
             <w:rPr>
               <w:noProof/>
             </w:rPr>
-            <w:t xml:space="preserve"> </w:t>
-          </w:r>
-          <w:r>
-            <w:rPr>
-              <w:noProof/>
-            </w:rPr>
             <w:t>[6]</w:t>
           </w:r>
           <w:r>
@@ -3560,12 +3528,6 @@
             <w:rPr>
               <w:noProof/>
             </w:rPr>
-            <w:t xml:space="preserve"> </w:t>
-          </w:r>
-          <w:r>
-            <w:rPr>
-              <w:noProof/>
-            </w:rPr>
             <w:t>[2]</w:t>
           </w:r>
           <w:r>
@@ -3606,12 +3568,6 @@
             <w:rPr>
               <w:noProof/>
             </w:rPr>
-            <w:t xml:space="preserve"> </w:t>
-          </w:r>
-          <w:r>
-            <w:rPr>
-              <w:noProof/>
-            </w:rPr>
             <w:t>[2]</w:t>
           </w:r>
           <w:r>
@@ -3641,12 +3597,6 @@
           </w:r>
           <w:r>
             <w:fldChar w:fldCharType="separate"/>
-          </w:r>
-          <w:r>
-            <w:rPr>
-              <w:noProof/>
-            </w:rPr>
-            <w:t xml:space="preserve"> </w:t>
           </w:r>
           <w:r>
             <w:rPr>
@@ -4027,7 +3977,13 @@
             <w:rPr>
               <w:noProof/>
             </w:rPr>
-            <w:t xml:space="preserve"> [7]</w:t>
+            <w:t xml:space="preserve"> </w:t>
+          </w:r>
+          <w:r>
+            <w:rPr>
+              <w:noProof/>
+            </w:rPr>
+            <w:t>[7]</w:t>
           </w:r>
           <w:r>
             <w:fldChar w:fldCharType="end"/>
@@ -4116,7 +4072,7 @@
         <w:ind w:left="360"/>
         <w:jc w:val="center"/>
       </w:pPr>
-      <w:bookmarkStart w:id="4" w:name="Figura1"/>
+      <w:bookmarkStart w:id="3" w:name="Figura1"/>
       <w:r>
         <w:rPr>
           <w:noProof/>
@@ -4164,7 +4120,7 @@
           </wp:inline>
         </w:drawing>
       </w:r>
-      <w:bookmarkEnd w:id="4"/>
+      <w:bookmarkEnd w:id="3"/>
     </w:p>
     <w:p>
       <w:pPr>
@@ -4272,7 +4228,13 @@
             <w:rPr>
               <w:noProof/>
             </w:rPr>
-            <w:t xml:space="preserve"> [8]</w:t>
+            <w:t xml:space="preserve"> </w:t>
+          </w:r>
+          <w:r>
+            <w:rPr>
+              <w:noProof/>
+            </w:rPr>
+            <w:t>[8]</w:t>
           </w:r>
           <w:r>
             <w:fldChar w:fldCharType="end"/>
@@ -4450,7 +4412,13 @@
             <w:rPr>
               <w:noProof/>
             </w:rPr>
-            <w:t xml:space="preserve"> [9]</w:t>
+            <w:t xml:space="preserve"> </w:t>
+          </w:r>
+          <w:r>
+            <w:rPr>
+              <w:noProof/>
+            </w:rPr>
+            <w:t>[9]</w:t>
           </w:r>
           <w:r>
             <w:fldChar w:fldCharType="end"/>
@@ -4514,7 +4482,13 @@
             <w:rPr>
               <w:noProof/>
             </w:rPr>
-            <w:t xml:space="preserve"> [9]</w:t>
+            <w:t xml:space="preserve"> </w:t>
+          </w:r>
+          <w:r>
+            <w:rPr>
+              <w:noProof/>
+            </w:rPr>
+            <w:t>[9]</w:t>
           </w:r>
           <w:r>
             <w:fldChar w:fldCharType="end"/>
@@ -4532,7 +4506,7 @@
         <w:ind w:left="792"/>
         <w:jc w:val="center"/>
       </w:pPr>
-      <w:bookmarkStart w:id="5" w:name="Figura2"/>
+      <w:bookmarkStart w:id="4" w:name="Figura2"/>
       <w:r>
         <w:rPr>
           <w:noProof/>
@@ -4580,7 +4554,7 @@
           </wp:inline>
         </w:drawing>
       </w:r>
-      <w:bookmarkEnd w:id="5"/>
+      <w:bookmarkEnd w:id="4"/>
     </w:p>
     <w:p>
       <w:pPr>
@@ -4717,7 +4691,13 @@
             <w:rPr>
               <w:noProof/>
             </w:rPr>
-            <w:t xml:space="preserve"> [7]</w:t>
+            <w:t xml:space="preserve"> </w:t>
+          </w:r>
+          <w:r>
+            <w:rPr>
+              <w:noProof/>
+            </w:rPr>
+            <w:t>[7]</w:t>
           </w:r>
           <w:r>
             <w:fldChar w:fldCharType="end"/>
@@ -5247,7 +5227,7 @@
         <w:keepNext/>
         <w:ind w:left="0"/>
       </w:pPr>
-      <w:bookmarkStart w:id="6" w:name="Figura3"/>
+      <w:bookmarkStart w:id="5" w:name="Figura3"/>
       <w:r>
         <w:rPr>
           <w:noProof/>
@@ -5295,7 +5275,7 @@
           </wp:inline>
         </w:drawing>
       </w:r>
-      <w:bookmarkEnd w:id="6"/>
+      <w:bookmarkEnd w:id="5"/>
     </w:p>
     <w:p>
       <w:pPr>
@@ -5459,7 +5439,45 @@
             <w:rPr>
               <w:noProof/>
             </w:rPr>
-            <w:t xml:space="preserve"> [7]</w:t>
+            <w:t xml:space="preserve"> </w:t>
+          </w:r>
+          <w:r>
+            <w:rPr>
+              <w:noProof/>
+            </w:rPr>
+            <w:t>[7]</w:t>
+          </w:r>
+          <w:r>
+            <w:fldChar w:fldCharType="end"/>
+          </w:r>
+        </w:sdtContent>
+      </w:sdt>
+      <w:sdt>
+        <w:sdtPr>
+          <w:id w:val="1588653035"/>
+          <w:citation/>
+        </w:sdtPr>
+        <w:sdtContent>
+          <w:r>
+            <w:fldChar w:fldCharType="begin"/>
+          </w:r>
+          <w:r>
+            <w:instrText xml:space="preserve"> CITATION davuluru2022performance \l 3082 </w:instrText>
+          </w:r>
+          <w:r>
+            <w:fldChar w:fldCharType="separate"/>
+          </w:r>
+          <w:r>
+            <w:rPr>
+              <w:noProof/>
+            </w:rPr>
+            <w:t xml:space="preserve"> </w:t>
+          </w:r>
+          <w:r>
+            <w:rPr>
+              <w:noProof/>
+            </w:rPr>
+            <w:t>[10]</w:t>
           </w:r>
           <w:r>
             <w:fldChar w:fldCharType="end"/>
@@ -5535,12 +5553,12 @@
       <w:pPr>
         <w:pStyle w:val="Ttulo1"/>
       </w:pPr>
-      <w:bookmarkStart w:id="7" w:name="_Toc139579348"/>
+      <w:bookmarkStart w:id="6" w:name="_Toc139579348"/>
       <w:r>
         <w:lastRenderedPageBreak/>
         <w:t>Capítulo 2: Solución propuesta</w:t>
       </w:r>
-      <w:bookmarkEnd w:id="7"/>
+      <w:bookmarkEnd w:id="6"/>
     </w:p>
     <w:p/>
     <w:p/>
@@ -5556,7 +5574,7 @@
       <w:pPr>
         <w:pStyle w:val="Ttulo1"/>
       </w:pPr>
-      <w:bookmarkStart w:id="8" w:name="_Toc139579349"/>
+      <w:bookmarkStart w:id="7" w:name="_Toc139579349"/>
       <w:r>
         <w:lastRenderedPageBreak/>
         <w:t>Capítulo 3:</w:t>
@@ -5564,7 +5582,7 @@
       <w:r>
         <w:t xml:space="preserve"> Validación de la solución</w:t>
       </w:r>
-      <w:bookmarkEnd w:id="8"/>
+      <w:bookmarkEnd w:id="7"/>
     </w:p>
     <w:p/>
     <w:p/>
@@ -5577,12 +5595,12 @@
       <w:pPr>
         <w:pStyle w:val="Ttulo1"/>
       </w:pPr>
-      <w:bookmarkStart w:id="9" w:name="_Toc139579350"/>
+      <w:bookmarkStart w:id="8" w:name="_Toc139579350"/>
       <w:r>
         <w:lastRenderedPageBreak/>
         <w:t>Conclusiones</w:t>
       </w:r>
-      <w:bookmarkEnd w:id="9"/>
+      <w:bookmarkEnd w:id="8"/>
     </w:p>
     <w:p/>
     <w:p/>
@@ -5595,12 +5613,12 @@
       <w:pPr>
         <w:pStyle w:val="Ttulo1"/>
       </w:pPr>
-      <w:bookmarkStart w:id="10" w:name="_Toc139579351"/>
+      <w:bookmarkStart w:id="9" w:name="_Toc139579351"/>
       <w:r>
         <w:lastRenderedPageBreak/>
         <w:t>Recomendaciones</w:t>
       </w:r>
-      <w:bookmarkEnd w:id="10"/>
+      <w:bookmarkEnd w:id="9"/>
     </w:p>
     <w:p/>
     <w:p/>
@@ -5749,7 +5767,7 @@
         <w:jc w:val="left"/>
       </w:pPr>
     </w:p>
-    <w:bookmarkStart w:id="11" w:name="_Toc139579352" w:displacedByCustomXml="next"/>
+    <w:bookmarkStart w:id="10" w:name="_Toc139579352" w:displacedByCustomXml="next"/>
     <w:sdt>
       <w:sdtPr>
         <w:rPr>
@@ -5773,7 +5791,7 @@
           <w:r>
             <w:t>Referencias bibliográficas</w:t>
           </w:r>
-          <w:bookmarkEnd w:id="11"/>
+          <w:bookmarkEnd w:id="10"/>
         </w:p>
         <w:sdt>
           <w:sdtPr>
@@ -5813,12 +5831,12 @@
                 <w:tblLook w:val="04A0" w:firstRow="1" w:lastRow="0" w:firstColumn="1" w:lastColumn="0" w:noHBand="0" w:noVBand="1"/>
               </w:tblPr>
               <w:tblGrid>
-                <w:gridCol w:w="342"/>
-                <w:gridCol w:w="8162"/>
+                <w:gridCol w:w="476"/>
+                <w:gridCol w:w="8028"/>
               </w:tblGrid>
               <w:tr>
                 <w:trPr>
-                  <w:divId w:val="54280811"/>
+                  <w:divId w:val="943028538"/>
                   <w:tblCellSpacing w:w="15" w:type="dxa"/>
                 </w:trPr>
                 <w:tc>
@@ -5865,7 +5883,7 @@
               </w:tr>
               <w:tr>
                 <w:trPr>
-                  <w:divId w:val="54280811"/>
+                  <w:divId w:val="943028538"/>
                   <w:tblCellSpacing w:w="15" w:type="dxa"/>
                 </w:trPr>
                 <w:tc>
@@ -5929,7 +5947,7 @@
               </w:tr>
               <w:tr>
                 <w:trPr>
-                  <w:divId w:val="54280811"/>
+                  <w:divId w:val="943028538"/>
                   <w:tblCellSpacing w:w="15" w:type="dxa"/>
                 </w:trPr>
                 <w:tc>
@@ -5975,7 +5993,7 @@
               </w:tr>
               <w:tr>
                 <w:trPr>
-                  <w:divId w:val="54280811"/>
+                  <w:divId w:val="943028538"/>
                   <w:tblCellSpacing w:w="15" w:type="dxa"/>
                 </w:trPr>
                 <w:tc>
@@ -6035,7 +6053,7 @@
               </w:tr>
               <w:tr>
                 <w:trPr>
-                  <w:divId w:val="54280811"/>
+                  <w:divId w:val="943028538"/>
                   <w:tblCellSpacing w:w="15" w:type="dxa"/>
                 </w:trPr>
                 <w:tc>
@@ -6095,7 +6113,7 @@
               </w:tr>
               <w:tr>
                 <w:trPr>
-                  <w:divId w:val="54280811"/>
+                  <w:divId w:val="943028538"/>
                   <w:tblCellSpacing w:w="15" w:type="dxa"/>
                 </w:trPr>
                 <w:tc>
@@ -6155,7 +6173,7 @@
               </w:tr>
               <w:tr>
                 <w:trPr>
-                  <w:divId w:val="54280811"/>
+                  <w:divId w:val="943028538"/>
                   <w:tblCellSpacing w:w="15" w:type="dxa"/>
                 </w:trPr>
                 <w:tc>
@@ -6199,13 +6217,168 @@
                   </w:p>
                 </w:tc>
               </w:tr>
+              <w:tr>
+                <w:trPr>
+                  <w:divId w:val="943028538"/>
+                  <w:tblCellSpacing w:w="15" w:type="dxa"/>
+                </w:trPr>
+                <w:tc>
+                  <w:tcPr>
+                    <w:tcW w:w="50" w:type="pct"/>
+                    <w:hideMark/>
+                  </w:tcPr>
+                  <w:p>
+                    <w:pPr>
+                      <w:pStyle w:val="Bibliografa"/>
+                      <w:rPr>
+                        <w:noProof/>
+                      </w:rPr>
+                    </w:pPr>
+                    <w:r>
+                      <w:rPr>
+                        <w:noProof/>
+                      </w:rPr>
+                      <w:t xml:space="preserve">[8] </w:t>
+                    </w:r>
+                  </w:p>
+                </w:tc>
+                <w:tc>
+                  <w:tcPr>
+                    <w:tcW w:w="0" w:type="auto"/>
+                    <w:hideMark/>
+                  </w:tcPr>
+                  <w:p>
+                    <w:pPr>
+                      <w:pStyle w:val="Bibliografa"/>
+                      <w:rPr>
+                        <w:noProof/>
+                      </w:rPr>
+                    </w:pPr>
+                    <w:r>
+                      <w:rPr>
+                        <w:noProof/>
+                      </w:rPr>
+                      <w:t xml:space="preserve">J. Ferrer, </w:t>
+                    </w:r>
+                    <w:r>
+                      <w:rPr>
+                        <w:i/>
+                        <w:iCs/>
+                        <w:noProof/>
+                      </w:rPr>
+                      <w:t xml:space="preserve">Definición de Monitoreo, </w:t>
+                    </w:r>
+                    <w:r>
+                      <w:rPr>
+                        <w:noProof/>
+                      </w:rPr>
+                      <w:t xml:space="preserve">2023. </w:t>
+                    </w:r>
+                  </w:p>
+                </w:tc>
+              </w:tr>
+              <w:tr>
+                <w:trPr>
+                  <w:divId w:val="943028538"/>
+                  <w:tblCellSpacing w:w="15" w:type="dxa"/>
+                </w:trPr>
+                <w:tc>
+                  <w:tcPr>
+                    <w:tcW w:w="50" w:type="pct"/>
+                    <w:hideMark/>
+                  </w:tcPr>
+                  <w:p>
+                    <w:pPr>
+                      <w:pStyle w:val="Bibliografa"/>
+                      <w:rPr>
+                        <w:noProof/>
+                      </w:rPr>
+                    </w:pPr>
+                    <w:r>
+                      <w:rPr>
+                        <w:noProof/>
+                      </w:rPr>
+                      <w:t xml:space="preserve">[9] </w:t>
+                    </w:r>
+                  </w:p>
+                </w:tc>
+                <w:tc>
+                  <w:tcPr>
+                    <w:tcW w:w="0" w:type="auto"/>
+                    <w:hideMark/>
+                  </w:tcPr>
+                  <w:p>
+                    <w:pPr>
+                      <w:pStyle w:val="Bibliografa"/>
+                      <w:rPr>
+                        <w:noProof/>
+                      </w:rPr>
+                    </w:pPr>
+                    <w:r>
+                      <w:rPr>
+                        <w:noProof/>
+                      </w:rPr>
+                      <w:t>G. A. M. de Murga Aguiar, «Herramienta de monitoreo y control en tiempo real de los nodos HEATS-RT,» La, 2020.</w:t>
+                    </w:r>
+                  </w:p>
+                </w:tc>
+              </w:tr>
+              <w:tr>
+                <w:trPr>
+                  <w:divId w:val="943028538"/>
+                  <w:tblCellSpacing w:w="15" w:type="dxa"/>
+                </w:trPr>
+                <w:tc>
+                  <w:tcPr>
+                    <w:tcW w:w="50" w:type="pct"/>
+                    <w:hideMark/>
+                  </w:tcPr>
+                  <w:p>
+                    <w:pPr>
+                      <w:pStyle w:val="Bibliografa"/>
+                      <w:rPr>
+                        <w:noProof/>
+                      </w:rPr>
+                    </w:pPr>
+                    <w:r>
+                      <w:rPr>
+                        <w:noProof/>
+                      </w:rPr>
+                      <w:t xml:space="preserve">[10] </w:t>
+                    </w:r>
+                  </w:p>
+                </w:tc>
+                <w:tc>
+                  <w:tcPr>
+                    <w:tcW w:w="0" w:type="auto"/>
+                    <w:hideMark/>
+                  </w:tcPr>
+                  <w:p>
+                    <w:pPr>
+                      <w:pStyle w:val="Bibliografa"/>
+                      <w:rPr>
+                        <w:noProof/>
+                        <w:lang w:val="en-US"/>
+                      </w:rPr>
+                    </w:pPr>
+                    <w:r>
+                      <w:rPr>
+                        <w:noProof/>
+                        <w:lang w:val="en-US"/>
+                      </w:rPr>
+                      <w:t xml:space="preserve">V. S. P. Davuluru, D. L. N. Hettiarachchi y E. Balster, «Performance Analysis of DFT and FFT Algorithms on Modern GPUs,» 2022. </w:t>
+                    </w:r>
+                  </w:p>
+                </w:tc>
+              </w:tr>
             </w:tbl>
             <w:p>
               <w:pPr>
-                <w:divId w:val="54280811"/>
+                <w:divId w:val="943028538"/>
                 <w:rPr>
                   <w:rFonts w:eastAsia="Times New Roman"/>
                   <w:noProof/>
+                  <w:lang w:val="en-US"/>
                 </w:rPr>
               </w:pPr>
             </w:p>
@@ -6222,7 +6395,10 @@
         </w:sdt>
       </w:sdtContent>
     </w:sdt>
-    <w:p/>
+    <w:p>
+      <w:bookmarkStart w:id="11" w:name="_GoBack"/>
+      <w:bookmarkEnd w:id="11"/>
+    </w:p>
     <w:sectPr>
       <w:headerReference w:type="default" r:id="rId12"/>
       <w:footerReference w:type="default" r:id="rId13"/>
@@ -6290,7 +6466,7 @@
           <w:rPr>
             <w:noProof/>
           </w:rPr>
-          <w:t>16</w:t>
+          <w:t>17</w:t>
         </w:r>
         <w:r>
           <w:fldChar w:fldCharType="end"/>
@@ -9468,11 +9644,40 @@
     <b:ThesisType>candthesis</b:ThesisType>
     <b:RefOrder>9</b:RefOrder>
   </b:Source>
+  <b:Source>
+    <b:Year>2022</b:Year>
+    <b:BIBTEX_Entry>article</b:BIBTEX_Entry>
+    <b:SourceType>JournalArticle</b:SourceType>
+    <b:Title>Performance Analysis of DFT and FFT Algorithms on Modern GPUs</b:Title>
+    <b:Tag>davuluru2022performance</b:Tag>
+    <b:Publisher>TechRxiv</b:Publisher>
+    <b:Author>
+      <b:Author>
+        <b:NameList>
+          <b:Person>
+            <b:Last>Davuluru</b:Last>
+            <b:Middle>Salini Priyamvada</b:Middle>
+            <b:First>Venkata</b:First>
+          </b:Person>
+          <b:Person>
+            <b:Last>Hettiarachchi</b:Last>
+            <b:Middle>Lahiru Nirmal</b:Middle>
+            <b:First>Don</b:First>
+          </b:Person>
+          <b:Person>
+            <b:Last>Balster</b:Last>
+            <b:First>Eric</b:First>
+          </b:Person>
+        </b:NameList>
+      </b:Author>
+    </b:Author>
+    <b:RefOrder>10</b:RefOrder>
+  </b:Source>
 </b:Sources>
 </file>
 
 <file path=customXml/itemProps1.xml><?xml version="1.0" encoding="utf-8"?>
-<ds:datastoreItem xmlns:ds="http://schemas.openxmlformats.org/officeDocument/2006/customXml" ds:itemID="{B0EA3C09-CD0F-4B06-A7C8-9D9FCBAD58F3}">
+<ds:datastoreItem xmlns:ds="http://schemas.openxmlformats.org/officeDocument/2006/customXml" ds:itemID="{2EBDFCF4-1FB6-4228-8FF4-4F0027F541C2}">
   <ds:schemaRefs>
     <ds:schemaRef ds:uri="http://schemas.openxmlformats.org/officeDocument/2006/bibliography"/>
   </ds:schemaRefs>

</xml_diff>

<commit_message>
Hecho el epígrafe de Mantenimiento predictivo
</commit_message>
<xml_diff>
--- a/Informe de las Prácticas Profesionales 1 .docx
+++ b/Informe de las Prácticas Profesionales 1 .docx
@@ -2064,6 +2064,7 @@
           <w:id w:val="-1724745358"/>
           <w:citation/>
         </w:sdtPr>
+        <w:sdtEndPr/>
         <w:sdtContent>
           <w:r>
             <w:fldChar w:fldCharType="begin"/>
@@ -2099,6 +2100,7 @@
           <w:id w:val="133382086"/>
           <w:citation/>
         </w:sdtPr>
+        <w:sdtEndPr/>
         <w:sdtContent>
           <w:r>
             <w:fldChar w:fldCharType="begin"/>
@@ -2178,6 +2180,7 @@
           <w:id w:val="-778558135"/>
           <w:citation/>
         </w:sdtPr>
+        <w:sdtEndPr/>
         <w:sdtContent>
           <w:r>
             <w:fldChar w:fldCharType="begin"/>
@@ -3013,6 +3016,7 @@
           <w:id w:val="-1777776885"/>
           <w:citation/>
         </w:sdtPr>
+        <w:sdtEndPr/>
         <w:sdtContent>
           <w:r>
             <w:rPr>
@@ -3076,6 +3080,7 @@
           <w:id w:val="795329764"/>
           <w:citation/>
         </w:sdtPr>
+        <w:sdtEndPr/>
         <w:sdtContent>
           <w:r>
             <w:fldChar w:fldCharType="begin"/>
@@ -3119,6 +3124,7 @@
           <w:id w:val="-1345704724"/>
           <w:citation/>
         </w:sdtPr>
+        <w:sdtEndPr/>
         <w:sdtContent>
           <w:r>
             <w:rPr>
@@ -3182,6 +3188,7 @@
           <w:id w:val="1428154802"/>
           <w:citation/>
         </w:sdtPr>
+        <w:sdtEndPr/>
         <w:sdtContent>
           <w:r>
             <w:fldChar w:fldCharType="begin"/>
@@ -3219,6 +3226,7 @@
           <w:id w:val="727271693"/>
           <w:citation/>
         </w:sdtPr>
+        <w:sdtEndPr/>
         <w:sdtContent>
           <w:r>
             <w:fldChar w:fldCharType="begin"/>
@@ -3272,6 +3280,7 @@
           <w:id w:val="-894273030"/>
           <w:citation/>
         </w:sdtPr>
+        <w:sdtEndPr/>
         <w:sdtContent>
           <w:r>
             <w:fldChar w:fldCharType="begin"/>
@@ -3312,6 +3321,7 @@
           <w:id w:val="1817219725"/>
           <w:citation/>
         </w:sdtPr>
+        <w:sdtEndPr/>
         <w:sdtContent>
           <w:r>
             <w:fldChar w:fldCharType="begin"/>
@@ -3352,6 +3362,7 @@
           <w:id w:val="-965196271"/>
           <w:citation/>
         </w:sdtPr>
+        <w:sdtEndPr/>
         <w:sdtContent>
           <w:r>
             <w:fldChar w:fldCharType="begin"/>
@@ -3398,6 +3409,7 @@
           <w:id w:val="-1765066582"/>
           <w:citation/>
         </w:sdtPr>
+        <w:sdtEndPr/>
         <w:sdtContent>
           <w:r>
             <w:fldChar w:fldCharType="begin"/>
@@ -3442,6 +3454,7 @@
           <w:id w:val="963621926"/>
           <w:citation/>
         </w:sdtPr>
+        <w:sdtEndPr/>
         <w:sdtContent>
           <w:r>
             <w:fldChar w:fldCharType="begin"/>
@@ -3514,6 +3527,7 @@
           <w:id w:val="1540934354"/>
           <w:citation/>
         </w:sdtPr>
+        <w:sdtEndPr/>
         <w:sdtContent>
           <w:r>
             <w:fldChar w:fldCharType="begin"/>
@@ -3554,6 +3568,7 @@
           <w:id w:val="-1188675837"/>
           <w:citation/>
         </w:sdtPr>
+        <w:sdtEndPr/>
         <w:sdtContent>
           <w:r>
             <w:fldChar w:fldCharType="begin"/>
@@ -3588,6 +3603,7 @@
           <w:id w:val="769045622"/>
           <w:citation/>
         </w:sdtPr>
+        <w:sdtEndPr/>
         <w:sdtContent>
           <w:r>
             <w:fldChar w:fldCharType="begin"/>
@@ -3649,6 +3665,7 @@
           <w:id w:val="-782950823"/>
           <w:citation/>
         </w:sdtPr>
+        <w:sdtEndPr/>
         <w:sdtContent>
           <w:r>
             <w:fldChar w:fldCharType="begin"/>
@@ -3917,6 +3934,7 @@
           <w:id w:val="124050939"/>
           <w:citation/>
         </w:sdtPr>
+        <w:sdtEndPr/>
         <w:sdtContent>
           <w:r>
             <w:fldChar w:fldCharType="begin"/>
@@ -3963,6 +3981,7 @@
           <w:id w:val="225955117"/>
           <w:citation/>
         </w:sdtPr>
+        <w:sdtEndPr/>
         <w:sdtContent>
           <w:r>
             <w:fldChar w:fldCharType="begin"/>
@@ -4003,19 +4022,7 @@
           <w:rPr>
             <w:rStyle w:val="Hipervnculo"/>
           </w:rPr>
-          <w:t>Figur</w:t>
-        </w:r>
-        <w:r>
-          <w:rPr>
-            <w:rStyle w:val="Hipervnculo"/>
-          </w:rPr>
-          <w:t>a</w:t>
-        </w:r>
-        <w:r>
-          <w:rPr>
-            <w:rStyle w:val="Hipervnculo"/>
-          </w:rPr>
-          <w:t xml:space="preserve"> </w:t>
+          <w:t xml:space="preserve">Figura </w:t>
         </w:r>
         <w:r>
           <w:rPr>
@@ -4035,6 +4042,7 @@
           <w:id w:val="1141541842"/>
           <w:citation/>
         </w:sdtPr>
+        <w:sdtEndPr/>
         <w:sdtContent>
           <w:r>
             <w:fldChar w:fldCharType="begin"/>
@@ -4214,6 +4222,7 @@
           <w:id w:val="1514809881"/>
           <w:citation/>
         </w:sdtPr>
+        <w:sdtEndPr/>
         <w:sdtContent>
           <w:r>
             <w:fldChar w:fldCharType="begin"/>
@@ -4258,6 +4267,7 @@
           <w:id w:val="1992443228"/>
           <w:citation/>
         </w:sdtPr>
+        <w:sdtEndPr/>
         <w:sdtContent>
           <w:r>
             <w:fldChar w:fldCharType="begin"/>
@@ -4302,6 +4312,7 @@
           <w:id w:val="-920320583"/>
           <w:citation/>
         </w:sdtPr>
+        <w:sdtEndPr/>
         <w:sdtContent>
           <w:r>
             <w:fldChar w:fldCharType="begin"/>
@@ -4398,6 +4409,7 @@
           <w:id w:val="-1717810449"/>
           <w:citation/>
         </w:sdtPr>
+        <w:sdtEndPr/>
         <w:sdtContent>
           <w:r>
             <w:fldChar w:fldCharType="begin"/>
@@ -4468,6 +4480,7 @@
           <w:id w:val="393094808"/>
           <w:citation/>
         </w:sdtPr>
+        <w:sdtEndPr/>
         <w:sdtContent>
           <w:r>
             <w:fldChar w:fldCharType="begin"/>
@@ -4677,6 +4690,7 @@
           <w:id w:val="-556779780"/>
           <w:citation/>
         </w:sdtPr>
+        <w:sdtEndPr/>
         <w:sdtContent>
           <w:r>
             <w:fldChar w:fldCharType="begin"/>
@@ -4977,14 +4991,7 @@
                 <w:rFonts w:ascii="Cambria Math" w:hAnsi="Cambria Math"/>
                 <w:sz w:val="32"/>
               </w:rPr>
-              <m:t>k</m:t>
-            </m:r>
-            <m:r>
-              <w:rPr>
-                <w:rFonts w:ascii="Cambria Math" w:hAnsi="Cambria Math"/>
-                <w:sz w:val="32"/>
-              </w:rPr>
-              <m:t>=0</m:t>
+              <m:t>k=0</m:t>
             </m:r>
           </m:sub>
           <m:sup>
@@ -5190,6 +5197,7 @@
           <w:id w:val="-1522388377"/>
           <w:citation/>
         </w:sdtPr>
+        <w:sdtEndPr/>
         <w:sdtContent>
           <w:r>
             <w:fldChar w:fldCharType="begin"/>
@@ -5425,6 +5433,7 @@
           <w:id w:val="1558976655"/>
           <w:citation/>
         </w:sdtPr>
+        <w:sdtEndPr/>
         <w:sdtContent>
           <w:r>
             <w:fldChar w:fldCharType="begin"/>
@@ -5457,6 +5466,7 @@
           <w:id w:val="1588653035"/>
           <w:citation/>
         </w:sdtPr>
+        <w:sdtEndPr/>
         <w:sdtContent>
           <w:r>
             <w:fldChar w:fldCharType="begin"/>
@@ -5514,6 +5524,373 @@
       </w:r>
       <w:r>
         <w:t>.</w:t>
+      </w:r>
+    </w:p>
+    <w:p>
+      <w:pPr>
+        <w:pStyle w:val="Prrafodelista"/>
+        <w:numPr>
+          <w:ilvl w:val="1"/>
+          <w:numId w:val="12"/>
+        </w:numPr>
+        <w:rPr>
+          <w:b/>
+        </w:rPr>
+      </w:pPr>
+      <w:r>
+        <w:rPr>
+          <w:b/>
+        </w:rPr>
+        <w:t>Mant</w:t>
+      </w:r>
+      <w:r>
+        <w:rPr>
+          <w:b/>
+        </w:rPr>
+        <w:t>enimiento predictivo.</w:t>
+      </w:r>
+    </w:p>
+    <w:p>
+      <w:pPr>
+        <w:pStyle w:val="Prrafodelista"/>
+        <w:ind w:left="792"/>
+      </w:pPr>
+      <w:r>
+        <w:t>P</w:t>
+      </w:r>
+      <w:r>
+        <w:t xml:space="preserve">ara entender el concepto de </w:t>
+      </w:r>
+      <w:r>
+        <w:t>mantenimiento predictivo,</w:t>
+      </w:r>
+      <w:r>
+        <w:t xml:space="preserve"> se puede consultar el diccionario Oxford, donde el término "Predictivo" se define como "relacionado con la capacidad de prever el futuro", mientras que "mantenimiento" se refiere a "la acción de mantener algo en buen estado mediante revisiones o reparaciones periódicas". Al combinar estos dos c</w:t>
+      </w:r>
+      <w:r>
+        <w:t>onceptos, podemos definir el mantenimiento predictivo</w:t>
+      </w:r>
+      <w:r>
+        <w:t xml:space="preserve"> como "la acción y capacidad de mantener algo en buenas condiciones para prever lo que sucede</w:t>
+      </w:r>
+      <w:r>
+        <w:t>rá en el futuro"</w:t>
+      </w:r>
+      <w:sdt>
+        <w:sdtPr>
+          <w:id w:val="-1963255536"/>
+          <w:citation/>
+        </w:sdtPr>
+        <w:sdtContent>
+          <w:r>
+            <w:fldChar w:fldCharType="begin"/>
+          </w:r>
+          <w:r>
+            <w:instrText xml:space="preserve"> CITATION ramos2020revision \l 3082 </w:instrText>
+          </w:r>
+          <w:r>
+            <w:fldChar w:fldCharType="separate"/>
+          </w:r>
+          <w:r>
+            <w:rPr>
+              <w:noProof/>
+            </w:rPr>
+            <w:t xml:space="preserve"> </w:t>
+          </w:r>
+          <w:r>
+            <w:rPr>
+              <w:noProof/>
+            </w:rPr>
+            <w:t>[11]</w:t>
+          </w:r>
+          <w:r>
+            <w:fldChar w:fldCharType="end"/>
+          </w:r>
+        </w:sdtContent>
+      </w:sdt>
+      <w:r>
+        <w:t>.</w:t>
+      </w:r>
+    </w:p>
+    <w:p>
+      <w:pPr>
+        <w:pStyle w:val="Prrafodelista"/>
+        <w:ind w:left="792"/>
+      </w:pPr>
+    </w:p>
+    <w:p>
+      <w:pPr>
+        <w:pStyle w:val="Prrafodelista"/>
+        <w:ind w:left="792"/>
+      </w:pPr>
+      <w:r>
+        <w:t>El uso del mantenimiento p</w:t>
+      </w:r>
+      <w:r>
+        <w:t>redictivo ofrece varias ventajas, como</w:t>
+      </w:r>
+      <w:sdt>
+        <w:sdtPr>
+          <w:id w:val="-644270969"/>
+          <w:citation/>
+        </w:sdtPr>
+        <w:sdtContent>
+          <w:r>
+            <w:fldChar w:fldCharType="begin"/>
+          </w:r>
+          <w:r>
+            <w:instrText xml:space="preserve"> CITATION ramos2020revision \l 3082 </w:instrText>
+          </w:r>
+          <w:r>
+            <w:fldChar w:fldCharType="separate"/>
+          </w:r>
+          <w:r>
+            <w:rPr>
+              <w:noProof/>
+            </w:rPr>
+            <w:t xml:space="preserve"> </w:t>
+          </w:r>
+          <w:r>
+            <w:rPr>
+              <w:noProof/>
+            </w:rPr>
+            <w:t>[11]</w:t>
+          </w:r>
+          <w:r>
+            <w:fldChar w:fldCharType="end"/>
+          </w:r>
+        </w:sdtContent>
+      </w:sdt>
+      <w:r>
+        <w:t xml:space="preserve">: </w:t>
+      </w:r>
+    </w:p>
+    <w:p>
+      <w:pPr>
+        <w:pStyle w:val="Prrafodelista"/>
+        <w:numPr>
+          <w:ilvl w:val="0"/>
+          <w:numId w:val="14"/>
+        </w:numPr>
+      </w:pPr>
+      <w:r>
+        <w:t>R</w:t>
+      </w:r>
+      <w:r>
+        <w:t>educción de los tiempos de parada</w:t>
+      </w:r>
+      <w:r>
+        <w:t>.</w:t>
+      </w:r>
+    </w:p>
+    <w:p>
+      <w:pPr>
+        <w:pStyle w:val="Prrafodelista"/>
+        <w:numPr>
+          <w:ilvl w:val="0"/>
+          <w:numId w:val="14"/>
+        </w:numPr>
+      </w:pPr>
+      <w:r>
+        <w:t>P</w:t>
+      </w:r>
+      <w:r>
+        <w:t>revención del funcionamiento de maquinarias en condiciones de riesgo</w:t>
+      </w:r>
+      <w:r>
+        <w:t>.</w:t>
+      </w:r>
+    </w:p>
+    <w:p>
+      <w:pPr>
+        <w:pStyle w:val="Prrafodelista"/>
+        <w:numPr>
+          <w:ilvl w:val="0"/>
+          <w:numId w:val="14"/>
+        </w:numPr>
+      </w:pPr>
+      <w:r>
+        <w:t>D</w:t>
+      </w:r>
+      <w:r>
+        <w:t>isminución de la interrupción del servicio en otros equipos en funcionamiento, evitando distorsiones en otras áreas</w:t>
+      </w:r>
+      <w:r>
+        <w:t>.</w:t>
+      </w:r>
+    </w:p>
+    <w:p>
+      <w:pPr>
+        <w:pStyle w:val="Prrafodelista"/>
+        <w:numPr>
+          <w:ilvl w:val="0"/>
+          <w:numId w:val="14"/>
+        </w:numPr>
+      </w:pPr>
+      <w:r>
+        <w:t>O</w:t>
+      </w:r>
+      <w:r>
+        <w:t>ptimización de la gestió</w:t>
+      </w:r>
+      <w:r>
+        <w:t>n del área de mantenimiento.</w:t>
+      </w:r>
+    </w:p>
+    <w:p>
+      <w:pPr>
+        <w:pStyle w:val="Prrafodelista"/>
+        <w:numPr>
+          <w:ilvl w:val="0"/>
+          <w:numId w:val="14"/>
+        </w:numPr>
+      </w:pPr>
+      <w:r>
+        <w:t>V</w:t>
+      </w:r>
+      <w:r>
+        <w:t>erificación y diagnóstico basados en los resultados de las mediciones del estado actual del equipo</w:t>
+      </w:r>
+      <w:r>
+        <w:t>.</w:t>
+      </w:r>
+    </w:p>
+    <w:p>
+      <w:pPr>
+        <w:pStyle w:val="Prrafodelista"/>
+        <w:numPr>
+          <w:ilvl w:val="0"/>
+          <w:numId w:val="14"/>
+        </w:numPr>
+      </w:pPr>
+      <w:r>
+        <w:t>D</w:t>
+      </w:r>
+      <w:r>
+        <w:t>eterminación precisa del tiempo máximo de operación sin riesgo de fallas imprevistas</w:t>
+      </w:r>
+      <w:r>
+        <w:t>.</w:t>
+      </w:r>
+    </w:p>
+    <w:p>
+      <w:pPr>
+        <w:pStyle w:val="Prrafodelista"/>
+        <w:numPr>
+          <w:ilvl w:val="0"/>
+          <w:numId w:val="14"/>
+        </w:numPr>
+      </w:pPr>
+      <w:r>
+        <w:t>F</w:t>
+      </w:r>
+      <w:r>
+        <w:t>acilitación de la toma de decisiones sobre la parada de</w:t>
+      </w:r>
+      <w:r>
+        <w:t xml:space="preserve"> algún equipo en funcionamiento.</w:t>
+      </w:r>
+    </w:p>
+    <w:p>
+      <w:pPr>
+        <w:pStyle w:val="Prrafodelista"/>
+        <w:numPr>
+          <w:ilvl w:val="0"/>
+          <w:numId w:val="14"/>
+        </w:numPr>
+      </w:pPr>
+      <w:r>
+        <w:t>A</w:t>
+      </w:r>
+      <w:r>
+        <w:t>horro significativo en tiempo y dinero al evitar paradas por mantenimiento preventivo en instalaciones en funcionamiento</w:t>
+      </w:r>
+      <w:r>
+        <w:t>.</w:t>
+      </w:r>
+    </w:p>
+    <w:p>
+      <w:pPr>
+        <w:pStyle w:val="Prrafodelista"/>
+        <w:numPr>
+          <w:ilvl w:val="0"/>
+          <w:numId w:val="14"/>
+        </w:numPr>
+      </w:pPr>
+      <w:r>
+        <w:t>A</w:t>
+      </w:r>
+      <w:r>
+        <w:t>umento de la confiabilidad en equipos, materiales e instalaciones en general.</w:t>
+      </w:r>
+    </w:p>
+    <w:p>
+      <w:r>
+        <w:lastRenderedPageBreak/>
+        <w:t xml:space="preserve">En resumen el </w:t>
+      </w:r>
+      <w:r>
+        <w:t>mantenimiento predictivo da la capacidad de realizar mantenimiento donde puede haber un problema o falla en el futuro, para así obtener muchas ventajas</w:t>
+      </w:r>
+      <w:bookmarkStart w:id="6" w:name="_GoBack"/>
+      <w:bookmarkEnd w:id="6"/>
+      <w:r>
+        <w:t>.</w:t>
+      </w:r>
+    </w:p>
+    <w:p/>
+    <w:p>
+      <w:pPr>
+        <w:pStyle w:val="Prrafodelista"/>
+        <w:numPr>
+          <w:ilvl w:val="1"/>
+          <w:numId w:val="12"/>
+        </w:numPr>
+        <w:rPr>
+          <w:b/>
+        </w:rPr>
+      </w:pPr>
+      <w:r>
+        <w:rPr>
+          <w:b/>
+        </w:rPr>
+        <w:t>A</w:t>
+      </w:r>
+    </w:p>
+    <w:p>
+      <w:pPr>
+        <w:pStyle w:val="Prrafodelista"/>
+        <w:numPr>
+          <w:ilvl w:val="1"/>
+          <w:numId w:val="12"/>
+        </w:numPr>
+        <w:rPr>
+          <w:b/>
+        </w:rPr>
+      </w:pPr>
+      <w:r>
+        <w:rPr>
+          <w:b/>
+        </w:rPr>
+        <w:t>As</w:t>
+      </w:r>
+    </w:p>
+    <w:p>
+      <w:pPr>
+        <w:pStyle w:val="Prrafodelista"/>
+        <w:numPr>
+          <w:ilvl w:val="1"/>
+          <w:numId w:val="12"/>
+        </w:numPr>
+        <w:rPr>
+          <w:b/>
+        </w:rPr>
+      </w:pPr>
+      <w:r>
+        <w:rPr>
+          <w:b/>
+        </w:rPr>
+        <w:t>A</w:t>
       </w:r>
     </w:p>
     <w:p>
@@ -5553,12 +5930,11 @@
       <w:pPr>
         <w:pStyle w:val="Ttulo1"/>
       </w:pPr>
-      <w:bookmarkStart w:id="6" w:name="_Toc139579348"/>
-      <w:r>
-        <w:lastRenderedPageBreak/>
+      <w:bookmarkStart w:id="7" w:name="_Toc139579348"/>
+      <w:r>
         <w:t>Capítulo 2: Solución propuesta</w:t>
       </w:r>
-      <w:bookmarkEnd w:id="6"/>
+      <w:bookmarkEnd w:id="7"/>
     </w:p>
     <w:p/>
     <w:p/>
@@ -5574,7 +5950,7 @@
       <w:pPr>
         <w:pStyle w:val="Ttulo1"/>
       </w:pPr>
-      <w:bookmarkStart w:id="7" w:name="_Toc139579349"/>
+      <w:bookmarkStart w:id="8" w:name="_Toc139579349"/>
       <w:r>
         <w:lastRenderedPageBreak/>
         <w:t>Capítulo 3:</w:t>
@@ -5582,7 +5958,7 @@
       <w:r>
         <w:t xml:space="preserve"> Validación de la solución</w:t>
       </w:r>
-      <w:bookmarkEnd w:id="7"/>
+      <w:bookmarkEnd w:id="8"/>
     </w:p>
     <w:p/>
     <w:p/>
@@ -5595,12 +5971,12 @@
       <w:pPr>
         <w:pStyle w:val="Ttulo1"/>
       </w:pPr>
-      <w:bookmarkStart w:id="8" w:name="_Toc139579350"/>
+      <w:bookmarkStart w:id="9" w:name="_Toc139579350"/>
       <w:r>
         <w:lastRenderedPageBreak/>
         <w:t>Conclusiones</w:t>
       </w:r>
-      <w:bookmarkEnd w:id="8"/>
+      <w:bookmarkEnd w:id="9"/>
     </w:p>
     <w:p/>
     <w:p/>
@@ -5613,12 +5989,12 @@
       <w:pPr>
         <w:pStyle w:val="Ttulo1"/>
       </w:pPr>
-      <w:bookmarkStart w:id="9" w:name="_Toc139579351"/>
+      <w:bookmarkStart w:id="10" w:name="_Toc139579351"/>
       <w:r>
         <w:lastRenderedPageBreak/>
         <w:t>Recomendaciones</w:t>
       </w:r>
-      <w:bookmarkEnd w:id="9"/>
+      <w:bookmarkEnd w:id="10"/>
     </w:p>
     <w:p/>
     <w:p/>
@@ -5767,7 +6143,7 @@
         <w:jc w:val="left"/>
       </w:pPr>
     </w:p>
-    <w:bookmarkStart w:id="10" w:name="_Toc139579352" w:displacedByCustomXml="next"/>
+    <w:bookmarkStart w:id="11" w:name="_Toc139579352" w:displacedByCustomXml="next"/>
     <w:sdt>
       <w:sdtPr>
         <w:rPr>
@@ -5783,6 +6159,7 @@
           <w:docPartUnique/>
         </w:docPartObj>
       </w:sdtPr>
+      <w:sdtEndPr/>
       <w:sdtContent>
         <w:p>
           <w:pPr>
@@ -5791,13 +6168,14 @@
           <w:r>
             <w:t>Referencias bibliográficas</w:t>
           </w:r>
-          <w:bookmarkEnd w:id="10"/>
+          <w:bookmarkEnd w:id="11"/>
         </w:p>
         <w:sdt>
           <w:sdtPr>
             <w:id w:val="-573587230"/>
             <w:bibliography/>
           </w:sdtPr>
+          <w:sdtEndPr/>
           <w:sdtContent>
             <w:p>
               <w:pPr>
@@ -6395,10 +6773,7 @@
         </w:sdt>
       </w:sdtContent>
     </w:sdt>
-    <w:p>
-      <w:bookmarkStart w:id="11" w:name="_GoBack"/>
-      <w:bookmarkEnd w:id="11"/>
-    </w:p>
+    <w:p/>
     <w:sectPr>
       <w:headerReference w:type="default" r:id="rId12"/>
       <w:footerReference w:type="default" r:id="rId13"/>
@@ -6447,6 +6822,7 @@
         <w:docPartUnique/>
       </w:docPartObj>
     </w:sdtPr>
+    <w:sdtEndPr/>
     <w:sdtContent>
       <w:p>
         <w:pPr>
@@ -6466,7 +6842,7 @@
           <w:rPr>
             <w:noProof/>
           </w:rPr>
-          <w:t>17</w:t>
+          <w:t>16</w:t>
         </w:r>
         <w:r>
           <w:fldChar w:fldCharType="end"/>
@@ -7547,6 +7923,92 @@
     </w:lvl>
   </w:abstractNum>
   <w:abstractNum w:abstractNumId="11">
+    <w:nsid w:val="785B1319"/>
+    <w:multiLevelType w:val="hybridMultilevel"/>
+    <w:tmpl w:val="D41A6716"/>
+    <w:lvl w:ilvl="0" w:tplc="0C0A000F">
+      <w:start w:val="1"/>
+      <w:numFmt w:val="decimal"/>
+      <w:lvlText w:val="%1."/>
+      <w:lvlJc w:val="left"/>
+      <w:pPr>
+        <w:ind w:left="1512" w:hanging="360"/>
+      </w:pPr>
+    </w:lvl>
+    <w:lvl w:ilvl="1" w:tplc="0C0A0019" w:tentative="1">
+      <w:start w:val="1"/>
+      <w:numFmt w:val="lowerLetter"/>
+      <w:lvlText w:val="%2."/>
+      <w:lvlJc w:val="left"/>
+      <w:pPr>
+        <w:ind w:left="2232" w:hanging="360"/>
+      </w:pPr>
+    </w:lvl>
+    <w:lvl w:ilvl="2" w:tplc="0C0A001B" w:tentative="1">
+      <w:start w:val="1"/>
+      <w:numFmt w:val="lowerRoman"/>
+      <w:lvlText w:val="%3."/>
+      <w:lvlJc w:val="right"/>
+      <w:pPr>
+        <w:ind w:left="2952" w:hanging="180"/>
+      </w:pPr>
+    </w:lvl>
+    <w:lvl w:ilvl="3" w:tplc="0C0A000F" w:tentative="1">
+      <w:start w:val="1"/>
+      <w:numFmt w:val="decimal"/>
+      <w:lvlText w:val="%4."/>
+      <w:lvlJc w:val="left"/>
+      <w:pPr>
+        <w:ind w:left="3672" w:hanging="360"/>
+      </w:pPr>
+    </w:lvl>
+    <w:lvl w:ilvl="4" w:tplc="0C0A0019" w:tentative="1">
+      <w:start w:val="1"/>
+      <w:numFmt w:val="lowerLetter"/>
+      <w:lvlText w:val="%5."/>
+      <w:lvlJc w:val="left"/>
+      <w:pPr>
+        <w:ind w:left="4392" w:hanging="360"/>
+      </w:pPr>
+    </w:lvl>
+    <w:lvl w:ilvl="5" w:tplc="0C0A001B" w:tentative="1">
+      <w:start w:val="1"/>
+      <w:numFmt w:val="lowerRoman"/>
+      <w:lvlText w:val="%6."/>
+      <w:lvlJc w:val="right"/>
+      <w:pPr>
+        <w:ind w:left="5112" w:hanging="180"/>
+      </w:pPr>
+    </w:lvl>
+    <w:lvl w:ilvl="6" w:tplc="0C0A000F" w:tentative="1">
+      <w:start w:val="1"/>
+      <w:numFmt w:val="decimal"/>
+      <w:lvlText w:val="%7."/>
+      <w:lvlJc w:val="left"/>
+      <w:pPr>
+        <w:ind w:left="5832" w:hanging="360"/>
+      </w:pPr>
+    </w:lvl>
+    <w:lvl w:ilvl="7" w:tplc="0C0A0019" w:tentative="1">
+      <w:start w:val="1"/>
+      <w:numFmt w:val="lowerLetter"/>
+      <w:lvlText w:val="%8."/>
+      <w:lvlJc w:val="left"/>
+      <w:pPr>
+        <w:ind w:left="6552" w:hanging="360"/>
+      </w:pPr>
+    </w:lvl>
+    <w:lvl w:ilvl="8" w:tplc="0C0A001B" w:tentative="1">
+      <w:start w:val="1"/>
+      <w:numFmt w:val="lowerRoman"/>
+      <w:lvlText w:val="%9."/>
+      <w:lvlJc w:val="right"/>
+      <w:pPr>
+        <w:ind w:left="7272" w:hanging="180"/>
+      </w:pPr>
+    </w:lvl>
+  </w:abstractNum>
+  <w:abstractNum w:abstractNumId="12">
     <w:nsid w:val="7D59073B"/>
     <w:multiLevelType w:val="hybridMultilevel"/>
     <w:tmpl w:val="00EA902C"/>
@@ -7632,7 +8094,7 @@
       </w:pPr>
     </w:lvl>
   </w:abstractNum>
-  <w:abstractNum w:abstractNumId="12">
+  <w:abstractNum w:abstractNumId="13">
     <w:nsid w:val="7D6B5667"/>
     <w:multiLevelType w:val="hybridMultilevel"/>
     <w:tmpl w:val="EAAE99B0"/>
@@ -7731,7 +8193,7 @@
     <w:abstractNumId w:val="0"/>
   </w:num>
   <w:num w:numId="5">
-    <w:abstractNumId w:val="11"/>
+    <w:abstractNumId w:val="12"/>
   </w:num>
   <w:num w:numId="6">
     <w:abstractNumId w:val="4"/>
@@ -7743,7 +8205,7 @@
     <w:abstractNumId w:val="3"/>
   </w:num>
   <w:num w:numId="9">
-    <w:abstractNumId w:val="12"/>
+    <w:abstractNumId w:val="13"/>
   </w:num>
   <w:num w:numId="10">
     <w:abstractNumId w:val="10"/>
@@ -7756,6 +8218,9 @@
   </w:num>
   <w:num w:numId="13">
     <w:abstractNumId w:val="2"/>
+  </w:num>
+  <w:num w:numId="14">
+    <w:abstractNumId w:val="11"/>
   </w:num>
 </w:numbering>
 </file>
@@ -8213,6 +8678,7 @@
   <w:style w:type="character" w:default="1" w:styleId="Fuentedeprrafopredeter">
     <w:name w:val="Default Paragraph Font"/>
     <w:uiPriority w:val="1"/>
+    <w:semiHidden/>
     <w:unhideWhenUsed/>
   </w:style>
   <w:style w:type="table" w:default="1" w:styleId="Tablanormal">
@@ -8582,560 +9048,6 @@
     </w:rPr>
   </w:style>
 </w:styles>
-</file>
-
-<file path=word/glossary/document.xml><?xml version="1.0" encoding="utf-8"?>
-<w:glossaryDocument xmlns:wpc="http://schemas.microsoft.com/office/word/2010/wordprocessingCanvas" xmlns:mc="http://schemas.openxmlformats.org/markup-compatibility/2006" xmlns:o="urn:schemas-microsoft-com:office:office" xmlns:r="http://schemas.openxmlformats.org/officeDocument/2006/relationships" xmlns:m="http://schemas.openxmlformats.org/officeDocument/2006/math" xmlns:v="urn:schemas-microsoft-com:vml" xmlns:wp14="http://schemas.microsoft.com/office/word/2010/wordprocessingDrawing" xmlns:wp="http://schemas.openxmlformats.org/drawingml/2006/wordprocessingDrawing" xmlns:w10="urn:schemas-microsoft-com:office:word" xmlns:w="http://schemas.openxmlformats.org/wordprocessingml/2006/main" xmlns:w14="http://schemas.microsoft.com/office/word/2010/wordml" xmlns:w15="http://schemas.microsoft.com/office/word/2012/wordml" xmlns:wpg="http://schemas.microsoft.com/office/word/2010/wordprocessingGroup" xmlns:wpi="http://schemas.microsoft.com/office/word/2010/wordprocessingInk" xmlns:wne="http://schemas.microsoft.com/office/word/2006/wordml" xmlns:wps="http://schemas.microsoft.com/office/word/2010/wordprocessingShape" mc:Ignorable="w14 w15 wp14"/>
-</file>
-
-<file path=word/glossary/fontTable.xml><?xml version="1.0" encoding="utf-8"?>
-<w:fonts xmlns:mc="http://schemas.openxmlformats.org/markup-compatibility/2006" xmlns:r="http://schemas.openxmlformats.org/officeDocument/2006/relationships" xmlns:w="http://schemas.openxmlformats.org/wordprocessingml/2006/main" xmlns:w14="http://schemas.microsoft.com/office/word/2010/wordml" xmlns:w15="http://schemas.microsoft.com/office/word/2012/wordml" mc:Ignorable="w14 w15">
-  <w:font w:name="Symbol">
-    <w:panose1 w:val="05050102010706020507"/>
-    <w:charset w:val="02"/>
-    <w:family w:val="roman"/>
-    <w:pitch w:val="variable"/>
-    <w:sig w:usb0="00000000" w:usb1="10000000" w:usb2="00000000" w:usb3="00000000" w:csb0="80000000" w:csb1="00000000"/>
-  </w:font>
-  <w:font w:name="Times New Roman">
-    <w:panose1 w:val="02020603050405020304"/>
-    <w:charset w:val="00"/>
-    <w:family w:val="roman"/>
-    <w:pitch w:val="variable"/>
-    <w:sig w:usb0="E0002EFF" w:usb1="C000785B" w:usb2="00000009" w:usb3="00000000" w:csb0="000001FF" w:csb1="00000000"/>
-  </w:font>
-  <w:font w:name="Courier New">
-    <w:panose1 w:val="02070309020205020404"/>
-    <w:charset w:val="00"/>
-    <w:family w:val="modern"/>
-    <w:pitch w:val="fixed"/>
-    <w:sig w:usb0="E0002EFF" w:usb1="C0007843" w:usb2="00000009" w:usb3="00000000" w:csb0="000001FF" w:csb1="00000000"/>
-  </w:font>
-  <w:font w:name="Wingdings">
-    <w:panose1 w:val="05000000000000000000"/>
-    <w:charset w:val="02"/>
-    <w:family w:val="auto"/>
-    <w:pitch w:val="variable"/>
-    <w:sig w:usb0="00000000" w:usb1="10000000" w:usb2="00000000" w:usb3="00000000" w:csb0="80000000" w:csb1="00000000"/>
-  </w:font>
-  <w:font w:name="Calibri">
-    <w:panose1 w:val="020F0502020204030204"/>
-    <w:charset w:val="00"/>
-    <w:family w:val="swiss"/>
-    <w:pitch w:val="variable"/>
-    <w:sig w:usb0="E0002AFF" w:usb1="C000247B" w:usb2="00000009" w:usb3="00000000" w:csb0="000001FF" w:csb1="00000000"/>
-  </w:font>
-  <w:font w:name="Arial">
-    <w:panose1 w:val="020B0604020202020204"/>
-    <w:charset w:val="00"/>
-    <w:family w:val="swiss"/>
-    <w:pitch w:val="variable"/>
-    <w:sig w:usb0="E0002EFF" w:usb1="C0007843" w:usb2="00000009" w:usb3="00000000" w:csb0="000001FF" w:csb1="00000000"/>
-  </w:font>
-  <w:font w:name="Calibri Light">
-    <w:panose1 w:val="020F0302020204030204"/>
-    <w:charset w:val="00"/>
-    <w:family w:val="swiss"/>
-    <w:pitch w:val="variable"/>
-    <w:sig w:usb0="E0002AFF" w:usb1="C000247B" w:usb2="00000009" w:usb3="00000000" w:csb0="000001FF" w:csb1="00000000"/>
-  </w:font>
-  <w:font w:name="Segoe UI">
-    <w:panose1 w:val="020B0502040204020203"/>
-    <w:charset w:val="00"/>
-    <w:family w:val="swiss"/>
-    <w:pitch w:val="variable"/>
-    <w:sig w:usb0="E4002EFF" w:usb1="C000E47F" w:usb2="00000009" w:usb3="00000000" w:csb0="000001FF" w:csb1="00000000"/>
-  </w:font>
-  <w:font w:name="Cambria Math">
-    <w:panose1 w:val="02040503050406030204"/>
-    <w:charset w:val="00"/>
-    <w:family w:val="roman"/>
-    <w:pitch w:val="variable"/>
-    <w:sig w:usb0="E00006FF" w:usb1="420024FF" w:usb2="02000000" w:usb3="00000000" w:csb0="0000019F" w:csb1="00000000"/>
-  </w:font>
-</w:fonts>
-</file>
-
-<file path=word/glossary/settings.xml><?xml version="1.0" encoding="utf-8"?>
-<w:settings xmlns:mc="http://schemas.openxmlformats.org/markup-compatibility/2006" xmlns:o="urn:schemas-microsoft-com:office:office" xmlns:r="http://schemas.openxmlformats.org/officeDocument/2006/relationships" xmlns:m="http://schemas.openxmlformats.org/officeDocument/2006/math" xmlns:v="urn:schemas-microsoft-com:vml" xmlns:w10="urn:schemas-microsoft-com:office:word" xmlns:w="http://schemas.openxmlformats.org/wordprocessingml/2006/main" xmlns:w14="http://schemas.microsoft.com/office/word/2010/wordml" xmlns:w15="http://schemas.microsoft.com/office/word/2012/wordml" xmlns:sl="http://schemas.openxmlformats.org/schemaLibrary/2006/main" mc:Ignorable="w14 w15">
-  <w:view w:val="normal"/>
-  <w:defaultTabStop w:val="708"/>
-  <w:hyphenationZone w:val="425"/>
-  <w:characterSpacingControl w:val="doNotCompress"/>
-  <w:compat>
-    <w:useFELayout/>
-    <w:compatSetting w:name="compatibilityMode" w:uri="http://schemas.microsoft.com/office/word" w:val="15"/>
-    <w:compatSetting w:name="overrideTableStyleFontSizeAndJustification" w:uri="http://schemas.microsoft.com/office/word" w:val="1"/>
-    <w:compatSetting w:name="enableOpenTypeFeatures" w:uri="http://schemas.microsoft.com/office/word" w:val="1"/>
-    <w:compatSetting w:name="doNotFlipMirrorIndents" w:uri="http://schemas.microsoft.com/office/word" w:val="1"/>
-    <w:compatSetting w:name="differentiateMultirowTableHeaders" w:uri="http://schemas.microsoft.com/office/word" w:val="1"/>
-  </w:compat>
-  <w:rsids>
-    <w:rsidRoot w:val="00A35197"/>
-    <w:rsid w:val="00A35197"/>
-    <w:rsid w:val="00D8602B"/>
-    <w:rsid w:val="00E55E0D"/>
-  </w:rsids>
-  <m:mathPr>
-    <m:mathFont m:val="Cambria Math"/>
-    <m:brkBin m:val="before"/>
-    <m:brkBinSub m:val="--"/>
-    <m:smallFrac m:val="0"/>
-    <m:dispDef/>
-    <m:lMargin m:val="0"/>
-    <m:rMargin m:val="0"/>
-    <m:defJc m:val="centerGroup"/>
-    <m:wrapIndent m:val="1440"/>
-    <m:intLim m:val="subSup"/>
-    <m:naryLim m:val="undOvr"/>
-  </m:mathPr>
-  <w:themeFontLang w:val="es-ES"/>
-  <w:clrSchemeMapping w:bg1="light1" w:t1="dark1" w:bg2="light2" w:t2="dark2" w:accent1="accent1" w:accent2="accent2" w:accent3="accent3" w:accent4="accent4" w:accent5="accent5" w:accent6="accent6" w:hyperlink="hyperlink" w:followedHyperlink="followedHyperlink"/>
-  <w:decimalSymbol w:val=","/>
-  <w:listSeparator w:val=";"/>
-  <w15:chartTrackingRefBased/>
-</w:settings>
-</file>
-
-<file path=word/glossary/styles.xml><?xml version="1.0" encoding="utf-8"?>
-<w:styles xmlns:mc="http://schemas.openxmlformats.org/markup-compatibility/2006" xmlns:r="http://schemas.openxmlformats.org/officeDocument/2006/relationships" xmlns:w="http://schemas.openxmlformats.org/wordprocessingml/2006/main" xmlns:w14="http://schemas.microsoft.com/office/word/2010/wordml" xmlns:w15="http://schemas.microsoft.com/office/word/2012/wordml" mc:Ignorable="w14 w15">
-  <w:docDefaults>
-    <w:rPrDefault>
-      <w:rPr>
-        <w:rFonts w:asciiTheme="minorHAnsi" w:eastAsiaTheme="minorEastAsia" w:hAnsiTheme="minorHAnsi" w:cstheme="minorBidi"/>
-        <w:sz w:val="22"/>
-        <w:szCs w:val="22"/>
-        <w:lang w:val="es-ES" w:eastAsia="es-ES" w:bidi="ar-SA"/>
-      </w:rPr>
-    </w:rPrDefault>
-    <w:pPrDefault>
-      <w:pPr>
-        <w:spacing w:after="160" w:line="259" w:lineRule="auto"/>
-      </w:pPr>
-    </w:pPrDefault>
-  </w:docDefaults>
-  <w:latentStyles w:defLockedState="0" w:defUIPriority="99" w:defSemiHidden="0" w:defUnhideWhenUsed="0" w:defQFormat="0" w:count="371">
-    <w:lsdException w:name="Normal" w:uiPriority="0" w:qFormat="1"/>
-    <w:lsdException w:name="heading 1" w:uiPriority="9" w:qFormat="1"/>
-    <w:lsdException w:name="heading 2" w:semiHidden="1" w:uiPriority="9" w:unhideWhenUsed="1" w:qFormat="1"/>
-    <w:lsdException w:name="heading 3" w:semiHidden="1" w:uiPriority="9" w:unhideWhenUsed="1" w:qFormat="1"/>
-    <w:lsdException w:name="heading 4" w:semiHidden="1" w:uiPriority="9" w:unhideWhenUsed="1" w:qFormat="1"/>
-    <w:lsdException w:name="heading 5" w:semiHidden="1" w:uiPriority="9" w:unhideWhenUsed="1" w:qFormat="1"/>
-    <w:lsdException w:name="heading 6" w:semiHidden="1" w:uiPriority="9" w:unhideWhenUsed="1" w:qFormat="1"/>
-    <w:lsdException w:name="heading 7" w:semiHidden="1" w:uiPriority="9" w:unhideWhenUsed="1" w:qFormat="1"/>
-    <w:lsdException w:name="heading 8" w:semiHidden="1" w:uiPriority="9" w:unhideWhenUsed="1" w:qFormat="1"/>
-    <w:lsdException w:name="heading 9" w:semiHidden="1" w:uiPriority="9" w:unhideWhenUsed="1" w:qFormat="1"/>
-    <w:lsdException w:name="index 1" w:semiHidden="1" w:unhideWhenUsed="1"/>
-    <w:lsdException w:name="index 2" w:semiHidden="1" w:unhideWhenUsed="1"/>
-    <w:lsdException w:name="index 3" w:semiHidden="1" w:unhideWhenUsed="1"/>
-    <w:lsdException w:name="index 4" w:semiHidden="1" w:unhideWhenUsed="1"/>
-    <w:lsdException w:name="index 5" w:semiHidden="1" w:unhideWhenUsed="1"/>
-    <w:lsdException w:name="index 6" w:semiHidden="1" w:unhideWhenUsed="1"/>
-    <w:lsdException w:name="index 7" w:semiHidden="1" w:unhideWhenUsed="1"/>
-    <w:lsdException w:name="index 8" w:semiHidden="1" w:unhideWhenUsed="1"/>
-    <w:lsdException w:name="index 9" w:semiHidden="1" w:unhideWhenUsed="1"/>
-    <w:lsdException w:name="toc 1" w:semiHidden="1" w:uiPriority="39" w:unhideWhenUsed="1"/>
-    <w:lsdException w:name="toc 2" w:semiHidden="1" w:uiPriority="39" w:unhideWhenUsed="1"/>
-    <w:lsdException w:name="toc 3" w:semiHidden="1" w:uiPriority="39" w:unhideWhenUsed="1"/>
-    <w:lsdException w:name="toc 4" w:semiHidden="1" w:uiPriority="39" w:unhideWhenUsed="1"/>
-    <w:lsdException w:name="toc 5" w:semiHidden="1" w:uiPriority="39" w:unhideWhenUsed="1"/>
-    <w:lsdException w:name="toc 6" w:semiHidden="1" w:uiPriority="39" w:unhideWhenUsed="1"/>
-    <w:lsdException w:name="toc 7" w:semiHidden="1" w:uiPriority="39" w:unhideWhenUsed="1"/>
-    <w:lsdException w:name="toc 8" w:semiHidden="1" w:uiPriority="39" w:unhideWhenUsed="1"/>
-    <w:lsdException w:name="toc 9" w:semiHidden="1" w:uiPriority="39" w:unhideWhenUsed="1"/>
-    <w:lsdException w:name="Normal Indent" w:semiHidden="1" w:unhideWhenUsed="1"/>
-    <w:lsdException w:name="footnote text" w:semiHidden="1" w:unhideWhenUsed="1"/>
-    <w:lsdException w:name="annotation text" w:semiHidden="1" w:unhideWhenUsed="1"/>
-    <w:lsdException w:name="header" w:semiHidden="1" w:unhideWhenUsed="1"/>
-    <w:lsdException w:name="footer" w:semiHidden="1" w:unhideWhenUsed="1"/>
-    <w:lsdException w:name="index heading" w:semiHidden="1" w:unhideWhenUsed="1"/>
-    <w:lsdException w:name="caption" w:semiHidden="1" w:uiPriority="35" w:unhideWhenUsed="1" w:qFormat="1"/>
-    <w:lsdException w:name="table of figures" w:semiHidden="1" w:unhideWhenUsed="1"/>
-    <w:lsdException w:name="envelope address" w:semiHidden="1" w:unhideWhenUsed="1"/>
-    <w:lsdException w:name="envelope return" w:semiHidden="1" w:unhideWhenUsed="1"/>
-    <w:lsdException w:name="footnote reference" w:semiHidden="1" w:unhideWhenUsed="1"/>
-    <w:lsdException w:name="annotation reference" w:semiHidden="1" w:unhideWhenUsed="1"/>
-    <w:lsdException w:name="line number" w:semiHidden="1" w:unhideWhenUsed="1"/>
-    <w:lsdException w:name="page number" w:semiHidden="1" w:unhideWhenUsed="1"/>
-    <w:lsdException w:name="endnote reference" w:semiHidden="1" w:unhideWhenUsed="1"/>
-    <w:lsdException w:name="endnote text" w:semiHidden="1" w:unhideWhenUsed="1"/>
-    <w:lsdException w:name="table of authorities" w:semiHidden="1" w:unhideWhenUsed="1"/>
-    <w:lsdException w:name="macro" w:semiHidden="1" w:unhideWhenUsed="1"/>
-    <w:lsdException w:name="toa heading" w:semiHidden="1" w:unhideWhenUsed="1"/>
-    <w:lsdException w:name="List" w:semiHidden="1" w:unhideWhenUsed="1"/>
-    <w:lsdException w:name="List Bullet" w:semiHidden="1" w:unhideWhenUsed="1"/>
-    <w:lsdException w:name="List Number" w:semiHidden="1" w:unhideWhenUsed="1"/>
-    <w:lsdException w:name="List 2" w:semiHidden="1" w:unhideWhenUsed="1"/>
-    <w:lsdException w:name="List 3" w:semiHidden="1" w:unhideWhenUsed="1"/>
-    <w:lsdException w:name="List 4" w:semiHidden="1" w:unhideWhenUsed="1"/>
-    <w:lsdException w:name="List 5" w:semiHidden="1" w:unhideWhenUsed="1"/>
-    <w:lsdException w:name="List Bullet 2" w:semiHidden="1" w:unhideWhenUsed="1"/>
-    <w:lsdException w:name="List Bullet 3" w:semiHidden="1" w:unhideWhenUsed="1"/>
-    <w:lsdException w:name="List Bullet 4" w:semiHidden="1" w:unhideWhenUsed="1"/>
-    <w:lsdException w:name="List Bullet 5" w:semiHidden="1" w:unhideWhenUsed="1"/>
-    <w:lsdException w:name="List Number 2" w:semiHidden="1" w:unhideWhenUsed="1"/>
-    <w:lsdException w:name="List Number 3" w:semiHidden="1" w:unhideWhenUsed="1"/>
-    <w:lsdException w:name="List Number 4" w:semiHidden="1" w:unhideWhenUsed="1"/>
-    <w:lsdException w:name="List Number 5" w:semiHidden="1" w:unhideWhenUsed="1"/>
-    <w:lsdException w:name="Title" w:uiPriority="10" w:qFormat="1"/>
-    <w:lsdException w:name="Closing" w:semiHidden="1" w:unhideWhenUsed="1"/>
-    <w:lsdException w:name="Signature" w:semiHidden="1" w:unhideWhenUsed="1"/>
-    <w:lsdException w:name="Default Paragraph Font" w:semiHidden="1" w:uiPriority="1" w:unhideWhenUsed="1"/>
-    <w:lsdException w:name="Body Text" w:semiHidden="1" w:unhideWhenUsed="1"/>
-    <w:lsdException w:name="Body Text Indent" w:semiHidden="1" w:unhideWhenUsed="1"/>
-    <w:lsdException w:name="List Continue" w:semiHidden="1" w:unhideWhenUsed="1"/>
-    <w:lsdException w:name="List Continue 2" w:semiHidden="1" w:unhideWhenUsed="1"/>
-    <w:lsdException w:name="List Continue 3" w:semiHidden="1" w:unhideWhenUsed="1"/>
-    <w:lsdException w:name="List Continue 4" w:semiHidden="1" w:unhideWhenUsed="1"/>
-    <w:lsdException w:name="List Continue 5" w:semiHidden="1" w:unhideWhenUsed="1"/>
-    <w:lsdException w:name="Message Header" w:semiHidden="1" w:unhideWhenUsed="1"/>
-    <w:lsdException w:name="Subtitle" w:uiPriority="11" w:qFormat="1"/>
-    <w:lsdException w:name="Salutation" w:semiHidden="1" w:unhideWhenUsed="1"/>
-    <w:lsdException w:name="Date" w:semiHidden="1" w:unhideWhenUsed="1"/>
-    <w:lsdException w:name="Body Text First Indent" w:semiHidden="1" w:unhideWhenUsed="1"/>
-    <w:lsdException w:name="Body Text First Indent 2" w:semiHidden="1" w:unhideWhenUsed="1"/>
-    <w:lsdException w:name="Note Heading" w:semiHidden="1" w:unhideWhenUsed="1"/>
-    <w:lsdException w:name="Body Text 2" w:semiHidden="1" w:unhideWhenUsed="1"/>
-    <w:lsdException w:name="Body Text 3" w:semiHidden="1" w:unhideWhenUsed="1"/>
-    <w:lsdException w:name="Body Text Indent 2" w:semiHidden="1" w:unhideWhenUsed="1"/>
-    <w:lsdException w:name="Body Text Indent 3" w:semiHidden="1" w:unhideWhenUsed="1"/>
-    <w:lsdException w:name="Block Text" w:semiHidden="1" w:unhideWhenUsed="1"/>
-    <w:lsdException w:name="Hyperlink" w:semiHidden="1" w:unhideWhenUsed="1"/>
-    <w:lsdException w:name="FollowedHyperlink" w:semiHidden="1" w:unhideWhenUsed="1"/>
-    <w:lsdException w:name="Strong" w:uiPriority="22" w:qFormat="1"/>
-    <w:lsdException w:name="Emphasis" w:uiPriority="20" w:qFormat="1"/>
-    <w:lsdException w:name="Document Map" w:semiHidden="1" w:unhideWhenUsed="1"/>
-    <w:lsdException w:name="Plain Text" w:semiHidden="1" w:unhideWhenUsed="1"/>
-    <w:lsdException w:name="E-mail Signature" w:semiHidden="1" w:unhideWhenUsed="1"/>
-    <w:lsdException w:name="HTML Top of Form" w:semiHidden="1" w:unhideWhenUsed="1"/>
-    <w:lsdException w:name="HTML Bottom of Form" w:semiHidden="1" w:unhideWhenUsed="1"/>
-    <w:lsdException w:name="Normal (Web)" w:semiHidden="1" w:unhideWhenUsed="1"/>
-    <w:lsdException w:name="HTML Acronym" w:semiHidden="1" w:unhideWhenUsed="1"/>
-    <w:lsdException w:name="HTML Address" w:semiHidden="1" w:unhideWhenUsed="1"/>
-    <w:lsdException w:name="HTML Cite" w:semiHidden="1" w:unhideWhenUsed="1"/>
-    <w:lsdException w:name="HTML Code" w:semiHidden="1" w:unhideWhenUsed="1"/>
-    <w:lsdException w:name="HTML Definition" w:semiHidden="1" w:unhideWhenUsed="1"/>
-    <w:lsdException w:name="HTML Keyboard" w:semiHidden="1" w:unhideWhenUsed="1"/>
-    <w:lsdException w:name="HTML Preformatted" w:semiHidden="1" w:unhideWhenUsed="1"/>
-    <w:lsdException w:name="HTML Sample" w:semiHidden="1" w:unhideWhenUsed="1"/>
-    <w:lsdException w:name="HTML Typewriter" w:semiHidden="1" w:unhideWhenUsed="1"/>
-    <w:lsdException w:name="HTML Variable" w:semiHidden="1" w:unhideWhenUsed="1"/>
-    <w:lsdException w:name="Normal Table" w:semiHidden="1" w:unhideWhenUsed="1"/>
-    <w:lsdException w:name="annotation subject" w:semiHidden="1" w:unhideWhenUsed="1"/>
-    <w:lsdException w:name="No List" w:semiHidden="1" w:unhideWhenUsed="1"/>
-    <w:lsdException w:name="Outline List 1" w:semiHidden="1" w:unhideWhenUsed="1"/>
-    <w:lsdException w:name="Outline List 2" w:semiHidden="1" w:unhideWhenUsed="1"/>
-    <w:lsdException w:name="Outline List 3" w:semiHidden="1" w:unhideWhenUsed="1"/>
-    <w:lsdException w:name="Table Simple 1" w:semiHidden="1" w:unhideWhenUsed="1"/>
-    <w:lsdException w:name="Table Simple 2" w:semiHidden="1" w:unhideWhenUsed="1"/>
-    <w:lsdException w:name="Table Simple 3" w:semiHidden="1" w:unhideWhenUsed="1"/>
-    <w:lsdException w:name="Table Classic 1" w:semiHidden="1" w:unhideWhenUsed="1"/>
-    <w:lsdException w:name="Table Classic 2" w:semiHidden="1" w:unhideWhenUsed="1"/>
-    <w:lsdException w:name="Table Classic 3" w:semiHidden="1" w:unhideWhenUsed="1"/>
-    <w:lsdException w:name="Table Classic 4" w:semiHidden="1" w:unhideWhenUsed="1"/>
-    <w:lsdException w:name="Table Colorful 1" w:semiHidden="1" w:unhideWhenUsed="1"/>
-    <w:lsdException w:name="Table Colorful 2" w:semiHidden="1" w:unhideWhenUsed="1"/>
-    <w:lsdException w:name="Table Colorful 3" w:semiHidden="1" w:unhideWhenUsed="1"/>
-    <w:lsdException w:name="Table Columns 1" w:semiHidden="1" w:unhideWhenUsed="1"/>
-    <w:lsdException w:name="Table Columns 2" w:semiHidden="1" w:unhideWhenUsed="1"/>
-    <w:lsdException w:name="Table Columns 3" w:semiHidden="1" w:unhideWhenUsed="1"/>
-    <w:lsdException w:name="Table Columns 4" w:semiHidden="1" w:unhideWhenUsed="1"/>
-    <w:lsdException w:name="Table Columns 5" w:semiHidden="1" w:unhideWhenUsed="1"/>
-    <w:lsdException w:name="Table Grid 1" w:semiHidden="1" w:unhideWhenUsed="1"/>
-    <w:lsdException w:name="Table Grid 2" w:semiHidden="1" w:unhideWhenUsed="1"/>
-    <w:lsdException w:name="Table Grid 3" w:semiHidden="1" w:unhideWhenUsed="1"/>
-    <w:lsdException w:name="Table Grid 4" w:semiHidden="1" w:unhideWhenUsed="1"/>
-    <w:lsdException w:name="Table Grid 5" w:semiHidden="1" w:unhideWhenUsed="1"/>
-    <w:lsdException w:name="Table Grid 6" w:semiHidden="1" w:unhideWhenUsed="1"/>
-    <w:lsdException w:name="Table Grid 7" w:semiHidden="1" w:unhideWhenUsed="1"/>
-    <w:lsdException w:name="Table Grid 8" w:semiHidden="1" w:unhideWhenUsed="1"/>
-    <w:lsdException w:name="Table List 1" w:semiHidden="1" w:unhideWhenUsed="1"/>
-    <w:lsdException w:name="Table List 2" w:semiHidden="1" w:unhideWhenUsed="1"/>
-    <w:lsdException w:name="Table List 3" w:semiHidden="1" w:unhideWhenUsed="1"/>
-    <w:lsdException w:name="Table List 4" w:semiHidden="1" w:unhideWhenUsed="1"/>
-    <w:lsdException w:name="Table List 5" w:semiHidden="1" w:unhideWhenUsed="1"/>
-    <w:lsdException w:name="Table List 6" w:semiHidden="1" w:unhideWhenUsed="1"/>
-    <w:lsdException w:name="Table List 7" w:semiHidden="1" w:unhideWhenUsed="1"/>
-    <w:lsdException w:name="Table List 8" w:semiHidden="1" w:unhideWhenUsed="1"/>
-    <w:lsdException w:name="Table 3D effects 1" w:semiHidden="1" w:unhideWhenUsed="1"/>
-    <w:lsdException w:name="Table 3D effects 2" w:semiHidden="1" w:unhideWhenUsed="1"/>
-    <w:lsdException w:name="Table 3D effects 3" w:semiHidden="1" w:unhideWhenUsed="1"/>
-    <w:lsdException w:name="Table Contemporary" w:semiHidden="1" w:unhideWhenUsed="1"/>
-    <w:lsdException w:name="Table Elegant" w:semiHidden="1" w:unhideWhenUsed="1"/>
-    <w:lsdException w:name="Table Professional" w:semiHidden="1" w:unhideWhenUsed="1"/>
-    <w:lsdException w:name="Table Subtle 1" w:semiHidden="1" w:unhideWhenUsed="1"/>
-    <w:lsdException w:name="Table Subtle 2" w:semiHidden="1" w:unhideWhenUsed="1"/>
-    <w:lsdException w:name="Table Web 1" w:semiHidden="1" w:unhideWhenUsed="1"/>
-    <w:lsdException w:name="Table Web 2" w:semiHidden="1" w:unhideWhenUsed="1"/>
-    <w:lsdException w:name="Table Web 3" w:semiHidden="1" w:unhideWhenUsed="1"/>
-    <w:lsdException w:name="Balloon Text" w:semiHidden="1" w:unhideWhenUsed="1"/>
-    <w:lsdException w:name="Table Grid" w:uiPriority="39"/>
-    <w:lsdException w:name="Table Theme" w:semiHidden="1" w:unhideWhenUsed="1"/>
-    <w:lsdException w:name="Placeholder Text" w:semiHidden="1"/>
-    <w:lsdException w:name="No Spacing" w:uiPriority="1" w:qFormat="1"/>
-    <w:lsdException w:name="Light Shading" w:uiPriority="60"/>
-    <w:lsdException w:name="Light List" w:uiPriority="61"/>
-    <w:lsdException w:name="Light Grid" w:uiPriority="62"/>
-    <w:lsdException w:name="Medium Shading 1" w:uiPriority="63"/>
-    <w:lsdException w:name="Medium Shading 2" w:uiPriority="64"/>
-    <w:lsdException w:name="Medium List 1" w:uiPriority="65"/>
-    <w:lsdException w:name="Medium List 2" w:uiPriority="66"/>
-    <w:lsdException w:name="Medium Grid 1" w:uiPriority="67"/>
-    <w:lsdException w:name="Medium Grid 2" w:uiPriority="68"/>
-    <w:lsdException w:name="Medium Grid 3" w:uiPriority="69"/>
-    <w:lsdException w:name="Dark List" w:uiPriority="70"/>
-    <w:lsdException w:name="Colorful Shading" w:uiPriority="71"/>
-    <w:lsdException w:name="Colorful List" w:uiPriority="72"/>
-    <w:lsdException w:name="Colorful Grid" w:uiPriority="73"/>
-    <w:lsdException w:name="Light Shading Accent 1" w:uiPriority="60"/>
-    <w:lsdException w:name="Light List Accent 1" w:uiPriority="61"/>
-    <w:lsdException w:name="Light Grid Accent 1" w:uiPriority="62"/>
-    <w:lsdException w:name="Medium Shading 1 Accent 1" w:uiPriority="63"/>
-    <w:lsdException w:name="Medium Shading 2 Accent 1" w:uiPriority="64"/>
-    <w:lsdException w:name="Medium List 1 Accent 1" w:uiPriority="65"/>
-    <w:lsdException w:name="Revision" w:semiHidden="1"/>
-    <w:lsdException w:name="List Paragraph" w:uiPriority="34" w:qFormat="1"/>
-    <w:lsdException w:name="Quote" w:uiPriority="29" w:qFormat="1"/>
-    <w:lsdException w:name="Intense Quote" w:uiPriority="30" w:qFormat="1"/>
-    <w:lsdException w:name="Medium List 2 Accent 1" w:uiPriority="66"/>
-    <w:lsdException w:name="Medium Grid 1 Accent 1" w:uiPriority="67"/>
-    <w:lsdException w:name="Medium Grid 2 Accent 1" w:uiPriority="68"/>
-    <w:lsdException w:name="Medium Grid 3 Accent 1" w:uiPriority="69"/>
-    <w:lsdException w:name="Dark List Accent 1" w:uiPriority="70"/>
-    <w:lsdException w:name="Colorful Shading Accent 1" w:uiPriority="71"/>
-    <w:lsdException w:name="Colorful List Accent 1" w:uiPriority="72"/>
-    <w:lsdException w:name="Colorful Grid Accent 1" w:uiPriority="73"/>
-    <w:lsdException w:name="Light Shading Accent 2" w:uiPriority="60"/>
-    <w:lsdException w:name="Light List Accent 2" w:uiPriority="61"/>
-    <w:lsdException w:name="Light Grid Accent 2" w:uiPriority="62"/>
-    <w:lsdException w:name="Medium Shading 1 Accent 2" w:uiPriority="63"/>
-    <w:lsdException w:name="Medium Shading 2 Accent 2" w:uiPriority="64"/>
-    <w:lsdException w:name="Medium List 1 Accent 2" w:uiPriority="65"/>
-    <w:lsdException w:name="Medium List 2 Accent 2" w:uiPriority="66"/>
-    <w:lsdException w:name="Medium Grid 1 Accent 2" w:uiPriority="67"/>
-    <w:lsdException w:name="Medium Grid 2 Accent 2" w:uiPriority="68"/>
-    <w:lsdException w:name="Medium Grid 3 Accent 2" w:uiPriority="69"/>
-    <w:lsdException w:name="Dark List Accent 2" w:uiPriority="70"/>
-    <w:lsdException w:name="Colorful Shading Accent 2" w:uiPriority="71"/>
-    <w:lsdException w:name="Colorful List Accent 2" w:uiPriority="72"/>
-    <w:lsdException w:name="Colorful Grid Accent 2" w:uiPriority="73"/>
-    <w:lsdException w:name="Light Shading Accent 3" w:uiPriority="60"/>
-    <w:lsdException w:name="Light List Accent 3" w:uiPriority="61"/>
-    <w:lsdException w:name="Light Grid Accent 3" w:uiPriority="62"/>
-    <w:lsdException w:name="Medium Shading 1 Accent 3" w:uiPriority="63"/>
-    <w:lsdException w:name="Medium Shading 2 Accent 3" w:uiPriority="64"/>
-    <w:lsdException w:name="Medium List 1 Accent 3" w:uiPriority="65"/>
-    <w:lsdException w:name="Medium List 2 Accent 3" w:uiPriority="66"/>
-    <w:lsdException w:name="Medium Grid 1 Accent 3" w:uiPriority="67"/>
-    <w:lsdException w:name="Medium Grid 2 Accent 3" w:uiPriority="68"/>
-    <w:lsdException w:name="Medium Grid 3 Accent 3" w:uiPriority="69"/>
-    <w:lsdException w:name="Dark List Accent 3" w:uiPriority="70"/>
-    <w:lsdException w:name="Colorful Shading Accent 3" w:uiPriority="71"/>
-    <w:lsdException w:name="Colorful List Accent 3" w:uiPriority="72"/>
-    <w:lsdException w:name="Colorful Grid Accent 3" w:uiPriority="73"/>
-    <w:lsdException w:name="Light Shading Accent 4" w:uiPriority="60"/>
-    <w:lsdException w:name="Light List Accent 4" w:uiPriority="61"/>
-    <w:lsdException w:name="Light Grid Accent 4" w:uiPriority="62"/>
-    <w:lsdException w:name="Medium Shading 1 Accent 4" w:uiPriority="63"/>
-    <w:lsdException w:name="Medium Shading 2 Accent 4" w:uiPriority="64"/>
-    <w:lsdException w:name="Medium List 1 Accent 4" w:uiPriority="65"/>
-    <w:lsdException w:name="Medium List 2 Accent 4" w:uiPriority="66"/>
-    <w:lsdException w:name="Medium Grid 1 Accent 4" w:uiPriority="67"/>
-    <w:lsdException w:name="Medium Grid 2 Accent 4" w:uiPriority="68"/>
-    <w:lsdException w:name="Medium Grid 3 Accent 4" w:uiPriority="69"/>
-    <w:lsdException w:name="Dark List Accent 4" w:uiPriority="70"/>
-    <w:lsdException w:name="Colorful Shading Accent 4" w:uiPriority="71"/>
-    <w:lsdException w:name="Colorful List Accent 4" w:uiPriority="72"/>
-    <w:lsdException w:name="Colorful Grid Accent 4" w:uiPriority="73"/>
-    <w:lsdException w:name="Light Shading Accent 5" w:uiPriority="60"/>
-    <w:lsdException w:name="Light List Accent 5" w:uiPriority="61"/>
-    <w:lsdException w:name="Light Grid Accent 5" w:uiPriority="62"/>
-    <w:lsdException w:name="Medium Shading 1 Accent 5" w:uiPriority="63"/>
-    <w:lsdException w:name="Medium Shading 2 Accent 5" w:uiPriority="64"/>
-    <w:lsdException w:name="Medium List 1 Accent 5" w:uiPriority="65"/>
-    <w:lsdException w:name="Medium List 2 Accent 5" w:uiPriority="66"/>
-    <w:lsdException w:name="Medium Grid 1 Accent 5" w:uiPriority="67"/>
-    <w:lsdException w:name="Medium Grid 2 Accent 5" w:uiPriority="68"/>
-    <w:lsdException w:name="Medium Grid 3 Accent 5" w:uiPriority="69"/>
-    <w:lsdException w:name="Dark List Accent 5" w:uiPriority="70"/>
-    <w:lsdException w:name="Colorful Shading Accent 5" w:uiPriority="71"/>
-    <w:lsdException w:name="Colorful List Accent 5" w:uiPriority="72"/>
-    <w:lsdException w:name="Colorful Grid Accent 5" w:uiPriority="73"/>
-    <w:lsdException w:name="Light Shading Accent 6" w:uiPriority="60"/>
-    <w:lsdException w:name="Light List Accent 6" w:uiPriority="61"/>
-    <w:lsdException w:name="Light Grid Accent 6" w:uiPriority="62"/>
-    <w:lsdException w:name="Medium Shading 1 Accent 6" w:uiPriority="63"/>
-    <w:lsdException w:name="Medium Shading 2 Accent 6" w:uiPriority="64"/>
-    <w:lsdException w:name="Medium List 1 Accent 6" w:uiPriority="65"/>
-    <w:lsdException w:name="Medium List 2 Accent 6" w:uiPriority="66"/>
-    <w:lsdException w:name="Medium Grid 1 Accent 6" w:uiPriority="67"/>
-    <w:lsdException w:name="Medium Grid 2 Accent 6" w:uiPriority="68"/>
-    <w:lsdException w:name="Medium Grid 3 Accent 6" w:uiPriority="69"/>
-    <w:lsdException w:name="Dark List Accent 6" w:uiPriority="70"/>
-    <w:lsdException w:name="Colorful Shading Accent 6" w:uiPriority="71"/>
-    <w:lsdException w:name="Colorful List Accent 6" w:uiPriority="72"/>
-    <w:lsdException w:name="Colorful Grid Accent 6" w:uiPriority="73"/>
-    <w:lsdException w:name="Subtle Emphasis" w:uiPriority="19" w:qFormat="1"/>
-    <w:lsdException w:name="Intense Emphasis" w:uiPriority="21" w:qFormat="1"/>
-    <w:lsdException w:name="Subtle Reference" w:uiPriority="31" w:qFormat="1"/>
-    <w:lsdException w:name="Intense Reference" w:uiPriority="32" w:qFormat="1"/>
-    <w:lsdException w:name="Book Title" w:uiPriority="33" w:qFormat="1"/>
-    <w:lsdException w:name="Bibliography" w:semiHidden="1" w:uiPriority="37" w:unhideWhenUsed="1"/>
-    <w:lsdException w:name="TOC Heading" w:semiHidden="1" w:uiPriority="39" w:unhideWhenUsed="1" w:qFormat="1"/>
-    <w:lsdException w:name="Plain Table 1" w:uiPriority="41"/>
-    <w:lsdException w:name="Plain Table 2" w:uiPriority="42"/>
-    <w:lsdException w:name="Plain Table 3" w:uiPriority="43"/>
-    <w:lsdException w:name="Plain Table 4" w:uiPriority="44"/>
-    <w:lsdException w:name="Plain Table 5" w:uiPriority="45"/>
-    <w:lsdException w:name="Grid Table Light" w:uiPriority="40"/>
-    <w:lsdException w:name="Grid Table 1 Light" w:uiPriority="46"/>
-    <w:lsdException w:name="Grid Table 2" w:uiPriority="47"/>
-    <w:lsdException w:name="Grid Table 3" w:uiPriority="48"/>
-    <w:lsdException w:name="Grid Table 4" w:uiPriority="49"/>
-    <w:lsdException w:name="Grid Table 5 Dark" w:uiPriority="50"/>
-    <w:lsdException w:name="Grid Table 6 Colorful" w:uiPriority="51"/>
-    <w:lsdException w:name="Grid Table 7 Colorful" w:uiPriority="52"/>
-    <w:lsdException w:name="Grid Table 1 Light Accent 1" w:uiPriority="46"/>
-    <w:lsdException w:name="Grid Table 2 Accent 1" w:uiPriority="47"/>
-    <w:lsdException w:name="Grid Table 3 Accent 1" w:uiPriority="48"/>
-    <w:lsdException w:name="Grid Table 4 Accent 1" w:uiPriority="49"/>
-    <w:lsdException w:name="Grid Table 5 Dark Accent 1" w:uiPriority="50"/>
-    <w:lsdException w:name="Grid Table 6 Colorful Accent 1" w:uiPriority="51"/>
-    <w:lsdException w:name="Grid Table 7 Colorful Accent 1" w:uiPriority="52"/>
-    <w:lsdException w:name="Grid Table 1 Light Accent 2" w:uiPriority="46"/>
-    <w:lsdException w:name="Grid Table 2 Accent 2" w:uiPriority="47"/>
-    <w:lsdException w:name="Grid Table 3 Accent 2" w:uiPriority="48"/>
-    <w:lsdException w:name="Grid Table 4 Accent 2" w:uiPriority="49"/>
-    <w:lsdException w:name="Grid Table 5 Dark Accent 2" w:uiPriority="50"/>
-    <w:lsdException w:name="Grid Table 6 Colorful Accent 2" w:uiPriority="51"/>
-    <w:lsdException w:name="Grid Table 7 Colorful Accent 2" w:uiPriority="52"/>
-    <w:lsdException w:name="Grid Table 1 Light Accent 3" w:uiPriority="46"/>
-    <w:lsdException w:name="Grid Table 2 Accent 3" w:uiPriority="47"/>
-    <w:lsdException w:name="Grid Table 3 Accent 3" w:uiPriority="48"/>
-    <w:lsdException w:name="Grid Table 4 Accent 3" w:uiPriority="49"/>
-    <w:lsdException w:name="Grid Table 5 Dark Accent 3" w:uiPriority="50"/>
-    <w:lsdException w:name="Grid Table 6 Colorful Accent 3" w:uiPriority="51"/>
-    <w:lsdException w:name="Grid Table 7 Colorful Accent 3" w:uiPriority="52"/>
-    <w:lsdException w:name="Grid Table 1 Light Accent 4" w:uiPriority="46"/>
-    <w:lsdException w:name="Grid Table 2 Accent 4" w:uiPriority="47"/>
-    <w:lsdException w:name="Grid Table 3 Accent 4" w:uiPriority="48"/>
-    <w:lsdException w:name="Grid Table 4 Accent 4" w:uiPriority="49"/>
-    <w:lsdException w:name="Grid Table 5 Dark Accent 4" w:uiPriority="50"/>
-    <w:lsdException w:name="Grid Table 6 Colorful Accent 4" w:uiPriority="51"/>
-    <w:lsdException w:name="Grid Table 7 Colorful Accent 4" w:uiPriority="52"/>
-    <w:lsdException w:name="Grid Table 1 Light Accent 5" w:uiPriority="46"/>
-    <w:lsdException w:name="Grid Table 2 Accent 5" w:uiPriority="47"/>
-    <w:lsdException w:name="Grid Table 3 Accent 5" w:uiPriority="48"/>
-    <w:lsdException w:name="Grid Table 4 Accent 5" w:uiPriority="49"/>
-    <w:lsdException w:name="Grid Table 5 Dark Accent 5" w:uiPriority="50"/>
-    <w:lsdException w:name="Grid Table 6 Colorful Accent 5" w:uiPriority="51"/>
-    <w:lsdException w:name="Grid Table 7 Colorful Accent 5" w:uiPriority="52"/>
-    <w:lsdException w:name="Grid Table 1 Light Accent 6" w:uiPriority="46"/>
-    <w:lsdException w:name="Grid Table 2 Accent 6" w:uiPriority="47"/>
-    <w:lsdException w:name="Grid Table 3 Accent 6" w:uiPriority="48"/>
-    <w:lsdException w:name="Grid Table 4 Accent 6" w:uiPriority="49"/>
-    <w:lsdException w:name="Grid Table 5 Dark Accent 6" w:uiPriority="50"/>
-    <w:lsdException w:name="Grid Table 6 Colorful Accent 6" w:uiPriority="51"/>
-    <w:lsdException w:name="Grid Table 7 Colorful Accent 6" w:uiPriority="52"/>
-    <w:lsdException w:name="List Table 1 Light" w:uiPriority="46"/>
-    <w:lsdException w:name="List Table 2" w:uiPriority="47"/>
-    <w:lsdException w:name="List Table 3" w:uiPriority="48"/>
-    <w:lsdException w:name="List Table 4" w:uiPriority="49"/>
-    <w:lsdException w:name="List Table 5 Dark" w:uiPriority="50"/>
-    <w:lsdException w:name="List Table 6 Colorful" w:uiPriority="51"/>
-    <w:lsdException w:name="List Table 7 Colorful" w:uiPriority="52"/>
-    <w:lsdException w:name="List Table 1 Light Accent 1" w:uiPriority="46"/>
-    <w:lsdException w:name="List Table 2 Accent 1" w:uiPriority="47"/>
-    <w:lsdException w:name="List Table 3 Accent 1" w:uiPriority="48"/>
-    <w:lsdException w:name="List Table 4 Accent 1" w:uiPriority="49"/>
-    <w:lsdException w:name="List Table 5 Dark Accent 1" w:uiPriority="50"/>
-    <w:lsdException w:name="List Table 6 Colorful Accent 1" w:uiPriority="51"/>
-    <w:lsdException w:name="List Table 7 Colorful Accent 1" w:uiPriority="52"/>
-    <w:lsdException w:name="List Table 1 Light Accent 2" w:uiPriority="46"/>
-    <w:lsdException w:name="List Table 2 Accent 2" w:uiPriority="47"/>
-    <w:lsdException w:name="List Table 3 Accent 2" w:uiPriority="48"/>
-    <w:lsdException w:name="List Table 4 Accent 2" w:uiPriority="49"/>
-    <w:lsdException w:name="List Table 5 Dark Accent 2" w:uiPriority="50"/>
-    <w:lsdException w:name="List Table 6 Colorful Accent 2" w:uiPriority="51"/>
-    <w:lsdException w:name="List Table 7 Colorful Accent 2" w:uiPriority="52"/>
-    <w:lsdException w:name="List Table 1 Light Accent 3" w:uiPriority="46"/>
-    <w:lsdException w:name="List Table 2 Accent 3" w:uiPriority="47"/>
-    <w:lsdException w:name="List Table 3 Accent 3" w:uiPriority="48"/>
-    <w:lsdException w:name="List Table 4 Accent 3" w:uiPriority="49"/>
-    <w:lsdException w:name="List Table 5 Dark Accent 3" w:uiPriority="50"/>
-    <w:lsdException w:name="List Table 6 Colorful Accent 3" w:uiPriority="51"/>
-    <w:lsdException w:name="List Table 7 Colorful Accent 3" w:uiPriority="52"/>
-    <w:lsdException w:name="List Table 1 Light Accent 4" w:uiPriority="46"/>
-    <w:lsdException w:name="List Table 2 Accent 4" w:uiPriority="47"/>
-    <w:lsdException w:name="List Table 3 Accent 4" w:uiPriority="48"/>
-    <w:lsdException w:name="List Table 4 Accent 4" w:uiPriority="49"/>
-    <w:lsdException w:name="List Table 5 Dark Accent 4" w:uiPriority="50"/>
-    <w:lsdException w:name="List Table 6 Colorful Accent 4" w:uiPriority="51"/>
-    <w:lsdException w:name="List Table 7 Colorful Accent 4" w:uiPriority="52"/>
-    <w:lsdException w:name="List Table 1 Light Accent 5" w:uiPriority="46"/>
-    <w:lsdException w:name="List Table 2 Accent 5" w:uiPriority="47"/>
-    <w:lsdException w:name="List Table 3 Accent 5" w:uiPriority="48"/>
-    <w:lsdException w:name="List Table 4 Accent 5" w:uiPriority="49"/>
-    <w:lsdException w:name="List Table 5 Dark Accent 5" w:uiPriority="50"/>
-    <w:lsdException w:name="List Table 6 Colorful Accent 5" w:uiPriority="51"/>
-    <w:lsdException w:name="List Table 7 Colorful Accent 5" w:uiPriority="52"/>
-    <w:lsdException w:name="List Table 1 Light Accent 6" w:uiPriority="46"/>
-    <w:lsdException w:name="List Table 2 Accent 6" w:uiPriority="47"/>
-    <w:lsdException w:name="List Table 3 Accent 6" w:uiPriority="48"/>
-    <w:lsdException w:name="List Table 4 Accent 6" w:uiPriority="49"/>
-    <w:lsdException w:name="List Table 5 Dark Accent 6" w:uiPriority="50"/>
-    <w:lsdException w:name="List Table 6 Colorful Accent 6" w:uiPriority="51"/>
-    <w:lsdException w:name="List Table 7 Colorful Accent 6" w:uiPriority="52"/>
-  </w:latentStyles>
-  <w:style w:type="paragraph" w:default="1" w:styleId="Normal">
-    <w:name w:val="Normal"/>
-    <w:qFormat/>
-  </w:style>
-  <w:style w:type="character" w:default="1" w:styleId="Fuentedeprrafopredeter">
-    <w:name w:val="Default Paragraph Font"/>
-    <w:uiPriority w:val="1"/>
-    <w:semiHidden/>
-    <w:unhideWhenUsed/>
-  </w:style>
-  <w:style w:type="table" w:default="1" w:styleId="Tablanormal">
-    <w:name w:val="Normal Table"/>
-    <w:uiPriority w:val="99"/>
-    <w:semiHidden/>
-    <w:unhideWhenUsed/>
-    <w:tblPr>
-      <w:tblInd w:w="0" w:type="dxa"/>
-      <w:tblCellMar>
-        <w:top w:w="0" w:type="dxa"/>
-        <w:left w:w="108" w:type="dxa"/>
-        <w:bottom w:w="0" w:type="dxa"/>
-        <w:right w:w="108" w:type="dxa"/>
-      </w:tblCellMar>
-    </w:tblPr>
-  </w:style>
-  <w:style w:type="numbering" w:default="1" w:styleId="Sinlista">
-    <w:name w:val="No List"/>
-    <w:uiPriority w:val="99"/>
-    <w:semiHidden/>
-    <w:unhideWhenUsed/>
-  </w:style>
-  <w:style w:type="character" w:styleId="Textodelmarcadordeposicin">
-    <w:name w:val="Placeholder Text"/>
-    <w:basedOn w:val="Fuentedeprrafopredeter"/>
-    <w:uiPriority w:val="99"/>
-    <w:semiHidden/>
-    <w:rsid w:val="00D8602B"/>
-    <w:rPr>
-      <w:color w:val="808080"/>
-    </w:rPr>
-  </w:style>
-</w:styles>
-</file>
-
-<file path=word/glossary/webSettings.xml><?xml version="1.0" encoding="utf-8"?>
-<w:webSettings xmlns:mc="http://schemas.openxmlformats.org/markup-compatibility/2006" xmlns:r="http://schemas.openxmlformats.org/officeDocument/2006/relationships" xmlns:w="http://schemas.openxmlformats.org/wordprocessingml/2006/main" xmlns:w14="http://schemas.microsoft.com/office/word/2010/wordml" xmlns:w15="http://schemas.microsoft.com/office/word/2012/wordml" mc:Ignorable="w14 w15">
-  <w:optimizeForBrowser/>
-  <w:allowPNG/>
-</w:webSettings>
 </file>
 
 <file path=word/theme/theme1.xml><?xml version="1.0" encoding="utf-8"?>
@@ -9673,11 +9585,31 @@
     </b:Author>
     <b:RefOrder>10</b:RefOrder>
   </b:Source>
+  <b:Source>
+    <b:Year>2020</b:Year>
+    <b:BIBTEX_Entry>article</b:BIBTEX_Entry>
+    <b:SourceType>JournalArticle</b:SourceType>
+    <b:Title>Revisión de los beneficios con la aplicación del mantenimiento predictivo para la mejora en la confiabilidad de las máquinas industriales en el sector industrial en los últimos diez años</b:Title>
+    <b:Tag>ramos2020revision</b:Tag>
+    <b:Publisher>Universidad Tecnológica del Perú</b:Publisher>
+    <b:Author>
+      <b:Author>
+        <b:NameList>
+          <b:Person>
+            <b:Last>Ramos Cosio</b:Last>
+            <b:Middle>Jesús</b:Middle>
+            <b:First>Felipe</b:First>
+          </b:Person>
+        </b:NameList>
+      </b:Author>
+    </b:Author>
+    <b:RefOrder>11</b:RefOrder>
+  </b:Source>
 </b:Sources>
 </file>
 
 <file path=customXml/itemProps1.xml><?xml version="1.0" encoding="utf-8"?>
-<ds:datastoreItem xmlns:ds="http://schemas.openxmlformats.org/officeDocument/2006/customXml" ds:itemID="{2EBDFCF4-1FB6-4228-8FF4-4F0027F541C2}">
+<ds:datastoreItem xmlns:ds="http://schemas.openxmlformats.org/officeDocument/2006/customXml" ds:itemID="{D88653C9-8396-4312-8289-A5C153BD9721}">
   <ds:schemaRefs>
     <ds:schemaRef ds:uri="http://schemas.openxmlformats.org/officeDocument/2006/bibliography"/>
   </ds:schemaRefs>

</xml_diff>

<commit_message>
Hecho hasta Analisis de tecnologias
me falta terminar el epigrafe de motor de base de datos
</commit_message>
<xml_diff>
--- a/Informe de las Prácticas Profesionales 1 .docx
+++ b/Informe de las Prácticas Profesionales 1 .docx
@@ -1366,7 +1366,7 @@
             </w:rPr>
             <w:fldChar w:fldCharType="separate"/>
           </w:r>
-          <w:hyperlink w:anchor="_Toc139666866" w:history="1">
+          <w:hyperlink w:anchor="_Toc139672068" w:history="1">
             <w:r>
               <w:rPr>
                 <w:rStyle w:val="Hipervnculo"/>
@@ -1393,7 +1393,7 @@
                 <w:noProof/>
                 <w:webHidden/>
               </w:rPr>
-              <w:instrText xml:space="preserve"> PAGEREF _Toc139666866 \h </w:instrText>
+              <w:instrText xml:space="preserve"> PAGEREF _Toc139672068 \h </w:instrText>
             </w:r>
             <w:r>
               <w:rPr>
@@ -1437,13 +1437,27 @@
               <w:lang w:eastAsia="es-ES"/>
             </w:rPr>
           </w:pPr>
-          <w:hyperlink w:anchor="_Toc139666867" w:history="1">
+          <w:hyperlink w:anchor="_Toc139672069" w:history="1">
             <w:r>
               <w:rPr>
                 <w:rStyle w:val="Hipervnculo"/>
                 <w:noProof/>
               </w:rPr>
-              <w:t>Capítulo 1: Fundamentación teórica</w:t>
+              <w:t>Capítulo 1: Fundam</w:t>
+            </w:r>
+            <w:r>
+              <w:rPr>
+                <w:rStyle w:val="Hipervnculo"/>
+                <w:noProof/>
+              </w:rPr>
+              <w:t>e</w:t>
+            </w:r>
+            <w:r>
+              <w:rPr>
+                <w:rStyle w:val="Hipervnculo"/>
+                <w:noProof/>
+              </w:rPr>
+              <w:t>ntación teórica</w:t>
             </w:r>
             <w:r>
               <w:rPr>
@@ -1464,7 +1478,7 @@
                 <w:noProof/>
                 <w:webHidden/>
               </w:rPr>
-              <w:instrText xml:space="preserve"> PAGEREF _Toc139666867 \h </w:instrText>
+              <w:instrText xml:space="preserve"> PAGEREF _Toc139672069 \h </w:instrText>
             </w:r>
             <w:r>
               <w:rPr>
@@ -1508,7 +1522,7 @@
               <w:lang w:eastAsia="es-ES"/>
             </w:rPr>
           </w:pPr>
-          <w:hyperlink w:anchor="_Toc139666868" w:history="1">
+          <w:hyperlink w:anchor="_Toc139672070" w:history="1">
             <w:r>
               <w:rPr>
                 <w:rStyle w:val="Hipervnculo"/>
@@ -1535,7 +1549,7 @@
                 <w:noProof/>
                 <w:webHidden/>
               </w:rPr>
-              <w:instrText xml:space="preserve"> PAGEREF _Toc139666868 \h </w:instrText>
+              <w:instrText xml:space="preserve"> PAGEREF _Toc139672070 \h </w:instrText>
             </w:r>
             <w:r>
               <w:rPr>
@@ -1555,7 +1569,7 @@
                 <w:noProof/>
                 <w:webHidden/>
               </w:rPr>
-              <w:t>13</w:t>
+              <w:t>14</w:t>
             </w:r>
             <w:r>
               <w:rPr>
@@ -1579,7 +1593,7 @@
               <w:lang w:eastAsia="es-ES"/>
             </w:rPr>
           </w:pPr>
-          <w:hyperlink w:anchor="_Toc139666869" w:history="1">
+          <w:hyperlink w:anchor="_Toc139672071" w:history="1">
             <w:r>
               <w:rPr>
                 <w:rStyle w:val="Hipervnculo"/>
@@ -1606,7 +1620,7 @@
                 <w:noProof/>
                 <w:webHidden/>
               </w:rPr>
-              <w:instrText xml:space="preserve"> PAGEREF _Toc139666869 \h </w:instrText>
+              <w:instrText xml:space="preserve"> PAGEREF _Toc139672071 \h </w:instrText>
             </w:r>
             <w:r>
               <w:rPr>
@@ -1626,7 +1640,7 @@
                 <w:noProof/>
                 <w:webHidden/>
               </w:rPr>
-              <w:t>14</w:t>
+              <w:t>15</w:t>
             </w:r>
             <w:r>
               <w:rPr>
@@ -1650,7 +1664,7 @@
               <w:lang w:eastAsia="es-ES"/>
             </w:rPr>
           </w:pPr>
-          <w:hyperlink w:anchor="_Toc139666870" w:history="1">
+          <w:hyperlink w:anchor="_Toc139672072" w:history="1">
             <w:r>
               <w:rPr>
                 <w:rStyle w:val="Hipervnculo"/>
@@ -1677,7 +1691,7 @@
                 <w:noProof/>
                 <w:webHidden/>
               </w:rPr>
-              <w:instrText xml:space="preserve"> PAGEREF _Toc139666870 \h </w:instrText>
+              <w:instrText xml:space="preserve"> PAGEREF _Toc139672072 \h </w:instrText>
             </w:r>
             <w:r>
               <w:rPr>
@@ -1697,7 +1711,7 @@
                 <w:noProof/>
                 <w:webHidden/>
               </w:rPr>
-              <w:t>15</w:t>
+              <w:t>16</w:t>
             </w:r>
             <w:r>
               <w:rPr>
@@ -1721,7 +1735,7 @@
               <w:lang w:eastAsia="es-ES"/>
             </w:rPr>
           </w:pPr>
-          <w:hyperlink w:anchor="_Toc139666871" w:history="1">
+          <w:hyperlink w:anchor="_Toc139672073" w:history="1">
             <w:r>
               <w:rPr>
                 <w:rStyle w:val="Hipervnculo"/>
@@ -1748,7 +1762,7 @@
                 <w:noProof/>
                 <w:webHidden/>
               </w:rPr>
-              <w:instrText xml:space="preserve"> PAGEREF _Toc139666871 \h </w:instrText>
+              <w:instrText xml:space="preserve"> PAGEREF _Toc139672073 \h </w:instrText>
             </w:r>
             <w:r>
               <w:rPr>
@@ -1768,7 +1782,7 @@
                 <w:noProof/>
                 <w:webHidden/>
               </w:rPr>
-              <w:t>16</w:t>
+              <w:t>17</w:t>
             </w:r>
             <w:r>
               <w:rPr>
@@ -1792,7 +1806,7 @@
               <w:lang w:eastAsia="es-ES"/>
             </w:rPr>
           </w:pPr>
-          <w:hyperlink w:anchor="_Toc139666872" w:history="1">
+          <w:hyperlink w:anchor="_Toc139672074" w:history="1">
             <w:r>
               <w:rPr>
                 <w:rStyle w:val="Hipervnculo"/>
@@ -1819,7 +1833,7 @@
                 <w:noProof/>
                 <w:webHidden/>
               </w:rPr>
-              <w:instrText xml:space="preserve"> PAGEREF _Toc139666872 \h </w:instrText>
+              <w:instrText xml:space="preserve"> PAGEREF _Toc139672074 \h </w:instrText>
             </w:r>
             <w:r>
               <w:rPr>
@@ -1839,7 +1853,7 @@
                 <w:noProof/>
                 <w:webHidden/>
               </w:rPr>
-              <w:t>17</w:t>
+              <w:t>18</w:t>
             </w:r>
             <w:r>
               <w:rPr>
@@ -1899,7 +1913,7 @@
       <w:pPr>
         <w:pStyle w:val="Ttulo1"/>
       </w:pPr>
-      <w:bookmarkStart w:id="1" w:name="_Toc139666866"/>
+      <w:bookmarkStart w:id="1" w:name="_Toc139672068"/>
       <w:r>
         <w:lastRenderedPageBreak/>
         <w:t>Introducción</w:t>
@@ -2064,7 +2078,6 @@
           <w:id w:val="-1724745358"/>
           <w:citation/>
         </w:sdtPr>
-        <w:sdtEndPr/>
         <w:sdtContent>
           <w:r>
             <w:fldChar w:fldCharType="begin"/>
@@ -2100,7 +2113,6 @@
           <w:id w:val="133382086"/>
           <w:citation/>
         </w:sdtPr>
-        <w:sdtEndPr/>
         <w:sdtContent>
           <w:r>
             <w:fldChar w:fldCharType="begin"/>
@@ -2180,7 +2192,6 @@
           <w:id w:val="-778558135"/>
           <w:citation/>
         </w:sdtPr>
-        <w:sdtEndPr/>
         <w:sdtContent>
           <w:r>
             <w:fldChar w:fldCharType="begin"/>
@@ -2913,7 +2924,7 @@
       <w:pPr>
         <w:pStyle w:val="Ttulo1"/>
       </w:pPr>
-      <w:bookmarkStart w:id="2" w:name="_Toc139666867"/>
+      <w:bookmarkStart w:id="2" w:name="_Toc139672069"/>
       <w:r>
         <w:lastRenderedPageBreak/>
         <w:t>Capítulo 1: Fundamentación</w:t>
@@ -3016,7 +3027,6 @@
           <w:id w:val="-1777776885"/>
           <w:citation/>
         </w:sdtPr>
-        <w:sdtEndPr/>
         <w:sdtContent>
           <w:r>
             <w:rPr>
@@ -3080,7 +3090,6 @@
           <w:id w:val="795329764"/>
           <w:citation/>
         </w:sdtPr>
-        <w:sdtEndPr/>
         <w:sdtContent>
           <w:r>
             <w:fldChar w:fldCharType="begin"/>
@@ -3124,7 +3133,6 @@
           <w:id w:val="-1345704724"/>
           <w:citation/>
         </w:sdtPr>
-        <w:sdtEndPr/>
         <w:sdtContent>
           <w:r>
             <w:rPr>
@@ -3188,7 +3196,6 @@
           <w:id w:val="1428154802"/>
           <w:citation/>
         </w:sdtPr>
-        <w:sdtEndPr/>
         <w:sdtContent>
           <w:r>
             <w:fldChar w:fldCharType="begin"/>
@@ -3226,7 +3233,6 @@
           <w:id w:val="727271693"/>
           <w:citation/>
         </w:sdtPr>
-        <w:sdtEndPr/>
         <w:sdtContent>
           <w:r>
             <w:fldChar w:fldCharType="begin"/>
@@ -3280,7 +3286,6 @@
           <w:id w:val="-894273030"/>
           <w:citation/>
         </w:sdtPr>
-        <w:sdtEndPr/>
         <w:sdtContent>
           <w:r>
             <w:fldChar w:fldCharType="begin"/>
@@ -3321,7 +3326,6 @@
           <w:id w:val="1817219725"/>
           <w:citation/>
         </w:sdtPr>
-        <w:sdtEndPr/>
         <w:sdtContent>
           <w:r>
             <w:fldChar w:fldCharType="begin"/>
@@ -3362,7 +3366,6 @@
           <w:id w:val="-965196271"/>
           <w:citation/>
         </w:sdtPr>
-        <w:sdtEndPr/>
         <w:sdtContent>
           <w:r>
             <w:fldChar w:fldCharType="begin"/>
@@ -3409,7 +3412,6 @@
           <w:id w:val="-1765066582"/>
           <w:citation/>
         </w:sdtPr>
-        <w:sdtEndPr/>
         <w:sdtContent>
           <w:r>
             <w:fldChar w:fldCharType="begin"/>
@@ -3454,7 +3456,6 @@
           <w:id w:val="963621926"/>
           <w:citation/>
         </w:sdtPr>
-        <w:sdtEndPr/>
         <w:sdtContent>
           <w:r>
             <w:fldChar w:fldCharType="begin"/>
@@ -3527,7 +3528,6 @@
           <w:id w:val="1540934354"/>
           <w:citation/>
         </w:sdtPr>
-        <w:sdtEndPr/>
         <w:sdtContent>
           <w:r>
             <w:fldChar w:fldCharType="begin"/>
@@ -3568,7 +3568,6 @@
           <w:id w:val="-1188675837"/>
           <w:citation/>
         </w:sdtPr>
-        <w:sdtEndPr/>
         <w:sdtContent>
           <w:r>
             <w:fldChar w:fldCharType="begin"/>
@@ -3603,7 +3602,6 @@
           <w:id w:val="769045622"/>
           <w:citation/>
         </w:sdtPr>
-        <w:sdtEndPr/>
         <w:sdtContent>
           <w:r>
             <w:fldChar w:fldCharType="begin"/>
@@ -3665,7 +3663,6 @@
           <w:id w:val="-782950823"/>
           <w:citation/>
         </w:sdtPr>
-        <w:sdtEndPr/>
         <w:sdtContent>
           <w:r>
             <w:fldChar w:fldCharType="begin"/>
@@ -3934,7 +3931,6 @@
           <w:id w:val="124050939"/>
           <w:citation/>
         </w:sdtPr>
-        <w:sdtEndPr/>
         <w:sdtContent>
           <w:r>
             <w:fldChar w:fldCharType="begin"/>
@@ -3981,7 +3977,6 @@
           <w:id w:val="225955117"/>
           <w:citation/>
         </w:sdtPr>
-        <w:sdtEndPr/>
         <w:sdtContent>
           <w:r>
             <w:fldChar w:fldCharType="begin"/>
@@ -4042,7 +4037,6 @@
           <w:id w:val="1141541842"/>
           <w:citation/>
         </w:sdtPr>
-        <w:sdtEndPr/>
         <w:sdtContent>
           <w:r>
             <w:fldChar w:fldCharType="begin"/>
@@ -4222,7 +4216,6 @@
           <w:id w:val="1514809881"/>
           <w:citation/>
         </w:sdtPr>
-        <w:sdtEndPr/>
         <w:sdtContent>
           <w:r>
             <w:fldChar w:fldCharType="begin"/>
@@ -4267,7 +4260,6 @@
           <w:id w:val="1992443228"/>
           <w:citation/>
         </w:sdtPr>
-        <w:sdtEndPr/>
         <w:sdtContent>
           <w:r>
             <w:fldChar w:fldCharType="begin"/>
@@ -4312,7 +4304,6 @@
           <w:id w:val="-920320583"/>
           <w:citation/>
         </w:sdtPr>
-        <w:sdtEndPr/>
         <w:sdtContent>
           <w:r>
             <w:fldChar w:fldCharType="begin"/>
@@ -4409,7 +4400,6 @@
           <w:id w:val="-1717810449"/>
           <w:citation/>
         </w:sdtPr>
-        <w:sdtEndPr/>
         <w:sdtContent>
           <w:r>
             <w:fldChar w:fldCharType="begin"/>
@@ -4480,7 +4470,6 @@
           <w:id w:val="393094808"/>
           <w:citation/>
         </w:sdtPr>
-        <w:sdtEndPr/>
         <w:sdtContent>
           <w:r>
             <w:fldChar w:fldCharType="begin"/>
@@ -4690,7 +4679,6 @@
           <w:id w:val="-556779780"/>
           <w:citation/>
         </w:sdtPr>
-        <w:sdtEndPr/>
         <w:sdtContent>
           <w:r>
             <w:fldChar w:fldCharType="begin"/>
@@ -5197,7 +5185,6 @@
           <w:id w:val="-1522388377"/>
           <w:citation/>
         </w:sdtPr>
-        <w:sdtEndPr/>
         <w:sdtContent>
           <w:r>
             <w:fldChar w:fldCharType="begin"/>
@@ -5433,7 +5420,6 @@
           <w:id w:val="1558976655"/>
           <w:citation/>
         </w:sdtPr>
-        <w:sdtEndPr/>
         <w:sdtContent>
           <w:r>
             <w:fldChar w:fldCharType="begin"/>
@@ -5466,7 +5452,6 @@
           <w:id w:val="1588653035"/>
           <w:citation/>
         </w:sdtPr>
-        <w:sdtEndPr/>
         <w:sdtContent>
           <w:r>
             <w:fldChar w:fldCharType="begin"/>
@@ -5553,28 +5538,10 @@
     <w:p>
       <w:pPr>
         <w:pStyle w:val="Prrafodelista"/>
-        <w:ind w:left="792"/>
-      </w:pPr>
-      <w:r>
-        <w:t>P</w:t>
-      </w:r>
-      <w:r>
-        <w:t xml:space="preserve">ara entender el concepto de </w:t>
-      </w:r>
-      <w:r>
-        <w:t>mantenimiento predictivo,</w:t>
-      </w:r>
-      <w:r>
-        <w:t xml:space="preserve"> se puede consultar el diccionario Oxford, donde el término "Predictivo" se define como "relacionado con la capacidad de prever el futuro", mientras que "mantenimiento" se refiere a "la acción de mantener algo en buen estado mediante revisiones o reparaciones periódicas". Al combinar estos dos c</w:t>
-      </w:r>
-      <w:r>
-        <w:t>onceptos, podemos definir el mantenimiento predictivo</w:t>
-      </w:r>
-      <w:r>
-        <w:t xml:space="preserve"> como "la acción y capacidad de mantener algo en buenas condiciones para prever lo que sucede</w:t>
-      </w:r>
-      <w:r>
-        <w:t>rá en el futuro"</w:t>
+        <w:ind w:left="0"/>
+      </w:pPr>
+      <w:r>
+        <w:t>Para entender el concepto de mantenimiento predictivo, se puede consultar el diccionario Oxford, donde el término "Predictivo" se define como "relacionado con la capacidad de prever el futuro", mientras que "mantenimiento" se refiere a "la acción de mantener algo en buen estado mediante revisiones o reparaciones periódicas". Al combinar estos dos conceptos, podemos definir el mantenimiento predictivo como "la acción y capacidad de mantener algo en buenas condiciones para prever lo que sucederá en el futuro"</w:t>
       </w:r>
       <w:sdt>
         <w:sdtPr>
@@ -5621,7 +5588,7 @@
     <w:p>
       <w:pPr>
         <w:pStyle w:val="Prrafodelista"/>
-        <w:ind w:left="792"/>
+        <w:ind w:left="0"/>
       </w:pPr>
       <w:r>
         <w:t>El uso del mantenimiento p</w:t>
@@ -5674,13 +5641,7 @@
         </w:numPr>
       </w:pPr>
       <w:r>
-        <w:t>R</w:t>
-      </w:r>
-      <w:r>
-        <w:t>educción de los tiempos de parada</w:t>
-      </w:r>
-      <w:r>
-        <w:t>.</w:t>
+        <w:t>Reducción de los tiempos de parada.</w:t>
       </w:r>
     </w:p>
     <w:p>
@@ -5692,13 +5653,7 @@
         </w:numPr>
       </w:pPr>
       <w:r>
-        <w:t>P</w:t>
-      </w:r>
-      <w:r>
-        <w:t>revención del funcionamiento de maquinarias en condiciones de riesgo</w:t>
-      </w:r>
-      <w:r>
-        <w:t>.</w:t>
+        <w:t>Prevención del funcionamiento de maquinarias en condiciones de riesgo.</w:t>
       </w:r>
     </w:p>
     <w:p>
@@ -5713,10 +5668,7 @@
         <w:t>D</w:t>
       </w:r>
       <w:r>
-        <w:t>isminución de la interrupción del servicio en otros equipos en funcionamiento, evitando distorsiones en otras áreas</w:t>
-      </w:r>
-      <w:r>
-        <w:t>.</w:t>
+        <w:t>isminución de la interrupción del servicio en otros equipos en funcionamiento, evitando distorsiones en otras áreas.</w:t>
       </w:r>
     </w:p>
     <w:p>
@@ -5731,10 +5683,7 @@
         <w:t>O</w:t>
       </w:r>
       <w:r>
-        <w:t>ptimización de la gestió</w:t>
-      </w:r>
-      <w:r>
-        <w:t>n del área de mantenimiento.</w:t>
+        <w:t>ptimización de la gestión del área de mantenimiento.</w:t>
       </w:r>
     </w:p>
     <w:p>
@@ -5749,10 +5698,7 @@
         <w:t>V</w:t>
       </w:r>
       <w:r>
-        <w:t>erificación y diagnóstico basados en los resultados de las mediciones del estado actual del equipo</w:t>
-      </w:r>
-      <w:r>
-        <w:t>.</w:t>
+        <w:t>erificación y diagnóstico basados en los resultados de las mediciones del estado actual del equipo.</w:t>
       </w:r>
     </w:p>
     <w:p>
@@ -5767,10 +5713,7 @@
         <w:t>D</w:t>
       </w:r>
       <w:r>
-        <w:t>eterminación precisa del tiempo máximo de operación sin riesgo de fallas imprevistas</w:t>
-      </w:r>
-      <w:r>
-        <w:t>.</w:t>
+        <w:t>eterminación precisa del tiempo máximo de operación sin riesgo de fallas imprevistas.</w:t>
       </w:r>
     </w:p>
     <w:p>
@@ -5785,10 +5728,7 @@
         <w:t>F</w:t>
       </w:r>
       <w:r>
-        <w:t>acilitación de la toma de decisiones sobre la parada de</w:t>
-      </w:r>
-      <w:r>
-        <w:t xml:space="preserve"> algún equipo en funcionamiento.</w:t>
+        <w:t>acilitación de la toma de decisiones sobre la parada de algún equipo en funcionamiento.</w:t>
       </w:r>
     </w:p>
     <w:p>
@@ -5818,15 +5758,11 @@
         </w:numPr>
       </w:pPr>
       <w:r>
-        <w:t>A</w:t>
-      </w:r>
-      <w:r>
-        <w:t>umento de la confiabilidad en equipos, materiales e instalaciones en general.</w:t>
-      </w:r>
-    </w:p>
-    <w:p>
-      <w:r>
-        <w:lastRenderedPageBreak/>
+        <w:t>Aumento de la confiabilidad en equipos, materiales e instalaciones en general.</w:t>
+      </w:r>
+    </w:p>
+    <w:p>
+      <w:r>
         <w:t xml:space="preserve">En resumen el </w:t>
       </w:r>
       <w:r>
@@ -5852,14 +5788,33 @@
         <w:rPr>
           <w:b/>
         </w:rPr>
-        <w:t>A</w:t>
-      </w:r>
+        <w:lastRenderedPageBreak/>
+        <w:t>Análisis de las tecnologías.</w:t>
+      </w:r>
+    </w:p>
+    <w:p>
+      <w:pPr>
+        <w:pStyle w:val="Prrafodelista"/>
+        <w:ind w:left="0"/>
+      </w:pPr>
+      <w:r>
+        <w:t>Después de decidir que se necesita crear un nuevo software o añadir una nueva funcionalidad, es esencial realizar un examen detallado de las tendencias y una investigación del estado actual de las distintas tecnologías relacionadas con el desarrollo de la propuesta. Este análisis debe ser exhaustivo, cubriendo todos los aspectos a considerar de componentes y tecnologías adecuadas para las tareas que demanda la aplicación.</w:t>
+      </w:r>
+    </w:p>
+    <w:p>
+      <w:pPr>
+        <w:pStyle w:val="Prrafodelista"/>
+        <w:ind w:left="0"/>
+        <w:rPr>
+          <w:b/>
+        </w:rPr>
+      </w:pPr>
     </w:p>
     <w:p>
       <w:pPr>
         <w:pStyle w:val="Prrafodelista"/>
         <w:numPr>
-          <w:ilvl w:val="1"/>
+          <w:ilvl w:val="2"/>
           <w:numId w:val="12"/>
         </w:numPr>
         <w:rPr>
@@ -5870,8 +5825,301 @@
         <w:rPr>
           <w:b/>
         </w:rPr>
-        <w:t>As</w:t>
-      </w:r>
+        <w:t>Lenguaje de programación.</w:t>
+      </w:r>
+    </w:p>
+    <w:p>
+      <w:pPr>
+        <w:pStyle w:val="Prrafodelista"/>
+        <w:ind w:left="0"/>
+      </w:pPr>
+      <w:r>
+        <w:t>Pascal</w:t>
+      </w:r>
+    </w:p>
+    <w:p>
+      <w:pPr>
+        <w:pStyle w:val="Prrafodelista"/>
+        <w:numPr>
+          <w:ilvl w:val="2"/>
+          <w:numId w:val="12"/>
+        </w:numPr>
+        <w:rPr>
+          <w:b/>
+        </w:rPr>
+      </w:pPr>
+      <w:r>
+        <w:rPr>
+          <w:b/>
+        </w:rPr>
+        <w:t>Entorno de desarrollo.</w:t>
+      </w:r>
+    </w:p>
+    <w:p>
+      <w:r>
+        <w:t>Delphi</w:t>
+      </w:r>
+      <w:r>
+        <w:t xml:space="preserve"> 11</w:t>
+      </w:r>
+    </w:p>
+    <w:p>
+      <w:pPr>
+        <w:pStyle w:val="Prrafodelista"/>
+        <w:numPr>
+          <w:ilvl w:val="2"/>
+          <w:numId w:val="12"/>
+        </w:numPr>
+        <w:rPr>
+          <w:b/>
+        </w:rPr>
+      </w:pPr>
+      <w:r>
+        <w:rPr>
+          <w:b/>
+        </w:rPr>
+        <w:t>Motor de base de datos.</w:t>
+      </w:r>
+    </w:p>
+    <w:p>
+      <w:r>
+        <w:t xml:space="preserve">Se elige </w:t>
+      </w:r>
+      <w:r>
+        <w:t>SQLite</w:t>
+      </w:r>
+      <w:r>
+        <w:t>,</w:t>
+      </w:r>
+      <w:r>
+        <w:t xml:space="preserve"> es</w:t>
+      </w:r>
+      <w:r>
+        <w:t>te es</w:t>
+      </w:r>
+      <w:r>
+        <w:t xml:space="preserve"> una biblioteca escrita en lenguaje C que implementa un motor de base de datos SQL pequeño, rápido, autónomo, confiable y con todas las funciones. Es el motor de base de datos más utilizado en el mundo y está integrado en todos los teléfonos móviles y la mayoría de las computadoras, además de venir incluido en innumerables</w:t>
+      </w:r>
+      <w:r>
+        <w:t xml:space="preserve"> otras aplicaciones que las personas</w:t>
+      </w:r>
+      <w:r>
+        <w:t xml:space="preserve"> usa</w:t>
+      </w:r>
+      <w:r>
+        <w:t>n todos los días</w:t>
+      </w:r>
+      <w:r>
+        <w:t>.</w:t>
+      </w:r>
+      <w:r>
+        <w:t xml:space="preserve"> La versión</w:t>
+      </w:r>
+      <w:r>
+        <w:t xml:space="preserve"> a usar es la</w:t>
+      </w:r>
+      <w:r>
+        <w:t xml:space="preserve"> más reciente de SQLite en el</w:t>
+      </w:r>
+      <w:r>
+        <w:t xml:space="preserve"> momento</w:t>
+      </w:r>
+      <w:r>
+        <w:t xml:space="preserve"> la 3.42.0</w:t>
+      </w:r>
+      <w:r>
+        <w:t>.</w:t>
+      </w:r>
+      <w:sdt>
+        <w:sdtPr>
+          <w:id w:val="537096260"/>
+          <w:citation/>
+        </w:sdtPr>
+        <w:sdtContent>
+          <w:r>
+            <w:fldChar w:fldCharType="begin"/>
+          </w:r>
+          <w:r>
+            <w:instrText xml:space="preserve"> CITATION SQLite2023 \l 1033 </w:instrText>
+          </w:r>
+          <w:r>
+            <w:fldChar w:fldCharType="separate"/>
+          </w:r>
+          <w:r>
+            <w:rPr>
+              <w:noProof/>
+            </w:rPr>
+            <w:t xml:space="preserve"> [12]</w:t>
+          </w:r>
+          <w:r>
+            <w:fldChar w:fldCharType="end"/>
+          </w:r>
+        </w:sdtContent>
+      </w:sdt>
+      <w:r>
+        <w:t>.</w:t>
+      </w:r>
+    </w:p>
+    <w:p>
+      <w:r>
+        <w:t>SQLite puede ejecutarse en múltiples plataformas. Almacena toda la base de datos (definiciones, tablas, índices y los datos en sí) como un solo archivo multi</w:t>
+      </w:r>
+      <w:r>
+        <w:t>plataforma en una máquina host</w:t>
+      </w:r>
+      <w:r>
+        <w:t>. El formato de archivo de la base de datos es multiplataforma, lo que significa que puedes copiar libremente una base de datos entre sistemas de 32 y 64 bits o entre arquitectu</w:t>
+      </w:r>
+      <w:r>
+        <w:t>ras big-endian y little-endian</w:t>
+      </w:r>
+      <w:r>
+        <w:t>. Esto hace que SQLite sea una opción conveniente para el desarrollo de aplicaciones multiplataforma</w:t>
+      </w:r>
+      <w:sdt>
+        <w:sdtPr>
+          <w:id w:val="-1310086960"/>
+          <w:citation/>
+        </w:sdtPr>
+        <w:sdtContent>
+          <w:r>
+            <w:fldChar w:fldCharType="begin"/>
+          </w:r>
+          <w:r>
+            <w:instrText xml:space="preserve"> CITATION SQLite2023b \l 1033 </w:instrText>
+          </w:r>
+          <w:r>
+            <w:fldChar w:fldCharType="separate"/>
+          </w:r>
+          <w:r>
+            <w:rPr>
+              <w:noProof/>
+            </w:rPr>
+            <w:t xml:space="preserve"> [13]</w:t>
+          </w:r>
+          <w:r>
+            <w:fldChar w:fldCharType="end"/>
+          </w:r>
+        </w:sdtContent>
+      </w:sdt>
+      <w:sdt>
+        <w:sdtPr>
+          <w:id w:val="1316525921"/>
+          <w:citation/>
+        </w:sdtPr>
+        <w:sdtContent>
+          <w:r>
+            <w:fldChar w:fldCharType="begin"/>
+          </w:r>
+          <w:r>
+            <w:instrText xml:space="preserve"> CITATION SQLite2023c \l 1033 </w:instrText>
+          </w:r>
+          <w:r>
+            <w:fldChar w:fldCharType="separate"/>
+          </w:r>
+          <w:r>
+            <w:rPr>
+              <w:noProof/>
+            </w:rPr>
+            <w:t xml:space="preserve"> [14]</w:t>
+          </w:r>
+          <w:r>
+            <w:fldChar w:fldCharType="end"/>
+          </w:r>
+        </w:sdtContent>
+      </w:sdt>
+      <w:sdt>
+        <w:sdtPr>
+          <w:id w:val="2058972514"/>
+          <w:citation/>
+        </w:sdtPr>
+        <w:sdtContent>
+          <w:r>
+            <w:fldChar w:fldCharType="begin"/>
+          </w:r>
+          <w:r>
+            <w:instrText xml:space="preserve"> CITATION SQLite2023d \l 1033 </w:instrText>
+          </w:r>
+          <w:r>
+            <w:fldChar w:fldCharType="separate"/>
+          </w:r>
+          <w:r>
+            <w:rPr>
+              <w:noProof/>
+            </w:rPr>
+            <w:t xml:space="preserve"> [15]</w:t>
+          </w:r>
+          <w:r>
+            <w:fldChar w:fldCharType="end"/>
+          </w:r>
+        </w:sdtContent>
+      </w:sdt>
+      <w:r>
+        <w:t>.</w:t>
+      </w:r>
+      <w:bookmarkStart w:id="6" w:name="_GoBack"/>
+      <w:bookmarkEnd w:id="6"/>
+    </w:p>
+    <w:p>
+      <w:r>
+        <w:t>SQLite no es directamente comparable con motores de bases de datos SQL cliente/servidor como MySQL, Oracle, PostgreSQL o SQL Server, ya que SQLite intenta resolver un problema diferente</w:t>
+      </w:r>
+      <w:r>
+        <w:t xml:space="preserve">. </w:t>
+      </w:r>
+      <w:r>
+        <w:t xml:space="preserve">Los motores de bases de datos SQL cliente/servidor se esfuerzan por implementar un repositorio compartido de datos empresariales. Hacen hincapié en la escalabilidad, la concurrencia, la </w:t>
+      </w:r>
+      <w:r>
+        <w:lastRenderedPageBreak/>
+        <w:t>centralización y el control. SQLite, por otro lado, se esfuerza por proporcionar almacenamiento de datos local para aplicaciones y dispositivos individuales. SQLite hace hincapié en la economía, la eficiencia, la fiabilidad, la</w:t>
+      </w:r>
+      <w:r>
+        <w:t xml:space="preserve"> independencia y la simplicidad</w:t>
+      </w:r>
+      <w:r>
+        <w:t xml:space="preserve">. SQLite no compite con las </w:t>
+      </w:r>
+      <w:r>
+        <w:t>bases de datos cliente/servidor</w:t>
+      </w:r>
+      <w:sdt>
+        <w:sdtPr>
+          <w:id w:val="-1992862898"/>
+          <w:citation/>
+        </w:sdtPr>
+        <w:sdtContent>
+          <w:r>
+            <w:fldChar w:fldCharType="begin"/>
+          </w:r>
+          <w:r>
+            <w:instrText xml:space="preserve"> CITATION SQLite2023a \l 1033 </w:instrText>
+          </w:r>
+          <w:r>
+            <w:fldChar w:fldCharType="separate"/>
+          </w:r>
+          <w:r>
+            <w:rPr>
+              <w:noProof/>
+            </w:rPr>
+            <w:t xml:space="preserve"> [13]</w:t>
+          </w:r>
+          <w:r>
+            <w:fldChar w:fldCharType="end"/>
+          </w:r>
+        </w:sdtContent>
+      </w:sdt>
+      <w:r>
+        <w:t>.</w:t>
+      </w:r>
+    </w:p>
+    <w:p>
+      <w:pPr>
+        <w:ind w:left="720"/>
+        <w:rPr>
+          <w:b/>
+        </w:rPr>
+      </w:pPr>
     </w:p>
     <w:p>
       <w:pPr>
@@ -5928,11 +6176,11 @@
       <w:pPr>
         <w:pStyle w:val="Ttulo1"/>
       </w:pPr>
-      <w:bookmarkStart w:id="6" w:name="_Toc139666868"/>
+      <w:bookmarkStart w:id="7" w:name="_Toc139672070"/>
       <w:r>
         <w:t>Capítulo 2: Solución propuesta</w:t>
       </w:r>
-      <w:bookmarkEnd w:id="6"/>
+      <w:bookmarkEnd w:id="7"/>
     </w:p>
     <w:p/>
     <w:p/>
@@ -5948,7 +6196,7 @@
       <w:pPr>
         <w:pStyle w:val="Ttulo1"/>
       </w:pPr>
-      <w:bookmarkStart w:id="7" w:name="_Toc139666869"/>
+      <w:bookmarkStart w:id="8" w:name="_Toc139672071"/>
       <w:r>
         <w:lastRenderedPageBreak/>
         <w:t>Capítulo 3:</w:t>
@@ -5956,7 +6204,7 @@
       <w:r>
         <w:t xml:space="preserve"> Validación de la solución</w:t>
       </w:r>
-      <w:bookmarkEnd w:id="7"/>
+      <w:bookmarkEnd w:id="8"/>
     </w:p>
     <w:p/>
     <w:p/>
@@ -5969,12 +6217,12 @@
       <w:pPr>
         <w:pStyle w:val="Ttulo1"/>
       </w:pPr>
-      <w:bookmarkStart w:id="8" w:name="_Toc139666870"/>
+      <w:bookmarkStart w:id="9" w:name="_Toc139672072"/>
       <w:r>
         <w:lastRenderedPageBreak/>
         <w:t>Conclusiones</w:t>
       </w:r>
-      <w:bookmarkEnd w:id="8"/>
+      <w:bookmarkEnd w:id="9"/>
     </w:p>
     <w:p/>
     <w:p/>
@@ -5987,12 +6235,12 @@
       <w:pPr>
         <w:pStyle w:val="Ttulo1"/>
       </w:pPr>
-      <w:bookmarkStart w:id="9" w:name="_Toc139666871"/>
+      <w:bookmarkStart w:id="10" w:name="_Toc139672073"/>
       <w:r>
         <w:lastRenderedPageBreak/>
         <w:t>Recomendaciones</w:t>
       </w:r>
-      <w:bookmarkEnd w:id="9"/>
+      <w:bookmarkEnd w:id="10"/>
     </w:p>
     <w:p/>
     <w:p/>
@@ -6141,7 +6389,7 @@
         <w:jc w:val="left"/>
       </w:pPr>
     </w:p>
-    <w:bookmarkStart w:id="10" w:name="_Toc139666872" w:displacedByCustomXml="next"/>
+    <w:bookmarkStart w:id="11" w:name="_Toc139672074" w:displacedByCustomXml="next"/>
     <w:sdt>
       <w:sdtPr>
         <w:rPr>
@@ -6157,28 +6405,21 @@
           <w:docPartUnique/>
         </w:docPartObj>
       </w:sdtPr>
-      <w:sdtEndPr/>
       <w:sdtContent>
         <w:p>
           <w:pPr>
             <w:pStyle w:val="Ttulo1"/>
           </w:pPr>
           <w:r>
-            <w:t>Referenc</w:t>
-          </w:r>
-          <w:bookmarkStart w:id="11" w:name="_GoBack"/>
+            <w:t>Referencias bibliográficas</w:t>
+          </w:r>
           <w:bookmarkEnd w:id="11"/>
-          <w:r>
-            <w:t>ias bibliográficas</w:t>
-          </w:r>
-          <w:bookmarkEnd w:id="10"/>
         </w:p>
         <w:sdt>
           <w:sdtPr>
             <w:id w:val="-573587230"/>
             <w:bibliography/>
           </w:sdtPr>
-          <w:sdtEndPr/>
           <w:sdtContent>
             <w:p>
               <w:pPr>
@@ -6871,7 +7112,6 @@
         <w:docPartUnique/>
       </w:docPartObj>
     </w:sdtPr>
-    <w:sdtEndPr/>
     <w:sdtContent>
       <w:p>
         <w:pPr>
@@ -6891,7 +7131,7 @@
           <w:rPr>
             <w:noProof/>
           </w:rPr>
-          <w:t>16</w:t>
+          <w:t>13</w:t>
         </w:r>
         <w:r>
           <w:fldChar w:fldCharType="end"/>
@@ -7809,7 +8049,7 @@
       <w:lvlText w:val="%1."/>
       <w:lvlJc w:val="left"/>
       <w:pPr>
-        <w:ind w:left="502" w:hanging="360"/>
+        <w:ind w:left="360" w:hanging="360"/>
       </w:pPr>
     </w:lvl>
     <w:lvl w:ilvl="1">
@@ -7981,7 +8221,7 @@
       <w:lvlText w:val="%1."/>
       <w:lvlJc w:val="left"/>
       <w:pPr>
-        <w:ind w:left="1512" w:hanging="360"/>
+        <w:ind w:left="720" w:hanging="360"/>
       </w:pPr>
     </w:lvl>
     <w:lvl w:ilvl="1" w:tplc="0C0A0019" w:tentative="1">
@@ -7990,7 +8230,7 @@
       <w:lvlText w:val="%2."/>
       <w:lvlJc w:val="left"/>
       <w:pPr>
-        <w:ind w:left="2232" w:hanging="360"/>
+        <w:ind w:left="1440" w:hanging="360"/>
       </w:pPr>
     </w:lvl>
     <w:lvl w:ilvl="2" w:tplc="0C0A001B" w:tentative="1">
@@ -7999,7 +8239,7 @@
       <w:lvlText w:val="%3."/>
       <w:lvlJc w:val="right"/>
       <w:pPr>
-        <w:ind w:left="2952" w:hanging="180"/>
+        <w:ind w:left="2160" w:hanging="180"/>
       </w:pPr>
     </w:lvl>
     <w:lvl w:ilvl="3" w:tplc="0C0A000F" w:tentative="1">
@@ -8008,7 +8248,7 @@
       <w:lvlText w:val="%4."/>
       <w:lvlJc w:val="left"/>
       <w:pPr>
-        <w:ind w:left="3672" w:hanging="360"/>
+        <w:ind w:left="2880" w:hanging="360"/>
       </w:pPr>
     </w:lvl>
     <w:lvl w:ilvl="4" w:tplc="0C0A0019" w:tentative="1">
@@ -8017,7 +8257,7 @@
       <w:lvlText w:val="%5."/>
       <w:lvlJc w:val="left"/>
       <w:pPr>
-        <w:ind w:left="4392" w:hanging="360"/>
+        <w:ind w:left="3600" w:hanging="360"/>
       </w:pPr>
     </w:lvl>
     <w:lvl w:ilvl="5" w:tplc="0C0A001B" w:tentative="1">
@@ -8026,7 +8266,7 @@
       <w:lvlText w:val="%6."/>
       <w:lvlJc w:val="right"/>
       <w:pPr>
-        <w:ind w:left="5112" w:hanging="180"/>
+        <w:ind w:left="4320" w:hanging="180"/>
       </w:pPr>
     </w:lvl>
     <w:lvl w:ilvl="6" w:tplc="0C0A000F" w:tentative="1">
@@ -8035,7 +8275,7 @@
       <w:lvlText w:val="%7."/>
       <w:lvlJc w:val="left"/>
       <w:pPr>
-        <w:ind w:left="5832" w:hanging="360"/>
+        <w:ind w:left="5040" w:hanging="360"/>
       </w:pPr>
     </w:lvl>
     <w:lvl w:ilvl="7" w:tplc="0C0A0019" w:tentative="1">
@@ -8044,7 +8284,7 @@
       <w:lvlText w:val="%8."/>
       <w:lvlJc w:val="left"/>
       <w:pPr>
-        <w:ind w:left="6552" w:hanging="360"/>
+        <w:ind w:left="5760" w:hanging="360"/>
       </w:pPr>
     </w:lvl>
     <w:lvl w:ilvl="8" w:tplc="0C0A001B" w:tentative="1">
@@ -8053,7 +8293,7 @@
       <w:lvlText w:val="%9."/>
       <w:lvlJc w:val="right"/>
       <w:pPr>
-        <w:ind w:left="7272" w:hanging="180"/>
+        <w:ind w:left="6480" w:hanging="180"/>
       </w:pPr>
     </w:lvl>
   </w:abstractNum>
@@ -9654,11 +9894,116 @@
     </b:Author>
     <b:RefOrder>11</b:RefOrder>
   </b:Source>
+  <b:Source>
+    <b:Year>2023</b:Year>
+    <b:BIBTEX_Entry>misc</b:BIBTEX_Entry>
+    <b:SourceType>Misc</b:SourceType>
+    <b:Title>What Is SQLite?</b:Title>
+    <b:Tag>SQLite2023</b:Tag>
+    <b:BIBTEX_HowPublished>URL: https://www.sqlite.org/index.html</b:BIBTEX_HowPublished>
+    <b:URL>https://www.sqlite.org/index.html</b:URL>
+    <b:Author>
+      <b:Author>
+        <b:NameList>
+          <b:Person>
+            <b:Last>SQLite</b:Last>
+          </b:Person>
+        </b:NameList>
+      </b:Author>
+    </b:Author>
+    <b:Month>July</b:Month>
+    <b:PublicationTitle>What Is SQLite?</b:PublicationTitle>
+    <b:RefOrder>12</b:RefOrder>
+  </b:Source>
+  <b:Source>
+    <b:Year>2023</b:Year>
+    <b:BIBTEX_Entry>misc</b:BIBTEX_Entry>
+    <b:SourceType>Misc</b:SourceType>
+    <b:Title>Appropriate Uses For SQLite</b:Title>
+    <b:Tag>SQLite2023a</b:Tag>
+    <b:BIBTEX_HowPublished>URL: https://www.sqlite.org/whentouse.html</b:BIBTEX_HowPublished>
+    <b:URL>https://www.sqlite.org/whentouse.html</b:URL>
+    <b:Author>
+      <b:Author>
+        <b:NameList>
+          <b:Person>
+            <b:Last>SQLite</b:Last>
+          </b:Person>
+        </b:NameList>
+      </b:Author>
+    </b:Author>
+    <b:Month>July</b:Month>
+    <b:PublicationTitle>Appropriate Uses For SQLite</b:PublicationTitle>
+    <b:RefOrder>16</b:RefOrder>
+  </b:Source>
+  <b:Source>
+    <b:Year>2023</b:Year>
+    <b:BIBTEX_Entry>misc</b:BIBTEX_Entry>
+    <b:SourceType>Misc</b:SourceType>
+    <b:Title>Single-file Cross-platform Database</b:Title>
+    <b:Tag>SQLite2023b</b:Tag>
+    <b:BIBTEX_HowPublished>URL: https://www.sqlite.org/onefile.html</b:BIBTEX_HowPublished>
+    <b:URL>https://www.sqlite.org/onefile.html</b:URL>
+    <b:Author>
+      <b:Author>
+        <b:NameList>
+          <b:Person>
+            <b:Last>SQLite</b:Last>
+          </b:Person>
+        </b:NameList>
+      </b:Author>
+    </b:Author>
+    <b:Month>July</b:Month>
+    <b:PublicationTitle>Single-file Cross-platform Database</b:PublicationTitle>
+    <b:RefOrder>13</b:RefOrder>
+  </b:Source>
+  <b:Source>
+    <b:Year>2023</b:Year>
+    <b:BIBTEX_Entry>misc</b:BIBTEX_Entry>
+    <b:SourceType>Misc</b:SourceType>
+    <b:Title>About SQLite</b:Title>
+    <b:Tag>SQLite2023c</b:Tag>
+    <b:BIBTEX_HowPublished>URL: https://www.sqlite.org/about.html</b:BIBTEX_HowPublished>
+    <b:URL>https://www.sqlite.org/about.html</b:URL>
+    <b:Author>
+      <b:Author>
+        <b:NameList>
+          <b:Person>
+            <b:Last>SQLite</b:Last>
+          </b:Person>
+        </b:NameList>
+      </b:Author>
+    </b:Author>
+    <b:Month>July</b:Month>
+    <b:PublicationTitle>About SQLite</b:PublicationTitle>
+    <b:RefOrder>14</b:RefOrder>
+  </b:Source>
+  <b:Source>
+    <b:Year>2023</b:Year>
+    <b:BIBTEX_Entry>misc</b:BIBTEX_Entry>
+    <b:SourceType>Misc</b:SourceType>
+    <b:Title>System Requirements For SQLite</b:Title>
+    <b:Tag>SQLite2023d</b:Tag>
+    <b:BIBTEX_HowPublished>URL: https://www.sqlite.org/draft/sysreq.html</b:BIBTEX_HowPublished>
+    <b:URL>https://www.sqlite.org/draft/sysreq.html</b:URL>
+    <b:Author>
+      <b:Author>
+        <b:NameList>
+          <b:Person>
+            <b:Last>SQLite</b:Last>
+          </b:Person>
+        </b:NameList>
+      </b:Author>
+    </b:Author>
+    <b:Month>July</b:Month>
+    <b:PublicationTitle>System Requirements For SQLite</b:PublicationTitle>
+    <b:RefOrder>15</b:RefOrder>
+  </b:Source>
 </b:Sources>
 </file>
 
 <file path=customXml/itemProps1.xml><?xml version="1.0" encoding="utf-8"?>
-<ds:datastoreItem xmlns:ds="http://schemas.openxmlformats.org/officeDocument/2006/customXml" ds:itemID="{E8A3C0E9-59CE-4546-ABAF-439FC92A1192}">
+<ds:datastoreItem xmlns:ds="http://schemas.openxmlformats.org/officeDocument/2006/customXml" ds:itemID="{B8B7F297-DDA0-49F4-BBDE-572D0CD63B25}">
   <ds:schemaRefs>
     <ds:schemaRef ds:uri="http://schemas.openxmlformats.org/officeDocument/2006/bibliography"/>
   </ds:schemaRefs>

</xml_diff>

<commit_message>
Actualizado los campos bibliograficos
</commit_message>
<xml_diff>
--- a/Informe de las Prácticas Profesionales 1 .docx
+++ b/Informe de las Prácticas Profesionales 1 .docx
@@ -1366,7 +1366,7 @@
             </w:rPr>
             <w:fldChar w:fldCharType="separate"/>
           </w:r>
-          <w:hyperlink w:anchor="_Toc139672068" w:history="1">
+          <w:hyperlink w:anchor="_Toc139672386" w:history="1">
             <w:r>
               <w:rPr>
                 <w:rStyle w:val="Hipervnculo"/>
@@ -1393,7 +1393,7 @@
                 <w:noProof/>
                 <w:webHidden/>
               </w:rPr>
-              <w:instrText xml:space="preserve"> PAGEREF _Toc139672068 \h </w:instrText>
+              <w:instrText xml:space="preserve"> PAGEREF _Toc139672386 \h </w:instrText>
             </w:r>
             <w:r>
               <w:rPr>
@@ -1437,27 +1437,13 @@
               <w:lang w:eastAsia="es-ES"/>
             </w:rPr>
           </w:pPr>
-          <w:hyperlink w:anchor="_Toc139672069" w:history="1">
+          <w:hyperlink w:anchor="_Toc139672387" w:history="1">
             <w:r>
               <w:rPr>
                 <w:rStyle w:val="Hipervnculo"/>
                 <w:noProof/>
               </w:rPr>
-              <w:t>Capítulo 1: Fundam</w:t>
-            </w:r>
-            <w:r>
-              <w:rPr>
-                <w:rStyle w:val="Hipervnculo"/>
-                <w:noProof/>
-              </w:rPr>
-              <w:t>e</w:t>
-            </w:r>
-            <w:r>
-              <w:rPr>
-                <w:rStyle w:val="Hipervnculo"/>
-                <w:noProof/>
-              </w:rPr>
-              <w:t>ntación teórica</w:t>
+              <w:t>Capítulo 1: Fundamentación teórica</w:t>
             </w:r>
             <w:r>
               <w:rPr>
@@ -1478,7 +1464,7 @@
                 <w:noProof/>
                 <w:webHidden/>
               </w:rPr>
-              <w:instrText xml:space="preserve"> PAGEREF _Toc139672069 \h </w:instrText>
+              <w:instrText xml:space="preserve"> PAGEREF _Toc139672387 \h </w:instrText>
             </w:r>
             <w:r>
               <w:rPr>
@@ -1522,7 +1508,7 @@
               <w:lang w:eastAsia="es-ES"/>
             </w:rPr>
           </w:pPr>
-          <w:hyperlink w:anchor="_Toc139672070" w:history="1">
+          <w:hyperlink w:anchor="_Toc139672388" w:history="1">
             <w:r>
               <w:rPr>
                 <w:rStyle w:val="Hipervnculo"/>
@@ -1549,7 +1535,7 @@
                 <w:noProof/>
                 <w:webHidden/>
               </w:rPr>
-              <w:instrText xml:space="preserve"> PAGEREF _Toc139672070 \h </w:instrText>
+              <w:instrText xml:space="preserve"> PAGEREF _Toc139672388 \h </w:instrText>
             </w:r>
             <w:r>
               <w:rPr>
@@ -1593,7 +1579,7 @@
               <w:lang w:eastAsia="es-ES"/>
             </w:rPr>
           </w:pPr>
-          <w:hyperlink w:anchor="_Toc139672071" w:history="1">
+          <w:hyperlink w:anchor="_Toc139672389" w:history="1">
             <w:r>
               <w:rPr>
                 <w:rStyle w:val="Hipervnculo"/>
@@ -1620,7 +1606,7 @@
                 <w:noProof/>
                 <w:webHidden/>
               </w:rPr>
-              <w:instrText xml:space="preserve"> PAGEREF _Toc139672071 \h </w:instrText>
+              <w:instrText xml:space="preserve"> PAGEREF _Toc139672389 \h </w:instrText>
             </w:r>
             <w:r>
               <w:rPr>
@@ -1664,7 +1650,7 @@
               <w:lang w:eastAsia="es-ES"/>
             </w:rPr>
           </w:pPr>
-          <w:hyperlink w:anchor="_Toc139672072" w:history="1">
+          <w:hyperlink w:anchor="_Toc139672390" w:history="1">
             <w:r>
               <w:rPr>
                 <w:rStyle w:val="Hipervnculo"/>
@@ -1691,7 +1677,7 @@
                 <w:noProof/>
                 <w:webHidden/>
               </w:rPr>
-              <w:instrText xml:space="preserve"> PAGEREF _Toc139672072 \h </w:instrText>
+              <w:instrText xml:space="preserve"> PAGEREF _Toc139672390 \h </w:instrText>
             </w:r>
             <w:r>
               <w:rPr>
@@ -1735,7 +1721,7 @@
               <w:lang w:eastAsia="es-ES"/>
             </w:rPr>
           </w:pPr>
-          <w:hyperlink w:anchor="_Toc139672073" w:history="1">
+          <w:hyperlink w:anchor="_Toc139672391" w:history="1">
             <w:r>
               <w:rPr>
                 <w:rStyle w:val="Hipervnculo"/>
@@ -1762,7 +1748,7 @@
                 <w:noProof/>
                 <w:webHidden/>
               </w:rPr>
-              <w:instrText xml:space="preserve"> PAGEREF _Toc139672073 \h </w:instrText>
+              <w:instrText xml:space="preserve"> PAGEREF _Toc139672391 \h </w:instrText>
             </w:r>
             <w:r>
               <w:rPr>
@@ -1806,13 +1792,27 @@
               <w:lang w:eastAsia="es-ES"/>
             </w:rPr>
           </w:pPr>
-          <w:hyperlink w:anchor="_Toc139672074" w:history="1">
+          <w:hyperlink w:anchor="_Toc139672392" w:history="1">
             <w:r>
               <w:rPr>
                 <w:rStyle w:val="Hipervnculo"/>
                 <w:noProof/>
               </w:rPr>
-              <w:t>Referencias bibliográficas</w:t>
+              <w:t>Referencias bibliográfi</w:t>
+            </w:r>
+            <w:r>
+              <w:rPr>
+                <w:rStyle w:val="Hipervnculo"/>
+                <w:noProof/>
+              </w:rPr>
+              <w:t>c</w:t>
+            </w:r>
+            <w:r>
+              <w:rPr>
+                <w:rStyle w:val="Hipervnculo"/>
+                <w:noProof/>
+              </w:rPr>
+              <w:t>as</w:t>
             </w:r>
             <w:r>
               <w:rPr>
@@ -1833,7 +1833,7 @@
                 <w:noProof/>
                 <w:webHidden/>
               </w:rPr>
-              <w:instrText xml:space="preserve"> PAGEREF _Toc139672074 \h </w:instrText>
+              <w:instrText xml:space="preserve"> PAGEREF _Toc139672392 \h </w:instrText>
             </w:r>
             <w:r>
               <w:rPr>
@@ -1913,7 +1913,7 @@
       <w:pPr>
         <w:pStyle w:val="Ttulo1"/>
       </w:pPr>
-      <w:bookmarkStart w:id="1" w:name="_Toc139672068"/>
+      <w:bookmarkStart w:id="1" w:name="_Toc139672386"/>
       <w:r>
         <w:lastRenderedPageBreak/>
         <w:t>Introducción</w:t>
@@ -2924,7 +2924,7 @@
       <w:pPr>
         <w:pStyle w:val="Ttulo1"/>
       </w:pPr>
-      <w:bookmarkStart w:id="2" w:name="_Toc139672069"/>
+      <w:bookmarkStart w:id="2" w:name="_Toc139672387"/>
       <w:r>
         <w:lastRenderedPageBreak/>
         <w:t>Capítulo 1: Fundamentación</w:t>
@@ -5949,7 +5949,13 @@
             <w:rPr>
               <w:noProof/>
             </w:rPr>
-            <w:t xml:space="preserve"> [12]</w:t>
+            <w:t xml:space="preserve"> </w:t>
+          </w:r>
+          <w:r>
+            <w:rPr>
+              <w:noProof/>
+            </w:rPr>
+            <w:t>[12]</w:t>
           </w:r>
           <w:r>
             <w:fldChar w:fldCharType="end"/>
@@ -5995,7 +6001,13 @@
             <w:rPr>
               <w:noProof/>
             </w:rPr>
-            <w:t xml:space="preserve"> [13]</w:t>
+            <w:t xml:space="preserve"> </w:t>
+          </w:r>
+          <w:r>
+            <w:rPr>
+              <w:noProof/>
+            </w:rPr>
+            <w:t>[13]</w:t>
           </w:r>
           <w:r>
             <w:fldChar w:fldCharType="end"/>
@@ -6021,7 +6033,13 @@
             <w:rPr>
               <w:noProof/>
             </w:rPr>
-            <w:t xml:space="preserve"> [14]</w:t>
+            <w:t xml:space="preserve"> </w:t>
+          </w:r>
+          <w:r>
+            <w:rPr>
+              <w:noProof/>
+            </w:rPr>
+            <w:t>[14]</w:t>
           </w:r>
           <w:r>
             <w:fldChar w:fldCharType="end"/>
@@ -6047,7 +6065,13 @@
             <w:rPr>
               <w:noProof/>
             </w:rPr>
-            <w:t xml:space="preserve"> [15]</w:t>
+            <w:t xml:space="preserve"> </w:t>
+          </w:r>
+          <w:r>
+            <w:rPr>
+              <w:noProof/>
+            </w:rPr>
+            <w:t>[15]</w:t>
           </w:r>
           <w:r>
             <w:fldChar w:fldCharType="end"/>
@@ -6057,8 +6081,6 @@
       <w:r>
         <w:t>.</w:t>
       </w:r>
-      <w:bookmarkStart w:id="6" w:name="_GoBack"/>
-      <w:bookmarkEnd w:id="6"/>
     </w:p>
     <w:p>
       <w:r>
@@ -6102,7 +6124,13 @@
             <w:rPr>
               <w:noProof/>
             </w:rPr>
-            <w:t xml:space="preserve"> [13]</w:t>
+            <w:t xml:space="preserve"> </w:t>
+          </w:r>
+          <w:r>
+            <w:rPr>
+              <w:noProof/>
+            </w:rPr>
+            <w:t>[16]</w:t>
           </w:r>
           <w:r>
             <w:fldChar w:fldCharType="end"/>
@@ -6113,14 +6141,7 @@
         <w:t>.</w:t>
       </w:r>
     </w:p>
-    <w:p>
-      <w:pPr>
-        <w:ind w:left="720"/>
-        <w:rPr>
-          <w:b/>
-        </w:rPr>
-      </w:pPr>
-    </w:p>
+    <w:p/>
     <w:p>
       <w:pPr>
         <w:pStyle w:val="Prrafodelista"/>
@@ -6176,11 +6197,11 @@
       <w:pPr>
         <w:pStyle w:val="Ttulo1"/>
       </w:pPr>
-      <w:bookmarkStart w:id="7" w:name="_Toc139672070"/>
+      <w:bookmarkStart w:id="6" w:name="_Toc139672388"/>
       <w:r>
         <w:t>Capítulo 2: Solución propuesta</w:t>
       </w:r>
-      <w:bookmarkEnd w:id="7"/>
+      <w:bookmarkEnd w:id="6"/>
     </w:p>
     <w:p/>
     <w:p/>
@@ -6196,7 +6217,7 @@
       <w:pPr>
         <w:pStyle w:val="Ttulo1"/>
       </w:pPr>
-      <w:bookmarkStart w:id="8" w:name="_Toc139672071"/>
+      <w:bookmarkStart w:id="7" w:name="_Toc139672389"/>
       <w:r>
         <w:lastRenderedPageBreak/>
         <w:t>Capítulo 3:</w:t>
@@ -6204,7 +6225,7 @@
       <w:r>
         <w:t xml:space="preserve"> Validación de la solución</w:t>
       </w:r>
-      <w:bookmarkEnd w:id="8"/>
+      <w:bookmarkEnd w:id="7"/>
     </w:p>
     <w:p/>
     <w:p/>
@@ -6217,12 +6238,12 @@
       <w:pPr>
         <w:pStyle w:val="Ttulo1"/>
       </w:pPr>
-      <w:bookmarkStart w:id="9" w:name="_Toc139672072"/>
+      <w:bookmarkStart w:id="8" w:name="_Toc139672390"/>
       <w:r>
         <w:lastRenderedPageBreak/>
         <w:t>Conclusiones</w:t>
       </w:r>
-      <w:bookmarkEnd w:id="9"/>
+      <w:bookmarkEnd w:id="8"/>
     </w:p>
     <w:p/>
     <w:p/>
@@ -6235,12 +6256,12 @@
       <w:pPr>
         <w:pStyle w:val="Ttulo1"/>
       </w:pPr>
-      <w:bookmarkStart w:id="10" w:name="_Toc139672073"/>
+      <w:bookmarkStart w:id="9" w:name="_Toc139672391"/>
       <w:r>
         <w:lastRenderedPageBreak/>
         <w:t>Recomendaciones</w:t>
       </w:r>
-      <w:bookmarkEnd w:id="10"/>
+      <w:bookmarkEnd w:id="9"/>
     </w:p>
     <w:p/>
     <w:p/>
@@ -6389,7 +6410,7 @@
         <w:jc w:val="left"/>
       </w:pPr>
     </w:p>
-    <w:bookmarkStart w:id="11" w:name="_Toc139672074" w:displacedByCustomXml="next"/>
+    <w:bookmarkStart w:id="10" w:name="_Toc139672392" w:displacedByCustomXml="next"/>
     <w:sdt>
       <w:sdtPr>
         <w:rPr>
@@ -6411,9 +6432,14 @@
             <w:pStyle w:val="Ttulo1"/>
           </w:pPr>
           <w:r>
-            <w:t>Referencias bibliográficas</w:t>
-          </w:r>
+            <w:t>Referencias bibl</w:t>
+          </w:r>
+          <w:bookmarkStart w:id="11" w:name="_GoBack"/>
           <w:bookmarkEnd w:id="11"/>
+          <w:r>
+            <w:t>iográficas</w:t>
+          </w:r>
+          <w:bookmarkEnd w:id="10"/>
         </w:p>
         <w:sdt>
           <w:sdtPr>
@@ -6458,7 +6484,7 @@
               </w:tblGrid>
               <w:tr>
                 <w:trPr>
-                  <w:divId w:val="856768531"/>
+                  <w:divId w:val="1827938082"/>
                   <w:tblCellSpacing w:w="15" w:type="dxa"/>
                 </w:trPr>
                 <w:tc>
@@ -6505,7 +6531,7 @@
               </w:tr>
               <w:tr>
                 <w:trPr>
-                  <w:divId w:val="856768531"/>
+                  <w:divId w:val="1827938082"/>
                   <w:tblCellSpacing w:w="15" w:type="dxa"/>
                 </w:trPr>
                 <w:tc>
@@ -6569,7 +6595,7 @@
               </w:tr>
               <w:tr>
                 <w:trPr>
-                  <w:divId w:val="856768531"/>
+                  <w:divId w:val="1827938082"/>
                   <w:tblCellSpacing w:w="15" w:type="dxa"/>
                 </w:trPr>
                 <w:tc>
@@ -6615,7 +6641,7 @@
               </w:tr>
               <w:tr>
                 <w:trPr>
-                  <w:divId w:val="856768531"/>
+                  <w:divId w:val="1827938082"/>
                   <w:tblCellSpacing w:w="15" w:type="dxa"/>
                 </w:trPr>
                 <w:tc>
@@ -6675,7 +6701,7 @@
               </w:tr>
               <w:tr>
                 <w:trPr>
-                  <w:divId w:val="856768531"/>
+                  <w:divId w:val="1827938082"/>
                   <w:tblCellSpacing w:w="15" w:type="dxa"/>
                 </w:trPr>
                 <w:tc>
@@ -6735,7 +6761,7 @@
               </w:tr>
               <w:tr>
                 <w:trPr>
-                  <w:divId w:val="856768531"/>
+                  <w:divId w:val="1827938082"/>
                   <w:tblCellSpacing w:w="15" w:type="dxa"/>
                 </w:trPr>
                 <w:tc>
@@ -6795,7 +6821,7 @@
               </w:tr>
               <w:tr>
                 <w:trPr>
-                  <w:divId w:val="856768531"/>
+                  <w:divId w:val="1827938082"/>
                   <w:tblCellSpacing w:w="15" w:type="dxa"/>
                 </w:trPr>
                 <w:tc>
@@ -6841,7 +6867,7 @@
               </w:tr>
               <w:tr>
                 <w:trPr>
-                  <w:divId w:val="856768531"/>
+                  <w:divId w:val="1827938082"/>
                   <w:tblCellSpacing w:w="15" w:type="dxa"/>
                 </w:trPr>
                 <w:tc>
@@ -6901,7 +6927,7 @@
               </w:tr>
               <w:tr>
                 <w:trPr>
-                  <w:divId w:val="856768531"/>
+                  <w:divId w:val="1827938082"/>
                   <w:tblCellSpacing w:w="15" w:type="dxa"/>
                 </w:trPr>
                 <w:tc>
@@ -6947,7 +6973,7 @@
               </w:tr>
               <w:tr>
                 <w:trPr>
-                  <w:divId w:val="856768531"/>
+                  <w:divId w:val="1827938082"/>
                   <w:tblCellSpacing w:w="15" w:type="dxa"/>
                 </w:trPr>
                 <w:tc>
@@ -6995,7 +7021,7 @@
               </w:tr>
               <w:tr>
                 <w:trPr>
-                  <w:divId w:val="856768531"/>
+                  <w:divId w:val="1827938082"/>
                   <w:tblCellSpacing w:w="15" w:type="dxa"/>
                 </w:trPr>
                 <w:tc>
@@ -7040,13 +7066,326 @@
                   </w:p>
                 </w:tc>
               </w:tr>
+              <w:tr>
+                <w:trPr>
+                  <w:divId w:val="1827938082"/>
+                  <w:tblCellSpacing w:w="15" w:type="dxa"/>
+                </w:trPr>
+                <w:tc>
+                  <w:tcPr>
+                    <w:tcW w:w="50" w:type="pct"/>
+                    <w:hideMark/>
+                  </w:tcPr>
+                  <w:p>
+                    <w:pPr>
+                      <w:pStyle w:val="Bibliografa"/>
+                      <w:rPr>
+                        <w:noProof/>
+                      </w:rPr>
+                    </w:pPr>
+                    <w:r>
+                      <w:rPr>
+                        <w:noProof/>
+                      </w:rPr>
+                      <w:t xml:space="preserve">[12] </w:t>
+                    </w:r>
+                  </w:p>
+                </w:tc>
+                <w:tc>
+                  <w:tcPr>
+                    <w:tcW w:w="0" w:type="auto"/>
+                    <w:hideMark/>
+                  </w:tcPr>
+                  <w:p>
+                    <w:pPr>
+                      <w:pStyle w:val="Bibliografa"/>
+                      <w:rPr>
+                        <w:noProof/>
+                      </w:rPr>
+                    </w:pPr>
+                    <w:r>
+                      <w:rPr>
+                        <w:noProof/>
+                      </w:rPr>
+                      <w:t xml:space="preserve">SQLite, </w:t>
+                    </w:r>
+                    <w:r>
+                      <w:rPr>
+                        <w:i/>
+                        <w:iCs/>
+                        <w:noProof/>
+                      </w:rPr>
+                      <w:t xml:space="preserve">What Is SQLite?, </w:t>
+                    </w:r>
+                    <w:r>
+                      <w:rPr>
+                        <w:noProof/>
+                      </w:rPr>
+                      <w:t xml:space="preserve">2023. </w:t>
+                    </w:r>
+                  </w:p>
+                </w:tc>
+              </w:tr>
+              <w:tr>
+                <w:trPr>
+                  <w:divId w:val="1827938082"/>
+                  <w:tblCellSpacing w:w="15" w:type="dxa"/>
+                </w:trPr>
+                <w:tc>
+                  <w:tcPr>
+                    <w:tcW w:w="50" w:type="pct"/>
+                    <w:hideMark/>
+                  </w:tcPr>
+                  <w:p>
+                    <w:pPr>
+                      <w:pStyle w:val="Bibliografa"/>
+                      <w:rPr>
+                        <w:noProof/>
+                      </w:rPr>
+                    </w:pPr>
+                    <w:r>
+                      <w:rPr>
+                        <w:noProof/>
+                      </w:rPr>
+                      <w:t xml:space="preserve">[13] </w:t>
+                    </w:r>
+                  </w:p>
+                </w:tc>
+                <w:tc>
+                  <w:tcPr>
+                    <w:tcW w:w="0" w:type="auto"/>
+                    <w:hideMark/>
+                  </w:tcPr>
+                  <w:p>
+                    <w:pPr>
+                      <w:pStyle w:val="Bibliografa"/>
+                      <w:rPr>
+                        <w:noProof/>
+                        <w:lang w:val="en-US"/>
+                      </w:rPr>
+                    </w:pPr>
+                    <w:r>
+                      <w:rPr>
+                        <w:noProof/>
+                        <w:lang w:val="en-US"/>
+                      </w:rPr>
+                      <w:t xml:space="preserve">SQLite, </w:t>
+                    </w:r>
+                    <w:r>
+                      <w:rPr>
+                        <w:i/>
+                        <w:iCs/>
+                        <w:noProof/>
+                        <w:lang w:val="en-US"/>
+                      </w:rPr>
+                      <w:t xml:space="preserve">Single-file Cross-platform Database, </w:t>
+                    </w:r>
+                    <w:r>
+                      <w:rPr>
+                        <w:noProof/>
+                        <w:lang w:val="en-US"/>
+                      </w:rPr>
+                      <w:t xml:space="preserve">2023. </w:t>
+                    </w:r>
+                  </w:p>
+                </w:tc>
+              </w:tr>
+              <w:tr>
+                <w:trPr>
+                  <w:divId w:val="1827938082"/>
+                  <w:tblCellSpacing w:w="15" w:type="dxa"/>
+                </w:trPr>
+                <w:tc>
+                  <w:tcPr>
+                    <w:tcW w:w="50" w:type="pct"/>
+                    <w:hideMark/>
+                  </w:tcPr>
+                  <w:p>
+                    <w:pPr>
+                      <w:pStyle w:val="Bibliografa"/>
+                      <w:rPr>
+                        <w:noProof/>
+                      </w:rPr>
+                    </w:pPr>
+                    <w:r>
+                      <w:rPr>
+                        <w:noProof/>
+                      </w:rPr>
+                      <w:t xml:space="preserve">[14] </w:t>
+                    </w:r>
+                  </w:p>
+                </w:tc>
+                <w:tc>
+                  <w:tcPr>
+                    <w:tcW w:w="0" w:type="auto"/>
+                    <w:hideMark/>
+                  </w:tcPr>
+                  <w:p>
+                    <w:pPr>
+                      <w:pStyle w:val="Bibliografa"/>
+                      <w:rPr>
+                        <w:noProof/>
+                      </w:rPr>
+                    </w:pPr>
+                    <w:r>
+                      <w:rPr>
+                        <w:noProof/>
+                      </w:rPr>
+                      <w:t xml:space="preserve">SQLite, </w:t>
+                    </w:r>
+                    <w:r>
+                      <w:rPr>
+                        <w:i/>
+                        <w:iCs/>
+                        <w:noProof/>
+                      </w:rPr>
+                      <w:t xml:space="preserve">About SQLite, </w:t>
+                    </w:r>
+                    <w:r>
+                      <w:rPr>
+                        <w:noProof/>
+                      </w:rPr>
+                      <w:t xml:space="preserve">2023. </w:t>
+                    </w:r>
+                  </w:p>
+                </w:tc>
+              </w:tr>
+              <w:tr>
+                <w:trPr>
+                  <w:divId w:val="1827938082"/>
+                  <w:tblCellSpacing w:w="15" w:type="dxa"/>
+                </w:trPr>
+                <w:tc>
+                  <w:tcPr>
+                    <w:tcW w:w="50" w:type="pct"/>
+                    <w:hideMark/>
+                  </w:tcPr>
+                  <w:p>
+                    <w:pPr>
+                      <w:pStyle w:val="Bibliografa"/>
+                      <w:rPr>
+                        <w:noProof/>
+                      </w:rPr>
+                    </w:pPr>
+                    <w:r>
+                      <w:rPr>
+                        <w:noProof/>
+                      </w:rPr>
+                      <w:t xml:space="preserve">[15] </w:t>
+                    </w:r>
+                  </w:p>
+                </w:tc>
+                <w:tc>
+                  <w:tcPr>
+                    <w:tcW w:w="0" w:type="auto"/>
+                    <w:hideMark/>
+                  </w:tcPr>
+                  <w:p>
+                    <w:pPr>
+                      <w:pStyle w:val="Bibliografa"/>
+                      <w:rPr>
+                        <w:noProof/>
+                        <w:lang w:val="en-US"/>
+                      </w:rPr>
+                    </w:pPr>
+                    <w:r>
+                      <w:rPr>
+                        <w:noProof/>
+                        <w:lang w:val="en-US"/>
+                      </w:rPr>
+                      <w:t xml:space="preserve">SQLite, </w:t>
+                    </w:r>
+                    <w:r>
+                      <w:rPr>
+                        <w:i/>
+                        <w:iCs/>
+                        <w:noProof/>
+                        <w:lang w:val="en-US"/>
+                      </w:rPr>
+                      <w:t xml:space="preserve">System Requirements For SQLite, </w:t>
+                    </w:r>
+                    <w:r>
+                      <w:rPr>
+                        <w:noProof/>
+                        <w:lang w:val="en-US"/>
+                      </w:rPr>
+                      <w:t xml:space="preserve">2023. </w:t>
+                    </w:r>
+                  </w:p>
+                </w:tc>
+              </w:tr>
+              <w:tr>
+                <w:trPr>
+                  <w:divId w:val="1827938082"/>
+                  <w:tblCellSpacing w:w="15" w:type="dxa"/>
+                </w:trPr>
+                <w:tc>
+                  <w:tcPr>
+                    <w:tcW w:w="50" w:type="pct"/>
+                    <w:hideMark/>
+                  </w:tcPr>
+                  <w:p>
+                    <w:pPr>
+                      <w:pStyle w:val="Bibliografa"/>
+                      <w:rPr>
+                        <w:noProof/>
+                      </w:rPr>
+                    </w:pPr>
+                    <w:r>
+                      <w:rPr>
+                        <w:noProof/>
+                      </w:rPr>
+                      <w:t xml:space="preserve">[16] </w:t>
+                    </w:r>
+                  </w:p>
+                </w:tc>
+                <w:tc>
+                  <w:tcPr>
+                    <w:tcW w:w="0" w:type="auto"/>
+                    <w:hideMark/>
+                  </w:tcPr>
+                  <w:p>
+                    <w:pPr>
+                      <w:pStyle w:val="Bibliografa"/>
+                      <w:rPr>
+                        <w:noProof/>
+                        <w:lang w:val="en-US"/>
+                      </w:rPr>
+                    </w:pPr>
+                    <w:r>
+                      <w:rPr>
+                        <w:noProof/>
+                        <w:lang w:val="en-US"/>
+                      </w:rPr>
+                      <w:t xml:space="preserve">SQLite, </w:t>
+                    </w:r>
+                    <w:r>
+                      <w:rPr>
+                        <w:i/>
+                        <w:iCs/>
+                        <w:noProof/>
+                        <w:lang w:val="en-US"/>
+                      </w:rPr>
+                      <w:t xml:space="preserve">Appropriate Uses For SQLite, </w:t>
+                    </w:r>
+                    <w:r>
+                      <w:rPr>
+                        <w:noProof/>
+                        <w:lang w:val="en-US"/>
+                      </w:rPr>
+                      <w:t xml:space="preserve">2023. </w:t>
+                    </w:r>
+                  </w:p>
+                </w:tc>
+              </w:tr>
             </w:tbl>
             <w:p>
               <w:pPr>
-                <w:divId w:val="856768531"/>
+                <w:divId w:val="1827938082"/>
                 <w:rPr>
                   <w:rFonts w:eastAsia="Times New Roman"/>
                   <w:noProof/>
+                  <w:lang w:val="en-US"/>
                 </w:rPr>
               </w:pPr>
             </w:p>
@@ -7131,7 +7470,7 @@
           <w:rPr>
             <w:noProof/>
           </w:rPr>
-          <w:t>13</w:t>
+          <w:t>18</w:t>
         </w:r>
         <w:r>
           <w:fldChar w:fldCharType="end"/>
@@ -10003,7 +10342,7 @@
 </file>
 
 <file path=customXml/itemProps1.xml><?xml version="1.0" encoding="utf-8"?>
-<ds:datastoreItem xmlns:ds="http://schemas.openxmlformats.org/officeDocument/2006/customXml" ds:itemID="{B8B7F297-DDA0-49F4-BBDE-572D0CD63B25}">
+<ds:datastoreItem xmlns:ds="http://schemas.openxmlformats.org/officeDocument/2006/customXml" ds:itemID="{2921DD8D-5086-4E29-B420-F1625191AD80}">
   <ds:schemaRefs>
     <ds:schemaRef ds:uri="http://schemas.openxmlformats.org/officeDocument/2006/bibliography"/>
   </ds:schemaRefs>

</xml_diff>

<commit_message>
Se hizo el epigrafe del lenguaje de programacion
Se cambio la sitacion para APA ya que no se veia la url en las referencias bibliográficas
</commit_message>
<xml_diff>
--- a/Informe de las Prácticas Profesionales 1 .docx
+++ b/Informe de las Prácticas Profesionales 1 .docx
@@ -1798,21 +1798,7 @@
                 <w:rStyle w:val="Hipervnculo"/>
                 <w:noProof/>
               </w:rPr>
-              <w:t>Referencias bibliográfi</w:t>
-            </w:r>
-            <w:r>
-              <w:rPr>
-                <w:rStyle w:val="Hipervnculo"/>
-                <w:noProof/>
-              </w:rPr>
-              <w:t>c</w:t>
-            </w:r>
-            <w:r>
-              <w:rPr>
-                <w:rStyle w:val="Hipervnculo"/>
-                <w:noProof/>
-              </w:rPr>
-              <w:t>as</w:t>
+              <w:t>Referencias bibliográficas</w:t>
             </w:r>
             <w:r>
               <w:rPr>
@@ -2092,13 +2078,7 @@
             <w:rPr>
               <w:noProof/>
             </w:rPr>
-            <w:t xml:space="preserve"> </w:t>
-          </w:r>
-          <w:r>
-            <w:rPr>
-              <w:noProof/>
-            </w:rPr>
-            <w:t>[1]</w:t>
+            <w:t xml:space="preserve"> (Zambrano-Reyes, Nossov, &amp; Gómez-Mancilla)</w:t>
           </w:r>
           <w:r>
             <w:fldChar w:fldCharType="end"/>
@@ -2127,7 +2107,7 @@
             <w:rPr>
               <w:noProof/>
             </w:rPr>
-            <w:t>[2]</w:t>
+            <w:t>(Mohd Ghazali &amp; Rahiman, 2021)</w:t>
           </w:r>
           <w:r>
             <w:fldChar w:fldCharType="end"/>
@@ -2212,7 +2192,7 @@
             <w:rPr>
               <w:noProof/>
             </w:rPr>
-            <w:t>[3]</w:t>
+            <w:t>(Ministerio de Relaciones Exteriores de Cuba, 2023)</w:t>
           </w:r>
           <w:r>
             <w:fldChar w:fldCharType="end"/>
@@ -3061,7 +3041,7 @@
             <w:rPr>
               <w:noProof/>
             </w:rPr>
-            <w:t>[4]</w:t>
+            <w:t>(Dynamox, 2023)</w:t>
           </w:r>
           <w:r>
             <w:rPr>
@@ -3104,7 +3084,7 @@
             <w:rPr>
               <w:noProof/>
             </w:rPr>
-            <w:t>[5]</w:t>
+            <w:t>(Brüel &amp; Kjær, 2023)</w:t>
           </w:r>
           <w:r>
             <w:fldChar w:fldCharType="end"/>
@@ -3167,7 +3147,7 @@
             <w:rPr>
               <w:noProof/>
             </w:rPr>
-            <w:t>[6]</w:t>
+            <w:t>(PAESSLER, 2023)</w:t>
           </w:r>
           <w:r>
             <w:rPr>
@@ -3216,7 +3196,7 @@
             <w:rPr>
               <w:noProof/>
             </w:rPr>
-            <w:t>[4]</w:t>
+            <w:t>(Dynamox, 2023)</w:t>
           </w:r>
           <w:r>
             <w:fldChar w:fldCharType="end"/>
@@ -3247,13 +3227,7 @@
             <w:rPr>
               <w:noProof/>
             </w:rPr>
-            <w:t xml:space="preserve"> </w:t>
-          </w:r>
-          <w:r>
-            <w:rPr>
-              <w:noProof/>
-            </w:rPr>
-            <w:t>[4]</w:t>
+            <w:t xml:space="preserve"> (Dynamox, 2023)</w:t>
           </w:r>
           <w:r>
             <w:fldChar w:fldCharType="end"/>
@@ -3264,7 +3238,6 @@
     <w:p/>
     <w:p>
       <w:r>
-        <w:lastRenderedPageBreak/>
         <w:t>Acerca de BK Connect</w:t>
       </w:r>
       <w:r>
@@ -3300,7 +3273,7 @@
             <w:rPr>
               <w:noProof/>
             </w:rPr>
-            <w:t>[5]</w:t>
+            <w:t>(Brüel &amp; Kjær, 2023)</w:t>
           </w:r>
           <w:r>
             <w:fldChar w:fldCharType="end"/>
@@ -3340,7 +3313,7 @@
             <w:rPr>
               <w:noProof/>
             </w:rPr>
-            <w:t>[5]</w:t>
+            <w:t>(Brüel &amp; Kjær, 2023)</w:t>
           </w:r>
           <w:r>
             <w:fldChar w:fldCharType="end"/>
@@ -3380,7 +3353,7 @@
             <w:rPr>
               <w:noProof/>
             </w:rPr>
-            <w:t>[5]</w:t>
+            <w:t>(Brüel &amp; Kjær, 2023)</w:t>
           </w:r>
           <w:r>
             <w:fldChar w:fldCharType="end"/>
@@ -3426,7 +3399,7 @@
             <w:rPr>
               <w:noProof/>
             </w:rPr>
-            <w:t>[6]</w:t>
+            <w:t>(PAESSLER, 2023)</w:t>
           </w:r>
           <w:r>
             <w:fldChar w:fldCharType="end"/>
@@ -3470,7 +3443,7 @@
             <w:rPr>
               <w:noProof/>
             </w:rPr>
-            <w:t>[6]</w:t>
+            <w:t>(PAESSLER, 2023)</w:t>
           </w:r>
           <w:r>
             <w:fldChar w:fldCharType="end"/>
@@ -3542,7 +3515,7 @@
             <w:rPr>
               <w:noProof/>
             </w:rPr>
-            <w:t>[2]</w:t>
+            <w:t>(Mohd Ghazali &amp; Rahiman, 2021)</w:t>
           </w:r>
           <w:r>
             <w:fldChar w:fldCharType="end"/>
@@ -3582,7 +3555,7 @@
             <w:rPr>
               <w:noProof/>
             </w:rPr>
-            <w:t>[2]</w:t>
+            <w:t>(Mohd Ghazali &amp; Rahiman, 2021)</w:t>
           </w:r>
           <w:r>
             <w:fldChar w:fldCharType="end"/>
@@ -3616,7 +3589,7 @@
             <w:rPr>
               <w:noProof/>
             </w:rPr>
-            <w:t>[2]</w:t>
+            <w:t>(Mohd Ghazali &amp; Rahiman, 2021)</w:t>
           </w:r>
           <w:r>
             <w:fldChar w:fldCharType="end"/>
@@ -3629,6 +3602,7 @@
     </w:p>
     <w:p>
       <w:r>
+        <w:lastRenderedPageBreak/>
         <w:t>E</w:t>
       </w:r>
       <w:r>
@@ -3637,7 +3611,6 @@
     </w:p>
     <w:p>
       <w:r>
-        <w:lastRenderedPageBreak/>
         <w:t xml:space="preserve">Como resultado del análisis </w:t>
       </w:r>
       <w:r>
@@ -3677,13 +3650,7 @@
             <w:rPr>
               <w:noProof/>
             </w:rPr>
-            <w:t xml:space="preserve"> </w:t>
-          </w:r>
-          <w:r>
-            <w:rPr>
-              <w:noProof/>
-            </w:rPr>
-            <w:t>[7]</w:t>
+            <w:t xml:space="preserve"> (Marín, 1997)</w:t>
           </w:r>
           <w:r>
             <w:fldChar w:fldCharType="end"/>
@@ -3945,13 +3912,7 @@
             <w:rPr>
               <w:noProof/>
             </w:rPr>
-            <w:t xml:space="preserve"> </w:t>
-          </w:r>
-          <w:r>
-            <w:rPr>
-              <w:noProof/>
-            </w:rPr>
-            <w:t>[7]</w:t>
+            <w:t xml:space="preserve"> (Marín, 1997)</w:t>
           </w:r>
           <w:r>
             <w:fldChar w:fldCharType="end"/>
@@ -3997,7 +3958,7 @@
             <w:rPr>
               <w:noProof/>
             </w:rPr>
-            <w:t>[7]</w:t>
+            <w:t>(Marín, 1997)</w:t>
           </w:r>
           <w:r>
             <w:fldChar w:fldCharType="end"/>
@@ -4051,13 +4012,7 @@
             <w:rPr>
               <w:noProof/>
             </w:rPr>
-            <w:t xml:space="preserve"> </w:t>
-          </w:r>
-          <w:r>
-            <w:rPr>
-              <w:noProof/>
-            </w:rPr>
-            <w:t>[7]</w:t>
+            <w:t xml:space="preserve"> (Marín, 1997)</w:t>
           </w:r>
           <w:r>
             <w:fldChar w:fldCharType="end"/>
@@ -4080,6 +4035,7 @@
           <w:noProof/>
           <w:lang w:eastAsia="es-ES"/>
         </w:rPr>
+        <w:lastRenderedPageBreak/>
         <w:drawing>
           <wp:inline distT="0" distB="0" distL="0" distR="0" wp14:anchorId="63F07468" wp14:editId="2CA251CB">
             <wp:extent cx="4457700" cy="2888218"/>
@@ -4166,7 +4122,6 @@
     </w:p>
     <w:p>
       <w:r>
-        <w:lastRenderedPageBreak/>
         <w:t>Los resultados del análisis por vibraciones se utilizan en el mantenimiento predictivo para monitorear el rendimiento y la condición de las máquinas y predecir posibles fallas. Al medir y analizar regularmente las señales de vibración de las máquinas, se pueden detectar cambios en su comportamiento que indiquen la presencia de una falla o un problema potencial. Esto permite a los técnicos de mantenimiento tomar medidas preventivas, como ajustar, reparar o reemplazar componentes antes de que fallen y causen daños mayores o interrupciones en la producción.</w:t>
       </w:r>
     </w:p>
@@ -4236,7 +4191,7 @@
             <w:rPr>
               <w:noProof/>
             </w:rPr>
-            <w:t>[8]</w:t>
+            <w:t>(Ferrer, 2023)</w:t>
           </w:r>
           <w:r>
             <w:fldChar w:fldCharType="end"/>
@@ -4253,7 +4208,11 @@
         <w:ind w:left="0"/>
       </w:pPr>
       <w:r>
-        <w:t>El monitoreo es el acto de supervisar los cambios en el estado y el flujo de datos en un sistema. Hay dos formas de hacerlo: proactiva y reactiva. La forma proactiva implica observar indicadores visuales, como series de tiempo y tableros de información, lo que se conoce como monitoreo. La forma reactiva implica enviar notificaciones automáticas a los operadores para informarles sobre cambios en el sistema, lo que se conoce como alerta</w:t>
+        <w:t xml:space="preserve">El monitoreo es el acto de supervisar los cambios en el estado y el flujo de datos en un sistema. Hay dos formas de hacerlo: proactiva y reactiva. La forma proactiva implica observar indicadores visuales, como series de tiempo y tableros de información, lo que se conoce como monitoreo. La forma reactiva implica </w:t>
+      </w:r>
+      <w:r>
+        <w:lastRenderedPageBreak/>
+        <w:t>enviar notificaciones automáticas a los operadores para informarles sobre cambios en el sistema, lo que se conoce como alerta</w:t>
       </w:r>
       <w:sdt>
         <w:sdtPr>
@@ -4274,13 +4233,7 @@
             <w:rPr>
               <w:noProof/>
             </w:rPr>
-            <w:t xml:space="preserve"> </w:t>
-          </w:r>
-          <w:r>
-            <w:rPr>
-              <w:noProof/>
-            </w:rPr>
-            <w:t>[9]</w:t>
+            <w:t xml:space="preserve"> (de Murga Aguiar, 2020)</w:t>
           </w:r>
           <w:r>
             <w:fldChar w:fldCharType="end"/>
@@ -4318,13 +4271,7 @@
             <w:rPr>
               <w:noProof/>
             </w:rPr>
-            <w:t xml:space="preserve"> </w:t>
-          </w:r>
-          <w:r>
-            <w:rPr>
-              <w:noProof/>
-            </w:rPr>
-            <w:t>[9]</w:t>
+            <w:t xml:space="preserve"> (de Murga Aguiar, 2020)</w:t>
           </w:r>
           <w:r>
             <w:fldChar w:fldCharType="end"/>
@@ -4386,11 +4333,7 @@
         <w:ind w:left="0"/>
       </w:pPr>
       <w:r>
-        <w:t xml:space="preserve">Un sistema de monitoreo es responsable de hacer un seguimiento del estado del sistema completo, incluyendo la infraestructura y otros subsistemas, para asegurar la fiabilidad y estabilidad de los servicios que provee. Consta de una serie de componentes de software que realizan mediciones y recolectan, almacenan e interpretan los datos monitoreados. El sistema está optimizado para almacenar de manera eficiente y para generar métricas de monitoreo, que posteriormente son mostradas en series de tiempo y cuyos puntos de datos son </w:t>
-      </w:r>
-      <w:r>
-        <w:lastRenderedPageBreak/>
-        <w:t xml:space="preserve">analizados con la finalidad de emitir alertas. Observa y sigue en el tiempo las operaciones y actividades de los usuarios, aplicaciones y servicios de red, registrando todas las acciones y alertando si identifica alguna violación o brecha que resulte </w:t>
+        <w:t xml:space="preserve">Un sistema de monitoreo es responsable de hacer un seguimiento del estado del sistema completo, incluyendo la infraestructura y otros subsistemas, para asegurar la fiabilidad y estabilidad de los servicios que provee. Consta de una serie de componentes de software que realizan mediciones y recolectan, almacenan e interpretan los datos monitoreados. El sistema está optimizado para almacenar de manera eficiente y para generar métricas de monitoreo, que posteriormente son mostradas en series de tiempo y cuyos puntos de datos son analizados con la finalidad de emitir alertas. Observa y sigue en el tiempo las operaciones y actividades de los usuarios, aplicaciones y servicios de red, registrando todas las acciones y alertando si identifica alguna violación o brecha que resulte </w:t>
       </w:r>
       <w:r>
         <w:t>en un comportamiento anormal</w:t>
@@ -4420,7 +4363,7 @@
             <w:rPr>
               <w:noProof/>
             </w:rPr>
-            <w:t>[9]</w:t>
+            <w:t>(de Murga Aguiar, 2020)</w:t>
           </w:r>
           <w:r>
             <w:fldChar w:fldCharType="end"/>
@@ -4490,7 +4433,7 @@
             <w:rPr>
               <w:noProof/>
             </w:rPr>
-            <w:t>[9]</w:t>
+            <w:t>(de Murga Aguiar, 2020)</w:t>
           </w:r>
           <w:r>
             <w:fldChar w:fldCharType="end"/>
@@ -4514,6 +4457,7 @@
           <w:noProof/>
           <w:lang w:eastAsia="es-ES"/>
         </w:rPr>
+        <w:lastRenderedPageBreak/>
         <w:drawing>
           <wp:inline distT="0" distB="0" distL="0" distR="0" wp14:anchorId="10FCA043" wp14:editId="797125E0">
             <wp:extent cx="3458058" cy="2800741"/>
@@ -4699,7 +4643,7 @@
             <w:rPr>
               <w:noProof/>
             </w:rPr>
-            <w:t>[7]</w:t>
+            <w:t>(Marín, 1997)</w:t>
           </w:r>
           <w:r>
             <w:fldChar w:fldCharType="end"/>
@@ -4931,7 +4875,6 @@
             <w:rFonts w:ascii="Cambria Math" w:hAnsi="Cambria Math"/>
             <w:sz w:val="32"/>
           </w:rPr>
-          <w:lastRenderedPageBreak/>
           <m:t>y</m:t>
         </m:r>
         <m:d>
@@ -5199,13 +5142,7 @@
             <w:rPr>
               <w:noProof/>
             </w:rPr>
-            <w:t xml:space="preserve"> </w:t>
-          </w:r>
-          <w:r>
-            <w:rPr>
-              <w:noProof/>
-            </w:rPr>
-            <w:t>[7]</w:t>
+            <w:t xml:space="preserve"> (Marín, 1997)</w:t>
           </w:r>
           <w:r>
             <w:fldChar w:fldCharType="end"/>
@@ -5228,6 +5165,7 @@
           <w:noProof/>
           <w:lang w:eastAsia="es-ES"/>
         </w:rPr>
+        <w:lastRenderedPageBreak/>
         <w:drawing>
           <wp:inline distT="0" distB="0" distL="0" distR="0" wp14:anchorId="212BD51C" wp14:editId="581973B5">
             <wp:extent cx="5400040" cy="3949700"/>
@@ -5440,7 +5378,7 @@
             <w:rPr>
               <w:noProof/>
             </w:rPr>
-            <w:t>[7]</w:t>
+            <w:t>(Marín, 1997)</w:t>
           </w:r>
           <w:r>
             <w:fldChar w:fldCharType="end"/>
@@ -5466,13 +5404,7 @@
             <w:rPr>
               <w:noProof/>
             </w:rPr>
-            <w:t xml:space="preserve"> </w:t>
-          </w:r>
-          <w:r>
-            <w:rPr>
-              <w:noProof/>
-            </w:rPr>
-            <w:t>[10]</w:t>
+            <w:t xml:space="preserve"> (Davuluru, Hettiarachchi, &amp; Balster, 2022)</w:t>
           </w:r>
           <w:r>
             <w:fldChar w:fldCharType="end"/>
@@ -5501,11 +5433,7 @@
         <w:t>l</w:t>
       </w:r>
       <w:r>
-        <w:t xml:space="preserve">a FFT es un algoritmo eficiente para calcular la DFT y su inversa. La DFT es una herramienta matemática para el análisis de señales en el dominio </w:t>
-      </w:r>
-      <w:r>
-        <w:lastRenderedPageBreak/>
-        <w:t>de la frecuencia, pero su cálculo directo puede ser muy costoso en términos de tiempo y recursos computacionales. La FFT reduce significativamente la complejidad computacional del cálculo de la DFT, lo que la hace más adecuada para aplicaciones en tiempo real</w:t>
+        <w:t>a FFT es un algoritmo eficiente para calcular la DFT y su inversa. La DFT es una herramienta matemática para el análisis de señales en el dominio de la frecuencia, pero su cálculo directo puede ser muy costoso en términos de tiempo y recursos computacionales. La FFT reduce significativamente la complejidad computacional del cálculo de la DFT, lo que la hace más adecuada para aplicaciones en tiempo real</w:t>
       </w:r>
       <w:r>
         <w:t>.</w:t>
@@ -5541,7 +5469,11 @@
         <w:ind w:left="0"/>
       </w:pPr>
       <w:r>
-        <w:t>Para entender el concepto de mantenimiento predictivo, se puede consultar el diccionario Oxford, donde el término "Predictivo" se define como "relacionado con la capacidad de prever el futuro", mientras que "mantenimiento" se refiere a "la acción de mantener algo en buen estado mediante revisiones o reparaciones periódicas". Al combinar estos dos conceptos, podemos definir el mantenimiento predictivo como "la acción y capacidad de mantener algo en buenas condiciones para prever lo que sucederá en el futuro"</w:t>
+        <w:t xml:space="preserve">Para entender el concepto de mantenimiento predictivo, se puede consultar el diccionario Oxford, donde el término "Predictivo" se define como "relacionado </w:t>
+      </w:r>
+      <w:r>
+        <w:lastRenderedPageBreak/>
+        <w:t>con la capacidad de prever el futuro", mientras que "mantenimiento" se refiere a "la acción de mantener algo en buen estado mediante revisiones o reparaciones periódicas". Al combinar estos dos conceptos, podemos definir el mantenimiento predictivo como "la acción y capacidad de mantener algo en buenas condiciones para prever lo que sucederá en el futuro"</w:t>
       </w:r>
       <w:sdt>
         <w:sdtPr>
@@ -5562,13 +5494,7 @@
             <w:rPr>
               <w:noProof/>
             </w:rPr>
-            <w:t xml:space="preserve"> </w:t>
-          </w:r>
-          <w:r>
-            <w:rPr>
-              <w:noProof/>
-            </w:rPr>
-            <w:t>[11]</w:t>
+            <w:t xml:space="preserve"> (Ramos Cosio, 2020)</w:t>
           </w:r>
           <w:r>
             <w:fldChar w:fldCharType="end"/>
@@ -5615,13 +5541,7 @@
             <w:rPr>
               <w:noProof/>
             </w:rPr>
-            <w:t xml:space="preserve"> </w:t>
-          </w:r>
-          <w:r>
-            <w:rPr>
-              <w:noProof/>
-            </w:rPr>
-            <w:t>[11]</w:t>
+            <w:t xml:space="preserve"> (Ramos Cosio, 2020)</w:t>
           </w:r>
           <w:r>
             <w:fldChar w:fldCharType="end"/>
@@ -5788,7 +5708,6 @@
         <w:rPr>
           <w:b/>
         </w:rPr>
-        <w:lastRenderedPageBreak/>
         <w:t>Análisis de las tecnologías.</w:t>
       </w:r>
     </w:p>
@@ -5798,7 +5717,11 @@
         <w:ind w:left="0"/>
       </w:pPr>
       <w:r>
-        <w:t>Después de decidir que se necesita crear un nuevo software o añadir una nueva funcionalidad, es esencial realizar un examen detallado de las tendencias y una investigación del estado actual de las distintas tecnologías relacionadas con el desarrollo de la propuesta. Este análisis debe ser exhaustivo, cubriendo todos los aspectos a considerar de componentes y tecnologías adecuadas para las tareas que demanda la aplicación.</w:t>
+        <w:t xml:space="preserve">Después de decidir que se necesita crear un nuevo software o añadir una nueva funcionalidad, es esencial realizar un examen detallado de las tendencias y una investigación del estado actual de las distintas tecnologías relacionadas con el desarrollo de la propuesta. Este análisis debe ser exhaustivo, cubriendo todos </w:t>
+      </w:r>
+      <w:r>
+        <w:lastRenderedPageBreak/>
+        <w:t>los aspectos a considerar de componentes y tecnologías adecuadas para las tareas que demanda la aplicación.</w:t>
       </w:r>
     </w:p>
     <w:p>
@@ -5829,14 +5752,363 @@
       </w:r>
     </w:p>
     <w:p>
+      <w:r>
+        <w:t>Pascal es un lenguaje de programación creado por el profesor suizo Niklaus Wirth entre los años 1968 y 1969, y publicado en 1970. Su objetivo era crear un lenguaje que facilitara el aprendizaje de programación a sus alumnos, utilizando la programación estruct</w:t>
+      </w:r>
+      <w:r>
+        <w:t>urada y estructuración de datos</w:t>
+      </w:r>
+      <w:sdt>
+        <w:sdtPr>
+          <w:id w:val="1706522721"/>
+          <w:citation/>
+        </w:sdtPr>
+        <w:sdtContent>
+          <w:r>
+            <w:fldChar w:fldCharType="begin"/>
+          </w:r>
+          <w:r>
+            <w:instrText xml:space="preserve"> CITATION Cantu2003 \l 1033 </w:instrText>
+          </w:r>
+          <w:r>
+            <w:fldChar w:fldCharType="separate"/>
+          </w:r>
+          <w:r>
+            <w:rPr>
+              <w:noProof/>
+            </w:rPr>
+            <w:t xml:space="preserve"> </w:t>
+          </w:r>
+          <w:r>
+            <w:rPr>
+              <w:noProof/>
+            </w:rPr>
+            <w:t>(Cantú, 2003)</w:t>
+          </w:r>
+          <w:r>
+            <w:fldChar w:fldCharType="end"/>
+          </w:r>
+        </w:sdtContent>
+      </w:sdt>
+      <w:sdt>
+        <w:sdtPr>
+          <w:id w:val="-828978922"/>
+          <w:citation/>
+        </w:sdtPr>
+        <w:sdtContent>
+          <w:r>
+            <w:fldChar w:fldCharType="begin"/>
+          </w:r>
+          <w:r>
+            <w:instrText xml:space="preserve"> CITATION eswiki:151221731 \l 1033 </w:instrText>
+          </w:r>
+          <w:r>
+            <w:fldChar w:fldCharType="separate"/>
+          </w:r>
+          <w:r>
+            <w:rPr>
+              <w:noProof/>
+            </w:rPr>
+            <w:t xml:space="preserve"> </w:t>
+          </w:r>
+          <w:r>
+            <w:rPr>
+              <w:noProof/>
+            </w:rPr>
+            <w:t>(Wikipedia, 2023)</w:t>
+          </w:r>
+          <w:r>
+            <w:fldChar w:fldCharType="end"/>
+          </w:r>
+        </w:sdtContent>
+      </w:sdt>
+      <w:r>
+        <w:t>.</w:t>
+      </w:r>
+    </w:p>
+    <w:p>
+      <w:pPr>
+        <w:pStyle w:val="Prrafodelista"/>
+      </w:pPr>
+    </w:p>
+    <w:p>
+      <w:r>
+        <w:t>Algunas</w:t>
+      </w:r>
+      <w:r>
+        <w:t xml:space="preserve"> características de Pascal son</w:t>
+      </w:r>
+      <w:sdt>
+        <w:sdtPr>
+          <w:id w:val="614804705"/>
+          <w:citation/>
+        </w:sdtPr>
+        <w:sdtContent>
+          <w:r>
+            <w:fldChar w:fldCharType="begin"/>
+          </w:r>
+          <w:r>
+            <w:instrText xml:space="preserve"> CITATION eswiki:151221731 \l 1033 </w:instrText>
+          </w:r>
+          <w:r>
+            <w:fldChar w:fldCharType="separate"/>
+          </w:r>
+          <w:r>
+            <w:rPr>
+              <w:noProof/>
+            </w:rPr>
+            <w:t xml:space="preserve"> </w:t>
+          </w:r>
+          <w:r>
+            <w:rPr>
+              <w:noProof/>
+            </w:rPr>
+            <w:t>(Wikipedia, 2023)</w:t>
+          </w:r>
+          <w:r>
+            <w:fldChar w:fldCharType="end"/>
+          </w:r>
+        </w:sdtContent>
+      </w:sdt>
+      <w:sdt>
+        <w:sdtPr>
+          <w:id w:val="1305434253"/>
+          <w:citation/>
+        </w:sdtPr>
+        <w:sdtContent>
+          <w:r>
+            <w:fldChar w:fldCharType="begin"/>
+          </w:r>
+          <w:r>
+            <w:instrText xml:space="preserve"> CITATION Cantu2003 \l 1033 </w:instrText>
+          </w:r>
+          <w:r>
+            <w:fldChar w:fldCharType="separate"/>
+          </w:r>
+          <w:r>
+            <w:rPr>
+              <w:noProof/>
+            </w:rPr>
+            <w:t xml:space="preserve"> </w:t>
+          </w:r>
+          <w:r>
+            <w:rPr>
+              <w:noProof/>
+            </w:rPr>
+            <w:t>(Cantú, 2003)</w:t>
+          </w:r>
+          <w:r>
+            <w:fldChar w:fldCharType="end"/>
+          </w:r>
+        </w:sdtContent>
+      </w:sdt>
+      <w:r>
+        <w:t>:</w:t>
+      </w:r>
+    </w:p>
+    <w:p>
+      <w:pPr>
+        <w:pStyle w:val="Prrafodelista"/>
+        <w:numPr>
+          <w:ilvl w:val="0"/>
+          <w:numId w:val="16"/>
+        </w:numPr>
+      </w:pPr>
+      <w:r>
+        <w:t>Es un lenguaje de programación fuertemente tipado, lo que significa que el tipo de dato de todas las variables debe ser declarado previamente pa</w:t>
+      </w:r>
+      <w:r>
+        <w:t>ra que su uso quede habilitado</w:t>
+      </w:r>
+      <w:r>
+        <w:t>.</w:t>
+      </w:r>
+    </w:p>
+    <w:p>
+      <w:pPr>
+        <w:pStyle w:val="Prrafodelista"/>
+        <w:numPr>
+          <w:ilvl w:val="0"/>
+          <w:numId w:val="16"/>
+        </w:numPr>
+      </w:pPr>
+      <w:r>
+        <w:t>El código está dividido en porciones fácilmente legibles llamadas funciones o procedimientos, lo que facilita la utilización de la programación estructurada en oposición al antiguo estilo</w:t>
+      </w:r>
+      <w:r>
+        <w:t xml:space="preserve"> de la programación monolítica</w:t>
+      </w:r>
+      <w:r>
+        <w:t>.</w:t>
+      </w:r>
+    </w:p>
+    <w:p>
+      <w:pPr>
+        <w:pStyle w:val="Prrafodelista"/>
+        <w:numPr>
+          <w:ilvl w:val="0"/>
+          <w:numId w:val="16"/>
+        </w:numPr>
+      </w:pPr>
+      <w:r>
+        <w:t>Utiliza el símbolo `:=` para la asignación en vez de `=`, lo que ayuda a prevenir errores comunes donde se utiliza el símbolo de igualdad para comparar valore</w:t>
+      </w:r>
+      <w:r>
+        <w:t>s en lugar del comparador `==`</w:t>
+      </w:r>
+      <w:r>
+        <w:t>.</w:t>
+      </w:r>
+    </w:p>
+    <w:p>
+      <w:pPr>
+        <w:pStyle w:val="Prrafodelista"/>
+        <w:numPr>
+          <w:ilvl w:val="0"/>
+          <w:numId w:val="16"/>
+        </w:numPr>
+      </w:pPr>
+      <w:r>
+        <w:t>Sus programas tienen definidas dos partes: declarativa y ejecutiva. En la primera debe aparecer todo lo que se usará en la segunda, lo que ayuda a prevenir errores y mej</w:t>
+      </w:r>
+      <w:r>
+        <w:t>orar la legibilidad del código</w:t>
+      </w:r>
+      <w:r>
+        <w:t>.</w:t>
+      </w:r>
+    </w:p>
+    <w:p>
+      <w:pPr>
+        <w:ind w:left="360"/>
+      </w:pPr>
+    </w:p>
+    <w:p>
       <w:pPr>
         <w:pStyle w:val="Prrafodelista"/>
         <w:ind w:left="0"/>
       </w:pPr>
       <w:r>
-        <w:t>Pascal</w:t>
-      </w:r>
-    </w:p>
+        <w:t>Algunas de las ventajas de Pascal son</w:t>
+      </w:r>
+      <w:sdt>
+        <w:sdtPr>
+          <w:id w:val="2100282245"/>
+          <w:citation/>
+        </w:sdtPr>
+        <w:sdtContent>
+          <w:r>
+            <w:fldChar w:fldCharType="begin"/>
+          </w:r>
+          <w:r>
+            <w:instrText xml:space="preserve"> CITATION 2023 \l 1033 </w:instrText>
+          </w:r>
+          <w:r>
+            <w:fldChar w:fldCharType="separate"/>
+          </w:r>
+          <w:r>
+            <w:rPr>
+              <w:noProof/>
+            </w:rPr>
+            <w:t xml:space="preserve"> </w:t>
+          </w:r>
+          <w:r>
+            <w:rPr>
+              <w:noProof/>
+            </w:rPr>
+            <w:t>(Lenguaje de programación Pascal actualizado a 2023, 2023)</w:t>
+          </w:r>
+          <w:r>
+            <w:fldChar w:fldCharType="end"/>
+          </w:r>
+        </w:sdtContent>
+      </w:sdt>
+      <w:r>
+        <w:t>:</w:t>
+      </w:r>
+    </w:p>
+    <w:p>
+      <w:pPr>
+        <w:pStyle w:val="Prrafodelista"/>
+      </w:pPr>
+    </w:p>
+    <w:p>
+      <w:pPr>
+        <w:pStyle w:val="Prrafodelista"/>
+        <w:numPr>
+          <w:ilvl w:val="0"/>
+          <w:numId w:val="15"/>
+        </w:numPr>
+      </w:pPr>
+      <w:r>
+        <w:t>Promueve un método disciplinado y elegante a la hora de programar, con programas bien organizados, claros y relativamente libres de errores.</w:t>
+      </w:r>
+    </w:p>
+    <w:p>
+      <w:pPr>
+        <w:pStyle w:val="Prrafodelista"/>
+        <w:numPr>
+          <w:ilvl w:val="0"/>
+          <w:numId w:val="15"/>
+        </w:numPr>
+      </w:pPr>
+      <w:r>
+        <w:lastRenderedPageBreak/>
+        <w:t>Es un lenguaje orientado para cualquier tipo de ordenador o computadora, ya sea para un gran sistema o un pc de sobremesa.</w:t>
+      </w:r>
+    </w:p>
+    <w:p>
+      <w:pPr>
+        <w:pStyle w:val="Prrafodelista"/>
+        <w:numPr>
+          <w:ilvl w:val="0"/>
+          <w:numId w:val="15"/>
+        </w:numPr>
+      </w:pPr>
+      <w:r>
+        <w:t>Es un lenguaje que casi se considera pseudo-código, lo que facilita la comprensión y explicación del código.</w:t>
+      </w:r>
+    </w:p>
+    <w:p>
+      <w:pPr>
+        <w:pStyle w:val="Prrafodelista"/>
+        <w:numPr>
+          <w:ilvl w:val="0"/>
+          <w:numId w:val="15"/>
+        </w:numPr>
+      </w:pPr>
+      <w:r>
+        <w:t>Fomenta los buenos principios de una buena práctica de programación, como la integridad, la simplicidad, la modularidad y la generalidad.</w:t>
+      </w:r>
+    </w:p>
+    <w:p>
+      <w:pPr>
+        <w:pStyle w:val="Prrafodelista"/>
+        <w:ind w:left="0"/>
+      </w:pPr>
+    </w:p>
+    <w:p>
+      <w:pPr>
+        <w:pStyle w:val="Prrafodelista"/>
+        <w:ind w:left="0"/>
+      </w:pPr>
+      <w:r>
+        <w:t>Para la solución del objetivo general se va a usar la evolución de Pascal, llamada Object Pascal una</w:t>
+      </w:r>
+      <w:r>
+        <w:t xml:space="preserve"> versión que ofrece las facilidades del paradigma de la programación orientada a objeto</w:t>
+      </w:r>
+      <w:r>
+        <w:t>, ya que esta es la que se encuentra en el entorno de desarrollo</w:t>
+      </w:r>
+      <w:r>
+        <w:t xml:space="preserve"> integrado (IDE)</w:t>
+      </w:r>
+      <w:r>
+        <w:t xml:space="preserve"> seleccionado Delphi 11.</w:t>
+      </w:r>
+    </w:p>
+    <w:p/>
     <w:p>
       <w:pPr>
         <w:pStyle w:val="Prrafodelista"/>
@@ -5955,7 +6227,7 @@
             <w:rPr>
               <w:noProof/>
             </w:rPr>
-            <w:t>[12]</w:t>
+            <w:t>(SQLite, What Is SQLite?, 2023)</w:t>
           </w:r>
           <w:r>
             <w:fldChar w:fldCharType="end"/>
@@ -6007,7 +6279,7 @@
             <w:rPr>
               <w:noProof/>
             </w:rPr>
-            <w:t>[13]</w:t>
+            <w:t>(SQLite, Single-file Cross-platform Database, 2023)</w:t>
           </w:r>
           <w:r>
             <w:fldChar w:fldCharType="end"/>
@@ -6039,7 +6311,7 @@
             <w:rPr>
               <w:noProof/>
             </w:rPr>
-            <w:t>[14]</w:t>
+            <w:t>(SQLite, About SQLite, 2023)</w:t>
           </w:r>
           <w:r>
             <w:fldChar w:fldCharType="end"/>
@@ -6071,7 +6343,7 @@
             <w:rPr>
               <w:noProof/>
             </w:rPr>
-            <w:t>[15]</w:t>
+            <w:t>(SQLite, System Requirements For SQLite, 2023)</w:t>
           </w:r>
           <w:r>
             <w:fldChar w:fldCharType="end"/>
@@ -6084,26 +6356,8 @@
     </w:p>
     <w:p>
       <w:r>
-        <w:t>SQLite no es directamente comparable con motores de bases de datos SQL cliente/servidor como MySQL, Oracle, PostgreSQL o SQL Server, ya que SQLite intenta resolver un problema diferente</w:t>
-      </w:r>
-      <w:r>
-        <w:t xml:space="preserve">. </w:t>
-      </w:r>
-      <w:r>
-        <w:t xml:space="preserve">Los motores de bases de datos SQL cliente/servidor se esfuerzan por implementar un repositorio compartido de datos empresariales. Hacen hincapié en la escalabilidad, la concurrencia, la </w:t>
-      </w:r>
-      <w:r>
         <w:lastRenderedPageBreak/>
-        <w:t>centralización y el control. SQLite, por otro lado, se esfuerza por proporcionar almacenamiento de datos local para aplicaciones y dispositivos individuales. SQLite hace hincapié en la economía, la eficiencia, la fiabilidad, la</w:t>
-      </w:r>
-      <w:r>
-        <w:t xml:space="preserve"> independencia y la simplicidad</w:t>
-      </w:r>
-      <w:r>
-        <w:t xml:space="preserve">. SQLite no compite con las </w:t>
-      </w:r>
-      <w:r>
-        <w:t>bases de datos cliente/servidor</w:t>
+        <w:t>SQLite no es directamente comparable con motores de bases de datos SQL cliente/servidor como MySQL, Oracle, PostgreSQL o SQL Server, ya que SQLite intenta resolver un problema diferente. Los motores de bases de datos SQL cliente/servidor se esfuerzan por implementar un repositorio compartido de datos empresariales. Hacen hincapié en la escalabilidad, la concurrencia, la centralización y el control. SQLite, por otro lado, se esfuerza por proporcionar almacenamiento de datos local para aplicaciones y dispositivos individuales. SQLite hace hincapié en la economía, la eficiencia, la fiabilidad, la independencia y la simplicidad. SQLite no compite con las bases de datos cliente/servidor</w:t>
       </w:r>
       <w:sdt>
         <w:sdtPr>
@@ -6130,7 +6384,7 @@
             <w:rPr>
               <w:noProof/>
             </w:rPr>
-            <w:t>[16]</w:t>
+            <w:t>(SQLite, Appropriate Uses For SQLite, 2023)</w:t>
           </w:r>
           <w:r>
             <w:fldChar w:fldCharType="end"/>
@@ -6403,6 +6657,8 @@
         <w:spacing w:line="259" w:lineRule="auto"/>
         <w:jc w:val="left"/>
       </w:pPr>
+      <w:bookmarkStart w:id="10" w:name="_GoBack"/>
+      <w:bookmarkEnd w:id="10"/>
     </w:p>
     <w:p>
       <w:pPr>
@@ -6410,7 +6666,7 @@
         <w:jc w:val="left"/>
       </w:pPr>
     </w:p>
-    <w:bookmarkStart w:id="10" w:name="_Toc139672392" w:displacedByCustomXml="next"/>
+    <w:bookmarkStart w:id="11" w:name="_Toc139672392" w:displacedByCustomXml="next"/>
     <w:sdt>
       <w:sdtPr>
         <w:rPr>
@@ -6432,14 +6688,9 @@
             <w:pStyle w:val="Ttulo1"/>
           </w:pPr>
           <w:r>
-            <w:t>Referencias bibl</w:t>
-          </w:r>
-          <w:bookmarkStart w:id="11" w:name="_GoBack"/>
+            <w:t>Referencias bibliográficas</w:t>
+          </w:r>
           <w:bookmarkEnd w:id="11"/>
-          <w:r>
-            <w:t>iográficas</w:t>
-          </w:r>
-          <w:bookmarkEnd w:id="10"/>
         </w:p>
         <w:sdt>
           <w:sdtPr>
@@ -6449,11 +6700,11 @@
           <w:sdtContent>
             <w:p>
               <w:pPr>
+                <w:pStyle w:val="Bibliografa"/>
+                <w:ind w:left="720" w:hanging="720"/>
                 <w:rPr>
-                  <w:rFonts w:asciiTheme="minorHAnsi" w:hAnsiTheme="minorHAnsi"/>
                   <w:noProof/>
-                  <w:sz w:val="22"/>
-                  <w:lang w:val="es-CU"/>
+                  <w:szCs w:val="24"/>
                 </w:rPr>
               </w:pPr>
               <w:r>
@@ -6465,929 +6716,556 @@
               <w:r>
                 <w:fldChar w:fldCharType="separate"/>
               </w:r>
+              <w:r>
+                <w:rPr>
+                  <w:noProof/>
+                </w:rPr>
+                <w:t xml:space="preserve">Brüel &amp; Kjær. (July de 2023). Software de análisis de señales. </w:t>
+              </w:r>
+              <w:r>
+                <w:rPr>
+                  <w:i/>
+                  <w:iCs/>
+                  <w:noProof/>
+                </w:rPr>
+                <w:t>Software de análisis de señales</w:t>
+              </w:r>
+              <w:r>
+                <w:rPr>
+                  <w:noProof/>
+                </w:rPr>
+                <w:t>. Obtenido de https://www.bksv.com/es/analysis-software/data-acquisition-software/bk-connect/signal-analysis</w:t>
+              </w:r>
             </w:p>
-            <w:tbl>
-              <w:tblPr>
-                <w:tblW w:w="5000" w:type="pct"/>
-                <w:tblCellSpacing w:w="15" w:type="dxa"/>
-                <w:tblCellMar>
-                  <w:top w:w="15" w:type="dxa"/>
-                  <w:left w:w="15" w:type="dxa"/>
-                  <w:bottom w:w="15" w:type="dxa"/>
-                  <w:right w:w="15" w:type="dxa"/>
-                </w:tblCellMar>
-                <w:tblLook w:val="04A0" w:firstRow="1" w:lastRow="0" w:firstColumn="1" w:lastColumn="0" w:noHBand="0" w:noVBand="1"/>
-              </w:tblPr>
-              <w:tblGrid>
-                <w:gridCol w:w="476"/>
-                <w:gridCol w:w="8028"/>
-              </w:tblGrid>
-              <w:tr>
-                <w:trPr>
-                  <w:divId w:val="1827938082"/>
-                  <w:tblCellSpacing w:w="15" w:type="dxa"/>
-                </w:trPr>
-                <w:tc>
-                  <w:tcPr>
-                    <w:tcW w:w="50" w:type="pct"/>
-                    <w:hideMark/>
-                  </w:tcPr>
-                  <w:p>
-                    <w:pPr>
-                      <w:pStyle w:val="Bibliografa"/>
-                      <w:rPr>
-                        <w:noProof/>
-                        <w:szCs w:val="24"/>
-                      </w:rPr>
-                    </w:pPr>
-                    <w:r>
-                      <w:rPr>
-                        <w:noProof/>
-                      </w:rPr>
-                      <w:t xml:space="preserve">[1] </w:t>
-                    </w:r>
-                  </w:p>
-                </w:tc>
-                <w:tc>
-                  <w:tcPr>
-                    <w:tcW w:w="0" w:type="auto"/>
-                    <w:hideMark/>
-                  </w:tcPr>
-                  <w:p>
-                    <w:pPr>
-                      <w:pStyle w:val="Bibliografa"/>
-                      <w:rPr>
-                        <w:noProof/>
-                      </w:rPr>
-                    </w:pPr>
-                    <w:r>
-                      <w:rPr>
-                        <w:noProof/>
-                      </w:rPr>
-                      <w:t xml:space="preserve">A. Zambrano-Reyes, V. R. Nossov y J. C. Gómez-Mancilla, «Análisis de la Respuesta Vibratoria de Ejes Fisurados sobre Chumaceras Lubricadas para Control y Atenuación de Vibraciones en Máquinas Rotatorias». </w:t>
-                    </w:r>
-                  </w:p>
-                </w:tc>
-              </w:tr>
-              <w:tr>
-                <w:trPr>
-                  <w:divId w:val="1827938082"/>
-                  <w:tblCellSpacing w:w="15" w:type="dxa"/>
-                </w:trPr>
-                <w:tc>
-                  <w:tcPr>
-                    <w:tcW w:w="50" w:type="pct"/>
-                    <w:hideMark/>
-                  </w:tcPr>
-                  <w:p>
-                    <w:pPr>
-                      <w:pStyle w:val="Bibliografa"/>
-                      <w:rPr>
-                        <w:noProof/>
-                      </w:rPr>
-                    </w:pPr>
-                    <w:r>
-                      <w:rPr>
-                        <w:noProof/>
-                      </w:rPr>
-                      <w:t xml:space="preserve">[2] </w:t>
-                    </w:r>
-                  </w:p>
-                </w:tc>
-                <w:tc>
-                  <w:tcPr>
-                    <w:tcW w:w="0" w:type="auto"/>
-                    <w:hideMark/>
-                  </w:tcPr>
-                  <w:p>
-                    <w:pPr>
-                      <w:pStyle w:val="Bibliografa"/>
-                      <w:rPr>
-                        <w:noProof/>
-                        <w:lang w:val="en-US"/>
-                      </w:rPr>
-                    </w:pPr>
-                    <w:r>
-                      <w:rPr>
-                        <w:noProof/>
-                        <w:lang w:val="en-US"/>
-                      </w:rPr>
-                      <w:t xml:space="preserve">M. H. Mohd Ghazali y W. Rahiman, «Vibration analysis for machine monitoring and diagnosis: a systematic review,» </w:t>
-                    </w:r>
-                    <w:r>
-                      <w:rPr>
-                        <w:i/>
-                        <w:iCs/>
-                        <w:noProof/>
-                        <w:lang w:val="en-US"/>
-                      </w:rPr>
-                      <w:t xml:space="preserve">Shock and Vibration, </w:t>
-                    </w:r>
-                    <w:r>
-                      <w:rPr>
-                        <w:noProof/>
-                        <w:lang w:val="en-US"/>
-                      </w:rPr>
-                      <w:t xml:space="preserve">vol. 2021, p. 1–25, 2021. </w:t>
-                    </w:r>
-                  </w:p>
-                </w:tc>
-              </w:tr>
-              <w:tr>
-                <w:trPr>
-                  <w:divId w:val="1827938082"/>
-                  <w:tblCellSpacing w:w="15" w:type="dxa"/>
-                </w:trPr>
-                <w:tc>
-                  <w:tcPr>
-                    <w:tcW w:w="50" w:type="pct"/>
-                    <w:hideMark/>
-                  </w:tcPr>
-                  <w:p>
-                    <w:pPr>
-                      <w:pStyle w:val="Bibliografa"/>
-                      <w:rPr>
-                        <w:noProof/>
-                      </w:rPr>
-                    </w:pPr>
-                    <w:r>
-                      <w:rPr>
-                        <w:noProof/>
-                      </w:rPr>
-                      <w:t xml:space="preserve">[3] </w:t>
-                    </w:r>
-                  </w:p>
-                </w:tc>
-                <w:tc>
-                  <w:tcPr>
-                    <w:tcW w:w="0" w:type="auto"/>
-                    <w:hideMark/>
-                  </w:tcPr>
-                  <w:p>
-                    <w:pPr>
-                      <w:pStyle w:val="Bibliografa"/>
-                      <w:rPr>
-                        <w:noProof/>
-                      </w:rPr>
-                    </w:pPr>
-                    <w:r>
-                      <w:rPr>
-                        <w:noProof/>
-                      </w:rPr>
-                      <w:t>Ministerio de Relaciones Exteriores de Cuba, «Informe de Cuba en virtud de la resolución 75/289 de la Asamblea General de las Naciones Unidas, titulada “Necesidad de poner fin al bloqueo económico, comercial y financiero impuesto por los Estados Unidos de América contra Cuba”,» Calle Calzada, No. 360, Vedado. Plaza de la Revolución. La Habana, Cuba., 2023.</w:t>
-                    </w:r>
-                  </w:p>
-                </w:tc>
-              </w:tr>
-              <w:tr>
-                <w:trPr>
-                  <w:divId w:val="1827938082"/>
-                  <w:tblCellSpacing w:w="15" w:type="dxa"/>
-                </w:trPr>
-                <w:tc>
-                  <w:tcPr>
-                    <w:tcW w:w="50" w:type="pct"/>
-                    <w:hideMark/>
-                  </w:tcPr>
-                  <w:p>
-                    <w:pPr>
-                      <w:pStyle w:val="Bibliografa"/>
-                      <w:rPr>
-                        <w:noProof/>
-                      </w:rPr>
-                    </w:pPr>
-                    <w:r>
-                      <w:rPr>
-                        <w:noProof/>
-                      </w:rPr>
-                      <w:t xml:space="preserve">[4] </w:t>
-                    </w:r>
-                  </w:p>
-                </w:tc>
-                <w:tc>
-                  <w:tcPr>
-                    <w:tcW w:w="0" w:type="auto"/>
-                    <w:hideMark/>
-                  </w:tcPr>
-                  <w:p>
-                    <w:pPr>
-                      <w:pStyle w:val="Bibliografa"/>
-                      <w:rPr>
-                        <w:noProof/>
-                      </w:rPr>
-                    </w:pPr>
-                    <w:r>
-                      <w:rPr>
-                        <w:noProof/>
-                      </w:rPr>
-                      <w:t xml:space="preserve">Dynamox, </w:t>
-                    </w:r>
-                    <w:r>
-                      <w:rPr>
-                        <w:i/>
-                        <w:iCs/>
-                        <w:noProof/>
-                      </w:rPr>
-                      <w:t xml:space="preserve">Aumente la disponibilidad con Dynamox, </w:t>
-                    </w:r>
-                    <w:r>
-                      <w:rPr>
-                        <w:noProof/>
-                      </w:rPr>
-                      <w:t xml:space="preserve">2023. </w:t>
-                    </w:r>
-                  </w:p>
-                </w:tc>
-              </w:tr>
-              <w:tr>
-                <w:trPr>
-                  <w:divId w:val="1827938082"/>
-                  <w:tblCellSpacing w:w="15" w:type="dxa"/>
-                </w:trPr>
-                <w:tc>
-                  <w:tcPr>
-                    <w:tcW w:w="50" w:type="pct"/>
-                    <w:hideMark/>
-                  </w:tcPr>
-                  <w:p>
-                    <w:pPr>
-                      <w:pStyle w:val="Bibliografa"/>
-                      <w:rPr>
-                        <w:noProof/>
-                      </w:rPr>
-                    </w:pPr>
-                    <w:r>
-                      <w:rPr>
-                        <w:noProof/>
-                      </w:rPr>
-                      <w:t xml:space="preserve">[5] </w:t>
-                    </w:r>
-                  </w:p>
-                </w:tc>
-                <w:tc>
-                  <w:tcPr>
-                    <w:tcW w:w="0" w:type="auto"/>
-                    <w:hideMark/>
-                  </w:tcPr>
-                  <w:p>
-                    <w:pPr>
-                      <w:pStyle w:val="Bibliografa"/>
-                      <w:rPr>
-                        <w:noProof/>
-                      </w:rPr>
-                    </w:pPr>
-                    <w:r>
-                      <w:rPr>
-                        <w:noProof/>
-                      </w:rPr>
-                      <w:t xml:space="preserve">Brüel &amp; Kjær, </w:t>
-                    </w:r>
-                    <w:r>
-                      <w:rPr>
-                        <w:i/>
-                        <w:iCs/>
-                        <w:noProof/>
-                      </w:rPr>
-                      <w:t xml:space="preserve">Software de análisis de señales, </w:t>
-                    </w:r>
-                    <w:r>
-                      <w:rPr>
-                        <w:noProof/>
-                      </w:rPr>
-                      <w:t xml:space="preserve">2023. </w:t>
-                    </w:r>
-                  </w:p>
-                </w:tc>
-              </w:tr>
-              <w:tr>
-                <w:trPr>
-                  <w:divId w:val="1827938082"/>
-                  <w:tblCellSpacing w:w="15" w:type="dxa"/>
-                </w:trPr>
-                <w:tc>
-                  <w:tcPr>
-                    <w:tcW w:w="50" w:type="pct"/>
-                    <w:hideMark/>
-                  </w:tcPr>
-                  <w:p>
-                    <w:pPr>
-                      <w:pStyle w:val="Bibliografa"/>
-                      <w:rPr>
-                        <w:noProof/>
-                      </w:rPr>
-                    </w:pPr>
-                    <w:r>
-                      <w:rPr>
-                        <w:noProof/>
-                      </w:rPr>
-                      <w:t xml:space="preserve">[6] </w:t>
-                    </w:r>
-                  </w:p>
-                </w:tc>
-                <w:tc>
-                  <w:tcPr>
-                    <w:tcW w:w="0" w:type="auto"/>
-                    <w:hideMark/>
-                  </w:tcPr>
-                  <w:p>
-                    <w:pPr>
-                      <w:pStyle w:val="Bibliografa"/>
-                      <w:rPr>
-                        <w:noProof/>
-                      </w:rPr>
-                    </w:pPr>
-                    <w:r>
-                      <w:rPr>
-                        <w:noProof/>
-                      </w:rPr>
-                      <w:t xml:space="preserve">PAESSLER, </w:t>
-                    </w:r>
-                    <w:r>
-                      <w:rPr>
-                        <w:i/>
-                        <w:iCs/>
-                        <w:noProof/>
-                      </w:rPr>
-                      <w:t xml:space="preserve">Supervisión de procesos industriales, </w:t>
-                    </w:r>
-                    <w:r>
-                      <w:rPr>
-                        <w:noProof/>
-                      </w:rPr>
-                      <w:t xml:space="preserve">2023. </w:t>
-                    </w:r>
-                  </w:p>
-                </w:tc>
-              </w:tr>
-              <w:tr>
-                <w:trPr>
-                  <w:divId w:val="1827938082"/>
-                  <w:tblCellSpacing w:w="15" w:type="dxa"/>
-                </w:trPr>
-                <w:tc>
-                  <w:tcPr>
-                    <w:tcW w:w="50" w:type="pct"/>
-                    <w:hideMark/>
-                  </w:tcPr>
-                  <w:p>
-                    <w:pPr>
-                      <w:pStyle w:val="Bibliografa"/>
-                      <w:rPr>
-                        <w:noProof/>
-                      </w:rPr>
-                    </w:pPr>
-                    <w:r>
-                      <w:rPr>
-                        <w:noProof/>
-                      </w:rPr>
-                      <w:t xml:space="preserve">[7] </w:t>
-                    </w:r>
-                  </w:p>
-                </w:tc>
-                <w:tc>
-                  <w:tcPr>
-                    <w:tcW w:w="0" w:type="auto"/>
-                    <w:hideMark/>
-                  </w:tcPr>
-                  <w:p>
-                    <w:pPr>
-                      <w:pStyle w:val="Bibliografa"/>
-                      <w:rPr>
-                        <w:noProof/>
-                      </w:rPr>
-                    </w:pPr>
-                    <w:r>
-                      <w:rPr>
-                        <w:noProof/>
-                      </w:rPr>
-                      <w:t xml:space="preserve">E. P. Marín, La medición y el análisis de vibraciones en el diagnóstico de máquinas rotatorias, D. de Ingeniería de las vibraciones y diagnóstico, Ed., Centro de Estudios Innovación y Mantenimiento, 1997. </w:t>
-                    </w:r>
-                  </w:p>
-                </w:tc>
-              </w:tr>
-              <w:tr>
-                <w:trPr>
-                  <w:divId w:val="1827938082"/>
-                  <w:tblCellSpacing w:w="15" w:type="dxa"/>
-                </w:trPr>
-                <w:tc>
-                  <w:tcPr>
-                    <w:tcW w:w="50" w:type="pct"/>
-                    <w:hideMark/>
-                  </w:tcPr>
-                  <w:p>
-                    <w:pPr>
-                      <w:pStyle w:val="Bibliografa"/>
-                      <w:rPr>
-                        <w:noProof/>
-                      </w:rPr>
-                    </w:pPr>
-                    <w:r>
-                      <w:rPr>
-                        <w:noProof/>
-                      </w:rPr>
-                      <w:t xml:space="preserve">[8] </w:t>
-                    </w:r>
-                  </w:p>
-                </w:tc>
-                <w:tc>
-                  <w:tcPr>
-                    <w:tcW w:w="0" w:type="auto"/>
-                    <w:hideMark/>
-                  </w:tcPr>
-                  <w:p>
-                    <w:pPr>
-                      <w:pStyle w:val="Bibliografa"/>
-                      <w:rPr>
-                        <w:noProof/>
-                      </w:rPr>
-                    </w:pPr>
-                    <w:r>
-                      <w:rPr>
-                        <w:noProof/>
-                      </w:rPr>
-                      <w:t xml:space="preserve">J. Ferrer, </w:t>
-                    </w:r>
-                    <w:r>
-                      <w:rPr>
-                        <w:i/>
-                        <w:iCs/>
-                        <w:noProof/>
-                      </w:rPr>
-                      <w:t xml:space="preserve">Definición de Monitoreo, </w:t>
-                    </w:r>
-                    <w:r>
-                      <w:rPr>
-                        <w:noProof/>
-                      </w:rPr>
-                      <w:t xml:space="preserve">2023. </w:t>
-                    </w:r>
-                  </w:p>
-                </w:tc>
-              </w:tr>
-              <w:tr>
-                <w:trPr>
-                  <w:divId w:val="1827938082"/>
-                  <w:tblCellSpacing w:w="15" w:type="dxa"/>
-                </w:trPr>
-                <w:tc>
-                  <w:tcPr>
-                    <w:tcW w:w="50" w:type="pct"/>
-                    <w:hideMark/>
-                  </w:tcPr>
-                  <w:p>
-                    <w:pPr>
-                      <w:pStyle w:val="Bibliografa"/>
-                      <w:rPr>
-                        <w:noProof/>
-                      </w:rPr>
-                    </w:pPr>
-                    <w:r>
-                      <w:rPr>
-                        <w:noProof/>
-                      </w:rPr>
-                      <w:t xml:space="preserve">[9] </w:t>
-                    </w:r>
-                  </w:p>
-                </w:tc>
-                <w:tc>
-                  <w:tcPr>
-                    <w:tcW w:w="0" w:type="auto"/>
-                    <w:hideMark/>
-                  </w:tcPr>
-                  <w:p>
-                    <w:pPr>
-                      <w:pStyle w:val="Bibliografa"/>
-                      <w:rPr>
-                        <w:noProof/>
-                      </w:rPr>
-                    </w:pPr>
-                    <w:r>
-                      <w:rPr>
-                        <w:noProof/>
-                      </w:rPr>
-                      <w:t>G. A. M. de Murga Aguiar, «Herramienta de monitoreo y control en tiempo real de los nodos HEATS-RT,» La, 2020.</w:t>
-                    </w:r>
-                  </w:p>
-                </w:tc>
-              </w:tr>
-              <w:tr>
-                <w:trPr>
-                  <w:divId w:val="1827938082"/>
-                  <w:tblCellSpacing w:w="15" w:type="dxa"/>
-                </w:trPr>
-                <w:tc>
-                  <w:tcPr>
-                    <w:tcW w:w="50" w:type="pct"/>
-                    <w:hideMark/>
-                  </w:tcPr>
-                  <w:p>
-                    <w:pPr>
-                      <w:pStyle w:val="Bibliografa"/>
-                      <w:rPr>
-                        <w:noProof/>
-                      </w:rPr>
-                    </w:pPr>
-                    <w:r>
-                      <w:rPr>
-                        <w:noProof/>
-                      </w:rPr>
-                      <w:t xml:space="preserve">[10] </w:t>
-                    </w:r>
-                  </w:p>
-                </w:tc>
-                <w:tc>
-                  <w:tcPr>
-                    <w:tcW w:w="0" w:type="auto"/>
-                    <w:hideMark/>
-                  </w:tcPr>
-                  <w:p>
-                    <w:pPr>
-                      <w:pStyle w:val="Bibliografa"/>
-                      <w:rPr>
-                        <w:noProof/>
-                        <w:lang w:val="en-US"/>
-                      </w:rPr>
-                    </w:pPr>
-                    <w:r>
-                      <w:rPr>
-                        <w:noProof/>
-                        <w:lang w:val="en-US"/>
-                      </w:rPr>
-                      <w:t xml:space="preserve">V. S. P. Davuluru, D. L. N. Hettiarachchi y E. Balster, «Performance Analysis of DFT and FFT Algorithms on Modern GPUs,» 2022. </w:t>
-                    </w:r>
-                  </w:p>
-                </w:tc>
-              </w:tr>
-              <w:tr>
-                <w:trPr>
-                  <w:divId w:val="1827938082"/>
-                  <w:tblCellSpacing w:w="15" w:type="dxa"/>
-                </w:trPr>
-                <w:tc>
-                  <w:tcPr>
-                    <w:tcW w:w="50" w:type="pct"/>
-                    <w:hideMark/>
-                  </w:tcPr>
-                  <w:p>
-                    <w:pPr>
-                      <w:pStyle w:val="Bibliografa"/>
-                      <w:rPr>
-                        <w:noProof/>
-                      </w:rPr>
-                    </w:pPr>
-                    <w:r>
-                      <w:rPr>
-                        <w:noProof/>
-                      </w:rPr>
-                      <w:lastRenderedPageBreak/>
-                      <w:t xml:space="preserve">[11] </w:t>
-                    </w:r>
-                  </w:p>
-                </w:tc>
-                <w:tc>
-                  <w:tcPr>
-                    <w:tcW w:w="0" w:type="auto"/>
-                    <w:hideMark/>
-                  </w:tcPr>
-                  <w:p>
-                    <w:pPr>
-                      <w:pStyle w:val="Bibliografa"/>
-                      <w:rPr>
-                        <w:noProof/>
-                      </w:rPr>
-                    </w:pPr>
-                    <w:r>
-                      <w:rPr>
-                        <w:noProof/>
-                      </w:rPr>
-                      <w:t xml:space="preserve">F. J. Ramos Cosio, «Revisión de los beneficios con la aplicación del mantenimiento predictivo para la mejora en la confiabilidad de las máquinas industriales en el sector industrial en los últimos diez años,» 2020. </w:t>
-                    </w:r>
-                  </w:p>
-                </w:tc>
-              </w:tr>
-              <w:tr>
-                <w:trPr>
-                  <w:divId w:val="1827938082"/>
-                  <w:tblCellSpacing w:w="15" w:type="dxa"/>
-                </w:trPr>
-                <w:tc>
-                  <w:tcPr>
-                    <w:tcW w:w="50" w:type="pct"/>
-                    <w:hideMark/>
-                  </w:tcPr>
-                  <w:p>
-                    <w:pPr>
-                      <w:pStyle w:val="Bibliografa"/>
-                      <w:rPr>
-                        <w:noProof/>
-                      </w:rPr>
-                    </w:pPr>
-                    <w:r>
-                      <w:rPr>
-                        <w:noProof/>
-                      </w:rPr>
-                      <w:t xml:space="preserve">[12] </w:t>
-                    </w:r>
-                  </w:p>
-                </w:tc>
-                <w:tc>
-                  <w:tcPr>
-                    <w:tcW w:w="0" w:type="auto"/>
-                    <w:hideMark/>
-                  </w:tcPr>
-                  <w:p>
-                    <w:pPr>
-                      <w:pStyle w:val="Bibliografa"/>
-                      <w:rPr>
-                        <w:noProof/>
-                      </w:rPr>
-                    </w:pPr>
-                    <w:r>
-                      <w:rPr>
-                        <w:noProof/>
-                      </w:rPr>
-                      <w:t xml:space="preserve">SQLite, </w:t>
-                    </w:r>
-                    <w:r>
-                      <w:rPr>
-                        <w:i/>
-                        <w:iCs/>
-                        <w:noProof/>
-                      </w:rPr>
-                      <w:t xml:space="preserve">What Is SQLite?, </w:t>
-                    </w:r>
-                    <w:r>
-                      <w:rPr>
-                        <w:noProof/>
-                      </w:rPr>
-                      <w:t xml:space="preserve">2023. </w:t>
-                    </w:r>
-                  </w:p>
-                </w:tc>
-              </w:tr>
-              <w:tr>
-                <w:trPr>
-                  <w:divId w:val="1827938082"/>
-                  <w:tblCellSpacing w:w="15" w:type="dxa"/>
-                </w:trPr>
-                <w:tc>
-                  <w:tcPr>
-                    <w:tcW w:w="50" w:type="pct"/>
-                    <w:hideMark/>
-                  </w:tcPr>
-                  <w:p>
-                    <w:pPr>
-                      <w:pStyle w:val="Bibliografa"/>
-                      <w:rPr>
-                        <w:noProof/>
-                      </w:rPr>
-                    </w:pPr>
-                    <w:r>
-                      <w:rPr>
-                        <w:noProof/>
-                      </w:rPr>
-                      <w:t xml:space="preserve">[13] </w:t>
-                    </w:r>
-                  </w:p>
-                </w:tc>
-                <w:tc>
-                  <w:tcPr>
-                    <w:tcW w:w="0" w:type="auto"/>
-                    <w:hideMark/>
-                  </w:tcPr>
-                  <w:p>
-                    <w:pPr>
-                      <w:pStyle w:val="Bibliografa"/>
-                      <w:rPr>
-                        <w:noProof/>
-                        <w:lang w:val="en-US"/>
-                      </w:rPr>
-                    </w:pPr>
-                    <w:r>
-                      <w:rPr>
-                        <w:noProof/>
-                        <w:lang w:val="en-US"/>
-                      </w:rPr>
-                      <w:t xml:space="preserve">SQLite, </w:t>
-                    </w:r>
-                    <w:r>
-                      <w:rPr>
-                        <w:i/>
-                        <w:iCs/>
-                        <w:noProof/>
-                        <w:lang w:val="en-US"/>
-                      </w:rPr>
-                      <w:t xml:space="preserve">Single-file Cross-platform Database, </w:t>
-                    </w:r>
-                    <w:r>
-                      <w:rPr>
-                        <w:noProof/>
-                        <w:lang w:val="en-US"/>
-                      </w:rPr>
-                      <w:t xml:space="preserve">2023. </w:t>
-                    </w:r>
-                  </w:p>
-                </w:tc>
-              </w:tr>
-              <w:tr>
-                <w:trPr>
-                  <w:divId w:val="1827938082"/>
-                  <w:tblCellSpacing w:w="15" w:type="dxa"/>
-                </w:trPr>
-                <w:tc>
-                  <w:tcPr>
-                    <w:tcW w:w="50" w:type="pct"/>
-                    <w:hideMark/>
-                  </w:tcPr>
-                  <w:p>
-                    <w:pPr>
-                      <w:pStyle w:val="Bibliografa"/>
-                      <w:rPr>
-                        <w:noProof/>
-                      </w:rPr>
-                    </w:pPr>
-                    <w:r>
-                      <w:rPr>
-                        <w:noProof/>
-                      </w:rPr>
-                      <w:t xml:space="preserve">[14] </w:t>
-                    </w:r>
-                  </w:p>
-                </w:tc>
-                <w:tc>
-                  <w:tcPr>
-                    <w:tcW w:w="0" w:type="auto"/>
-                    <w:hideMark/>
-                  </w:tcPr>
-                  <w:p>
-                    <w:pPr>
-                      <w:pStyle w:val="Bibliografa"/>
-                      <w:rPr>
-                        <w:noProof/>
-                      </w:rPr>
-                    </w:pPr>
-                    <w:r>
-                      <w:rPr>
-                        <w:noProof/>
-                      </w:rPr>
-                      <w:t xml:space="preserve">SQLite, </w:t>
-                    </w:r>
-                    <w:r>
-                      <w:rPr>
-                        <w:i/>
-                        <w:iCs/>
-                        <w:noProof/>
-                      </w:rPr>
-                      <w:t xml:space="preserve">About SQLite, </w:t>
-                    </w:r>
-                    <w:r>
-                      <w:rPr>
-                        <w:noProof/>
-                      </w:rPr>
-                      <w:t xml:space="preserve">2023. </w:t>
-                    </w:r>
-                  </w:p>
-                </w:tc>
-              </w:tr>
-              <w:tr>
-                <w:trPr>
-                  <w:divId w:val="1827938082"/>
-                  <w:tblCellSpacing w:w="15" w:type="dxa"/>
-                </w:trPr>
-                <w:tc>
-                  <w:tcPr>
-                    <w:tcW w:w="50" w:type="pct"/>
-                    <w:hideMark/>
-                  </w:tcPr>
-                  <w:p>
-                    <w:pPr>
-                      <w:pStyle w:val="Bibliografa"/>
-                      <w:rPr>
-                        <w:noProof/>
-                      </w:rPr>
-                    </w:pPr>
-                    <w:r>
-                      <w:rPr>
-                        <w:noProof/>
-                      </w:rPr>
-                      <w:t xml:space="preserve">[15] </w:t>
-                    </w:r>
-                  </w:p>
-                </w:tc>
-                <w:tc>
-                  <w:tcPr>
-                    <w:tcW w:w="0" w:type="auto"/>
-                    <w:hideMark/>
-                  </w:tcPr>
-                  <w:p>
-                    <w:pPr>
-                      <w:pStyle w:val="Bibliografa"/>
-                      <w:rPr>
-                        <w:noProof/>
-                        <w:lang w:val="en-US"/>
-                      </w:rPr>
-                    </w:pPr>
-                    <w:r>
-                      <w:rPr>
-                        <w:noProof/>
-                        <w:lang w:val="en-US"/>
-                      </w:rPr>
-                      <w:t xml:space="preserve">SQLite, </w:t>
-                    </w:r>
-                    <w:r>
-                      <w:rPr>
-                        <w:i/>
-                        <w:iCs/>
-                        <w:noProof/>
-                        <w:lang w:val="en-US"/>
-                      </w:rPr>
-                      <w:t xml:space="preserve">System Requirements For SQLite, </w:t>
-                    </w:r>
-                    <w:r>
-                      <w:rPr>
-                        <w:noProof/>
-                        <w:lang w:val="en-US"/>
-                      </w:rPr>
-                      <w:t xml:space="preserve">2023. </w:t>
-                    </w:r>
-                  </w:p>
-                </w:tc>
-              </w:tr>
-              <w:tr>
-                <w:trPr>
-                  <w:divId w:val="1827938082"/>
-                  <w:tblCellSpacing w:w="15" w:type="dxa"/>
-                </w:trPr>
-                <w:tc>
-                  <w:tcPr>
-                    <w:tcW w:w="50" w:type="pct"/>
-                    <w:hideMark/>
-                  </w:tcPr>
-                  <w:p>
-                    <w:pPr>
-                      <w:pStyle w:val="Bibliografa"/>
-                      <w:rPr>
-                        <w:noProof/>
-                      </w:rPr>
-                    </w:pPr>
-                    <w:r>
-                      <w:rPr>
-                        <w:noProof/>
-                      </w:rPr>
-                      <w:t xml:space="preserve">[16] </w:t>
-                    </w:r>
-                  </w:p>
-                </w:tc>
-                <w:tc>
-                  <w:tcPr>
-                    <w:tcW w:w="0" w:type="auto"/>
-                    <w:hideMark/>
-                  </w:tcPr>
-                  <w:p>
-                    <w:pPr>
-                      <w:pStyle w:val="Bibliografa"/>
-                      <w:rPr>
-                        <w:noProof/>
-                        <w:lang w:val="en-US"/>
-                      </w:rPr>
-                    </w:pPr>
-                    <w:r>
-                      <w:rPr>
-                        <w:noProof/>
-                        <w:lang w:val="en-US"/>
-                      </w:rPr>
-                      <w:t xml:space="preserve">SQLite, </w:t>
-                    </w:r>
-                    <w:r>
-                      <w:rPr>
-                        <w:i/>
-                        <w:iCs/>
-                        <w:noProof/>
-                        <w:lang w:val="en-US"/>
-                      </w:rPr>
-                      <w:t xml:space="preserve">Appropriate Uses For SQLite, </w:t>
-                    </w:r>
-                    <w:r>
-                      <w:rPr>
-                        <w:noProof/>
-                        <w:lang w:val="en-US"/>
-                      </w:rPr>
-                      <w:t xml:space="preserve">2023. </w:t>
-                    </w:r>
-                  </w:p>
-                </w:tc>
-              </w:tr>
-            </w:tbl>
             <w:p>
               <w:pPr>
-                <w:divId w:val="1827938082"/>
+                <w:pStyle w:val="Bibliografa"/>
+                <w:ind w:left="720" w:hanging="720"/>
                 <w:rPr>
-                  <w:rFonts w:eastAsia="Times New Roman"/>
                   <w:noProof/>
                   <w:lang w:val="en-US"/>
                 </w:rPr>
               </w:pPr>
+              <w:r>
+                <w:rPr>
+                  <w:noProof/>
+                  <w:lang w:val="en-US"/>
+                </w:rPr>
+                <w:t xml:space="preserve">Cantú, M. (July de 2003). </w:t>
+              </w:r>
+              <w:r>
+                <w:rPr>
+                  <w:i/>
+                  <w:iCs/>
+                  <w:noProof/>
+                  <w:lang w:val="en-US"/>
+                </w:rPr>
+                <w:t>Essential Pascal.</w:t>
+              </w:r>
+              <w:r>
+                <w:rPr>
+                  <w:noProof/>
+                  <w:lang w:val="en-US"/>
+                </w:rPr>
+                <w:t xml:space="preserve"> (M. C. Books, Ed.) Marco Cantú Books.</w:t>
+              </w:r>
+            </w:p>
+            <w:p>
+              <w:pPr>
+                <w:pStyle w:val="Bibliografa"/>
+                <w:ind w:left="720" w:hanging="720"/>
+                <w:rPr>
+                  <w:noProof/>
+                  <w:lang w:val="en-US"/>
+                </w:rPr>
+              </w:pPr>
+              <w:r>
+                <w:rPr>
+                  <w:noProof/>
+                  <w:lang w:val="en-US"/>
+                </w:rPr>
+                <w:t>Davuluru, V. S., Hettiarachchi, D. L., &amp; Balster, E. (2022). Performance Analysis of DFT and FFT Algorithms on Modern GPUs.</w:t>
+              </w:r>
+            </w:p>
+            <w:p>
+              <w:pPr>
+                <w:pStyle w:val="Bibliografa"/>
+                <w:ind w:left="720" w:hanging="720"/>
+                <w:rPr>
+                  <w:noProof/>
+                </w:rPr>
+              </w:pPr>
+              <w:r>
+                <w:rPr>
+                  <w:noProof/>
+                </w:rPr>
+                <w:t xml:space="preserve">de Murga Aguiar, G. A. (September de 2020). </w:t>
+              </w:r>
+              <w:r>
+                <w:rPr>
+                  <w:i/>
+                  <w:iCs/>
+                  <w:noProof/>
+                </w:rPr>
+                <w:t>Herramienta de monitoreo y control en tiempo real de los nodos HEATS-RT.</w:t>
+              </w:r>
+              <w:r>
+                <w:rPr>
+                  <w:noProof/>
+                </w:rPr>
+                <w:t xml:space="preserve"> candthesis, Universidad Tecnológica de La Habana José Antonio Echeverría, La.</w:t>
+              </w:r>
+            </w:p>
+            <w:p>
+              <w:pPr>
+                <w:pStyle w:val="Bibliografa"/>
+                <w:ind w:left="720" w:hanging="720"/>
+                <w:rPr>
+                  <w:noProof/>
+                </w:rPr>
+              </w:pPr>
+              <w:r>
+                <w:rPr>
+                  <w:noProof/>
+                </w:rPr>
+                <w:t xml:space="preserve">Dynamox. (July de 2023). Aumente la disponibilidad con Dynamox. </w:t>
+              </w:r>
+              <w:r>
+                <w:rPr>
+                  <w:i/>
+                  <w:iCs/>
+                  <w:noProof/>
+                </w:rPr>
+                <w:t>Aumente la disponibilidad con Dynamox</w:t>
+              </w:r>
+              <w:r>
+                <w:rPr>
+                  <w:noProof/>
+                </w:rPr>
+                <w:t>. Obtenido de https://dynamox.net/es</w:t>
+              </w:r>
+            </w:p>
+            <w:p>
+              <w:pPr>
+                <w:pStyle w:val="Bibliografa"/>
+                <w:ind w:left="720" w:hanging="720"/>
+                <w:rPr>
+                  <w:noProof/>
+                </w:rPr>
+              </w:pPr>
+              <w:r>
+                <w:rPr>
+                  <w:noProof/>
+                </w:rPr>
+                <w:t xml:space="preserve">Ferrer, J. (July de 2023). Definición de Monitoreo. </w:t>
+              </w:r>
+              <w:r>
+                <w:rPr>
+                  <w:i/>
+                  <w:iCs/>
+                  <w:noProof/>
+                </w:rPr>
+                <w:t>Definición de Monitoreo</w:t>
+              </w:r>
+              <w:r>
+                <w:rPr>
+                  <w:noProof/>
+                </w:rPr>
+                <w:t>. Obtenido de https://enciclopedia.net/monitoreo/</w:t>
+              </w:r>
+            </w:p>
+            <w:p>
+              <w:pPr>
+                <w:pStyle w:val="Bibliografa"/>
+                <w:ind w:left="720" w:hanging="720"/>
+                <w:rPr>
+                  <w:noProof/>
+                </w:rPr>
+              </w:pPr>
+              <w:r>
+                <w:rPr>
+                  <w:noProof/>
+                </w:rPr>
+                <w:t xml:space="preserve">Lenguaje de programación Pascal actualizado a 2023. (July de 2023). </w:t>
+              </w:r>
+              <w:r>
+                <w:rPr>
+                  <w:i/>
+                  <w:iCs/>
+                  <w:noProof/>
+                </w:rPr>
+                <w:t>Lenguaje de programación Pascal actualizado a 2023</w:t>
+              </w:r>
+              <w:r>
+                <w:rPr>
+                  <w:noProof/>
+                </w:rPr>
+                <w:t>. Obtenido de https://lenguajesdeprogramacion.net/pascal-y-delphi/</w:t>
+              </w:r>
+            </w:p>
+            <w:p>
+              <w:pPr>
+                <w:pStyle w:val="Bibliografa"/>
+                <w:ind w:left="720" w:hanging="720"/>
+                <w:rPr>
+                  <w:noProof/>
+                </w:rPr>
+              </w:pPr>
+              <w:r>
+                <w:rPr>
+                  <w:noProof/>
+                </w:rPr>
+                <w:t xml:space="preserve">Marín, E. P. (1997). </w:t>
+              </w:r>
+              <w:r>
+                <w:rPr>
+                  <w:i/>
+                  <w:iCs/>
+                  <w:noProof/>
+                </w:rPr>
+                <w:t>La medición y el análisis de vibraciones en el diagnóstico de máquinas rotatorias.</w:t>
+              </w:r>
+              <w:r>
+                <w:rPr>
+                  <w:noProof/>
+                </w:rPr>
+                <w:t xml:space="preserve"> (D. de Ingeniería de las vibraciones y diagnóstico, Ed.) Centro de Estudios Innovación y Mantenimiento.</w:t>
+              </w:r>
+            </w:p>
+            <w:p>
+              <w:pPr>
+                <w:pStyle w:val="Bibliografa"/>
+                <w:ind w:left="720" w:hanging="720"/>
+                <w:rPr>
+                  <w:noProof/>
+                </w:rPr>
+              </w:pPr>
+              <w:r>
+                <w:rPr>
+                  <w:noProof/>
+                </w:rPr>
+                <w:t xml:space="preserve">Ministerio de Relaciones Exteriores de Cuba. (July de 2023). Informe de Cuba en virtud de la resolución 75/289 de la Asamblea General de las Naciones Unidas, titulada “Necesidad de poner fin al bloqueo económico, comercial y financiero impuesto por los Estados Unidos de América contra Cuba”. </w:t>
+              </w:r>
+              <w:r>
+                <w:rPr>
+                  <w:i/>
+                  <w:iCs/>
+                  <w:noProof/>
+                </w:rPr>
+                <w:t>Informe de Cuba en virtud de la resolución 75/289 de la Asamblea General de las Naciones Unidas, titulada “Necesidad de poner fin al bloqueo económico, comercial y financiero impuesto por los Estados Unidos de América contra Cuba”</w:t>
+              </w:r>
+              <w:r>
+                <w:rPr>
+                  <w:noProof/>
+                </w:rPr>
+                <w:t xml:space="preserve">. Calle Calzada, No. 360, Vedado. Plaza de la Revolución. La Habana, Cuba. Obtenido de </w:t>
+              </w:r>
+              <w:r>
+                <w:rPr>
+                  <w:noProof/>
+                </w:rPr>
+                <w:lastRenderedPageBreak/>
+                <w:t>https://cubaminrex.cu/es/informe-de-cuba-en-virtud-de-la-resolucion-75289-de-la-asamblea-general-de-las-naciones-unidas</w:t>
+              </w:r>
+            </w:p>
+            <w:p>
+              <w:pPr>
+                <w:pStyle w:val="Bibliografa"/>
+                <w:ind w:left="720" w:hanging="720"/>
+                <w:rPr>
+                  <w:noProof/>
+                </w:rPr>
+              </w:pPr>
+              <w:r>
+                <w:rPr>
+                  <w:noProof/>
+                  <w:lang w:val="en-US"/>
+                </w:rPr>
+                <w:t xml:space="preserve">Mohd Ghazali, M. H., &amp; Rahiman, W. (2021). Vibration analysis for machine monitoring and diagnosis: a systematic review. </w:t>
+              </w:r>
+              <w:r>
+                <w:rPr>
+                  <w:i/>
+                  <w:iCs/>
+                  <w:noProof/>
+                </w:rPr>
+                <w:t>Shock and Vibration, 2021</w:t>
+              </w:r>
+              <w:r>
+                <w:rPr>
+                  <w:noProof/>
+                </w:rPr>
+                <w:t>, 1–25.</w:t>
+              </w:r>
+            </w:p>
+            <w:p>
+              <w:pPr>
+                <w:pStyle w:val="Bibliografa"/>
+                <w:ind w:left="720" w:hanging="720"/>
+                <w:rPr>
+                  <w:noProof/>
+                </w:rPr>
+              </w:pPr>
+              <w:r>
+                <w:rPr>
+                  <w:noProof/>
+                </w:rPr>
+                <w:t xml:space="preserve">PAESSLER. (July de 2023). Supervisión de procesos industriales. </w:t>
+              </w:r>
+              <w:r>
+                <w:rPr>
+                  <w:i/>
+                  <w:iCs/>
+                  <w:noProof/>
+                </w:rPr>
+                <w:t>Supervisión de procesos industriales</w:t>
+              </w:r>
+              <w:r>
+                <w:rPr>
+                  <w:noProof/>
+                </w:rPr>
+                <w:t>. Obtenido de https://www.paessler.com/es/industrial-it-monitoring</w:t>
+              </w:r>
+            </w:p>
+            <w:p>
+              <w:pPr>
+                <w:pStyle w:val="Bibliografa"/>
+                <w:ind w:left="720" w:hanging="720"/>
+                <w:rPr>
+                  <w:noProof/>
+                </w:rPr>
+              </w:pPr>
+              <w:r>
+                <w:rPr>
+                  <w:noProof/>
+                </w:rPr>
+                <w:t>Ramos Cosio, F. J. (2020). Revisión de los beneficios con la aplicación del mantenimiento predictivo para la mejora en la confiabilidad de las máquinas industriales en el sector industrial en los últimos diez años.</w:t>
+              </w:r>
+            </w:p>
+            <w:p>
+              <w:pPr>
+                <w:pStyle w:val="Bibliografa"/>
+                <w:ind w:left="720" w:hanging="720"/>
+                <w:rPr>
+                  <w:noProof/>
+                </w:rPr>
+              </w:pPr>
+              <w:r>
+                <w:rPr>
+                  <w:noProof/>
+                  <w:lang w:val="en-US"/>
+                </w:rPr>
+                <w:t xml:space="preserve">SQLite. (July de 2023). About SQLite. </w:t>
+              </w:r>
+              <w:r>
+                <w:rPr>
+                  <w:i/>
+                  <w:iCs/>
+                  <w:noProof/>
+                </w:rPr>
+                <w:t>About SQLite</w:t>
+              </w:r>
+              <w:r>
+                <w:rPr>
+                  <w:noProof/>
+                </w:rPr>
+                <w:t>. Obtenido de https://www.sqlite.org/about.html</w:t>
+              </w:r>
+            </w:p>
+            <w:p>
+              <w:pPr>
+                <w:pStyle w:val="Bibliografa"/>
+                <w:ind w:left="720" w:hanging="720"/>
+                <w:rPr>
+                  <w:noProof/>
+                  <w:lang w:val="en-US"/>
+                </w:rPr>
+              </w:pPr>
+              <w:r>
+                <w:rPr>
+                  <w:noProof/>
+                  <w:lang w:val="en-US"/>
+                </w:rPr>
+                <w:t xml:space="preserve">SQLite. (July de 2023). Appropriate Uses For SQLite. </w:t>
+              </w:r>
+              <w:r>
+                <w:rPr>
+                  <w:i/>
+                  <w:iCs/>
+                  <w:noProof/>
+                  <w:lang w:val="en-US"/>
+                </w:rPr>
+                <w:t>Appropriate Uses For SQLite</w:t>
+              </w:r>
+              <w:r>
+                <w:rPr>
+                  <w:noProof/>
+                  <w:lang w:val="en-US"/>
+                </w:rPr>
+                <w:t>. Obtenido de https://www.sqlite.org/whentouse.html</w:t>
+              </w:r>
+            </w:p>
+            <w:p>
+              <w:pPr>
+                <w:pStyle w:val="Bibliografa"/>
+                <w:ind w:left="720" w:hanging="720"/>
+                <w:rPr>
+                  <w:noProof/>
+                </w:rPr>
+              </w:pPr>
+              <w:r>
+                <w:rPr>
+                  <w:noProof/>
+                  <w:lang w:val="en-US"/>
+                </w:rPr>
+                <w:t xml:space="preserve">SQLite. (July de 2023). Single-file Cross-platform Database. </w:t>
+              </w:r>
+              <w:r>
+                <w:rPr>
+                  <w:i/>
+                  <w:iCs/>
+                  <w:noProof/>
+                  <w:lang w:val="en-US"/>
+                </w:rPr>
+                <w:t>Single-file Cross-platform Database</w:t>
+              </w:r>
+              <w:r>
+                <w:rPr>
+                  <w:noProof/>
+                  <w:lang w:val="en-US"/>
+                </w:rPr>
+                <w:t xml:space="preserve">. </w:t>
+              </w:r>
+              <w:r>
+                <w:rPr>
+                  <w:noProof/>
+                </w:rPr>
+                <w:t>Obtenido de https://www.sqlite.org/onefile.html</w:t>
+              </w:r>
+            </w:p>
+            <w:p>
+              <w:pPr>
+                <w:pStyle w:val="Bibliografa"/>
+                <w:ind w:left="720" w:hanging="720"/>
+                <w:rPr>
+                  <w:noProof/>
+                </w:rPr>
+              </w:pPr>
+              <w:r>
+                <w:rPr>
+                  <w:noProof/>
+                </w:rPr>
+                <w:t xml:space="preserve">SQLite. (July de 2023). </w:t>
+              </w:r>
+              <w:r>
+                <w:rPr>
+                  <w:noProof/>
+                  <w:lang w:val="en-US"/>
+                </w:rPr>
+                <w:t xml:space="preserve">System Requirements For SQLite. </w:t>
+              </w:r>
+              <w:r>
+                <w:rPr>
+                  <w:i/>
+                  <w:iCs/>
+                  <w:noProof/>
+                  <w:lang w:val="en-US"/>
+                </w:rPr>
+                <w:t>System Requirements For SQLite</w:t>
+              </w:r>
+              <w:r>
+                <w:rPr>
+                  <w:noProof/>
+                  <w:lang w:val="en-US"/>
+                </w:rPr>
+                <w:t xml:space="preserve">. </w:t>
+              </w:r>
+              <w:r>
+                <w:rPr>
+                  <w:noProof/>
+                </w:rPr>
+                <w:t>Obtenido de https://www.sqlite.org/draft/sysreq.html</w:t>
+              </w:r>
+            </w:p>
+            <w:p>
+              <w:pPr>
+                <w:pStyle w:val="Bibliografa"/>
+                <w:ind w:left="720" w:hanging="720"/>
+                <w:rPr>
+                  <w:noProof/>
+                </w:rPr>
+              </w:pPr>
+              <w:r>
+                <w:rPr>
+                  <w:noProof/>
+                </w:rPr>
+                <w:t xml:space="preserve">SQLite. </w:t>
+              </w:r>
+              <w:r>
+                <w:rPr>
+                  <w:noProof/>
+                  <w:lang w:val="en-US"/>
+                </w:rPr>
+                <w:t xml:space="preserve">(July de 2023). What Is SQLite? </w:t>
+              </w:r>
+              <w:r>
+                <w:rPr>
+                  <w:i/>
+                  <w:iCs/>
+                  <w:noProof/>
+                </w:rPr>
+                <w:t>What Is SQLite?</w:t>
+              </w:r>
+              <w:r>
+                <w:rPr>
+                  <w:noProof/>
+                </w:rPr>
+                <w:t xml:space="preserve"> Obtenido de https://www.sqlite.org/index.html</w:t>
+              </w:r>
+            </w:p>
+            <w:p>
+              <w:pPr>
+                <w:pStyle w:val="Bibliografa"/>
+                <w:ind w:left="720" w:hanging="720"/>
+                <w:rPr>
+                  <w:noProof/>
+                </w:rPr>
+              </w:pPr>
+              <w:r>
+                <w:rPr>
+                  <w:noProof/>
+                </w:rPr>
+                <w:t xml:space="preserve">Wikipedia. (July de 2023). Pascal (lenguaje de programación) — Wikipedia, La enciclopedia libre. </w:t>
+              </w:r>
+              <w:r>
+                <w:rPr>
+                  <w:i/>
+                  <w:iCs/>
+                  <w:noProof/>
+                </w:rPr>
+                <w:t>Pascal (lenguaje de programación) — Wikipedia, La enciclopedia libre</w:t>
+              </w:r>
+              <w:r>
+                <w:rPr>
+                  <w:noProof/>
+                </w:rPr>
+                <w:t>. Obtenido de https://es.wikipedia.org/w/index.php?title=Pascal_(lenguaje_de_programaci%C3%B3n)&amp;oldid=151221731</w:t>
+              </w:r>
+            </w:p>
+            <w:p>
+              <w:pPr>
+                <w:pStyle w:val="Bibliografa"/>
+                <w:ind w:left="720" w:hanging="720"/>
+                <w:rPr>
+                  <w:noProof/>
+                </w:rPr>
+              </w:pPr>
+              <w:r>
+                <w:rPr>
+                  <w:noProof/>
+                </w:rPr>
+                <w:t>Zambrano-Reyes, A., Nossov, V. R., &amp; Gómez-Mancilla, J. C. (s.f.). Análisis de la Respuesta Vibratoria de Ejes Fisurados sobre Chumaceras Lubricadas para Control y Atenuación de Vibraciones en Máquinas Rotatorias.</w:t>
+              </w:r>
             </w:p>
             <w:p>
               <w:r>
@@ -7395,6 +7273,7 @@
                   <w:b/>
                   <w:bCs/>
                 </w:rPr>
+                <w:lastRenderedPageBreak/>
                 <w:fldChar w:fldCharType="end"/>
               </w:r>
             </w:p>
@@ -7470,7 +7349,7 @@
           <w:rPr>
             <w:noProof/>
           </w:rPr>
-          <w:t>18</w:t>
+          <w:t>20</w:t>
         </w:r>
         <w:r>
           <w:fldChar w:fldCharType="end"/>
@@ -7723,6 +7602,118 @@
     </w:lvl>
   </w:abstractNum>
   <w:abstractNum w:abstractNumId="2">
+    <w:nsid w:val="28FC078F"/>
+    <w:multiLevelType w:val="hybridMultilevel"/>
+    <w:tmpl w:val="9E222C9C"/>
+    <w:lvl w:ilvl="0" w:tplc="D004BE78">
+      <w:numFmt w:val="bullet"/>
+      <w:lvlText w:val="-"/>
+      <w:lvlJc w:val="left"/>
+      <w:pPr>
+        <w:ind w:left="1080" w:hanging="360"/>
+      </w:pPr>
+      <w:rPr>
+        <w:rFonts w:ascii="Arial" w:eastAsiaTheme="minorHAnsi" w:hAnsi="Arial" w:cs="Arial" w:hint="default"/>
+      </w:rPr>
+    </w:lvl>
+    <w:lvl w:ilvl="1" w:tplc="0C0A0003" w:tentative="1">
+      <w:start w:val="1"/>
+      <w:numFmt w:val="bullet"/>
+      <w:lvlText w:val="o"/>
+      <w:lvlJc w:val="left"/>
+      <w:pPr>
+        <w:ind w:left="1800" w:hanging="360"/>
+      </w:pPr>
+      <w:rPr>
+        <w:rFonts w:ascii="Courier New" w:hAnsi="Courier New" w:cs="Courier New" w:hint="default"/>
+      </w:rPr>
+    </w:lvl>
+    <w:lvl w:ilvl="2" w:tplc="0C0A0005" w:tentative="1">
+      <w:start w:val="1"/>
+      <w:numFmt w:val="bullet"/>
+      <w:lvlText w:val=""/>
+      <w:lvlJc w:val="left"/>
+      <w:pPr>
+        <w:ind w:left="2520" w:hanging="360"/>
+      </w:pPr>
+      <w:rPr>
+        <w:rFonts w:ascii="Wingdings" w:hAnsi="Wingdings" w:hint="default"/>
+      </w:rPr>
+    </w:lvl>
+    <w:lvl w:ilvl="3" w:tplc="0C0A0001" w:tentative="1">
+      <w:start w:val="1"/>
+      <w:numFmt w:val="bullet"/>
+      <w:lvlText w:val=""/>
+      <w:lvlJc w:val="left"/>
+      <w:pPr>
+        <w:ind w:left="3240" w:hanging="360"/>
+      </w:pPr>
+      <w:rPr>
+        <w:rFonts w:ascii="Symbol" w:hAnsi="Symbol" w:hint="default"/>
+      </w:rPr>
+    </w:lvl>
+    <w:lvl w:ilvl="4" w:tplc="0C0A0003" w:tentative="1">
+      <w:start w:val="1"/>
+      <w:numFmt w:val="bullet"/>
+      <w:lvlText w:val="o"/>
+      <w:lvlJc w:val="left"/>
+      <w:pPr>
+        <w:ind w:left="3960" w:hanging="360"/>
+      </w:pPr>
+      <w:rPr>
+        <w:rFonts w:ascii="Courier New" w:hAnsi="Courier New" w:cs="Courier New" w:hint="default"/>
+      </w:rPr>
+    </w:lvl>
+    <w:lvl w:ilvl="5" w:tplc="0C0A0005" w:tentative="1">
+      <w:start w:val="1"/>
+      <w:numFmt w:val="bullet"/>
+      <w:lvlText w:val=""/>
+      <w:lvlJc w:val="left"/>
+      <w:pPr>
+        <w:ind w:left="4680" w:hanging="360"/>
+      </w:pPr>
+      <w:rPr>
+        <w:rFonts w:ascii="Wingdings" w:hAnsi="Wingdings" w:hint="default"/>
+      </w:rPr>
+    </w:lvl>
+    <w:lvl w:ilvl="6" w:tplc="0C0A0001" w:tentative="1">
+      <w:start w:val="1"/>
+      <w:numFmt w:val="bullet"/>
+      <w:lvlText w:val=""/>
+      <w:lvlJc w:val="left"/>
+      <w:pPr>
+        <w:ind w:left="5400" w:hanging="360"/>
+      </w:pPr>
+      <w:rPr>
+        <w:rFonts w:ascii="Symbol" w:hAnsi="Symbol" w:hint="default"/>
+      </w:rPr>
+    </w:lvl>
+    <w:lvl w:ilvl="7" w:tplc="0C0A0003" w:tentative="1">
+      <w:start w:val="1"/>
+      <w:numFmt w:val="bullet"/>
+      <w:lvlText w:val="o"/>
+      <w:lvlJc w:val="left"/>
+      <w:pPr>
+        <w:ind w:left="6120" w:hanging="360"/>
+      </w:pPr>
+      <w:rPr>
+        <w:rFonts w:ascii="Courier New" w:hAnsi="Courier New" w:cs="Courier New" w:hint="default"/>
+      </w:rPr>
+    </w:lvl>
+    <w:lvl w:ilvl="8" w:tplc="0C0A0005" w:tentative="1">
+      <w:start w:val="1"/>
+      <w:numFmt w:val="bullet"/>
+      <w:lvlText w:val=""/>
+      <w:lvlJc w:val="left"/>
+      <w:pPr>
+        <w:ind w:left="6840" w:hanging="360"/>
+      </w:pPr>
+      <w:rPr>
+        <w:rFonts w:ascii="Wingdings" w:hAnsi="Wingdings" w:hint="default"/>
+      </w:rPr>
+    </w:lvl>
+  </w:abstractNum>
+  <w:abstractNum w:abstractNumId="3">
     <w:nsid w:val="2BC843EB"/>
     <w:multiLevelType w:val="hybridMultilevel"/>
     <w:tmpl w:val="ADE84C82"/>
@@ -7808,7 +7799,7 @@
       </w:pPr>
     </w:lvl>
   </w:abstractNum>
-  <w:abstractNum w:abstractNumId="3">
+  <w:abstractNum w:abstractNumId="4">
     <w:nsid w:val="2F2738F2"/>
     <w:multiLevelType w:val="hybridMultilevel"/>
     <w:tmpl w:val="99DC175E"/>
@@ -7894,7 +7885,7 @@
       </w:pPr>
     </w:lvl>
   </w:abstractNum>
-  <w:abstractNum w:abstractNumId="4">
+  <w:abstractNum w:abstractNumId="5">
     <w:nsid w:val="30C47EFA"/>
     <w:multiLevelType w:val="hybridMultilevel"/>
     <w:tmpl w:val="FD36C26E"/>
@@ -7980,7 +7971,7 @@
       </w:pPr>
     </w:lvl>
   </w:abstractNum>
-  <w:abstractNum w:abstractNumId="5">
+  <w:abstractNum w:abstractNumId="6">
     <w:nsid w:val="314A206B"/>
     <w:multiLevelType w:val="hybridMultilevel"/>
     <w:tmpl w:val="22EE5ABE"/>
@@ -8066,7 +8057,231 @@
       </w:pPr>
     </w:lvl>
   </w:abstractNum>
-  <w:abstractNum w:abstractNumId="6">
+  <w:abstractNum w:abstractNumId="7">
+    <w:nsid w:val="3C7F088E"/>
+    <w:multiLevelType w:val="hybridMultilevel"/>
+    <w:tmpl w:val="770C77EA"/>
+    <w:lvl w:ilvl="0" w:tplc="CDE681F0">
+      <w:numFmt w:val="bullet"/>
+      <w:lvlText w:val="-"/>
+      <w:lvlJc w:val="left"/>
+      <w:pPr>
+        <w:ind w:left="1080" w:hanging="360"/>
+      </w:pPr>
+      <w:rPr>
+        <w:rFonts w:ascii="Arial" w:eastAsiaTheme="minorHAnsi" w:hAnsi="Arial" w:cs="Arial" w:hint="default"/>
+      </w:rPr>
+    </w:lvl>
+    <w:lvl w:ilvl="1" w:tplc="0C0A0003" w:tentative="1">
+      <w:start w:val="1"/>
+      <w:numFmt w:val="bullet"/>
+      <w:lvlText w:val="o"/>
+      <w:lvlJc w:val="left"/>
+      <w:pPr>
+        <w:ind w:left="1800" w:hanging="360"/>
+      </w:pPr>
+      <w:rPr>
+        <w:rFonts w:ascii="Courier New" w:hAnsi="Courier New" w:cs="Courier New" w:hint="default"/>
+      </w:rPr>
+    </w:lvl>
+    <w:lvl w:ilvl="2" w:tplc="0C0A0005" w:tentative="1">
+      <w:start w:val="1"/>
+      <w:numFmt w:val="bullet"/>
+      <w:lvlText w:val=""/>
+      <w:lvlJc w:val="left"/>
+      <w:pPr>
+        <w:ind w:left="2520" w:hanging="360"/>
+      </w:pPr>
+      <w:rPr>
+        <w:rFonts w:ascii="Wingdings" w:hAnsi="Wingdings" w:hint="default"/>
+      </w:rPr>
+    </w:lvl>
+    <w:lvl w:ilvl="3" w:tplc="0C0A0001" w:tentative="1">
+      <w:start w:val="1"/>
+      <w:numFmt w:val="bullet"/>
+      <w:lvlText w:val=""/>
+      <w:lvlJc w:val="left"/>
+      <w:pPr>
+        <w:ind w:left="3240" w:hanging="360"/>
+      </w:pPr>
+      <w:rPr>
+        <w:rFonts w:ascii="Symbol" w:hAnsi="Symbol" w:hint="default"/>
+      </w:rPr>
+    </w:lvl>
+    <w:lvl w:ilvl="4" w:tplc="0C0A0003" w:tentative="1">
+      <w:start w:val="1"/>
+      <w:numFmt w:val="bullet"/>
+      <w:lvlText w:val="o"/>
+      <w:lvlJc w:val="left"/>
+      <w:pPr>
+        <w:ind w:left="3960" w:hanging="360"/>
+      </w:pPr>
+      <w:rPr>
+        <w:rFonts w:ascii="Courier New" w:hAnsi="Courier New" w:cs="Courier New" w:hint="default"/>
+      </w:rPr>
+    </w:lvl>
+    <w:lvl w:ilvl="5" w:tplc="0C0A0005" w:tentative="1">
+      <w:start w:val="1"/>
+      <w:numFmt w:val="bullet"/>
+      <w:lvlText w:val=""/>
+      <w:lvlJc w:val="left"/>
+      <w:pPr>
+        <w:ind w:left="4680" w:hanging="360"/>
+      </w:pPr>
+      <w:rPr>
+        <w:rFonts w:ascii="Wingdings" w:hAnsi="Wingdings" w:hint="default"/>
+      </w:rPr>
+    </w:lvl>
+    <w:lvl w:ilvl="6" w:tplc="0C0A0001" w:tentative="1">
+      <w:start w:val="1"/>
+      <w:numFmt w:val="bullet"/>
+      <w:lvlText w:val=""/>
+      <w:lvlJc w:val="left"/>
+      <w:pPr>
+        <w:ind w:left="5400" w:hanging="360"/>
+      </w:pPr>
+      <w:rPr>
+        <w:rFonts w:ascii="Symbol" w:hAnsi="Symbol" w:hint="default"/>
+      </w:rPr>
+    </w:lvl>
+    <w:lvl w:ilvl="7" w:tplc="0C0A0003" w:tentative="1">
+      <w:start w:val="1"/>
+      <w:numFmt w:val="bullet"/>
+      <w:lvlText w:val="o"/>
+      <w:lvlJc w:val="left"/>
+      <w:pPr>
+        <w:ind w:left="6120" w:hanging="360"/>
+      </w:pPr>
+      <w:rPr>
+        <w:rFonts w:ascii="Courier New" w:hAnsi="Courier New" w:cs="Courier New" w:hint="default"/>
+      </w:rPr>
+    </w:lvl>
+    <w:lvl w:ilvl="8" w:tplc="0C0A0005" w:tentative="1">
+      <w:start w:val="1"/>
+      <w:numFmt w:val="bullet"/>
+      <w:lvlText w:val=""/>
+      <w:lvlJc w:val="left"/>
+      <w:pPr>
+        <w:ind w:left="6840" w:hanging="360"/>
+      </w:pPr>
+      <w:rPr>
+        <w:rFonts w:ascii="Wingdings" w:hAnsi="Wingdings" w:hint="default"/>
+      </w:rPr>
+    </w:lvl>
+  </w:abstractNum>
+  <w:abstractNum w:abstractNumId="8">
+    <w:nsid w:val="49324B12"/>
+    <w:multiLevelType w:val="hybridMultilevel"/>
+    <w:tmpl w:val="5FA4A0C0"/>
+    <w:lvl w:ilvl="0" w:tplc="688E8DAA">
+      <w:numFmt w:val="bullet"/>
+      <w:lvlText w:val="-"/>
+      <w:lvlJc w:val="left"/>
+      <w:pPr>
+        <w:ind w:left="1080" w:hanging="360"/>
+      </w:pPr>
+      <w:rPr>
+        <w:rFonts w:ascii="Arial" w:eastAsiaTheme="minorHAnsi" w:hAnsi="Arial" w:cs="Arial" w:hint="default"/>
+      </w:rPr>
+    </w:lvl>
+    <w:lvl w:ilvl="1" w:tplc="0C0A0003" w:tentative="1">
+      <w:start w:val="1"/>
+      <w:numFmt w:val="bullet"/>
+      <w:lvlText w:val="o"/>
+      <w:lvlJc w:val="left"/>
+      <w:pPr>
+        <w:ind w:left="1800" w:hanging="360"/>
+      </w:pPr>
+      <w:rPr>
+        <w:rFonts w:ascii="Courier New" w:hAnsi="Courier New" w:cs="Courier New" w:hint="default"/>
+      </w:rPr>
+    </w:lvl>
+    <w:lvl w:ilvl="2" w:tplc="0C0A0005" w:tentative="1">
+      <w:start w:val="1"/>
+      <w:numFmt w:val="bullet"/>
+      <w:lvlText w:val=""/>
+      <w:lvlJc w:val="left"/>
+      <w:pPr>
+        <w:ind w:left="2520" w:hanging="360"/>
+      </w:pPr>
+      <w:rPr>
+        <w:rFonts w:ascii="Wingdings" w:hAnsi="Wingdings" w:hint="default"/>
+      </w:rPr>
+    </w:lvl>
+    <w:lvl w:ilvl="3" w:tplc="0C0A0001" w:tentative="1">
+      <w:start w:val="1"/>
+      <w:numFmt w:val="bullet"/>
+      <w:lvlText w:val=""/>
+      <w:lvlJc w:val="left"/>
+      <w:pPr>
+        <w:ind w:left="3240" w:hanging="360"/>
+      </w:pPr>
+      <w:rPr>
+        <w:rFonts w:ascii="Symbol" w:hAnsi="Symbol" w:hint="default"/>
+      </w:rPr>
+    </w:lvl>
+    <w:lvl w:ilvl="4" w:tplc="0C0A0003" w:tentative="1">
+      <w:start w:val="1"/>
+      <w:numFmt w:val="bullet"/>
+      <w:lvlText w:val="o"/>
+      <w:lvlJc w:val="left"/>
+      <w:pPr>
+        <w:ind w:left="3960" w:hanging="360"/>
+      </w:pPr>
+      <w:rPr>
+        <w:rFonts w:ascii="Courier New" w:hAnsi="Courier New" w:cs="Courier New" w:hint="default"/>
+      </w:rPr>
+    </w:lvl>
+    <w:lvl w:ilvl="5" w:tplc="0C0A0005" w:tentative="1">
+      <w:start w:val="1"/>
+      <w:numFmt w:val="bullet"/>
+      <w:lvlText w:val=""/>
+      <w:lvlJc w:val="left"/>
+      <w:pPr>
+        <w:ind w:left="4680" w:hanging="360"/>
+      </w:pPr>
+      <w:rPr>
+        <w:rFonts w:ascii="Wingdings" w:hAnsi="Wingdings" w:hint="default"/>
+      </w:rPr>
+    </w:lvl>
+    <w:lvl w:ilvl="6" w:tplc="0C0A0001" w:tentative="1">
+      <w:start w:val="1"/>
+      <w:numFmt w:val="bullet"/>
+      <w:lvlText w:val=""/>
+      <w:lvlJc w:val="left"/>
+      <w:pPr>
+        <w:ind w:left="5400" w:hanging="360"/>
+      </w:pPr>
+      <w:rPr>
+        <w:rFonts w:ascii="Symbol" w:hAnsi="Symbol" w:hint="default"/>
+      </w:rPr>
+    </w:lvl>
+    <w:lvl w:ilvl="7" w:tplc="0C0A0003" w:tentative="1">
+      <w:start w:val="1"/>
+      <w:numFmt w:val="bullet"/>
+      <w:lvlText w:val="o"/>
+      <w:lvlJc w:val="left"/>
+      <w:pPr>
+        <w:ind w:left="6120" w:hanging="360"/>
+      </w:pPr>
+      <w:rPr>
+        <w:rFonts w:ascii="Courier New" w:hAnsi="Courier New" w:cs="Courier New" w:hint="default"/>
+      </w:rPr>
+    </w:lvl>
+    <w:lvl w:ilvl="8" w:tplc="0C0A0005" w:tentative="1">
+      <w:start w:val="1"/>
+      <w:numFmt w:val="bullet"/>
+      <w:lvlText w:val=""/>
+      <w:lvlJc w:val="left"/>
+      <w:pPr>
+        <w:ind w:left="6840" w:hanging="360"/>
+      </w:pPr>
+      <w:rPr>
+        <w:rFonts w:ascii="Wingdings" w:hAnsi="Wingdings" w:hint="default"/>
+      </w:rPr>
+    </w:lvl>
+  </w:abstractNum>
+  <w:abstractNum w:abstractNumId="9">
     <w:nsid w:val="50DB1654"/>
     <w:multiLevelType w:val="hybridMultilevel"/>
     <w:tmpl w:val="B3623A86"/>
@@ -8152,7 +8367,7 @@
       </w:pPr>
     </w:lvl>
   </w:abstractNum>
-  <w:abstractNum w:abstractNumId="7">
+  <w:abstractNum w:abstractNumId="10">
     <w:nsid w:val="5FE05CC9"/>
     <w:multiLevelType w:val="hybridMultilevel"/>
     <w:tmpl w:val="A5D0A620"/>
@@ -8265,7 +8480,93 @@
       </w:rPr>
     </w:lvl>
   </w:abstractNum>
-  <w:abstractNum w:abstractNumId="8">
+  <w:abstractNum w:abstractNumId="11">
+    <w:nsid w:val="6E0B58BC"/>
+    <w:multiLevelType w:val="hybridMultilevel"/>
+    <w:tmpl w:val="CC4CFC6E"/>
+    <w:lvl w:ilvl="0" w:tplc="0C0A000F">
+      <w:start w:val="1"/>
+      <w:numFmt w:val="decimal"/>
+      <w:lvlText w:val="%1."/>
+      <w:lvlJc w:val="left"/>
+      <w:pPr>
+        <w:ind w:left="720" w:hanging="360"/>
+      </w:pPr>
+    </w:lvl>
+    <w:lvl w:ilvl="1" w:tplc="0C0A0019" w:tentative="1">
+      <w:start w:val="1"/>
+      <w:numFmt w:val="lowerLetter"/>
+      <w:lvlText w:val="%2."/>
+      <w:lvlJc w:val="left"/>
+      <w:pPr>
+        <w:ind w:left="1440" w:hanging="360"/>
+      </w:pPr>
+    </w:lvl>
+    <w:lvl w:ilvl="2" w:tplc="0C0A001B" w:tentative="1">
+      <w:start w:val="1"/>
+      <w:numFmt w:val="lowerRoman"/>
+      <w:lvlText w:val="%3."/>
+      <w:lvlJc w:val="right"/>
+      <w:pPr>
+        <w:ind w:left="2160" w:hanging="180"/>
+      </w:pPr>
+    </w:lvl>
+    <w:lvl w:ilvl="3" w:tplc="0C0A000F" w:tentative="1">
+      <w:start w:val="1"/>
+      <w:numFmt w:val="decimal"/>
+      <w:lvlText w:val="%4."/>
+      <w:lvlJc w:val="left"/>
+      <w:pPr>
+        <w:ind w:left="2880" w:hanging="360"/>
+      </w:pPr>
+    </w:lvl>
+    <w:lvl w:ilvl="4" w:tplc="0C0A0019" w:tentative="1">
+      <w:start w:val="1"/>
+      <w:numFmt w:val="lowerLetter"/>
+      <w:lvlText w:val="%5."/>
+      <w:lvlJc w:val="left"/>
+      <w:pPr>
+        <w:ind w:left="3600" w:hanging="360"/>
+      </w:pPr>
+    </w:lvl>
+    <w:lvl w:ilvl="5" w:tplc="0C0A001B" w:tentative="1">
+      <w:start w:val="1"/>
+      <w:numFmt w:val="lowerRoman"/>
+      <w:lvlText w:val="%6."/>
+      <w:lvlJc w:val="right"/>
+      <w:pPr>
+        <w:ind w:left="4320" w:hanging="180"/>
+      </w:pPr>
+    </w:lvl>
+    <w:lvl w:ilvl="6" w:tplc="0C0A000F" w:tentative="1">
+      <w:start w:val="1"/>
+      <w:numFmt w:val="decimal"/>
+      <w:lvlText w:val="%7."/>
+      <w:lvlJc w:val="left"/>
+      <w:pPr>
+        <w:ind w:left="5040" w:hanging="360"/>
+      </w:pPr>
+    </w:lvl>
+    <w:lvl w:ilvl="7" w:tplc="0C0A0019" w:tentative="1">
+      <w:start w:val="1"/>
+      <w:numFmt w:val="lowerLetter"/>
+      <w:lvlText w:val="%8."/>
+      <w:lvlJc w:val="left"/>
+      <w:pPr>
+        <w:ind w:left="5760" w:hanging="360"/>
+      </w:pPr>
+    </w:lvl>
+    <w:lvl w:ilvl="8" w:tplc="0C0A001B" w:tentative="1">
+      <w:start w:val="1"/>
+      <w:numFmt w:val="lowerRoman"/>
+      <w:lvlText w:val="%9."/>
+      <w:lvlJc w:val="right"/>
+      <w:pPr>
+        <w:ind w:left="6480" w:hanging="180"/>
+      </w:pPr>
+    </w:lvl>
+  </w:abstractNum>
+  <w:abstractNum w:abstractNumId="12">
     <w:nsid w:val="7087315A"/>
     <w:multiLevelType w:val="hybridMultilevel"/>
     <w:tmpl w:val="7CE4D940"/>
@@ -8378,7 +8679,7 @@
       </w:rPr>
     </w:lvl>
   </w:abstractNum>
-  <w:abstractNum w:abstractNumId="9">
+  <w:abstractNum w:abstractNumId="13">
     <w:nsid w:val="7775236F"/>
     <w:multiLevelType w:val="multilevel"/>
     <w:tmpl w:val="0C0A001F"/>
@@ -8464,7 +8765,7 @@
       </w:pPr>
     </w:lvl>
   </w:abstractNum>
-  <w:abstractNum w:abstractNumId="10">
+  <w:abstractNum w:abstractNumId="14">
     <w:nsid w:val="778C7994"/>
     <w:multiLevelType w:val="hybridMultilevel"/>
     <w:tmpl w:val="FB707C82"/>
@@ -8550,7 +8851,93 @@
       </w:pPr>
     </w:lvl>
   </w:abstractNum>
-  <w:abstractNum w:abstractNumId="11">
+  <w:abstractNum w:abstractNumId="15">
+    <w:nsid w:val="78077725"/>
+    <w:multiLevelType w:val="hybridMultilevel"/>
+    <w:tmpl w:val="18605EB8"/>
+    <w:lvl w:ilvl="0" w:tplc="0C0A000F">
+      <w:start w:val="1"/>
+      <w:numFmt w:val="decimal"/>
+      <w:lvlText w:val="%1."/>
+      <w:lvlJc w:val="left"/>
+      <w:pPr>
+        <w:ind w:left="720" w:hanging="360"/>
+      </w:pPr>
+    </w:lvl>
+    <w:lvl w:ilvl="1" w:tplc="0C0A0019" w:tentative="1">
+      <w:start w:val="1"/>
+      <w:numFmt w:val="lowerLetter"/>
+      <w:lvlText w:val="%2."/>
+      <w:lvlJc w:val="left"/>
+      <w:pPr>
+        <w:ind w:left="1440" w:hanging="360"/>
+      </w:pPr>
+    </w:lvl>
+    <w:lvl w:ilvl="2" w:tplc="0C0A001B" w:tentative="1">
+      <w:start w:val="1"/>
+      <w:numFmt w:val="lowerRoman"/>
+      <w:lvlText w:val="%3."/>
+      <w:lvlJc w:val="right"/>
+      <w:pPr>
+        <w:ind w:left="2160" w:hanging="180"/>
+      </w:pPr>
+    </w:lvl>
+    <w:lvl w:ilvl="3" w:tplc="0C0A000F" w:tentative="1">
+      <w:start w:val="1"/>
+      <w:numFmt w:val="decimal"/>
+      <w:lvlText w:val="%4."/>
+      <w:lvlJc w:val="left"/>
+      <w:pPr>
+        <w:ind w:left="2880" w:hanging="360"/>
+      </w:pPr>
+    </w:lvl>
+    <w:lvl w:ilvl="4" w:tplc="0C0A0019" w:tentative="1">
+      <w:start w:val="1"/>
+      <w:numFmt w:val="lowerLetter"/>
+      <w:lvlText w:val="%5."/>
+      <w:lvlJc w:val="left"/>
+      <w:pPr>
+        <w:ind w:left="3600" w:hanging="360"/>
+      </w:pPr>
+    </w:lvl>
+    <w:lvl w:ilvl="5" w:tplc="0C0A001B" w:tentative="1">
+      <w:start w:val="1"/>
+      <w:numFmt w:val="lowerRoman"/>
+      <w:lvlText w:val="%6."/>
+      <w:lvlJc w:val="right"/>
+      <w:pPr>
+        <w:ind w:left="4320" w:hanging="180"/>
+      </w:pPr>
+    </w:lvl>
+    <w:lvl w:ilvl="6" w:tplc="0C0A000F" w:tentative="1">
+      <w:start w:val="1"/>
+      <w:numFmt w:val="decimal"/>
+      <w:lvlText w:val="%7."/>
+      <w:lvlJc w:val="left"/>
+      <w:pPr>
+        <w:ind w:left="5040" w:hanging="360"/>
+      </w:pPr>
+    </w:lvl>
+    <w:lvl w:ilvl="7" w:tplc="0C0A0019" w:tentative="1">
+      <w:start w:val="1"/>
+      <w:numFmt w:val="lowerLetter"/>
+      <w:lvlText w:val="%8."/>
+      <w:lvlJc w:val="left"/>
+      <w:pPr>
+        <w:ind w:left="5760" w:hanging="360"/>
+      </w:pPr>
+    </w:lvl>
+    <w:lvl w:ilvl="8" w:tplc="0C0A001B" w:tentative="1">
+      <w:start w:val="1"/>
+      <w:numFmt w:val="lowerRoman"/>
+      <w:lvlText w:val="%9."/>
+      <w:lvlJc w:val="right"/>
+      <w:pPr>
+        <w:ind w:left="6480" w:hanging="180"/>
+      </w:pPr>
+    </w:lvl>
+  </w:abstractNum>
+  <w:abstractNum w:abstractNumId="16">
     <w:nsid w:val="785B1319"/>
     <w:multiLevelType w:val="hybridMultilevel"/>
     <w:tmpl w:val="D41A6716"/>
@@ -8636,7 +9023,7 @@
       </w:pPr>
     </w:lvl>
   </w:abstractNum>
-  <w:abstractNum w:abstractNumId="12">
+  <w:abstractNum w:abstractNumId="17">
     <w:nsid w:val="7D59073B"/>
     <w:multiLevelType w:val="hybridMultilevel"/>
     <w:tmpl w:val="00EA902C"/>
@@ -8722,7 +9109,7 @@
       </w:pPr>
     </w:lvl>
   </w:abstractNum>
-  <w:abstractNum w:abstractNumId="13">
+  <w:abstractNum w:abstractNumId="18">
     <w:nsid w:val="7D6B5667"/>
     <w:multiLevelType w:val="hybridMultilevel"/>
     <w:tmpl w:val="EAAE99B0"/>
@@ -8809,10 +9196,10 @@
     </w:lvl>
   </w:abstractNum>
   <w:num w:numId="1">
-    <w:abstractNumId w:val="8"/>
+    <w:abstractNumId w:val="12"/>
   </w:num>
   <w:num w:numId="2">
-    <w:abstractNumId w:val="7"/>
+    <w:abstractNumId w:val="10"/>
   </w:num>
   <w:num w:numId="3">
     <w:abstractNumId w:val="1"/>
@@ -8821,34 +9208,49 @@
     <w:abstractNumId w:val="0"/>
   </w:num>
   <w:num w:numId="5">
-    <w:abstractNumId w:val="12"/>
+    <w:abstractNumId w:val="17"/>
   </w:num>
   <w:num w:numId="6">
+    <w:abstractNumId w:val="5"/>
+  </w:num>
+  <w:num w:numId="7">
+    <w:abstractNumId w:val="9"/>
+  </w:num>
+  <w:num w:numId="8">
     <w:abstractNumId w:val="4"/>
   </w:num>
-  <w:num w:numId="7">
+  <w:num w:numId="9">
+    <w:abstractNumId w:val="18"/>
+  </w:num>
+  <w:num w:numId="10">
+    <w:abstractNumId w:val="14"/>
+  </w:num>
+  <w:num w:numId="11">
     <w:abstractNumId w:val="6"/>
   </w:num>
-  <w:num w:numId="8">
+  <w:num w:numId="12">
+    <w:abstractNumId w:val="13"/>
+  </w:num>
+  <w:num w:numId="13">
     <w:abstractNumId w:val="3"/>
   </w:num>
-  <w:num w:numId="9">
-    <w:abstractNumId w:val="13"/>
+  <w:num w:numId="14">
+    <w:abstractNumId w:val="16"/>
   </w:num>
-  <w:num w:numId="10">
-    <w:abstractNumId w:val="10"/>
+  <w:num w:numId="15">
+    <w:abstractNumId w:val="15"/>
   </w:num>
-  <w:num w:numId="11">
-    <w:abstractNumId w:val="5"/>
+  <w:num w:numId="16">
+    <w:abstractNumId w:val="11"/>
   </w:num>
-  <w:num w:numId="12">
-    <w:abstractNumId w:val="9"/>
+  <w:num w:numId="17">
+    <w:abstractNumId w:val="8"/>
   </w:num>
-  <w:num w:numId="13">
+  <w:num w:numId="18">
+    <w:abstractNumId w:val="7"/>
+  </w:num>
+  <w:num w:numId="19">
     <w:abstractNumId w:val="2"/>
-  </w:num>
-  <w:num w:numId="14">
-    <w:abstractNumId w:val="11"/>
   </w:num>
 </w:numbering>
 </file>
@@ -9974,7 +10376,7 @@
 </file>
 
 <file path=customXml/item1.xml><?xml version="1.0" encoding="utf-8"?>
-<b:Sources xmlns:b="http://schemas.openxmlformats.org/officeDocument/2006/bibliography" xmlns="http://schemas.openxmlformats.org/officeDocument/2006/bibliography" SelectedStyle="\IEEE2006OfficeOnline.xsl" StyleName="IEEE" Version="2006">
+<b:Sources xmlns:b="http://schemas.openxmlformats.org/officeDocument/2006/bibliography" xmlns="http://schemas.openxmlformats.org/officeDocument/2006/bibliography" SelectedStyle="\APASixthEditionOfficeOnline.xsl" StyleName="APA" Version="6">
   <b:Source>
     <b:BIBTEX_Entry>article</b:BIBTEX_Entry>
     <b:SourceType>JournalArticle</b:SourceType>
@@ -10252,7 +10654,7 @@
     </b:Author>
     <b:Month>July</b:Month>
     <b:PublicationTitle>What Is SQLite?</b:PublicationTitle>
-    <b:RefOrder>12</b:RefOrder>
+    <b:RefOrder>15</b:RefOrder>
   </b:Source>
   <b:Source>
     <b:Year>2023</b:Year>
@@ -10273,7 +10675,7 @@
     </b:Author>
     <b:Month>July</b:Month>
     <b:PublicationTitle>Appropriate Uses For SQLite</b:PublicationTitle>
-    <b:RefOrder>16</b:RefOrder>
+    <b:RefOrder>19</b:RefOrder>
   </b:Source>
   <b:Source>
     <b:Year>2023</b:Year>
@@ -10294,7 +10696,7 @@
     </b:Author>
     <b:Month>July</b:Month>
     <b:PublicationTitle>Single-file Cross-platform Database</b:PublicationTitle>
-    <b:RefOrder>13</b:RefOrder>
+    <b:RefOrder>16</b:RefOrder>
   </b:Source>
   <b:Source>
     <b:Year>2023</b:Year>
@@ -10315,7 +10717,7 @@
     </b:Author>
     <b:Month>July</b:Month>
     <b:PublicationTitle>About SQLite</b:PublicationTitle>
-    <b:RefOrder>14</b:RefOrder>
+    <b:RefOrder>17</b:RefOrder>
   </b:Source>
   <b:Source>
     <b:Year>2023</b:Year>
@@ -10336,13 +10738,77 @@
     </b:Author>
     <b:Month>July</b:Month>
     <b:PublicationTitle>System Requirements For SQLite</b:PublicationTitle>
-    <b:RefOrder>15</b:RefOrder>
+    <b:RefOrder>18</b:RefOrder>
+  </b:Source>
+  <b:Source>
+    <b:Year>2003</b:Year>
+    <b:BIBTEX_Entry>book</b:BIBTEX_Entry>
+    <b:SourceType>Book</b:SourceType>
+    <b:Title>Essential Pascal</b:Title>
+    <b:Publisher>Marco Cantú Books</b:Publisher>
+    <b:Tag>Cantu2003</b:Tag>
+    <b:Author>
+      <b:Author>
+        <b:NameList>
+          <b:Person>
+            <b:Last>Cantú</b:Last>
+            <b:First>Marco</b:First>
+          </b:Person>
+        </b:NameList>
+      </b:Author>
+      <b:Editor>
+        <b:NameList>
+          <b:Person>
+            <b:Last>Books</b:Last>
+            <b:Middle>Cantú</b:Middle>
+            <b:First>Marco</b:First>
+          </b:Person>
+        </b:NameList>
+      </b:Editor>
+    </b:Author>
+    <b:Month>July</b:Month>
+    <b:RefOrder>12</b:RefOrder>
+  </b:Source>
+  <b:Source>
+    <b:Year>2023</b:Year>
+    <b:BIBTEX_Entry>misc</b:BIBTEX_Entry>
+    <b:Comments>[Internet; descargado 17-mayo-2023]</b:Comments>
+    <b:SourceType>Misc</b:SourceType>
+    <b:Title>Pascal (lenguaje de programación) — Wikipedia, La enciclopedia libre</b:Title>
+    <b:Tag>eswiki:151221731</b:Tag>
+    <b:URL>https://es.wikipedia.org/w/index.php?title=Pascal_(lenguaje_de_programaci%C3%B3n)&amp;oldid=151221731</b:URL>
+    <b:Author>
+      <b:Author>
+        <b:NameList>
+          <b:Person>
+            <b:Last>Wikipedia</b:Last>
+          </b:Person>
+        </b:NameList>
+      </b:Author>
+    </b:Author>
+    <b:Month>July</b:Month>
+    <b:PublicationTitle>Pascal (lenguaje de programación) — Wikipedia, La enciclopedia libre</b:PublicationTitle>
+    <b:RefOrder>13</b:RefOrder>
+  </b:Source>
+  <b:Source>
+    <b:Year>2023</b:Year>
+    <b:BIBTEX_Entry>misc</b:BIBTEX_Entry>
+    <b:Comments>Disponible en: https://lenguajesdeprogramacion.net/pascal-y-delphi/</b:Comments>
+    <b:SourceType>Misc</b:SourceType>
+    <b:Title>Lenguaje de programación Pascal actualizado a 2023</b:Title>
+    <b:BIBTEX_HowPublished>URL: https://lenguajesdeprogramacion.net/pascal-y-delphi/</b:BIBTEX_HowPublished>
+    <b:Tag>2023</b:Tag>
+    <b:URL>https://lenguajesdeprogramacion.net/pascal-y-delphi/</b:URL>
+    <b:Author/>
+    <b:Month>July</b:Month>
+    <b:PublicationTitle>Lenguaje de programación Pascal actualizado a 2023</b:PublicationTitle>
+    <b:RefOrder>14</b:RefOrder>
   </b:Source>
 </b:Sources>
 </file>
 
 <file path=customXml/itemProps1.xml><?xml version="1.0" encoding="utf-8"?>
-<ds:datastoreItem xmlns:ds="http://schemas.openxmlformats.org/officeDocument/2006/customXml" ds:itemID="{2921DD8D-5086-4E29-B420-F1625191AD80}">
+<ds:datastoreItem xmlns:ds="http://schemas.openxmlformats.org/officeDocument/2006/customXml" ds:itemID="{C2C2202B-0F67-4A9D-92BD-FB8DA447619F}">
   <ds:schemaRefs>
     <ds:schemaRef ds:uri="http://schemas.openxmlformats.org/officeDocument/2006/bibliography"/>
   </ds:schemaRefs>

</xml_diff>

<commit_message>
Terminado todos los epigrafes y conclusiones
Falta revisar por los tutores
</commit_message>
<xml_diff>
--- a/Informe de las Prácticas Profesionales 1 .docx
+++ b/Informe de las Prácticas Profesionales 1 .docx
@@ -1366,7 +1366,7 @@
             </w:rPr>
             <w:fldChar w:fldCharType="separate"/>
           </w:r>
-          <w:hyperlink w:anchor="_Toc139672386" w:history="1">
+          <w:hyperlink w:anchor="_Toc139736085" w:history="1">
             <w:r>
               <w:rPr>
                 <w:rStyle w:val="Hipervnculo"/>
@@ -1393,7 +1393,7 @@
                 <w:noProof/>
                 <w:webHidden/>
               </w:rPr>
-              <w:instrText xml:space="preserve"> PAGEREF _Toc139672386 \h </w:instrText>
+              <w:instrText xml:space="preserve"> PAGEREF _Toc139736085 \h </w:instrText>
             </w:r>
             <w:r>
               <w:rPr>
@@ -1437,7 +1437,7 @@
               <w:lang w:eastAsia="es-ES"/>
             </w:rPr>
           </w:pPr>
-          <w:hyperlink w:anchor="_Toc139672387" w:history="1">
+          <w:hyperlink w:anchor="_Toc139736086" w:history="1">
             <w:r>
               <w:rPr>
                 <w:rStyle w:val="Hipervnculo"/>
@@ -1464,7 +1464,7 @@
                 <w:noProof/>
                 <w:webHidden/>
               </w:rPr>
-              <w:instrText xml:space="preserve"> PAGEREF _Toc139672387 \h </w:instrText>
+              <w:instrText xml:space="preserve"> PAGEREF _Toc139736086 \h </w:instrText>
             </w:r>
             <w:r>
               <w:rPr>
@@ -1508,7 +1508,7 @@
               <w:lang w:eastAsia="es-ES"/>
             </w:rPr>
           </w:pPr>
-          <w:hyperlink w:anchor="_Toc139672388" w:history="1">
+          <w:hyperlink w:anchor="_Toc139736087" w:history="1">
             <w:r>
               <w:rPr>
                 <w:rStyle w:val="Hipervnculo"/>
@@ -1535,220 +1535,7 @@
                 <w:noProof/>
                 <w:webHidden/>
               </w:rPr>
-              <w:instrText xml:space="preserve"> PAGEREF _Toc139672388 \h </w:instrText>
-            </w:r>
-            <w:r>
-              <w:rPr>
-                <w:noProof/>
-                <w:webHidden/>
-              </w:rPr>
-            </w:r>
-            <w:r>
-              <w:rPr>
-                <w:noProof/>
-                <w:webHidden/>
-              </w:rPr>
-              <w:fldChar w:fldCharType="separate"/>
-            </w:r>
-            <w:r>
-              <w:rPr>
-                <w:noProof/>
-                <w:webHidden/>
-              </w:rPr>
-              <w:t>14</w:t>
-            </w:r>
-            <w:r>
-              <w:rPr>
-                <w:noProof/>
-                <w:webHidden/>
-              </w:rPr>
-              <w:fldChar w:fldCharType="end"/>
-            </w:r>
-          </w:hyperlink>
-        </w:p>
-        <w:p>
-          <w:pPr>
-            <w:pStyle w:val="TDC1"/>
-            <w:tabs>
-              <w:tab w:val="right" w:leader="dot" w:pos="8494"/>
-            </w:tabs>
-            <w:rPr>
-              <w:rFonts w:asciiTheme="minorHAnsi" w:eastAsiaTheme="minorEastAsia" w:hAnsiTheme="minorHAnsi"/>
-              <w:noProof/>
-              <w:sz w:val="22"/>
-              <w:lang w:eastAsia="es-ES"/>
-            </w:rPr>
-          </w:pPr>
-          <w:hyperlink w:anchor="_Toc139672389" w:history="1">
-            <w:r>
-              <w:rPr>
-                <w:rStyle w:val="Hipervnculo"/>
-                <w:noProof/>
-              </w:rPr>
-              <w:t>Capítulo 3: Validación de la solución</w:t>
-            </w:r>
-            <w:r>
-              <w:rPr>
-                <w:noProof/>
-                <w:webHidden/>
-              </w:rPr>
-              <w:tab/>
-            </w:r>
-            <w:r>
-              <w:rPr>
-                <w:noProof/>
-                <w:webHidden/>
-              </w:rPr>
-              <w:fldChar w:fldCharType="begin"/>
-            </w:r>
-            <w:r>
-              <w:rPr>
-                <w:noProof/>
-                <w:webHidden/>
-              </w:rPr>
-              <w:instrText xml:space="preserve"> PAGEREF _Toc139672389 \h </w:instrText>
-            </w:r>
-            <w:r>
-              <w:rPr>
-                <w:noProof/>
-                <w:webHidden/>
-              </w:rPr>
-            </w:r>
-            <w:r>
-              <w:rPr>
-                <w:noProof/>
-                <w:webHidden/>
-              </w:rPr>
-              <w:fldChar w:fldCharType="separate"/>
-            </w:r>
-            <w:r>
-              <w:rPr>
-                <w:noProof/>
-                <w:webHidden/>
-              </w:rPr>
-              <w:t>15</w:t>
-            </w:r>
-            <w:r>
-              <w:rPr>
-                <w:noProof/>
-                <w:webHidden/>
-              </w:rPr>
-              <w:fldChar w:fldCharType="end"/>
-            </w:r>
-          </w:hyperlink>
-        </w:p>
-        <w:p>
-          <w:pPr>
-            <w:pStyle w:val="TDC1"/>
-            <w:tabs>
-              <w:tab w:val="right" w:leader="dot" w:pos="8494"/>
-            </w:tabs>
-            <w:rPr>
-              <w:rFonts w:asciiTheme="minorHAnsi" w:eastAsiaTheme="minorEastAsia" w:hAnsiTheme="minorHAnsi"/>
-              <w:noProof/>
-              <w:sz w:val="22"/>
-              <w:lang w:eastAsia="es-ES"/>
-            </w:rPr>
-          </w:pPr>
-          <w:hyperlink w:anchor="_Toc139672390" w:history="1">
-            <w:r>
-              <w:rPr>
-                <w:rStyle w:val="Hipervnculo"/>
-                <w:noProof/>
-              </w:rPr>
-              <w:t>Conclusiones</w:t>
-            </w:r>
-            <w:r>
-              <w:rPr>
-                <w:noProof/>
-                <w:webHidden/>
-              </w:rPr>
-              <w:tab/>
-            </w:r>
-            <w:r>
-              <w:rPr>
-                <w:noProof/>
-                <w:webHidden/>
-              </w:rPr>
-              <w:fldChar w:fldCharType="begin"/>
-            </w:r>
-            <w:r>
-              <w:rPr>
-                <w:noProof/>
-                <w:webHidden/>
-              </w:rPr>
-              <w:instrText xml:space="preserve"> PAGEREF _Toc139672390 \h </w:instrText>
-            </w:r>
-            <w:r>
-              <w:rPr>
-                <w:noProof/>
-                <w:webHidden/>
-              </w:rPr>
-            </w:r>
-            <w:r>
-              <w:rPr>
-                <w:noProof/>
-                <w:webHidden/>
-              </w:rPr>
-              <w:fldChar w:fldCharType="separate"/>
-            </w:r>
-            <w:r>
-              <w:rPr>
-                <w:noProof/>
-                <w:webHidden/>
-              </w:rPr>
-              <w:t>16</w:t>
-            </w:r>
-            <w:r>
-              <w:rPr>
-                <w:noProof/>
-                <w:webHidden/>
-              </w:rPr>
-              <w:fldChar w:fldCharType="end"/>
-            </w:r>
-          </w:hyperlink>
-        </w:p>
-        <w:p>
-          <w:pPr>
-            <w:pStyle w:val="TDC1"/>
-            <w:tabs>
-              <w:tab w:val="right" w:leader="dot" w:pos="8494"/>
-            </w:tabs>
-            <w:rPr>
-              <w:rFonts w:asciiTheme="minorHAnsi" w:eastAsiaTheme="minorEastAsia" w:hAnsiTheme="minorHAnsi"/>
-              <w:noProof/>
-              <w:sz w:val="22"/>
-              <w:lang w:eastAsia="es-ES"/>
-            </w:rPr>
-          </w:pPr>
-          <w:hyperlink w:anchor="_Toc139672391" w:history="1">
-            <w:r>
-              <w:rPr>
-                <w:rStyle w:val="Hipervnculo"/>
-                <w:noProof/>
-              </w:rPr>
-              <w:t>Recomendaciones</w:t>
-            </w:r>
-            <w:r>
-              <w:rPr>
-                <w:noProof/>
-                <w:webHidden/>
-              </w:rPr>
-              <w:tab/>
-            </w:r>
-            <w:r>
-              <w:rPr>
-                <w:noProof/>
-                <w:webHidden/>
-              </w:rPr>
-              <w:fldChar w:fldCharType="begin"/>
-            </w:r>
-            <w:r>
-              <w:rPr>
-                <w:noProof/>
-                <w:webHidden/>
-              </w:rPr>
-              <w:instrText xml:space="preserve"> PAGEREF _Toc139672391 \h </w:instrText>
+              <w:instrText xml:space="preserve"> PAGEREF _Toc139736087 \h </w:instrText>
             </w:r>
             <w:r>
               <w:rPr>
@@ -1792,13 +1579,13 @@
               <w:lang w:eastAsia="es-ES"/>
             </w:rPr>
           </w:pPr>
-          <w:hyperlink w:anchor="_Toc139672392" w:history="1">
+          <w:hyperlink w:anchor="_Toc139736088" w:history="1">
             <w:r>
               <w:rPr>
                 <w:rStyle w:val="Hipervnculo"/>
                 <w:noProof/>
               </w:rPr>
-              <w:t>Referencias bibliográficas</w:t>
+              <w:t>Capítulo 3: Validación de la solución</w:t>
             </w:r>
             <w:r>
               <w:rPr>
@@ -1819,7 +1606,7 @@
                 <w:noProof/>
                 <w:webHidden/>
               </w:rPr>
-              <w:instrText xml:space="preserve"> PAGEREF _Toc139672392 \h </w:instrText>
+              <w:instrText xml:space="preserve"> PAGEREF _Toc139736088 \h </w:instrText>
             </w:r>
             <w:r>
               <w:rPr>
@@ -1851,6 +1638,219 @@
           </w:hyperlink>
         </w:p>
         <w:p>
+          <w:pPr>
+            <w:pStyle w:val="TDC1"/>
+            <w:tabs>
+              <w:tab w:val="right" w:leader="dot" w:pos="8494"/>
+            </w:tabs>
+            <w:rPr>
+              <w:rFonts w:asciiTheme="minorHAnsi" w:eastAsiaTheme="minorEastAsia" w:hAnsiTheme="minorHAnsi"/>
+              <w:noProof/>
+              <w:sz w:val="22"/>
+              <w:lang w:eastAsia="es-ES"/>
+            </w:rPr>
+          </w:pPr>
+          <w:hyperlink w:anchor="_Toc139736089" w:history="1">
+            <w:r>
+              <w:rPr>
+                <w:rStyle w:val="Hipervnculo"/>
+                <w:noProof/>
+              </w:rPr>
+              <w:t>Conclusiones</w:t>
+            </w:r>
+            <w:r>
+              <w:rPr>
+                <w:noProof/>
+                <w:webHidden/>
+              </w:rPr>
+              <w:tab/>
+            </w:r>
+            <w:r>
+              <w:rPr>
+                <w:noProof/>
+                <w:webHidden/>
+              </w:rPr>
+              <w:fldChar w:fldCharType="begin"/>
+            </w:r>
+            <w:r>
+              <w:rPr>
+                <w:noProof/>
+                <w:webHidden/>
+              </w:rPr>
+              <w:instrText xml:space="preserve"> PAGEREF _Toc139736089 \h </w:instrText>
+            </w:r>
+            <w:r>
+              <w:rPr>
+                <w:noProof/>
+                <w:webHidden/>
+              </w:rPr>
+            </w:r>
+            <w:r>
+              <w:rPr>
+                <w:noProof/>
+                <w:webHidden/>
+              </w:rPr>
+              <w:fldChar w:fldCharType="separate"/>
+            </w:r>
+            <w:r>
+              <w:rPr>
+                <w:noProof/>
+                <w:webHidden/>
+              </w:rPr>
+              <w:t>19</w:t>
+            </w:r>
+            <w:r>
+              <w:rPr>
+                <w:noProof/>
+                <w:webHidden/>
+              </w:rPr>
+              <w:fldChar w:fldCharType="end"/>
+            </w:r>
+          </w:hyperlink>
+        </w:p>
+        <w:p>
+          <w:pPr>
+            <w:pStyle w:val="TDC1"/>
+            <w:tabs>
+              <w:tab w:val="right" w:leader="dot" w:pos="8494"/>
+            </w:tabs>
+            <w:rPr>
+              <w:rFonts w:asciiTheme="minorHAnsi" w:eastAsiaTheme="minorEastAsia" w:hAnsiTheme="minorHAnsi"/>
+              <w:noProof/>
+              <w:sz w:val="22"/>
+              <w:lang w:eastAsia="es-ES"/>
+            </w:rPr>
+          </w:pPr>
+          <w:hyperlink w:anchor="_Toc139736090" w:history="1">
+            <w:r>
+              <w:rPr>
+                <w:rStyle w:val="Hipervnculo"/>
+                <w:noProof/>
+              </w:rPr>
+              <w:t>Recomendaciones</w:t>
+            </w:r>
+            <w:r>
+              <w:rPr>
+                <w:noProof/>
+                <w:webHidden/>
+              </w:rPr>
+              <w:tab/>
+            </w:r>
+            <w:r>
+              <w:rPr>
+                <w:noProof/>
+                <w:webHidden/>
+              </w:rPr>
+              <w:fldChar w:fldCharType="begin"/>
+            </w:r>
+            <w:r>
+              <w:rPr>
+                <w:noProof/>
+                <w:webHidden/>
+              </w:rPr>
+              <w:instrText xml:space="preserve"> PAGEREF _Toc139736090 \h </w:instrText>
+            </w:r>
+            <w:r>
+              <w:rPr>
+                <w:noProof/>
+                <w:webHidden/>
+              </w:rPr>
+            </w:r>
+            <w:r>
+              <w:rPr>
+                <w:noProof/>
+                <w:webHidden/>
+              </w:rPr>
+              <w:fldChar w:fldCharType="separate"/>
+            </w:r>
+            <w:r>
+              <w:rPr>
+                <w:noProof/>
+                <w:webHidden/>
+              </w:rPr>
+              <w:t>20</w:t>
+            </w:r>
+            <w:r>
+              <w:rPr>
+                <w:noProof/>
+                <w:webHidden/>
+              </w:rPr>
+              <w:fldChar w:fldCharType="end"/>
+            </w:r>
+          </w:hyperlink>
+        </w:p>
+        <w:p>
+          <w:pPr>
+            <w:pStyle w:val="TDC1"/>
+            <w:tabs>
+              <w:tab w:val="right" w:leader="dot" w:pos="8494"/>
+            </w:tabs>
+            <w:rPr>
+              <w:rFonts w:asciiTheme="minorHAnsi" w:eastAsiaTheme="minorEastAsia" w:hAnsiTheme="minorHAnsi"/>
+              <w:noProof/>
+              <w:sz w:val="22"/>
+              <w:lang w:eastAsia="es-ES"/>
+            </w:rPr>
+          </w:pPr>
+          <w:hyperlink w:anchor="_Toc139736091" w:history="1">
+            <w:r>
+              <w:rPr>
+                <w:rStyle w:val="Hipervnculo"/>
+                <w:noProof/>
+              </w:rPr>
+              <w:t>Referencias bibliográficas</w:t>
+            </w:r>
+            <w:r>
+              <w:rPr>
+                <w:noProof/>
+                <w:webHidden/>
+              </w:rPr>
+              <w:tab/>
+            </w:r>
+            <w:r>
+              <w:rPr>
+                <w:noProof/>
+                <w:webHidden/>
+              </w:rPr>
+              <w:fldChar w:fldCharType="begin"/>
+            </w:r>
+            <w:r>
+              <w:rPr>
+                <w:noProof/>
+                <w:webHidden/>
+              </w:rPr>
+              <w:instrText xml:space="preserve"> PAGEREF _Toc139736091 \h </w:instrText>
+            </w:r>
+            <w:r>
+              <w:rPr>
+                <w:noProof/>
+                <w:webHidden/>
+              </w:rPr>
+            </w:r>
+            <w:r>
+              <w:rPr>
+                <w:noProof/>
+                <w:webHidden/>
+              </w:rPr>
+              <w:fldChar w:fldCharType="separate"/>
+            </w:r>
+            <w:r>
+              <w:rPr>
+                <w:noProof/>
+                <w:webHidden/>
+              </w:rPr>
+              <w:t>21</w:t>
+            </w:r>
+            <w:r>
+              <w:rPr>
+                <w:noProof/>
+                <w:webHidden/>
+              </w:rPr>
+              <w:fldChar w:fldCharType="end"/>
+            </w:r>
+          </w:hyperlink>
+        </w:p>
+        <w:p>
           <w:r>
             <w:rPr>
               <w:rFonts w:cs="Arial"/>
@@ -1899,7 +1899,7 @@
       <w:pPr>
         <w:pStyle w:val="Ttulo1"/>
       </w:pPr>
-      <w:bookmarkStart w:id="1" w:name="_Toc139672386"/>
+      <w:bookmarkStart w:id="1" w:name="_Toc139736085"/>
       <w:r>
         <w:lastRenderedPageBreak/>
         <w:t>Introducción</w:t>
@@ -2540,10 +2540,22 @@
         <w:t xml:space="preserve"> </w:t>
       </w:r>
       <w:r>
-        <w:t>(Transformada rápida de Fourier)</w:t>
-      </w:r>
-      <w:r>
-        <w:t xml:space="preserve"> FFT.</w:t>
+        <w:t>transformada rápida de Fourier</w:t>
+      </w:r>
+      <w:r>
+        <w:t xml:space="preserve"> </w:t>
+      </w:r>
+      <w:r>
+        <w:t>(</w:t>
+      </w:r>
+      <w:r>
+        <w:t>FFT</w:t>
+      </w:r>
+      <w:r>
+        <w:t>, por sus siglas en inglés)</w:t>
+      </w:r>
+      <w:r>
+        <w:t>.</w:t>
       </w:r>
     </w:p>
     <w:p>
@@ -2904,7 +2916,7 @@
       <w:pPr>
         <w:pStyle w:val="Ttulo1"/>
       </w:pPr>
-      <w:bookmarkStart w:id="2" w:name="_Toc139672387"/>
+      <w:bookmarkStart w:id="2" w:name="_Toc139736086"/>
       <w:r>
         <w:lastRenderedPageBreak/>
         <w:t>Capítulo 1: Fundamentación</w:t>
@@ -3565,7 +3577,28 @@
     </w:p>
     <w:p>
       <w:r>
-        <w:t>Para realizar el análisis por vibraciones se utilizan instrumentos como sensores, analizadores y colectores de datos, que captan y procesan las señales de vibración en el dominio del tiempo o de la frecuencia. Estas señales pueden ser representadas como formas de onda, espectros o diagramas que contienen información útil para el diagnóstico. Existen diferentes métodos y técnicas para extraer y clasificar las características de las señales de vibración, como el análisis estadístico, la transformada rápida de Fourier (FFT), el análisis de envolvente, el análisis espectral, la transformada wavelet (WT), el análisis cepstral, la transformada de Hilbert-Huang (HHT), entre otros. Cada método tiene sus ventajas y desventajas, y se aplica según el tipo de máquina, la frecuencia de vibración y el tipo de falla que se quiere detectar</w:t>
+        <w:t>Para realizar el análisis por vibraciones se utilizan instrumentos como sensores, analizadores y colectores de datos, que captan y procesan las señales de vibración en el dominio del tiempo o de la frecuencia. Estas señales pueden ser representadas como formas de onda, espectros o diagramas que contienen información útil para el diagnóstico. Existen diferentes métodos y técnicas para extraer y clasificar las características de las señales de vibración, como el análisis estadístico, la transformada rápida de Fourier (FFT), el análisis de envolvente, el análisis espectral, la transformada wavelet (WT</w:t>
+      </w:r>
+      <w:r>
+        <w:t xml:space="preserve">, por sus siglas en </w:t>
+      </w:r>
+      <w:r>
+        <w:t>ingl</w:t>
+      </w:r>
+      <w:r>
+        <w:t>é</w:t>
+      </w:r>
+      <w:r>
+        <w:t>s</w:t>
+      </w:r>
+      <w:r>
+        <w:t>), el análisis cepstral, la transformada de Hilbert-Huang (HHT</w:t>
+      </w:r>
+      <w:r>
+        <w:t>, por sus siglas en inglés</w:t>
+      </w:r>
+      <w:r>
+        <w:t>), entre otros. Cada método tiene sus ventajas y desventajas, y se aplica según el tipo de máquina, la frecuencia de vibración y el tipo de falla que se quiere detectar</w:t>
       </w:r>
       <w:r>
         <w:t xml:space="preserve"> </w:t>
@@ -4035,11 +4068,10 @@
           <w:noProof/>
           <w:lang w:eastAsia="es-ES"/>
         </w:rPr>
-        <w:lastRenderedPageBreak/>
         <w:drawing>
-          <wp:inline distT="0" distB="0" distL="0" distR="0" wp14:anchorId="63F07468" wp14:editId="2CA251CB">
-            <wp:extent cx="4457700" cy="2888218"/>
-            <wp:effectExtent l="0" t="0" r="0" b="7620"/>
+          <wp:inline distT="0" distB="0" distL="0" distR="0" wp14:anchorId="63F07468" wp14:editId="446FAC5A">
+            <wp:extent cx="4752975" cy="2542540"/>
+            <wp:effectExtent l="0" t="0" r="9525" b="0"/>
             <wp:docPr id="2" name="Imagen 2"/>
             <wp:cNvGraphicFramePr>
               <a:graphicFrameLocks xmlns:a="http://schemas.openxmlformats.org/drawingml/2006/main" noChangeAspect="1"/>
@@ -4066,7 +4098,7 @@
                   <pic:spPr>
                     <a:xfrm>
                       <a:off x="0" y="0"/>
-                      <a:ext cx="4496892" cy="2913611"/>
+                      <a:ext cx="4828910" cy="2583160"/>
                     </a:xfrm>
                     <a:prstGeom prst="rect">
                       <a:avLst/>
@@ -4111,6 +4143,7 @@
     </w:p>
     <w:p>
       <w:r>
+        <w:lastRenderedPageBreak/>
         <w:t>La detección del valor PICO-PICO se emplea para mediciones de desplazamiento y los de PICO y RMS se usan para</w:t>
       </w:r>
       <w:r>
@@ -4208,11 +4241,7 @@
         <w:ind w:left="0"/>
       </w:pPr>
       <w:r>
-        <w:t xml:space="preserve">El monitoreo es el acto de supervisar los cambios en el estado y el flujo de datos en un sistema. Hay dos formas de hacerlo: proactiva y reactiva. La forma proactiva implica observar indicadores visuales, como series de tiempo y tableros de información, lo que se conoce como monitoreo. La forma reactiva implica </w:t>
-      </w:r>
-      <w:r>
-        <w:lastRenderedPageBreak/>
-        <w:t>enviar notificaciones automáticas a los operadores para informarles sobre cambios en el sistema, lo que se conoce como alerta</w:t>
+        <w:t>El monitoreo es el acto de supervisar los cambios en el estado y el flujo de datos en un sistema. Hay dos formas de hacerlo: proactiva y reactiva. La forma proactiva implica observar indicadores visuales, como series de tiempo y tableros de información, lo que se conoce como monitoreo. La forma reactiva implica enviar notificaciones automáticas a los operadores para informarles sobre cambios en el sistema, lo que se conoce como alerta</w:t>
       </w:r>
       <w:sdt>
         <w:sdtPr>
@@ -4333,7 +4362,11 @@
         <w:ind w:left="0"/>
       </w:pPr>
       <w:r>
-        <w:t xml:space="preserve">Un sistema de monitoreo es responsable de hacer un seguimiento del estado del sistema completo, incluyendo la infraestructura y otros subsistemas, para asegurar la fiabilidad y estabilidad de los servicios que provee. Consta de una serie de componentes de software que realizan mediciones y recolectan, almacenan e interpretan los datos monitoreados. El sistema está optimizado para almacenar de manera eficiente y para generar métricas de monitoreo, que posteriormente son mostradas en series de tiempo y cuyos puntos de datos son analizados con la finalidad de emitir alertas. Observa y sigue en el tiempo las operaciones y actividades de los usuarios, aplicaciones y servicios de red, registrando todas las acciones y alertando si identifica alguna violación o brecha que resulte </w:t>
+        <w:t xml:space="preserve">Un sistema de monitoreo es responsable de hacer un seguimiento del estado del sistema completo, incluyendo la infraestructura y otros subsistemas, para asegurar la fiabilidad y estabilidad de los servicios que provee. Consta de una serie de componentes de software que realizan mediciones y recolectan, </w:t>
+      </w:r>
+      <w:r>
+        <w:lastRenderedPageBreak/>
+        <w:t xml:space="preserve">almacenan e interpretan los datos monitoreados. El sistema está optimizado para almacenar de manera eficiente y para generar métricas de monitoreo, que posteriormente son mostradas en series de tiempo y cuyos puntos de datos son analizados con la finalidad de emitir alertas. Observa y sigue en el tiempo las operaciones y actividades de los usuarios, aplicaciones y servicios de red, registrando todas las acciones y alertando si identifica alguna violación o brecha que resulte </w:t>
       </w:r>
       <w:r>
         <w:t>en un comportamiento anormal</w:t>
@@ -4457,7 +4490,6 @@
           <w:noProof/>
           <w:lang w:eastAsia="es-ES"/>
         </w:rPr>
-        <w:lastRenderedPageBreak/>
         <w:drawing>
           <wp:inline distT="0" distB="0" distL="0" distR="0" wp14:anchorId="10FCA043" wp14:editId="797125E0">
             <wp:extent cx="3458058" cy="2800741"/>
@@ -4598,7 +4630,11 @@
         <w:ind w:left="0"/>
       </w:pPr>
       <w:r>
-        <w:t xml:space="preserve">Las funciones de análisis se pueden calcular mediante las integrales que la definen, pero el núcleo principal del análisis de señales y del análisis de sistemas se </w:t>
+        <w:t xml:space="preserve">Las funciones de análisis se pueden calcular mediante las integrales que la definen, pero el núcleo principal del análisis de señales y del análisis de sistemas </w:t>
+      </w:r>
+      <w:r>
+        <w:lastRenderedPageBreak/>
+        <w:t xml:space="preserve">se </w:t>
       </w:r>
       <w:r>
         <w:t>realiza</w:t>
@@ -5165,7 +5201,6 @@
           <w:noProof/>
           <w:lang w:eastAsia="es-ES"/>
         </w:rPr>
-        <w:lastRenderedPageBreak/>
         <w:drawing>
           <wp:inline distT="0" distB="0" distL="0" distR="0" wp14:anchorId="212BD51C" wp14:editId="581973B5">
             <wp:extent cx="5400040" cy="3949700"/>
@@ -5348,7 +5383,11 @@
         </m:func>
       </m:oMath>
       <w:r>
-        <w:t xml:space="preserve"> operaciones para transformar un bloque de N datos por mucha diferencia mejor </w:t>
+        <w:t xml:space="preserve"> operaciones para </w:t>
+      </w:r>
+      <w:r>
+        <w:lastRenderedPageBreak/>
+        <w:t xml:space="preserve">transformar un bloque de N datos por mucha diferencia mejor </w:t>
       </w:r>
       <w:r>
         <w:t>que la DFT</w:t>
@@ -5469,11 +5508,7 @@
         <w:ind w:left="0"/>
       </w:pPr>
       <w:r>
-        <w:t xml:space="preserve">Para entender el concepto de mantenimiento predictivo, se puede consultar el diccionario Oxford, donde el término "Predictivo" se define como "relacionado </w:t>
-      </w:r>
-      <w:r>
-        <w:lastRenderedPageBreak/>
-        <w:t>con la capacidad de prever el futuro", mientras que "mantenimiento" se refiere a "la acción de mantener algo en buen estado mediante revisiones o reparaciones periódicas". Al combinar estos dos conceptos, podemos definir el mantenimiento predictivo como "la acción y capacidad de mantener algo en buenas condiciones para prever lo que sucederá en el futuro"</w:t>
+        <w:t>Para entender el concepto de mantenimiento predictivo, se puede consultar el diccionario Oxford, donde el término "Predictivo" se define como "relacionado con la capacidad de prever el futuro", mientras que "mantenimiento" se refiere a "la acción de mantener algo en buen estado mediante revisiones o reparaciones periódicas". Al combinar estos dos conceptos, podemos definir el mantenimiento predictivo como "la acción y capacidad de mantener algo en buenas condiciones para prever lo que sucederá en el futuro"</w:t>
       </w:r>
       <w:sdt>
         <w:sdtPr>
@@ -5678,6 +5713,7 @@
         </w:numPr>
       </w:pPr>
       <w:r>
+        <w:lastRenderedPageBreak/>
         <w:t>Aumento de la confiabilidad en equipos, materiales e instalaciones en general.</w:t>
       </w:r>
     </w:p>
@@ -5686,7 +5722,10 @@
         <w:t xml:space="preserve">En resumen el </w:t>
       </w:r>
       <w:r>
-        <w:t>mantenimiento predictivo da la capacidad de realizar mantenimiento donde puede haber un problema o falla en el futuro, para así obtener muchas ventajas</w:t>
+        <w:t xml:space="preserve">mantenimiento predictivo da la capacidad de realizar mantenimiento donde puede haber un problema o falla en el futuro, </w:t>
+      </w:r>
+      <w:r>
+        <w:t>para así obtener ventajas y evitar problemas de diferente índole</w:t>
       </w:r>
       <w:r>
         <w:t>.</w:t>
@@ -5717,11 +5756,7 @@
         <w:ind w:left="0"/>
       </w:pPr>
       <w:r>
-        <w:t xml:space="preserve">Después de decidir que se necesita crear un nuevo software o añadir una nueva funcionalidad, es esencial realizar un examen detallado de las tendencias y una investigación del estado actual de las distintas tecnologías relacionadas con el desarrollo de la propuesta. Este análisis debe ser exhaustivo, cubriendo todos </w:t>
-      </w:r>
-      <w:r>
-        <w:lastRenderedPageBreak/>
-        <w:t>los aspectos a considerar de componentes y tecnologías adecuadas para las tareas que demanda la aplicación.</w:t>
+        <w:t>Después de decidir que se necesita crear un nuevo software o añadir una nueva funcionalidad, es esencial realizar un examen detallado de las tendencias y una investigación del estado actual de las distintas tecnologías relacionadas con el desarrollo de la propuesta. Este análisis debe ser exhaustivo, cubriendo todos los aspectos a considerar de componentes y tecnologías adecuadas para las tareas que demanda la aplicación.</w:t>
       </w:r>
     </w:p>
     <w:p>
@@ -5827,11 +5862,6 @@
       </w:r>
     </w:p>
     <w:p>
-      <w:pPr>
-        <w:pStyle w:val="Prrafodelista"/>
-      </w:pPr>
-    </w:p>
-    <w:p>
       <w:r>
         <w:t>Algunas</w:t>
       </w:r>
@@ -5969,6 +5999,7 @@
         </w:numPr>
       </w:pPr>
       <w:r>
+        <w:lastRenderedPageBreak/>
         <w:t>Sus programas tienen definidas dos partes: declarativa y ejecutiva. En la primera debe aparecer todo lo que se usará en la segunda, lo que ayuda a prevenir errores y mej</w:t>
       </w:r>
       <w:r>
@@ -5980,7 +6011,8 @@
     </w:p>
     <w:p>
       <w:pPr>
-        <w:ind w:left="360"/>
+        <w:pStyle w:val="Prrafodelista"/>
+        <w:ind w:left="0"/>
       </w:pPr>
     </w:p>
     <w:p>
@@ -6053,7 +6085,6 @@
         </w:numPr>
       </w:pPr>
       <w:r>
-        <w:lastRenderedPageBreak/>
         <w:t>Es un lenguaje orientado para cualquier tipo de ordenador o computadora, ya sea para un gran sistema o un pc de sobremesa.</w:t>
       </w:r>
     </w:p>
@@ -6105,7 +6136,13 @@
         <w:t xml:space="preserve"> integrado (IDE)</w:t>
       </w:r>
       <w:r>
-        <w:t xml:space="preserve"> seleccionado Delphi 11.</w:t>
+        <w:t xml:space="preserve"> seleccionado Delphi 11</w:t>
+      </w:r>
+      <w:r>
+        <w:t xml:space="preserve"> y además que la solución del proyecto tiene antecedentes de código ya escrito y se va a poder reciclar</w:t>
+      </w:r>
+      <w:r>
+        <w:t>.</w:t>
       </w:r>
     </w:p>
     <w:p/>
@@ -6124,17 +6161,200 @@
         <w:rPr>
           <w:b/>
         </w:rPr>
-        <w:t>Entorno de desarrollo.</w:t>
-      </w:r>
-    </w:p>
-    <w:p>
-      <w:r>
-        <w:t>Delphi</w:t>
-      </w:r>
-      <w:r>
-        <w:t xml:space="preserve"> 11</w:t>
-      </w:r>
-    </w:p>
+        <w:t>Entorno de desarrollo</w:t>
+      </w:r>
+      <w:r>
+        <w:rPr>
+          <w:b/>
+        </w:rPr>
+        <w:t xml:space="preserve"> integrado </w:t>
+      </w:r>
+      <w:r>
+        <w:rPr>
+          <w:b/>
+        </w:rPr>
+        <w:t>(IDE)</w:t>
+      </w:r>
+      <w:r>
+        <w:rPr>
+          <w:b/>
+        </w:rPr>
+        <w:t>.</w:t>
+      </w:r>
+    </w:p>
+    <w:p>
+      <w:r>
+        <w:t>Para la creación de la aplicación se va a usar el IDE Embarcadero Delphi 11</w:t>
+      </w:r>
+      <w:r>
+        <w:t xml:space="preserve"> versión</w:t>
+      </w:r>
+      <w:r>
+        <w:t xml:space="preserve"> 28.0.47991.2819</w:t>
+      </w:r>
+      <w:r>
+        <w:t>, algunas características importantes son</w:t>
+      </w:r>
+      <w:sdt>
+        <w:sdtPr>
+          <w:id w:val="-150909377"/>
+          <w:citation/>
+        </w:sdtPr>
+        <w:sdtContent>
+          <w:r>
+            <w:fldChar w:fldCharType="begin"/>
+          </w:r>
+          <w:r>
+            <w:instrText xml:space="preserve"> CITATION 2023a \l 1033 </w:instrText>
+          </w:r>
+          <w:r>
+            <w:fldChar w:fldCharType="separate"/>
+          </w:r>
+          <w:r>
+            <w:rPr>
+              <w:noProof/>
+            </w:rPr>
+            <w:t xml:space="preserve"> </w:t>
+          </w:r>
+          <w:r>
+            <w:rPr>
+              <w:noProof/>
+            </w:rPr>
+            <w:t>(Delphi Características, 2023)</w:t>
+          </w:r>
+          <w:r>
+            <w:fldChar w:fldCharType="end"/>
+          </w:r>
+        </w:sdtContent>
+      </w:sdt>
+      <w:sdt>
+        <w:sdtPr>
+          <w:id w:val="-1256044659"/>
+          <w:citation/>
+        </w:sdtPr>
+        <w:sdtContent>
+          <w:r>
+            <w:fldChar w:fldCharType="begin"/>
+          </w:r>
+          <w:r>
+            <w:instrText xml:space="preserve"> CITATION pascal2023 \l 1033 </w:instrText>
+          </w:r>
+          <w:r>
+            <w:fldChar w:fldCharType="separate"/>
+          </w:r>
+          <w:r>
+            <w:rPr>
+              <w:noProof/>
+            </w:rPr>
+            <w:t xml:space="preserve"> </w:t>
+          </w:r>
+          <w:r>
+            <w:rPr>
+              <w:noProof/>
+            </w:rPr>
+            <w:t>(Delphi 11.3, 2023)</w:t>
+          </w:r>
+          <w:r>
+            <w:fldChar w:fldCharType="end"/>
+          </w:r>
+        </w:sdtContent>
+      </w:sdt>
+      <w:r>
+        <w:t>:</w:t>
+      </w:r>
+    </w:p>
+    <w:p>
+      <w:pPr>
+        <w:pStyle w:val="Prrafodelista"/>
+        <w:numPr>
+          <w:ilvl w:val="0"/>
+          <w:numId w:val="26"/>
+        </w:numPr>
+      </w:pPr>
+      <w:r>
+        <w:t>Esta versión de Delphi incluye soporte para Markdown y un simulador de iOS en macOS ARM 64, lo que permite a los desarrolladores utilizar el lenguaje de marcado Markdown y probar aplicaciones para iOS en dispositivos macOS con procesadores ARM 64.</w:t>
+      </w:r>
+    </w:p>
+    <w:p>
+      <w:pPr>
+        <w:pStyle w:val="Prrafodelista"/>
+        <w:numPr>
+          <w:ilvl w:val="0"/>
+          <w:numId w:val="26"/>
+        </w:numPr>
+      </w:pPr>
+      <w:r>
+        <w:lastRenderedPageBreak/>
+        <w:t>También migra el depurador de Delphi Linux a LLDB, un depurador de código abierto que ofrece características avanzadas y puede mejorar la experiencia de depuración para los desarrolladores que utilizan Delphi para crear aplicaciones para Linux.</w:t>
+      </w:r>
+    </w:p>
+    <w:p>
+      <w:pPr>
+        <w:pStyle w:val="Prrafodelista"/>
+        <w:numPr>
+          <w:ilvl w:val="0"/>
+          <w:numId w:val="26"/>
+        </w:numPr>
+      </w:pPr>
+      <w:r>
+        <w:t>Además, esta versión incluye mejoras en la usabilidad, el rendimiento y la estabilidad en varias áreas, como el IDE, los compiladores, las cadenas de herramientas, la UX, la RTL, la base de datos y las bibliotecas de Internet.</w:t>
+      </w:r>
+    </w:p>
+    <w:p>
+      <w:pPr>
+        <w:pStyle w:val="Prrafodelista"/>
+        <w:numPr>
+          <w:ilvl w:val="0"/>
+          <w:numId w:val="26"/>
+        </w:numPr>
+      </w:pPr>
+      <w:r>
+        <w:t>Permite la construcción rápida de aplicaciones multiplataforma con una base de código común para Windows, Android, iOS, macOS y Linux.</w:t>
+      </w:r>
+    </w:p>
+    <w:p>
+      <w:pPr>
+        <w:pStyle w:val="Prrafodelista"/>
+        <w:numPr>
+          <w:ilvl w:val="0"/>
+          <w:numId w:val="26"/>
+        </w:numPr>
+      </w:pPr>
+      <w:r>
+        <w:t>Ofrece Object Pascal moderno con bibliotecas de componentes y compiladores nativos para múltiples plataformas.</w:t>
+      </w:r>
+    </w:p>
+    <w:p>
+      <w:pPr>
+        <w:pStyle w:val="Prrafodelista"/>
+        <w:ind w:left="1440"/>
+      </w:pPr>
+    </w:p>
+    <w:p>
+      <w:pPr>
+        <w:pStyle w:val="Prrafodelista"/>
+        <w:ind w:left="0"/>
+      </w:pPr>
+      <w:r>
+        <w:t xml:space="preserve">En resumen </w:t>
+      </w:r>
+      <w:r>
+        <w:t>significa qu</w:t>
+      </w:r>
+      <w:r>
+        <w:t>e esta versión de Delphi presenta</w:t>
+      </w:r>
+      <w:r>
+        <w:t xml:space="preserve"> la posibilidad de</w:t>
+      </w:r>
+      <w:r>
+        <w:t xml:space="preserve"> trabajo con el motor base de datos SQLite, permite que la aplicación sea multiplataforma y llegue a la mayor cantidad de audiencia posible</w:t>
+      </w:r>
+      <w:r>
+        <w:t>. Además Delphi proporciona una gran cantidad de componentes visuales y no visuales disponible para el desarrollo de aplicaciones.</w:t>
+      </w:r>
+    </w:p>
+    <w:p/>
     <w:p>
       <w:pPr>
         <w:pStyle w:val="Prrafodelista"/>
@@ -6170,7 +6390,15 @@
         <w:t>te es</w:t>
       </w:r>
       <w:r>
-        <w:t xml:space="preserve"> una biblioteca escrita en lenguaje C que implementa un motor de base de datos SQL pequeño, rápido, autónomo, confiable y con todas las funciones. Es el motor de base de datos más utilizado en el mundo y está integrado en todos los teléfonos móviles y la mayoría de las computadoras, además de venir incluido en innumerables</w:t>
+        <w:t xml:space="preserve"> una biblioteca escrita en lenguaje C que implementa un </w:t>
+      </w:r>
+      <w:proofErr w:type="gramStart"/>
+      <w:r>
+        <w:t>motor</w:t>
+      </w:r>
+      <w:proofErr w:type="gramEnd"/>
+      <w:r>
+        <w:t xml:space="preserve"> de base de datos SQL pequeño, rápido, autónomo, confiable y con todas las funciones. Es el motor de base de datos más utilizado en el mundo y está integrado en todos los teléfonos móviles y la mayoría de las computadoras, además de venir incluido en innumerables</w:t>
       </w:r>
       <w:r>
         <w:t xml:space="preserve"> otras aplicaciones que las personas</w:t>
@@ -6249,7 +6477,11 @@
         <w:t>. El formato de archivo de la base de datos es multiplataforma, lo que significa que puedes copiar libremente una base de datos entre sistemas de 32 y 64 bits o entre arquitectu</w:t>
       </w:r>
       <w:r>
-        <w:t>ras big-endian y little-endian</w:t>
+        <w:t>ras big-endian y little-</w:t>
+      </w:r>
+      <w:r>
+        <w:lastRenderedPageBreak/>
+        <w:t>endian</w:t>
       </w:r>
       <w:r>
         <w:t>. Esto hace que SQLite sea una opción conveniente para el desarrollo de aplicaciones multiplataforma</w:t>
@@ -6356,7 +6588,6 @@
     </w:p>
     <w:p>
       <w:r>
-        <w:lastRenderedPageBreak/>
         <w:t>SQLite no es directamente comparable con motores de bases de datos SQL cliente/servidor como MySQL, Oracle, PostgreSQL o SQL Server, ya que SQLite intenta resolver un problema diferente. Los motores de bases de datos SQL cliente/servidor se esfuerzan por implementar un repositorio compartido de datos empresariales. Hacen hincapié en la escalabilidad, la concurrencia, la centralización y el control. SQLite, por otro lado, se esfuerza por proporcionar almacenamiento de datos local para aplicaciones y dispositivos individuales. SQLite hace hincapié en la economía, la eficiencia, la fiabilidad, la independencia y la simplicidad. SQLite no compite con las bases de datos cliente/servidor</w:t>
       </w:r>
       <w:sdt>
@@ -6395,32 +6626,119 @@
         <w:t>.</w:t>
       </w:r>
     </w:p>
+    <w:p>
+      <w:r>
+        <w:t xml:space="preserve">En conclusión </w:t>
+      </w:r>
+      <w:r>
+        <w:t xml:space="preserve">se puede afirmar que SQLite cumple las características de ser </w:t>
+      </w:r>
+      <w:r>
+        <w:t xml:space="preserve"> rápido, autónomo, </w:t>
+      </w:r>
+      <w:r>
+        <w:t xml:space="preserve">eficiente, </w:t>
+      </w:r>
+      <w:r>
+        <w:t>compacto y</w:t>
+      </w:r>
+      <w:r>
+        <w:t xml:space="preserve"> permite que</w:t>
+      </w:r>
+      <w:r>
+        <w:t xml:space="preserve"> la gestión de bases de datos en múltiples plataformas.</w:t>
+      </w:r>
+    </w:p>
     <w:p/>
+    <w:p>
+      <w:pPr>
+        <w:rPr>
+          <w:b/>
+        </w:rPr>
+      </w:pPr>
+      <w:r>
+        <w:rPr>
+          <w:b/>
+        </w:rPr>
+        <w:t>Conclusiones parciales</w:t>
+      </w:r>
+    </w:p>
+    <w:p>
+      <w:r>
+        <w:t xml:space="preserve">Con la culminación </w:t>
+      </w:r>
+      <w:r>
+        <w:t>de este capítulo se puede arribar a las siguientes conclusiones:</w:t>
+      </w:r>
+    </w:p>
     <w:p>
       <w:pPr>
         <w:pStyle w:val="Prrafodelista"/>
         <w:numPr>
-          <w:ilvl w:val="1"/>
-          <w:numId w:val="12"/>
+          <w:ilvl w:val="0"/>
+          <w:numId w:val="32"/>
         </w:numPr>
-        <w:rPr>
-          <w:b/>
-        </w:rPr>
-      </w:pPr>
-      <w:r>
-        <w:rPr>
-          <w:b/>
-        </w:rPr>
-        <w:t>A</w:t>
+      </w:pPr>
+      <w:r>
+        <w:t>Los resultados obtenidos en el análisis por vibraciones al ser usados en el mantenimiento predictivo previene fallas en las maquinarias industriales</w:t>
+      </w:r>
+      <w:r>
+        <w:t>.</w:t>
       </w:r>
     </w:p>
     <w:p>
       <w:pPr>
         <w:pStyle w:val="Prrafodelista"/>
         <w:numPr>
-          <w:ilvl w:val="1"/>
-          <w:numId w:val="12"/>
+          <w:ilvl w:val="0"/>
+          <w:numId w:val="32"/>
         </w:numPr>
+      </w:pPr>
+      <w:r>
+        <w:t>Al realizar el análisis por vibraciones mediante la FFT se realizan menos operaciones de cálculo por parte del software, trayendo consigo mayor velocidad.</w:t>
+      </w:r>
+    </w:p>
+    <w:p>
+      <w:pPr>
+        <w:pStyle w:val="Prrafodelista"/>
+        <w:numPr>
+          <w:ilvl w:val="0"/>
+          <w:numId w:val="32"/>
+        </w:numPr>
+      </w:pPr>
+      <w:r>
+        <w:t xml:space="preserve">Los </w:t>
+      </w:r>
+      <w:r>
+        <w:t>sistemas de monitoreo</w:t>
+      </w:r>
+      <w:r>
+        <w:t xml:space="preserve"> son utilizados para la compilación</w:t>
+      </w:r>
+      <w:r>
+        <w:t xml:space="preserve"> de datos, su procesamiento y</w:t>
+      </w:r>
+      <w:r>
+        <w:t xml:space="preserve"> presentación </w:t>
+      </w:r>
+      <w:r>
+        <w:t>de los mismos.</w:t>
+      </w:r>
+    </w:p>
+    <w:p>
+      <w:pPr>
+        <w:pStyle w:val="Prrafodelista"/>
+        <w:numPr>
+          <w:ilvl w:val="0"/>
+          <w:numId w:val="32"/>
+        </w:numPr>
+      </w:pPr>
+      <w:r>
+        <w:t>Utilizar las tecnologías presentadas hacen que se cumplan los requisitos que tiene que cumplir la aplicación con eficiencia, rapidez y amplitud.</w:t>
+      </w:r>
+    </w:p>
+    <w:p>
+      <w:pPr>
         <w:rPr>
           <w:b/>
         </w:rPr>
@@ -6447,20 +6765,23 @@
     <w:p/>
     <w:p/>
     <w:p/>
-    <w:p>
-      <w:pPr>
-        <w:pStyle w:val="Ttulo1"/>
-      </w:pPr>
-      <w:bookmarkStart w:id="6" w:name="_Toc139672388"/>
-      <w:r>
-        <w:t>Capítulo 2: Solución propuesta</w:t>
-      </w:r>
-      <w:bookmarkEnd w:id="6"/>
-    </w:p>
     <w:p/>
     <w:p/>
     <w:p>
       <w:pPr>
+        <w:pStyle w:val="Ttulo1"/>
+      </w:pPr>
+      <w:bookmarkStart w:id="6" w:name="_Toc139736087"/>
+      <w:r>
+        <w:lastRenderedPageBreak/>
+        <w:t>Capítulo 2: Solución propuesta</w:t>
+      </w:r>
+      <w:bookmarkEnd w:id="6"/>
+    </w:p>
+    <w:p/>
+    <w:p/>
+    <w:p>
+      <w:pPr>
         <w:ind w:left="708" w:hanging="708"/>
       </w:pPr>
       <w:r>
@@ -6471,7 +6792,7 @@
       <w:pPr>
         <w:pStyle w:val="Ttulo1"/>
       </w:pPr>
-      <w:bookmarkStart w:id="7" w:name="_Toc139672389"/>
+      <w:bookmarkStart w:id="7" w:name="_Toc139736088"/>
       <w:r>
         <w:lastRenderedPageBreak/>
         <w:t>Capítulo 3:</w:t>
@@ -6492,7 +6813,7 @@
       <w:pPr>
         <w:pStyle w:val="Ttulo1"/>
       </w:pPr>
-      <w:bookmarkStart w:id="8" w:name="_Toc139672390"/>
+      <w:bookmarkStart w:id="8" w:name="_Toc139736089"/>
       <w:r>
         <w:lastRenderedPageBreak/>
         <w:t>Conclusiones</w:t>
@@ -6510,7 +6831,7 @@
       <w:pPr>
         <w:pStyle w:val="Ttulo1"/>
       </w:pPr>
-      <w:bookmarkStart w:id="9" w:name="_Toc139672391"/>
+      <w:bookmarkStart w:id="9" w:name="_Toc139736090"/>
       <w:r>
         <w:lastRenderedPageBreak/>
         <w:t>Recomendaciones</w:t>
@@ -6657,16 +6978,16 @@
         <w:spacing w:line="259" w:lineRule="auto"/>
         <w:jc w:val="left"/>
       </w:pPr>
+    </w:p>
+    <w:p>
+      <w:pPr>
+        <w:spacing w:line="259" w:lineRule="auto"/>
+        <w:jc w:val="left"/>
+      </w:pPr>
       <w:bookmarkStart w:id="10" w:name="_GoBack"/>
       <w:bookmarkEnd w:id="10"/>
     </w:p>
-    <w:p>
-      <w:pPr>
-        <w:spacing w:line="259" w:lineRule="auto"/>
-        <w:jc w:val="left"/>
-      </w:pPr>
-    </w:p>
-    <w:bookmarkStart w:id="11" w:name="_Toc139672392" w:displacedByCustomXml="next"/>
+    <w:bookmarkStart w:id="11" w:name="_Toc139736091" w:displacedByCustomXml="next"/>
     <w:sdt>
       <w:sdtPr>
         <w:rPr>
@@ -6828,6 +7149,64 @@
                 <w:rPr>
                   <w:noProof/>
                 </w:rPr>
+                <w:t xml:space="preserve">Delphi 11.3. (July de 2023). </w:t>
+              </w:r>
+              <w:r>
+                <w:rPr>
+                  <w:i/>
+                  <w:iCs/>
+                  <w:noProof/>
+                </w:rPr>
+                <w:t>Delphi 11.3</w:t>
+              </w:r>
+              <w:r>
+                <w:rPr>
+                  <w:noProof/>
+                </w:rPr>
+                <w:t>. Obtenido de https://lenguajesdeprogramacion.net/pascal-y-delphi/</w:t>
+              </w:r>
+            </w:p>
+            <w:p>
+              <w:pPr>
+                <w:pStyle w:val="Bibliografa"/>
+                <w:ind w:left="720" w:hanging="720"/>
+                <w:rPr>
+                  <w:noProof/>
+                </w:rPr>
+              </w:pPr>
+              <w:r>
+                <w:rPr>
+                  <w:noProof/>
+                </w:rPr>
+                <w:t xml:space="preserve">Delphi Características. (July de 2023). </w:t>
+              </w:r>
+              <w:r>
+                <w:rPr>
+                  <w:i/>
+                  <w:iCs/>
+                  <w:noProof/>
+                </w:rPr>
+                <w:t>Delphi Características</w:t>
+              </w:r>
+              <w:r>
+                <w:rPr>
+                  <w:noProof/>
+                </w:rPr>
+                <w:t>. Obtenido de https://www.embarcadero.com/es/products/delphi/features/delphi</w:t>
+              </w:r>
+            </w:p>
+            <w:p>
+              <w:pPr>
+                <w:pStyle w:val="Bibliografa"/>
+                <w:ind w:left="720" w:hanging="720"/>
+                <w:rPr>
+                  <w:noProof/>
+                </w:rPr>
+              </w:pPr>
+              <w:r>
+                <w:rPr>
+                  <w:noProof/>
+                </w:rPr>
                 <w:t xml:space="preserve">Dynamox. (July de 2023). Aumente la disponibilidad con Dynamox. </w:t>
               </w:r>
               <w:r>
@@ -6952,20 +7331,14 @@
                   <w:iCs/>
                   <w:noProof/>
                 </w:rPr>
+                <w:lastRenderedPageBreak/>
                 <w:t>Informe de Cuba en virtud de la resolución 75/289 de la Asamblea General de las Naciones Unidas, titulada “Necesidad de poner fin al bloqueo económico, comercial y financiero impuesto por los Estados Unidos de América contra Cuba”</w:t>
               </w:r>
               <w:r>
                 <w:rPr>
                   <w:noProof/>
                 </w:rPr>
-                <w:t xml:space="preserve">. Calle Calzada, No. 360, Vedado. Plaza de la Revolución. La Habana, Cuba. Obtenido de </w:t>
-              </w:r>
-              <w:r>
-                <w:rPr>
-                  <w:noProof/>
-                </w:rPr>
-                <w:lastRenderedPageBreak/>
-                <w:t>https://cubaminrex.cu/es/informe-de-cuba-en-virtud-de-la-resolucion-75289-de-la-asamblea-general-de-las-naciones-unidas</w:t>
+                <w:t>. Calle Calzada, No. 360, Vedado. Plaza de la Revolución. La Habana, Cuba. Obtenido de https://cubaminrex.cu/es/informe-de-cuba-en-virtud-de-la-resolucion-75289-de-la-asamblea-general-de-las-naciones-unidas</w:t>
               </w:r>
             </w:p>
             <w:p>
@@ -7249,7 +7622,14 @@
                 <w:rPr>
                   <w:noProof/>
                 </w:rPr>
-                <w:t>. Obtenido de https://es.wikipedia.org/w/index.php?title=Pascal_(lenguaje_de_programaci%C3%B3n)&amp;oldid=151221731</w:t>
+                <w:t xml:space="preserve">. Obtenido de </w:t>
+              </w:r>
+              <w:r>
+                <w:rPr>
+                  <w:noProof/>
+                </w:rPr>
+                <w:lastRenderedPageBreak/>
+                <w:t>https://es.wikipedia.org/w/index.php?title=Pascal_(lenguaje_de_programaci%C3%B3n)&amp;oldid=151221731</w:t>
               </w:r>
             </w:p>
             <w:p>
@@ -7273,7 +7653,6 @@
                   <w:b/>
                   <w:bCs/>
                 </w:rPr>
-                <w:lastRenderedPageBreak/>
                 <w:fldChar w:fldCharType="end"/>
               </w:r>
             </w:p>
@@ -7349,7 +7728,7 @@
           <w:rPr>
             <w:noProof/>
           </w:rPr>
-          <w:t>20</w:t>
+          <w:t>21</w:t>
         </w:r>
         <w:r>
           <w:fldChar w:fldCharType="end"/>
@@ -7403,6 +7782,118 @@
 <file path=word/numbering.xml><?xml version="1.0" encoding="utf-8"?>
 <w:numbering xmlns:wpc="http://schemas.microsoft.com/office/word/2010/wordprocessingCanvas" xmlns:mc="http://schemas.openxmlformats.org/markup-compatibility/2006" xmlns:o="urn:schemas-microsoft-com:office:office" xmlns:r="http://schemas.openxmlformats.org/officeDocument/2006/relationships" xmlns:m="http://schemas.openxmlformats.org/officeDocument/2006/math" xmlns:v="urn:schemas-microsoft-com:vml" xmlns:wp14="http://schemas.microsoft.com/office/word/2010/wordprocessingDrawing" xmlns:wp="http://schemas.openxmlformats.org/drawingml/2006/wordprocessingDrawing" xmlns:w10="urn:schemas-microsoft-com:office:word" xmlns:w="http://schemas.openxmlformats.org/wordprocessingml/2006/main" xmlns:w14="http://schemas.microsoft.com/office/word/2010/wordml" xmlns:w15="http://schemas.microsoft.com/office/word/2012/wordml" xmlns:wpg="http://schemas.microsoft.com/office/word/2010/wordprocessingGroup" xmlns:wpi="http://schemas.microsoft.com/office/word/2010/wordprocessingInk" xmlns:wne="http://schemas.microsoft.com/office/word/2006/wordml" xmlns:wps="http://schemas.microsoft.com/office/word/2010/wordprocessingShape" mc:Ignorable="w14 w15 wp14">
   <w:abstractNum w:abstractNumId="0">
+    <w:nsid w:val="06807BC5"/>
+    <w:multiLevelType w:val="hybridMultilevel"/>
+    <w:tmpl w:val="F2C06E48"/>
+    <w:lvl w:ilvl="0" w:tplc="22AC7828">
+      <w:numFmt w:val="bullet"/>
+      <w:lvlText w:val="-"/>
+      <w:lvlJc w:val="left"/>
+      <w:pPr>
+        <w:ind w:left="720" w:hanging="360"/>
+      </w:pPr>
+      <w:rPr>
+        <w:rFonts w:ascii="Arial" w:eastAsiaTheme="minorHAnsi" w:hAnsi="Arial" w:cs="Arial" w:hint="default"/>
+      </w:rPr>
+    </w:lvl>
+    <w:lvl w:ilvl="1" w:tplc="0C0A0003" w:tentative="1">
+      <w:start w:val="1"/>
+      <w:numFmt w:val="bullet"/>
+      <w:lvlText w:val="o"/>
+      <w:lvlJc w:val="left"/>
+      <w:pPr>
+        <w:ind w:left="1440" w:hanging="360"/>
+      </w:pPr>
+      <w:rPr>
+        <w:rFonts w:ascii="Courier New" w:hAnsi="Courier New" w:cs="Courier New" w:hint="default"/>
+      </w:rPr>
+    </w:lvl>
+    <w:lvl w:ilvl="2" w:tplc="0C0A0005" w:tentative="1">
+      <w:start w:val="1"/>
+      <w:numFmt w:val="bullet"/>
+      <w:lvlText w:val=""/>
+      <w:lvlJc w:val="left"/>
+      <w:pPr>
+        <w:ind w:left="2160" w:hanging="360"/>
+      </w:pPr>
+      <w:rPr>
+        <w:rFonts w:ascii="Wingdings" w:hAnsi="Wingdings" w:hint="default"/>
+      </w:rPr>
+    </w:lvl>
+    <w:lvl w:ilvl="3" w:tplc="0C0A0001" w:tentative="1">
+      <w:start w:val="1"/>
+      <w:numFmt w:val="bullet"/>
+      <w:lvlText w:val=""/>
+      <w:lvlJc w:val="left"/>
+      <w:pPr>
+        <w:ind w:left="2880" w:hanging="360"/>
+      </w:pPr>
+      <w:rPr>
+        <w:rFonts w:ascii="Symbol" w:hAnsi="Symbol" w:hint="default"/>
+      </w:rPr>
+    </w:lvl>
+    <w:lvl w:ilvl="4" w:tplc="0C0A0003" w:tentative="1">
+      <w:start w:val="1"/>
+      <w:numFmt w:val="bullet"/>
+      <w:lvlText w:val="o"/>
+      <w:lvlJc w:val="left"/>
+      <w:pPr>
+        <w:ind w:left="3600" w:hanging="360"/>
+      </w:pPr>
+      <w:rPr>
+        <w:rFonts w:ascii="Courier New" w:hAnsi="Courier New" w:cs="Courier New" w:hint="default"/>
+      </w:rPr>
+    </w:lvl>
+    <w:lvl w:ilvl="5" w:tplc="0C0A0005" w:tentative="1">
+      <w:start w:val="1"/>
+      <w:numFmt w:val="bullet"/>
+      <w:lvlText w:val=""/>
+      <w:lvlJc w:val="left"/>
+      <w:pPr>
+        <w:ind w:left="4320" w:hanging="360"/>
+      </w:pPr>
+      <w:rPr>
+        <w:rFonts w:ascii="Wingdings" w:hAnsi="Wingdings" w:hint="default"/>
+      </w:rPr>
+    </w:lvl>
+    <w:lvl w:ilvl="6" w:tplc="0C0A0001" w:tentative="1">
+      <w:start w:val="1"/>
+      <w:numFmt w:val="bullet"/>
+      <w:lvlText w:val=""/>
+      <w:lvlJc w:val="left"/>
+      <w:pPr>
+        <w:ind w:left="5040" w:hanging="360"/>
+      </w:pPr>
+      <w:rPr>
+        <w:rFonts w:ascii="Symbol" w:hAnsi="Symbol" w:hint="default"/>
+      </w:rPr>
+    </w:lvl>
+    <w:lvl w:ilvl="7" w:tplc="0C0A0003" w:tentative="1">
+      <w:start w:val="1"/>
+      <w:numFmt w:val="bullet"/>
+      <w:lvlText w:val="o"/>
+      <w:lvlJc w:val="left"/>
+      <w:pPr>
+        <w:ind w:left="5760" w:hanging="360"/>
+      </w:pPr>
+      <w:rPr>
+        <w:rFonts w:ascii="Courier New" w:hAnsi="Courier New" w:cs="Courier New" w:hint="default"/>
+      </w:rPr>
+    </w:lvl>
+    <w:lvl w:ilvl="8" w:tplc="0C0A0005" w:tentative="1">
+      <w:start w:val="1"/>
+      <w:numFmt w:val="bullet"/>
+      <w:lvlText w:val=""/>
+      <w:lvlJc w:val="left"/>
+      <w:pPr>
+        <w:ind w:left="6480" w:hanging="360"/>
+      </w:pPr>
+      <w:rPr>
+        <w:rFonts w:ascii="Wingdings" w:hAnsi="Wingdings" w:hint="default"/>
+      </w:rPr>
+    </w:lvl>
+  </w:abstractNum>
+  <w:abstractNum w:abstractNumId="1">
     <w:nsid w:val="1BA534CD"/>
     <w:multiLevelType w:val="hybridMultilevel"/>
     <w:tmpl w:val="ABAEC1C2"/>
@@ -7488,7 +7979,205 @@
       </w:pPr>
     </w:lvl>
   </w:abstractNum>
-  <w:abstractNum w:abstractNumId="1">
+  <w:abstractNum w:abstractNumId="2">
+    <w:nsid w:val="1E3D488A"/>
+    <w:multiLevelType w:val="hybridMultilevel"/>
+    <w:tmpl w:val="BD6EB5AC"/>
+    <w:lvl w:ilvl="0" w:tplc="0C0A000F">
+      <w:start w:val="1"/>
+      <w:numFmt w:val="decimal"/>
+      <w:lvlText w:val="%1."/>
+      <w:lvlJc w:val="left"/>
+      <w:pPr>
+        <w:ind w:left="720" w:hanging="360"/>
+      </w:pPr>
+    </w:lvl>
+    <w:lvl w:ilvl="1" w:tplc="0C0A0019" w:tentative="1">
+      <w:start w:val="1"/>
+      <w:numFmt w:val="lowerLetter"/>
+      <w:lvlText w:val="%2."/>
+      <w:lvlJc w:val="left"/>
+      <w:pPr>
+        <w:ind w:left="1440" w:hanging="360"/>
+      </w:pPr>
+    </w:lvl>
+    <w:lvl w:ilvl="2" w:tplc="0C0A001B" w:tentative="1">
+      <w:start w:val="1"/>
+      <w:numFmt w:val="lowerRoman"/>
+      <w:lvlText w:val="%3."/>
+      <w:lvlJc w:val="right"/>
+      <w:pPr>
+        <w:ind w:left="2160" w:hanging="180"/>
+      </w:pPr>
+    </w:lvl>
+    <w:lvl w:ilvl="3" w:tplc="0C0A000F" w:tentative="1">
+      <w:start w:val="1"/>
+      <w:numFmt w:val="decimal"/>
+      <w:lvlText w:val="%4."/>
+      <w:lvlJc w:val="left"/>
+      <w:pPr>
+        <w:ind w:left="2880" w:hanging="360"/>
+      </w:pPr>
+    </w:lvl>
+    <w:lvl w:ilvl="4" w:tplc="0C0A0019" w:tentative="1">
+      <w:start w:val="1"/>
+      <w:numFmt w:val="lowerLetter"/>
+      <w:lvlText w:val="%5."/>
+      <w:lvlJc w:val="left"/>
+      <w:pPr>
+        <w:ind w:left="3600" w:hanging="360"/>
+      </w:pPr>
+    </w:lvl>
+    <w:lvl w:ilvl="5" w:tplc="0C0A001B" w:tentative="1">
+      <w:start w:val="1"/>
+      <w:numFmt w:val="lowerRoman"/>
+      <w:lvlText w:val="%6."/>
+      <w:lvlJc w:val="right"/>
+      <w:pPr>
+        <w:ind w:left="4320" w:hanging="180"/>
+      </w:pPr>
+    </w:lvl>
+    <w:lvl w:ilvl="6" w:tplc="0C0A000F" w:tentative="1">
+      <w:start w:val="1"/>
+      <w:numFmt w:val="decimal"/>
+      <w:lvlText w:val="%7."/>
+      <w:lvlJc w:val="left"/>
+      <w:pPr>
+        <w:ind w:left="5040" w:hanging="360"/>
+      </w:pPr>
+    </w:lvl>
+    <w:lvl w:ilvl="7" w:tplc="0C0A0019" w:tentative="1">
+      <w:start w:val="1"/>
+      <w:numFmt w:val="lowerLetter"/>
+      <w:lvlText w:val="%8."/>
+      <w:lvlJc w:val="left"/>
+      <w:pPr>
+        <w:ind w:left="5760" w:hanging="360"/>
+      </w:pPr>
+    </w:lvl>
+    <w:lvl w:ilvl="8" w:tplc="0C0A001B" w:tentative="1">
+      <w:start w:val="1"/>
+      <w:numFmt w:val="lowerRoman"/>
+      <w:lvlText w:val="%9."/>
+      <w:lvlJc w:val="right"/>
+      <w:pPr>
+        <w:ind w:left="6480" w:hanging="180"/>
+      </w:pPr>
+    </w:lvl>
+  </w:abstractNum>
+  <w:abstractNum w:abstractNumId="3">
+    <w:nsid w:val="204648CC"/>
+    <w:multiLevelType w:val="hybridMultilevel"/>
+    <w:tmpl w:val="5126A36C"/>
+    <w:lvl w:ilvl="0" w:tplc="9172443E">
+      <w:numFmt w:val="bullet"/>
+      <w:lvlText w:val="-"/>
+      <w:lvlJc w:val="left"/>
+      <w:pPr>
+        <w:ind w:left="1080" w:hanging="360"/>
+      </w:pPr>
+      <w:rPr>
+        <w:rFonts w:ascii="Arial" w:eastAsiaTheme="minorHAnsi" w:hAnsi="Arial" w:cs="Arial" w:hint="default"/>
+      </w:rPr>
+    </w:lvl>
+    <w:lvl w:ilvl="1" w:tplc="0C0A0003" w:tentative="1">
+      <w:start w:val="1"/>
+      <w:numFmt w:val="bullet"/>
+      <w:lvlText w:val="o"/>
+      <w:lvlJc w:val="left"/>
+      <w:pPr>
+        <w:ind w:left="1800" w:hanging="360"/>
+      </w:pPr>
+      <w:rPr>
+        <w:rFonts w:ascii="Courier New" w:hAnsi="Courier New" w:cs="Courier New" w:hint="default"/>
+      </w:rPr>
+    </w:lvl>
+    <w:lvl w:ilvl="2" w:tplc="0C0A0005" w:tentative="1">
+      <w:start w:val="1"/>
+      <w:numFmt w:val="bullet"/>
+      <w:lvlText w:val=""/>
+      <w:lvlJc w:val="left"/>
+      <w:pPr>
+        <w:ind w:left="2520" w:hanging="360"/>
+      </w:pPr>
+      <w:rPr>
+        <w:rFonts w:ascii="Wingdings" w:hAnsi="Wingdings" w:hint="default"/>
+      </w:rPr>
+    </w:lvl>
+    <w:lvl w:ilvl="3" w:tplc="0C0A0001" w:tentative="1">
+      <w:start w:val="1"/>
+      <w:numFmt w:val="bullet"/>
+      <w:lvlText w:val=""/>
+      <w:lvlJc w:val="left"/>
+      <w:pPr>
+        <w:ind w:left="3240" w:hanging="360"/>
+      </w:pPr>
+      <w:rPr>
+        <w:rFonts w:ascii="Symbol" w:hAnsi="Symbol" w:hint="default"/>
+      </w:rPr>
+    </w:lvl>
+    <w:lvl w:ilvl="4" w:tplc="0C0A0003" w:tentative="1">
+      <w:start w:val="1"/>
+      <w:numFmt w:val="bullet"/>
+      <w:lvlText w:val="o"/>
+      <w:lvlJc w:val="left"/>
+      <w:pPr>
+        <w:ind w:left="3960" w:hanging="360"/>
+      </w:pPr>
+      <w:rPr>
+        <w:rFonts w:ascii="Courier New" w:hAnsi="Courier New" w:cs="Courier New" w:hint="default"/>
+      </w:rPr>
+    </w:lvl>
+    <w:lvl w:ilvl="5" w:tplc="0C0A0005" w:tentative="1">
+      <w:start w:val="1"/>
+      <w:numFmt w:val="bullet"/>
+      <w:lvlText w:val=""/>
+      <w:lvlJc w:val="left"/>
+      <w:pPr>
+        <w:ind w:left="4680" w:hanging="360"/>
+      </w:pPr>
+      <w:rPr>
+        <w:rFonts w:ascii="Wingdings" w:hAnsi="Wingdings" w:hint="default"/>
+      </w:rPr>
+    </w:lvl>
+    <w:lvl w:ilvl="6" w:tplc="0C0A0001" w:tentative="1">
+      <w:start w:val="1"/>
+      <w:numFmt w:val="bullet"/>
+      <w:lvlText w:val=""/>
+      <w:lvlJc w:val="left"/>
+      <w:pPr>
+        <w:ind w:left="5400" w:hanging="360"/>
+      </w:pPr>
+      <w:rPr>
+        <w:rFonts w:ascii="Symbol" w:hAnsi="Symbol" w:hint="default"/>
+      </w:rPr>
+    </w:lvl>
+    <w:lvl w:ilvl="7" w:tplc="0C0A0003" w:tentative="1">
+      <w:start w:val="1"/>
+      <w:numFmt w:val="bullet"/>
+      <w:lvlText w:val="o"/>
+      <w:lvlJc w:val="left"/>
+      <w:pPr>
+        <w:ind w:left="6120" w:hanging="360"/>
+      </w:pPr>
+      <w:rPr>
+        <w:rFonts w:ascii="Courier New" w:hAnsi="Courier New" w:cs="Courier New" w:hint="default"/>
+      </w:rPr>
+    </w:lvl>
+    <w:lvl w:ilvl="8" w:tplc="0C0A0005" w:tentative="1">
+      <w:start w:val="1"/>
+      <w:numFmt w:val="bullet"/>
+      <w:lvlText w:val=""/>
+      <w:lvlJc w:val="left"/>
+      <w:pPr>
+        <w:ind w:left="6840" w:hanging="360"/>
+      </w:pPr>
+      <w:rPr>
+        <w:rFonts w:ascii="Wingdings" w:hAnsi="Wingdings" w:hint="default"/>
+      </w:rPr>
+    </w:lvl>
+  </w:abstractNum>
+  <w:abstractNum w:abstractNumId="4">
     <w:nsid w:val="2701155C"/>
     <w:multiLevelType w:val="hybridMultilevel"/>
     <w:tmpl w:val="E5EC4A3A"/>
@@ -7601,7 +8290,93 @@
       </w:rPr>
     </w:lvl>
   </w:abstractNum>
-  <w:abstractNum w:abstractNumId="2">
+  <w:abstractNum w:abstractNumId="5">
+    <w:nsid w:val="27CB5C3D"/>
+    <w:multiLevelType w:val="hybridMultilevel"/>
+    <w:tmpl w:val="9264ABA2"/>
+    <w:lvl w:ilvl="0" w:tplc="0C0A000F">
+      <w:start w:val="1"/>
+      <w:numFmt w:val="decimal"/>
+      <w:lvlText w:val="%1."/>
+      <w:lvlJc w:val="left"/>
+      <w:pPr>
+        <w:ind w:left="720" w:hanging="360"/>
+      </w:pPr>
+    </w:lvl>
+    <w:lvl w:ilvl="1" w:tplc="0C0A0019" w:tentative="1">
+      <w:start w:val="1"/>
+      <w:numFmt w:val="lowerLetter"/>
+      <w:lvlText w:val="%2."/>
+      <w:lvlJc w:val="left"/>
+      <w:pPr>
+        <w:ind w:left="1440" w:hanging="360"/>
+      </w:pPr>
+    </w:lvl>
+    <w:lvl w:ilvl="2" w:tplc="0C0A001B" w:tentative="1">
+      <w:start w:val="1"/>
+      <w:numFmt w:val="lowerRoman"/>
+      <w:lvlText w:val="%3."/>
+      <w:lvlJc w:val="right"/>
+      <w:pPr>
+        <w:ind w:left="2160" w:hanging="180"/>
+      </w:pPr>
+    </w:lvl>
+    <w:lvl w:ilvl="3" w:tplc="0C0A000F" w:tentative="1">
+      <w:start w:val="1"/>
+      <w:numFmt w:val="decimal"/>
+      <w:lvlText w:val="%4."/>
+      <w:lvlJc w:val="left"/>
+      <w:pPr>
+        <w:ind w:left="2880" w:hanging="360"/>
+      </w:pPr>
+    </w:lvl>
+    <w:lvl w:ilvl="4" w:tplc="0C0A0019" w:tentative="1">
+      <w:start w:val="1"/>
+      <w:numFmt w:val="lowerLetter"/>
+      <w:lvlText w:val="%5."/>
+      <w:lvlJc w:val="left"/>
+      <w:pPr>
+        <w:ind w:left="3600" w:hanging="360"/>
+      </w:pPr>
+    </w:lvl>
+    <w:lvl w:ilvl="5" w:tplc="0C0A001B" w:tentative="1">
+      <w:start w:val="1"/>
+      <w:numFmt w:val="lowerRoman"/>
+      <w:lvlText w:val="%6."/>
+      <w:lvlJc w:val="right"/>
+      <w:pPr>
+        <w:ind w:left="4320" w:hanging="180"/>
+      </w:pPr>
+    </w:lvl>
+    <w:lvl w:ilvl="6" w:tplc="0C0A000F" w:tentative="1">
+      <w:start w:val="1"/>
+      <w:numFmt w:val="decimal"/>
+      <w:lvlText w:val="%7."/>
+      <w:lvlJc w:val="left"/>
+      <w:pPr>
+        <w:ind w:left="5040" w:hanging="360"/>
+      </w:pPr>
+    </w:lvl>
+    <w:lvl w:ilvl="7" w:tplc="0C0A0019" w:tentative="1">
+      <w:start w:val="1"/>
+      <w:numFmt w:val="lowerLetter"/>
+      <w:lvlText w:val="%8."/>
+      <w:lvlJc w:val="left"/>
+      <w:pPr>
+        <w:ind w:left="5760" w:hanging="360"/>
+      </w:pPr>
+    </w:lvl>
+    <w:lvl w:ilvl="8" w:tplc="0C0A001B" w:tentative="1">
+      <w:start w:val="1"/>
+      <w:numFmt w:val="lowerRoman"/>
+      <w:lvlText w:val="%9."/>
+      <w:lvlJc w:val="right"/>
+      <w:pPr>
+        <w:ind w:left="6480" w:hanging="180"/>
+      </w:pPr>
+    </w:lvl>
+  </w:abstractNum>
+  <w:abstractNum w:abstractNumId="6">
     <w:nsid w:val="28FC078F"/>
     <w:multiLevelType w:val="hybridMultilevel"/>
     <w:tmpl w:val="9E222C9C"/>
@@ -7713,7 +8488,7 @@
       </w:rPr>
     </w:lvl>
   </w:abstractNum>
-  <w:abstractNum w:abstractNumId="3">
+  <w:abstractNum w:abstractNumId="7">
     <w:nsid w:val="2BC843EB"/>
     <w:multiLevelType w:val="hybridMultilevel"/>
     <w:tmpl w:val="ADE84C82"/>
@@ -7799,7 +8574,7 @@
       </w:pPr>
     </w:lvl>
   </w:abstractNum>
-  <w:abstractNum w:abstractNumId="4">
+  <w:abstractNum w:abstractNumId="8">
     <w:nsid w:val="2F2738F2"/>
     <w:multiLevelType w:val="hybridMultilevel"/>
     <w:tmpl w:val="99DC175E"/>
@@ -7885,7 +8660,7 @@
       </w:pPr>
     </w:lvl>
   </w:abstractNum>
-  <w:abstractNum w:abstractNumId="5">
+  <w:abstractNum w:abstractNumId="9">
     <w:nsid w:val="30C47EFA"/>
     <w:multiLevelType w:val="hybridMultilevel"/>
     <w:tmpl w:val="FD36C26E"/>
@@ -7971,7 +8746,7 @@
       </w:pPr>
     </w:lvl>
   </w:abstractNum>
-  <w:abstractNum w:abstractNumId="6">
+  <w:abstractNum w:abstractNumId="10">
     <w:nsid w:val="314A206B"/>
     <w:multiLevelType w:val="hybridMultilevel"/>
     <w:tmpl w:val="22EE5ABE"/>
@@ -8057,7 +8832,7 @@
       </w:pPr>
     </w:lvl>
   </w:abstractNum>
-  <w:abstractNum w:abstractNumId="7">
+  <w:abstractNum w:abstractNumId="11">
     <w:nsid w:val="3C7F088E"/>
     <w:multiLevelType w:val="hybridMultilevel"/>
     <w:tmpl w:val="770C77EA"/>
@@ -8169,7 +8944,231 @@
       </w:rPr>
     </w:lvl>
   </w:abstractNum>
-  <w:abstractNum w:abstractNumId="8">
+  <w:abstractNum w:abstractNumId="12">
+    <w:nsid w:val="3D785240"/>
+    <w:multiLevelType w:val="hybridMultilevel"/>
+    <w:tmpl w:val="BE2C1EA2"/>
+    <w:lvl w:ilvl="0" w:tplc="77BCE58C">
+      <w:numFmt w:val="bullet"/>
+      <w:lvlText w:val="-"/>
+      <w:lvlJc w:val="left"/>
+      <w:pPr>
+        <w:ind w:left="1080" w:hanging="360"/>
+      </w:pPr>
+      <w:rPr>
+        <w:rFonts w:ascii="Arial" w:eastAsiaTheme="minorHAnsi" w:hAnsi="Arial" w:cs="Arial" w:hint="default"/>
+      </w:rPr>
+    </w:lvl>
+    <w:lvl w:ilvl="1" w:tplc="0C0A0003" w:tentative="1">
+      <w:start w:val="1"/>
+      <w:numFmt w:val="bullet"/>
+      <w:lvlText w:val="o"/>
+      <w:lvlJc w:val="left"/>
+      <w:pPr>
+        <w:ind w:left="1800" w:hanging="360"/>
+      </w:pPr>
+      <w:rPr>
+        <w:rFonts w:ascii="Courier New" w:hAnsi="Courier New" w:cs="Courier New" w:hint="default"/>
+      </w:rPr>
+    </w:lvl>
+    <w:lvl w:ilvl="2" w:tplc="0C0A0005" w:tentative="1">
+      <w:start w:val="1"/>
+      <w:numFmt w:val="bullet"/>
+      <w:lvlText w:val=""/>
+      <w:lvlJc w:val="left"/>
+      <w:pPr>
+        <w:ind w:left="2520" w:hanging="360"/>
+      </w:pPr>
+      <w:rPr>
+        <w:rFonts w:ascii="Wingdings" w:hAnsi="Wingdings" w:hint="default"/>
+      </w:rPr>
+    </w:lvl>
+    <w:lvl w:ilvl="3" w:tplc="0C0A0001" w:tentative="1">
+      <w:start w:val="1"/>
+      <w:numFmt w:val="bullet"/>
+      <w:lvlText w:val=""/>
+      <w:lvlJc w:val="left"/>
+      <w:pPr>
+        <w:ind w:left="3240" w:hanging="360"/>
+      </w:pPr>
+      <w:rPr>
+        <w:rFonts w:ascii="Symbol" w:hAnsi="Symbol" w:hint="default"/>
+      </w:rPr>
+    </w:lvl>
+    <w:lvl w:ilvl="4" w:tplc="0C0A0003" w:tentative="1">
+      <w:start w:val="1"/>
+      <w:numFmt w:val="bullet"/>
+      <w:lvlText w:val="o"/>
+      <w:lvlJc w:val="left"/>
+      <w:pPr>
+        <w:ind w:left="3960" w:hanging="360"/>
+      </w:pPr>
+      <w:rPr>
+        <w:rFonts w:ascii="Courier New" w:hAnsi="Courier New" w:cs="Courier New" w:hint="default"/>
+      </w:rPr>
+    </w:lvl>
+    <w:lvl w:ilvl="5" w:tplc="0C0A0005" w:tentative="1">
+      <w:start w:val="1"/>
+      <w:numFmt w:val="bullet"/>
+      <w:lvlText w:val=""/>
+      <w:lvlJc w:val="left"/>
+      <w:pPr>
+        <w:ind w:left="4680" w:hanging="360"/>
+      </w:pPr>
+      <w:rPr>
+        <w:rFonts w:ascii="Wingdings" w:hAnsi="Wingdings" w:hint="default"/>
+      </w:rPr>
+    </w:lvl>
+    <w:lvl w:ilvl="6" w:tplc="0C0A0001" w:tentative="1">
+      <w:start w:val="1"/>
+      <w:numFmt w:val="bullet"/>
+      <w:lvlText w:val=""/>
+      <w:lvlJc w:val="left"/>
+      <w:pPr>
+        <w:ind w:left="5400" w:hanging="360"/>
+      </w:pPr>
+      <w:rPr>
+        <w:rFonts w:ascii="Symbol" w:hAnsi="Symbol" w:hint="default"/>
+      </w:rPr>
+    </w:lvl>
+    <w:lvl w:ilvl="7" w:tplc="0C0A0003" w:tentative="1">
+      <w:start w:val="1"/>
+      <w:numFmt w:val="bullet"/>
+      <w:lvlText w:val="o"/>
+      <w:lvlJc w:val="left"/>
+      <w:pPr>
+        <w:ind w:left="6120" w:hanging="360"/>
+      </w:pPr>
+      <w:rPr>
+        <w:rFonts w:ascii="Courier New" w:hAnsi="Courier New" w:cs="Courier New" w:hint="default"/>
+      </w:rPr>
+    </w:lvl>
+    <w:lvl w:ilvl="8" w:tplc="0C0A0005" w:tentative="1">
+      <w:start w:val="1"/>
+      <w:numFmt w:val="bullet"/>
+      <w:lvlText w:val=""/>
+      <w:lvlJc w:val="left"/>
+      <w:pPr>
+        <w:ind w:left="6840" w:hanging="360"/>
+      </w:pPr>
+      <w:rPr>
+        <w:rFonts w:ascii="Wingdings" w:hAnsi="Wingdings" w:hint="default"/>
+      </w:rPr>
+    </w:lvl>
+  </w:abstractNum>
+  <w:abstractNum w:abstractNumId="13">
+    <w:nsid w:val="44BE698B"/>
+    <w:multiLevelType w:val="hybridMultilevel"/>
+    <w:tmpl w:val="89F62588"/>
+    <w:lvl w:ilvl="0" w:tplc="0158E3BE">
+      <w:numFmt w:val="bullet"/>
+      <w:lvlText w:val="-"/>
+      <w:lvlJc w:val="left"/>
+      <w:pPr>
+        <w:ind w:left="720" w:hanging="360"/>
+      </w:pPr>
+      <w:rPr>
+        <w:rFonts w:ascii="Arial" w:eastAsiaTheme="minorHAnsi" w:hAnsi="Arial" w:cs="Arial" w:hint="default"/>
+      </w:rPr>
+    </w:lvl>
+    <w:lvl w:ilvl="1" w:tplc="0C0A0003" w:tentative="1">
+      <w:start w:val="1"/>
+      <w:numFmt w:val="bullet"/>
+      <w:lvlText w:val="o"/>
+      <w:lvlJc w:val="left"/>
+      <w:pPr>
+        <w:ind w:left="1440" w:hanging="360"/>
+      </w:pPr>
+      <w:rPr>
+        <w:rFonts w:ascii="Courier New" w:hAnsi="Courier New" w:cs="Courier New" w:hint="default"/>
+      </w:rPr>
+    </w:lvl>
+    <w:lvl w:ilvl="2" w:tplc="0C0A0005" w:tentative="1">
+      <w:start w:val="1"/>
+      <w:numFmt w:val="bullet"/>
+      <w:lvlText w:val=""/>
+      <w:lvlJc w:val="left"/>
+      <w:pPr>
+        <w:ind w:left="2160" w:hanging="360"/>
+      </w:pPr>
+      <w:rPr>
+        <w:rFonts w:ascii="Wingdings" w:hAnsi="Wingdings" w:hint="default"/>
+      </w:rPr>
+    </w:lvl>
+    <w:lvl w:ilvl="3" w:tplc="0C0A0001" w:tentative="1">
+      <w:start w:val="1"/>
+      <w:numFmt w:val="bullet"/>
+      <w:lvlText w:val=""/>
+      <w:lvlJc w:val="left"/>
+      <w:pPr>
+        <w:ind w:left="2880" w:hanging="360"/>
+      </w:pPr>
+      <w:rPr>
+        <w:rFonts w:ascii="Symbol" w:hAnsi="Symbol" w:hint="default"/>
+      </w:rPr>
+    </w:lvl>
+    <w:lvl w:ilvl="4" w:tplc="0C0A0003" w:tentative="1">
+      <w:start w:val="1"/>
+      <w:numFmt w:val="bullet"/>
+      <w:lvlText w:val="o"/>
+      <w:lvlJc w:val="left"/>
+      <w:pPr>
+        <w:ind w:left="3600" w:hanging="360"/>
+      </w:pPr>
+      <w:rPr>
+        <w:rFonts w:ascii="Courier New" w:hAnsi="Courier New" w:cs="Courier New" w:hint="default"/>
+      </w:rPr>
+    </w:lvl>
+    <w:lvl w:ilvl="5" w:tplc="0C0A0005" w:tentative="1">
+      <w:start w:val="1"/>
+      <w:numFmt w:val="bullet"/>
+      <w:lvlText w:val=""/>
+      <w:lvlJc w:val="left"/>
+      <w:pPr>
+        <w:ind w:left="4320" w:hanging="360"/>
+      </w:pPr>
+      <w:rPr>
+        <w:rFonts w:ascii="Wingdings" w:hAnsi="Wingdings" w:hint="default"/>
+      </w:rPr>
+    </w:lvl>
+    <w:lvl w:ilvl="6" w:tplc="0C0A0001" w:tentative="1">
+      <w:start w:val="1"/>
+      <w:numFmt w:val="bullet"/>
+      <w:lvlText w:val=""/>
+      <w:lvlJc w:val="left"/>
+      <w:pPr>
+        <w:ind w:left="5040" w:hanging="360"/>
+      </w:pPr>
+      <w:rPr>
+        <w:rFonts w:ascii="Symbol" w:hAnsi="Symbol" w:hint="default"/>
+      </w:rPr>
+    </w:lvl>
+    <w:lvl w:ilvl="7" w:tplc="0C0A0003" w:tentative="1">
+      <w:start w:val="1"/>
+      <w:numFmt w:val="bullet"/>
+      <w:lvlText w:val="o"/>
+      <w:lvlJc w:val="left"/>
+      <w:pPr>
+        <w:ind w:left="5760" w:hanging="360"/>
+      </w:pPr>
+      <w:rPr>
+        <w:rFonts w:ascii="Courier New" w:hAnsi="Courier New" w:cs="Courier New" w:hint="default"/>
+      </w:rPr>
+    </w:lvl>
+    <w:lvl w:ilvl="8" w:tplc="0C0A0005" w:tentative="1">
+      <w:start w:val="1"/>
+      <w:numFmt w:val="bullet"/>
+      <w:lvlText w:val=""/>
+      <w:lvlJc w:val="left"/>
+      <w:pPr>
+        <w:ind w:left="6480" w:hanging="360"/>
+      </w:pPr>
+      <w:rPr>
+        <w:rFonts w:ascii="Wingdings" w:hAnsi="Wingdings" w:hint="default"/>
+      </w:rPr>
+    </w:lvl>
+  </w:abstractNum>
+  <w:abstractNum w:abstractNumId="14">
     <w:nsid w:val="49324B12"/>
     <w:multiLevelType w:val="hybridMultilevel"/>
     <w:tmpl w:val="5FA4A0C0"/>
@@ -8281,7 +9280,7 @@
       </w:rPr>
     </w:lvl>
   </w:abstractNum>
-  <w:abstractNum w:abstractNumId="9">
+  <w:abstractNum w:abstractNumId="15">
     <w:nsid w:val="50DB1654"/>
     <w:multiLevelType w:val="hybridMultilevel"/>
     <w:tmpl w:val="B3623A86"/>
@@ -8367,7 +9366,119 @@
       </w:pPr>
     </w:lvl>
   </w:abstractNum>
-  <w:abstractNum w:abstractNumId="10">
+  <w:abstractNum w:abstractNumId="16">
+    <w:nsid w:val="54C55D25"/>
+    <w:multiLevelType w:val="hybridMultilevel"/>
+    <w:tmpl w:val="CA244CCE"/>
+    <w:lvl w:ilvl="0" w:tplc="919CA21E">
+      <w:numFmt w:val="bullet"/>
+      <w:lvlText w:val="-"/>
+      <w:lvlJc w:val="left"/>
+      <w:pPr>
+        <w:ind w:left="1080" w:hanging="360"/>
+      </w:pPr>
+      <w:rPr>
+        <w:rFonts w:ascii="Arial" w:eastAsiaTheme="minorHAnsi" w:hAnsi="Arial" w:cs="Arial" w:hint="default"/>
+      </w:rPr>
+    </w:lvl>
+    <w:lvl w:ilvl="1" w:tplc="0C0A0003" w:tentative="1">
+      <w:start w:val="1"/>
+      <w:numFmt w:val="bullet"/>
+      <w:lvlText w:val="o"/>
+      <w:lvlJc w:val="left"/>
+      <w:pPr>
+        <w:ind w:left="1800" w:hanging="360"/>
+      </w:pPr>
+      <w:rPr>
+        <w:rFonts w:ascii="Courier New" w:hAnsi="Courier New" w:cs="Courier New" w:hint="default"/>
+      </w:rPr>
+    </w:lvl>
+    <w:lvl w:ilvl="2" w:tplc="0C0A0005" w:tentative="1">
+      <w:start w:val="1"/>
+      <w:numFmt w:val="bullet"/>
+      <w:lvlText w:val=""/>
+      <w:lvlJc w:val="left"/>
+      <w:pPr>
+        <w:ind w:left="2520" w:hanging="360"/>
+      </w:pPr>
+      <w:rPr>
+        <w:rFonts w:ascii="Wingdings" w:hAnsi="Wingdings" w:hint="default"/>
+      </w:rPr>
+    </w:lvl>
+    <w:lvl w:ilvl="3" w:tplc="0C0A0001" w:tentative="1">
+      <w:start w:val="1"/>
+      <w:numFmt w:val="bullet"/>
+      <w:lvlText w:val=""/>
+      <w:lvlJc w:val="left"/>
+      <w:pPr>
+        <w:ind w:left="3240" w:hanging="360"/>
+      </w:pPr>
+      <w:rPr>
+        <w:rFonts w:ascii="Symbol" w:hAnsi="Symbol" w:hint="default"/>
+      </w:rPr>
+    </w:lvl>
+    <w:lvl w:ilvl="4" w:tplc="0C0A0003" w:tentative="1">
+      <w:start w:val="1"/>
+      <w:numFmt w:val="bullet"/>
+      <w:lvlText w:val="o"/>
+      <w:lvlJc w:val="left"/>
+      <w:pPr>
+        <w:ind w:left="3960" w:hanging="360"/>
+      </w:pPr>
+      <w:rPr>
+        <w:rFonts w:ascii="Courier New" w:hAnsi="Courier New" w:cs="Courier New" w:hint="default"/>
+      </w:rPr>
+    </w:lvl>
+    <w:lvl w:ilvl="5" w:tplc="0C0A0005" w:tentative="1">
+      <w:start w:val="1"/>
+      <w:numFmt w:val="bullet"/>
+      <w:lvlText w:val=""/>
+      <w:lvlJc w:val="left"/>
+      <w:pPr>
+        <w:ind w:left="4680" w:hanging="360"/>
+      </w:pPr>
+      <w:rPr>
+        <w:rFonts w:ascii="Wingdings" w:hAnsi="Wingdings" w:hint="default"/>
+      </w:rPr>
+    </w:lvl>
+    <w:lvl w:ilvl="6" w:tplc="0C0A0001" w:tentative="1">
+      <w:start w:val="1"/>
+      <w:numFmt w:val="bullet"/>
+      <w:lvlText w:val=""/>
+      <w:lvlJc w:val="left"/>
+      <w:pPr>
+        <w:ind w:left="5400" w:hanging="360"/>
+      </w:pPr>
+      <w:rPr>
+        <w:rFonts w:ascii="Symbol" w:hAnsi="Symbol" w:hint="default"/>
+      </w:rPr>
+    </w:lvl>
+    <w:lvl w:ilvl="7" w:tplc="0C0A0003" w:tentative="1">
+      <w:start w:val="1"/>
+      <w:numFmt w:val="bullet"/>
+      <w:lvlText w:val="o"/>
+      <w:lvlJc w:val="left"/>
+      <w:pPr>
+        <w:ind w:left="6120" w:hanging="360"/>
+      </w:pPr>
+      <w:rPr>
+        <w:rFonts w:ascii="Courier New" w:hAnsi="Courier New" w:cs="Courier New" w:hint="default"/>
+      </w:rPr>
+    </w:lvl>
+    <w:lvl w:ilvl="8" w:tplc="0C0A0005" w:tentative="1">
+      <w:start w:val="1"/>
+      <w:numFmt w:val="bullet"/>
+      <w:lvlText w:val=""/>
+      <w:lvlJc w:val="left"/>
+      <w:pPr>
+        <w:ind w:left="6840" w:hanging="360"/>
+      </w:pPr>
+      <w:rPr>
+        <w:rFonts w:ascii="Wingdings" w:hAnsi="Wingdings" w:hint="default"/>
+      </w:rPr>
+    </w:lvl>
+  </w:abstractNum>
+  <w:abstractNum w:abstractNumId="17">
     <w:nsid w:val="5FE05CC9"/>
     <w:multiLevelType w:val="hybridMultilevel"/>
     <w:tmpl w:val="A5D0A620"/>
@@ -8480,7 +9591,317 @@
       </w:rPr>
     </w:lvl>
   </w:abstractNum>
-  <w:abstractNum w:abstractNumId="11">
+  <w:abstractNum w:abstractNumId="18">
+    <w:nsid w:val="627D181B"/>
+    <w:multiLevelType w:val="hybridMultilevel"/>
+    <w:tmpl w:val="83E6A35A"/>
+    <w:lvl w:ilvl="0" w:tplc="B7D4AF3E">
+      <w:numFmt w:val="bullet"/>
+      <w:lvlText w:val="-"/>
+      <w:lvlJc w:val="left"/>
+      <w:pPr>
+        <w:ind w:left="720" w:hanging="360"/>
+      </w:pPr>
+      <w:rPr>
+        <w:rFonts w:ascii="Arial" w:eastAsiaTheme="minorHAnsi" w:hAnsi="Arial" w:cs="Arial" w:hint="default"/>
+      </w:rPr>
+    </w:lvl>
+    <w:lvl w:ilvl="1" w:tplc="0C0A0003" w:tentative="1">
+      <w:start w:val="1"/>
+      <w:numFmt w:val="bullet"/>
+      <w:lvlText w:val="o"/>
+      <w:lvlJc w:val="left"/>
+      <w:pPr>
+        <w:ind w:left="1440" w:hanging="360"/>
+      </w:pPr>
+      <w:rPr>
+        <w:rFonts w:ascii="Courier New" w:hAnsi="Courier New" w:cs="Courier New" w:hint="default"/>
+      </w:rPr>
+    </w:lvl>
+    <w:lvl w:ilvl="2" w:tplc="0C0A0005" w:tentative="1">
+      <w:start w:val="1"/>
+      <w:numFmt w:val="bullet"/>
+      <w:lvlText w:val=""/>
+      <w:lvlJc w:val="left"/>
+      <w:pPr>
+        <w:ind w:left="2160" w:hanging="360"/>
+      </w:pPr>
+      <w:rPr>
+        <w:rFonts w:ascii="Wingdings" w:hAnsi="Wingdings" w:hint="default"/>
+      </w:rPr>
+    </w:lvl>
+    <w:lvl w:ilvl="3" w:tplc="0C0A0001" w:tentative="1">
+      <w:start w:val="1"/>
+      <w:numFmt w:val="bullet"/>
+      <w:lvlText w:val=""/>
+      <w:lvlJc w:val="left"/>
+      <w:pPr>
+        <w:ind w:left="2880" w:hanging="360"/>
+      </w:pPr>
+      <w:rPr>
+        <w:rFonts w:ascii="Symbol" w:hAnsi="Symbol" w:hint="default"/>
+      </w:rPr>
+    </w:lvl>
+    <w:lvl w:ilvl="4" w:tplc="0C0A0003" w:tentative="1">
+      <w:start w:val="1"/>
+      <w:numFmt w:val="bullet"/>
+      <w:lvlText w:val="o"/>
+      <w:lvlJc w:val="left"/>
+      <w:pPr>
+        <w:ind w:left="3600" w:hanging="360"/>
+      </w:pPr>
+      <w:rPr>
+        <w:rFonts w:ascii="Courier New" w:hAnsi="Courier New" w:cs="Courier New" w:hint="default"/>
+      </w:rPr>
+    </w:lvl>
+    <w:lvl w:ilvl="5" w:tplc="0C0A0005" w:tentative="1">
+      <w:start w:val="1"/>
+      <w:numFmt w:val="bullet"/>
+      <w:lvlText w:val=""/>
+      <w:lvlJc w:val="left"/>
+      <w:pPr>
+        <w:ind w:left="4320" w:hanging="360"/>
+      </w:pPr>
+      <w:rPr>
+        <w:rFonts w:ascii="Wingdings" w:hAnsi="Wingdings" w:hint="default"/>
+      </w:rPr>
+    </w:lvl>
+    <w:lvl w:ilvl="6" w:tplc="0C0A0001" w:tentative="1">
+      <w:start w:val="1"/>
+      <w:numFmt w:val="bullet"/>
+      <w:lvlText w:val=""/>
+      <w:lvlJc w:val="left"/>
+      <w:pPr>
+        <w:ind w:left="5040" w:hanging="360"/>
+      </w:pPr>
+      <w:rPr>
+        <w:rFonts w:ascii="Symbol" w:hAnsi="Symbol" w:hint="default"/>
+      </w:rPr>
+    </w:lvl>
+    <w:lvl w:ilvl="7" w:tplc="0C0A0003" w:tentative="1">
+      <w:start w:val="1"/>
+      <w:numFmt w:val="bullet"/>
+      <w:lvlText w:val="o"/>
+      <w:lvlJc w:val="left"/>
+      <w:pPr>
+        <w:ind w:left="5760" w:hanging="360"/>
+      </w:pPr>
+      <w:rPr>
+        <w:rFonts w:ascii="Courier New" w:hAnsi="Courier New" w:cs="Courier New" w:hint="default"/>
+      </w:rPr>
+    </w:lvl>
+    <w:lvl w:ilvl="8" w:tplc="0C0A0005" w:tentative="1">
+      <w:start w:val="1"/>
+      <w:numFmt w:val="bullet"/>
+      <w:lvlText w:val=""/>
+      <w:lvlJc w:val="left"/>
+      <w:pPr>
+        <w:ind w:left="6480" w:hanging="360"/>
+      </w:pPr>
+      <w:rPr>
+        <w:rFonts w:ascii="Wingdings" w:hAnsi="Wingdings" w:hint="default"/>
+      </w:rPr>
+    </w:lvl>
+  </w:abstractNum>
+  <w:abstractNum w:abstractNumId="19">
+    <w:nsid w:val="6AEC2098"/>
+    <w:multiLevelType w:val="hybridMultilevel"/>
+    <w:tmpl w:val="59AE04D6"/>
+    <w:lvl w:ilvl="0" w:tplc="34EE14FC">
+      <w:numFmt w:val="bullet"/>
+      <w:lvlText w:val="-"/>
+      <w:lvlJc w:val="left"/>
+      <w:pPr>
+        <w:ind w:left="720" w:hanging="360"/>
+      </w:pPr>
+      <w:rPr>
+        <w:rFonts w:ascii="Arial" w:eastAsiaTheme="minorHAnsi" w:hAnsi="Arial" w:cs="Arial" w:hint="default"/>
+      </w:rPr>
+    </w:lvl>
+    <w:lvl w:ilvl="1" w:tplc="0C0A0003" w:tentative="1">
+      <w:start w:val="1"/>
+      <w:numFmt w:val="bullet"/>
+      <w:lvlText w:val="o"/>
+      <w:lvlJc w:val="left"/>
+      <w:pPr>
+        <w:ind w:left="1440" w:hanging="360"/>
+      </w:pPr>
+      <w:rPr>
+        <w:rFonts w:ascii="Courier New" w:hAnsi="Courier New" w:cs="Courier New" w:hint="default"/>
+      </w:rPr>
+    </w:lvl>
+    <w:lvl w:ilvl="2" w:tplc="0C0A0005" w:tentative="1">
+      <w:start w:val="1"/>
+      <w:numFmt w:val="bullet"/>
+      <w:lvlText w:val=""/>
+      <w:lvlJc w:val="left"/>
+      <w:pPr>
+        <w:ind w:left="2160" w:hanging="360"/>
+      </w:pPr>
+      <w:rPr>
+        <w:rFonts w:ascii="Wingdings" w:hAnsi="Wingdings" w:hint="default"/>
+      </w:rPr>
+    </w:lvl>
+    <w:lvl w:ilvl="3" w:tplc="0C0A0001" w:tentative="1">
+      <w:start w:val="1"/>
+      <w:numFmt w:val="bullet"/>
+      <w:lvlText w:val=""/>
+      <w:lvlJc w:val="left"/>
+      <w:pPr>
+        <w:ind w:left="2880" w:hanging="360"/>
+      </w:pPr>
+      <w:rPr>
+        <w:rFonts w:ascii="Symbol" w:hAnsi="Symbol" w:hint="default"/>
+      </w:rPr>
+    </w:lvl>
+    <w:lvl w:ilvl="4" w:tplc="0C0A0003" w:tentative="1">
+      <w:start w:val="1"/>
+      <w:numFmt w:val="bullet"/>
+      <w:lvlText w:val="o"/>
+      <w:lvlJc w:val="left"/>
+      <w:pPr>
+        <w:ind w:left="3600" w:hanging="360"/>
+      </w:pPr>
+      <w:rPr>
+        <w:rFonts w:ascii="Courier New" w:hAnsi="Courier New" w:cs="Courier New" w:hint="default"/>
+      </w:rPr>
+    </w:lvl>
+    <w:lvl w:ilvl="5" w:tplc="0C0A0005" w:tentative="1">
+      <w:start w:val="1"/>
+      <w:numFmt w:val="bullet"/>
+      <w:lvlText w:val=""/>
+      <w:lvlJc w:val="left"/>
+      <w:pPr>
+        <w:ind w:left="4320" w:hanging="360"/>
+      </w:pPr>
+      <w:rPr>
+        <w:rFonts w:ascii="Wingdings" w:hAnsi="Wingdings" w:hint="default"/>
+      </w:rPr>
+    </w:lvl>
+    <w:lvl w:ilvl="6" w:tplc="0C0A0001" w:tentative="1">
+      <w:start w:val="1"/>
+      <w:numFmt w:val="bullet"/>
+      <w:lvlText w:val=""/>
+      <w:lvlJc w:val="left"/>
+      <w:pPr>
+        <w:ind w:left="5040" w:hanging="360"/>
+      </w:pPr>
+      <w:rPr>
+        <w:rFonts w:ascii="Symbol" w:hAnsi="Symbol" w:hint="default"/>
+      </w:rPr>
+    </w:lvl>
+    <w:lvl w:ilvl="7" w:tplc="0C0A0003" w:tentative="1">
+      <w:start w:val="1"/>
+      <w:numFmt w:val="bullet"/>
+      <w:lvlText w:val="o"/>
+      <w:lvlJc w:val="left"/>
+      <w:pPr>
+        <w:ind w:left="5760" w:hanging="360"/>
+      </w:pPr>
+      <w:rPr>
+        <w:rFonts w:ascii="Courier New" w:hAnsi="Courier New" w:cs="Courier New" w:hint="default"/>
+      </w:rPr>
+    </w:lvl>
+    <w:lvl w:ilvl="8" w:tplc="0C0A0005" w:tentative="1">
+      <w:start w:val="1"/>
+      <w:numFmt w:val="bullet"/>
+      <w:lvlText w:val=""/>
+      <w:lvlJc w:val="left"/>
+      <w:pPr>
+        <w:ind w:left="6480" w:hanging="360"/>
+      </w:pPr>
+      <w:rPr>
+        <w:rFonts w:ascii="Wingdings" w:hAnsi="Wingdings" w:hint="default"/>
+      </w:rPr>
+    </w:lvl>
+  </w:abstractNum>
+  <w:abstractNum w:abstractNumId="20">
+    <w:nsid w:val="6D287929"/>
+    <w:multiLevelType w:val="hybridMultilevel"/>
+    <w:tmpl w:val="A7A00DC0"/>
+    <w:lvl w:ilvl="0" w:tplc="0C0A000F">
+      <w:start w:val="1"/>
+      <w:numFmt w:val="decimal"/>
+      <w:lvlText w:val="%1."/>
+      <w:lvlJc w:val="left"/>
+      <w:pPr>
+        <w:ind w:left="720" w:hanging="360"/>
+      </w:pPr>
+    </w:lvl>
+    <w:lvl w:ilvl="1" w:tplc="0C0A0019" w:tentative="1">
+      <w:start w:val="1"/>
+      <w:numFmt w:val="lowerLetter"/>
+      <w:lvlText w:val="%2."/>
+      <w:lvlJc w:val="left"/>
+      <w:pPr>
+        <w:ind w:left="1440" w:hanging="360"/>
+      </w:pPr>
+    </w:lvl>
+    <w:lvl w:ilvl="2" w:tplc="0C0A001B" w:tentative="1">
+      <w:start w:val="1"/>
+      <w:numFmt w:val="lowerRoman"/>
+      <w:lvlText w:val="%3."/>
+      <w:lvlJc w:val="right"/>
+      <w:pPr>
+        <w:ind w:left="2160" w:hanging="180"/>
+      </w:pPr>
+    </w:lvl>
+    <w:lvl w:ilvl="3" w:tplc="0C0A000F" w:tentative="1">
+      <w:start w:val="1"/>
+      <w:numFmt w:val="decimal"/>
+      <w:lvlText w:val="%4."/>
+      <w:lvlJc w:val="left"/>
+      <w:pPr>
+        <w:ind w:left="2880" w:hanging="360"/>
+      </w:pPr>
+    </w:lvl>
+    <w:lvl w:ilvl="4" w:tplc="0C0A0019" w:tentative="1">
+      <w:start w:val="1"/>
+      <w:numFmt w:val="lowerLetter"/>
+      <w:lvlText w:val="%5."/>
+      <w:lvlJc w:val="left"/>
+      <w:pPr>
+        <w:ind w:left="3600" w:hanging="360"/>
+      </w:pPr>
+    </w:lvl>
+    <w:lvl w:ilvl="5" w:tplc="0C0A001B" w:tentative="1">
+      <w:start w:val="1"/>
+      <w:numFmt w:val="lowerRoman"/>
+      <w:lvlText w:val="%6."/>
+      <w:lvlJc w:val="right"/>
+      <w:pPr>
+        <w:ind w:left="4320" w:hanging="180"/>
+      </w:pPr>
+    </w:lvl>
+    <w:lvl w:ilvl="6" w:tplc="0C0A000F" w:tentative="1">
+      <w:start w:val="1"/>
+      <w:numFmt w:val="decimal"/>
+      <w:lvlText w:val="%7."/>
+      <w:lvlJc w:val="left"/>
+      <w:pPr>
+        <w:ind w:left="5040" w:hanging="360"/>
+      </w:pPr>
+    </w:lvl>
+    <w:lvl w:ilvl="7" w:tplc="0C0A0019" w:tentative="1">
+      <w:start w:val="1"/>
+      <w:numFmt w:val="lowerLetter"/>
+      <w:lvlText w:val="%8."/>
+      <w:lvlJc w:val="left"/>
+      <w:pPr>
+        <w:ind w:left="5760" w:hanging="360"/>
+      </w:pPr>
+    </w:lvl>
+    <w:lvl w:ilvl="8" w:tplc="0C0A001B" w:tentative="1">
+      <w:start w:val="1"/>
+      <w:numFmt w:val="lowerRoman"/>
+      <w:lvlText w:val="%9."/>
+      <w:lvlJc w:val="right"/>
+      <w:pPr>
+        <w:ind w:left="6480" w:hanging="180"/>
+      </w:pPr>
+    </w:lvl>
+  </w:abstractNum>
+  <w:abstractNum w:abstractNumId="21">
     <w:nsid w:val="6E0B58BC"/>
     <w:multiLevelType w:val="hybridMultilevel"/>
     <w:tmpl w:val="CC4CFC6E"/>
@@ -8566,7 +9987,119 @@
       </w:pPr>
     </w:lvl>
   </w:abstractNum>
-  <w:abstractNum w:abstractNumId="12">
+  <w:abstractNum w:abstractNumId="22">
+    <w:nsid w:val="70291C15"/>
+    <w:multiLevelType w:val="hybridMultilevel"/>
+    <w:tmpl w:val="50147AF6"/>
+    <w:lvl w:ilvl="0" w:tplc="45C29DEE">
+      <w:numFmt w:val="bullet"/>
+      <w:lvlText w:val="-"/>
+      <w:lvlJc w:val="left"/>
+      <w:pPr>
+        <w:ind w:left="1080" w:hanging="360"/>
+      </w:pPr>
+      <w:rPr>
+        <w:rFonts w:ascii="Arial" w:eastAsiaTheme="minorHAnsi" w:hAnsi="Arial" w:cs="Arial" w:hint="default"/>
+      </w:rPr>
+    </w:lvl>
+    <w:lvl w:ilvl="1" w:tplc="0C0A0003" w:tentative="1">
+      <w:start w:val="1"/>
+      <w:numFmt w:val="bullet"/>
+      <w:lvlText w:val="o"/>
+      <w:lvlJc w:val="left"/>
+      <w:pPr>
+        <w:ind w:left="1800" w:hanging="360"/>
+      </w:pPr>
+      <w:rPr>
+        <w:rFonts w:ascii="Courier New" w:hAnsi="Courier New" w:cs="Courier New" w:hint="default"/>
+      </w:rPr>
+    </w:lvl>
+    <w:lvl w:ilvl="2" w:tplc="0C0A0005" w:tentative="1">
+      <w:start w:val="1"/>
+      <w:numFmt w:val="bullet"/>
+      <w:lvlText w:val=""/>
+      <w:lvlJc w:val="left"/>
+      <w:pPr>
+        <w:ind w:left="2520" w:hanging="360"/>
+      </w:pPr>
+      <w:rPr>
+        <w:rFonts w:ascii="Wingdings" w:hAnsi="Wingdings" w:hint="default"/>
+      </w:rPr>
+    </w:lvl>
+    <w:lvl w:ilvl="3" w:tplc="0C0A0001" w:tentative="1">
+      <w:start w:val="1"/>
+      <w:numFmt w:val="bullet"/>
+      <w:lvlText w:val=""/>
+      <w:lvlJc w:val="left"/>
+      <w:pPr>
+        <w:ind w:left="3240" w:hanging="360"/>
+      </w:pPr>
+      <w:rPr>
+        <w:rFonts w:ascii="Symbol" w:hAnsi="Symbol" w:hint="default"/>
+      </w:rPr>
+    </w:lvl>
+    <w:lvl w:ilvl="4" w:tplc="0C0A0003" w:tentative="1">
+      <w:start w:val="1"/>
+      <w:numFmt w:val="bullet"/>
+      <w:lvlText w:val="o"/>
+      <w:lvlJc w:val="left"/>
+      <w:pPr>
+        <w:ind w:left="3960" w:hanging="360"/>
+      </w:pPr>
+      <w:rPr>
+        <w:rFonts w:ascii="Courier New" w:hAnsi="Courier New" w:cs="Courier New" w:hint="default"/>
+      </w:rPr>
+    </w:lvl>
+    <w:lvl w:ilvl="5" w:tplc="0C0A0005" w:tentative="1">
+      <w:start w:val="1"/>
+      <w:numFmt w:val="bullet"/>
+      <w:lvlText w:val=""/>
+      <w:lvlJc w:val="left"/>
+      <w:pPr>
+        <w:ind w:left="4680" w:hanging="360"/>
+      </w:pPr>
+      <w:rPr>
+        <w:rFonts w:ascii="Wingdings" w:hAnsi="Wingdings" w:hint="default"/>
+      </w:rPr>
+    </w:lvl>
+    <w:lvl w:ilvl="6" w:tplc="0C0A0001" w:tentative="1">
+      <w:start w:val="1"/>
+      <w:numFmt w:val="bullet"/>
+      <w:lvlText w:val=""/>
+      <w:lvlJc w:val="left"/>
+      <w:pPr>
+        <w:ind w:left="5400" w:hanging="360"/>
+      </w:pPr>
+      <w:rPr>
+        <w:rFonts w:ascii="Symbol" w:hAnsi="Symbol" w:hint="default"/>
+      </w:rPr>
+    </w:lvl>
+    <w:lvl w:ilvl="7" w:tplc="0C0A0003" w:tentative="1">
+      <w:start w:val="1"/>
+      <w:numFmt w:val="bullet"/>
+      <w:lvlText w:val="o"/>
+      <w:lvlJc w:val="left"/>
+      <w:pPr>
+        <w:ind w:left="6120" w:hanging="360"/>
+      </w:pPr>
+      <w:rPr>
+        <w:rFonts w:ascii="Courier New" w:hAnsi="Courier New" w:cs="Courier New" w:hint="default"/>
+      </w:rPr>
+    </w:lvl>
+    <w:lvl w:ilvl="8" w:tplc="0C0A0005" w:tentative="1">
+      <w:start w:val="1"/>
+      <w:numFmt w:val="bullet"/>
+      <w:lvlText w:val=""/>
+      <w:lvlJc w:val="left"/>
+      <w:pPr>
+        <w:ind w:left="6840" w:hanging="360"/>
+      </w:pPr>
+      <w:rPr>
+        <w:rFonts w:ascii="Wingdings" w:hAnsi="Wingdings" w:hint="default"/>
+      </w:rPr>
+    </w:lvl>
+  </w:abstractNum>
+  <w:abstractNum w:abstractNumId="23">
     <w:nsid w:val="7087315A"/>
     <w:multiLevelType w:val="hybridMultilevel"/>
     <w:tmpl w:val="7CE4D940"/>
@@ -8679,7 +10212,231 @@
       </w:rPr>
     </w:lvl>
   </w:abstractNum>
-  <w:abstractNum w:abstractNumId="13">
+  <w:abstractNum w:abstractNumId="24">
+    <w:nsid w:val="7409503F"/>
+    <w:multiLevelType w:val="hybridMultilevel"/>
+    <w:tmpl w:val="091239EA"/>
+    <w:lvl w:ilvl="0" w:tplc="007C045E">
+      <w:numFmt w:val="bullet"/>
+      <w:lvlText w:val="-"/>
+      <w:lvlJc w:val="left"/>
+      <w:pPr>
+        <w:ind w:left="1080" w:hanging="360"/>
+      </w:pPr>
+      <w:rPr>
+        <w:rFonts w:ascii="Arial" w:eastAsiaTheme="minorHAnsi" w:hAnsi="Arial" w:cs="Arial" w:hint="default"/>
+      </w:rPr>
+    </w:lvl>
+    <w:lvl w:ilvl="1" w:tplc="0C0A0003" w:tentative="1">
+      <w:start w:val="1"/>
+      <w:numFmt w:val="bullet"/>
+      <w:lvlText w:val="o"/>
+      <w:lvlJc w:val="left"/>
+      <w:pPr>
+        <w:ind w:left="1800" w:hanging="360"/>
+      </w:pPr>
+      <w:rPr>
+        <w:rFonts w:ascii="Courier New" w:hAnsi="Courier New" w:cs="Courier New" w:hint="default"/>
+      </w:rPr>
+    </w:lvl>
+    <w:lvl w:ilvl="2" w:tplc="0C0A0005" w:tentative="1">
+      <w:start w:val="1"/>
+      <w:numFmt w:val="bullet"/>
+      <w:lvlText w:val=""/>
+      <w:lvlJc w:val="left"/>
+      <w:pPr>
+        <w:ind w:left="2520" w:hanging="360"/>
+      </w:pPr>
+      <w:rPr>
+        <w:rFonts w:ascii="Wingdings" w:hAnsi="Wingdings" w:hint="default"/>
+      </w:rPr>
+    </w:lvl>
+    <w:lvl w:ilvl="3" w:tplc="0C0A0001" w:tentative="1">
+      <w:start w:val="1"/>
+      <w:numFmt w:val="bullet"/>
+      <w:lvlText w:val=""/>
+      <w:lvlJc w:val="left"/>
+      <w:pPr>
+        <w:ind w:left="3240" w:hanging="360"/>
+      </w:pPr>
+      <w:rPr>
+        <w:rFonts w:ascii="Symbol" w:hAnsi="Symbol" w:hint="default"/>
+      </w:rPr>
+    </w:lvl>
+    <w:lvl w:ilvl="4" w:tplc="0C0A0003" w:tentative="1">
+      <w:start w:val="1"/>
+      <w:numFmt w:val="bullet"/>
+      <w:lvlText w:val="o"/>
+      <w:lvlJc w:val="left"/>
+      <w:pPr>
+        <w:ind w:left="3960" w:hanging="360"/>
+      </w:pPr>
+      <w:rPr>
+        <w:rFonts w:ascii="Courier New" w:hAnsi="Courier New" w:cs="Courier New" w:hint="default"/>
+      </w:rPr>
+    </w:lvl>
+    <w:lvl w:ilvl="5" w:tplc="0C0A0005" w:tentative="1">
+      <w:start w:val="1"/>
+      <w:numFmt w:val="bullet"/>
+      <w:lvlText w:val=""/>
+      <w:lvlJc w:val="left"/>
+      <w:pPr>
+        <w:ind w:left="4680" w:hanging="360"/>
+      </w:pPr>
+      <w:rPr>
+        <w:rFonts w:ascii="Wingdings" w:hAnsi="Wingdings" w:hint="default"/>
+      </w:rPr>
+    </w:lvl>
+    <w:lvl w:ilvl="6" w:tplc="0C0A0001" w:tentative="1">
+      <w:start w:val="1"/>
+      <w:numFmt w:val="bullet"/>
+      <w:lvlText w:val=""/>
+      <w:lvlJc w:val="left"/>
+      <w:pPr>
+        <w:ind w:left="5400" w:hanging="360"/>
+      </w:pPr>
+      <w:rPr>
+        <w:rFonts w:ascii="Symbol" w:hAnsi="Symbol" w:hint="default"/>
+      </w:rPr>
+    </w:lvl>
+    <w:lvl w:ilvl="7" w:tplc="0C0A0003" w:tentative="1">
+      <w:start w:val="1"/>
+      <w:numFmt w:val="bullet"/>
+      <w:lvlText w:val="o"/>
+      <w:lvlJc w:val="left"/>
+      <w:pPr>
+        <w:ind w:left="6120" w:hanging="360"/>
+      </w:pPr>
+      <w:rPr>
+        <w:rFonts w:ascii="Courier New" w:hAnsi="Courier New" w:cs="Courier New" w:hint="default"/>
+      </w:rPr>
+    </w:lvl>
+    <w:lvl w:ilvl="8" w:tplc="0C0A0005" w:tentative="1">
+      <w:start w:val="1"/>
+      <w:numFmt w:val="bullet"/>
+      <w:lvlText w:val=""/>
+      <w:lvlJc w:val="left"/>
+      <w:pPr>
+        <w:ind w:left="6840" w:hanging="360"/>
+      </w:pPr>
+      <w:rPr>
+        <w:rFonts w:ascii="Wingdings" w:hAnsi="Wingdings" w:hint="default"/>
+      </w:rPr>
+    </w:lvl>
+  </w:abstractNum>
+  <w:abstractNum w:abstractNumId="25">
+    <w:nsid w:val="758C3BBD"/>
+    <w:multiLevelType w:val="hybridMultilevel"/>
+    <w:tmpl w:val="FEFA6628"/>
+    <w:lvl w:ilvl="0" w:tplc="1A4AD522">
+      <w:numFmt w:val="bullet"/>
+      <w:lvlText w:val="-"/>
+      <w:lvlJc w:val="left"/>
+      <w:pPr>
+        <w:ind w:left="720" w:hanging="360"/>
+      </w:pPr>
+      <w:rPr>
+        <w:rFonts w:ascii="Arial" w:eastAsiaTheme="minorHAnsi" w:hAnsi="Arial" w:cs="Arial" w:hint="default"/>
+      </w:rPr>
+    </w:lvl>
+    <w:lvl w:ilvl="1" w:tplc="0C0A0003" w:tentative="1">
+      <w:start w:val="1"/>
+      <w:numFmt w:val="bullet"/>
+      <w:lvlText w:val="o"/>
+      <w:lvlJc w:val="left"/>
+      <w:pPr>
+        <w:ind w:left="1440" w:hanging="360"/>
+      </w:pPr>
+      <w:rPr>
+        <w:rFonts w:ascii="Courier New" w:hAnsi="Courier New" w:cs="Courier New" w:hint="default"/>
+      </w:rPr>
+    </w:lvl>
+    <w:lvl w:ilvl="2" w:tplc="0C0A0005" w:tentative="1">
+      <w:start w:val="1"/>
+      <w:numFmt w:val="bullet"/>
+      <w:lvlText w:val=""/>
+      <w:lvlJc w:val="left"/>
+      <w:pPr>
+        <w:ind w:left="2160" w:hanging="360"/>
+      </w:pPr>
+      <w:rPr>
+        <w:rFonts w:ascii="Wingdings" w:hAnsi="Wingdings" w:hint="default"/>
+      </w:rPr>
+    </w:lvl>
+    <w:lvl w:ilvl="3" w:tplc="0C0A0001" w:tentative="1">
+      <w:start w:val="1"/>
+      <w:numFmt w:val="bullet"/>
+      <w:lvlText w:val=""/>
+      <w:lvlJc w:val="left"/>
+      <w:pPr>
+        <w:ind w:left="2880" w:hanging="360"/>
+      </w:pPr>
+      <w:rPr>
+        <w:rFonts w:ascii="Symbol" w:hAnsi="Symbol" w:hint="default"/>
+      </w:rPr>
+    </w:lvl>
+    <w:lvl w:ilvl="4" w:tplc="0C0A0003" w:tentative="1">
+      <w:start w:val="1"/>
+      <w:numFmt w:val="bullet"/>
+      <w:lvlText w:val="o"/>
+      <w:lvlJc w:val="left"/>
+      <w:pPr>
+        <w:ind w:left="3600" w:hanging="360"/>
+      </w:pPr>
+      <w:rPr>
+        <w:rFonts w:ascii="Courier New" w:hAnsi="Courier New" w:cs="Courier New" w:hint="default"/>
+      </w:rPr>
+    </w:lvl>
+    <w:lvl w:ilvl="5" w:tplc="0C0A0005" w:tentative="1">
+      <w:start w:val="1"/>
+      <w:numFmt w:val="bullet"/>
+      <w:lvlText w:val=""/>
+      <w:lvlJc w:val="left"/>
+      <w:pPr>
+        <w:ind w:left="4320" w:hanging="360"/>
+      </w:pPr>
+      <w:rPr>
+        <w:rFonts w:ascii="Wingdings" w:hAnsi="Wingdings" w:hint="default"/>
+      </w:rPr>
+    </w:lvl>
+    <w:lvl w:ilvl="6" w:tplc="0C0A0001" w:tentative="1">
+      <w:start w:val="1"/>
+      <w:numFmt w:val="bullet"/>
+      <w:lvlText w:val=""/>
+      <w:lvlJc w:val="left"/>
+      <w:pPr>
+        <w:ind w:left="5040" w:hanging="360"/>
+      </w:pPr>
+      <w:rPr>
+        <w:rFonts w:ascii="Symbol" w:hAnsi="Symbol" w:hint="default"/>
+      </w:rPr>
+    </w:lvl>
+    <w:lvl w:ilvl="7" w:tplc="0C0A0003" w:tentative="1">
+      <w:start w:val="1"/>
+      <w:numFmt w:val="bullet"/>
+      <w:lvlText w:val="o"/>
+      <w:lvlJc w:val="left"/>
+      <w:pPr>
+        <w:ind w:left="5760" w:hanging="360"/>
+      </w:pPr>
+      <w:rPr>
+        <w:rFonts w:ascii="Courier New" w:hAnsi="Courier New" w:cs="Courier New" w:hint="default"/>
+      </w:rPr>
+    </w:lvl>
+    <w:lvl w:ilvl="8" w:tplc="0C0A0005" w:tentative="1">
+      <w:start w:val="1"/>
+      <w:numFmt w:val="bullet"/>
+      <w:lvlText w:val=""/>
+      <w:lvlJc w:val="left"/>
+      <w:pPr>
+        <w:ind w:left="6480" w:hanging="360"/>
+      </w:pPr>
+      <w:rPr>
+        <w:rFonts w:ascii="Wingdings" w:hAnsi="Wingdings" w:hint="default"/>
+      </w:rPr>
+    </w:lvl>
+  </w:abstractNum>
+  <w:abstractNum w:abstractNumId="26">
     <w:nsid w:val="7775236F"/>
     <w:multiLevelType w:val="multilevel"/>
     <w:tmpl w:val="0C0A001F"/>
@@ -8765,7 +10522,7 @@
       </w:pPr>
     </w:lvl>
   </w:abstractNum>
-  <w:abstractNum w:abstractNumId="14">
+  <w:abstractNum w:abstractNumId="27">
     <w:nsid w:val="778C7994"/>
     <w:multiLevelType w:val="hybridMultilevel"/>
     <w:tmpl w:val="FB707C82"/>
@@ -8851,7 +10608,7 @@
       </w:pPr>
     </w:lvl>
   </w:abstractNum>
-  <w:abstractNum w:abstractNumId="15">
+  <w:abstractNum w:abstractNumId="28">
     <w:nsid w:val="78077725"/>
     <w:multiLevelType w:val="hybridMultilevel"/>
     <w:tmpl w:val="18605EB8"/>
@@ -8937,7 +10694,7 @@
       </w:pPr>
     </w:lvl>
   </w:abstractNum>
-  <w:abstractNum w:abstractNumId="16">
+  <w:abstractNum w:abstractNumId="29">
     <w:nsid w:val="785B1319"/>
     <w:multiLevelType w:val="hybridMultilevel"/>
     <w:tmpl w:val="D41A6716"/>
@@ -9023,7 +10780,7 @@
       </w:pPr>
     </w:lvl>
   </w:abstractNum>
-  <w:abstractNum w:abstractNumId="17">
+  <w:abstractNum w:abstractNumId="30">
     <w:nsid w:val="7D59073B"/>
     <w:multiLevelType w:val="hybridMultilevel"/>
     <w:tmpl w:val="00EA902C"/>
@@ -9109,7 +10866,7 @@
       </w:pPr>
     </w:lvl>
   </w:abstractNum>
-  <w:abstractNum w:abstractNumId="18">
+  <w:abstractNum w:abstractNumId="31">
     <w:nsid w:val="7D6B5667"/>
     <w:multiLevelType w:val="hybridMultilevel"/>
     <w:tmpl w:val="EAAE99B0"/>
@@ -9196,61 +10953,100 @@
     </w:lvl>
   </w:abstractNum>
   <w:num w:numId="1">
+    <w:abstractNumId w:val="23"/>
+  </w:num>
+  <w:num w:numId="2">
+    <w:abstractNumId w:val="17"/>
+  </w:num>
+  <w:num w:numId="3">
+    <w:abstractNumId w:val="4"/>
+  </w:num>
+  <w:num w:numId="4">
+    <w:abstractNumId w:val="1"/>
+  </w:num>
+  <w:num w:numId="5">
+    <w:abstractNumId w:val="30"/>
+  </w:num>
+  <w:num w:numId="6">
+    <w:abstractNumId w:val="9"/>
+  </w:num>
+  <w:num w:numId="7">
+    <w:abstractNumId w:val="15"/>
+  </w:num>
+  <w:num w:numId="8">
+    <w:abstractNumId w:val="8"/>
+  </w:num>
+  <w:num w:numId="9">
+    <w:abstractNumId w:val="31"/>
+  </w:num>
+  <w:num w:numId="10">
+    <w:abstractNumId w:val="27"/>
+  </w:num>
+  <w:num w:numId="11">
+    <w:abstractNumId w:val="10"/>
+  </w:num>
+  <w:num w:numId="12">
+    <w:abstractNumId w:val="26"/>
+  </w:num>
+  <w:num w:numId="13">
+    <w:abstractNumId w:val="7"/>
+  </w:num>
+  <w:num w:numId="14">
+    <w:abstractNumId w:val="29"/>
+  </w:num>
+  <w:num w:numId="15">
+    <w:abstractNumId w:val="28"/>
+  </w:num>
+  <w:num w:numId="16">
+    <w:abstractNumId w:val="21"/>
+  </w:num>
+  <w:num w:numId="17">
+    <w:abstractNumId w:val="14"/>
+  </w:num>
+  <w:num w:numId="18">
+    <w:abstractNumId w:val="11"/>
+  </w:num>
+  <w:num w:numId="19">
+    <w:abstractNumId w:val="6"/>
+  </w:num>
+  <w:num w:numId="20">
+    <w:abstractNumId w:val="20"/>
+  </w:num>
+  <w:num w:numId="21">
+    <w:abstractNumId w:val="13"/>
+  </w:num>
+  <w:num w:numId="22">
+    <w:abstractNumId w:val="19"/>
+  </w:num>
+  <w:num w:numId="23">
+    <w:abstractNumId w:val="25"/>
+  </w:num>
+  <w:num w:numId="24">
+    <w:abstractNumId w:val="0"/>
+  </w:num>
+  <w:num w:numId="25">
+    <w:abstractNumId w:val="18"/>
+  </w:num>
+  <w:num w:numId="26">
+    <w:abstractNumId w:val="2"/>
+  </w:num>
+  <w:num w:numId="27">
+    <w:abstractNumId w:val="3"/>
+  </w:num>
+  <w:num w:numId="28">
+    <w:abstractNumId w:val="24"/>
+  </w:num>
+  <w:num w:numId="29">
+    <w:abstractNumId w:val="16"/>
+  </w:num>
+  <w:num w:numId="30">
+    <w:abstractNumId w:val="22"/>
+  </w:num>
+  <w:num w:numId="31">
     <w:abstractNumId w:val="12"/>
   </w:num>
-  <w:num w:numId="2">
-    <w:abstractNumId w:val="10"/>
-  </w:num>
-  <w:num w:numId="3">
-    <w:abstractNumId w:val="1"/>
-  </w:num>
-  <w:num w:numId="4">
-    <w:abstractNumId w:val="0"/>
-  </w:num>
-  <w:num w:numId="5">
-    <w:abstractNumId w:val="17"/>
-  </w:num>
-  <w:num w:numId="6">
+  <w:num w:numId="32">
     <w:abstractNumId w:val="5"/>
-  </w:num>
-  <w:num w:numId="7">
-    <w:abstractNumId w:val="9"/>
-  </w:num>
-  <w:num w:numId="8">
-    <w:abstractNumId w:val="4"/>
-  </w:num>
-  <w:num w:numId="9">
-    <w:abstractNumId w:val="18"/>
-  </w:num>
-  <w:num w:numId="10">
-    <w:abstractNumId w:val="14"/>
-  </w:num>
-  <w:num w:numId="11">
-    <w:abstractNumId w:val="6"/>
-  </w:num>
-  <w:num w:numId="12">
-    <w:abstractNumId w:val="13"/>
-  </w:num>
-  <w:num w:numId="13">
-    <w:abstractNumId w:val="3"/>
-  </w:num>
-  <w:num w:numId="14">
-    <w:abstractNumId w:val="16"/>
-  </w:num>
-  <w:num w:numId="15">
-    <w:abstractNumId w:val="15"/>
-  </w:num>
-  <w:num w:numId="16">
-    <w:abstractNumId w:val="11"/>
-  </w:num>
-  <w:num w:numId="17">
-    <w:abstractNumId w:val="8"/>
-  </w:num>
-  <w:num w:numId="18">
-    <w:abstractNumId w:val="7"/>
-  </w:num>
-  <w:num w:numId="19">
-    <w:abstractNumId w:val="2"/>
   </w:num>
 </w:numbering>
 </file>
@@ -9708,7 +11504,6 @@
   <w:style w:type="character" w:default="1" w:styleId="Fuentedeprrafopredeter">
     <w:name w:val="Default Paragraph Font"/>
     <w:uiPriority w:val="1"/>
-    <w:semiHidden/>
     <w:unhideWhenUsed/>
   </w:style>
   <w:style w:type="table" w:default="1" w:styleId="Tablanormal">
@@ -10654,7 +12449,7 @@
     </b:Author>
     <b:Month>July</b:Month>
     <b:PublicationTitle>What Is SQLite?</b:PublicationTitle>
-    <b:RefOrder>15</b:RefOrder>
+    <b:RefOrder>17</b:RefOrder>
   </b:Source>
   <b:Source>
     <b:Year>2023</b:Year>
@@ -10675,7 +12470,7 @@
     </b:Author>
     <b:Month>July</b:Month>
     <b:PublicationTitle>Appropriate Uses For SQLite</b:PublicationTitle>
-    <b:RefOrder>19</b:RefOrder>
+    <b:RefOrder>21</b:RefOrder>
   </b:Source>
   <b:Source>
     <b:Year>2023</b:Year>
@@ -10696,7 +12491,7 @@
     </b:Author>
     <b:Month>July</b:Month>
     <b:PublicationTitle>Single-file Cross-platform Database</b:PublicationTitle>
-    <b:RefOrder>16</b:RefOrder>
+    <b:RefOrder>18</b:RefOrder>
   </b:Source>
   <b:Source>
     <b:Year>2023</b:Year>
@@ -10717,7 +12512,7 @@
     </b:Author>
     <b:Month>July</b:Month>
     <b:PublicationTitle>About SQLite</b:PublicationTitle>
-    <b:RefOrder>17</b:RefOrder>
+    <b:RefOrder>19</b:RefOrder>
   </b:Source>
   <b:Source>
     <b:Year>2023</b:Year>
@@ -10738,7 +12533,7 @@
     </b:Author>
     <b:Month>July</b:Month>
     <b:PublicationTitle>System Requirements For SQLite</b:PublicationTitle>
-    <b:RefOrder>18</b:RefOrder>
+    <b:RefOrder>20</b:RefOrder>
   </b:Source>
   <b:Source>
     <b:Year>2003</b:Year>
@@ -10804,11 +12599,38 @@
     <b:PublicationTitle>Lenguaje de programación Pascal actualizado a 2023</b:PublicationTitle>
     <b:RefOrder>14</b:RefOrder>
   </b:Source>
+  <b:Source>
+    <b:Year>2023</b:Year>
+    <b:BIBTEX_Entry>misc</b:BIBTEX_Entry>
+    <b:Comments>Accedido el: 8 de julio de 2023</b:Comments>
+    <b:SourceType>Misc</b:SourceType>
+    <b:Title>Delphi Características</b:Title>
+    <b:BIBTEX_HowPublished>URL: https://www.embarcadero.com/es/products/delphi/features/delphi</b:BIBTEX_HowPublished>
+    <b:Tag>2023a</b:Tag>
+    <b:URL>https://www.embarcadero.com/es/products/delphi/features/delphi</b:URL>
+    <b:Author/>
+    <b:Month>July</b:Month>
+    <b:PublicationTitle>Delphi Características</b:PublicationTitle>
+    <b:RefOrder>15</b:RefOrder>
+  </b:Source>
+  <b:Source>
+    <b:Year>2023</b:Year>
+    <b:BIBTEX_Entry>misc</b:BIBTEX_Entry>
+    <b:SourceType>Misc</b:SourceType>
+    <b:Title>Delphi 11.3</b:Title>
+    <b:BIBTEX_HowPublished>\url{https://lenguajesdeprogramacion.net/pascal-y-delphi/}</b:BIBTEX_HowPublished>
+    <b:Tag>pascal2023</b:Tag>
+    <b:URL>https://lenguajesdeprogramacion.net/pascal-y-delphi/</b:URL>
+    <b:Author/>
+    <b:Month>July</b:Month>
+    <b:PublicationTitle>Delphi 11.3</b:PublicationTitle>
+    <b:RefOrder>16</b:RefOrder>
+  </b:Source>
 </b:Sources>
 </file>
 
 <file path=customXml/itemProps1.xml><?xml version="1.0" encoding="utf-8"?>
-<ds:datastoreItem xmlns:ds="http://schemas.openxmlformats.org/officeDocument/2006/customXml" ds:itemID="{C2C2202B-0F67-4A9D-92BD-FB8DA447619F}">
+<ds:datastoreItem xmlns:ds="http://schemas.openxmlformats.org/officeDocument/2006/customXml" ds:itemID="{63C2A4B5-8048-4BB6-BF03-F5D53C677CAD}">
   <ds:schemaRefs>
     <ds:schemaRef ds:uri="http://schemas.openxmlformats.org/officeDocument/2006/bibliography"/>
   </ds:schemaRefs>

</xml_diff>

<commit_message>
Arregle el objeto de estudio mandado por JCSP
el procesamiento de señales generadas por sensores de vibraciones en máquinas industriales
</commit_message>
<xml_diff>
--- a/Informe de las Prácticas Profesionales 1 .docx
+++ b/Informe de las Prácticas Profesionales 1 .docx
@@ -2279,7 +2279,13 @@
         <w:t xml:space="preserve"> teniendo como campo de acción las aplicaciones</w:t>
       </w:r>
       <w:r>
-        <w:t xml:space="preserve"> de escritorio y móviles que permitan, el procesamiento de señales generadas por máquinas industriales</w:t>
+        <w:t xml:space="preserve"> de escritorio y móviles que permitan, el procesamiento de señales generadas por</w:t>
+      </w:r>
+      <w:r>
+        <w:t xml:space="preserve"> sensores de vibraciones en</w:t>
+      </w:r>
+      <w:r>
+        <w:t xml:space="preserve"> máquinas industriales</w:t>
       </w:r>
       <w:r>
         <w:t>.</w:t>
@@ -2370,7 +2376,12 @@
         </w:numPr>
       </w:pPr>
       <w:r>
-        <w:t>Implementar funcionalidad que permita la visu</w:t>
+        <w:t xml:space="preserve">Implementar funcionalidad </w:t>
+      </w:r>
+      <w:bookmarkStart w:id="2" w:name="_GoBack"/>
+      <w:bookmarkEnd w:id="2"/>
+      <w:r>
+        <w:t>que permita la visu</w:t>
       </w:r>
       <w:r>
         <w:t>alización de los resultados de las señales en tiempo real del equipo tran</w:t>
@@ -2596,6 +2607,7 @@
         </w:rPr>
       </w:pPr>
       <w:r>
+        <w:lastRenderedPageBreak/>
         <w:t>Analizar y  diseñar</w:t>
       </w:r>
       <w:r>
@@ -2615,7 +2627,6 @@
         </w:rPr>
       </w:pPr>
       <w:r>
-        <w:lastRenderedPageBreak/>
         <w:t>Programar una aplicación m</w:t>
       </w:r>
       <w:r>
@@ -2909,6 +2920,7 @@
     </w:p>
     <w:p>
       <w:r>
+        <w:lastRenderedPageBreak/>
         <w:t xml:space="preserve"> </w:t>
       </w:r>
     </w:p>
@@ -2916,9 +2928,8 @@
       <w:pPr>
         <w:pStyle w:val="Ttulo1"/>
       </w:pPr>
-      <w:bookmarkStart w:id="2" w:name="_Toc139736086"/>
-      <w:r>
-        <w:lastRenderedPageBreak/>
+      <w:bookmarkStart w:id="3" w:name="_Toc139736086"/>
+      <w:r>
         <w:t>Capítulo 1: Fundamentación</w:t>
       </w:r>
       <w:r>
@@ -2927,7 +2938,7 @@
       <w:r>
         <w:t>a</w:t>
       </w:r>
-      <w:bookmarkEnd w:id="2"/>
+      <w:bookmarkEnd w:id="3"/>
     </w:p>
     <w:p>
       <w:r>
@@ -3218,7 +3229,11 @@
     </w:p>
     <w:p>
       <w:r>
-        <w:t>DynaPredict permite a los usuarios supervisar el estado de sus máquinas en tiempo real y tomar medidas preventivas para evitar fallas y tiempos de inactividad. La recolección de datos del DynaLogger está automatizada por una pasarela, el DynaGateway, desarrollada por Dynamox. Esto permite una supervisión continua y sin interrupciones del estado de las máquinas.</w:t>
+        <w:t xml:space="preserve">DynaPredict permite a los usuarios supervisar el estado de sus máquinas en tiempo real y tomar medidas preventivas para evitar fallas y tiempos de inactividad. La recolección de datos del DynaLogger está automatizada por una pasarela, el DynaGateway, desarrollada por Dynamox. Esto permite una </w:t>
+      </w:r>
+      <w:r>
+        <w:lastRenderedPageBreak/>
+        <w:t>supervisión continua y sin interrupciones del estado de las máquinas.</w:t>
       </w:r>
       <w:sdt>
         <w:sdtPr>
@@ -3424,11 +3439,8 @@
     </w:p>
     <w:p>
       <w:r>
-        <w:t xml:space="preserve">PRTG también ofrece la posibilidad de extender la funcionalidad de las soluciones comunes de la industria para proporcionar una funcionalidad ampliada. Proporciona sensores nativos para Modbus TCP y RTU y permite </w:t>
-      </w:r>
-      <w:r>
         <w:lastRenderedPageBreak/>
-        <w:t>supervisar si los clientes pueden conectarse y suscribirse a su bróker de MQTT y publicar a través de él c</w:t>
+        <w:t>PRTG también ofrece la posibilidad de extender la funcionalidad de las soluciones comunes de la industria para proporcionar una funcionalidad ampliada. Proporciona sensores nativos para Modbus TCP y RTU y permite supervisar si los clientes pueden conectarse y suscribirse a su bróker de MQTT y publicar a través de él c</w:t>
       </w:r>
       <w:r>
         <w:t>on el sensor Ida y vuelta MQTT</w:t>
@@ -3598,7 +3610,11 @@
         <w:t>, por sus siglas en inglés</w:t>
       </w:r>
       <w:r>
-        <w:t>), entre otros. Cada método tiene sus ventajas y desventajas, y se aplica según el tipo de máquina, la frecuencia de vibración y el tipo de falla que se quiere detectar</w:t>
+        <w:t xml:space="preserve">), entre otros. Cada método tiene sus ventajas y desventajas, y </w:t>
+      </w:r>
+      <w:r>
+        <w:lastRenderedPageBreak/>
+        <w:t>se aplica según el tipo de máquina, la frecuencia de vibración y el tipo de falla que se quiere detectar</w:t>
       </w:r>
       <w:r>
         <w:t xml:space="preserve"> </w:t>
@@ -3635,7 +3651,6 @@
     </w:p>
     <w:p>
       <w:r>
-        <w:lastRenderedPageBreak/>
         <w:t>E</w:t>
       </w:r>
       <w:r>
@@ -4062,12 +4077,13 @@
         <w:ind w:left="360"/>
         <w:jc w:val="center"/>
       </w:pPr>
-      <w:bookmarkStart w:id="3" w:name="Figura1"/>
+      <w:bookmarkStart w:id="4" w:name="Figura1"/>
       <w:r>
         <w:rPr>
           <w:noProof/>
           <w:lang w:eastAsia="es-ES"/>
         </w:rPr>
+        <w:lastRenderedPageBreak/>
         <w:drawing>
           <wp:inline distT="0" distB="0" distL="0" distR="0" wp14:anchorId="63F07468" wp14:editId="446FAC5A">
             <wp:extent cx="4752975" cy="2542540"/>
@@ -4110,7 +4126,7 @@
           </wp:inline>
         </w:drawing>
       </w:r>
-      <w:bookmarkEnd w:id="3"/>
+      <w:bookmarkEnd w:id="4"/>
     </w:p>
     <w:p>
       <w:pPr>
@@ -4143,7 +4159,6 @@
     </w:p>
     <w:p>
       <w:r>
-        <w:lastRenderedPageBreak/>
         <w:t>La detección del valor PICO-PICO se emplea para mediciones de desplazamiento y los de PICO y RMS se usan para</w:t>
       </w:r>
       <w:r>
@@ -4279,6 +4294,7 @@
         <w:ind w:left="0"/>
       </w:pPr>
       <w:r>
+        <w:lastRenderedPageBreak/>
         <w:t>Las alertas son la capacidad de un sistema de monitoreo para detectar y notificar a los operadores sobre un evento importante que provoca un cambio significativo en el estado. Estas notificaciones, conocidas como alertas, pueden adoptar diversas formas, como correo electrónico, SMS, mensajes instantáneos o llamadas telefónicas</w:t>
       </w:r>
       <w:sdt>
@@ -4362,11 +4378,7 @@
         <w:ind w:left="0"/>
       </w:pPr>
       <w:r>
-        <w:t xml:space="preserve">Un sistema de monitoreo es responsable de hacer un seguimiento del estado del sistema completo, incluyendo la infraestructura y otros subsistemas, para asegurar la fiabilidad y estabilidad de los servicios que provee. Consta de una serie de componentes de software que realizan mediciones y recolectan, </w:t>
-      </w:r>
-      <w:r>
-        <w:lastRenderedPageBreak/>
-        <w:t xml:space="preserve">almacenan e interpretan los datos monitoreados. El sistema está optimizado para almacenar de manera eficiente y para generar métricas de monitoreo, que posteriormente son mostradas en series de tiempo y cuyos puntos de datos son analizados con la finalidad de emitir alertas. Observa y sigue en el tiempo las operaciones y actividades de los usuarios, aplicaciones y servicios de red, registrando todas las acciones y alertando si identifica alguna violación o brecha que resulte </w:t>
+        <w:t xml:space="preserve">Un sistema de monitoreo es responsable de hacer un seguimiento del estado del sistema completo, incluyendo la infraestructura y otros subsistemas, para asegurar la fiabilidad y estabilidad de los servicios que provee. Consta de una serie de componentes de software que realizan mediciones y recolectan, almacenan e interpretan los datos monitoreados. El sistema está optimizado para almacenar de manera eficiente y para generar métricas de monitoreo, que posteriormente son mostradas en series de tiempo y cuyos puntos de datos son analizados con la finalidad de emitir alertas. Observa y sigue en el tiempo las operaciones y actividades de los usuarios, aplicaciones y servicios de red, registrando todas las acciones y alertando si identifica alguna violación o brecha que resulte </w:t>
       </w:r>
       <w:r>
         <w:t>en un comportamiento anormal</w:t>
@@ -4484,12 +4496,13 @@
         <w:ind w:left="792"/>
         <w:jc w:val="center"/>
       </w:pPr>
-      <w:bookmarkStart w:id="4" w:name="Figura2"/>
+      <w:bookmarkStart w:id="5" w:name="Figura2"/>
       <w:r>
         <w:rPr>
           <w:noProof/>
           <w:lang w:eastAsia="es-ES"/>
         </w:rPr>
+        <w:lastRenderedPageBreak/>
         <w:drawing>
           <wp:inline distT="0" distB="0" distL="0" distR="0" wp14:anchorId="10FCA043" wp14:editId="797125E0">
             <wp:extent cx="3458058" cy="2800741"/>
@@ -4532,7 +4545,7 @@
           </wp:inline>
         </w:drawing>
       </w:r>
-      <w:bookmarkEnd w:id="4"/>
+      <w:bookmarkEnd w:id="5"/>
     </w:p>
     <w:p>
       <w:pPr>
@@ -4630,11 +4643,7 @@
         <w:ind w:left="0"/>
       </w:pPr>
       <w:r>
-        <w:t xml:space="preserve">Las funciones de análisis se pueden calcular mediante las integrales que la definen, pero el núcleo principal del análisis de señales y del análisis de sistemas </w:t>
-      </w:r>
-      <w:r>
-        <w:lastRenderedPageBreak/>
-        <w:t xml:space="preserve">se </w:t>
+        <w:t xml:space="preserve">Las funciones de análisis se pueden calcular mediante las integrales que la definen, pero el núcleo principal del análisis de señales y del análisis de sistemas se </w:t>
       </w:r>
       <w:r>
         <w:t>realiza</w:t>
@@ -5195,12 +5204,13 @@
         <w:keepNext/>
         <w:ind w:left="0"/>
       </w:pPr>
-      <w:bookmarkStart w:id="5" w:name="Figura3"/>
+      <w:bookmarkStart w:id="6" w:name="Figura3"/>
       <w:r>
         <w:rPr>
           <w:noProof/>
           <w:lang w:eastAsia="es-ES"/>
         </w:rPr>
+        <w:lastRenderedPageBreak/>
         <w:drawing>
           <wp:inline distT="0" distB="0" distL="0" distR="0" wp14:anchorId="212BD51C" wp14:editId="581973B5">
             <wp:extent cx="5400040" cy="3949700"/>
@@ -5243,7 +5253,7 @@
           </wp:inline>
         </w:drawing>
       </w:r>
-      <w:bookmarkEnd w:id="5"/>
+      <w:bookmarkEnd w:id="6"/>
     </w:p>
     <w:p>
       <w:pPr>
@@ -5383,11 +5393,7 @@
         </m:func>
       </m:oMath>
       <w:r>
-        <w:t xml:space="preserve"> operaciones para </w:t>
-      </w:r>
-      <w:r>
-        <w:lastRenderedPageBreak/>
-        <w:t xml:space="preserve">transformar un bloque de N datos por mucha diferencia mejor </w:t>
+        <w:t xml:space="preserve"> operaciones para transformar un bloque de N datos por mucha diferencia mejor </w:t>
       </w:r>
       <w:r>
         <w:t>que la DFT</w:t>
@@ -5508,7 +5514,11 @@
         <w:ind w:left="0"/>
       </w:pPr>
       <w:r>
-        <w:t>Para entender el concepto de mantenimiento predictivo, se puede consultar el diccionario Oxford, donde el término "Predictivo" se define como "relacionado con la capacidad de prever el futuro", mientras que "mantenimiento" se refiere a "la acción de mantener algo en buen estado mediante revisiones o reparaciones periódicas". Al combinar estos dos conceptos, podemos definir el mantenimiento predictivo como "la acción y capacidad de mantener algo en buenas condiciones para prever lo que sucederá en el futuro"</w:t>
+        <w:t xml:space="preserve">Para entender el concepto de mantenimiento predictivo, se puede consultar el diccionario Oxford, donde el término "Predictivo" se define como "relacionado </w:t>
+      </w:r>
+      <w:r>
+        <w:lastRenderedPageBreak/>
+        <w:t>con la capacidad de prever el futuro", mientras que "mantenimiento" se refiere a "la acción de mantener algo en buen estado mediante revisiones o reparaciones periódicas". Al combinar estos dos conceptos, podemos definir el mantenimiento predictivo como "la acción y capacidad de mantener algo en buenas condiciones para prever lo que sucederá en el futuro"</w:t>
       </w:r>
       <w:sdt>
         <w:sdtPr>
@@ -5713,7 +5723,6 @@
         </w:numPr>
       </w:pPr>
       <w:r>
-        <w:lastRenderedPageBreak/>
         <w:t>Aumento de la confiabilidad en equipos, materiales e instalaciones en general.</w:t>
       </w:r>
     </w:p>
@@ -5756,7 +5765,11 @@
         <w:ind w:left="0"/>
       </w:pPr>
       <w:r>
-        <w:t>Después de decidir que se necesita crear un nuevo software o añadir una nueva funcionalidad, es esencial realizar un examen detallado de las tendencias y una investigación del estado actual de las distintas tecnologías relacionadas con el desarrollo de la propuesta. Este análisis debe ser exhaustivo, cubriendo todos los aspectos a considerar de componentes y tecnologías adecuadas para las tareas que demanda la aplicación.</w:t>
+        <w:t xml:space="preserve">Después de decidir que se necesita crear un nuevo software o añadir una nueva funcionalidad, es esencial realizar un examen detallado de las tendencias y una investigación del estado actual de las distintas tecnologías relacionadas con el desarrollo de la propuesta. Este análisis debe ser exhaustivo, cubriendo todos </w:t>
+      </w:r>
+      <w:r>
+        <w:lastRenderedPageBreak/>
+        <w:t>los aspectos a considerar de componentes y tecnologías adecuadas para las tareas que demanda la aplicación.</w:t>
       </w:r>
     </w:p>
     <w:p>
@@ -5788,10 +5801,7 @@
     </w:p>
     <w:p>
       <w:r>
-        <w:t>Pascal es un lenguaje de programación creado por el profesor suizo Niklaus Wirth entre los años 1968 y 1969, y publicado en 1970. Su objetivo era crear un lenguaje que facilitara el aprendizaje de programación a sus alumnos, utilizando la programación estruct</w:t>
-      </w:r>
-      <w:r>
-        <w:t>urada y estructuración de datos</w:t>
+        <w:t>Pascal es un lenguaje de programación creado por el profesor suizo Niklaus Wirth entre los años 1968 y 1969, y publicado en 1970. Su objetivo era crear un lenguaje que facilitara el aprendizaje de programación a sus alumnos, utilizando la programación estructurada y estructuración de datos</w:t>
       </w:r>
       <w:sdt>
         <w:sdtPr>
@@ -5863,10 +5873,7 @@
     </w:p>
     <w:p>
       <w:r>
-        <w:t>Algunas</w:t>
-      </w:r>
-      <w:r>
-        <w:t xml:space="preserve"> características de Pascal son</w:t>
+        <w:t>Algunas características de Pascal son</w:t>
       </w:r>
       <w:sdt>
         <w:sdtPr>
@@ -5945,13 +5952,7 @@
         </w:numPr>
       </w:pPr>
       <w:r>
-        <w:t>Es un lenguaje de programación fuertemente tipado, lo que significa que el tipo de dato de todas las variables debe ser declarado previamente pa</w:t>
-      </w:r>
-      <w:r>
-        <w:t>ra que su uso quede habilitado</w:t>
-      </w:r>
-      <w:r>
-        <w:t>.</w:t>
+        <w:t>Es un lenguaje de programación fuertemente tipado, lo que significa que el tipo de dato de todas las variables debe ser declarado previamente para que su uso quede habilitado.</w:t>
       </w:r>
     </w:p>
     <w:p>
@@ -5963,13 +5964,7 @@
         </w:numPr>
       </w:pPr>
       <w:r>
-        <w:t>El código está dividido en porciones fácilmente legibles llamadas funciones o procedimientos, lo que facilita la utilización de la programación estructurada en oposición al antiguo estilo</w:t>
-      </w:r>
-      <w:r>
-        <w:t xml:space="preserve"> de la programación monolítica</w:t>
-      </w:r>
-      <w:r>
-        <w:t>.</w:t>
+        <w:t>El código está dividido en porciones fácilmente legibles llamadas funciones o procedimientos, lo que facilita la utilización de la programación estructurada en oposición al antiguo estilo de la programación monolítica.</w:t>
       </w:r>
     </w:p>
     <w:p>
@@ -5981,13 +5976,7 @@
         </w:numPr>
       </w:pPr>
       <w:r>
-        <w:t>Utiliza el símbolo `:=` para la asignación en vez de `=`, lo que ayuda a prevenir errores comunes donde se utiliza el símbolo de igualdad para comparar valore</w:t>
-      </w:r>
-      <w:r>
-        <w:t>s en lugar del comparador `==`</w:t>
-      </w:r>
-      <w:r>
-        <w:t>.</w:t>
+        <w:t>Utiliza el símbolo `:=` para la asignación en vez de `=`, lo que ayuda a prevenir errores comunes donde se utiliza el símbolo de igualdad para comparar valores en lugar del comparador `==`.</w:t>
       </w:r>
     </w:p>
     <w:p>
@@ -5999,14 +5988,7 @@
         </w:numPr>
       </w:pPr>
       <w:r>
-        <w:lastRenderedPageBreak/>
-        <w:t>Sus programas tienen definidas dos partes: declarativa y ejecutiva. En la primera debe aparecer todo lo que se usará en la segunda, lo que ayuda a prevenir errores y mej</w:t>
-      </w:r>
-      <w:r>
-        <w:t>orar la legibilidad del código</w:t>
-      </w:r>
-      <w:r>
-        <w:t>.</w:t>
+        <w:t>Sus programas tienen definidas dos partes: declarativa y ejecutiva. En la primera debe aparecer todo lo que se usará en la segunda, lo que ayuda a prevenir errores y mejorar la legibilidad del código.</w:t>
       </w:r>
     </w:p>
     <w:p>
@@ -6109,6 +6091,7 @@
         </w:numPr>
       </w:pPr>
       <w:r>
+        <w:lastRenderedPageBreak/>
         <w:t>Fomenta los buenos principios de una buena práctica de programación, como la integridad, la simplicidad, la modularidad y la generalidad.</w:t>
       </w:r>
     </w:p>
@@ -6284,7 +6267,6 @@
         </w:numPr>
       </w:pPr>
       <w:r>
-        <w:lastRenderedPageBreak/>
         <w:t>También migra el depurador de Delphi Linux a LLDB, un depurador de código abierto que ofrece características avanzadas y puede mejorar la experiencia de depuración para los desarrolladores que utilizan Delphi para crear aplicaciones para Linux.</w:t>
       </w:r>
     </w:p>
@@ -6336,6 +6318,7 @@
         <w:ind w:left="0"/>
       </w:pPr>
       <w:r>
+        <w:lastRenderedPageBreak/>
         <w:t xml:space="preserve">En resumen </w:t>
       </w:r>
       <w:r>
@@ -6390,15 +6373,7 @@
         <w:t>te es</w:t>
       </w:r>
       <w:r>
-        <w:t xml:space="preserve"> una biblioteca escrita en lenguaje C que implementa un </w:t>
-      </w:r>
-      <w:proofErr w:type="gramStart"/>
-      <w:r>
-        <w:t>motor</w:t>
-      </w:r>
-      <w:proofErr w:type="gramEnd"/>
-      <w:r>
-        <w:t xml:space="preserve"> de base de datos SQL pequeño, rápido, autónomo, confiable y con todas las funciones. Es el motor de base de datos más utilizado en el mundo y está integrado en todos los teléfonos móviles y la mayoría de las computadoras, además de venir incluido en innumerables</w:t>
+        <w:t xml:space="preserve"> una biblioteca escrita en lenguaje C que implementa un motor de base de datos SQL pequeño, rápido, autónomo, confiable y con todas las funciones. Es el motor de base de datos más utilizado en el mundo y está integrado en todos los teléfonos móviles y la mayoría de las computadoras, además de venir incluido en innumerables</w:t>
       </w:r>
       <w:r>
         <w:t xml:space="preserve"> otras aplicaciones que las personas</w:t>
@@ -6477,11 +6452,7 @@
         <w:t>. El formato de archivo de la base de datos es multiplataforma, lo que significa que puedes copiar libremente una base de datos entre sistemas de 32 y 64 bits o entre arquitectu</w:t>
       </w:r>
       <w:r>
-        <w:t>ras big-endian y little-</w:t>
-      </w:r>
-      <w:r>
-        <w:lastRenderedPageBreak/>
-        <w:t>endian</w:t>
+        <w:t>ras big-endian y little-endian</w:t>
       </w:r>
       <w:r>
         <w:t>. Esto hace que SQLite sea una opción conveniente para el desarrollo de aplicaciones multiplataforma</w:t>
@@ -6628,6 +6599,7 @@
     </w:p>
     <w:p>
       <w:r>
+        <w:lastRenderedPageBreak/>
         <w:t xml:space="preserve">En conclusión </w:t>
       </w:r>
       <w:r>
@@ -6771,12 +6743,11 @@
       <w:pPr>
         <w:pStyle w:val="Ttulo1"/>
       </w:pPr>
-      <w:bookmarkStart w:id="6" w:name="_Toc139736087"/>
-      <w:r>
-        <w:lastRenderedPageBreak/>
+      <w:bookmarkStart w:id="7" w:name="_Toc139736087"/>
+      <w:r>
         <w:t>Capítulo 2: Solución propuesta</w:t>
       </w:r>
-      <w:bookmarkEnd w:id="6"/>
+      <w:bookmarkEnd w:id="7"/>
     </w:p>
     <w:p/>
     <w:p/>
@@ -6792,7 +6763,7 @@
       <w:pPr>
         <w:pStyle w:val="Ttulo1"/>
       </w:pPr>
-      <w:bookmarkStart w:id="7" w:name="_Toc139736088"/>
+      <w:bookmarkStart w:id="8" w:name="_Toc139736088"/>
       <w:r>
         <w:lastRenderedPageBreak/>
         <w:t>Capítulo 3:</w:t>
@@ -6800,7 +6771,7 @@
       <w:r>
         <w:t xml:space="preserve"> Validación de la solución</w:t>
       </w:r>
-      <w:bookmarkEnd w:id="7"/>
+      <w:bookmarkEnd w:id="8"/>
     </w:p>
     <w:p/>
     <w:p/>
@@ -6813,12 +6784,12 @@
       <w:pPr>
         <w:pStyle w:val="Ttulo1"/>
       </w:pPr>
-      <w:bookmarkStart w:id="8" w:name="_Toc139736089"/>
+      <w:bookmarkStart w:id="9" w:name="_Toc139736089"/>
       <w:r>
         <w:lastRenderedPageBreak/>
         <w:t>Conclusiones</w:t>
       </w:r>
-      <w:bookmarkEnd w:id="8"/>
+      <w:bookmarkEnd w:id="9"/>
     </w:p>
     <w:p/>
     <w:p/>
@@ -6831,12 +6802,12 @@
       <w:pPr>
         <w:pStyle w:val="Ttulo1"/>
       </w:pPr>
-      <w:bookmarkStart w:id="9" w:name="_Toc139736090"/>
+      <w:bookmarkStart w:id="10" w:name="_Toc139736090"/>
       <w:r>
         <w:lastRenderedPageBreak/>
         <w:t>Recomendaciones</w:t>
       </w:r>
-      <w:bookmarkEnd w:id="9"/>
+      <w:bookmarkEnd w:id="10"/>
     </w:p>
     <w:p/>
     <w:p/>
@@ -6984,8 +6955,6 @@
         <w:spacing w:line="259" w:lineRule="auto"/>
         <w:jc w:val="left"/>
       </w:pPr>
-      <w:bookmarkStart w:id="10" w:name="_GoBack"/>
-      <w:bookmarkEnd w:id="10"/>
     </w:p>
     <w:bookmarkStart w:id="11" w:name="_Toc139736091" w:displacedByCustomXml="next"/>
     <w:sdt>
@@ -7728,7 +7697,7 @@
           <w:rPr>
             <w:noProof/>
           </w:rPr>
-          <w:t>21</w:t>
+          <w:t>16</w:t>
         </w:r>
         <w:r>
           <w:fldChar w:fldCharType="end"/>
@@ -11504,6 +11473,7 @@
   <w:style w:type="character" w:default="1" w:styleId="Fuentedeprrafopredeter">
     <w:name w:val="Default Paragraph Font"/>
     <w:uiPriority w:val="1"/>
+    <w:semiHidden/>
     <w:unhideWhenUsed/>
   </w:style>
   <w:style w:type="table" w:default="1" w:styleId="Tablanormal">
@@ -12630,7 +12600,7 @@
 </file>
 
 <file path=customXml/itemProps1.xml><?xml version="1.0" encoding="utf-8"?>
-<ds:datastoreItem xmlns:ds="http://schemas.openxmlformats.org/officeDocument/2006/customXml" ds:itemID="{63C2A4B5-8048-4BB6-BF03-F5D53C677CAD}">
+<ds:datastoreItem xmlns:ds="http://schemas.openxmlformats.org/officeDocument/2006/customXml" ds:itemID="{7F76CC8D-0A00-4771-A63D-D791AD5C749D}">
   <ds:schemaRefs>
     <ds:schemaRef ds:uri="http://schemas.openxmlformats.org/officeDocument/2006/bibliography"/>
   </ds:schemaRefs>

</xml_diff>

<commit_message>
Cambie el 3er obj especifico
3.	Implementar funcionalidad que permita la visualización en tiempo real de las señales capturadas tanto en el dominio del tiempo como en el de la frecuencia.
</commit_message>
<xml_diff>
--- a/Informe de las Prácticas Profesionales 1 .docx
+++ b/Informe de las Prácticas Profesionales 1 .docx
@@ -2376,22 +2376,16 @@
         </w:numPr>
       </w:pPr>
       <w:r>
-        <w:t xml:space="preserve">Implementar funcionalidad </w:t>
+        <w:t>Implementar funcionalidad que permita la visu</w:t>
+      </w:r>
+      <w:r>
+        <w:t xml:space="preserve">alización </w:t>
+      </w:r>
+      <w:r>
+        <w:t>en tiempo real de las señales capturadas tanto en el dominio del tiempo como en el de la frecuencia.</w:t>
       </w:r>
       <w:bookmarkStart w:id="2" w:name="_GoBack"/>
       <w:bookmarkEnd w:id="2"/>
-      <w:r>
-        <w:t>que permita la visu</w:t>
-      </w:r>
-      <w:r>
-        <w:t>alización de los resultados de las señales en tiempo real del equipo tran</w:t>
-      </w:r>
-      <w:r>
-        <w:t xml:space="preserve">smisor de la señal mediante </w:t>
-      </w:r>
-      <w:r>
-        <w:t>sensores.</w:t>
-      </w:r>
     </w:p>
     <w:p>
       <w:pPr>
@@ -12600,7 +12594,7 @@
 </file>
 
 <file path=customXml/itemProps1.xml><?xml version="1.0" encoding="utf-8"?>
-<ds:datastoreItem xmlns:ds="http://schemas.openxmlformats.org/officeDocument/2006/customXml" ds:itemID="{7F76CC8D-0A00-4771-A63D-D791AD5C749D}">
+<ds:datastoreItem xmlns:ds="http://schemas.openxmlformats.org/officeDocument/2006/customXml" ds:itemID="{D8D4F5FB-DC97-4750-A9B1-47DC46BE65EB}">
   <ds:schemaRefs>
     <ds:schemaRef ds:uri="http://schemas.openxmlformats.org/officeDocument/2006/bibliography"/>
   </ds:schemaRefs>

</xml_diff>

<commit_message>
Arreglado las siglas TI y OT y IIoT
</commit_message>
<xml_diff>
--- a/Informe de las Prácticas Profesionales 1 .docx
+++ b/Informe de las Prácticas Profesionales 1 .docx
@@ -2384,8 +2384,6 @@
       <w:r>
         <w:t>en tiempo real de las señales capturadas tanto en el dominio del tiempo como en el de la frecuencia.</w:t>
       </w:r>
-      <w:bookmarkStart w:id="2" w:name="_GoBack"/>
-      <w:bookmarkEnd w:id="2"/>
     </w:p>
     <w:p>
       <w:pPr>
@@ -2922,7 +2920,7 @@
       <w:pPr>
         <w:pStyle w:val="Ttulo1"/>
       </w:pPr>
-      <w:bookmarkStart w:id="3" w:name="_Toc139736086"/>
+      <w:bookmarkStart w:id="2" w:name="_Toc139736086"/>
       <w:r>
         <w:t>Capítulo 1: Fundamentación</w:t>
       </w:r>
@@ -2932,7 +2930,7 @@
       <w:r>
         <w:t>a</w:t>
       </w:r>
-      <w:bookmarkEnd w:id="3"/>
+      <w:bookmarkEnd w:id="2"/>
     </w:p>
     <w:p>
       <w:r>
@@ -3396,7 +3394,71 @@
     </w:p>
     <w:p>
       <w:r>
-        <w:t>PRTG es un software de monitoreo que incorpora elementos de todas las áreas, para que pueda supervisar la salud, el estado y la condición de máquinas, sistemas de control, dispositivos y más en entornos de TI y OT. Este software es compatible de fábrica con estándares y protocolos industriales comunes como OPC UA, MQTT, Modbus TCP y más. Además, permite el monitoreo de dispositivos Ethernet industriales en su entorno de OT y la visualización de su entorno en paneles que incluyen elementos de TI, OT e IIoT</w:t>
+        <w:t xml:space="preserve">PRTG es un software de monitoreo que incorpora elementos de todas las áreas, para que pueda supervisar la salud, el estado y la condición de máquinas, sistemas de control, dispositivos y más en entornos de </w:t>
+      </w:r>
+      <w:r>
+        <w:t>Tecnología de la Información</w:t>
+      </w:r>
+      <w:r>
+        <w:t xml:space="preserve"> </w:t>
+      </w:r>
+      <w:r>
+        <w:t>(</w:t>
+      </w:r>
+      <w:r>
+        <w:t>TI</w:t>
+      </w:r>
+      <w:r>
+        <w:t>, por sus siglas en inglé</w:t>
+      </w:r>
+      <w:r>
+        <w:t>s)</w:t>
+      </w:r>
+      <w:r>
+        <w:t xml:space="preserve"> y </w:t>
+      </w:r>
+      <w:r>
+        <w:t>Tecnología de Operaciones</w:t>
+      </w:r>
+      <w:r>
+        <w:t xml:space="preserve"> (</w:t>
+      </w:r>
+      <w:r>
+        <w:t>OT</w:t>
+      </w:r>
+      <w:r>
+        <w:t>, por sus siglas en inglés)</w:t>
+      </w:r>
+      <w:r>
+        <w:t>. Este software es compatible de fábrica con estándares y protocolos industriales comunes como OPC UA, MQTT, Modbus TCP y más. Además, permite el monitoreo de dispositivos Ethernet industriales en su entorno de OT y la visualización de su entorno en paneles que incluyen elementos de</w:t>
+      </w:r>
+      <w:r>
+        <w:t xml:space="preserve"> TI</w:t>
+      </w:r>
+      <w:r>
+        <w:t xml:space="preserve">, </w:t>
+      </w:r>
+      <w:r>
+        <w:lastRenderedPageBreak/>
+        <w:t>OT e</w:t>
+      </w:r>
+      <w:r>
+        <w:t xml:space="preserve"> </w:t>
+      </w:r>
+      <w:r>
+        <w:t>Internet de las cosas industrial</w:t>
+      </w:r>
+      <w:r>
+        <w:t xml:space="preserve"> </w:t>
+      </w:r>
+      <w:r>
+        <w:t>(</w:t>
+      </w:r>
+      <w:r>
+        <w:t>IIoT</w:t>
+      </w:r>
+      <w:r>
+        <w:t>, por sus siglas en inglés)</w:t>
       </w:r>
       <w:r>
         <w:t xml:space="preserve"> </w:t>
@@ -3433,11 +3495,13 @@
     </w:p>
     <w:p>
       <w:r>
-        <w:lastRenderedPageBreak/>
         <w:t>PRTG también ofrece la posibilidad de extender la funcionalidad de las soluciones comunes de la industria para proporcionar una funcionalidad ampliada. Proporciona sensores nativos para Modbus TCP y RTU y permite supervisar si los clientes pueden conectarse y suscribirse a su bróker de MQTT y publicar a través de él c</w:t>
       </w:r>
       <w:r>
-        <w:t>on el sensor Ida y vuelta MQTT</w:t>
+        <w:t>on el sensor i</w:t>
+      </w:r>
+      <w:r>
+        <w:t>da y vuelta MQTT</w:t>
       </w:r>
       <w:r>
         <w:t xml:space="preserve"> </w:t>
@@ -3476,6 +3540,8 @@
       <w:pPr>
         <w:ind w:left="360"/>
       </w:pPr>
+      <w:bookmarkStart w:id="3" w:name="_GoBack"/>
+      <w:bookmarkEnd w:id="3"/>
     </w:p>
     <w:p>
       <w:pPr>
@@ -3589,6 +3655,7 @@
         <w:t xml:space="preserve">, por sus siglas en </w:t>
       </w:r>
       <w:r>
+        <w:lastRenderedPageBreak/>
         <w:t>ingl</w:t>
       </w:r>
       <w:r>
@@ -3604,11 +3671,7 @@
         <w:t>, por sus siglas en inglés</w:t>
       </w:r>
       <w:r>
-        <w:t xml:space="preserve">), entre otros. Cada método tiene sus ventajas y desventajas, y </w:t>
-      </w:r>
-      <w:r>
-        <w:lastRenderedPageBreak/>
-        <w:t>se aplica según el tipo de máquina, la frecuencia de vibración y el tipo de falla que se quiere detectar</w:t>
+        <w:t>), entre otros. Cada método tiene sus ventajas y desventajas, y se aplica según el tipo de máquina, la frecuencia de vibración y el tipo de falla que se quiere detectar</w:t>
       </w:r>
       <w:r>
         <w:t xml:space="preserve"> </w:t>
@@ -3668,7 +3731,25 @@
         <w:t>,</w:t>
       </w:r>
       <w:r>
-        <w:t xml:space="preserve"> Pico y Pico-Pico. De ellos el más utilizado es el RMS que está asociado a la potencia de la vibración y este se determina de forma discreta de la siguiente forma</w:t>
+        <w:t xml:space="preserve"> </w:t>
+      </w:r>
+      <w:r>
+        <w:t xml:space="preserve">PICO </w:t>
+      </w:r>
+      <w:r>
+        <w:t xml:space="preserve">y </w:t>
+      </w:r>
+      <w:r>
+        <w:t>PICO</w:t>
+      </w:r>
+      <w:r>
+        <w:t>-</w:t>
+      </w:r>
+      <w:r>
+        <w:t>PICO</w:t>
+      </w:r>
+      <w:r>
+        <w:t>. De ellos el más utilizado es el RMS que está asociado a la potencia de la vibración y este se determina de forma discreta de la siguiente forma</w:t>
       </w:r>
       <w:r>
         <w:t>:</w:t>
@@ -4153,13 +4234,48 @@
     </w:p>
     <w:p>
       <w:r>
-        <w:t>La detección del valor PICO-PICO se emplea para mediciones de desplazamiento y los de PICO y RMS se usan para</w:t>
+        <w:t xml:space="preserve">La detección del valor PICO-PICO se </w:t>
+      </w:r>
+      <w:r>
+        <w:t xml:space="preserve">utiliza </w:t>
+      </w:r>
+      <w:r>
+        <w:t>para mediciones de desplazamiento y los de PICO y RMS se usan para</w:t>
       </w:r>
       <w:r>
         <w:t xml:space="preserve"> mediciones de velocidad y acele</w:t>
       </w:r>
       <w:r>
-        <w:t>ración.</w:t>
+        <w:t>ración</w:t>
+      </w:r>
+      <w:sdt>
+        <w:sdtPr>
+          <w:id w:val="-231701575"/>
+          <w:citation/>
+        </w:sdtPr>
+        <w:sdtContent>
+          <w:r>
+            <w:fldChar w:fldCharType="begin"/>
+          </w:r>
+          <w:r>
+            <w:instrText xml:space="preserve"> CITATION Marin1997 \l 3082 </w:instrText>
+          </w:r>
+          <w:r>
+            <w:fldChar w:fldCharType="separate"/>
+          </w:r>
+          <w:r>
+            <w:rPr>
+              <w:noProof/>
+            </w:rPr>
+            <w:t xml:space="preserve"> (Marín, 1997)</w:t>
+          </w:r>
+          <w:r>
+            <w:fldChar w:fldCharType="end"/>
+          </w:r>
+        </w:sdtContent>
+      </w:sdt>
+      <w:r>
+        <w:t>.</w:t>
       </w:r>
     </w:p>
     <w:p>
@@ -6719,31 +6835,24 @@
     <w:p/>
     <w:p/>
     <w:p/>
-    <w:p/>
-    <w:p/>
-    <w:p/>
-    <w:p/>
-    <w:p/>
-    <w:p/>
-    <w:p/>
-    <w:p/>
-    <w:p/>
-    <w:p/>
-    <w:p/>
-    <w:p/>
-    <w:p/>
-    <w:p/>
     <w:p>
       <w:pPr>
         <w:pStyle w:val="Ttulo1"/>
       </w:pPr>
       <w:bookmarkStart w:id="7" w:name="_Toc139736087"/>
       <w:r>
+        <w:lastRenderedPageBreak/>
         <w:t>Capítulo 2: Solución propuesta</w:t>
       </w:r>
       <w:bookmarkEnd w:id="7"/>
     </w:p>
-    <w:p/>
+    <w:p>
+      <w:pPr>
+        <w:rPr>
+          <w:lang w:val="en-US"/>
+        </w:rPr>
+      </w:pPr>
+    </w:p>
     <w:p/>
     <w:p>
       <w:pPr>
@@ -7691,7 +7800,7 @@
           <w:rPr>
             <w:noProof/>
           </w:rPr>
-          <w:t>16</w:t>
+          <w:t>6</w:t>
         </w:r>
         <w:r>
           <w:fldChar w:fldCharType="end"/>
@@ -12594,7 +12703,7 @@
 </file>
 
 <file path=customXml/itemProps1.xml><?xml version="1.0" encoding="utf-8"?>
-<ds:datastoreItem xmlns:ds="http://schemas.openxmlformats.org/officeDocument/2006/customXml" ds:itemID="{D8D4F5FB-DC97-4750-A9B1-47DC46BE65EB}">
+<ds:datastoreItem xmlns:ds="http://schemas.openxmlformats.org/officeDocument/2006/customXml" ds:itemID="{F64FCF44-19D0-41D0-A352-B621EC3B6EEA}">
   <ds:schemaRefs>
     <ds:schemaRef ds:uri="http://schemas.openxmlformats.org/officeDocument/2006/bibliography"/>
   </ds:schemaRefs>

</xml_diff>

<commit_message>
Corregido los errores cogidos por Baster
</commit_message>
<xml_diff>
--- a/Informe de las Prácticas Profesionales 1 .docx
+++ b/Informe de las Prácticas Profesionales 1 .docx
@@ -197,7 +197,55 @@
           <w:sz w:val="36"/>
           <w:szCs w:val="36"/>
         </w:rPr>
-        <w:t>Informe de las prácticas profesionales 1</w:t>
+        <w:t xml:space="preserve">Informe de las </w:t>
+      </w:r>
+      <w:r>
+        <w:rPr>
+          <w:rFonts w:cs="Arial"/>
+          <w:b/>
+          <w:bCs/>
+          <w:i/>
+          <w:iCs/>
+          <w:sz w:val="36"/>
+          <w:szCs w:val="36"/>
+        </w:rPr>
+        <w:t>P</w:t>
+      </w:r>
+      <w:r>
+        <w:rPr>
+          <w:rFonts w:cs="Arial"/>
+          <w:b/>
+          <w:bCs/>
+          <w:i/>
+          <w:iCs/>
+          <w:sz w:val="36"/>
+          <w:szCs w:val="36"/>
+        </w:rPr>
+        <w:t xml:space="preserve">rácticas </w:t>
+      </w:r>
+      <w:r>
+        <w:rPr>
+          <w:rFonts w:cs="Arial"/>
+          <w:b/>
+          <w:bCs/>
+          <w:i/>
+          <w:iCs/>
+          <w:sz w:val="36"/>
+          <w:szCs w:val="36"/>
+        </w:rPr>
+        <w:t>P</w:t>
+      </w:r>
+      <w:r>
+        <w:rPr>
+          <w:rFonts w:cs="Arial"/>
+          <w:b/>
+          <w:bCs/>
+          <w:i/>
+          <w:iCs/>
+          <w:sz w:val="36"/>
+          <w:szCs w:val="36"/>
+        </w:rPr>
+        <w:t>rofesionales 1</w:t>
       </w:r>
     </w:p>
     <w:p>
@@ -282,7 +330,7 @@
           <w:sz w:val="40"/>
           <w:szCs w:val="40"/>
         </w:rPr>
-        <w:t xml:space="preserve">: Dr. C. </w:t>
+        <w:t>es</w:t>
       </w:r>
       <w:r>
         <w:rPr>
@@ -292,7 +340,7 @@
           <w:sz w:val="40"/>
           <w:szCs w:val="40"/>
         </w:rPr>
-        <w:t>J</w:t>
+        <w:t xml:space="preserve">: Dr. C. </w:t>
       </w:r>
       <w:r>
         <w:rPr>
@@ -302,11 +350,9 @@
           <w:sz w:val="40"/>
           <w:szCs w:val="40"/>
         </w:rPr>
-        <w:t>uan C. Sepúlveda Peña</w:t>
-      </w:r>
-    </w:p>
-    <w:p>
-      <w:pPr>
+        <w:t>J</w:t>
+      </w:r>
+      <w:r>
         <w:rPr>
           <w:rFonts w:cs="Arial"/>
           <w:b/>
@@ -314,8 +360,12 @@
           <w:sz w:val="40"/>
           <w:szCs w:val="40"/>
         </w:rPr>
-      </w:pPr>
-      <w:r>
+        <w:t>uan C. Sepúlveda Peña</w:t>
+      </w:r>
+    </w:p>
+    <w:p>
+      <w:pPr>
+        <w:ind w:left="1416"/>
         <w:rPr>
           <w:rFonts w:cs="Arial"/>
           <w:b/>
@@ -323,8 +373,7 @@
           <w:sz w:val="40"/>
           <w:szCs w:val="40"/>
         </w:rPr>
-        <w:t>Tutor</w:t>
-      </w:r>
+      </w:pPr>
       <w:r>
         <w:rPr>
           <w:rFonts w:cs="Arial"/>
@@ -333,7 +382,7 @@
           <w:sz w:val="40"/>
           <w:szCs w:val="40"/>
         </w:rPr>
-        <w:t xml:space="preserve">: </w:t>
+        <w:t xml:space="preserve">   </w:t>
       </w:r>
       <w:r>
         <w:rPr>
@@ -527,7 +576,6 @@
           <w:szCs w:val="40"/>
         </w:rPr>
       </w:pPr>
-      <w:proofErr w:type="spellStart"/>
       <w:r>
         <w:rPr>
           <w:rFonts w:cs="Arial"/>
@@ -537,10 +585,11 @@
           <w:szCs w:val="40"/>
         </w:rPr>
         <w:lastRenderedPageBreak/>
-        <w:t>Abstract</w:t>
-      </w:r>
-      <w:proofErr w:type="spellEnd"/>
-      <w:r>
+        <w:t xml:space="preserve">Abstract </w:t>
+      </w:r>
+    </w:p>
+    <w:p>
+      <w:pPr>
         <w:rPr>
           <w:rFonts w:cs="Arial"/>
           <w:b/>
@@ -548,18 +597,6 @@
           <w:sz w:val="40"/>
           <w:szCs w:val="40"/>
         </w:rPr>
-        <w:t xml:space="preserve"> </w:t>
-      </w:r>
-    </w:p>
-    <w:p>
-      <w:pPr>
-        <w:rPr>
-          <w:rFonts w:cs="Arial"/>
-          <w:b/>
-          <w:bCs/>
-          <w:sz w:val="40"/>
-          <w:szCs w:val="40"/>
-        </w:rPr>
       </w:pPr>
     </w:p>
     <w:p>
@@ -615,7 +652,6 @@
           <w:szCs w:val="24"/>
         </w:rPr>
       </w:pPr>
-      <w:proofErr w:type="spellStart"/>
       <w:r>
         <w:rPr>
           <w:rFonts w:cs="Arial"/>
@@ -623,17 +659,7 @@
           <w:bCs/>
           <w:szCs w:val="24"/>
         </w:rPr>
-        <w:t>Keywords</w:t>
-      </w:r>
-      <w:proofErr w:type="spellEnd"/>
-      <w:r>
-        <w:rPr>
-          <w:rFonts w:cs="Arial"/>
-          <w:b/>
-          <w:bCs/>
-          <w:szCs w:val="24"/>
-        </w:rPr>
-        <w:t>:</w:t>
+        <w:t>Keywords:</w:t>
       </w:r>
       <w:r>
         <w:rPr>
@@ -719,9 +745,9 @@
         <w:tblLook w:val="04A0" w:firstRow="1" w:lastRow="0" w:firstColumn="1" w:lastColumn="0" w:noHBand="0" w:noVBand="1"/>
       </w:tblPr>
       <w:tblGrid>
-        <w:gridCol w:w="7636"/>
-        <w:gridCol w:w="1041"/>
-        <w:gridCol w:w="1892"/>
+        <w:gridCol w:w="7025"/>
+        <w:gridCol w:w="1843"/>
+        <w:gridCol w:w="1701"/>
       </w:tblGrid>
       <w:tr>
         <w:trPr>
@@ -729,7 +755,7 @@
         </w:trPr>
         <w:tc>
           <w:tcPr>
-            <w:tcW w:w="7636" w:type="dxa"/>
+            <w:tcW w:w="7025" w:type="dxa"/>
           </w:tcPr>
           <w:p>
             <w:pPr>
@@ -753,7 +779,7 @@
         </w:tc>
         <w:tc>
           <w:tcPr>
-            <w:tcW w:w="1041" w:type="dxa"/>
+            <w:tcW w:w="1843" w:type="dxa"/>
           </w:tcPr>
           <w:p>
             <w:pPr>
@@ -777,7 +803,7 @@
         </w:tc>
         <w:tc>
           <w:tcPr>
-            <w:tcW w:w="1892" w:type="dxa"/>
+            <w:tcW w:w="1701" w:type="dxa"/>
           </w:tcPr>
           <w:p>
             <w:pPr>
@@ -806,7 +832,7 @@
         </w:trPr>
         <w:tc>
           <w:tcPr>
-            <w:tcW w:w="7636" w:type="dxa"/>
+            <w:tcW w:w="7025" w:type="dxa"/>
           </w:tcPr>
           <w:p>
             <w:r>
@@ -816,7 +842,7 @@
         </w:tc>
         <w:tc>
           <w:tcPr>
-            <w:tcW w:w="1041" w:type="dxa"/>
+            <w:tcW w:w="1843" w:type="dxa"/>
           </w:tcPr>
           <w:p>
             <w:r>
@@ -826,7 +852,7 @@
         </w:tc>
         <w:tc>
           <w:tcPr>
-            <w:tcW w:w="1892" w:type="dxa"/>
+            <w:tcW w:w="1701" w:type="dxa"/>
           </w:tcPr>
           <w:p>
             <w:r>
@@ -841,7 +867,7 @@
         </w:trPr>
         <w:tc>
           <w:tcPr>
-            <w:tcW w:w="7636" w:type="dxa"/>
+            <w:tcW w:w="7025" w:type="dxa"/>
           </w:tcPr>
           <w:p>
             <w:r>
@@ -851,7 +877,7 @@
         </w:tc>
         <w:tc>
           <w:tcPr>
-            <w:tcW w:w="1041" w:type="dxa"/>
+            <w:tcW w:w="1843" w:type="dxa"/>
           </w:tcPr>
           <w:p>
             <w:r>
@@ -861,7 +887,7 @@
         </w:tc>
         <w:tc>
           <w:tcPr>
-            <w:tcW w:w="1892" w:type="dxa"/>
+            <w:tcW w:w="1701" w:type="dxa"/>
           </w:tcPr>
           <w:p>
             <w:r>
@@ -876,7 +902,7 @@
         </w:trPr>
         <w:tc>
           <w:tcPr>
-            <w:tcW w:w="7636" w:type="dxa"/>
+            <w:tcW w:w="7025" w:type="dxa"/>
           </w:tcPr>
           <w:p>
             <w:r>
@@ -892,7 +918,7 @@
         </w:tc>
         <w:tc>
           <w:tcPr>
-            <w:tcW w:w="1041" w:type="dxa"/>
+            <w:tcW w:w="1843" w:type="dxa"/>
           </w:tcPr>
           <w:p>
             <w:r>
@@ -902,7 +928,7 @@
         </w:tc>
         <w:tc>
           <w:tcPr>
-            <w:tcW w:w="1892" w:type="dxa"/>
+            <w:tcW w:w="1701" w:type="dxa"/>
           </w:tcPr>
           <w:p>
             <w:r>
@@ -917,7 +943,7 @@
         </w:trPr>
         <w:tc>
           <w:tcPr>
-            <w:tcW w:w="7636" w:type="dxa"/>
+            <w:tcW w:w="7025" w:type="dxa"/>
           </w:tcPr>
           <w:p>
             <w:r>
@@ -927,7 +953,7 @@
         </w:tc>
         <w:tc>
           <w:tcPr>
-            <w:tcW w:w="1041" w:type="dxa"/>
+            <w:tcW w:w="1843" w:type="dxa"/>
           </w:tcPr>
           <w:p>
             <w:r>
@@ -937,7 +963,7 @@
         </w:tc>
         <w:tc>
           <w:tcPr>
-            <w:tcW w:w="1892" w:type="dxa"/>
+            <w:tcW w:w="1701" w:type="dxa"/>
           </w:tcPr>
           <w:p>
             <w:r>
@@ -952,7 +978,7 @@
         </w:trPr>
         <w:tc>
           <w:tcPr>
-            <w:tcW w:w="7636" w:type="dxa"/>
+            <w:tcW w:w="7025" w:type="dxa"/>
           </w:tcPr>
           <w:p>
             <w:r>
@@ -998,7 +1024,7 @@
         </w:tc>
         <w:tc>
           <w:tcPr>
-            <w:tcW w:w="1041" w:type="dxa"/>
+            <w:tcW w:w="1843" w:type="dxa"/>
           </w:tcPr>
           <w:p>
             <w:r>
@@ -1008,7 +1034,7 @@
         </w:tc>
         <w:tc>
           <w:tcPr>
-            <w:tcW w:w="1892" w:type="dxa"/>
+            <w:tcW w:w="1701" w:type="dxa"/>
           </w:tcPr>
           <w:p>
             <w:r>
@@ -1023,7 +1049,7 @@
         </w:trPr>
         <w:tc>
           <w:tcPr>
-            <w:tcW w:w="7636" w:type="dxa"/>
+            <w:tcW w:w="7025" w:type="dxa"/>
           </w:tcPr>
           <w:p>
             <w:r>
@@ -1033,7 +1059,7 @@
         </w:tc>
         <w:tc>
           <w:tcPr>
-            <w:tcW w:w="1041" w:type="dxa"/>
+            <w:tcW w:w="1843" w:type="dxa"/>
           </w:tcPr>
           <w:p>
             <w:r>
@@ -1043,7 +1069,7 @@
         </w:tc>
         <w:tc>
           <w:tcPr>
-            <w:tcW w:w="1892" w:type="dxa"/>
+            <w:tcW w:w="1701" w:type="dxa"/>
           </w:tcPr>
           <w:p/>
         </w:tc>
@@ -1054,7 +1080,7 @@
         </w:trPr>
         <w:tc>
           <w:tcPr>
-            <w:tcW w:w="7636" w:type="dxa"/>
+            <w:tcW w:w="7025" w:type="dxa"/>
           </w:tcPr>
           <w:p>
             <w:r>
@@ -1064,7 +1090,7 @@
         </w:tc>
         <w:tc>
           <w:tcPr>
-            <w:tcW w:w="1041" w:type="dxa"/>
+            <w:tcW w:w="1843" w:type="dxa"/>
           </w:tcPr>
           <w:p>
             <w:r>
@@ -1074,7 +1100,7 @@
         </w:tc>
         <w:tc>
           <w:tcPr>
-            <w:tcW w:w="1892" w:type="dxa"/>
+            <w:tcW w:w="1701" w:type="dxa"/>
           </w:tcPr>
           <w:p/>
         </w:tc>
@@ -1085,7 +1111,7 @@
         </w:trPr>
         <w:tc>
           <w:tcPr>
-            <w:tcW w:w="7636" w:type="dxa"/>
+            <w:tcW w:w="7025" w:type="dxa"/>
           </w:tcPr>
           <w:p>
             <w:r>
@@ -1095,7 +1121,7 @@
         </w:tc>
         <w:tc>
           <w:tcPr>
-            <w:tcW w:w="1041" w:type="dxa"/>
+            <w:tcW w:w="1843" w:type="dxa"/>
           </w:tcPr>
           <w:p>
             <w:r>
@@ -1105,7 +1131,7 @@
         </w:tc>
         <w:tc>
           <w:tcPr>
-            <w:tcW w:w="1892" w:type="dxa"/>
+            <w:tcW w:w="1701" w:type="dxa"/>
           </w:tcPr>
           <w:p>
             <w:r>
@@ -1120,7 +1146,7 @@
         </w:trPr>
         <w:tc>
           <w:tcPr>
-            <w:tcW w:w="7636" w:type="dxa"/>
+            <w:tcW w:w="7025" w:type="dxa"/>
           </w:tcPr>
           <w:p>
             <w:r>
@@ -1130,7 +1156,7 @@
         </w:tc>
         <w:tc>
           <w:tcPr>
-            <w:tcW w:w="1041" w:type="dxa"/>
+            <w:tcW w:w="1843" w:type="dxa"/>
           </w:tcPr>
           <w:p>
             <w:r>
@@ -1140,7 +1166,7 @@
         </w:tc>
         <w:tc>
           <w:tcPr>
-            <w:tcW w:w="1892" w:type="dxa"/>
+            <w:tcW w:w="1701" w:type="dxa"/>
           </w:tcPr>
           <w:p>
             <w:r>
@@ -1155,7 +1181,7 @@
         </w:trPr>
         <w:tc>
           <w:tcPr>
-            <w:tcW w:w="7636" w:type="dxa"/>
+            <w:tcW w:w="7025" w:type="dxa"/>
           </w:tcPr>
           <w:p>
             <w:r>
@@ -1165,7 +1191,7 @@
         </w:tc>
         <w:tc>
           <w:tcPr>
-            <w:tcW w:w="1041" w:type="dxa"/>
+            <w:tcW w:w="1843" w:type="dxa"/>
           </w:tcPr>
           <w:p>
             <w:r>
@@ -1175,7 +1201,7 @@
         </w:tc>
         <w:tc>
           <w:tcPr>
-            <w:tcW w:w="1892" w:type="dxa"/>
+            <w:tcW w:w="1701" w:type="dxa"/>
           </w:tcPr>
           <w:p>
             <w:r>
@@ -1190,7 +1216,7 @@
         </w:trPr>
         <w:tc>
           <w:tcPr>
-            <w:tcW w:w="7636" w:type="dxa"/>
+            <w:tcW w:w="7025" w:type="dxa"/>
           </w:tcPr>
           <w:p>
             <w:r>
@@ -1200,7 +1226,7 @@
         </w:tc>
         <w:tc>
           <w:tcPr>
-            <w:tcW w:w="1041" w:type="dxa"/>
+            <w:tcW w:w="1843" w:type="dxa"/>
           </w:tcPr>
           <w:p>
             <w:r>
@@ -1210,7 +1236,7 @@
         </w:tc>
         <w:tc>
           <w:tcPr>
-            <w:tcW w:w="1892" w:type="dxa"/>
+            <w:tcW w:w="1701" w:type="dxa"/>
           </w:tcPr>
           <w:p>
             <w:r>
@@ -1225,7 +1251,7 @@
         </w:trPr>
         <w:tc>
           <w:tcPr>
-            <w:tcW w:w="7636" w:type="dxa"/>
+            <w:tcW w:w="7025" w:type="dxa"/>
           </w:tcPr>
           <w:p>
             <w:r>
@@ -1238,7 +1264,7 @@
         </w:tc>
         <w:tc>
           <w:tcPr>
-            <w:tcW w:w="1041" w:type="dxa"/>
+            <w:tcW w:w="1843" w:type="dxa"/>
           </w:tcPr>
           <w:p>
             <w:r>
@@ -1248,7 +1274,7 @@
         </w:tc>
         <w:tc>
           <w:tcPr>
-            <w:tcW w:w="1892" w:type="dxa"/>
+            <w:tcW w:w="1701" w:type="dxa"/>
           </w:tcPr>
           <w:p>
             <w:r>
@@ -1349,6 +1375,7 @@
               <w:szCs w:val="24"/>
               <w:lang w:val="es-CU"/>
             </w:rPr>
+            <w:lastRenderedPageBreak/>
             <w:fldChar w:fldCharType="begin"/>
           </w:r>
           <w:r>
@@ -1911,7 +1938,13 @@
         <w:t>Los ejes rotatorios</w:t>
       </w:r>
       <w:r>
-        <w:t xml:space="preserve"> se utilizan desde la antigüedad, siendo utilizado para una variedad de aplicaciones, como molinos, ruedas hidráulicas y poleas</w:t>
+        <w:t xml:space="preserve"> se utilizan desde la antigüedad, siendo utilizado</w:t>
+      </w:r>
+      <w:r>
+        <w:t>s</w:t>
+      </w:r>
+      <w:r>
+        <w:t xml:space="preserve"> para una variedad de aplicaciones, como molinos, ruedas hidráulicas y poleas</w:t>
       </w:r>
       <w:r>
         <w:t xml:space="preserve">. </w:t>
@@ -1988,10 +2021,10 @@
         <w:t>vulnerables a</w:t>
       </w:r>
       <w:r>
-        <w:t xml:space="preserve"> defectos que se desarrollan sin </w:t>
-      </w:r>
-      <w:r>
-        <w:t>haberlo visto venir</w:t>
+        <w:t xml:space="preserve"> defectos que se desarrollan </w:t>
+      </w:r>
+      <w:r>
+        <w:t>de manera imprevista</w:t>
       </w:r>
       <w:r>
         <w:t xml:space="preserve">. </w:t>
@@ -2021,7 +2054,7 @@
         <w:t>ocurren averías</w:t>
       </w:r>
       <w:r>
-        <w:t xml:space="preserve"> o  </w:t>
+        <w:t xml:space="preserve"> o </w:t>
       </w:r>
       <w:r>
         <w:t xml:space="preserve">roturas, </w:t>
@@ -2033,7 +2066,10 @@
         <w:t xml:space="preserve"> </w:t>
       </w:r>
       <w:r>
-        <w:t xml:space="preserve">de estas son </w:t>
+        <w:t>de estas son</w:t>
+      </w:r>
+      <w:r>
+        <w:t xml:space="preserve"> </w:t>
       </w:r>
       <w:r>
         <w:t>desalineamiento</w:t>
@@ -2048,16 +2084,16 @@
         <w:t xml:space="preserve"> </w:t>
       </w:r>
       <w:r>
+        <w:t>y</w:t>
+      </w:r>
+      <w:r>
+        <w:t>,</w:t>
+      </w:r>
+      <w:r>
         <w:t xml:space="preserve"> </w:t>
       </w:r>
       <w:r>
-        <w:t>y</w:t>
-      </w:r>
-      <w:r>
-        <w:t>,</w:t>
-      </w:r>
-      <w:r>
-        <w:t xml:space="preserve"> por transitividad el paro de la producción.</w:t>
+        <w:t>por transitividad el paro de la producción.</w:t>
       </w:r>
       <w:sdt>
         <w:sdtPr>
@@ -2858,7 +2894,21 @@
           <w:rFonts w:cs="Arial"/>
           <w:szCs w:val="24"/>
         </w:rPr>
-        <w:t xml:space="preserve"> un diagnóstico de mayor calidad por parte del usuario</w:t>
+        <w:t xml:space="preserve"> un diagnóstico</w:t>
+      </w:r>
+      <w:r>
+        <w:rPr>
+          <w:rFonts w:cs="Arial"/>
+          <w:szCs w:val="24"/>
+        </w:rPr>
+        <w:t xml:space="preserve"> más rápido y</w:t>
+      </w:r>
+      <w:r>
+        <w:rPr>
+          <w:rFonts w:cs="Arial"/>
+          <w:szCs w:val="24"/>
+        </w:rPr>
+        <w:t xml:space="preserve"> de mayor calidad por parte del usuario</w:t>
       </w:r>
       <w:r>
         <w:rPr>
@@ -3409,10 +3459,7 @@
         <w:t>TI</w:t>
       </w:r>
       <w:r>
-        <w:t>, por sus siglas en inglé</w:t>
-      </w:r>
-      <w:r>
-        <w:t>s)</w:t>
+        <w:t>, por sus siglas en inglés)</w:t>
       </w:r>
       <w:r>
         <w:t xml:space="preserve"> y </w:t>
@@ -3540,8 +3587,6 @@
       <w:pPr>
         <w:ind w:left="360"/>
       </w:pPr>
-      <w:bookmarkStart w:id="3" w:name="_GoBack"/>
-      <w:bookmarkEnd w:id="3"/>
     </w:p>
     <w:p>
       <w:pPr>
@@ -4010,8 +4055,6 @@
         </m:oMath>
       </m:oMathPara>
     </w:p>
-    <w:p/>
-    <w:p/>
     <w:p>
       <w:r>
         <w:t>El valor PICO es el valor máximo de una magnitud (aceleración, velocidad, desplazamiento) que varía en un intervalo de tiempo</w:t>
@@ -4045,8 +4088,9 @@
       <w:r>
         <w:t>.</w:t>
       </w:r>
-    </w:p>
-    <w:p>
+      <w:r>
+        <w:t xml:space="preserve"> </w:t>
+      </w:r>
       <w:r>
         <w:t xml:space="preserve">El valor PICO-PICO </w:t>
       </w:r>
@@ -4091,8 +4135,9 @@
       <w:r>
         <w:t>.</w:t>
       </w:r>
-    </w:p>
-    <w:p>
+      <w:r>
+        <w:t xml:space="preserve"> </w:t>
+      </w:r>
       <w:r>
         <w:t xml:space="preserve">En la </w:t>
       </w:r>
@@ -4142,27 +4187,16 @@
           </w:r>
         </w:sdtContent>
       </w:sdt>
-      <w:r>
-        <w:t>.</w:t>
-      </w:r>
-    </w:p>
-    <w:p>
-      <w:pPr>
-        <w:keepNext/>
-        <w:ind w:left="360"/>
-        <w:jc w:val="center"/>
-      </w:pPr>
-      <w:bookmarkStart w:id="4" w:name="Figura1"/>
+      <w:bookmarkStart w:id="3" w:name="Figura1"/>
       <w:r>
         <w:rPr>
           <w:noProof/>
           <w:lang w:eastAsia="es-ES"/>
         </w:rPr>
-        <w:lastRenderedPageBreak/>
         <w:drawing>
-          <wp:inline distT="0" distB="0" distL="0" distR="0" wp14:anchorId="63F07468" wp14:editId="446FAC5A">
-            <wp:extent cx="4752975" cy="2542540"/>
-            <wp:effectExtent l="0" t="0" r="9525" b="0"/>
+          <wp:inline distT="0" distB="0" distL="0" distR="0" wp14:anchorId="63F07468" wp14:editId="532582B9">
+            <wp:extent cx="4785755" cy="2785883"/>
+            <wp:effectExtent l="0" t="0" r="0" b="0"/>
             <wp:docPr id="2" name="Imagen 2"/>
             <wp:cNvGraphicFramePr>
               <a:graphicFrameLocks xmlns:a="http://schemas.openxmlformats.org/drawingml/2006/main" noChangeAspect="1"/>
@@ -4189,7 +4223,7 @@
                   <pic:spPr>
                     <a:xfrm>
                       <a:off x="0" y="0"/>
-                      <a:ext cx="4828910" cy="2583160"/>
+                      <a:ext cx="4936194" cy="2873457"/>
                     </a:xfrm>
                     <a:prstGeom prst="rect">
                       <a:avLst/>
@@ -4201,7 +4235,7 @@
           </wp:inline>
         </w:drawing>
       </w:r>
-      <w:bookmarkEnd w:id="4"/>
+      <w:bookmarkEnd w:id="3"/>
     </w:p>
     <w:p>
       <w:pPr>
@@ -4234,6 +4268,7 @@
     </w:p>
     <w:p>
       <w:r>
+        <w:lastRenderedPageBreak/>
         <w:t xml:space="preserve">La detección del valor PICO-PICO se </w:t>
       </w:r>
       <w:r>
@@ -4404,7 +4439,6 @@
         <w:ind w:left="0"/>
       </w:pPr>
       <w:r>
-        <w:lastRenderedPageBreak/>
         <w:t>Las alertas son la capacidad de un sistema de monitoreo para detectar y notificar a los operadores sobre un evento importante que provoca un cambio significativo en el estado. Estas notificaciones, conocidas como alertas, pueden adoptar diversas formas, como correo electrónico, SMS, mensajes instantáneos o llamadas telefónicas</w:t>
       </w:r>
       <w:sdt>
@@ -4488,7 +4522,11 @@
         <w:ind w:left="0"/>
       </w:pPr>
       <w:r>
-        <w:t xml:space="preserve">Un sistema de monitoreo es responsable de hacer un seguimiento del estado del sistema completo, incluyendo la infraestructura y otros subsistemas, para asegurar la fiabilidad y estabilidad de los servicios que provee. Consta de una serie de componentes de software que realizan mediciones y recolectan, almacenan e interpretan los datos monitoreados. El sistema está optimizado para almacenar de manera eficiente y para generar métricas de monitoreo, que posteriormente son mostradas en series de tiempo y cuyos puntos de datos son analizados con la finalidad de emitir alertas. Observa y sigue en el tiempo las operaciones y actividades de los usuarios, aplicaciones y servicios de red, registrando todas las acciones y alertando si identifica alguna violación o brecha que resulte </w:t>
+        <w:t xml:space="preserve">Un sistema de monitoreo es responsable de hacer un seguimiento del estado del sistema completo, incluyendo la infraestructura y otros subsistemas, para asegurar la fiabilidad y estabilidad de los servicios que provee. Consta de una serie de componentes de software que realizan mediciones y recolectan, </w:t>
+      </w:r>
+      <w:r>
+        <w:lastRenderedPageBreak/>
+        <w:t xml:space="preserve">almacenan e interpretan los datos monitoreados. El sistema está optimizado para almacenar de manera eficiente y para generar métricas de monitoreo, que posteriormente son mostradas en series de tiempo y cuyos puntos de datos son analizados con la finalidad de emitir alertas. Observa y sigue en el tiempo las operaciones y actividades de los usuarios, aplicaciones y servicios de red, registrando todas las acciones y alertando si identifica alguna violación o brecha que resulte </w:t>
       </w:r>
       <w:r>
         <w:t>en un comportamiento anormal</w:t>
@@ -4606,13 +4644,12 @@
         <w:ind w:left="792"/>
         <w:jc w:val="center"/>
       </w:pPr>
-      <w:bookmarkStart w:id="5" w:name="Figura2"/>
+      <w:bookmarkStart w:id="4" w:name="Figura2"/>
       <w:r>
         <w:rPr>
           <w:noProof/>
           <w:lang w:eastAsia="es-ES"/>
         </w:rPr>
-        <w:lastRenderedPageBreak/>
         <w:drawing>
           <wp:inline distT="0" distB="0" distL="0" distR="0" wp14:anchorId="10FCA043" wp14:editId="797125E0">
             <wp:extent cx="3458058" cy="2800741"/>
@@ -4655,7 +4692,7 @@
           </wp:inline>
         </w:drawing>
       </w:r>
-      <w:bookmarkEnd w:id="5"/>
+      <w:bookmarkEnd w:id="4"/>
     </w:p>
     <w:p>
       <w:pPr>
@@ -4753,7 +4790,11 @@
         <w:ind w:left="0"/>
       </w:pPr>
       <w:r>
-        <w:t xml:space="preserve">Las funciones de análisis se pueden calcular mediante las integrales que la definen, pero el núcleo principal del análisis de señales y del análisis de sistemas se </w:t>
+        <w:t xml:space="preserve">Las funciones de análisis se pueden calcular mediante las integrales que la definen, pero el núcleo principal del análisis de señales y del análisis de sistemas </w:t>
+      </w:r>
+      <w:r>
+        <w:lastRenderedPageBreak/>
+        <w:t xml:space="preserve">se </w:t>
       </w:r>
       <w:r>
         <w:t>realiza</w:t>
@@ -5248,15 +5289,7 @@
         <w:t>Siendo N el número de muestras discretas de un segmento de las señal vibroacústica. En el caso de las vibraciones como señales a procesar, y(n) es real</w:t>
       </w:r>
       <w:r>
-        <w:t xml:space="preserve"> y </w:t>
-      </w:r>
-      <w:proofErr w:type="gramStart"/>
-      <w:r>
-        <w:t>Y(</w:t>
-      </w:r>
-      <w:proofErr w:type="gramEnd"/>
-      <w:r>
-        <w:t>k) es compleja.</w:t>
+        <w:t xml:space="preserve"> y Y(k) es compleja.</w:t>
       </w:r>
       <w:r>
         <w:t xml:space="preserve"> </w:t>
@@ -5314,13 +5347,12 @@
         <w:keepNext/>
         <w:ind w:left="0"/>
       </w:pPr>
-      <w:bookmarkStart w:id="6" w:name="Figura3"/>
+      <w:bookmarkStart w:id="5" w:name="Figura3"/>
       <w:r>
         <w:rPr>
           <w:noProof/>
           <w:lang w:eastAsia="es-ES"/>
         </w:rPr>
-        <w:lastRenderedPageBreak/>
         <w:drawing>
           <wp:inline distT="0" distB="0" distL="0" distR="0" wp14:anchorId="212BD51C" wp14:editId="581973B5">
             <wp:extent cx="5400040" cy="3949700"/>
@@ -5363,7 +5395,7 @@
           </wp:inline>
         </w:drawing>
       </w:r>
-      <w:bookmarkEnd w:id="6"/>
+      <w:bookmarkEnd w:id="5"/>
     </w:p>
     <w:p>
       <w:pPr>
@@ -5503,7 +5535,11 @@
         </m:func>
       </m:oMath>
       <w:r>
-        <w:t xml:space="preserve"> operaciones para transformar un bloque de N datos por mucha diferencia mejor </w:t>
+        <w:t xml:space="preserve"> operaciones para </w:t>
+      </w:r>
+      <w:r>
+        <w:lastRenderedPageBreak/>
+        <w:t xml:space="preserve">transformar un bloque de N datos por mucha diferencia mejor </w:t>
       </w:r>
       <w:r>
         <w:t>que la DFT</w:t>
@@ -5624,11 +5660,7 @@
         <w:ind w:left="0"/>
       </w:pPr>
       <w:r>
-        <w:t xml:space="preserve">Para entender el concepto de mantenimiento predictivo, se puede consultar el diccionario Oxford, donde el término "Predictivo" se define como "relacionado </w:t>
-      </w:r>
-      <w:r>
-        <w:lastRenderedPageBreak/>
-        <w:t>con la capacidad de prever el futuro", mientras que "mantenimiento" se refiere a "la acción de mantener algo en buen estado mediante revisiones o reparaciones periódicas". Al combinar estos dos conceptos, podemos definir el mantenimiento predictivo como "la acción y capacidad de mantener algo en buenas condiciones para prever lo que sucederá en el futuro"</w:t>
+        <w:t>Para entender el concepto de mantenimiento predictivo, se puede consultar el diccionario Oxford, donde el término "Predictivo" se define como "relacionado con la capacidad de prever el futuro", mientras que "mantenimiento" se refiere a "la acción de mantener algo en buen estado mediante revisiones o reparaciones periódicas". Al combinar estos dos conceptos, podemos definir el mantenimiento predictivo como "la acción y capacidad de mantener algo en buenas condiciones para prever lo que sucederá en el futuro"</w:t>
       </w:r>
       <w:sdt>
         <w:sdtPr>
@@ -5833,6 +5865,7 @@
         </w:numPr>
       </w:pPr>
       <w:r>
+        <w:lastRenderedPageBreak/>
         <w:t>Aumento de la confiabilidad en equipos, materiales e instalaciones en general.</w:t>
       </w:r>
     </w:p>
@@ -5875,11 +5908,7 @@
         <w:ind w:left="0"/>
       </w:pPr>
       <w:r>
-        <w:t xml:space="preserve">Después de decidir que se necesita crear un nuevo software o añadir una nueva funcionalidad, es esencial realizar un examen detallado de las tendencias y una investigación del estado actual de las distintas tecnologías relacionadas con el desarrollo de la propuesta. Este análisis debe ser exhaustivo, cubriendo todos </w:t>
-      </w:r>
-      <w:r>
-        <w:lastRenderedPageBreak/>
-        <w:t>los aspectos a considerar de componentes y tecnologías adecuadas para las tareas que demanda la aplicación.</w:t>
+        <w:t>Después de decidir que se necesita crear un nuevo software o añadir una nueva funcionalidad, es esencial realizar un examen detallado de las tendencias y una investigación del estado actual de las distintas tecnologías relacionadas con el desarrollo de la propuesta. Este análisis debe ser exhaustivo, cubriendo todos los aspectos a considerar de componentes y tecnologías adecuadas para las tareas que demanda la aplicación.</w:t>
       </w:r>
     </w:p>
     <w:p>
@@ -6098,6 +6127,7 @@
         </w:numPr>
       </w:pPr>
       <w:r>
+        <w:lastRenderedPageBreak/>
         <w:t>Sus programas tienen definidas dos partes: declarativa y ejecutiva. En la primera debe aparecer todo lo que se usará en la segunda, lo que ayuda a prevenir errores y mejorar la legibilidad del código.</w:t>
       </w:r>
     </w:p>
@@ -6177,7 +6207,16 @@
         </w:numPr>
       </w:pPr>
       <w:r>
-        <w:t>Es un lenguaje orientado para cualquier tipo de ordenador o computadora, ya sea para un gran sistema o un pc de sobremesa.</w:t>
+        <w:t>Es un lenguaje orientado para cualquier tipo de</w:t>
+      </w:r>
+      <w:r>
+        <w:t xml:space="preserve"> ordenador, ya sea un gran sistema de</w:t>
+      </w:r>
+      <w:r>
+        <w:t xml:space="preserve"> </w:t>
+      </w:r>
+      <w:r>
+        <w:t>cómputo o una simple computadora personal de sobremesa.</w:t>
       </w:r>
     </w:p>
     <w:p>
@@ -6201,7 +6240,6 @@
         </w:numPr>
       </w:pPr>
       <w:r>
-        <w:lastRenderedPageBreak/>
         <w:t>Fomenta los buenos principios de una buena práctica de programación, como la integridad, la simplicidad, la modularidad y la generalidad.</w:t>
       </w:r>
     </w:p>
@@ -6217,22 +6255,25 @@
         <w:ind w:left="0"/>
       </w:pPr>
       <w:r>
-        <w:t>Para la solución del objetivo general se va a usar la evolución de Pascal, llamada Object Pascal una</w:t>
+        <w:t>Para la solución del objetivo general se va a usar la evolución de Pascal, llamada Object Pascal</w:t>
+      </w:r>
+      <w:r>
+        <w:t>,</w:t>
+      </w:r>
+      <w:r>
+        <w:t xml:space="preserve"> una</w:t>
       </w:r>
       <w:r>
         <w:t xml:space="preserve"> versión que ofrece las facilidades del paradigma de la programación orientada a objeto</w:t>
       </w:r>
       <w:r>
-        <w:t>, ya que esta es la que se encuentra en el entorno de desarrollo</w:t>
-      </w:r>
-      <w:r>
-        <w:t xml:space="preserve"> integrado (IDE)</w:t>
-      </w:r>
-      <w:r>
-        <w:t xml:space="preserve"> seleccionado Delphi 11</w:t>
-      </w:r>
-      <w:r>
-        <w:t xml:space="preserve"> y además que la solución del proyecto tiene antecedentes de código ya escrito y se va a poder reciclar</w:t>
+        <w:t xml:space="preserve"> </w:t>
+      </w:r>
+      <w:r>
+        <w:t xml:space="preserve">y además que la solución del proyecto tiene antecedentes de código ya escrito y se va a poder </w:t>
+      </w:r>
+      <w:r>
+        <w:t>reutilizar</w:t>
       </w:r>
       <w:r>
         <w:t>.</w:t>
@@ -6377,7 +6418,11 @@
         </w:numPr>
       </w:pPr>
       <w:r>
-        <w:t>También migra el depurador de Delphi Linux a LLDB, un depurador de código abierto que ofrece características avanzadas y puede mejorar la experiencia de depuración para los desarrolladores que utilizan Delphi para crear aplicaciones para Linux.</w:t>
+        <w:t xml:space="preserve">También migra el depurador de Delphi Linux a LLDB, un depurador de código abierto que ofrece características avanzadas y puede mejorar la </w:t>
+      </w:r>
+      <w:r>
+        <w:lastRenderedPageBreak/>
+        <w:t>experiencia de depuración para los desarrolladores que utilizan Delphi para crear aplicaciones para Linux.</w:t>
       </w:r>
     </w:p>
     <w:p>
@@ -6428,7 +6473,6 @@
         <w:ind w:left="0"/>
       </w:pPr>
       <w:r>
-        <w:lastRenderedPageBreak/>
         <w:t xml:space="preserve">En resumen </w:t>
       </w:r>
       <w:r>
@@ -6441,10 +6485,28 @@
         <w:t xml:space="preserve"> la posibilidad de</w:t>
       </w:r>
       <w:r>
-        <w:t xml:space="preserve"> trabajo con el motor base de datos SQLite, permite que la aplicación sea multiplataforma y llegue a la mayor cantidad de audiencia posible</w:t>
-      </w:r>
-      <w:r>
-        <w:t>. Además Delphi proporciona una gran cantidad de componentes visuales y no visuales disponible para el desarrollo de aplicaciones.</w:t>
+        <w:t xml:space="preserve"> trabajo con el motor base de datos SQLite, permite que la aplicación sea multiplataforma </w:t>
+      </w:r>
+      <w:r>
+        <w:t>y llegue a la mayor cantidad</w:t>
+      </w:r>
+      <w:r>
+        <w:t xml:space="preserve"> posible</w:t>
+      </w:r>
+      <w:r>
+        <w:t xml:space="preserve"> de usuarios finales</w:t>
+      </w:r>
+      <w:r>
+        <w:t xml:space="preserve">. </w:t>
+      </w:r>
+      <w:r>
+        <w:t>Además</w:t>
+      </w:r>
+      <w:r>
+        <w:t>,</w:t>
+      </w:r>
+      <w:r>
+        <w:t xml:space="preserve"> Delphi proporciona una gran cantidad de componentes visuales y no visuales disponible para el desarrollo de aplicaciones.</w:t>
       </w:r>
     </w:p>
     <w:p/>
@@ -6468,10 +6530,7 @@
     </w:p>
     <w:p>
       <w:r>
-        <w:t xml:space="preserve">Se elige </w:t>
-      </w:r>
-      <w:r>
-        <w:t>SQLite</w:t>
+        <w:t>Se ha elegido a SQLite debido a que</w:t>
       </w:r>
       <w:r>
         <w:t>,</w:t>
@@ -6483,7 +6542,34 @@
         <w:t>te es</w:t>
       </w:r>
       <w:r>
-        <w:t xml:space="preserve"> una biblioteca escrita en lenguaje C que implementa un motor de base de datos SQL pequeño, rápido, autónomo, confiable y con todas las funciones. Es el motor de base de datos más utilizado en el mundo y está integrado en todos los teléfonos móviles y la mayoría de las computadoras, además de venir incluido en innumerables</w:t>
+        <w:t xml:space="preserve"> una biblioteca escrita en lenguaje C que implementa un motor de base de datos SQL pequeño, rápido, autónomo, confiable y con </w:t>
+      </w:r>
+      <w:r>
+        <w:t>muchas</w:t>
+      </w:r>
+      <w:r>
+        <w:t xml:space="preserve"> funciones. Es de los </w:t>
+      </w:r>
+      <w:r>
+        <w:t>motor</w:t>
+      </w:r>
+      <w:r>
+        <w:t>es</w:t>
+      </w:r>
+      <w:r>
+        <w:t xml:space="preserve"> de base</w:t>
+      </w:r>
+      <w:r>
+        <w:t>s</w:t>
+      </w:r>
+      <w:r>
+        <w:t xml:space="preserve"> de datos más </w:t>
+      </w:r>
+      <w:r>
+        <w:t>usados</w:t>
+      </w:r>
+      <w:r>
+        <w:t xml:space="preserve"> en el mundo y está integrado en todos los teléfonos móviles y la mayoría de las computadoras, además de venir incluido en innumerables</w:t>
       </w:r>
       <w:r>
         <w:t xml:space="preserve"> otras aplicaciones que las personas</w:t>
@@ -6565,7 +6651,11 @@
         <w:t>ras big-endian y little-endian</w:t>
       </w:r>
       <w:r>
-        <w:t>. Esto hace que SQLite sea una opción conveniente para el desarrollo de aplicaciones multiplataforma</w:t>
+        <w:t xml:space="preserve">. Esto hace que SQLite sea una opción conveniente para el desarrollo de </w:t>
+      </w:r>
+      <w:r>
+        <w:lastRenderedPageBreak/>
+        <w:t>aplicaciones multiplataforma</w:t>
       </w:r>
       <w:sdt>
         <w:sdtPr>
@@ -6709,7 +6799,6 @@
     </w:p>
     <w:p>
       <w:r>
-        <w:lastRenderedPageBreak/>
         <w:t xml:space="preserve">En conclusión </w:t>
       </w:r>
       <w:r>
@@ -6816,7 +6905,15 @@
         </w:numPr>
       </w:pPr>
       <w:r>
-        <w:t>Utilizar las tecnologías presentadas hacen que se cumplan los requisitos que tiene que cumplir la aplicación con eficiencia, rapidez y amplitud.</w:t>
+        <w:t xml:space="preserve">Utilizar las tecnologías presentadas hacen que se cumplan los requisitos que tiene que cumplir la aplicación con eficiencia, rapidez y </w:t>
+      </w:r>
+      <w:r>
+        <w:t>compatibilidad</w:t>
+      </w:r>
+      <w:bookmarkStart w:id="6" w:name="_GoBack"/>
+      <w:bookmarkEnd w:id="6"/>
+      <w:r>
+        <w:t>.</w:t>
       </w:r>
     </w:p>
     <w:p>
@@ -6841,18 +6938,11 @@
       </w:pPr>
       <w:bookmarkStart w:id="7" w:name="_Toc139736087"/>
       <w:r>
-        <w:lastRenderedPageBreak/>
         <w:t>Capítulo 2: Solución propuesta</w:t>
       </w:r>
       <w:bookmarkEnd w:id="7"/>
     </w:p>
-    <w:p>
-      <w:pPr>
-        <w:rPr>
-          <w:lang w:val="en-US"/>
-        </w:rPr>
-      </w:pPr>
-    </w:p>
+    <w:p/>
     <w:p/>
     <w:p>
       <w:pPr>
@@ -7800,7 +7890,7 @@
           <w:rPr>
             <w:noProof/>
           </w:rPr>
-          <w:t>6</w:t>
+          <w:t>21</w:t>
         </w:r>
         <w:r>
           <w:fldChar w:fldCharType="end"/>
@@ -12703,7 +12793,7 @@
 </file>
 
 <file path=customXml/itemProps1.xml><?xml version="1.0" encoding="utf-8"?>
-<ds:datastoreItem xmlns:ds="http://schemas.openxmlformats.org/officeDocument/2006/customXml" ds:itemID="{F64FCF44-19D0-41D0-A352-B621EC3B6EEA}">
+<ds:datastoreItem xmlns:ds="http://schemas.openxmlformats.org/officeDocument/2006/customXml" ds:itemID="{E659F508-50A6-4734-9532-E480DB29936F}">
   <ds:schemaRefs>
     <ds:schemaRef ds:uri="http://schemas.openxmlformats.org/officeDocument/2006/bibliography"/>
   </ds:schemaRefs>

</xml_diff>

<commit_message>
Si hizo la forma de registrar la señal
La señal que esta en el grafico principal
</commit_message>
<xml_diff>
--- a/Informe de las Prácticas Profesionales 1 .docx
+++ b/Informe de las Prácticas Profesionales 1 .docx
@@ -576,6 +576,7 @@
           <w:szCs w:val="40"/>
         </w:rPr>
       </w:pPr>
+      <w:proofErr w:type="spellStart"/>
       <w:r>
         <w:rPr>
           <w:rFonts w:cs="Arial"/>
@@ -585,11 +586,10 @@
           <w:szCs w:val="40"/>
         </w:rPr>
         <w:lastRenderedPageBreak/>
-        <w:t xml:space="preserve">Abstract </w:t>
-      </w:r>
-    </w:p>
-    <w:p>
-      <w:pPr>
+        <w:t>Abstract</w:t>
+      </w:r>
+      <w:proofErr w:type="spellEnd"/>
+      <w:r>
         <w:rPr>
           <w:rFonts w:cs="Arial"/>
           <w:b/>
@@ -597,6 +597,18 @@
           <w:sz w:val="40"/>
           <w:szCs w:val="40"/>
         </w:rPr>
+        <w:t xml:space="preserve"> </w:t>
+      </w:r>
+    </w:p>
+    <w:p>
+      <w:pPr>
+        <w:rPr>
+          <w:rFonts w:cs="Arial"/>
+          <w:b/>
+          <w:bCs/>
+          <w:sz w:val="40"/>
+          <w:szCs w:val="40"/>
+        </w:rPr>
       </w:pPr>
     </w:p>
     <w:p>
@@ -652,6 +664,7 @@
           <w:szCs w:val="24"/>
         </w:rPr>
       </w:pPr>
+      <w:proofErr w:type="spellStart"/>
       <w:r>
         <w:rPr>
           <w:rFonts w:cs="Arial"/>
@@ -659,7 +672,17 @@
           <w:bCs/>
           <w:szCs w:val="24"/>
         </w:rPr>
-        <w:t>Keywords:</w:t>
+        <w:t>Keywords</w:t>
+      </w:r>
+      <w:proofErr w:type="spellEnd"/>
+      <w:r>
+        <w:rPr>
+          <w:rFonts w:cs="Arial"/>
+          <w:b/>
+          <w:bCs/>
+          <w:szCs w:val="24"/>
+        </w:rPr>
+        <w:t>:</w:t>
       </w:r>
       <w:r>
         <w:rPr>
@@ -1320,6 +1343,15 @@
         </w:rPr>
       </w:pPr>
     </w:p>
+    <w:p>
+      <w:pPr>
+        <w:rPr>
+          <w:rFonts w:cs="Arial"/>
+          <w:bCs/>
+          <w:szCs w:val="24"/>
+        </w:rPr>
+      </w:pPr>
+    </w:p>
     <w:sdt>
       <w:sdtPr>
         <w:id w:val="-564880735"/>
@@ -1375,7 +1407,6 @@
               <w:szCs w:val="24"/>
               <w:lang w:val="es-CU"/>
             </w:rPr>
-            <w:lastRenderedPageBreak/>
             <w:fldChar w:fldCharType="begin"/>
           </w:r>
           <w:r>
@@ -1393,7 +1424,7 @@
             </w:rPr>
             <w:fldChar w:fldCharType="separate"/>
           </w:r>
-          <w:hyperlink w:anchor="_Toc139736085" w:history="1">
+          <w:hyperlink w:anchor="_Toc140054813" w:history="1">
             <w:r>
               <w:rPr>
                 <w:rStyle w:val="Hipervnculo"/>
@@ -1420,7 +1451,7 @@
                 <w:noProof/>
                 <w:webHidden/>
               </w:rPr>
-              <w:instrText xml:space="preserve"> PAGEREF _Toc139736085 \h </w:instrText>
+              <w:instrText xml:space="preserve"> PAGEREF _Toc140054813 \h </w:instrText>
             </w:r>
             <w:r>
               <w:rPr>
@@ -1464,7 +1495,7 @@
               <w:lang w:eastAsia="es-ES"/>
             </w:rPr>
           </w:pPr>
-          <w:hyperlink w:anchor="_Toc139736086" w:history="1">
+          <w:hyperlink w:anchor="_Toc140054814" w:history="1">
             <w:r>
               <w:rPr>
                 <w:rStyle w:val="Hipervnculo"/>
@@ -1491,7 +1522,7 @@
                 <w:noProof/>
                 <w:webHidden/>
               </w:rPr>
-              <w:instrText xml:space="preserve"> PAGEREF _Toc139736086 \h </w:instrText>
+              <w:instrText xml:space="preserve"> PAGEREF _Toc140054814 \h </w:instrText>
             </w:r>
             <w:r>
               <w:rPr>
@@ -1535,7 +1566,7 @@
               <w:lang w:eastAsia="es-ES"/>
             </w:rPr>
           </w:pPr>
-          <w:hyperlink w:anchor="_Toc139736087" w:history="1">
+          <w:hyperlink w:anchor="_Toc140054815" w:history="1">
             <w:r>
               <w:rPr>
                 <w:rStyle w:val="Hipervnculo"/>
@@ -1562,7 +1593,78 @@
                 <w:noProof/>
                 <w:webHidden/>
               </w:rPr>
-              <w:instrText xml:space="preserve"> PAGEREF _Toc139736087 \h </w:instrText>
+              <w:instrText xml:space="preserve"> PAGEREF _Toc140054815 \h </w:instrText>
+            </w:r>
+            <w:r>
+              <w:rPr>
+                <w:noProof/>
+                <w:webHidden/>
+              </w:rPr>
+            </w:r>
+            <w:r>
+              <w:rPr>
+                <w:noProof/>
+                <w:webHidden/>
+              </w:rPr>
+              <w:fldChar w:fldCharType="separate"/>
+            </w:r>
+            <w:r>
+              <w:rPr>
+                <w:noProof/>
+                <w:webHidden/>
+              </w:rPr>
+              <w:t>16</w:t>
+            </w:r>
+            <w:r>
+              <w:rPr>
+                <w:noProof/>
+                <w:webHidden/>
+              </w:rPr>
+              <w:fldChar w:fldCharType="end"/>
+            </w:r>
+          </w:hyperlink>
+        </w:p>
+        <w:p>
+          <w:pPr>
+            <w:pStyle w:val="TDC1"/>
+            <w:tabs>
+              <w:tab w:val="right" w:leader="dot" w:pos="8494"/>
+            </w:tabs>
+            <w:rPr>
+              <w:rFonts w:asciiTheme="minorHAnsi" w:eastAsiaTheme="minorEastAsia" w:hAnsiTheme="minorHAnsi"/>
+              <w:noProof/>
+              <w:sz w:val="22"/>
+              <w:lang w:eastAsia="es-ES"/>
+            </w:rPr>
+          </w:pPr>
+          <w:hyperlink w:anchor="_Toc140054816" w:history="1">
+            <w:r>
+              <w:rPr>
+                <w:rStyle w:val="Hipervnculo"/>
+                <w:noProof/>
+              </w:rPr>
+              <w:t>Capítulo 3: Validación de la solución</w:t>
+            </w:r>
+            <w:r>
+              <w:rPr>
+                <w:noProof/>
+                <w:webHidden/>
+              </w:rPr>
+              <w:tab/>
+            </w:r>
+            <w:r>
+              <w:rPr>
+                <w:noProof/>
+                <w:webHidden/>
+              </w:rPr>
+              <w:fldChar w:fldCharType="begin"/>
+            </w:r>
+            <w:r>
+              <w:rPr>
+                <w:noProof/>
+                <w:webHidden/>
+              </w:rPr>
+              <w:instrText xml:space="preserve"> PAGEREF _Toc140054816 \h </w:instrText>
             </w:r>
             <w:r>
               <w:rPr>
@@ -1606,13 +1708,13 @@
               <w:lang w:eastAsia="es-ES"/>
             </w:rPr>
           </w:pPr>
-          <w:hyperlink w:anchor="_Toc139736088" w:history="1">
+          <w:hyperlink w:anchor="_Toc140054817" w:history="1">
             <w:r>
               <w:rPr>
                 <w:rStyle w:val="Hipervnculo"/>
                 <w:noProof/>
               </w:rPr>
-              <w:t>Capítulo 3: Validación de la solución</w:t>
+              <w:t>Conclusiones</w:t>
             </w:r>
             <w:r>
               <w:rPr>
@@ -1633,7 +1735,7 @@
                 <w:noProof/>
                 <w:webHidden/>
               </w:rPr>
-              <w:instrText xml:space="preserve"> PAGEREF _Toc139736088 \h </w:instrText>
+              <w:instrText xml:space="preserve"> PAGEREF _Toc140054817 \h </w:instrText>
             </w:r>
             <w:r>
               <w:rPr>
@@ -1677,13 +1779,13 @@
               <w:lang w:eastAsia="es-ES"/>
             </w:rPr>
           </w:pPr>
-          <w:hyperlink w:anchor="_Toc139736089" w:history="1">
+          <w:hyperlink w:anchor="_Toc140054818" w:history="1">
             <w:r>
               <w:rPr>
                 <w:rStyle w:val="Hipervnculo"/>
                 <w:noProof/>
               </w:rPr>
-              <w:t>Conclusiones</w:t>
+              <w:t>Recomendaciones</w:t>
             </w:r>
             <w:r>
               <w:rPr>
@@ -1704,7 +1806,7 @@
                 <w:noProof/>
                 <w:webHidden/>
               </w:rPr>
-              <w:instrText xml:space="preserve"> PAGEREF _Toc139736089 \h </w:instrText>
+              <w:instrText xml:space="preserve"> PAGEREF _Toc140054818 \h </w:instrText>
             </w:r>
             <w:r>
               <w:rPr>
@@ -1748,13 +1850,13 @@
               <w:lang w:eastAsia="es-ES"/>
             </w:rPr>
           </w:pPr>
-          <w:hyperlink w:anchor="_Toc139736090" w:history="1">
+          <w:hyperlink w:anchor="_Toc140054819" w:history="1">
             <w:r>
               <w:rPr>
                 <w:rStyle w:val="Hipervnculo"/>
                 <w:noProof/>
               </w:rPr>
-              <w:t>Recomendaciones</w:t>
+              <w:t>Referencias bibliográficas</w:t>
             </w:r>
             <w:r>
               <w:rPr>
@@ -1775,7 +1877,7 @@
                 <w:noProof/>
                 <w:webHidden/>
               </w:rPr>
-              <w:instrText xml:space="preserve"> PAGEREF _Toc139736090 \h </w:instrText>
+              <w:instrText xml:space="preserve"> PAGEREF _Toc140054819 \h </w:instrText>
             </w:r>
             <w:r>
               <w:rPr>
@@ -1807,77 +1909,6 @@
           </w:hyperlink>
         </w:p>
         <w:p>
-          <w:pPr>
-            <w:pStyle w:val="TDC1"/>
-            <w:tabs>
-              <w:tab w:val="right" w:leader="dot" w:pos="8494"/>
-            </w:tabs>
-            <w:rPr>
-              <w:rFonts w:asciiTheme="minorHAnsi" w:eastAsiaTheme="minorEastAsia" w:hAnsiTheme="minorHAnsi"/>
-              <w:noProof/>
-              <w:sz w:val="22"/>
-              <w:lang w:eastAsia="es-ES"/>
-            </w:rPr>
-          </w:pPr>
-          <w:hyperlink w:anchor="_Toc139736091" w:history="1">
-            <w:r>
-              <w:rPr>
-                <w:rStyle w:val="Hipervnculo"/>
-                <w:noProof/>
-              </w:rPr>
-              <w:t>Referencias bibliográficas</w:t>
-            </w:r>
-            <w:r>
-              <w:rPr>
-                <w:noProof/>
-                <w:webHidden/>
-              </w:rPr>
-              <w:tab/>
-            </w:r>
-            <w:r>
-              <w:rPr>
-                <w:noProof/>
-                <w:webHidden/>
-              </w:rPr>
-              <w:fldChar w:fldCharType="begin"/>
-            </w:r>
-            <w:r>
-              <w:rPr>
-                <w:noProof/>
-                <w:webHidden/>
-              </w:rPr>
-              <w:instrText xml:space="preserve"> PAGEREF _Toc139736091 \h </w:instrText>
-            </w:r>
-            <w:r>
-              <w:rPr>
-                <w:noProof/>
-                <w:webHidden/>
-              </w:rPr>
-            </w:r>
-            <w:r>
-              <w:rPr>
-                <w:noProof/>
-                <w:webHidden/>
-              </w:rPr>
-              <w:fldChar w:fldCharType="separate"/>
-            </w:r>
-            <w:r>
-              <w:rPr>
-                <w:noProof/>
-                <w:webHidden/>
-              </w:rPr>
-              <w:t>21</w:t>
-            </w:r>
-            <w:r>
-              <w:rPr>
-                <w:noProof/>
-                <w:webHidden/>
-              </w:rPr>
-              <w:fldChar w:fldCharType="end"/>
-            </w:r>
-          </w:hyperlink>
-        </w:p>
-        <w:p>
           <w:r>
             <w:rPr>
               <w:rFonts w:cs="Arial"/>
@@ -1926,7 +1957,7 @@
       <w:pPr>
         <w:pStyle w:val="Ttulo1"/>
       </w:pPr>
-      <w:bookmarkStart w:id="1" w:name="_Toc139736085"/>
+      <w:bookmarkStart w:id="1" w:name="_Toc140054813"/>
       <w:r>
         <w:lastRenderedPageBreak/>
         <w:t>Introducción</w:t>
@@ -1935,165 +1966,211 @@
     </w:p>
     <w:p>
       <w:r>
-        <w:t>Los ejes rotatorios</w:t>
-      </w:r>
-      <w:r>
-        <w:t xml:space="preserve"> se utilizan desde la antigüedad, siendo utilizado</w:t>
-      </w:r>
-      <w:r>
-        <w:t>s</w:t>
-      </w:r>
-      <w:r>
-        <w:t xml:space="preserve"> para una variedad de aplicaciones, como molinos, ruedas hidráulicas y poleas</w:t>
+        <w:t xml:space="preserve">La Industria 4.0 es la materialización de la transformación digital del sector industrial, que ofrece toma de decisiones en tiempo real y una productividad, </w:t>
+      </w:r>
+      <w:r>
+        <w:t xml:space="preserve">mantenibilidad, </w:t>
+      </w:r>
+      <w:r>
+        <w:t xml:space="preserve">flexibilidad y agilidad </w:t>
+      </w:r>
+      <w:r>
+        <w:t>mayores</w:t>
+      </w:r>
+      <w:r>
+        <w:t>. La Industria 4.0 se caracteriza por la creciente automatización y el uso de máquinas y fábricas inteligentes que se integran con tecnologías como el internet de las cosas (IoT</w:t>
+      </w:r>
+      <w:r>
+        <w:t>, por sus siglas en inglés</w:t>
+      </w:r>
+      <w:r>
+        <w:t>), análisis y cloud computing, IA y machine learning. La Industria 4.0 también implica el desarrollo de fábricas inteligentes que proporcionan una oportunidad increíble a la industria manufacturera: les abre el camino a la cuarta revolución industrial</w:t>
+      </w:r>
+      <w:sdt>
+        <w:sdtPr>
+          <w:id w:val="2138363943"/>
+          <w:citation/>
+        </w:sdtPr>
+        <w:sdtContent>
+          <w:r>
+            <w:fldChar w:fldCharType="begin"/>
+          </w:r>
+          <w:r>
+            <w:instrText xml:space="preserve"> CITATION 2023b \l 3082 </w:instrText>
+          </w:r>
+          <w:r>
+            <w:fldChar w:fldCharType="separate"/>
+          </w:r>
+          <w:r>
+            <w:rPr>
+              <w:noProof/>
+            </w:rPr>
+            <w:t xml:space="preserve"> (¿Qué es la Industria 4.0 y cómo funciona? | IBM, 2023)</w:t>
+          </w:r>
+          <w:r>
+            <w:fldChar w:fldCharType="end"/>
+          </w:r>
+        </w:sdtContent>
+      </w:sdt>
+      <w:r>
+        <w:t>.</w:t>
+      </w:r>
+    </w:p>
+    <w:p>
+      <w:r>
+        <w:t xml:space="preserve">La gran crisis económica mundial que se vive en la actualidad afecta a todos los aspectos de la sociedad, lo que se refleja en el deterioro de las maquinarias de transporte y de la tecnología en general. La obsolescencia de las maquinarias relacionadas con la producción de cualquier índole conlleva al desgaste de las piezas que las componen, lo que a la larga provoca roturas irreparables y afecta a los diferentes procesos de producción. Además, es muy difícil obtener nuevas máquinas y piezas debido al bloqueo económico-financiero impuesto por los Estados Unidos. Una de las causas del deterioro y rotura de las máquinas industriales es la falta de mantenimiento y reemplazo de las piezas en el momento adecuado. Debido a las causas antes mencionadas, estos elementos no son suficientes para todas las maquinarias que </w:t>
+      </w:r>
+      <w:bookmarkStart w:id="2" w:name="_GoBack"/>
+      <w:r>
+        <w:t xml:space="preserve">intervienen </w:t>
+      </w:r>
+      <w:bookmarkEnd w:id="2"/>
+      <w:r>
+        <w:t>en los diferentes procesos de producción. Por lo tanto, es necesario detectar a tiempo aquellos equipos que necesitan más intervención preventiva. Esto es posible si se pueden detectar los indicios que provocan el desgaste y las roturas antes mencionadas, lo cual se puede lograr con el uso de un método capaz de monitorear los parámetros que caracterizan las vibraciones de dichas maquinarias. Sin embargo, el problema radica en que se carece de este método.</w:t>
+      </w:r>
+    </w:p>
+    <w:p>
+      <w:r>
+        <w:t>E</w:t>
+      </w:r>
+      <w:r>
+        <w:t>n la actualidad</w:t>
+      </w:r>
+      <w:r>
+        <w:t xml:space="preserve"> han surgido</w:t>
+      </w:r>
+      <w:r>
+        <w:t xml:space="preserve"> máquinas que utilizan</w:t>
+      </w:r>
+      <w:r>
+        <w:t xml:space="preserve"> componentes rotatorios que generan </w:t>
+      </w:r>
+      <w:r>
+        <w:t>vibraciones</w:t>
+      </w:r>
+      <w:r>
+        <w:t>, tales como</w:t>
+      </w:r>
+      <w:r>
+        <w:t>; compresores</w:t>
+      </w:r>
+      <w:r>
+        <w:t xml:space="preserve"> de alta velocidad, turbinas de</w:t>
+      </w:r>
+      <w:r>
+        <w:t xml:space="preserve"> vapor y gas, generadores, bombas, </w:t>
+      </w:r>
+      <w:r>
+        <w:t>etc</w:t>
+      </w:r>
+      <w:r>
+        <w:t>.</w:t>
+      </w:r>
+      <w:r>
+        <w:t xml:space="preserve"> Aunque </w:t>
+      </w:r>
+      <w:r>
+        <w:t xml:space="preserve"> </w:t>
+      </w:r>
+      <w:r>
+        <w:t xml:space="preserve">por lo general son </w:t>
+      </w:r>
+      <w:r>
+        <w:t>resistentes</w:t>
+      </w:r>
+      <w:r>
+        <w:t xml:space="preserve"> y bien diseñados, los ejes en operación son </w:t>
+      </w:r>
+      <w:r>
+        <w:t>muchas veces</w:t>
+      </w:r>
+      <w:r>
+        <w:t xml:space="preserve"> </w:t>
+      </w:r>
+      <w:r>
+        <w:t>vulnerables a</w:t>
+      </w:r>
+      <w:r>
+        <w:t xml:space="preserve"> defectos que se desarrollan </w:t>
+      </w:r>
+      <w:r>
+        <w:t>de manera imprevista</w:t>
       </w:r>
       <w:r>
         <w:t xml:space="preserve">. </w:t>
       </w:r>
       <w:r>
-        <w:t>Los egipcios, griegos y ro</w:t>
-      </w:r>
-      <w:r>
-        <w:t xml:space="preserve">manos utilizaban ejes </w:t>
-      </w:r>
-      <w:r>
-        <w:t xml:space="preserve"> para la transmisión de energía en la construcción de sus edificios y maquinaria. Durante la Revolución Industrial del siglo XVIII, los ejes giratorios se convirtieron en una parte vital de la maquinaria y los motores, y se utilizaron en aplicaciones como la producción de textiles y la fabricación de trenes. Desde entonces, los ejes giratorios se han utilizado en una amplia variedad de aplicaciones industriales y se han convertido en un elemento indispensable en la producción de energía mecánica y eléctrica para muchas industrias y sectores de la economía.</w:t>
-      </w:r>
-    </w:p>
-    <w:p>
-      <w:r>
-        <w:t xml:space="preserve">Desde </w:t>
-      </w:r>
-      <w:r>
-        <w:t>entonces</w:t>
-      </w:r>
-      <w:r>
-        <w:t>, en la actualidad</w:t>
-      </w:r>
-      <w:r>
-        <w:t xml:space="preserve"> han surgido</w:t>
-      </w:r>
-      <w:r>
-        <w:t xml:space="preserve"> máquinas que utilizan estos componentes rotatorios que generan </w:t>
-      </w:r>
-      <w:r>
-        <w:t>vibraciones</w:t>
-      </w:r>
-      <w:r>
-        <w:t>, tales como</w:t>
-      </w:r>
-      <w:r>
-        <w:t>; compresores</w:t>
-      </w:r>
-      <w:r>
-        <w:t xml:space="preserve"> de alta velocidad, turbinas de</w:t>
-      </w:r>
-      <w:r>
-        <w:t xml:space="preserve"> vapor y gas, generadores, bombas, </w:t>
-      </w:r>
-      <w:r>
-        <w:t>etc</w:t>
-      </w:r>
-      <w:r>
-        <w:t>.</w:t>
-      </w:r>
-      <w:r>
-        <w:t xml:space="preserve"> Aunque </w:t>
+        <w:t xml:space="preserve">Dada la problemática de </w:t>
+      </w:r>
+      <w:r>
+        <w:t xml:space="preserve">no </w:t>
+      </w:r>
+      <w:r>
+        <w:lastRenderedPageBreak/>
+        <w:t xml:space="preserve">poder </w:t>
+      </w:r>
+      <w:r>
+        <w:t xml:space="preserve">detectar de forma prematura estas vibraciones </w:t>
+      </w:r>
+      <w:r>
+        <w:t>(imperceptibles o no)</w:t>
+      </w:r>
+      <w:r>
+        <w:t xml:space="preserve"> tan peligrosas,</w:t>
       </w:r>
       <w:r>
         <w:t xml:space="preserve"> </w:t>
       </w:r>
       <w:r>
-        <w:t xml:space="preserve">por lo general son </w:t>
-      </w:r>
-      <w:r>
-        <w:t>resistentes</w:t>
-      </w:r>
-      <w:r>
-        <w:t xml:space="preserve"> y bien diseñados, los ejes en operación son </w:t>
-      </w:r>
-      <w:r>
-        <w:t>muchas veces</w:t>
+        <w:t xml:space="preserve">en los equipos </w:t>
+      </w:r>
+      <w:r>
+        <w:t>ocurren averías</w:t>
+      </w:r>
+      <w:r>
+        <w:t xml:space="preserve"> o </w:t>
+      </w:r>
+      <w:r>
+        <w:t xml:space="preserve">roturas, </w:t>
+      </w:r>
+      <w:r>
+        <w:t>ejemplo</w:t>
       </w:r>
       <w:r>
         <w:t xml:space="preserve"> </w:t>
       </w:r>
       <w:r>
-        <w:t>vulnerables a</w:t>
-      </w:r>
-      <w:r>
-        <w:t xml:space="preserve"> defectos que se desarrollan </w:t>
-      </w:r>
-      <w:r>
-        <w:t>de manera imprevista</w:t>
-      </w:r>
-      <w:r>
-        <w:t xml:space="preserve">. </w:t>
-      </w:r>
-      <w:r>
-        <w:t xml:space="preserve">Dada la problemática de </w:t>
-      </w:r>
-      <w:r>
-        <w:t xml:space="preserve">no poder </w:t>
-      </w:r>
-      <w:r>
-        <w:t xml:space="preserve">detectar de forma prematura estas vibraciones </w:t>
-      </w:r>
-      <w:r>
-        <w:t>(imperceptibles o no)</w:t>
-      </w:r>
-      <w:r>
-        <w:t xml:space="preserve"> tan peligrosas,</w:t>
+        <w:t>de estas son</w:t>
       </w:r>
       <w:r>
         <w:t xml:space="preserve"> </w:t>
       </w:r>
       <w:r>
-        <w:t xml:space="preserve">en los equipos </w:t>
-      </w:r>
-      <w:r>
-        <w:t>ocurren averías</w:t>
-      </w:r>
-      <w:r>
-        <w:t xml:space="preserve"> o </w:t>
-      </w:r>
-      <w:r>
-        <w:t xml:space="preserve">roturas, </w:t>
-      </w:r>
-      <w:r>
-        <w:t>ejemplo</w:t>
+        <w:t>desalineamiento</w:t>
+      </w:r>
+      <w:r>
+        <w:t>,</w:t>
+      </w:r>
+      <w:r>
+        <w:t xml:space="preserve"> desequilibrio, desgaste,</w:t>
       </w:r>
       <w:r>
         <w:t xml:space="preserve"> </w:t>
       </w:r>
       <w:r>
-        <w:t>de estas son</w:t>
+        <w:t>y</w:t>
+      </w:r>
+      <w:r>
+        <w:t>,</w:t>
       </w:r>
       <w:r>
         <w:t xml:space="preserve"> </w:t>
       </w:r>
       <w:r>
-        <w:t>desalineamiento</w:t>
-      </w:r>
-      <w:r>
-        <w:t>,</w:t>
-      </w:r>
-      <w:r>
-        <w:t xml:space="preserve"> desequilibrio, desgaste,</w:t>
+        <w:t>por transitividad el paro de la producción</w:t>
       </w:r>
       <w:r>
         <w:t xml:space="preserve"> </w:t>
-      </w:r>
-      <w:r>
-        <w:t>y</w:t>
-      </w:r>
-      <w:r>
-        <w:t>,</w:t>
-      </w:r>
-      <w:r>
-        <w:t xml:space="preserve"> </w:t>
-      </w:r>
-      <w:r>
-        <w:t>por transitividad el paro de la producción.</w:t>
       </w:r>
       <w:sdt>
         <w:sdtPr>
@@ -2114,7 +2191,7 @@
             <w:rPr>
               <w:noProof/>
             </w:rPr>
-            <w:t xml:space="preserve"> (Zambrano-Reyes, Nossov, &amp; Gómez-Mancilla)</w:t>
+            <w:t>(Zambrano-Reyes, Nossov, &amp; Gómez-Mancilla)</w:t>
           </w:r>
           <w:r>
             <w:fldChar w:fldCharType="end"/>
@@ -2150,6 +2227,9 @@
           </w:r>
         </w:sdtContent>
       </w:sdt>
+      <w:r>
+        <w:t>.</w:t>
+      </w:r>
     </w:p>
     <w:p>
       <w:r>
@@ -2251,7 +2331,6 @@
     </w:p>
     <w:p>
       <w:r>
-        <w:lastRenderedPageBreak/>
         <w:t>El objeto</w:t>
       </w:r>
       <w:r>
@@ -2412,6 +2491,7 @@
         </w:numPr>
       </w:pPr>
       <w:r>
+        <w:lastRenderedPageBreak/>
         <w:t>Implementar funcionalidad que permita la visu</w:t>
       </w:r>
       <w:r>
@@ -2635,7 +2715,6 @@
         </w:rPr>
       </w:pPr>
       <w:r>
-        <w:lastRenderedPageBreak/>
         <w:t>Analizar y  diseñar</w:t>
       </w:r>
       <w:r>
@@ -2708,56 +2787,21 @@
           <w:rFonts w:cs="Arial"/>
           <w:szCs w:val="24"/>
         </w:rPr>
-        <w:t xml:space="preserve">Realizar pruebas de software de caja blanca y caja negra, así como </w:t>
+        <w:t>Realizar pr</w:t>
       </w:r>
       <w:r>
         <w:rPr>
           <w:rFonts w:cs="Arial"/>
           <w:szCs w:val="24"/>
         </w:rPr>
-        <w:t xml:space="preserve">pruebas de </w:t>
+        <w:t>uebas de software de caja negra y pruebas usabilidad</w:t>
       </w:r>
       <w:r>
         <w:rPr>
           <w:rFonts w:cs="Arial"/>
           <w:szCs w:val="24"/>
         </w:rPr>
-        <w:t>unidad,</w:t>
-      </w:r>
-      <w:r>
-        <w:rPr>
-          <w:rFonts w:cs="Arial"/>
-          <w:szCs w:val="24"/>
-        </w:rPr>
-        <w:t xml:space="preserve"> integración, aceptaci</w:t>
-      </w:r>
-      <w:r>
-        <w:rPr>
-          <w:rFonts w:cs="Arial"/>
-          <w:szCs w:val="24"/>
-        </w:rPr>
-        <w:t>ón,</w:t>
-      </w:r>
-      <w:r>
-        <w:rPr>
-          <w:rFonts w:cs="Arial"/>
-          <w:szCs w:val="24"/>
-        </w:rPr>
-        <w:t xml:space="preserve"> usabilidad,</w:t>
-      </w:r>
-      <w:r>
-        <w:rPr>
-          <w:rFonts w:cs="Arial"/>
-          <w:szCs w:val="24"/>
-        </w:rPr>
-        <w:t xml:space="preserve"> </w:t>
-      </w:r>
-      <w:r>
-        <w:rPr>
-          <w:rFonts w:cs="Arial"/>
-          <w:szCs w:val="24"/>
-        </w:rPr>
-        <w:t>seguridad y rendimiento.</w:t>
+        <w:t>.</w:t>
       </w:r>
     </w:p>
     <w:p>
@@ -2948,29 +2992,11 @@
     <w:p/>
     <w:p/>
     <w:p/>
-    <w:p/>
-    <w:p/>
-    <w:p>
-      <w:r>
-        <w:t xml:space="preserve"> </w:t>
-      </w:r>
-    </w:p>
-    <w:p>
-      <w:r>
-        <w:t xml:space="preserve"> </w:t>
-      </w:r>
-    </w:p>
-    <w:p>
-      <w:r>
-        <w:lastRenderedPageBreak/>
-        <w:t xml:space="preserve"> </w:t>
-      </w:r>
-    </w:p>
     <w:p>
       <w:pPr>
         <w:pStyle w:val="Ttulo1"/>
       </w:pPr>
-      <w:bookmarkStart w:id="2" w:name="_Toc139736086"/>
+      <w:bookmarkStart w:id="3" w:name="_Toc140054814"/>
       <w:r>
         <w:t>Capítulo 1: Fundamentación</w:t>
       </w:r>
@@ -2980,7 +3006,7 @@
       <w:r>
         <w:t>a</w:t>
       </w:r>
-      <w:bookmarkEnd w:id="2"/>
+      <w:bookmarkEnd w:id="3"/>
     </w:p>
     <w:p>
       <w:r>
@@ -3234,7 +3260,11 @@
     </w:p>
     <w:p>
       <w:r>
-        <w:t>DynaPredict es una solución de monitoreo de la condición de las máquinas desarrollada por Dynamox. Esta solución se basa en el uso de un DynaLogger, un data logger Bluetooth con sensores de vibración y temperatura para supervisar el estado de la máquina y realizar un análisis espectral triaxial. Los parámetros medidos se muestran instantáneamente en el smartphone y su historial de datos se almacena en la plataforma web para su análisis y toma de decisiones.</w:t>
+        <w:t xml:space="preserve">DynaPredict es una solución de monitoreo de la condición de las máquinas desarrollada por Dynamox. Esta solución se basa en el uso de un DynaLogger, un data logger Bluetooth con sensores de vibración y temperatura para supervisar el estado de la máquina y realizar un análisis espectral triaxial. Los </w:t>
+      </w:r>
+      <w:r>
+        <w:lastRenderedPageBreak/>
+        <w:t>parámetros medidos se muestran instantáneamente en el smartphone y su historial de datos se almacena en la plataforma web para su análisis y toma de decisiones.</w:t>
       </w:r>
       <w:sdt>
         <w:sdtPr>
@@ -3271,11 +3301,7 @@
     </w:p>
     <w:p>
       <w:r>
-        <w:t xml:space="preserve">DynaPredict permite a los usuarios supervisar el estado de sus máquinas en tiempo real y tomar medidas preventivas para evitar fallas y tiempos de inactividad. La recolección de datos del DynaLogger está automatizada por una pasarela, el DynaGateway, desarrollada por Dynamox. Esto permite una </w:t>
-      </w:r>
-      <w:r>
-        <w:lastRenderedPageBreak/>
-        <w:t>supervisión continua y sin interrupciones del estado de las máquinas.</w:t>
+        <w:t>DynaPredict permite a los usuarios supervisar el estado de sus máquinas en tiempo real y tomar medidas preventivas para evitar fallas y tiempos de inactividad. La recolección de datos del DynaLogger está automatizada por una pasarela, el DynaGateway, desarrollada por Dynamox. Esto permite una supervisión continua y sin interrupciones del estado de las máquinas.</w:t>
       </w:r>
       <w:sdt>
         <w:sdtPr>
@@ -3444,6 +3470,7 @@
     </w:p>
     <w:p>
       <w:r>
+        <w:lastRenderedPageBreak/>
         <w:t xml:space="preserve">PRTG es un software de monitoreo que incorpora elementos de todas las áreas, para que pueda supervisar la salud, el estado y la condición de máquinas, sistemas de control, dispositivos y más en entornos de </w:t>
       </w:r>
       <w:r>
@@ -3483,11 +3510,7 @@
         <w:t xml:space="preserve"> TI</w:t>
       </w:r>
       <w:r>
-        <w:t xml:space="preserve">, </w:t>
-      </w:r>
-      <w:r>
-        <w:lastRenderedPageBreak/>
-        <w:t>OT e</w:t>
+        <w:t>, OT e</w:t>
       </w:r>
       <w:r>
         <w:t xml:space="preserve"> </w:t>
@@ -3694,13 +3717,13 @@
     </w:p>
     <w:p>
       <w:r>
+        <w:lastRenderedPageBreak/>
         <w:t>Para realizar el análisis por vibraciones se utilizan instrumentos como sensores, analizadores y colectores de datos, que captan y procesan las señales de vibración en el dominio del tiempo o de la frecuencia. Estas señales pueden ser representadas como formas de onda, espectros o diagramas que contienen información útil para el diagnóstico. Existen diferentes métodos y técnicas para extraer y clasificar las características de las señales de vibración, como el análisis estadístico, la transformada rápida de Fourier (FFT), el análisis de envolvente, el análisis espectral, la transformada wavelet (WT</w:t>
       </w:r>
       <w:r>
         <w:t xml:space="preserve">, por sus siglas en </w:t>
       </w:r>
       <w:r>
-        <w:lastRenderedPageBreak/>
         <w:t>ingl</w:t>
       </w:r>
       <w:r>
@@ -4159,7 +4182,11 @@
         <w:t xml:space="preserve"> </w:t>
       </w:r>
       <w:r>
-        <w:t>se observa la representación de los parámetros mencionados anteriormente en el dominio del tiempo</w:t>
+        <w:t xml:space="preserve">se observa la representación de los parámetros </w:t>
+      </w:r>
+      <w:r>
+        <w:lastRenderedPageBreak/>
+        <w:t>mencionados anteriormente en el dominio del tiempo</w:t>
       </w:r>
       <w:sdt>
         <w:sdtPr>
@@ -4187,7 +4214,7 @@
           </w:r>
         </w:sdtContent>
       </w:sdt>
-      <w:bookmarkStart w:id="3" w:name="Figura1"/>
+      <w:bookmarkStart w:id="4" w:name="Figura1"/>
       <w:r>
         <w:rPr>
           <w:noProof/>
@@ -4235,7 +4262,7 @@
           </wp:inline>
         </w:drawing>
       </w:r>
-      <w:bookmarkEnd w:id="3"/>
+      <w:bookmarkEnd w:id="4"/>
     </w:p>
     <w:p>
       <w:pPr>
@@ -4268,7 +4295,6 @@
     </w:p>
     <w:p>
       <w:r>
-        <w:lastRenderedPageBreak/>
         <w:t xml:space="preserve">La detección del valor PICO-PICO se </w:t>
       </w:r>
       <w:r>
@@ -4401,7 +4427,11 @@
         <w:ind w:left="0"/>
       </w:pPr>
       <w:r>
-        <w:t>El monitoreo es el acto de supervisar los cambios en el estado y el flujo de datos en un sistema. Hay dos formas de hacerlo: proactiva y reactiva. La forma proactiva implica observar indicadores visuales, como series de tiempo y tableros de información, lo que se conoce como monitoreo. La forma reactiva implica enviar notificaciones automáticas a los operadores para informarles sobre cambios en el sistema, lo que se conoce como alerta</w:t>
+        <w:t xml:space="preserve">El monitoreo es el acto de supervisar los cambios en el estado y el flujo de datos en un sistema. Hay dos formas de hacerlo: proactiva y reactiva. La forma proactiva implica observar indicadores visuales, como series de tiempo y tableros de información, lo que se conoce como monitoreo. La forma reactiva implica </w:t>
+      </w:r>
+      <w:r>
+        <w:lastRenderedPageBreak/>
+        <w:t>enviar notificaciones automáticas a los operadores para informarles sobre cambios en el sistema, lo que se conoce como alerta</w:t>
       </w:r>
       <w:sdt>
         <w:sdtPr>
@@ -4522,11 +4552,7 @@
         <w:ind w:left="0"/>
       </w:pPr>
       <w:r>
-        <w:t xml:space="preserve">Un sistema de monitoreo es responsable de hacer un seguimiento del estado del sistema completo, incluyendo la infraestructura y otros subsistemas, para asegurar la fiabilidad y estabilidad de los servicios que provee. Consta de una serie de componentes de software que realizan mediciones y recolectan, </w:t>
-      </w:r>
-      <w:r>
-        <w:lastRenderedPageBreak/>
-        <w:t xml:space="preserve">almacenan e interpretan los datos monitoreados. El sistema está optimizado para almacenar de manera eficiente y para generar métricas de monitoreo, que posteriormente son mostradas en series de tiempo y cuyos puntos de datos son analizados con la finalidad de emitir alertas. Observa y sigue en el tiempo las operaciones y actividades de los usuarios, aplicaciones y servicios de red, registrando todas las acciones y alertando si identifica alguna violación o brecha que resulte </w:t>
+        <w:t xml:space="preserve">Un sistema de monitoreo es responsable de hacer un seguimiento del estado del sistema completo, incluyendo la infraestructura y otros subsistemas, para asegurar la fiabilidad y estabilidad de los servicios que provee. Consta de una serie de componentes de software que realizan mediciones y recolectan, almacenan e interpretan los datos monitoreados. El sistema está optimizado para almacenar de manera eficiente y para generar métricas de monitoreo, que posteriormente son mostradas en series de tiempo y cuyos puntos de datos son analizados con la finalidad de emitir alertas. Observa y sigue en el tiempo las operaciones y actividades de los usuarios, aplicaciones y servicios de red, registrando todas las acciones y alertando si identifica alguna violación o brecha que resulte </w:t>
       </w:r>
       <w:r>
         <w:t>en un comportamiento anormal</w:t>
@@ -4644,12 +4670,13 @@
         <w:ind w:left="792"/>
         <w:jc w:val="center"/>
       </w:pPr>
-      <w:bookmarkStart w:id="4" w:name="Figura2"/>
+      <w:bookmarkStart w:id="5" w:name="Figura2"/>
       <w:r>
         <w:rPr>
           <w:noProof/>
           <w:lang w:eastAsia="es-ES"/>
         </w:rPr>
+        <w:lastRenderedPageBreak/>
         <w:drawing>
           <wp:inline distT="0" distB="0" distL="0" distR="0" wp14:anchorId="10FCA043" wp14:editId="797125E0">
             <wp:extent cx="3458058" cy="2800741"/>
@@ -4692,7 +4719,7 @@
           </wp:inline>
         </w:drawing>
       </w:r>
-      <w:bookmarkEnd w:id="4"/>
+      <w:bookmarkEnd w:id="5"/>
     </w:p>
     <w:p>
       <w:pPr>
@@ -4790,11 +4817,7 @@
         <w:ind w:left="0"/>
       </w:pPr>
       <w:r>
-        <w:t xml:space="preserve">Las funciones de análisis se pueden calcular mediante las integrales que la definen, pero el núcleo principal del análisis de señales y del análisis de sistemas </w:t>
-      </w:r>
-      <w:r>
-        <w:lastRenderedPageBreak/>
-        <w:t xml:space="preserve">se </w:t>
+        <w:t xml:space="preserve">Las funciones de análisis se pueden calcular mediante las integrales que la definen, pero el núcleo principal del análisis de señales y del análisis de sistemas se </w:t>
       </w:r>
       <w:r>
         <w:t>realiza</w:t>
@@ -5289,7 +5312,15 @@
         <w:t>Siendo N el número de muestras discretas de un segmento de las señal vibroacústica. En el caso de las vibraciones como señales a procesar, y(n) es real</w:t>
       </w:r>
       <w:r>
-        <w:t xml:space="preserve"> y Y(k) es compleja.</w:t>
+        <w:t xml:space="preserve"> y </w:t>
+      </w:r>
+      <w:proofErr w:type="gramStart"/>
+      <w:r>
+        <w:t>Y(</w:t>
+      </w:r>
+      <w:proofErr w:type="gramEnd"/>
+      <w:r>
+        <w:t>k) es compleja.</w:t>
       </w:r>
       <w:r>
         <w:t xml:space="preserve"> </w:t>
@@ -5347,12 +5378,13 @@
         <w:keepNext/>
         <w:ind w:left="0"/>
       </w:pPr>
-      <w:bookmarkStart w:id="5" w:name="Figura3"/>
+      <w:bookmarkStart w:id="6" w:name="Figura3"/>
       <w:r>
         <w:rPr>
           <w:noProof/>
           <w:lang w:eastAsia="es-ES"/>
         </w:rPr>
+        <w:lastRenderedPageBreak/>
         <w:drawing>
           <wp:inline distT="0" distB="0" distL="0" distR="0" wp14:anchorId="212BD51C" wp14:editId="581973B5">
             <wp:extent cx="5400040" cy="3949700"/>
@@ -5395,7 +5427,7 @@
           </wp:inline>
         </w:drawing>
       </w:r>
-      <w:bookmarkEnd w:id="5"/>
+      <w:bookmarkEnd w:id="6"/>
     </w:p>
     <w:p>
       <w:pPr>
@@ -5535,11 +5567,7 @@
         </m:func>
       </m:oMath>
       <w:r>
-        <w:t xml:space="preserve"> operaciones para </w:t>
-      </w:r>
-      <w:r>
-        <w:lastRenderedPageBreak/>
-        <w:t xml:space="preserve">transformar un bloque de N datos por mucha diferencia mejor </w:t>
+        <w:t xml:space="preserve"> operaciones para transformar un bloque de N datos por mucha diferencia mejor </w:t>
       </w:r>
       <w:r>
         <w:t>que la DFT</w:t>
@@ -5660,7 +5688,11 @@
         <w:ind w:left="0"/>
       </w:pPr>
       <w:r>
-        <w:t>Para entender el concepto de mantenimiento predictivo, se puede consultar el diccionario Oxford, donde el término "Predictivo" se define como "relacionado con la capacidad de prever el futuro", mientras que "mantenimiento" se refiere a "la acción de mantener algo en buen estado mediante revisiones o reparaciones periódicas". Al combinar estos dos conceptos, podemos definir el mantenimiento predictivo como "la acción y capacidad de mantener algo en buenas condiciones para prever lo que sucederá en el futuro"</w:t>
+        <w:t xml:space="preserve">Para entender el concepto de mantenimiento predictivo, se puede consultar el diccionario Oxford, donde el término "Predictivo" se define como "relacionado </w:t>
+      </w:r>
+      <w:r>
+        <w:lastRenderedPageBreak/>
+        <w:t>con la capacidad de prever el futuro", mientras que "mantenimiento" se refiere a "la acción de mantener algo en buen estado mediante revisiones o reparaciones periódicas". Al combinar estos dos conceptos, podemos definir el mantenimiento predictivo como "la acción y capacidad de mantener algo en buenas condiciones para prever lo que sucederá en el futuro"</w:t>
       </w:r>
       <w:sdt>
         <w:sdtPr>
@@ -5865,7 +5897,6 @@
         </w:numPr>
       </w:pPr>
       <w:r>
-        <w:lastRenderedPageBreak/>
         <w:t>Aumento de la confiabilidad en equipos, materiales e instalaciones en general.</w:t>
       </w:r>
     </w:p>
@@ -5908,7 +5939,11 @@
         <w:ind w:left="0"/>
       </w:pPr>
       <w:r>
-        <w:t>Después de decidir que se necesita crear un nuevo software o añadir una nueva funcionalidad, es esencial realizar un examen detallado de las tendencias y una investigación del estado actual de las distintas tecnologías relacionadas con el desarrollo de la propuesta. Este análisis debe ser exhaustivo, cubriendo todos los aspectos a considerar de componentes y tecnologías adecuadas para las tareas que demanda la aplicación.</w:t>
+        <w:t xml:space="preserve">Después de decidir que se necesita crear un nuevo software o añadir una nueva funcionalidad, es esencial realizar un examen detallado de las tendencias y una investigación del estado actual de las distintas tecnologías relacionadas con el desarrollo de la propuesta. Este análisis debe ser exhaustivo, cubriendo todos </w:t>
+      </w:r>
+      <w:r>
+        <w:lastRenderedPageBreak/>
+        <w:t>los aspectos a considerar de componentes y tecnologías adecuadas para las tareas que demanda la aplicación.</w:t>
       </w:r>
     </w:p>
     <w:p>
@@ -6127,7 +6162,6 @@
         </w:numPr>
       </w:pPr>
       <w:r>
-        <w:lastRenderedPageBreak/>
         <w:t>Sus programas tienen definidas dos partes: declarativa y ejecutiva. En la primera debe aparecer todo lo que se usará en la segunda, lo que ayuda a prevenir errores y mejorar la legibilidad del código.</w:t>
       </w:r>
     </w:p>
@@ -6240,6 +6274,7 @@
         </w:numPr>
       </w:pPr>
       <w:r>
+        <w:lastRenderedPageBreak/>
         <w:t>Fomenta los buenos principios de una buena práctica de programación, como la integridad, la simplicidad, la modularidad y la generalidad.</w:t>
       </w:r>
     </w:p>
@@ -6418,11 +6453,7 @@
         </w:numPr>
       </w:pPr>
       <w:r>
-        <w:t xml:space="preserve">También migra el depurador de Delphi Linux a LLDB, un depurador de código abierto que ofrece características avanzadas y puede mejorar la </w:t>
-      </w:r>
-      <w:r>
-        <w:lastRenderedPageBreak/>
-        <w:t>experiencia de depuración para los desarrolladores que utilizan Delphi para crear aplicaciones para Linux.</w:t>
+        <w:t>También migra el depurador de Delphi Linux a LLDB, un depurador de código abierto que ofrece características avanzadas y puede mejorar la experiencia de depuración para los desarrolladores que utilizan Delphi para crear aplicaciones para Linux.</w:t>
       </w:r>
     </w:p>
     <w:p>
@@ -6506,7 +6537,11 @@
         <w:t>,</w:t>
       </w:r>
       <w:r>
-        <w:t xml:space="preserve"> Delphi proporciona una gran cantidad de componentes visuales y no visuales disponible para el desarrollo de aplicaciones.</w:t>
+        <w:t xml:space="preserve"> </w:t>
+      </w:r>
+      <w:r>
+        <w:lastRenderedPageBreak/>
+        <w:t>Delphi proporciona una gran cantidad de componentes visuales y no visuales disponible para el desarrollo de aplicaciones.</w:t>
       </w:r>
     </w:p>
     <w:p/>
@@ -6651,11 +6686,7 @@
         <w:t>ras big-endian y little-endian</w:t>
       </w:r>
       <w:r>
-        <w:t xml:space="preserve">. Esto hace que SQLite sea una opción conveniente para el desarrollo de </w:t>
-      </w:r>
-      <w:r>
-        <w:lastRenderedPageBreak/>
-        <w:t>aplicaciones multiplataforma</w:t>
+        <w:t>. Esto hace que SQLite sea una opción conveniente para el desarrollo de aplicaciones multiplataforma</w:t>
       </w:r>
       <w:sdt>
         <w:sdtPr>
@@ -6799,6 +6830,7 @@
     </w:p>
     <w:p>
       <w:r>
+        <w:lastRenderedPageBreak/>
         <w:t xml:space="preserve">En conclusión </w:t>
       </w:r>
       <w:r>
@@ -6910,8 +6942,6 @@
       <w:r>
         <w:t>compatibilidad</w:t>
       </w:r>
-      <w:bookmarkStart w:id="6" w:name="_GoBack"/>
-      <w:bookmarkEnd w:id="6"/>
       <w:r>
         <w:t>.</w:t>
       </w:r>
@@ -6922,89 +6952,80 @@
           <w:b/>
         </w:rPr>
       </w:pPr>
+    </w:p>
+    <w:p>
+      <w:pPr>
+        <w:pStyle w:val="Ttulo1"/>
+      </w:pPr>
+      <w:bookmarkStart w:id="7" w:name="_Toc140054815"/>
+      <w:r>
+        <w:t>Capítulo 2: Solución propuesta</w:t>
+      </w:r>
+      <w:bookmarkEnd w:id="7"/>
+    </w:p>
+    <w:p/>
+    <w:p/>
+    <w:p>
+      <w:pPr>
+        <w:ind w:left="708" w:hanging="708"/>
+      </w:pPr>
+      <w:r>
+        <w:br w:type="page"/>
+      </w:r>
+    </w:p>
+    <w:p>
+      <w:pPr>
+        <w:pStyle w:val="Ttulo1"/>
+      </w:pPr>
+      <w:bookmarkStart w:id="8" w:name="_Toc140054816"/>
+      <w:r>
+        <w:lastRenderedPageBreak/>
+        <w:t>Capítulo 3:</w:t>
+      </w:r>
+      <w:r>
+        <w:t xml:space="preserve"> Validación de la solución</w:t>
+      </w:r>
+      <w:bookmarkEnd w:id="8"/>
+    </w:p>
+    <w:p/>
+    <w:p/>
+    <w:p>
+      <w:r>
+        <w:br w:type="page"/>
+      </w:r>
+    </w:p>
+    <w:p>
+      <w:pPr>
+        <w:pStyle w:val="Ttulo1"/>
+      </w:pPr>
+      <w:bookmarkStart w:id="9" w:name="_Toc140054817"/>
+      <w:r>
+        <w:lastRenderedPageBreak/>
+        <w:t>Conclusiones</w:t>
+      </w:r>
+      <w:bookmarkEnd w:id="9"/>
+    </w:p>
+    <w:p/>
+    <w:p/>
+    <w:p>
+      <w:r>
+        <w:br w:type="page"/>
+      </w:r>
+    </w:p>
+    <w:p>
+      <w:pPr>
+        <w:pStyle w:val="Ttulo1"/>
+      </w:pPr>
+      <w:bookmarkStart w:id="10" w:name="_Toc140054818"/>
+      <w:r>
+        <w:lastRenderedPageBreak/>
+        <w:t>Recomendaciones</w:t>
+      </w:r>
+      <w:bookmarkEnd w:id="10"/>
     </w:p>
     <w:p/>
     <w:p/>
     <w:p/>
-    <w:p/>
-    <w:p/>
-    <w:p/>
-    <w:p/>
-    <w:p/>
-    <w:p/>
-    <w:p>
-      <w:pPr>
-        <w:pStyle w:val="Ttulo1"/>
-      </w:pPr>
-      <w:bookmarkStart w:id="7" w:name="_Toc139736087"/>
-      <w:r>
-        <w:t>Capítulo 2: Solución propuesta</w:t>
-      </w:r>
-      <w:bookmarkEnd w:id="7"/>
-    </w:p>
-    <w:p/>
-    <w:p/>
-    <w:p>
-      <w:pPr>
-        <w:ind w:left="708" w:hanging="708"/>
-      </w:pPr>
-      <w:r>
-        <w:br w:type="page"/>
-      </w:r>
-    </w:p>
-    <w:p>
-      <w:pPr>
-        <w:pStyle w:val="Ttulo1"/>
-      </w:pPr>
-      <w:bookmarkStart w:id="8" w:name="_Toc139736088"/>
-      <w:r>
-        <w:lastRenderedPageBreak/>
-        <w:t>Capítulo 3:</w:t>
-      </w:r>
-      <w:r>
-        <w:t xml:space="preserve"> Validación de la solución</w:t>
-      </w:r>
-      <w:bookmarkEnd w:id="8"/>
-    </w:p>
-    <w:p/>
-    <w:p/>
-    <w:p>
-      <w:r>
-        <w:br w:type="page"/>
-      </w:r>
-    </w:p>
-    <w:p>
-      <w:pPr>
-        <w:pStyle w:val="Ttulo1"/>
-      </w:pPr>
-      <w:bookmarkStart w:id="9" w:name="_Toc139736089"/>
-      <w:r>
-        <w:lastRenderedPageBreak/>
-        <w:t>Conclusiones</w:t>
-      </w:r>
-      <w:bookmarkEnd w:id="9"/>
-    </w:p>
-    <w:p/>
-    <w:p/>
-    <w:p>
-      <w:r>
-        <w:br w:type="page"/>
-      </w:r>
-    </w:p>
-    <w:p>
-      <w:pPr>
-        <w:pStyle w:val="Ttulo1"/>
-      </w:pPr>
-      <w:bookmarkStart w:id="10" w:name="_Toc139736090"/>
-      <w:r>
-        <w:lastRenderedPageBreak/>
-        <w:t>Recomendaciones</w:t>
-      </w:r>
-      <w:bookmarkEnd w:id="10"/>
-    </w:p>
-    <w:p/>
-    <w:p/>
-    <w:p/>
     <w:p>
       <w:pPr>
         <w:spacing w:line="259" w:lineRule="auto"/>
@@ -7149,7 +7170,7 @@
         <w:jc w:val="left"/>
       </w:pPr>
     </w:p>
-    <w:bookmarkStart w:id="11" w:name="_Toc139736091" w:displacedByCustomXml="next"/>
+    <w:bookmarkStart w:id="11" w:name="_Toc140054819" w:displacedByCustomXml="next"/>
     <w:sdt>
       <w:sdtPr>
         <w:rPr>
@@ -7890,7 +7911,7 @@
           <w:rPr>
             <w:noProof/>
           </w:rPr>
-          <w:t>21</w:t>
+          <w:t>16</w:t>
         </w:r>
         <w:r>
           <w:fldChar w:fldCharType="end"/>
@@ -12360,7 +12381,7 @@
         </b:NameList>
       </b:Author>
     </b:Author>
-    <b:RefOrder>1</b:RefOrder>
+    <b:RefOrder>2</b:RefOrder>
   </b:Source>
   <b:Source>
     <b:Year>2021</b:Year>
@@ -12387,7 +12408,7 @@
     </b:Author>
     <b:Pages>1–25</b:Pages>
     <b:JournalName>Shock and Vibration</b:JournalName>
-    <b:RefOrder>2</b:RefOrder>
+    <b:RefOrder>3</b:RefOrder>
   </b:Source>
   <b:Source>
     <b:Year>2023</b:Year>
@@ -12404,7 +12425,7 @@
     <b:Month>July</b:Month>
     <b:City>Calle Calzada, No. 360, Vedado. Plaza de la Revolución. La Habana, Cuba.</b:City>
     <b:PublicationTitle>Informe de Cuba en virtud de la resolución 75/289 de la Asamblea General de las Naciones Unidas, titulada “Necesidad de poner fin al bloqueo económico, comercial y financiero impuesto por los Estados Unidos de América contra Cuba”</b:PublicationTitle>
-    <b:RefOrder>3</b:RefOrder>
+    <b:RefOrder>4</b:RefOrder>
   </b:Source>
   <b:Source>
     <b:Year>2023</b:Year>
@@ -12426,7 +12447,7 @@
     </b:Author>
     <b:Month>July</b:Month>
     <b:PublicationTitle>Aumente la disponibilidad con Dynamox</b:PublicationTitle>
-    <b:RefOrder>4</b:RefOrder>
+    <b:RefOrder>5</b:RefOrder>
   </b:Source>
   <b:Source>
     <b:Year>2023</b:Year>
@@ -12444,7 +12465,7 @@
     </b:Author>
     <b:Month>July</b:Month>
     <b:PublicationTitle>Software de análisis de señales</b:PublicationTitle>
-    <b:RefOrder>5</b:RefOrder>
+    <b:RefOrder>6</b:RefOrder>
   </b:Source>
   <b:Source>
     <b:Year>2023</b:Year>
@@ -12466,7 +12487,7 @@
     </b:Author>
     <b:Month>July</b:Month>
     <b:PublicationTitle>Supervisión de procesos industriales</b:PublicationTitle>
-    <b:RefOrder>6</b:RefOrder>
+    <b:RefOrder>7</b:RefOrder>
   </b:Source>
   <b:Source>
     <b:Year>1997</b:Year>
@@ -12494,7 +12515,7 @@
         </b:NameList>
       </b:Editor>
     </b:Author>
-    <b:RefOrder>7</b:RefOrder>
+    <b:RefOrder>8</b:RefOrder>
   </b:Source>
   <b:Source>
     <b:Year>2023</b:Year>
@@ -12517,7 +12538,7 @@
     </b:Author>
     <b:Month>July</b:Month>
     <b:PublicationTitle>Definición de Monitoreo</b:PublicationTitle>
-    <b:RefOrder>8</b:RefOrder>
+    <b:RefOrder>9</b:RefOrder>
   </b:Source>
   <b:Source>
     <b:Department>Universidad Tecnológica de La Habana José Antonio Echeverría</b:Department>
@@ -12542,7 +12563,7 @@
     <b:StateProvince>Habana</b:StateProvince>
     <b:CountryRegion>Cuba</b:CountryRegion>
     <b:ThesisType>candthesis</b:ThesisType>
-    <b:RefOrder>9</b:RefOrder>
+    <b:RefOrder>10</b:RefOrder>
   </b:Source>
   <b:Source>
     <b:Year>2022</b:Year>
@@ -12571,7 +12592,7 @@
         </b:NameList>
       </b:Author>
     </b:Author>
-    <b:RefOrder>10</b:RefOrder>
+    <b:RefOrder>11</b:RefOrder>
   </b:Source>
   <b:Source>
     <b:Year>2020</b:Year>
@@ -12591,7 +12612,7 @@
         </b:NameList>
       </b:Author>
     </b:Author>
-    <b:RefOrder>11</b:RefOrder>
+    <b:RefOrder>12</b:RefOrder>
   </b:Source>
   <b:Source>
     <b:Year>2023</b:Year>
@@ -12612,7 +12633,7 @@
     </b:Author>
     <b:Month>July</b:Month>
     <b:PublicationTitle>What Is SQLite?</b:PublicationTitle>
-    <b:RefOrder>17</b:RefOrder>
+    <b:RefOrder>18</b:RefOrder>
   </b:Source>
   <b:Source>
     <b:Year>2023</b:Year>
@@ -12633,7 +12654,7 @@
     </b:Author>
     <b:Month>July</b:Month>
     <b:PublicationTitle>Appropriate Uses For SQLite</b:PublicationTitle>
-    <b:RefOrder>21</b:RefOrder>
+    <b:RefOrder>22</b:RefOrder>
   </b:Source>
   <b:Source>
     <b:Year>2023</b:Year>
@@ -12654,7 +12675,7 @@
     </b:Author>
     <b:Month>July</b:Month>
     <b:PublicationTitle>Single-file Cross-platform Database</b:PublicationTitle>
-    <b:RefOrder>18</b:RefOrder>
+    <b:RefOrder>19</b:RefOrder>
   </b:Source>
   <b:Source>
     <b:Year>2023</b:Year>
@@ -12675,7 +12696,7 @@
     </b:Author>
     <b:Month>July</b:Month>
     <b:PublicationTitle>About SQLite</b:PublicationTitle>
-    <b:RefOrder>19</b:RefOrder>
+    <b:RefOrder>20</b:RefOrder>
   </b:Source>
   <b:Source>
     <b:Year>2023</b:Year>
@@ -12696,7 +12717,7 @@
     </b:Author>
     <b:Month>July</b:Month>
     <b:PublicationTitle>System Requirements For SQLite</b:PublicationTitle>
-    <b:RefOrder>20</b:RefOrder>
+    <b:RefOrder>21</b:RefOrder>
   </b:Source>
   <b:Source>
     <b:Year>2003</b:Year>
@@ -12725,7 +12746,7 @@
       </b:Editor>
     </b:Author>
     <b:Month>July</b:Month>
-    <b:RefOrder>12</b:RefOrder>
+    <b:RefOrder>13</b:RefOrder>
   </b:Source>
   <b:Source>
     <b:Year>2023</b:Year>
@@ -12746,7 +12767,7 @@
     </b:Author>
     <b:Month>July</b:Month>
     <b:PublicationTitle>Pascal (lenguaje de programación) — Wikipedia, La enciclopedia libre</b:PublicationTitle>
-    <b:RefOrder>13</b:RefOrder>
+    <b:RefOrder>14</b:RefOrder>
   </b:Source>
   <b:Source>
     <b:Year>2023</b:Year>
@@ -12760,7 +12781,7 @@
     <b:Author/>
     <b:Month>July</b:Month>
     <b:PublicationTitle>Lenguaje de programación Pascal actualizado a 2023</b:PublicationTitle>
-    <b:RefOrder>14</b:RefOrder>
+    <b:RefOrder>15</b:RefOrder>
   </b:Source>
   <b:Source>
     <b:Year>2023</b:Year>
@@ -12774,7 +12795,7 @@
     <b:Author/>
     <b:Month>July</b:Month>
     <b:PublicationTitle>Delphi Características</b:PublicationTitle>
-    <b:RefOrder>15</b:RefOrder>
+    <b:RefOrder>16</b:RefOrder>
   </b:Source>
   <b:Source>
     <b:Year>2023</b:Year>
@@ -12787,13 +12808,26 @@
     <b:Author/>
     <b:Month>July</b:Month>
     <b:PublicationTitle>Delphi 11.3</b:PublicationTitle>
-    <b:RefOrder>16</b:RefOrder>
+    <b:RefOrder>17</b:RefOrder>
+  </b:Source>
+  <b:Source>
+    <b:Year>2023</b:Year>
+    <b:BIBTEX_Entry>misc</b:BIBTEX_Entry>
+    <b:SourceType>Misc</b:SourceType>
+    <b:Title>¿Qué es la Industria 4.0 y cómo funciona? | IBM</b:Title>
+    <b:BIBTEX_HowPublished>url: https://www.ibm.com/es-es/topics/industry-4-0</b:BIBTEX_HowPublished>
+    <b:Tag>2023b</b:Tag>
+    <b:URL>https://www.ibm.com/es-es/topics/industry-4-0</b:URL>
+    <b:Author/>
+    <b:Month>July</b:Month>
+    <b:PublicationTitle>¿Qué es la Industria 4.0 y cómo funciona? | IBM</b:PublicationTitle>
+    <b:RefOrder>1</b:RefOrder>
   </b:Source>
 </b:Sources>
 </file>
 
 <file path=customXml/itemProps1.xml><?xml version="1.0" encoding="utf-8"?>
-<ds:datastoreItem xmlns:ds="http://schemas.openxmlformats.org/officeDocument/2006/customXml" ds:itemID="{E659F508-50A6-4734-9532-E480DB29936F}">
+<ds:datastoreItem xmlns:ds="http://schemas.openxmlformats.org/officeDocument/2006/customXml" ds:itemID="{8C1E0DBD-9DF5-4812-8BC0-4178C80D0C25}">
   <ds:schemaRefs>
     <ds:schemaRef ds:uri="http://schemas.openxmlformats.org/officeDocument/2006/bibliography"/>
   </ds:schemaRefs>

</xml_diff>

<commit_message>
Principio del apartado Modelo del Dominio
</commit_message>
<xml_diff>
--- a/Informe de las Prácticas Profesionales 1 .docx
+++ b/Informe de las Prácticas Profesionales 1 .docx
@@ -1387,8 +1387,6 @@
             </w:rPr>
             <w:t>Índice</w:t>
           </w:r>
-          <w:bookmarkStart w:id="1" w:name="_GoBack"/>
-          <w:bookmarkEnd w:id="1"/>
         </w:p>
         <w:p>
           <w:pPr>
@@ -1959,12 +1957,12 @@
       <w:pPr>
         <w:pStyle w:val="Ttulo1"/>
       </w:pPr>
-      <w:bookmarkStart w:id="2" w:name="_Toc140190901"/>
+      <w:bookmarkStart w:id="1" w:name="_Toc140190901"/>
       <w:r>
         <w:lastRenderedPageBreak/>
         <w:t>Introducción</w:t>
       </w:r>
-      <w:bookmarkEnd w:id="2"/>
+      <w:bookmarkEnd w:id="1"/>
     </w:p>
     <w:p>
       <w:r>
@@ -2990,7 +2988,7 @@
       <w:pPr>
         <w:pStyle w:val="Ttulo1"/>
       </w:pPr>
-      <w:bookmarkStart w:id="3" w:name="_Toc140190902"/>
+      <w:bookmarkStart w:id="2" w:name="_Toc140190902"/>
       <w:r>
         <w:t>Capítulo 1: Fundamentación</w:t>
       </w:r>
@@ -3000,7 +2998,7 @@
       <w:r>
         <w:t>a</w:t>
       </w:r>
-      <w:bookmarkEnd w:id="3"/>
+      <w:bookmarkEnd w:id="2"/>
     </w:p>
     <w:p>
       <w:r>
@@ -4208,7 +4206,7 @@
           </w:r>
         </w:sdtContent>
       </w:sdt>
-      <w:bookmarkStart w:id="4" w:name="Figura1"/>
+      <w:bookmarkStart w:id="3" w:name="Figura1"/>
       <w:r>
         <w:rPr>
           <w:noProof/>
@@ -4256,7 +4254,7 @@
           </wp:inline>
         </w:drawing>
       </w:r>
-      <w:bookmarkEnd w:id="4"/>
+      <w:bookmarkEnd w:id="3"/>
     </w:p>
     <w:p>
       <w:pPr>
@@ -4664,7 +4662,7 @@
         <w:ind w:left="792"/>
         <w:jc w:val="center"/>
       </w:pPr>
-      <w:bookmarkStart w:id="5" w:name="Figura2"/>
+      <w:bookmarkStart w:id="4" w:name="Figura2"/>
       <w:r>
         <w:rPr>
           <w:noProof/>
@@ -4713,7 +4711,7 @@
           </wp:inline>
         </w:drawing>
       </w:r>
-      <w:bookmarkEnd w:id="5"/>
+      <w:bookmarkEnd w:id="4"/>
     </w:p>
     <w:p>
       <w:pPr>
@@ -5372,7 +5370,7 @@
         <w:keepNext/>
         <w:ind w:left="0"/>
       </w:pPr>
-      <w:bookmarkStart w:id="6" w:name="Figura3"/>
+      <w:bookmarkStart w:id="5" w:name="Figura3"/>
       <w:r>
         <w:rPr>
           <w:noProof/>
@@ -5421,7 +5419,7 @@
           </wp:inline>
         </w:drawing>
       </w:r>
-      <w:bookmarkEnd w:id="6"/>
+      <w:bookmarkEnd w:id="5"/>
     </w:p>
     <w:p>
       <w:pPr>
@@ -7009,12 +7007,12 @@
       <w:pPr>
         <w:pStyle w:val="Ttulo1"/>
       </w:pPr>
-      <w:bookmarkStart w:id="7" w:name="_Toc140190903"/>
+      <w:bookmarkStart w:id="6" w:name="_Toc140190903"/>
       <w:r>
         <w:lastRenderedPageBreak/>
         <w:t>Capítulo 2: Solución propuesta</w:t>
       </w:r>
-      <w:bookmarkEnd w:id="7"/>
+      <w:bookmarkEnd w:id="6"/>
     </w:p>
     <w:p>
       <w:r>
@@ -7435,17 +7433,452 @@
         <w:t>.</w:t>
       </w:r>
     </w:p>
+    <w:p>
+      <w:r>
+        <w:t>La usabilidad se define por 5 componentes, los cuales son mencionados a continuación</w:t>
+      </w:r>
+      <w:r>
+        <w:t>, y argumentados para el caso específico del proyecto</w:t>
+      </w:r>
+      <w:sdt>
+        <w:sdtPr>
+          <w:id w:val="1496463263"/>
+          <w:citation/>
+        </w:sdtPr>
+        <w:sdtContent>
+          <w:r>
+            <w:fldChar w:fldCharType="begin"/>
+          </w:r>
+          <w:r>
+            <w:instrText xml:space="preserve"> CITATION Nielsen2012 \l 3082 </w:instrText>
+          </w:r>
+          <w:r>
+            <w:fldChar w:fldCharType="separate"/>
+          </w:r>
+          <w:r>
+            <w:rPr>
+              <w:noProof/>
+            </w:rPr>
+            <w:t xml:space="preserve"> (Nielsen, 2012)</w:t>
+          </w:r>
+          <w:r>
+            <w:fldChar w:fldCharType="end"/>
+          </w:r>
+        </w:sdtContent>
+      </w:sdt>
+      <w:r>
+        <w:t>:</w:t>
+      </w:r>
+    </w:p>
+    <w:p>
+      <w:pPr>
+        <w:pStyle w:val="Prrafodelista"/>
+        <w:numPr>
+          <w:ilvl w:val="0"/>
+          <w:numId w:val="41"/>
+        </w:numPr>
+      </w:pPr>
+      <w:r>
+        <w:t>Aprendizaje</w:t>
+      </w:r>
+      <w:r>
+        <w:t xml:space="preserve">: El especialista debe ser capaz de usar el sistema después de una explicación y práctica de aproximadamente una </w:t>
+      </w:r>
+      <w:r>
+        <w:t>45 minutos</w:t>
+      </w:r>
+      <w:r>
+        <w:t>.</w:t>
+      </w:r>
+    </w:p>
+    <w:p>
+      <w:pPr>
+        <w:pStyle w:val="Prrafodelista"/>
+        <w:numPr>
+          <w:ilvl w:val="0"/>
+          <w:numId w:val="41"/>
+        </w:numPr>
+      </w:pPr>
+      <w:r>
+        <w:lastRenderedPageBreak/>
+        <w:t xml:space="preserve">Eficiencia: </w:t>
+      </w:r>
+      <w:r>
+        <w:t>Un buen diseño de interfaces permite a los usuarios realizar más tareas en menos tiempo, aumentando así su eficiencia. Para lograr esto:</w:t>
+      </w:r>
+    </w:p>
+    <w:p>
+      <w:pPr>
+        <w:pStyle w:val="Prrafodelista"/>
+        <w:numPr>
+          <w:ilvl w:val="1"/>
+          <w:numId w:val="41"/>
+        </w:numPr>
+      </w:pPr>
+      <w:r>
+        <w:t xml:space="preserve">Se reducirá al máximo posible la cantidad de </w:t>
+      </w:r>
+      <w:r>
+        <w:t>pasos</w:t>
+      </w:r>
+      <w:r>
+        <w:t xml:space="preserve"> que el usuario deba realizar para llevar a cabo una </w:t>
+      </w:r>
+      <w:r>
+        <w:t>tarea</w:t>
+      </w:r>
+      <w:r>
+        <w:t xml:space="preserve"> en el sistema.</w:t>
+      </w:r>
+    </w:p>
+    <w:p>
+      <w:pPr>
+        <w:pStyle w:val="Prrafodelista"/>
+        <w:numPr>
+          <w:ilvl w:val="1"/>
+          <w:numId w:val="41"/>
+        </w:numPr>
+      </w:pPr>
+      <w:r>
+        <w:t>Se añadirán mecanismos para que el usuario sepa en todo momento donde se encuentra y que está ocurriendo en la aplicación.</w:t>
+      </w:r>
+    </w:p>
+    <w:p>
+      <w:pPr>
+        <w:pStyle w:val="Prrafodelista"/>
+        <w:numPr>
+          <w:ilvl w:val="1"/>
+          <w:numId w:val="41"/>
+        </w:numPr>
+      </w:pPr>
+      <w:r>
+        <w:t>Se ofrecerán atajos o comandos rápidos para los usuarios expertos que quieran ahorrar tiempo.</w:t>
+      </w:r>
+    </w:p>
+    <w:p>
+      <w:pPr>
+        <w:pStyle w:val="Prrafodelista"/>
+        <w:numPr>
+          <w:ilvl w:val="1"/>
+          <w:numId w:val="41"/>
+        </w:numPr>
+      </w:pPr>
+      <w:r>
+        <w:t>Se informará en todo momento al usuario cada acción que esté haciendo, para</w:t>
+      </w:r>
+      <w:r>
+        <w:t xml:space="preserve"> que este sepa donde se encuentra y </w:t>
+      </w:r>
+      <w:r>
+        <w:tab/>
+        <w:t>que está pasando en la aplicación</w:t>
+      </w:r>
+      <w:r>
+        <w:t>.</w:t>
+      </w:r>
+    </w:p>
+    <w:p>
+      <w:pPr>
+        <w:pStyle w:val="Prrafodelista"/>
+        <w:numPr>
+          <w:ilvl w:val="0"/>
+          <w:numId w:val="41"/>
+        </w:numPr>
+      </w:pPr>
+      <w:r>
+        <w:t xml:space="preserve"> </w:t>
+      </w:r>
+      <w:r>
+        <w:t xml:space="preserve">Memorabilidad </w:t>
+      </w:r>
+      <w:r>
+        <w:t>(Facilidad de recordar): Despu</w:t>
+      </w:r>
+      <w:r>
+        <w:t>és de un tiempo que el usuario haya dejado de usar la aplicación este debe de recordar cómo usarlo sin mucha demora, para lograr esto se implementó lo siguiente:</w:t>
+      </w:r>
+    </w:p>
+    <w:p>
+      <w:pPr>
+        <w:pStyle w:val="Prrafodelista"/>
+        <w:numPr>
+          <w:ilvl w:val="1"/>
+          <w:numId w:val="41"/>
+        </w:numPr>
+      </w:pPr>
+      <w:r>
+        <w:t xml:space="preserve">Se logrará la consistencia en cuanto a patrones y </w:t>
+      </w:r>
+      <w:r>
+        <w:t>estilos familiares, para que el usuario asocie comportamientos similares en distintas operaciones.</w:t>
+      </w:r>
+    </w:p>
+    <w:p>
+      <w:pPr>
+        <w:pStyle w:val="Prrafodelista"/>
+        <w:numPr>
+          <w:ilvl w:val="1"/>
+          <w:numId w:val="41"/>
+        </w:numPr>
+      </w:pPr>
+      <w:r>
+        <w:t>Se utilizarán íconos sobre los controles.</w:t>
+      </w:r>
+    </w:p>
+    <w:p>
+      <w:pPr>
+        <w:pStyle w:val="Prrafodelista"/>
+        <w:numPr>
+          <w:ilvl w:val="1"/>
+          <w:numId w:val="41"/>
+        </w:numPr>
+      </w:pPr>
+      <w:r>
+        <w:t>Se proporcionará ayuda clara y accesible.</w:t>
+      </w:r>
+    </w:p>
+    <w:p>
+      <w:pPr>
+        <w:pStyle w:val="Prrafodelista"/>
+        <w:numPr>
+          <w:ilvl w:val="1"/>
+          <w:numId w:val="41"/>
+        </w:numPr>
+      </w:pPr>
+      <w:r>
+        <w:t>Se evitará cambiar las funciones o la interfaz sin avisar a los usuarios.</w:t>
+      </w:r>
+    </w:p>
+    <w:p>
+      <w:pPr>
+        <w:pStyle w:val="Prrafodelista"/>
+        <w:numPr>
+          <w:ilvl w:val="0"/>
+          <w:numId w:val="41"/>
+        </w:numPr>
+      </w:pPr>
+      <w:r>
+        <w:t>Eficacia</w:t>
+      </w:r>
+      <w:r>
+        <w:t>: Se debe menguar el número y la gravedad de los errores que el usuario pueda hacer:</w:t>
+      </w:r>
+    </w:p>
+    <w:p>
+      <w:pPr>
+        <w:pStyle w:val="Prrafodelista"/>
+        <w:numPr>
+          <w:ilvl w:val="1"/>
+          <w:numId w:val="41"/>
+        </w:numPr>
+      </w:pPr>
+      <w:r>
+        <w:t>Validando la entrada de datos mediante la interfaz.</w:t>
+      </w:r>
+    </w:p>
+    <w:p>
+      <w:pPr>
+        <w:pStyle w:val="Prrafodelista"/>
+        <w:numPr>
+          <w:ilvl w:val="1"/>
+          <w:numId w:val="41"/>
+        </w:numPr>
+      </w:pPr>
+      <w:r>
+        <w:t>La selección se logra mediante listas desplegables.</w:t>
+      </w:r>
+    </w:p>
+    <w:p>
+      <w:pPr>
+        <w:pStyle w:val="Prrafodelista"/>
+        <w:numPr>
+          <w:ilvl w:val="1"/>
+          <w:numId w:val="41"/>
+        </w:numPr>
+      </w:pPr>
+      <w:r>
+        <w:t>Se informa al usuario con mensajes claros</w:t>
+      </w:r>
+      <w:r>
+        <w:t xml:space="preserve"> en los cuales se pide confirmación</w:t>
+      </w:r>
+      <w:r>
+        <w:t xml:space="preserve">, para evitar acciones de </w:t>
+      </w:r>
+      <w:r>
+        <w:t>error</w:t>
+      </w:r>
+      <w:r>
+        <w:t xml:space="preserve"> </w:t>
+      </w:r>
+      <w:r>
+        <w:t>e</w:t>
+      </w:r>
+      <w:r>
+        <w:t xml:space="preserve"> inconsistencia de los datos.</w:t>
+      </w:r>
+    </w:p>
+    <w:p>
+      <w:pPr>
+        <w:pStyle w:val="Prrafodelista"/>
+        <w:numPr>
+          <w:ilvl w:val="1"/>
+          <w:numId w:val="41"/>
+        </w:numPr>
+      </w:pPr>
+      <w:r>
+        <w:t>Se permiten las acciones de deshacer y rehacer.</w:t>
+      </w:r>
+    </w:p>
+    <w:p>
+      <w:pPr>
+        <w:pStyle w:val="Prrafodelista"/>
+        <w:numPr>
+          <w:ilvl w:val="1"/>
+          <w:numId w:val="41"/>
+        </w:numPr>
+      </w:pPr>
+      <w:r>
+        <w:t>Se proporcionan mensajes de error claro y constructivo que indiquen como solucionar los problemas.</w:t>
+      </w:r>
+    </w:p>
+    <w:p>
+      <w:pPr>
+        <w:pStyle w:val="Prrafodelista"/>
+        <w:numPr>
+          <w:ilvl w:val="0"/>
+          <w:numId w:val="41"/>
+        </w:numPr>
+      </w:pPr>
+      <w:r>
+        <w:lastRenderedPageBreak/>
+        <w:t>Satisfacción</w:t>
+      </w:r>
+      <w:r>
+        <w:t xml:space="preserve">: Se debe lograr que el </w:t>
+      </w:r>
+      <w:r>
+        <w:t>u</w:t>
+      </w:r>
+      <w:r>
+        <w:t xml:space="preserve">suario sienta </w:t>
+      </w:r>
+      <w:r>
+        <w:t>gusto de usar la aplicación</w:t>
+      </w:r>
+      <w:r>
+        <w:t>, esto se logra mediante:</w:t>
+      </w:r>
+    </w:p>
+    <w:p>
+      <w:pPr>
+        <w:pStyle w:val="Prrafodelista"/>
+        <w:numPr>
+          <w:ilvl w:val="1"/>
+          <w:numId w:val="41"/>
+        </w:numPr>
+      </w:pPr>
+      <w:r>
+        <w:t>El diseño de las pantallas son fáciles de aprender a usar,  atractivas e intuitivas, cumpliendo con las expectativas y objetivos de uso del usuario.</w:t>
+      </w:r>
+    </w:p>
+    <w:p>
+      <w:pPr>
+        <w:pStyle w:val="Prrafodelista"/>
+        <w:numPr>
+          <w:ilvl w:val="1"/>
+          <w:numId w:val="41"/>
+        </w:numPr>
+      </w:pPr>
+      <w:r>
+        <w:t>Antes y durante del diseño de la aplicación se tuvo en cuenta las opiniones de los futuros usuarios.</w:t>
+      </w:r>
+    </w:p>
+    <w:p>
+      <w:pPr>
+        <w:pStyle w:val="Prrafodelista"/>
+        <w:numPr>
+          <w:ilvl w:val="1"/>
+          <w:numId w:val="41"/>
+        </w:numPr>
+      </w:pPr>
+      <w:r>
+        <w:t>Antes de realizar actualizaciones se van a realizar encuestas, entrevistas o cuestionarios a los usuarios.</w:t>
+      </w:r>
+    </w:p>
+    <w:p>
+      <w:r>
+        <w:t>2.3 Modelo del Dominio.</w:t>
+      </w:r>
+    </w:p>
+    <w:p>
+      <w:r>
+        <w:t>Un Modelo del dominio es un modelo conceptual de alto nivel que define objetos físicos y abstractos en un área de interés para el Proyecto. Se puede usar para documentar relaciones entre ellos y responsabilidades de clases conceptuales</w:t>
+      </w:r>
+      <w:sdt>
+        <w:sdtPr>
+          <w:id w:val="2032685162"/>
+          <w:citation/>
+        </w:sdtPr>
+        <w:sdtContent>
+          <w:r>
+            <w:fldChar w:fldCharType="begin"/>
+          </w:r>
+          <w:r>
+            <w:instrText xml:space="preserve"> CITATION SparxSystems2010 \l 3082 </w:instrText>
+          </w:r>
+          <w:r>
+            <w:fldChar w:fldCharType="separate"/>
+          </w:r>
+          <w:r>
+            <w:rPr>
+              <w:noProof/>
+            </w:rPr>
+            <w:t xml:space="preserve"> (Systems, 2010)</w:t>
+          </w:r>
+          <w:r>
+            <w:fldChar w:fldCharType="end"/>
+          </w:r>
+        </w:sdtContent>
+      </w:sdt>
+      <w:r>
+        <w:t>.</w:t>
+      </w:r>
+    </w:p>
+    <w:p>
+      <w:r>
+        <w:t xml:space="preserve">2.3.1 Definición de los conceptos </w:t>
+      </w:r>
+      <w:r>
+        <w:t>clave</w:t>
+      </w:r>
+      <w:r>
+        <w:t>.</w:t>
+      </w:r>
+    </w:p>
+    <w:p>
+      <w:r>
+        <w:t>Se presentan y describen a</w:t>
+      </w:r>
+      <w:r>
+        <w:t xml:space="preserve"> continuación, los conceptos clave que explican el contexto en el que se utiliza la herramienta:</w:t>
+      </w:r>
+    </w:p>
+    <w:p>
+      <w:bookmarkStart w:id="7" w:name="_GoBack"/>
+      <w:bookmarkEnd w:id="7"/>
+    </w:p>
     <w:p/>
     <w:p/>
     <w:p/>
     <w:p/>
     <w:p/>
+    <w:p/>
     <w:p>
       <w:pPr>
         <w:ind w:left="708" w:hanging="708"/>
       </w:pPr>
       <w:r>
-        <w:lastRenderedPageBreak/>
         <w:br w:type="page"/>
       </w:r>
     </w:p>
@@ -8553,7 +8986,7 @@
           <w:rPr>
             <w:noProof/>
           </w:rPr>
-          <w:t>15</w:t>
+          <w:t>20</w:t>
         </w:r>
         <w:r>
           <w:fldChar w:fldCharType="end"/>
@@ -10617,6 +11050,119 @@
     </w:lvl>
   </w:abstractNum>
   <w:abstractNum w:abstractNumId="20">
+    <w:nsid w:val="4E6000E5"/>
+    <w:multiLevelType w:val="hybridMultilevel"/>
+    <w:tmpl w:val="EE00002A"/>
+    <w:lvl w:ilvl="0" w:tplc="0C0A0001">
+      <w:start w:val="1"/>
+      <w:numFmt w:val="bullet"/>
+      <w:lvlText w:val=""/>
+      <w:lvlJc w:val="left"/>
+      <w:pPr>
+        <w:ind w:left="720" w:hanging="360"/>
+      </w:pPr>
+      <w:rPr>
+        <w:rFonts w:ascii="Symbol" w:hAnsi="Symbol" w:hint="default"/>
+      </w:rPr>
+    </w:lvl>
+    <w:lvl w:ilvl="1" w:tplc="0C0A0003">
+      <w:start w:val="1"/>
+      <w:numFmt w:val="bullet"/>
+      <w:lvlText w:val="o"/>
+      <w:lvlJc w:val="left"/>
+      <w:pPr>
+        <w:ind w:left="1440" w:hanging="360"/>
+      </w:pPr>
+      <w:rPr>
+        <w:rFonts w:ascii="Courier New" w:hAnsi="Courier New" w:cs="Courier New" w:hint="default"/>
+      </w:rPr>
+    </w:lvl>
+    <w:lvl w:ilvl="2" w:tplc="0C0A0005" w:tentative="1">
+      <w:start w:val="1"/>
+      <w:numFmt w:val="bullet"/>
+      <w:lvlText w:val=""/>
+      <w:lvlJc w:val="left"/>
+      <w:pPr>
+        <w:ind w:left="2160" w:hanging="360"/>
+      </w:pPr>
+      <w:rPr>
+        <w:rFonts w:ascii="Wingdings" w:hAnsi="Wingdings" w:hint="default"/>
+      </w:rPr>
+    </w:lvl>
+    <w:lvl w:ilvl="3" w:tplc="0C0A0001" w:tentative="1">
+      <w:start w:val="1"/>
+      <w:numFmt w:val="bullet"/>
+      <w:lvlText w:val=""/>
+      <w:lvlJc w:val="left"/>
+      <w:pPr>
+        <w:ind w:left="2880" w:hanging="360"/>
+      </w:pPr>
+      <w:rPr>
+        <w:rFonts w:ascii="Symbol" w:hAnsi="Symbol" w:hint="default"/>
+      </w:rPr>
+    </w:lvl>
+    <w:lvl w:ilvl="4" w:tplc="0C0A0003" w:tentative="1">
+      <w:start w:val="1"/>
+      <w:numFmt w:val="bullet"/>
+      <w:lvlText w:val="o"/>
+      <w:lvlJc w:val="left"/>
+      <w:pPr>
+        <w:ind w:left="3600" w:hanging="360"/>
+      </w:pPr>
+      <w:rPr>
+        <w:rFonts w:ascii="Courier New" w:hAnsi="Courier New" w:cs="Courier New" w:hint="default"/>
+      </w:rPr>
+    </w:lvl>
+    <w:lvl w:ilvl="5" w:tplc="0C0A0005" w:tentative="1">
+      <w:start w:val="1"/>
+      <w:numFmt w:val="bullet"/>
+      <w:lvlText w:val=""/>
+      <w:lvlJc w:val="left"/>
+      <w:pPr>
+        <w:ind w:left="4320" w:hanging="360"/>
+      </w:pPr>
+      <w:rPr>
+        <w:rFonts w:ascii="Wingdings" w:hAnsi="Wingdings" w:hint="default"/>
+      </w:rPr>
+    </w:lvl>
+    <w:lvl w:ilvl="6" w:tplc="0C0A0001" w:tentative="1">
+      <w:start w:val="1"/>
+      <w:numFmt w:val="bullet"/>
+      <w:lvlText w:val=""/>
+      <w:lvlJc w:val="left"/>
+      <w:pPr>
+        <w:ind w:left="5040" w:hanging="360"/>
+      </w:pPr>
+      <w:rPr>
+        <w:rFonts w:ascii="Symbol" w:hAnsi="Symbol" w:hint="default"/>
+      </w:rPr>
+    </w:lvl>
+    <w:lvl w:ilvl="7" w:tplc="0C0A0003" w:tentative="1">
+      <w:start w:val="1"/>
+      <w:numFmt w:val="bullet"/>
+      <w:lvlText w:val="o"/>
+      <w:lvlJc w:val="left"/>
+      <w:pPr>
+        <w:ind w:left="5760" w:hanging="360"/>
+      </w:pPr>
+      <w:rPr>
+        <w:rFonts w:ascii="Courier New" w:hAnsi="Courier New" w:cs="Courier New" w:hint="default"/>
+      </w:rPr>
+    </w:lvl>
+    <w:lvl w:ilvl="8" w:tplc="0C0A0005" w:tentative="1">
+      <w:start w:val="1"/>
+      <w:numFmt w:val="bullet"/>
+      <w:lvlText w:val=""/>
+      <w:lvlJc w:val="left"/>
+      <w:pPr>
+        <w:ind w:left="6480" w:hanging="360"/>
+      </w:pPr>
+      <w:rPr>
+        <w:rFonts w:ascii="Wingdings" w:hAnsi="Wingdings" w:hint="default"/>
+      </w:rPr>
+    </w:lvl>
+  </w:abstractNum>
+  <w:abstractNum w:abstractNumId="21">
     <w:nsid w:val="50DB1654"/>
     <w:multiLevelType w:val="hybridMultilevel"/>
     <w:tmpl w:val="B3623A86"/>
@@ -10702,7 +11248,7 @@
       </w:pPr>
     </w:lvl>
   </w:abstractNum>
-  <w:abstractNum w:abstractNumId="21">
+  <w:abstractNum w:abstractNumId="22">
     <w:nsid w:val="54C55D25"/>
     <w:multiLevelType w:val="hybridMultilevel"/>
     <w:tmpl w:val="CA244CCE"/>
@@ -10814,7 +11360,7 @@
       </w:rPr>
     </w:lvl>
   </w:abstractNum>
-  <w:abstractNum w:abstractNumId="22">
+  <w:abstractNum w:abstractNumId="23">
     <w:nsid w:val="5FE05CC9"/>
     <w:multiLevelType w:val="hybridMultilevel"/>
     <w:tmpl w:val="A5D0A620"/>
@@ -10927,7 +11473,7 @@
       </w:rPr>
     </w:lvl>
   </w:abstractNum>
-  <w:abstractNum w:abstractNumId="23">
+  <w:abstractNum w:abstractNumId="24">
     <w:nsid w:val="627D181B"/>
     <w:multiLevelType w:val="hybridMultilevel"/>
     <w:tmpl w:val="83E6A35A"/>
@@ -11039,7 +11585,7 @@
       </w:rPr>
     </w:lvl>
   </w:abstractNum>
-  <w:abstractNum w:abstractNumId="24">
+  <w:abstractNum w:abstractNumId="25">
     <w:nsid w:val="65BF0FBD"/>
     <w:multiLevelType w:val="hybridMultilevel"/>
     <w:tmpl w:val="E2021FA6"/>
@@ -11152,7 +11698,7 @@
       </w:rPr>
     </w:lvl>
   </w:abstractNum>
-  <w:abstractNum w:abstractNumId="25">
+  <w:abstractNum w:abstractNumId="26">
     <w:nsid w:val="69135656"/>
     <w:multiLevelType w:val="hybridMultilevel"/>
     <w:tmpl w:val="DE2AA6E2"/>
@@ -11238,7 +11784,7 @@
       </w:pPr>
     </w:lvl>
   </w:abstractNum>
-  <w:abstractNum w:abstractNumId="26">
+  <w:abstractNum w:abstractNumId="27">
     <w:nsid w:val="6AEC2098"/>
     <w:multiLevelType w:val="hybridMultilevel"/>
     <w:tmpl w:val="59AE04D6"/>
@@ -11350,7 +11896,7 @@
       </w:rPr>
     </w:lvl>
   </w:abstractNum>
-  <w:abstractNum w:abstractNumId="27">
+  <w:abstractNum w:abstractNumId="28">
     <w:nsid w:val="6D287929"/>
     <w:multiLevelType w:val="hybridMultilevel"/>
     <w:tmpl w:val="A7A00DC0"/>
@@ -11436,7 +11982,7 @@
       </w:pPr>
     </w:lvl>
   </w:abstractNum>
-  <w:abstractNum w:abstractNumId="28">
+  <w:abstractNum w:abstractNumId="29">
     <w:nsid w:val="6E0B58BC"/>
     <w:multiLevelType w:val="hybridMultilevel"/>
     <w:tmpl w:val="CC4CFC6E"/>
@@ -11522,7 +12068,7 @@
       </w:pPr>
     </w:lvl>
   </w:abstractNum>
-  <w:abstractNum w:abstractNumId="29">
+  <w:abstractNum w:abstractNumId="30">
     <w:nsid w:val="70291C15"/>
     <w:multiLevelType w:val="hybridMultilevel"/>
     <w:tmpl w:val="50147AF6"/>
@@ -11634,7 +12180,7 @@
       </w:rPr>
     </w:lvl>
   </w:abstractNum>
-  <w:abstractNum w:abstractNumId="30">
+  <w:abstractNum w:abstractNumId="31">
     <w:nsid w:val="7087315A"/>
     <w:multiLevelType w:val="hybridMultilevel"/>
     <w:tmpl w:val="7CE4D940"/>
@@ -11747,7 +12293,7 @@
       </w:rPr>
     </w:lvl>
   </w:abstractNum>
-  <w:abstractNum w:abstractNumId="31">
+  <w:abstractNum w:abstractNumId="32">
     <w:nsid w:val="71047B47"/>
     <w:multiLevelType w:val="multilevel"/>
     <w:tmpl w:val="0C0A001F"/>
@@ -11833,7 +12379,7 @@
       </w:pPr>
     </w:lvl>
   </w:abstractNum>
-  <w:abstractNum w:abstractNumId="32">
+  <w:abstractNum w:abstractNumId="33">
     <w:nsid w:val="7409503F"/>
     <w:multiLevelType w:val="hybridMultilevel"/>
     <w:tmpl w:val="091239EA"/>
@@ -11945,7 +12491,7 @@
       </w:rPr>
     </w:lvl>
   </w:abstractNum>
-  <w:abstractNum w:abstractNumId="33">
+  <w:abstractNum w:abstractNumId="34">
     <w:nsid w:val="758C3BBD"/>
     <w:multiLevelType w:val="hybridMultilevel"/>
     <w:tmpl w:val="FEFA6628"/>
@@ -12057,7 +12603,7 @@
       </w:rPr>
     </w:lvl>
   </w:abstractNum>
-  <w:abstractNum w:abstractNumId="34">
+  <w:abstractNum w:abstractNumId="35">
     <w:nsid w:val="7775236F"/>
     <w:multiLevelType w:val="multilevel"/>
     <w:tmpl w:val="0C0A001F"/>
@@ -12143,7 +12689,7 @@
       </w:pPr>
     </w:lvl>
   </w:abstractNum>
-  <w:abstractNum w:abstractNumId="35">
+  <w:abstractNum w:abstractNumId="36">
     <w:nsid w:val="778C7994"/>
     <w:multiLevelType w:val="hybridMultilevel"/>
     <w:tmpl w:val="FB707C82"/>
@@ -12229,7 +12775,7 @@
       </w:pPr>
     </w:lvl>
   </w:abstractNum>
-  <w:abstractNum w:abstractNumId="36">
+  <w:abstractNum w:abstractNumId="37">
     <w:nsid w:val="78077725"/>
     <w:multiLevelType w:val="hybridMultilevel"/>
     <w:tmpl w:val="18605EB8"/>
@@ -12315,7 +12861,7 @@
       </w:pPr>
     </w:lvl>
   </w:abstractNum>
-  <w:abstractNum w:abstractNumId="37">
+  <w:abstractNum w:abstractNumId="38">
     <w:nsid w:val="785B1319"/>
     <w:multiLevelType w:val="hybridMultilevel"/>
     <w:tmpl w:val="D41A6716"/>
@@ -12401,7 +12947,7 @@
       </w:pPr>
     </w:lvl>
   </w:abstractNum>
-  <w:abstractNum w:abstractNumId="38">
+  <w:abstractNum w:abstractNumId="39">
     <w:nsid w:val="7D59073B"/>
     <w:multiLevelType w:val="hybridMultilevel"/>
     <w:tmpl w:val="00EA902C"/>
@@ -12487,7 +13033,7 @@
       </w:pPr>
     </w:lvl>
   </w:abstractNum>
-  <w:abstractNum w:abstractNumId="39">
+  <w:abstractNum w:abstractNumId="40">
     <w:nsid w:val="7D6B5667"/>
     <w:multiLevelType w:val="hybridMultilevel"/>
     <w:tmpl w:val="EAAE99B0"/>
@@ -12574,10 +13120,10 @@
     </w:lvl>
   </w:abstractNum>
   <w:num w:numId="1">
-    <w:abstractNumId w:val="30"/>
+    <w:abstractNumId w:val="31"/>
   </w:num>
   <w:num w:numId="2">
-    <w:abstractNumId w:val="22"/>
+    <w:abstractNumId w:val="23"/>
   </w:num>
   <w:num w:numId="3">
     <w:abstractNumId w:val="6"/>
@@ -12586,40 +13132,40 @@
     <w:abstractNumId w:val="3"/>
   </w:num>
   <w:num w:numId="5">
-    <w:abstractNumId w:val="38"/>
+    <w:abstractNumId w:val="39"/>
   </w:num>
   <w:num w:numId="6">
     <w:abstractNumId w:val="11"/>
   </w:num>
   <w:num w:numId="7">
-    <w:abstractNumId w:val="20"/>
+    <w:abstractNumId w:val="21"/>
   </w:num>
   <w:num w:numId="8">
     <w:abstractNumId w:val="10"/>
   </w:num>
   <w:num w:numId="9">
-    <w:abstractNumId w:val="39"/>
+    <w:abstractNumId w:val="40"/>
   </w:num>
   <w:num w:numId="10">
-    <w:abstractNumId w:val="35"/>
+    <w:abstractNumId w:val="36"/>
   </w:num>
   <w:num w:numId="11">
     <w:abstractNumId w:val="12"/>
   </w:num>
   <w:num w:numId="12">
-    <w:abstractNumId w:val="34"/>
+    <w:abstractNumId w:val="35"/>
   </w:num>
   <w:num w:numId="13">
     <w:abstractNumId w:val="9"/>
   </w:num>
   <w:num w:numId="14">
+    <w:abstractNumId w:val="38"/>
+  </w:num>
+  <w:num w:numId="15">
     <w:abstractNumId w:val="37"/>
   </w:num>
-  <w:num w:numId="15">
-    <w:abstractNumId w:val="36"/>
-  </w:num>
   <w:num w:numId="16">
-    <w:abstractNumId w:val="28"/>
+    <w:abstractNumId w:val="29"/>
   </w:num>
   <w:num w:numId="17">
     <w:abstractNumId w:val="19"/>
@@ -12631,22 +13177,22 @@
     <w:abstractNumId w:val="8"/>
   </w:num>
   <w:num w:numId="20">
-    <w:abstractNumId w:val="27"/>
+    <w:abstractNumId w:val="28"/>
   </w:num>
   <w:num w:numId="21">
     <w:abstractNumId w:val="17"/>
   </w:num>
   <w:num w:numId="22">
-    <w:abstractNumId w:val="26"/>
+    <w:abstractNumId w:val="27"/>
   </w:num>
   <w:num w:numId="23">
-    <w:abstractNumId w:val="33"/>
+    <w:abstractNumId w:val="34"/>
   </w:num>
   <w:num w:numId="24">
     <w:abstractNumId w:val="1"/>
   </w:num>
   <w:num w:numId="25">
-    <w:abstractNumId w:val="23"/>
+    <w:abstractNumId w:val="24"/>
   </w:num>
   <w:num w:numId="26">
     <w:abstractNumId w:val="4"/>
@@ -12655,13 +13201,13 @@
     <w:abstractNumId w:val="5"/>
   </w:num>
   <w:num w:numId="28">
-    <w:abstractNumId w:val="32"/>
+    <w:abstractNumId w:val="33"/>
   </w:num>
   <w:num w:numId="29">
-    <w:abstractNumId w:val="21"/>
+    <w:abstractNumId w:val="22"/>
   </w:num>
   <w:num w:numId="30">
-    <w:abstractNumId w:val="29"/>
+    <w:abstractNumId w:val="30"/>
   </w:num>
   <w:num w:numId="31">
     <w:abstractNumId w:val="15"/>
@@ -12676,13 +13222,13 @@
     <w:abstractNumId w:val="16"/>
   </w:num>
   <w:num w:numId="35">
-    <w:abstractNumId w:val="31"/>
+    <w:abstractNumId w:val="32"/>
   </w:num>
   <w:num w:numId="36">
-    <w:abstractNumId w:val="25"/>
+    <w:abstractNumId w:val="26"/>
   </w:num>
   <w:num w:numId="37">
-    <w:abstractNumId w:val="24"/>
+    <w:abstractNumId w:val="25"/>
   </w:num>
   <w:num w:numId="38">
     <w:abstractNumId w:val="0"/>
@@ -12692,6 +13238,9 @@
   </w:num>
   <w:num w:numId="40">
     <w:abstractNumId w:val="2"/>
+  </w:num>
+  <w:num w:numId="41">
+    <w:abstractNumId w:val="20"/>
   </w:num>
 </w:numbering>
 </file>
@@ -14402,11 +14951,53 @@
     </b:Author>
     <b:RefOrder>26</b:RefOrder>
   </b:Source>
+  <b:Source>
+    <b:Year>2012</b:Year>
+    <b:BIBTEX_Entry>misc</b:BIBTEX_Entry>
+    <b:SourceType>Misc</b:SourceType>
+    <b:Title>Usability 101: Introduction to Usability</b:Title>
+    <b:Tag>Nielsen2012</b:Tag>
+    <b:BIBTEX_HowPublished>URL:http://www.useit.com/alertbox/20030825.html</b:BIBTEX_HowPublished>
+    <b:URL>http://www.useit.com/alertbox/20030825.html</b:URL>
+    <b:Author>
+      <b:Author>
+        <b:NameList>
+          <b:Person>
+            <b:Last>Nielsen</b:Last>
+            <b:First>J.</b:First>
+          </b:Person>
+        </b:NameList>
+      </b:Author>
+    </b:Author>
+    <b:PublicationTitle>Usability 101: Introduction to Usability</b:PublicationTitle>
+    <b:RefOrder>27</b:RefOrder>
+  </b:Source>
+  <b:Source>
+    <b:Year>2010</b:Year>
+    <b:BIBTEX_Entry>misc</b:BIBTEX_Entry>
+    <b:SourceType>Misc</b:SourceType>
+    <b:Title>Plantilla del modelo del dominio</b:Title>
+    <b:Tag>SparxSystems2010</b:Tag>
+    <b:BIBTEX_HowPublished>\url{http://www.sparxsystems.com.ar/download/ayuda/domain_model_pattern.htm}</b:BIBTEX_HowPublished>
+    <b:URL>http://www.sparxsystems.com.ar/download/ayuda/domain_model_pattern.htm</b:URL>
+    <b:Author>
+      <b:Author>
+        <b:NameList>
+          <b:Person>
+            <b:Last>Systems</b:Last>
+            <b:First>Sparx</b:First>
+          </b:Person>
+        </b:NameList>
+      </b:Author>
+    </b:Author>
+    <b:PublicationTitle>Plantilla del modelo del dominio</b:PublicationTitle>
+    <b:RefOrder>28</b:RefOrder>
+  </b:Source>
 </b:Sources>
 </file>
 
 <file path=customXml/itemProps1.xml><?xml version="1.0" encoding="utf-8"?>
-<ds:datastoreItem xmlns:ds="http://schemas.openxmlformats.org/officeDocument/2006/customXml" ds:itemID="{E4125744-0ADA-47D7-811E-4518EC7ECB11}">
+<ds:datastoreItem xmlns:ds="http://schemas.openxmlformats.org/officeDocument/2006/customXml" ds:itemID="{7CF976BB-E7E2-40A4-9F6A-CBCF6299E06F}">
   <ds:schemaRefs>
     <ds:schemaRef ds:uri="http://schemas.openxmlformats.org/officeDocument/2006/bibliography"/>
   </ds:schemaRefs>

</xml_diff>

<commit_message>
Agregue a la tabla del dominio
1 Ruta
2 Maquina
</commit_message>
<xml_diff>
--- a/Informe de las Prácticas Profesionales 1 .docx
+++ b/Informe de las Prácticas Profesionales 1 .docx
@@ -7813,7 +7813,13 @@
     </w:p>
     <w:p>
       <w:r>
-        <w:t>Un Modelo del dominio es un modelo conceptual de alto nivel que define objetos físicos y abstractos en un área de interés para el Proyecto. Se puede usar para documentar relaciones entre ellos y responsabilidades de clases conceptuales</w:t>
+        <w:t>Un Modelo del dominio es un modelo conceptual de alto nivel que define objetos físicos y abstractos</w:t>
+      </w:r>
+      <w:r>
+        <w:t xml:space="preserve"> en un área de interés para el p</w:t>
+      </w:r>
+      <w:r>
+        <w:t>royecto. Se puede usar para documentar relaciones entre ellos y responsabilidades de clases conceptuales</w:t>
       </w:r>
       <w:sdt>
         <w:sdtPr>
@@ -7865,10 +7871,455 @@
       </w:r>
     </w:p>
     <w:p>
-      <w:bookmarkStart w:id="7" w:name="_GoBack"/>
-      <w:bookmarkEnd w:id="7"/>
-    </w:p>
+      <w:pPr>
+        <w:pStyle w:val="Descripcin"/>
+        <w:keepNext/>
+        <w:jc w:val="center"/>
+        <w:rPr>
+          <w:b/>
+        </w:rPr>
+      </w:pPr>
+      <w:r>
+        <w:rPr>
+          <w:b/>
+        </w:rPr>
+        <w:t xml:space="preserve">Tabla </w:t>
+      </w:r>
+      <w:r>
+        <w:rPr>
+          <w:b/>
+        </w:rPr>
+        <w:fldChar w:fldCharType="begin"/>
+      </w:r>
+      <w:r>
+        <w:rPr>
+          <w:b/>
+        </w:rPr>
+        <w:instrText xml:space="preserve"> SEQ Tabla \* ARABIC </w:instrText>
+      </w:r>
+      <w:r>
+        <w:rPr>
+          <w:b/>
+        </w:rPr>
+        <w:fldChar w:fldCharType="separate"/>
+      </w:r>
+      <w:r>
+        <w:rPr>
+          <w:b/>
+          <w:noProof/>
+        </w:rPr>
+        <w:t>1</w:t>
+      </w:r>
+      <w:r>
+        <w:rPr>
+          <w:b/>
+        </w:rPr>
+        <w:fldChar w:fldCharType="end"/>
+      </w:r>
+      <w:r>
+        <w:rPr>
+          <w:b/>
+        </w:rPr>
+        <w:t xml:space="preserve"> Definición de las entidades.</w:t>
+      </w:r>
+    </w:p>
+    <w:tbl>
+      <w:tblPr>
+        <w:tblStyle w:val="Tablanormal1"/>
+        <w:tblW w:w="0" w:type="auto"/>
+        <w:tblLook w:val="04A0" w:firstRow="1" w:lastRow="0" w:firstColumn="1" w:lastColumn="0" w:noHBand="0" w:noVBand="1"/>
+      </w:tblPr>
+      <w:tblGrid>
+        <w:gridCol w:w="4247"/>
+        <w:gridCol w:w="4247"/>
+      </w:tblGrid>
+      <w:tr>
+        <w:trPr>
+          <w:cnfStyle w:val="100000000000" w:firstRow="1" w:lastRow="0" w:firstColumn="0" w:lastColumn="0" w:oddVBand="0" w:evenVBand="0" w:oddHBand="0" w:evenHBand="0" w:firstRowFirstColumn="0" w:firstRowLastColumn="0" w:lastRowFirstColumn="0" w:lastRowLastColumn="0"/>
+        </w:trPr>
+        <w:tc>
+          <w:tcPr>
+            <w:cnfStyle w:val="001000000000" w:firstRow="0" w:lastRow="0" w:firstColumn="1" w:lastColumn="0" w:oddVBand="0" w:evenVBand="0" w:oddHBand="0" w:evenHBand="0" w:firstRowFirstColumn="0" w:firstRowLastColumn="0" w:lastRowFirstColumn="0" w:lastRowLastColumn="0"/>
+            <w:tcW w:w="4247" w:type="dxa"/>
+          </w:tcPr>
+          <w:p>
+            <w:r>
+              <w:t>Entidad del negocio</w:t>
+            </w:r>
+          </w:p>
+        </w:tc>
+        <w:tc>
+          <w:tcPr>
+            <w:tcW w:w="4247" w:type="dxa"/>
+          </w:tcPr>
+          <w:p>
+            <w:pPr>
+              <w:cnfStyle w:val="100000000000" w:firstRow="1" w:lastRow="0" w:firstColumn="0" w:lastColumn="0" w:oddVBand="0" w:evenVBand="0" w:oddHBand="0" w:evenHBand="0" w:firstRowFirstColumn="0" w:firstRowLastColumn="0" w:lastRowFirstColumn="0" w:lastRowLastColumn="0"/>
+            </w:pPr>
+            <w:r>
+              <w:t>Descripción</w:t>
+            </w:r>
+          </w:p>
+        </w:tc>
+      </w:tr>
+      <w:tr>
+        <w:trPr>
+          <w:cnfStyle w:val="000000100000" w:firstRow="0" w:lastRow="0" w:firstColumn="0" w:lastColumn="0" w:oddVBand="0" w:evenVBand="0" w:oddHBand="1" w:evenHBand="0" w:firstRowFirstColumn="0" w:firstRowLastColumn="0" w:lastRowFirstColumn="0" w:lastRowLastColumn="0"/>
+        </w:trPr>
+        <w:tc>
+          <w:tcPr>
+            <w:cnfStyle w:val="001000000000" w:firstRow="0" w:lastRow="0" w:firstColumn="1" w:lastColumn="0" w:oddVBand="0" w:evenVBand="0" w:oddHBand="0" w:evenHBand="0" w:firstRowFirstColumn="0" w:firstRowLastColumn="0" w:lastRowFirstColumn="0" w:lastRowLastColumn="0"/>
+            <w:tcW w:w="4247" w:type="dxa"/>
+          </w:tcPr>
+          <w:p>
+            <w:pPr>
+              <w:rPr>
+                <w:b w:val="0"/>
+              </w:rPr>
+            </w:pPr>
+            <w:r>
+              <w:rPr>
+                <w:b w:val="0"/>
+              </w:rPr>
+              <w:t>Equipo</w:t>
+            </w:r>
+          </w:p>
+        </w:tc>
+        <w:tc>
+          <w:tcPr>
+            <w:tcW w:w="4247" w:type="dxa"/>
+          </w:tcPr>
+          <w:p>
+            <w:pPr>
+              <w:cnfStyle w:val="000000100000" w:firstRow="0" w:lastRow="0" w:firstColumn="0" w:lastColumn="0" w:oddVBand="0" w:evenVBand="0" w:oddHBand="1" w:evenHBand="0" w:firstRowFirstColumn="0" w:firstRowLastColumn="0" w:lastRowFirstColumn="0" w:lastRowLastColumn="0"/>
+            </w:pPr>
+            <w:r>
+              <w:t>Equipo que contiene el software de monitoreo.</w:t>
+            </w:r>
+          </w:p>
+        </w:tc>
+      </w:tr>
+      <w:tr>
+        <w:tc>
+          <w:tcPr>
+            <w:cnfStyle w:val="001000000000" w:firstRow="0" w:lastRow="0" w:firstColumn="1" w:lastColumn="0" w:oddVBand="0" w:evenVBand="0" w:oddHBand="0" w:evenHBand="0" w:firstRowFirstColumn="0" w:firstRowLastColumn="0" w:lastRowFirstColumn="0" w:lastRowLastColumn="0"/>
+            <w:tcW w:w="4247" w:type="dxa"/>
+          </w:tcPr>
+          <w:p>
+            <w:pPr>
+              <w:rPr>
+                <w:b w:val="0"/>
+              </w:rPr>
+            </w:pPr>
+            <w:r>
+              <w:rPr>
+                <w:b w:val="0"/>
+              </w:rPr>
+              <w:t>Receptor</w:t>
+            </w:r>
+            <w:r>
+              <w:rPr>
+                <w:b w:val="0"/>
+              </w:rPr>
+              <w:t xml:space="preserve"> del </w:t>
+            </w:r>
+            <w:r>
+              <w:rPr>
+                <w:b w:val="0"/>
+              </w:rPr>
+              <w:t>Equipo</w:t>
+            </w:r>
+          </w:p>
+        </w:tc>
+        <w:tc>
+          <w:tcPr>
+            <w:tcW w:w="4247" w:type="dxa"/>
+          </w:tcPr>
+          <w:p>
+            <w:pPr>
+              <w:cnfStyle w:val="000000000000" w:firstRow="0" w:lastRow="0" w:firstColumn="0" w:lastColumn="0" w:oddVBand="0" w:evenVBand="0" w:oddHBand="0" w:evenHBand="0" w:firstRowFirstColumn="0" w:firstRowLastColumn="0" w:lastRowFirstColumn="0" w:lastRowLastColumn="0"/>
+            </w:pPr>
+            <w:r>
+              <w:t>Dispositivo que captura la señal analógica, realiza la conversión analógica-digital y se encarga de transmitirla</w:t>
+            </w:r>
+            <w:r>
+              <w:t xml:space="preserve"> al Equipo.</w:t>
+            </w:r>
+          </w:p>
+        </w:tc>
+      </w:tr>
+      <w:tr>
+        <w:trPr>
+          <w:cnfStyle w:val="000000100000" w:firstRow="0" w:lastRow="0" w:firstColumn="0" w:lastColumn="0" w:oddVBand="0" w:evenVBand="0" w:oddHBand="1" w:evenHBand="0" w:firstRowFirstColumn="0" w:firstRowLastColumn="0" w:lastRowFirstColumn="0" w:lastRowLastColumn="0"/>
+        </w:trPr>
+        <w:tc>
+          <w:tcPr>
+            <w:cnfStyle w:val="001000000000" w:firstRow="0" w:lastRow="0" w:firstColumn="1" w:lastColumn="0" w:oddVBand="0" w:evenVBand="0" w:oddHBand="0" w:evenHBand="0" w:firstRowFirstColumn="0" w:firstRowLastColumn="0" w:lastRowFirstColumn="0" w:lastRowLastColumn="0"/>
+            <w:tcW w:w="4247" w:type="dxa"/>
+          </w:tcPr>
+          <w:p>
+            <w:pPr>
+              <w:rPr>
+                <w:b w:val="0"/>
+              </w:rPr>
+            </w:pPr>
+            <w:r>
+              <w:rPr>
+                <w:b w:val="0"/>
+              </w:rPr>
+              <w:t>Receptor</w:t>
+            </w:r>
+          </w:p>
+        </w:tc>
+        <w:tc>
+          <w:tcPr>
+            <w:tcW w:w="4247" w:type="dxa"/>
+          </w:tcPr>
+          <w:p>
+            <w:pPr>
+              <w:cnfStyle w:val="000000100000" w:firstRow="0" w:lastRow="0" w:firstColumn="0" w:lastColumn="0" w:oddVBand="0" w:evenVBand="0" w:oddHBand="1" w:evenHBand="0" w:firstRowFirstColumn="0" w:firstRowLastColumn="0" w:lastRowFirstColumn="0" w:lastRowLastColumn="0"/>
+            </w:pPr>
+            <w:r>
+              <w:t>Controla el Receptor del Equipo a través de un Driver.</w:t>
+            </w:r>
+          </w:p>
+        </w:tc>
+        <w:bookmarkStart w:id="7" w:name="_GoBack"/>
+        <w:bookmarkEnd w:id="7"/>
+      </w:tr>
+      <w:tr>
+        <w:tc>
+          <w:tcPr>
+            <w:cnfStyle w:val="001000000000" w:firstRow="0" w:lastRow="0" w:firstColumn="1" w:lastColumn="0" w:oddVBand="0" w:evenVBand="0" w:oddHBand="0" w:evenHBand="0" w:firstRowFirstColumn="0" w:firstRowLastColumn="0" w:lastRowFirstColumn="0" w:lastRowLastColumn="0"/>
+            <w:tcW w:w="4247" w:type="dxa"/>
+          </w:tcPr>
+          <w:p>
+            <w:pPr>
+              <w:rPr>
+                <w:b w:val="0"/>
+              </w:rPr>
+            </w:pPr>
+            <w:r>
+              <w:rPr>
+                <w:b w:val="0"/>
+              </w:rPr>
+              <w:t>Driver</w:t>
+            </w:r>
+          </w:p>
+        </w:tc>
+        <w:tc>
+          <w:tcPr>
+            <w:tcW w:w="4247" w:type="dxa"/>
+          </w:tcPr>
+          <w:p>
+            <w:pPr>
+              <w:cnfStyle w:val="000000000000" w:firstRow="0" w:lastRow="0" w:firstColumn="0" w:lastColumn="0" w:oddVBand="0" w:evenVBand="0" w:oddHBand="0" w:evenHBand="0" w:firstRowFirstColumn="0" w:firstRowLastColumn="0" w:lastRowFirstColumn="0" w:lastRowLastColumn="0"/>
+            </w:pPr>
+            <w:r>
+              <w:t>Entidad encargada de controlar el flujo de información entre el Receptor y el Receptor del Equipo.</w:t>
+            </w:r>
+          </w:p>
+        </w:tc>
+      </w:tr>
+      <w:tr>
+        <w:trPr>
+          <w:cnfStyle w:val="000000100000" w:firstRow="0" w:lastRow="0" w:firstColumn="0" w:lastColumn="0" w:oddVBand="0" w:evenVBand="0" w:oddHBand="1" w:evenHBand="0" w:firstRowFirstColumn="0" w:firstRowLastColumn="0" w:lastRowFirstColumn="0" w:lastRowLastColumn="0"/>
+        </w:trPr>
+        <w:tc>
+          <w:tcPr>
+            <w:cnfStyle w:val="001000000000" w:firstRow="0" w:lastRow="0" w:firstColumn="1" w:lastColumn="0" w:oddVBand="0" w:evenVBand="0" w:oddHBand="0" w:evenHBand="0" w:firstRowFirstColumn="0" w:firstRowLastColumn="0" w:lastRowFirstColumn="0" w:lastRowLastColumn="0"/>
+            <w:tcW w:w="4247" w:type="dxa"/>
+          </w:tcPr>
+          <w:p>
+            <w:pPr>
+              <w:rPr>
+                <w:b w:val="0"/>
+              </w:rPr>
+            </w:pPr>
+            <w:r>
+              <w:rPr>
+                <w:b w:val="0"/>
+              </w:rPr>
+              <w:lastRenderedPageBreak/>
+              <w:t>Señal digital</w:t>
+            </w:r>
+          </w:p>
+        </w:tc>
+        <w:tc>
+          <w:tcPr>
+            <w:tcW w:w="4247" w:type="dxa"/>
+          </w:tcPr>
+          <w:p>
+            <w:pPr>
+              <w:cnfStyle w:val="000000100000" w:firstRow="0" w:lastRow="0" w:firstColumn="0" w:lastColumn="0" w:oddVBand="0" w:evenVBand="0" w:oddHBand="1" w:evenHBand="0" w:firstRowFirstColumn="0" w:firstRowLastColumn="0" w:lastRowFirstColumn="0" w:lastRowLastColumn="0"/>
+            </w:pPr>
+            <w:r>
+              <w:t>Señal enviada por el Receptor del Equipo.</w:t>
+            </w:r>
+          </w:p>
+        </w:tc>
+      </w:tr>
+      <w:tr>
+        <w:tc>
+          <w:tcPr>
+            <w:cnfStyle w:val="001000000000" w:firstRow="0" w:lastRow="0" w:firstColumn="1" w:lastColumn="0" w:oddVBand="0" w:evenVBand="0" w:oddHBand="0" w:evenHBand="0" w:firstRowFirstColumn="0" w:firstRowLastColumn="0" w:lastRowFirstColumn="0" w:lastRowLastColumn="0"/>
+            <w:tcW w:w="4247" w:type="dxa"/>
+          </w:tcPr>
+          <w:p>
+            <w:pPr>
+              <w:rPr>
+                <w:b w:val="0"/>
+              </w:rPr>
+            </w:pPr>
+            <w:r>
+              <w:rPr>
+                <w:b w:val="0"/>
+              </w:rPr>
+              <w:t>Señal analógica</w:t>
+            </w:r>
+          </w:p>
+        </w:tc>
+        <w:tc>
+          <w:tcPr>
+            <w:tcW w:w="4247" w:type="dxa"/>
+          </w:tcPr>
+          <w:p>
+            <w:pPr>
+              <w:cnfStyle w:val="000000000000" w:firstRow="0" w:lastRow="0" w:firstColumn="0" w:lastColumn="0" w:oddVBand="0" w:evenVBand="0" w:oddHBand="0" w:evenHBand="0" w:firstRowFirstColumn="0" w:firstRowLastColumn="0" w:lastRowFirstColumn="0" w:lastRowLastColumn="0"/>
+            </w:pPr>
+            <w:r>
+              <w:t xml:space="preserve">Señal que se encuentra en el espectro, la cual es capturada por el Receptor </w:t>
+            </w:r>
+            <w:r>
+              <w:t>del Equipo</w:t>
+            </w:r>
+            <w:r>
+              <w:t>.</w:t>
+            </w:r>
+          </w:p>
+        </w:tc>
+      </w:tr>
+      <w:tr>
+        <w:trPr>
+          <w:cnfStyle w:val="000000100000" w:firstRow="0" w:lastRow="0" w:firstColumn="0" w:lastColumn="0" w:oddVBand="0" w:evenVBand="0" w:oddHBand="1" w:evenHBand="0" w:firstRowFirstColumn="0" w:firstRowLastColumn="0" w:lastRowFirstColumn="0" w:lastRowLastColumn="0"/>
+        </w:trPr>
+        <w:tc>
+          <w:tcPr>
+            <w:cnfStyle w:val="001000000000" w:firstRow="0" w:lastRow="0" w:firstColumn="1" w:lastColumn="0" w:oddVBand="0" w:evenVBand="0" w:oddHBand="0" w:evenHBand="0" w:firstRowFirstColumn="0" w:firstRowLastColumn="0" w:lastRowFirstColumn="0" w:lastRowLastColumn="0"/>
+            <w:tcW w:w="4247" w:type="dxa"/>
+          </w:tcPr>
+          <w:p>
+            <w:pPr>
+              <w:rPr>
+                <w:b w:val="0"/>
+              </w:rPr>
+            </w:pPr>
+            <w:r>
+              <w:rPr>
+                <w:b w:val="0"/>
+              </w:rPr>
+              <w:t>Gráfico</w:t>
+            </w:r>
+          </w:p>
+        </w:tc>
+        <w:tc>
+          <w:tcPr>
+            <w:tcW w:w="4247" w:type="dxa"/>
+          </w:tcPr>
+          <w:p>
+            <w:pPr>
+              <w:cnfStyle w:val="000000100000" w:firstRow="0" w:lastRow="0" w:firstColumn="0" w:lastColumn="0" w:oddVBand="0" w:evenVBand="0" w:oddHBand="1" w:evenHBand="0" w:firstRowFirstColumn="0" w:firstRowLastColumn="0" w:lastRowFirstColumn="0" w:lastRowLastColumn="0"/>
+            </w:pPr>
+            <w:r>
+              <w:t>Elemento en el que se representa la señal digital</w:t>
+            </w:r>
+            <w:r>
+              <w:t>.</w:t>
+            </w:r>
+          </w:p>
+        </w:tc>
+      </w:tr>
+      <w:tr>
+        <w:tc>
+          <w:tcPr>
+            <w:cnfStyle w:val="001000000000" w:firstRow="0" w:lastRow="0" w:firstColumn="1" w:lastColumn="0" w:oddVBand="0" w:evenVBand="0" w:oddHBand="0" w:evenHBand="0" w:firstRowFirstColumn="0" w:firstRowLastColumn="0" w:lastRowFirstColumn="0" w:lastRowLastColumn="0"/>
+            <w:tcW w:w="4247" w:type="dxa"/>
+          </w:tcPr>
+          <w:p>
+            <w:pPr>
+              <w:rPr>
+                <w:b w:val="0"/>
+              </w:rPr>
+            </w:pPr>
+            <w:r>
+              <w:rPr>
+                <w:b w:val="0"/>
+              </w:rPr>
+              <w:t>Ruta</w:t>
+            </w:r>
+          </w:p>
+        </w:tc>
+        <w:tc>
+          <w:tcPr>
+            <w:tcW w:w="4247" w:type="dxa"/>
+          </w:tcPr>
+          <w:p>
+            <w:pPr>
+              <w:cnfStyle w:val="000000000000" w:firstRow="0" w:lastRow="0" w:firstColumn="0" w:lastColumn="0" w:oddVBand="0" w:evenVBand="0" w:oddHBand="0" w:evenHBand="0" w:firstRowFirstColumn="0" w:firstRowLastColumn="0" w:lastRowFirstColumn="0" w:lastRowLastColumn="0"/>
+            </w:pPr>
+            <w:r>
+              <w:t>Camino</w:t>
+            </w:r>
+            <w:r>
+              <w:t xml:space="preserve"> por el cual se realizan las mediciones para ejecutar eficiente y rápidamente el monitoreo de una línea de máquinas.</w:t>
+            </w:r>
+          </w:p>
+        </w:tc>
+      </w:tr>
+      <w:tr>
+        <w:trPr>
+          <w:cnfStyle w:val="000000100000" w:firstRow="0" w:lastRow="0" w:firstColumn="0" w:lastColumn="0" w:oddVBand="0" w:evenVBand="0" w:oddHBand="1" w:evenHBand="0" w:firstRowFirstColumn="0" w:firstRowLastColumn="0" w:lastRowFirstColumn="0" w:lastRowLastColumn="0"/>
+        </w:trPr>
+        <w:tc>
+          <w:tcPr>
+            <w:cnfStyle w:val="001000000000" w:firstRow="0" w:lastRow="0" w:firstColumn="1" w:lastColumn="0" w:oddVBand="0" w:evenVBand="0" w:oddHBand="0" w:evenHBand="0" w:firstRowFirstColumn="0" w:firstRowLastColumn="0" w:lastRowFirstColumn="0" w:lastRowLastColumn="0"/>
+            <w:tcW w:w="4247" w:type="dxa"/>
+          </w:tcPr>
+          <w:p>
+            <w:pPr>
+              <w:rPr>
+                <w:b w:val="0"/>
+              </w:rPr>
+            </w:pPr>
+            <w:r>
+              <w:rPr>
+                <w:b w:val="0"/>
+              </w:rPr>
+              <w:t>Máquina</w:t>
+            </w:r>
+          </w:p>
+        </w:tc>
+        <w:tc>
+          <w:tcPr>
+            <w:tcW w:w="4247" w:type="dxa"/>
+          </w:tcPr>
+          <w:p>
+            <w:pPr>
+              <w:cnfStyle w:val="000000100000" w:firstRow="0" w:lastRow="0" w:firstColumn="0" w:lastColumn="0" w:oddVBand="0" w:evenVBand="0" w:oddHBand="1" w:evenHBand="0" w:firstRowFirstColumn="0" w:firstRowLastColumn="0" w:lastRowFirstColumn="0" w:lastRowLastColumn="0"/>
+            </w:pPr>
+            <w:r>
+              <w:t>Máquina que realiza una operación y genera señales vibratorias.</w:t>
+            </w:r>
+          </w:p>
+        </w:tc>
+      </w:tr>
+    </w:tbl>
     <w:p/>
+    <w:p>
+      <w:r>
+        <w:t>2.3.2 Representación del modelo del dominio.</w:t>
+      </w:r>
+    </w:p>
     <w:p/>
     <w:p/>
     <w:p/>
@@ -8986,7 +9437,7 @@
           <w:rPr>
             <w:noProof/>
           </w:rPr>
-          <w:t>20</w:t>
+          <w:t>21</w:t>
         </w:r>
         <w:r>
           <w:fldChar w:fldCharType="end"/>
@@ -14099,6 +14550,76 @@
       <w:spacing w:val="15"/>
       <w:lang w:val="es-ES"/>
     </w:rPr>
+  </w:style>
+  <w:style w:type="table" w:styleId="Tablanormal1">
+    <w:name w:val="Plain Table 1"/>
+    <w:basedOn w:val="Tablanormal"/>
+    <w:uiPriority w:val="41"/>
+    <w:rsid w:val="00423FC7"/>
+    <w:pPr>
+      <w:spacing w:after="0" w:line="240" w:lineRule="auto"/>
+    </w:pPr>
+    <w:tblPr>
+      <w:tblStyleRowBandSize w:val="1"/>
+      <w:tblStyleColBandSize w:val="1"/>
+      <w:tblInd w:w="0" w:type="dxa"/>
+      <w:tblBorders>
+        <w:top w:val="single" w:sz="4" w:space="0" w:color="BFBFBF" w:themeColor="background1" w:themeShade="BF"/>
+        <w:left w:val="single" w:sz="4" w:space="0" w:color="BFBFBF" w:themeColor="background1" w:themeShade="BF"/>
+        <w:bottom w:val="single" w:sz="4" w:space="0" w:color="BFBFBF" w:themeColor="background1" w:themeShade="BF"/>
+        <w:right w:val="single" w:sz="4" w:space="0" w:color="BFBFBF" w:themeColor="background1" w:themeShade="BF"/>
+        <w:insideH w:val="single" w:sz="4" w:space="0" w:color="BFBFBF" w:themeColor="background1" w:themeShade="BF"/>
+        <w:insideV w:val="single" w:sz="4" w:space="0" w:color="BFBFBF" w:themeColor="background1" w:themeShade="BF"/>
+      </w:tblBorders>
+      <w:tblCellMar>
+        <w:top w:w="0" w:type="dxa"/>
+        <w:left w:w="108" w:type="dxa"/>
+        <w:bottom w:w="0" w:type="dxa"/>
+        <w:right w:w="108" w:type="dxa"/>
+      </w:tblCellMar>
+    </w:tblPr>
+    <w:tblStylePr w:type="firstRow">
+      <w:rPr>
+        <w:b/>
+        <w:bCs/>
+      </w:rPr>
+    </w:tblStylePr>
+    <w:tblStylePr w:type="lastRow">
+      <w:rPr>
+        <w:b/>
+        <w:bCs/>
+      </w:rPr>
+      <w:tblPr/>
+      <w:tcPr>
+        <w:tcBorders>
+          <w:top w:val="double" w:sz="4" w:space="0" w:color="BFBFBF" w:themeColor="background1" w:themeShade="BF"/>
+        </w:tcBorders>
+      </w:tcPr>
+    </w:tblStylePr>
+    <w:tblStylePr w:type="firstCol">
+      <w:rPr>
+        <w:b/>
+        <w:bCs/>
+      </w:rPr>
+    </w:tblStylePr>
+    <w:tblStylePr w:type="lastCol">
+      <w:rPr>
+        <w:b/>
+        <w:bCs/>
+      </w:rPr>
+    </w:tblStylePr>
+    <w:tblStylePr w:type="band1Vert">
+      <w:tblPr/>
+      <w:tcPr>
+        <w:shd w:val="clear" w:color="auto" w:fill="F2F2F2" w:themeFill="background1" w:themeFillShade="F2"/>
+      </w:tcPr>
+    </w:tblStylePr>
+    <w:tblStylePr w:type="band1Horz">
+      <w:tblPr/>
+      <w:tcPr>
+        <w:shd w:val="clear" w:color="auto" w:fill="F2F2F2" w:themeFill="background1" w:themeFillShade="F2"/>
+      </w:tcPr>
+    </w:tblStylePr>
   </w:style>
 </w:styles>
 </file>
@@ -14997,7 +15518,7 @@
 </file>
 
 <file path=customXml/itemProps1.xml><?xml version="1.0" encoding="utf-8"?>
-<ds:datastoreItem xmlns:ds="http://schemas.openxmlformats.org/officeDocument/2006/customXml" ds:itemID="{7CF976BB-E7E2-40A4-9F6A-CBCF6299E06F}">
+<ds:datastoreItem xmlns:ds="http://schemas.openxmlformats.org/officeDocument/2006/customXml" ds:itemID="{666CC6A8-90FF-4580-A355-EB6B0AC54EB2}">
   <ds:schemaRefs>
     <ds:schemaRef ds:uri="http://schemas.openxmlformats.org/officeDocument/2006/bibliography"/>
   </ds:schemaRefs>

</xml_diff>

<commit_message>
Elimine fila del dominio y cree el diagrama
Fila Receptor ya que el control lo puede realizar el Equipo si se desea
</commit_message>
<xml_diff>
--- a/Informe de las Prácticas Profesionales 1 .docx
+++ b/Informe de las Prácticas Profesionales 1 .docx
@@ -7994,7 +7994,15 @@
               <w:cnfStyle w:val="000000100000" w:firstRow="0" w:lastRow="0" w:firstColumn="0" w:lastColumn="0" w:oddVBand="0" w:evenVBand="0" w:oddHBand="1" w:evenHBand="0" w:firstRowFirstColumn="0" w:firstRowLastColumn="0" w:lastRowFirstColumn="0" w:lastRowLastColumn="0"/>
             </w:pPr>
             <w:r>
-              <w:t>Equipo que contiene el software de monitoreo.</w:t>
+              <w:t>Equipo que contiene el software de monitoreo</w:t>
+            </w:r>
+            <w:r>
+              <w:t xml:space="preserve"> y puede controlar</w:t>
+            </w:r>
+            <w:bookmarkStart w:id="7" w:name="_GoBack"/>
+            <w:bookmarkEnd w:id="7"/>
+            <w:r>
+              <w:t xml:space="preserve"> el Receptor del Equipo mediante un Driver.</w:t>
             </w:r>
           </w:p>
         </w:tc>
@@ -8067,7 +8075,7 @@
               <w:rPr>
                 <w:b w:val="0"/>
               </w:rPr>
-              <w:t>Receptor</w:t>
+              <w:t>Driver</w:t>
             </w:r>
           </w:p>
         </w:tc>
@@ -8080,51 +8088,12 @@
               <w:cnfStyle w:val="000000100000" w:firstRow="0" w:lastRow="0" w:firstColumn="0" w:lastColumn="0" w:oddVBand="0" w:evenVBand="0" w:oddHBand="1" w:evenHBand="0" w:firstRowFirstColumn="0" w:firstRowLastColumn="0" w:lastRowFirstColumn="0" w:lastRowLastColumn="0"/>
             </w:pPr>
             <w:r>
-              <w:t>Controla el Receptor del Equipo a través de un Driver.</w:t>
-            </w:r>
-          </w:p>
-        </w:tc>
-        <w:bookmarkStart w:id="7" w:name="_GoBack"/>
-        <w:bookmarkEnd w:id="7"/>
-      </w:tr>
-      <w:tr>
-        <w:tc>
-          <w:tcPr>
-            <w:cnfStyle w:val="001000000000" w:firstRow="0" w:lastRow="0" w:firstColumn="1" w:lastColumn="0" w:oddVBand="0" w:evenVBand="0" w:oddHBand="0" w:evenHBand="0" w:firstRowFirstColumn="0" w:firstRowLastColumn="0" w:lastRowFirstColumn="0" w:lastRowLastColumn="0"/>
-            <w:tcW w:w="4247" w:type="dxa"/>
-          </w:tcPr>
-          <w:p>
-            <w:pPr>
-              <w:rPr>
-                <w:b w:val="0"/>
-              </w:rPr>
-            </w:pPr>
-            <w:r>
-              <w:rPr>
-                <w:b w:val="0"/>
-              </w:rPr>
-              <w:t>Driver</w:t>
-            </w:r>
-          </w:p>
-        </w:tc>
-        <w:tc>
-          <w:tcPr>
-            <w:tcW w:w="4247" w:type="dxa"/>
-          </w:tcPr>
-          <w:p>
-            <w:pPr>
-              <w:cnfStyle w:val="000000000000" w:firstRow="0" w:lastRow="0" w:firstColumn="0" w:lastColumn="0" w:oddVBand="0" w:evenVBand="0" w:oddHBand="0" w:evenHBand="0" w:firstRowFirstColumn="0" w:firstRowLastColumn="0" w:lastRowFirstColumn="0" w:lastRowLastColumn="0"/>
-            </w:pPr>
-            <w:r>
               <w:t>Entidad encargada de controlar el flujo de información entre el Receptor y el Receptor del Equipo.</w:t>
             </w:r>
           </w:p>
         </w:tc>
       </w:tr>
       <w:tr>
-        <w:trPr>
-          <w:cnfStyle w:val="000000100000" w:firstRow="0" w:lastRow="0" w:firstColumn="0" w:lastColumn="0" w:oddVBand="0" w:evenVBand="0" w:oddHBand="1" w:evenHBand="0" w:firstRowFirstColumn="0" w:firstRowLastColumn="0" w:lastRowFirstColumn="0" w:lastRowLastColumn="0"/>
-        </w:trPr>
         <w:tc>
           <w:tcPr>
             <w:cnfStyle w:val="001000000000" w:firstRow="0" w:lastRow="0" w:firstColumn="1" w:lastColumn="0" w:oddVBand="0" w:evenVBand="0" w:oddHBand="0" w:evenHBand="0" w:firstRowFirstColumn="0" w:firstRowLastColumn="0" w:lastRowFirstColumn="0" w:lastRowLastColumn="0"/>
@@ -8151,7 +8120,7 @@
           </w:tcPr>
           <w:p>
             <w:pPr>
-              <w:cnfStyle w:val="000000100000" w:firstRow="0" w:lastRow="0" w:firstColumn="0" w:lastColumn="0" w:oddVBand="0" w:evenVBand="0" w:oddHBand="1" w:evenHBand="0" w:firstRowFirstColumn="0" w:firstRowLastColumn="0" w:lastRowFirstColumn="0" w:lastRowLastColumn="0"/>
+              <w:cnfStyle w:val="000000000000" w:firstRow="0" w:lastRow="0" w:firstColumn="0" w:lastColumn="0" w:oddVBand="0" w:evenVBand="0" w:oddHBand="0" w:evenHBand="0" w:firstRowFirstColumn="0" w:firstRowLastColumn="0" w:lastRowFirstColumn="0" w:lastRowLastColumn="0"/>
             </w:pPr>
             <w:r>
               <w:t>Señal enviada por el Receptor del Equipo.</w:t>
@@ -8160,6 +8129,9 @@
         </w:tc>
       </w:tr>
       <w:tr>
+        <w:trPr>
+          <w:cnfStyle w:val="000000100000" w:firstRow="0" w:lastRow="0" w:firstColumn="0" w:lastColumn="0" w:oddVBand="0" w:evenVBand="0" w:oddHBand="1" w:evenHBand="0" w:firstRowFirstColumn="0" w:firstRowLastColumn="0" w:lastRowFirstColumn="0" w:lastRowLastColumn="0"/>
+        </w:trPr>
         <w:tc>
           <w:tcPr>
             <w:cnfStyle w:val="001000000000" w:firstRow="0" w:lastRow="0" w:firstColumn="1" w:lastColumn="0" w:oddVBand="0" w:evenVBand="0" w:oddHBand="0" w:evenHBand="0" w:firstRowFirstColumn="0" w:firstRowLastColumn="0" w:lastRowFirstColumn="0" w:lastRowLastColumn="0"/>
@@ -8185,13 +8157,50 @@
           </w:tcPr>
           <w:p>
             <w:pPr>
-              <w:cnfStyle w:val="000000000000" w:firstRow="0" w:lastRow="0" w:firstColumn="0" w:lastColumn="0" w:oddVBand="0" w:evenVBand="0" w:oddHBand="0" w:evenHBand="0" w:firstRowFirstColumn="0" w:firstRowLastColumn="0" w:lastRowFirstColumn="0" w:lastRowLastColumn="0"/>
+              <w:cnfStyle w:val="000000100000" w:firstRow="0" w:lastRow="0" w:firstColumn="0" w:lastColumn="0" w:oddVBand="0" w:evenVBand="0" w:oddHBand="1" w:evenHBand="0" w:firstRowFirstColumn="0" w:firstRowLastColumn="0" w:lastRowFirstColumn="0" w:lastRowLastColumn="0"/>
             </w:pPr>
             <w:r>
               <w:t xml:space="preserve">Señal que se encuentra en el espectro, la cual es capturada por el Receptor </w:t>
             </w:r>
             <w:r>
               <w:t>del Equipo</w:t>
+            </w:r>
+            <w:r>
+              <w:t>.</w:t>
+            </w:r>
+          </w:p>
+        </w:tc>
+      </w:tr>
+      <w:tr>
+        <w:tc>
+          <w:tcPr>
+            <w:cnfStyle w:val="001000000000" w:firstRow="0" w:lastRow="0" w:firstColumn="1" w:lastColumn="0" w:oddVBand="0" w:evenVBand="0" w:oddHBand="0" w:evenHBand="0" w:firstRowFirstColumn="0" w:firstRowLastColumn="0" w:lastRowFirstColumn="0" w:lastRowLastColumn="0"/>
+            <w:tcW w:w="4247" w:type="dxa"/>
+          </w:tcPr>
+          <w:p>
+            <w:pPr>
+              <w:rPr>
+                <w:b w:val="0"/>
+              </w:rPr>
+            </w:pPr>
+            <w:r>
+              <w:rPr>
+                <w:b w:val="0"/>
+              </w:rPr>
+              <w:t>Gráfico</w:t>
+            </w:r>
+          </w:p>
+        </w:tc>
+        <w:tc>
+          <w:tcPr>
+            <w:tcW w:w="4247" w:type="dxa"/>
+          </w:tcPr>
+          <w:p>
+            <w:pPr>
+              <w:cnfStyle w:val="000000000000" w:firstRow="0" w:lastRow="0" w:firstColumn="0" w:lastColumn="0" w:oddVBand="0" w:evenVBand="0" w:oddHBand="0" w:evenHBand="0" w:firstRowFirstColumn="0" w:firstRowLastColumn="0" w:lastRowFirstColumn="0" w:lastRowLastColumn="0"/>
+            </w:pPr>
+            <w:r>
+              <w:t>Elemento en el que se representa la señal digital</w:t>
             </w:r>
             <w:r>
               <w:t>.</w:t>
@@ -8218,7 +8227,7 @@
               <w:rPr>
                 <w:b w:val="0"/>
               </w:rPr>
-              <w:t>Gráfico</w:t>
+              <w:t>Ruta</w:t>
             </w:r>
           </w:p>
         </w:tc>
@@ -8231,10 +8240,10 @@
               <w:cnfStyle w:val="000000100000" w:firstRow="0" w:lastRow="0" w:firstColumn="0" w:lastColumn="0" w:oddVBand="0" w:evenVBand="0" w:oddHBand="1" w:evenHBand="0" w:firstRowFirstColumn="0" w:firstRowLastColumn="0" w:lastRowFirstColumn="0" w:lastRowLastColumn="0"/>
             </w:pPr>
             <w:r>
-              <w:t>Elemento en el que se representa la señal digital</w:t>
+              <w:t>Camino</w:t>
             </w:r>
             <w:r>
-              <w:t>.</w:t>
+              <w:t xml:space="preserve"> por el cual se realizan las mediciones para ejecutar eficiente y rápidamente el monitoreo de una línea de máquinas.</w:t>
             </w:r>
           </w:p>
         </w:tc>
@@ -8255,7 +8264,19 @@
               <w:rPr>
                 <w:b w:val="0"/>
               </w:rPr>
-              <w:t>Ruta</w:t>
+              <w:t>M</w:t>
+            </w:r>
+            <w:r>
+              <w:rPr>
+                <w:b w:val="0"/>
+              </w:rPr>
+              <w:t>á</w:t>
+            </w:r>
+            <w:r>
+              <w:rPr>
+                <w:b w:val="0"/>
+              </w:rPr>
+              <w:t>quina</w:t>
             </w:r>
           </w:p>
         </w:tc>
@@ -8266,46 +8287,6 @@
           <w:p>
             <w:pPr>
               <w:cnfStyle w:val="000000000000" w:firstRow="0" w:lastRow="0" w:firstColumn="0" w:lastColumn="0" w:oddVBand="0" w:evenVBand="0" w:oddHBand="0" w:evenHBand="0" w:firstRowFirstColumn="0" w:firstRowLastColumn="0" w:lastRowFirstColumn="0" w:lastRowLastColumn="0"/>
-            </w:pPr>
-            <w:r>
-              <w:t>Camino</w:t>
-            </w:r>
-            <w:r>
-              <w:t xml:space="preserve"> por el cual se realizan las mediciones para ejecutar eficiente y rápidamente el monitoreo de una línea de máquinas.</w:t>
-            </w:r>
-          </w:p>
-        </w:tc>
-      </w:tr>
-      <w:tr>
-        <w:trPr>
-          <w:cnfStyle w:val="000000100000" w:firstRow="0" w:lastRow="0" w:firstColumn="0" w:lastColumn="0" w:oddVBand="0" w:evenVBand="0" w:oddHBand="1" w:evenHBand="0" w:firstRowFirstColumn="0" w:firstRowLastColumn="0" w:lastRowFirstColumn="0" w:lastRowLastColumn="0"/>
-        </w:trPr>
-        <w:tc>
-          <w:tcPr>
-            <w:cnfStyle w:val="001000000000" w:firstRow="0" w:lastRow="0" w:firstColumn="1" w:lastColumn="0" w:oddVBand="0" w:evenVBand="0" w:oddHBand="0" w:evenHBand="0" w:firstRowFirstColumn="0" w:firstRowLastColumn="0" w:lastRowFirstColumn="0" w:lastRowLastColumn="0"/>
-            <w:tcW w:w="4247" w:type="dxa"/>
-          </w:tcPr>
-          <w:p>
-            <w:pPr>
-              <w:rPr>
-                <w:b w:val="0"/>
-              </w:rPr>
-            </w:pPr>
-            <w:r>
-              <w:rPr>
-                <w:b w:val="0"/>
-              </w:rPr>
-              <w:t>Máquina</w:t>
-            </w:r>
-          </w:p>
-        </w:tc>
-        <w:tc>
-          <w:tcPr>
-            <w:tcW w:w="4247" w:type="dxa"/>
-          </w:tcPr>
-          <w:p>
-            <w:pPr>
-              <w:cnfStyle w:val="000000100000" w:firstRow="0" w:lastRow="0" w:firstColumn="0" w:lastColumn="0" w:oddVBand="0" w:evenVBand="0" w:oddHBand="1" w:evenHBand="0" w:firstRowFirstColumn="0" w:firstRowLastColumn="0" w:lastRowFirstColumn="0" w:lastRowLastColumn="0"/>
             </w:pPr>
             <w:r>
               <w:t>Máquina que realiza una operación y genera señales vibratorias.</w:t>
@@ -9437,7 +9418,7 @@
           <w:rPr>
             <w:noProof/>
           </w:rPr>
-          <w:t>21</w:t>
+          <w:t>25</w:t>
         </w:r>
         <w:r>
           <w:fldChar w:fldCharType="end"/>
@@ -15518,7 +15499,7 @@
 </file>
 
 <file path=customXml/itemProps1.xml><?xml version="1.0" encoding="utf-8"?>
-<ds:datastoreItem xmlns:ds="http://schemas.openxmlformats.org/officeDocument/2006/customXml" ds:itemID="{666CC6A8-90FF-4580-A355-EB6B0AC54EB2}">
+<ds:datastoreItem xmlns:ds="http://schemas.openxmlformats.org/officeDocument/2006/customXml" ds:itemID="{0D195B45-B349-4361-AC03-95C9BA7D28A4}">
   <ds:schemaRefs>
     <ds:schemaRef ds:uri="http://schemas.openxmlformats.org/officeDocument/2006/bibliography"/>
   </ds:schemaRefs>

</xml_diff>

<commit_message>
Hecho el eqpigrafe del modelo del dominio
</commit_message>
<xml_diff>
--- a/Informe de las Prácticas Profesionales 1 .docx
+++ b/Informe de las Prácticas Profesionales 1 .docx
@@ -7997,12 +7997,7 @@
               <w:t>Equipo que contiene el software de monitoreo</w:t>
             </w:r>
             <w:r>
-              <w:t xml:space="preserve"> y puede controlar</w:t>
-            </w:r>
-            <w:bookmarkStart w:id="7" w:name="_GoBack"/>
-            <w:bookmarkEnd w:id="7"/>
-            <w:r>
-              <w:t xml:space="preserve"> el Receptor del Equipo mediante un Driver.</w:t>
+              <w:t xml:space="preserve"> y puede controlar el Receptor del Equipo mediante un Driver.</w:t>
             </w:r>
           </w:p>
         </w:tc>
@@ -8294,12 +8289,163 @@
           </w:p>
         </w:tc>
       </w:tr>
+      <w:tr>
+        <w:trPr>
+          <w:cnfStyle w:val="000000100000" w:firstRow="0" w:lastRow="0" w:firstColumn="0" w:lastColumn="0" w:oddVBand="0" w:evenVBand="0" w:oddHBand="1" w:evenHBand="0" w:firstRowFirstColumn="0" w:firstRowLastColumn="0" w:lastRowFirstColumn="0" w:lastRowLastColumn="0"/>
+        </w:trPr>
+        <w:tc>
+          <w:tcPr>
+            <w:cnfStyle w:val="001000000000" w:firstRow="0" w:lastRow="0" w:firstColumn="1" w:lastColumn="0" w:oddVBand="0" w:evenVBand="0" w:oddHBand="0" w:evenHBand="0" w:firstRowFirstColumn="0" w:firstRowLastColumn="0" w:lastRowFirstColumn="0" w:lastRowLastColumn="0"/>
+            <w:tcW w:w="4247" w:type="dxa"/>
+          </w:tcPr>
+          <w:p>
+            <w:pPr>
+              <w:rPr>
+                <w:b w:val="0"/>
+              </w:rPr>
+            </w:pPr>
+            <w:r>
+              <w:rPr>
+                <w:b w:val="0"/>
+              </w:rPr>
+              <w:t>Sensor</w:t>
+            </w:r>
+          </w:p>
+        </w:tc>
+        <w:tc>
+          <w:tcPr>
+            <w:tcW w:w="4247" w:type="dxa"/>
+          </w:tcPr>
+          <w:p>
+            <w:pPr>
+              <w:cnfStyle w:val="000000100000" w:firstRow="0" w:lastRow="0" w:firstColumn="0" w:lastColumn="0" w:oddVBand="0" w:evenVBand="0" w:oddHBand="1" w:evenHBand="0" w:firstRowFirstColumn="0" w:firstRowLastColumn="0" w:lastRowFirstColumn="0" w:lastRowLastColumn="0"/>
+            </w:pPr>
+            <w:r>
+              <w:t>Componente que permite la captura por parte del Receptor del Equipo las señales vibratorias.</w:t>
+            </w:r>
+          </w:p>
+        </w:tc>
+      </w:tr>
     </w:tbl>
     <w:p/>
     <w:p>
       <w:r>
         <w:t>2.3.2 Representación del modelo del dominio.</w:t>
       </w:r>
+    </w:p>
+    <w:p>
+      <w:pPr>
+        <w:keepNext/>
+      </w:pPr>
+      <w:r>
+        <w:rPr>
+          <w:noProof/>
+          <w:lang w:eastAsia="es-ES"/>
+        </w:rPr>
+        <w:drawing>
+          <wp:inline distT="0" distB="0" distL="0" distR="0" wp14:anchorId="4801DF3B" wp14:editId="5A83E84D">
+            <wp:extent cx="4925060" cy="3511550"/>
+            <wp:effectExtent l="0" t="0" r="8890" b="0"/>
+            <wp:docPr id="3" name="Imagen 3"/>
+            <wp:cNvGraphicFramePr>
+              <a:graphicFrameLocks xmlns:a="http://schemas.openxmlformats.org/drawingml/2006/main" noChangeAspect="1"/>
+            </wp:cNvGraphicFramePr>
+            <a:graphic xmlns:a="http://schemas.openxmlformats.org/drawingml/2006/main">
+              <a:graphicData uri="http://schemas.openxmlformats.org/drawingml/2006/picture">
+                <pic:pic xmlns:pic="http://schemas.openxmlformats.org/drawingml/2006/picture">
+                  <pic:nvPicPr>
+                    <pic:cNvPr id="3" name="Representación del modelo de dominio.png"/>
+                    <pic:cNvPicPr/>
+                  </pic:nvPicPr>
+                  <pic:blipFill>
+                    <a:blip r:embed="rId12">
+                      <a:extLst>
+                        <a:ext uri="{28A0092B-C50C-407E-A947-70E740481C1C}">
+                          <a14:useLocalDpi xmlns:a14="http://schemas.microsoft.com/office/drawing/2010/main" val="0"/>
+                        </a:ext>
+                      </a:extLst>
+                    </a:blip>
+                    <a:stretch>
+                      <a:fillRect/>
+                    </a:stretch>
+                  </pic:blipFill>
+                  <pic:spPr>
+                    <a:xfrm>
+                      <a:off x="0" y="0"/>
+                      <a:ext cx="4937485" cy="3520409"/>
+                    </a:xfrm>
+                    <a:prstGeom prst="rect">
+                      <a:avLst/>
+                    </a:prstGeom>
+                  </pic:spPr>
+                </pic:pic>
+              </a:graphicData>
+            </a:graphic>
+          </wp:inline>
+        </w:drawing>
+      </w:r>
+    </w:p>
+    <w:p>
+      <w:pPr>
+        <w:pStyle w:val="Descripcin"/>
+        <w:jc w:val="center"/>
+        <w:rPr>
+          <w:b/>
+        </w:rPr>
+      </w:pPr>
+      <w:r>
+        <w:rPr>
+          <w:b/>
+        </w:rPr>
+        <w:t xml:space="preserve">Figura </w:t>
+      </w:r>
+      <w:r>
+        <w:rPr>
+          <w:b/>
+        </w:rPr>
+        <w:fldChar w:fldCharType="begin"/>
+      </w:r>
+      <w:r>
+        <w:rPr>
+          <w:b/>
+        </w:rPr>
+        <w:instrText xml:space="preserve"> SEQ Figura \* ARABIC </w:instrText>
+      </w:r>
+      <w:r>
+        <w:rPr>
+          <w:b/>
+        </w:rPr>
+        <w:fldChar w:fldCharType="separate"/>
+      </w:r>
+      <w:r>
+        <w:rPr>
+          <w:b/>
+          <w:noProof/>
+        </w:rPr>
+        <w:t>4</w:t>
+      </w:r>
+      <w:r>
+        <w:rPr>
+          <w:b/>
+        </w:rPr>
+        <w:fldChar w:fldCharType="end"/>
+      </w:r>
+      <w:r>
+        <w:rPr>
+          <w:b/>
+        </w:rPr>
+        <w:t>.</w:t>
+      </w:r>
+      <w:r>
+        <w:rPr>
+          <w:b/>
+        </w:rPr>
+        <w:t xml:space="preserve"> Modelo del dominio</w:t>
+      </w:r>
+    </w:p>
+    <w:p>
+      <w:bookmarkStart w:id="7" w:name="_GoBack"/>
+      <w:bookmarkEnd w:id="7"/>
     </w:p>
     <w:p/>
     <w:p/>
@@ -9352,8 +9498,8 @@
     </w:sdt>
     <w:p/>
     <w:sectPr>
-      <w:headerReference w:type="default" r:id="rId12"/>
-      <w:footerReference w:type="default" r:id="rId13"/>
+      <w:headerReference w:type="default" r:id="rId13"/>
+      <w:footerReference w:type="default" r:id="rId14"/>
       <w:pgSz w:w="11906" w:h="16838"/>
       <w:pgMar w:top="1417" w:right="1701" w:bottom="1417" w:left="1701" w:header="708" w:footer="708" w:gutter="0"/>
       <w:pgNumType w:start="1"/>
@@ -9418,7 +9564,7 @@
           <w:rPr>
             <w:noProof/>
           </w:rPr>
-          <w:t>25</w:t>
+          <w:t>22</w:t>
         </w:r>
         <w:r>
           <w:fldChar w:fldCharType="end"/>
@@ -15499,7 +15645,7 @@
 </file>
 
 <file path=customXml/itemProps1.xml><?xml version="1.0" encoding="utf-8"?>
-<ds:datastoreItem xmlns:ds="http://schemas.openxmlformats.org/officeDocument/2006/customXml" ds:itemID="{0D195B45-B349-4361-AC03-95C9BA7D28A4}">
+<ds:datastoreItem xmlns:ds="http://schemas.openxmlformats.org/officeDocument/2006/customXml" ds:itemID="{0BDD7A07-DE54-41FE-8567-E78E81E877DA}">
   <ds:schemaRefs>
     <ds:schemaRef ds:uri="http://schemas.openxmlformats.org/officeDocument/2006/bibliography"/>
   </ds:schemaRefs>

</xml_diff>

<commit_message>
Tabla de descripción de los actores del negocio
</commit_message>
<xml_diff>
--- a/Informe de las Prácticas Profesionales 1 .docx
+++ b/Informe de las Prácticas Profesionales 1 .docx
@@ -1424,7 +1424,7 @@
             </w:rPr>
             <w:fldChar w:fldCharType="separate"/>
           </w:r>
-          <w:hyperlink w:anchor="_Toc140190901" w:history="1">
+          <w:hyperlink w:anchor="_Toc140226694" w:history="1">
             <w:r>
               <w:rPr>
                 <w:rStyle w:val="Hipervnculo"/>
@@ -1451,7 +1451,7 @@
                 <w:noProof/>
                 <w:webHidden/>
               </w:rPr>
-              <w:instrText xml:space="preserve"> PAGEREF _Toc140190901 \h </w:instrText>
+              <w:instrText xml:space="preserve"> PAGEREF _Toc140226694 \h </w:instrText>
             </w:r>
             <w:r>
               <w:rPr>
@@ -1495,7 +1495,7 @@
               <w:lang w:eastAsia="es-ES"/>
             </w:rPr>
           </w:pPr>
-          <w:hyperlink w:anchor="_Toc140190902" w:history="1">
+          <w:hyperlink w:anchor="_Toc140226695" w:history="1">
             <w:r>
               <w:rPr>
                 <w:rStyle w:val="Hipervnculo"/>
@@ -1522,7 +1522,7 @@
                 <w:noProof/>
                 <w:webHidden/>
               </w:rPr>
-              <w:instrText xml:space="preserve"> PAGEREF _Toc140190902 \h </w:instrText>
+              <w:instrText xml:space="preserve"> PAGEREF _Toc140226695 \h </w:instrText>
             </w:r>
             <w:r>
               <w:rPr>
@@ -1566,7 +1566,7 @@
               <w:lang w:eastAsia="es-ES"/>
             </w:rPr>
           </w:pPr>
-          <w:hyperlink w:anchor="_Toc140190903" w:history="1">
+          <w:hyperlink w:anchor="_Toc140226696" w:history="1">
             <w:r>
               <w:rPr>
                 <w:rStyle w:val="Hipervnculo"/>
@@ -1593,7 +1593,7 @@
                 <w:noProof/>
                 <w:webHidden/>
               </w:rPr>
-              <w:instrText xml:space="preserve"> PAGEREF _Toc140190903 \h </w:instrText>
+              <w:instrText xml:space="preserve"> PAGEREF _Toc140226696 \h </w:instrText>
             </w:r>
             <w:r>
               <w:rPr>
@@ -1637,13 +1637,27 @@
               <w:lang w:eastAsia="es-ES"/>
             </w:rPr>
           </w:pPr>
-          <w:hyperlink w:anchor="_Toc140190904" w:history="1">
+          <w:hyperlink w:anchor="_Toc140226697" w:history="1">
             <w:r>
               <w:rPr>
                 <w:rStyle w:val="Hipervnculo"/>
                 <w:noProof/>
               </w:rPr>
-              <w:t>Capítulo 3: Validación de la solución</w:t>
+              <w:t>Capítulo 3: Valid</w:t>
+            </w:r>
+            <w:r>
+              <w:rPr>
+                <w:rStyle w:val="Hipervnculo"/>
+                <w:noProof/>
+              </w:rPr>
+              <w:t>a</w:t>
+            </w:r>
+            <w:r>
+              <w:rPr>
+                <w:rStyle w:val="Hipervnculo"/>
+                <w:noProof/>
+              </w:rPr>
+              <w:t>ción de la solución</w:t>
             </w:r>
             <w:r>
               <w:rPr>
@@ -1664,220 +1678,7 @@
                 <w:noProof/>
                 <w:webHidden/>
               </w:rPr>
-              <w:instrText xml:space="preserve"> PAGEREF _Toc140190904 \h </w:instrText>
-            </w:r>
-            <w:r>
-              <w:rPr>
-                <w:noProof/>
-                <w:webHidden/>
-              </w:rPr>
-            </w:r>
-            <w:r>
-              <w:rPr>
-                <w:noProof/>
-                <w:webHidden/>
-              </w:rPr>
-              <w:fldChar w:fldCharType="separate"/>
-            </w:r>
-            <w:r>
-              <w:rPr>
-                <w:noProof/>
-                <w:webHidden/>
-              </w:rPr>
-              <w:t>20</w:t>
-            </w:r>
-            <w:r>
-              <w:rPr>
-                <w:noProof/>
-                <w:webHidden/>
-              </w:rPr>
-              <w:fldChar w:fldCharType="end"/>
-            </w:r>
-          </w:hyperlink>
-        </w:p>
-        <w:p>
-          <w:pPr>
-            <w:pStyle w:val="TDC1"/>
-            <w:tabs>
-              <w:tab w:val="right" w:leader="dot" w:pos="8494"/>
-            </w:tabs>
-            <w:rPr>
-              <w:rFonts w:asciiTheme="minorHAnsi" w:eastAsiaTheme="minorEastAsia" w:hAnsiTheme="minorHAnsi"/>
-              <w:noProof/>
-              <w:sz w:val="22"/>
-              <w:lang w:eastAsia="es-ES"/>
-            </w:rPr>
-          </w:pPr>
-          <w:hyperlink w:anchor="_Toc140190905" w:history="1">
-            <w:r>
-              <w:rPr>
-                <w:rStyle w:val="Hipervnculo"/>
-                <w:noProof/>
-              </w:rPr>
-              <w:t>Conclusiones</w:t>
-            </w:r>
-            <w:r>
-              <w:rPr>
-                <w:noProof/>
-                <w:webHidden/>
-              </w:rPr>
-              <w:tab/>
-            </w:r>
-            <w:r>
-              <w:rPr>
-                <w:noProof/>
-                <w:webHidden/>
-              </w:rPr>
-              <w:fldChar w:fldCharType="begin"/>
-            </w:r>
-            <w:r>
-              <w:rPr>
-                <w:noProof/>
-                <w:webHidden/>
-              </w:rPr>
-              <w:instrText xml:space="preserve"> PAGEREF _Toc140190905 \h </w:instrText>
-            </w:r>
-            <w:r>
-              <w:rPr>
-                <w:noProof/>
-                <w:webHidden/>
-              </w:rPr>
-            </w:r>
-            <w:r>
-              <w:rPr>
-                <w:noProof/>
-                <w:webHidden/>
-              </w:rPr>
-              <w:fldChar w:fldCharType="separate"/>
-            </w:r>
-            <w:r>
-              <w:rPr>
-                <w:noProof/>
-                <w:webHidden/>
-              </w:rPr>
-              <w:t>21</w:t>
-            </w:r>
-            <w:r>
-              <w:rPr>
-                <w:noProof/>
-                <w:webHidden/>
-              </w:rPr>
-              <w:fldChar w:fldCharType="end"/>
-            </w:r>
-          </w:hyperlink>
-        </w:p>
-        <w:p>
-          <w:pPr>
-            <w:pStyle w:val="TDC1"/>
-            <w:tabs>
-              <w:tab w:val="right" w:leader="dot" w:pos="8494"/>
-            </w:tabs>
-            <w:rPr>
-              <w:rFonts w:asciiTheme="minorHAnsi" w:eastAsiaTheme="minorEastAsia" w:hAnsiTheme="minorHAnsi"/>
-              <w:noProof/>
-              <w:sz w:val="22"/>
-              <w:lang w:eastAsia="es-ES"/>
-            </w:rPr>
-          </w:pPr>
-          <w:hyperlink w:anchor="_Toc140190906" w:history="1">
-            <w:r>
-              <w:rPr>
-                <w:rStyle w:val="Hipervnculo"/>
-                <w:noProof/>
-              </w:rPr>
-              <w:t>Recomendaciones</w:t>
-            </w:r>
-            <w:r>
-              <w:rPr>
-                <w:noProof/>
-                <w:webHidden/>
-              </w:rPr>
-              <w:tab/>
-            </w:r>
-            <w:r>
-              <w:rPr>
-                <w:noProof/>
-                <w:webHidden/>
-              </w:rPr>
-              <w:fldChar w:fldCharType="begin"/>
-            </w:r>
-            <w:r>
-              <w:rPr>
-                <w:noProof/>
-                <w:webHidden/>
-              </w:rPr>
-              <w:instrText xml:space="preserve"> PAGEREF _Toc140190906 \h </w:instrText>
-            </w:r>
-            <w:r>
-              <w:rPr>
-                <w:noProof/>
-                <w:webHidden/>
-              </w:rPr>
-            </w:r>
-            <w:r>
-              <w:rPr>
-                <w:noProof/>
-                <w:webHidden/>
-              </w:rPr>
-              <w:fldChar w:fldCharType="separate"/>
-            </w:r>
-            <w:r>
-              <w:rPr>
-                <w:noProof/>
-                <w:webHidden/>
-              </w:rPr>
-              <w:t>22</w:t>
-            </w:r>
-            <w:r>
-              <w:rPr>
-                <w:noProof/>
-                <w:webHidden/>
-              </w:rPr>
-              <w:fldChar w:fldCharType="end"/>
-            </w:r>
-          </w:hyperlink>
-        </w:p>
-        <w:p>
-          <w:pPr>
-            <w:pStyle w:val="TDC1"/>
-            <w:tabs>
-              <w:tab w:val="right" w:leader="dot" w:pos="8494"/>
-            </w:tabs>
-            <w:rPr>
-              <w:rFonts w:asciiTheme="minorHAnsi" w:eastAsiaTheme="minorEastAsia" w:hAnsiTheme="minorHAnsi"/>
-              <w:noProof/>
-              <w:sz w:val="22"/>
-              <w:lang w:eastAsia="es-ES"/>
-            </w:rPr>
-          </w:pPr>
-          <w:hyperlink w:anchor="_Toc140190907" w:history="1">
-            <w:r>
-              <w:rPr>
-                <w:rStyle w:val="Hipervnculo"/>
-                <w:noProof/>
-              </w:rPr>
-              <w:t>Referencias bibliográficas</w:t>
-            </w:r>
-            <w:r>
-              <w:rPr>
-                <w:noProof/>
-                <w:webHidden/>
-              </w:rPr>
-              <w:tab/>
-            </w:r>
-            <w:r>
-              <w:rPr>
-                <w:noProof/>
-                <w:webHidden/>
-              </w:rPr>
-              <w:fldChar w:fldCharType="begin"/>
-            </w:r>
-            <w:r>
-              <w:rPr>
-                <w:noProof/>
-                <w:webHidden/>
-              </w:rPr>
-              <w:instrText xml:space="preserve"> PAGEREF _Toc140190907 \h </w:instrText>
+              <w:instrText xml:space="preserve"> PAGEREF _Toc140226697 \h </w:instrText>
             </w:r>
             <w:r>
               <w:rPr>
@@ -1909,6 +1710,219 @@
           </w:hyperlink>
         </w:p>
         <w:p>
+          <w:pPr>
+            <w:pStyle w:val="TDC1"/>
+            <w:tabs>
+              <w:tab w:val="right" w:leader="dot" w:pos="8494"/>
+            </w:tabs>
+            <w:rPr>
+              <w:rFonts w:asciiTheme="minorHAnsi" w:eastAsiaTheme="minorEastAsia" w:hAnsiTheme="minorHAnsi"/>
+              <w:noProof/>
+              <w:sz w:val="22"/>
+              <w:lang w:eastAsia="es-ES"/>
+            </w:rPr>
+          </w:pPr>
+          <w:hyperlink w:anchor="_Toc140226698" w:history="1">
+            <w:r>
+              <w:rPr>
+                <w:rStyle w:val="Hipervnculo"/>
+                <w:noProof/>
+              </w:rPr>
+              <w:t>Conclusiones</w:t>
+            </w:r>
+            <w:r>
+              <w:rPr>
+                <w:noProof/>
+                <w:webHidden/>
+              </w:rPr>
+              <w:tab/>
+            </w:r>
+            <w:r>
+              <w:rPr>
+                <w:noProof/>
+                <w:webHidden/>
+              </w:rPr>
+              <w:fldChar w:fldCharType="begin"/>
+            </w:r>
+            <w:r>
+              <w:rPr>
+                <w:noProof/>
+                <w:webHidden/>
+              </w:rPr>
+              <w:instrText xml:space="preserve"> PAGEREF _Toc140226698 \h </w:instrText>
+            </w:r>
+            <w:r>
+              <w:rPr>
+                <w:noProof/>
+                <w:webHidden/>
+              </w:rPr>
+            </w:r>
+            <w:r>
+              <w:rPr>
+                <w:noProof/>
+                <w:webHidden/>
+              </w:rPr>
+              <w:fldChar w:fldCharType="separate"/>
+            </w:r>
+            <w:r>
+              <w:rPr>
+                <w:noProof/>
+                <w:webHidden/>
+              </w:rPr>
+              <w:t>24</w:t>
+            </w:r>
+            <w:r>
+              <w:rPr>
+                <w:noProof/>
+                <w:webHidden/>
+              </w:rPr>
+              <w:fldChar w:fldCharType="end"/>
+            </w:r>
+          </w:hyperlink>
+        </w:p>
+        <w:p>
+          <w:pPr>
+            <w:pStyle w:val="TDC1"/>
+            <w:tabs>
+              <w:tab w:val="right" w:leader="dot" w:pos="8494"/>
+            </w:tabs>
+            <w:rPr>
+              <w:rFonts w:asciiTheme="minorHAnsi" w:eastAsiaTheme="minorEastAsia" w:hAnsiTheme="minorHAnsi"/>
+              <w:noProof/>
+              <w:sz w:val="22"/>
+              <w:lang w:eastAsia="es-ES"/>
+            </w:rPr>
+          </w:pPr>
+          <w:hyperlink w:anchor="_Toc140226699" w:history="1">
+            <w:r>
+              <w:rPr>
+                <w:rStyle w:val="Hipervnculo"/>
+                <w:noProof/>
+              </w:rPr>
+              <w:t>Recomendaciones</w:t>
+            </w:r>
+            <w:r>
+              <w:rPr>
+                <w:noProof/>
+                <w:webHidden/>
+              </w:rPr>
+              <w:tab/>
+            </w:r>
+            <w:r>
+              <w:rPr>
+                <w:noProof/>
+                <w:webHidden/>
+              </w:rPr>
+              <w:fldChar w:fldCharType="begin"/>
+            </w:r>
+            <w:r>
+              <w:rPr>
+                <w:noProof/>
+                <w:webHidden/>
+              </w:rPr>
+              <w:instrText xml:space="preserve"> PAGEREF _Toc140226699 \h </w:instrText>
+            </w:r>
+            <w:r>
+              <w:rPr>
+                <w:noProof/>
+                <w:webHidden/>
+              </w:rPr>
+            </w:r>
+            <w:r>
+              <w:rPr>
+                <w:noProof/>
+                <w:webHidden/>
+              </w:rPr>
+              <w:fldChar w:fldCharType="separate"/>
+            </w:r>
+            <w:r>
+              <w:rPr>
+                <w:noProof/>
+                <w:webHidden/>
+              </w:rPr>
+              <w:t>25</w:t>
+            </w:r>
+            <w:r>
+              <w:rPr>
+                <w:noProof/>
+                <w:webHidden/>
+              </w:rPr>
+              <w:fldChar w:fldCharType="end"/>
+            </w:r>
+          </w:hyperlink>
+        </w:p>
+        <w:p>
+          <w:pPr>
+            <w:pStyle w:val="TDC1"/>
+            <w:tabs>
+              <w:tab w:val="right" w:leader="dot" w:pos="8494"/>
+            </w:tabs>
+            <w:rPr>
+              <w:rFonts w:asciiTheme="minorHAnsi" w:eastAsiaTheme="minorEastAsia" w:hAnsiTheme="minorHAnsi"/>
+              <w:noProof/>
+              <w:sz w:val="22"/>
+              <w:lang w:eastAsia="es-ES"/>
+            </w:rPr>
+          </w:pPr>
+          <w:hyperlink w:anchor="_Toc140226700" w:history="1">
+            <w:r>
+              <w:rPr>
+                <w:rStyle w:val="Hipervnculo"/>
+                <w:noProof/>
+              </w:rPr>
+              <w:t>Referencias bibliográficas</w:t>
+            </w:r>
+            <w:r>
+              <w:rPr>
+                <w:noProof/>
+                <w:webHidden/>
+              </w:rPr>
+              <w:tab/>
+            </w:r>
+            <w:r>
+              <w:rPr>
+                <w:noProof/>
+                <w:webHidden/>
+              </w:rPr>
+              <w:fldChar w:fldCharType="begin"/>
+            </w:r>
+            <w:r>
+              <w:rPr>
+                <w:noProof/>
+                <w:webHidden/>
+              </w:rPr>
+              <w:instrText xml:space="preserve"> PAGEREF _Toc140226700 \h </w:instrText>
+            </w:r>
+            <w:r>
+              <w:rPr>
+                <w:noProof/>
+                <w:webHidden/>
+              </w:rPr>
+            </w:r>
+            <w:r>
+              <w:rPr>
+                <w:noProof/>
+                <w:webHidden/>
+              </w:rPr>
+              <w:fldChar w:fldCharType="separate"/>
+            </w:r>
+            <w:r>
+              <w:rPr>
+                <w:noProof/>
+                <w:webHidden/>
+              </w:rPr>
+              <w:t>26</w:t>
+            </w:r>
+            <w:r>
+              <w:rPr>
+                <w:noProof/>
+                <w:webHidden/>
+              </w:rPr>
+              <w:fldChar w:fldCharType="end"/>
+            </w:r>
+          </w:hyperlink>
+        </w:p>
+        <w:p>
           <w:r>
             <w:rPr>
               <w:rFonts w:cs="Arial"/>
@@ -1957,7 +1971,7 @@
       <w:pPr>
         <w:pStyle w:val="Ttulo1"/>
       </w:pPr>
-      <w:bookmarkStart w:id="1" w:name="_Toc140190901"/>
+      <w:bookmarkStart w:id="1" w:name="_Toc140226694"/>
       <w:r>
         <w:lastRenderedPageBreak/>
         <w:t>Introducción</w:t>
@@ -2988,7 +3002,7 @@
       <w:pPr>
         <w:pStyle w:val="Ttulo1"/>
       </w:pPr>
-      <w:bookmarkStart w:id="2" w:name="_Toc140190902"/>
+      <w:bookmarkStart w:id="2" w:name="_Toc140226695"/>
       <w:r>
         <w:t>Capítulo 1: Fundamentación</w:t>
       </w:r>
@@ -7007,7 +7021,7 @@
       <w:pPr>
         <w:pStyle w:val="Ttulo1"/>
       </w:pPr>
-      <w:bookmarkStart w:id="6" w:name="_Toc140190903"/>
+      <w:bookmarkStart w:id="6" w:name="_Toc140226696"/>
       <w:r>
         <w:lastRenderedPageBreak/>
         <w:t>Capítulo 2: Solución propuesta</w:t>
@@ -8444,6 +8458,502 @@
       </w:r>
     </w:p>
     <w:p>
+      <w:r>
+        <w:lastRenderedPageBreak/>
+        <w:t xml:space="preserve">2.4 Diagrama de casos de usos del </w:t>
+      </w:r>
+      <w:r>
+        <w:t>s</w:t>
+      </w:r>
+      <w:r>
+        <w:t>istema</w:t>
+      </w:r>
+      <w:r>
+        <w:t xml:space="preserve"> de monitoreo</w:t>
+      </w:r>
+      <w:r>
+        <w:t>.</w:t>
+      </w:r>
+    </w:p>
+    <w:p>
+      <w:r>
+        <w:t>La modelización de casos de uso es una técnica para representar gráficamente los requisitos del sistema de software y es una herramienta útil para la obtención de requisitos. Los elementos clave en un modelo de casos de uso son los actores (entidades externas) y los propios casos de uso, que son unidades de servicio o funcionalidad (un requisito) en el sistema</w:t>
+      </w:r>
+      <w:sdt>
+        <w:sdtPr>
+          <w:id w:val="1835333665"/>
+          <w:citation/>
+        </w:sdtPr>
+        <w:sdtContent>
+          <w:r>
+            <w:fldChar w:fldCharType="begin"/>
+          </w:r>
+          <w:r>
+            <w:instrText xml:space="preserve"> CITATION Sommerville2021 \l 1033 </w:instrText>
+          </w:r>
+          <w:r>
+            <w:fldChar w:fldCharType="separate"/>
+          </w:r>
+          <w:r>
+            <w:rPr>
+              <w:noProof/>
+            </w:rPr>
+            <w:t xml:space="preserve"> (Sommerville, 2021)</w:t>
+          </w:r>
+          <w:r>
+            <w:fldChar w:fldCharType="end"/>
+          </w:r>
+        </w:sdtContent>
+      </w:sdt>
+      <w:r>
+        <w:t>.</w:t>
+      </w:r>
+    </w:p>
+    <w:p>
+      <w:r>
+        <w:t>En la Figura,</w:t>
+      </w:r>
+      <w:r>
+        <w:t xml:space="preserve"> se muestra el diagrama de casos de uso del sistema a desarrollar</w:t>
+      </w:r>
+      <w:r>
+        <w:t>:</w:t>
+      </w:r>
+    </w:p>
+    <w:p/>
+    <w:p>
+      <w:pPr>
+        <w:keepNext/>
+      </w:pPr>
+      <w:r>
+        <w:rPr>
+          <w:noProof/>
+          <w:lang w:eastAsia="es-ES"/>
+        </w:rPr>
+        <w:drawing>
+          <wp:inline distT="0" distB="0" distL="0" distR="0" wp14:anchorId="7D556E38" wp14:editId="5A907C3E">
+            <wp:extent cx="5400040" cy="5504180"/>
+            <wp:effectExtent l="0" t="0" r="0" b="1270"/>
+            <wp:docPr id="7" name="Imagen 7"/>
+            <wp:cNvGraphicFramePr>
+              <a:graphicFrameLocks xmlns:a="http://schemas.openxmlformats.org/drawingml/2006/main" noChangeAspect="1"/>
+            </wp:cNvGraphicFramePr>
+            <a:graphic xmlns:a="http://schemas.openxmlformats.org/drawingml/2006/main">
+              <a:graphicData uri="http://schemas.openxmlformats.org/drawingml/2006/picture">
+                <pic:pic xmlns:pic="http://schemas.openxmlformats.org/drawingml/2006/picture">
+                  <pic:nvPicPr>
+                    <pic:cNvPr id="7" name="Diagrama de casos de uso.jpg"/>
+                    <pic:cNvPicPr/>
+                  </pic:nvPicPr>
+                  <pic:blipFill>
+                    <a:blip r:embed="rId13">
+                      <a:extLst>
+                        <a:ext uri="{28A0092B-C50C-407E-A947-70E740481C1C}">
+                          <a14:useLocalDpi xmlns:a14="http://schemas.microsoft.com/office/drawing/2010/main" val="0"/>
+                        </a:ext>
+                      </a:extLst>
+                    </a:blip>
+                    <a:stretch>
+                      <a:fillRect/>
+                    </a:stretch>
+                  </pic:blipFill>
+                  <pic:spPr>
+                    <a:xfrm>
+                      <a:off x="0" y="0"/>
+                      <a:ext cx="5400040" cy="5504180"/>
+                    </a:xfrm>
+                    <a:prstGeom prst="rect">
+                      <a:avLst/>
+                    </a:prstGeom>
+                  </pic:spPr>
+                </pic:pic>
+              </a:graphicData>
+            </a:graphic>
+          </wp:inline>
+        </w:drawing>
+      </w:r>
+    </w:p>
+    <w:p>
+      <w:pPr>
+        <w:pStyle w:val="Descripcin"/>
+        <w:jc w:val="center"/>
+        <w:rPr>
+          <w:b/>
+        </w:rPr>
+      </w:pPr>
+      <w:r>
+        <w:rPr>
+          <w:b/>
+        </w:rPr>
+        <w:t xml:space="preserve">Figura </w:t>
+      </w:r>
+      <w:r>
+        <w:rPr>
+          <w:b/>
+        </w:rPr>
+        <w:fldChar w:fldCharType="begin"/>
+      </w:r>
+      <w:r>
+        <w:rPr>
+          <w:b/>
+        </w:rPr>
+        <w:instrText xml:space="preserve"> SEQ Figura \* ARABIC </w:instrText>
+      </w:r>
+      <w:r>
+        <w:rPr>
+          <w:b/>
+        </w:rPr>
+        <w:fldChar w:fldCharType="separate"/>
+      </w:r>
+      <w:r>
+        <w:rPr>
+          <w:b/>
+          <w:noProof/>
+        </w:rPr>
+        <w:t>5</w:t>
+      </w:r>
+      <w:r>
+        <w:rPr>
+          <w:b/>
+        </w:rPr>
+        <w:fldChar w:fldCharType="end"/>
+      </w:r>
+      <w:r>
+        <w:rPr>
+          <w:b/>
+        </w:rPr>
+        <w:t xml:space="preserve"> Diagrama de casos de usos del sistema de monitoreo</w:t>
+      </w:r>
+    </w:p>
+    <w:p/>
+    <w:p>
+      <w:r>
+        <w:lastRenderedPageBreak/>
+        <w:t>2.4.1 Actores del negocio.</w:t>
+      </w:r>
+    </w:p>
+    <w:p>
+      <w:r>
+        <w:t xml:space="preserve">Los actores del negocio son una parte importante de la modelización de casos de uso en UML. Un actor representa una entidad externa que interactúa con el sistema, como </w:t>
+      </w:r>
+      <w:r>
+        <w:t xml:space="preserve">un usuario o un sistema externo, </w:t>
+      </w:r>
+      <w:r>
+        <w:t>en cuyo caso los actores (usuarios)</w:t>
+      </w:r>
+      <w:r>
+        <w:t xml:space="preserve"> poseen las habilidades y conocimientos necesarios para interactuar con otros actores</w:t>
+      </w:r>
+      <w:r>
+        <w:t xml:space="preserve"> (sistema)</w:t>
+      </w:r>
+      <w:sdt>
+        <w:sdtPr>
+          <w:id w:val="-1569107787"/>
+          <w:citation/>
+        </w:sdtPr>
+        <w:sdtContent>
+          <w:r>
+            <w:fldChar w:fldCharType="begin"/>
+          </w:r>
+          <w:r>
+            <w:instrText xml:space="preserve"> CITATION RumbaughJacobsonBooch2005 \l 1033 </w:instrText>
+          </w:r>
+          <w:r>
+            <w:fldChar w:fldCharType="separate"/>
+          </w:r>
+          <w:r>
+            <w:rPr>
+              <w:noProof/>
+            </w:rPr>
+            <w:t xml:space="preserve"> (Rumbaugh, Jacobson, &amp; Booch, 2005)</w:t>
+          </w:r>
+          <w:r>
+            <w:fldChar w:fldCharType="end"/>
+          </w:r>
+        </w:sdtContent>
+      </w:sdt>
+      <w:r>
+        <w:t>.</w:t>
+      </w:r>
+    </w:p>
+    <w:p>
+      <w:pPr>
+        <w:pStyle w:val="Descripcin"/>
+        <w:keepNext/>
+        <w:jc w:val="center"/>
+        <w:rPr>
+          <w:b/>
+        </w:rPr>
+      </w:pPr>
+      <w:r>
+        <w:rPr>
+          <w:b/>
+        </w:rPr>
+        <w:t xml:space="preserve">Tabla </w:t>
+      </w:r>
+      <w:r>
+        <w:rPr>
+          <w:b/>
+        </w:rPr>
+        <w:fldChar w:fldCharType="begin"/>
+      </w:r>
+      <w:r>
+        <w:rPr>
+          <w:b/>
+        </w:rPr>
+        <w:instrText xml:space="preserve"> SEQ Tabla \* ARABIC </w:instrText>
+      </w:r>
+      <w:r>
+        <w:rPr>
+          <w:b/>
+        </w:rPr>
+        <w:fldChar w:fldCharType="separate"/>
+      </w:r>
+      <w:r>
+        <w:rPr>
+          <w:b/>
+          <w:noProof/>
+        </w:rPr>
+        <w:t>2</w:t>
+      </w:r>
+      <w:r>
+        <w:rPr>
+          <w:b/>
+        </w:rPr>
+        <w:fldChar w:fldCharType="end"/>
+      </w:r>
+      <w:r>
+        <w:rPr>
+          <w:b/>
+        </w:rPr>
+        <w:t xml:space="preserve"> Descripción de los actores del negocio.</w:t>
+      </w:r>
+    </w:p>
+    <w:tbl>
+      <w:tblPr>
+        <w:tblStyle w:val="Tablanormal1"/>
+        <w:tblW w:w="0" w:type="auto"/>
+        <w:tblLook w:val="04A0" w:firstRow="1" w:lastRow="0" w:firstColumn="1" w:lastColumn="0" w:noHBand="0" w:noVBand="1"/>
+      </w:tblPr>
+      <w:tblGrid>
+        <w:gridCol w:w="4247"/>
+        <w:gridCol w:w="4247"/>
+      </w:tblGrid>
+      <w:tr>
+        <w:trPr>
+          <w:cnfStyle w:val="100000000000" w:firstRow="1" w:lastRow="0" w:firstColumn="0" w:lastColumn="0" w:oddVBand="0" w:evenVBand="0" w:oddHBand="0" w:evenHBand="0" w:firstRowFirstColumn="0" w:firstRowLastColumn="0" w:lastRowFirstColumn="0" w:lastRowLastColumn="0"/>
+        </w:trPr>
+        <w:tc>
+          <w:tcPr>
+            <w:cnfStyle w:val="001000000000" w:firstRow="0" w:lastRow="0" w:firstColumn="1" w:lastColumn="0" w:oddVBand="0" w:evenVBand="0" w:oddHBand="0" w:evenHBand="0" w:firstRowFirstColumn="0" w:firstRowLastColumn="0" w:lastRowFirstColumn="0" w:lastRowLastColumn="0"/>
+            <w:tcW w:w="4247" w:type="dxa"/>
+          </w:tcPr>
+          <w:p>
+            <w:r>
+              <w:t>Actores del negocio</w:t>
+            </w:r>
+          </w:p>
+        </w:tc>
+        <w:tc>
+          <w:tcPr>
+            <w:tcW w:w="4247" w:type="dxa"/>
+          </w:tcPr>
+          <w:p>
+            <w:pPr>
+              <w:cnfStyle w:val="100000000000" w:firstRow="1" w:lastRow="0" w:firstColumn="0" w:lastColumn="0" w:oddVBand="0" w:evenVBand="0" w:oddHBand="0" w:evenHBand="0" w:firstRowFirstColumn="0" w:firstRowLastColumn="0" w:lastRowFirstColumn="0" w:lastRowLastColumn="0"/>
+            </w:pPr>
+            <w:r>
+              <w:t>Descripción</w:t>
+            </w:r>
+          </w:p>
+        </w:tc>
+      </w:tr>
+      <w:tr>
+        <w:trPr>
+          <w:cnfStyle w:val="000000100000" w:firstRow="0" w:lastRow="0" w:firstColumn="0" w:lastColumn="0" w:oddVBand="0" w:evenVBand="0" w:oddHBand="1" w:evenHBand="0" w:firstRowFirstColumn="0" w:firstRowLastColumn="0" w:lastRowFirstColumn="0" w:lastRowLastColumn="0"/>
+        </w:trPr>
+        <w:tc>
+          <w:tcPr>
+            <w:cnfStyle w:val="001000000000" w:firstRow="0" w:lastRow="0" w:firstColumn="1" w:lastColumn="0" w:oddVBand="0" w:evenVBand="0" w:oddHBand="0" w:evenHBand="0" w:firstRowFirstColumn="0" w:firstRowLastColumn="0" w:lastRowFirstColumn="0" w:lastRowLastColumn="0"/>
+            <w:tcW w:w="4247" w:type="dxa"/>
+          </w:tcPr>
+          <w:p>
+            <w:pPr>
+              <w:rPr>
+                <w:b w:val="0"/>
+              </w:rPr>
+            </w:pPr>
+            <w:r>
+              <w:rPr>
+                <w:b w:val="0"/>
+              </w:rPr>
+              <w:t>Usuario genérico</w:t>
+            </w:r>
+          </w:p>
+        </w:tc>
+        <w:tc>
+          <w:tcPr>
+            <w:tcW w:w="4247" w:type="dxa"/>
+          </w:tcPr>
+          <w:p>
+            <w:pPr>
+              <w:cnfStyle w:val="000000100000" w:firstRow="0" w:lastRow="0" w:firstColumn="0" w:lastColumn="0" w:oddVBand="0" w:evenVBand="0" w:oddHBand="1" w:evenHBand="0" w:firstRowFirstColumn="0" w:firstRowLastColumn="0" w:lastRowFirstColumn="0" w:lastRowLastColumn="0"/>
+            </w:pPr>
+            <w:r>
+              <w:t>Tiene permitido autenticarse, pero para cambiar su contraseña tiene que solicitarlo.</w:t>
+            </w:r>
+          </w:p>
+        </w:tc>
+      </w:tr>
+      <w:tr>
+        <w:tc>
+          <w:tcPr>
+            <w:cnfStyle w:val="001000000000" w:firstRow="0" w:lastRow="0" w:firstColumn="1" w:lastColumn="0" w:oddVBand="0" w:evenVBand="0" w:oddHBand="0" w:evenHBand="0" w:firstRowFirstColumn="0" w:firstRowLastColumn="0" w:lastRowFirstColumn="0" w:lastRowLastColumn="0"/>
+            <w:tcW w:w="4247" w:type="dxa"/>
+          </w:tcPr>
+          <w:p>
+            <w:pPr>
+              <w:rPr>
+                <w:b w:val="0"/>
+              </w:rPr>
+            </w:pPr>
+            <w:r>
+              <w:rPr>
+                <w:b w:val="0"/>
+              </w:rPr>
+              <w:t>Especialista</w:t>
+            </w:r>
+          </w:p>
+        </w:tc>
+        <w:tc>
+          <w:tcPr>
+            <w:tcW w:w="4247" w:type="dxa"/>
+          </w:tcPr>
+          <w:p>
+            <w:pPr>
+              <w:cnfStyle w:val="000000000000" w:firstRow="0" w:lastRow="0" w:firstColumn="0" w:lastColumn="0" w:oddVBand="0" w:evenVBand="0" w:oddHBand="0" w:evenHBand="0" w:firstRowFirstColumn="0" w:firstRowLastColumn="0" w:lastRowFirstColumn="0" w:lastRowLastColumn="0"/>
+            </w:pPr>
+            <w:r>
+              <w:t>Persona encargada de interactuar con el sistema, que posee conoc</w:t>
+            </w:r>
+            <w:r>
+              <w:t>imientos de especializados o no</w:t>
+            </w:r>
+            <w:r>
+              <w:t>,</w:t>
+            </w:r>
+            <w:r>
+              <w:t xml:space="preserve"> </w:t>
+            </w:r>
+            <w:r>
+              <w:t>y de control de dispositivos de recepción de señales.</w:t>
+            </w:r>
+          </w:p>
+        </w:tc>
+      </w:tr>
+      <w:tr>
+        <w:trPr>
+          <w:cnfStyle w:val="000000100000" w:firstRow="0" w:lastRow="0" w:firstColumn="0" w:lastColumn="0" w:oddVBand="0" w:evenVBand="0" w:oddHBand="1" w:evenHBand="0" w:firstRowFirstColumn="0" w:firstRowLastColumn="0" w:lastRowFirstColumn="0" w:lastRowLastColumn="0"/>
+        </w:trPr>
+        <w:tc>
+          <w:tcPr>
+            <w:cnfStyle w:val="001000000000" w:firstRow="0" w:lastRow="0" w:firstColumn="1" w:lastColumn="0" w:oddVBand="0" w:evenVBand="0" w:oddHBand="0" w:evenHBand="0" w:firstRowFirstColumn="0" w:firstRowLastColumn="0" w:lastRowFirstColumn="0" w:lastRowLastColumn="0"/>
+            <w:tcW w:w="4247" w:type="dxa"/>
+          </w:tcPr>
+          <w:p>
+            <w:pPr>
+              <w:rPr>
+                <w:b w:val="0"/>
+              </w:rPr>
+            </w:pPr>
+            <w:r>
+              <w:rPr>
+                <w:b w:val="0"/>
+              </w:rPr>
+              <w:t>Administrador</w:t>
+            </w:r>
+          </w:p>
+        </w:tc>
+        <w:tc>
+          <w:tcPr>
+            <w:tcW w:w="4247" w:type="dxa"/>
+          </w:tcPr>
+          <w:p>
+            <w:pPr>
+              <w:cnfStyle w:val="000000100000" w:firstRow="0" w:lastRow="0" w:firstColumn="0" w:lastColumn="0" w:oddVBand="0" w:evenVBand="0" w:oddHBand="1" w:evenHBand="0" w:firstRowFirstColumn="0" w:firstRowLastColumn="0" w:lastRowFirstColumn="0" w:lastRowLastColumn="0"/>
+            </w:pPr>
+            <w:r>
+              <w:t>Persona encargada d</w:t>
+            </w:r>
+            <w:r>
+              <w:t xml:space="preserve">e gestionar </w:t>
+            </w:r>
+            <w:r>
+              <w:t>la configuració</w:t>
+            </w:r>
+            <w:r>
+              <w:t>n de los parámetros de conexión y</w:t>
+            </w:r>
+            <w:r>
+              <w:t xml:space="preserve"> los us</w:t>
+            </w:r>
+            <w:r>
+              <w:t>uarios.</w:t>
+            </w:r>
+          </w:p>
+        </w:tc>
+      </w:tr>
+      <w:tr>
+        <w:tc>
+          <w:tcPr>
+            <w:cnfStyle w:val="001000000000" w:firstRow="0" w:lastRow="0" w:firstColumn="1" w:lastColumn="0" w:oddVBand="0" w:evenVBand="0" w:oddHBand="0" w:evenHBand="0" w:firstRowFirstColumn="0" w:firstRowLastColumn="0" w:lastRowFirstColumn="0" w:lastRowLastColumn="0"/>
+            <w:tcW w:w="4247" w:type="dxa"/>
+          </w:tcPr>
+          <w:p>
+            <w:pPr>
+              <w:rPr>
+                <w:b w:val="0"/>
+              </w:rPr>
+            </w:pPr>
+            <w:r>
+              <w:rPr>
+                <w:b w:val="0"/>
+              </w:rPr>
+              <w:t>Equipo de monitoreo</w:t>
+            </w:r>
+          </w:p>
+        </w:tc>
+        <w:tc>
+          <w:tcPr>
+            <w:tcW w:w="4247" w:type="dxa"/>
+          </w:tcPr>
+          <w:p>
+            <w:pPr>
+              <w:cnfStyle w:val="000000000000" w:firstRow="0" w:lastRow="0" w:firstColumn="0" w:lastColumn="0" w:oddVBand="0" w:evenVBand="0" w:oddHBand="0" w:evenHBand="0" w:firstRowFirstColumn="0" w:firstRowLastColumn="0" w:lastRowFirstColumn="0" w:lastRowLastColumn="0"/>
+            </w:pPr>
+            <w:r>
+              <w:t xml:space="preserve">Herramienta que se encarga del procesamiento digital en tiempo real de señales </w:t>
+            </w:r>
+            <w:r>
+              <w:t>vibratorias</w:t>
+            </w:r>
+            <w:r>
+              <w:t xml:space="preserve"> a través de </w:t>
+            </w:r>
+            <w:r>
+              <w:t>sensores</w:t>
+            </w:r>
+            <w:r>
+              <w:t>.</w:t>
+            </w:r>
+          </w:p>
+        </w:tc>
+      </w:tr>
+    </w:tbl>
+    <w:p/>
+    <w:p>
       <w:bookmarkStart w:id="7" w:name="_GoBack"/>
       <w:bookmarkEnd w:id="7"/>
     </w:p>
@@ -8457,6 +8967,7 @@
         <w:ind w:left="708" w:hanging="708"/>
       </w:pPr>
       <w:r>
+        <w:lastRenderedPageBreak/>
         <w:br w:type="page"/>
       </w:r>
     </w:p>
@@ -8464,7 +8975,7 @@
       <w:pPr>
         <w:pStyle w:val="Ttulo1"/>
       </w:pPr>
-      <w:bookmarkStart w:id="8" w:name="_Toc140190904"/>
+      <w:bookmarkStart w:id="8" w:name="_Toc140226697"/>
       <w:r>
         <w:lastRenderedPageBreak/>
         <w:t>Capítulo 3:</w:t>
@@ -8485,7 +8996,7 @@
       <w:pPr>
         <w:pStyle w:val="Ttulo1"/>
       </w:pPr>
-      <w:bookmarkStart w:id="9" w:name="_Toc140190905"/>
+      <w:bookmarkStart w:id="9" w:name="_Toc140226698"/>
       <w:r>
         <w:lastRenderedPageBreak/>
         <w:t>Conclusiones</w:t>
@@ -8503,7 +9014,7 @@
       <w:pPr>
         <w:pStyle w:val="Ttulo1"/>
       </w:pPr>
-      <w:bookmarkStart w:id="10" w:name="_Toc140190906"/>
+      <w:bookmarkStart w:id="10" w:name="_Toc140226699"/>
       <w:r>
         <w:lastRenderedPageBreak/>
         <w:t>Recomendaciones</w:t>
@@ -8657,7 +9168,7 @@
         <w:jc w:val="left"/>
       </w:pPr>
     </w:p>
-    <w:bookmarkStart w:id="11" w:name="_Toc140190907" w:displacedByCustomXml="next"/>
+    <w:bookmarkStart w:id="11" w:name="_Toc140226700" w:displacedByCustomXml="next"/>
     <w:sdt>
       <w:sdtPr>
         <w:rPr>
@@ -9116,13 +9627,50 @@
                 <w:ind w:left="720" w:hanging="720"/>
                 <w:rPr>
                   <w:noProof/>
+                </w:rPr>
+              </w:pPr>
+              <w:r>
+                <w:rPr>
+                  <w:noProof/>
+                  <w:lang w:val="en-US"/>
+                </w:rPr>
+                <w:t xml:space="preserve">Nielsen, J. (2012). Usability 101: Introduction to Usability. </w:t>
+              </w:r>
+              <w:r>
+                <w:rPr>
+                  <w:i/>
+                  <w:iCs/>
+                  <w:noProof/>
+                  <w:lang w:val="en-US"/>
+                </w:rPr>
+                <w:t>Usability 101: Introduction to Usability</w:t>
+              </w:r>
+              <w:r>
+                <w:rPr>
+                  <w:noProof/>
+                  <w:lang w:val="en-US"/>
+                </w:rPr>
+                <w:t xml:space="preserve">. </w:t>
+              </w:r>
+              <w:r>
+                <w:rPr>
+                  <w:noProof/>
+                </w:rPr>
+                <w:t>Obtenido de http://www.useit.com/alertbox/20030825.html</w:t>
+              </w:r>
+            </w:p>
+            <w:p>
+              <w:pPr>
+                <w:pStyle w:val="Bibliografa"/>
+                <w:ind w:left="720" w:hanging="720"/>
+                <w:rPr>
+                  <w:noProof/>
                   <w:lang w:val="en-US"/>
                 </w:rPr>
               </w:pPr>
               <w:r>
                 <w:rPr>
                   <w:noProof/>
-                  <w:lang w:val="en-US"/>
                 </w:rPr>
                 <w:t xml:space="preserve">Norman, D. (2018). </w:t>
               </w:r>
@@ -9262,6 +9810,7 @@
                   <w:noProof/>
                   <w:lang w:val="en-US"/>
                 </w:rPr>
+                <w:lastRenderedPageBreak/>
                 <w:t xml:space="preserve">SQLite. (July de 2023). About SQLite. </w:t>
               </w:r>
               <w:r>
@@ -9301,7 +9850,6 @@
                   <w:noProof/>
                   <w:lang w:val="en-US"/>
                 </w:rPr>
-                <w:lastRenderedPageBreak/>
                 <w:t xml:space="preserve">SQLite. (July de 2023). Appropriate Uses For SQLite. </w:t>
               </w:r>
               <w:r>
@@ -9451,6 +9999,35 @@
                 <w:rPr>
                   <w:noProof/>
                 </w:rPr>
+                <w:t xml:space="preserve">Systems, S. (2010). Plantilla del modelo del dominio. </w:t>
+              </w:r>
+              <w:r>
+                <w:rPr>
+                  <w:i/>
+                  <w:iCs/>
+                  <w:noProof/>
+                </w:rPr>
+                <w:t>Plantilla del modelo del dominio</w:t>
+              </w:r>
+              <w:r>
+                <w:rPr>
+                  <w:noProof/>
+                </w:rPr>
+                <w:t>. Obtenido de http://www.sparxsystems.com.ar/download/ayuda/domain_model_pattern.htm</w:t>
+              </w:r>
+            </w:p>
+            <w:p>
+              <w:pPr>
+                <w:pStyle w:val="Bibliografa"/>
+                <w:ind w:left="720" w:hanging="720"/>
+                <w:rPr>
+                  <w:noProof/>
+                </w:rPr>
+              </w:pPr>
+              <w:r>
+                <w:rPr>
+                  <w:noProof/>
+                </w:rPr>
                 <w:t xml:space="preserve">Wikipedia. (July de 2023). Pascal (lenguaje de programación) — Wikipedia, La enciclopedia libre. </w:t>
               </w:r>
               <w:r>
@@ -9498,8 +10075,8 @@
     </w:sdt>
     <w:p/>
     <w:sectPr>
-      <w:headerReference w:type="default" r:id="rId13"/>
-      <w:footerReference w:type="default" r:id="rId14"/>
+      <w:headerReference w:type="default" r:id="rId14"/>
+      <w:footerReference w:type="default" r:id="rId15"/>
       <w:pgSz w:w="11906" w:h="16838"/>
       <w:pgMar w:top="1417" w:right="1701" w:bottom="1417" w:left="1701" w:header="708" w:footer="708" w:gutter="0"/>
       <w:pgNumType w:start="1"/>
@@ -9564,7 +10141,7 @@
           <w:rPr>
             <w:noProof/>
           </w:rPr>
-          <w:t>22</w:t>
+          <w:t>24</w:t>
         </w:r>
         <w:r>
           <w:fldChar w:fldCharType="end"/>
@@ -14747,6 +15324,32 @@
         <w:shd w:val="clear" w:color="auto" w:fill="F2F2F2" w:themeFill="background1" w:themeFillShade="F2"/>
       </w:tcPr>
     </w:tblStylePr>
+  </w:style>
+  <w:style w:type="table" w:styleId="Cuadrculadetablaclara">
+    <w:name w:val="Grid Table Light"/>
+    <w:basedOn w:val="Tablanormal"/>
+    <w:uiPriority w:val="40"/>
+    <w:rsid w:val="00354973"/>
+    <w:pPr>
+      <w:spacing w:after="0" w:line="240" w:lineRule="auto"/>
+    </w:pPr>
+    <w:tblPr>
+      <w:tblInd w:w="0" w:type="dxa"/>
+      <w:tblBorders>
+        <w:top w:val="single" w:sz="4" w:space="0" w:color="BFBFBF" w:themeColor="background1" w:themeShade="BF"/>
+        <w:left w:val="single" w:sz="4" w:space="0" w:color="BFBFBF" w:themeColor="background1" w:themeShade="BF"/>
+        <w:bottom w:val="single" w:sz="4" w:space="0" w:color="BFBFBF" w:themeColor="background1" w:themeShade="BF"/>
+        <w:right w:val="single" w:sz="4" w:space="0" w:color="BFBFBF" w:themeColor="background1" w:themeShade="BF"/>
+        <w:insideH w:val="single" w:sz="4" w:space="0" w:color="BFBFBF" w:themeColor="background1" w:themeShade="BF"/>
+        <w:insideV w:val="single" w:sz="4" w:space="0" w:color="BFBFBF" w:themeColor="background1" w:themeShade="BF"/>
+      </w:tblBorders>
+      <w:tblCellMar>
+        <w:top w:w="0" w:type="dxa"/>
+        <w:left w:w="108" w:type="dxa"/>
+        <w:bottom w:w="0" w:type="dxa"/>
+        <w:right w:w="108" w:type="dxa"/>
+      </w:tblCellMar>
+    </w:tblPr>
   </w:style>
 </w:styles>
 </file>
@@ -15641,11 +16244,60 @@
     <b:PublicationTitle>Plantilla del modelo del dominio</b:PublicationTitle>
     <b:RefOrder>28</b:RefOrder>
   </b:Source>
+  <b:Source>
+    <b:Year>2021</b:Year>
+    <b:BIBTEX_Entry>book</b:BIBTEX_Entry>
+    <b:SourceType>Book</b:SourceType>
+    <b:Title>Software Engineering</b:Title>
+    <b:Tag>Sommerville2021</b:Tag>
+    <b:Publisher>Pearson</b:Publisher>
+    <b:Edition>10</b:Edition>
+    <b:Author>
+      <b:Author>
+        <b:NameList>
+          <b:Person>
+            <b:Last>Sommerville</b:Last>
+            <b:First>Ian</b:First>
+          </b:Person>
+        </b:NameList>
+      </b:Author>
+    </b:Author>
+    <b:StandardNumber> ISBN: 9780137503148</b:StandardNumber>
+    <b:RefOrder>29</b:RefOrder>
+  </b:Source>
+  <b:Source>
+    <b:Year>2005</b:Year>
+    <b:BIBTEX_Entry>book</b:BIBTEX_Entry>
+    <b:SourceType>Book</b:SourceType>
+    <b:Title>The Unified Modeling Language User Guide</b:Title>
+    <b:Tag>RumbaughJacobsonBooch2005</b:Tag>
+    <b:Publisher>Addison-Wesley</b:Publisher>
+    <b:Author>
+      <b:Author>
+        <b:NameList>
+          <b:Person>
+            <b:Last>Rumbaugh</b:Last>
+            <b:First>James</b:First>
+          </b:Person>
+          <b:Person>
+            <b:Last>Jacobson</b:Last>
+            <b:First>Ivar</b:First>
+          </b:Person>
+          <b:Person>
+            <b:Last>Booch</b:Last>
+            <b:First>Grady</b:First>
+          </b:Person>
+        </b:NameList>
+      </b:Author>
+    </b:Author>
+    <b:StandardNumber> ISBN: 0321267974</b:StandardNumber>
+    <b:RefOrder>30</b:RefOrder>
+  </b:Source>
 </b:Sources>
 </file>
 
 <file path=customXml/itemProps1.xml><?xml version="1.0" encoding="utf-8"?>
-<ds:datastoreItem xmlns:ds="http://schemas.openxmlformats.org/officeDocument/2006/customXml" ds:itemID="{0BDD7A07-DE54-41FE-8567-E78E81E877DA}">
+<ds:datastoreItem xmlns:ds="http://schemas.openxmlformats.org/officeDocument/2006/customXml" ds:itemID="{BC36195D-E907-4629-B041-B96ABC35A580}">
   <ds:schemaRefs>
     <ds:schemaRef ds:uri="http://schemas.openxmlformats.org/officeDocument/2006/bibliography"/>
   </ds:schemaRefs>

</xml_diff>

<commit_message>
Agregado el diagrama de actividades de medicion
</commit_message>
<xml_diff>
--- a/Informe de las Prácticas Profesionales 1 .docx
+++ b/Informe de las Prácticas Profesionales 1 .docx
@@ -576,7 +576,6 @@
           <w:szCs w:val="40"/>
         </w:rPr>
       </w:pPr>
-      <w:proofErr w:type="spellStart"/>
       <w:r>
         <w:rPr>
           <w:rFonts w:cs="Arial"/>
@@ -586,10 +585,11 @@
           <w:szCs w:val="40"/>
         </w:rPr>
         <w:lastRenderedPageBreak/>
-        <w:t>Abstract</w:t>
-      </w:r>
-      <w:proofErr w:type="spellEnd"/>
-      <w:r>
+        <w:t xml:space="preserve">Abstract </w:t>
+      </w:r>
+    </w:p>
+    <w:p>
+      <w:pPr>
         <w:rPr>
           <w:rFonts w:cs="Arial"/>
           <w:b/>
@@ -597,18 +597,6 @@
           <w:sz w:val="40"/>
           <w:szCs w:val="40"/>
         </w:rPr>
-        <w:t xml:space="preserve"> </w:t>
-      </w:r>
-    </w:p>
-    <w:p>
-      <w:pPr>
-        <w:rPr>
-          <w:rFonts w:cs="Arial"/>
-          <w:b/>
-          <w:bCs/>
-          <w:sz w:val="40"/>
-          <w:szCs w:val="40"/>
-        </w:rPr>
       </w:pPr>
     </w:p>
     <w:p>
@@ -664,7 +652,6 @@
           <w:szCs w:val="24"/>
         </w:rPr>
       </w:pPr>
-      <w:proofErr w:type="spellStart"/>
       <w:r>
         <w:rPr>
           <w:rFonts w:cs="Arial"/>
@@ -672,17 +659,7 @@
           <w:bCs/>
           <w:szCs w:val="24"/>
         </w:rPr>
-        <w:t>Keywords</w:t>
-      </w:r>
-      <w:proofErr w:type="spellEnd"/>
-      <w:r>
-        <w:rPr>
-          <w:rFonts w:cs="Arial"/>
-          <w:b/>
-          <w:bCs/>
-          <w:szCs w:val="24"/>
-        </w:rPr>
-        <w:t>:</w:t>
+        <w:t>Keywords:</w:t>
       </w:r>
       <w:r>
         <w:rPr>
@@ -5318,15 +5295,7 @@
         <w:t>Siendo N el número de muestras discretas de un segmento de las señal vibroacústica. En el caso de las vibraciones como señales a procesar, y(n) es real</w:t>
       </w:r>
       <w:r>
-        <w:t xml:space="preserve"> y </w:t>
-      </w:r>
-      <w:proofErr w:type="gramStart"/>
-      <w:r>
-        <w:t>Y(</w:t>
-      </w:r>
-      <w:proofErr w:type="gramEnd"/>
-      <w:r>
-        <w:t>k) es compleja.</w:t>
+        <w:t xml:space="preserve"> y Y(k) es compleja.</w:t>
       </w:r>
       <w:r>
         <w:t xml:space="preserve"> </w:t>
@@ -8511,30 +8480,53 @@
     </w:p>
     <w:p>
       <w:r>
-        <w:t>En la Figura,</w:t>
-      </w:r>
-      <w:r>
-        <w:t xml:space="preserve"> se muestra el diagrama de casos de uso del sistema a desarrollar</w:t>
+        <w:t xml:space="preserve">En la </w:t>
+      </w:r>
+      <w:hyperlink w:anchor="Figura5" w:history="1">
+        <w:r>
+          <w:rPr>
+            <w:rStyle w:val="Hipervnculo"/>
+          </w:rPr>
+          <w:t>Figura</w:t>
+        </w:r>
+        <w:r>
+          <w:rPr>
+            <w:rStyle w:val="Hipervnculo"/>
+          </w:rPr>
+          <w:t xml:space="preserve"> 5</w:t>
+        </w:r>
+      </w:hyperlink>
+      <w:r>
+        <w:t>,</w:t>
+      </w:r>
+      <w:r>
+        <w:t xml:space="preserve"> se muestra el diagrama de casos de uso del sistema</w:t>
+      </w:r>
+      <w:r>
+        <w:t xml:space="preserve"> de monitoreo</w:t>
+      </w:r>
+      <w:r>
+        <w:t xml:space="preserve"> a desarrollar</w:t>
       </w:r>
       <w:r>
         <w:t>:</w:t>
       </w:r>
     </w:p>
-    <w:p/>
     <w:p>
       <w:pPr>
         <w:keepNext/>
       </w:pPr>
+      <w:bookmarkStart w:id="7" w:name="Figura5"/>
       <w:r>
         <w:rPr>
           <w:noProof/>
           <w:lang w:eastAsia="es-ES"/>
         </w:rPr>
         <w:drawing>
-          <wp:inline distT="0" distB="0" distL="0" distR="0" wp14:anchorId="7D556E38" wp14:editId="5A907C3E">
-            <wp:extent cx="5400040" cy="5504180"/>
-            <wp:effectExtent l="0" t="0" r="0" b="1270"/>
-            <wp:docPr id="7" name="Imagen 7"/>
+          <wp:inline distT="0" distB="0" distL="0" distR="0" wp14:anchorId="75D11373" wp14:editId="3D60029F">
+            <wp:extent cx="5400040" cy="5689600"/>
+            <wp:effectExtent l="0" t="0" r="0" b="6350"/>
+            <wp:docPr id="9" name="Imagen 9"/>
             <wp:cNvGraphicFramePr>
               <a:graphicFrameLocks xmlns:a="http://schemas.openxmlformats.org/drawingml/2006/main" noChangeAspect="1"/>
             </wp:cNvGraphicFramePr>
@@ -8542,7 +8534,7 @@
               <a:graphicData uri="http://schemas.openxmlformats.org/drawingml/2006/picture">
                 <pic:pic xmlns:pic="http://schemas.openxmlformats.org/drawingml/2006/picture">
                   <pic:nvPicPr>
-                    <pic:cNvPr id="7" name="Diagrama de casos de uso.jpg"/>
+                    <pic:cNvPr id="9" name="Diagrama de casos de uso.png"/>
                     <pic:cNvPicPr/>
                   </pic:nvPicPr>
                   <pic:blipFill>
@@ -8560,7 +8552,7 @@
                   <pic:spPr>
                     <a:xfrm>
                       <a:off x="0" y="0"/>
-                      <a:ext cx="5400040" cy="5504180"/>
+                      <a:ext cx="5400040" cy="5689600"/>
                     </a:xfrm>
                     <a:prstGeom prst="rect">
                       <a:avLst/>
@@ -8572,6 +8564,7 @@
           </wp:inline>
         </w:drawing>
       </w:r>
+      <w:bookmarkEnd w:id="7"/>
     </w:p>
     <w:p>
       <w:pPr>
@@ -8954,76 +8947,903 @@
     </w:tbl>
     <w:p/>
     <w:p>
-      <w:bookmarkStart w:id="7" w:name="_GoBack"/>
-      <w:bookmarkEnd w:id="7"/>
+      <w:r>
+        <w:t>2.4.2 Descripción resumida de los casos de uso del sistema</w:t>
+      </w:r>
+      <w:r>
+        <w:t>.</w:t>
+      </w:r>
+    </w:p>
+    <w:p>
+      <w:r>
+        <w:t>A continuación, se presentan las descripciones resumidas de algunos casos de uso (Ver Anexos para las restantes descripciones).</w:t>
+      </w:r>
+    </w:p>
+    <w:p/>
+    <w:tbl>
+      <w:tblPr>
+        <w:tblStyle w:val="Tablaconcuadrcula"/>
+        <w:tblW w:w="0" w:type="auto"/>
+        <w:tblLook w:val="04A0" w:firstRow="1" w:lastRow="0" w:firstColumn="1" w:lastColumn="0" w:noHBand="0" w:noVBand="1"/>
+      </w:tblPr>
+      <w:tblGrid>
+        <w:gridCol w:w="4247"/>
+        <w:gridCol w:w="4247"/>
+      </w:tblGrid>
+      <w:tr>
+        <w:tc>
+          <w:tcPr>
+            <w:tcW w:w="8494" w:type="dxa"/>
+            <w:gridSpan w:val="2"/>
+          </w:tcPr>
+          <w:p>
+            <w:pPr>
+              <w:rPr>
+                <w:b/>
+              </w:rPr>
+            </w:pPr>
+            <w:r>
+              <w:rPr>
+                <w:b/>
+              </w:rPr>
+              <w:t>Gestionar usuarios</w:t>
+            </w:r>
+          </w:p>
+        </w:tc>
+      </w:tr>
+      <w:tr>
+        <w:tc>
+          <w:tcPr>
+            <w:tcW w:w="4247" w:type="dxa"/>
+          </w:tcPr>
+          <w:p>
+            <w:pPr>
+              <w:rPr>
+                <w:b/>
+              </w:rPr>
+            </w:pPr>
+            <w:r>
+              <w:rPr>
+                <w:b/>
+              </w:rPr>
+              <w:t>Actor</w:t>
+            </w:r>
+          </w:p>
+        </w:tc>
+        <w:tc>
+          <w:tcPr>
+            <w:tcW w:w="4247" w:type="dxa"/>
+          </w:tcPr>
+          <w:p>
+            <w:r>
+              <w:t>Administrador</w:t>
+            </w:r>
+          </w:p>
+        </w:tc>
+      </w:tr>
+      <w:tr>
+        <w:tc>
+          <w:tcPr>
+            <w:tcW w:w="4247" w:type="dxa"/>
+          </w:tcPr>
+          <w:p>
+            <w:pPr>
+              <w:rPr>
+                <w:b/>
+              </w:rPr>
+            </w:pPr>
+            <w:r>
+              <w:rPr>
+                <w:b/>
+              </w:rPr>
+              <w:t>Propósito</w:t>
+            </w:r>
+          </w:p>
+        </w:tc>
+        <w:tc>
+          <w:tcPr>
+            <w:tcW w:w="4247" w:type="dxa"/>
+          </w:tcPr>
+          <w:p>
+            <w:r>
+              <w:t xml:space="preserve">Insertar, eliminar y actualizar los </w:t>
+            </w:r>
+            <w:r>
+              <w:lastRenderedPageBreak/>
+              <w:t>usuarios</w:t>
+            </w:r>
+          </w:p>
+        </w:tc>
+      </w:tr>
+      <w:tr>
+        <w:tc>
+          <w:tcPr>
+            <w:tcW w:w="4247" w:type="dxa"/>
+          </w:tcPr>
+          <w:p>
+            <w:pPr>
+              <w:rPr>
+                <w:b/>
+              </w:rPr>
+            </w:pPr>
+            <w:r>
+              <w:rPr>
+                <w:b/>
+              </w:rPr>
+              <w:lastRenderedPageBreak/>
+              <w:t>Resumen</w:t>
+            </w:r>
+          </w:p>
+        </w:tc>
+        <w:tc>
+          <w:tcPr>
+            <w:tcW w:w="4247" w:type="dxa"/>
+          </w:tcPr>
+          <w:p>
+            <w:r>
+              <w:t>El caso de uso comienza desde la sección "Gestión" de la barra menú, una vez que el usuario le dé clic al botón de</w:t>
+            </w:r>
+            <w:r>
+              <w:t xml:space="preserve"> autenticarse. </w:t>
+            </w:r>
+            <w:r>
+              <w:t>El usuario puede insertar, actualizar y eliminar</w:t>
+            </w:r>
+            <w:r>
+              <w:t xml:space="preserve"> cualquier usuario, pero se le imposibilita eliminarse a sí mismo.</w:t>
+            </w:r>
+            <w:r>
+              <w:t xml:space="preserve"> El caso de uso finaliza cuando se cierre la ventana</w:t>
+            </w:r>
+            <w:r>
+              <w:t>.</w:t>
+            </w:r>
+          </w:p>
+        </w:tc>
+      </w:tr>
+    </w:tbl>
+    <w:p/>
+    <w:tbl>
+      <w:tblPr>
+        <w:tblStyle w:val="Tablaconcuadrcula"/>
+        <w:tblW w:w="0" w:type="auto"/>
+        <w:tblLook w:val="04A0" w:firstRow="1" w:lastRow="0" w:firstColumn="1" w:lastColumn="0" w:noHBand="0" w:noVBand="1"/>
+      </w:tblPr>
+      <w:tblGrid>
+        <w:gridCol w:w="4247"/>
+        <w:gridCol w:w="4247"/>
+      </w:tblGrid>
+      <w:tr>
+        <w:tc>
+          <w:tcPr>
+            <w:tcW w:w="8494" w:type="dxa"/>
+            <w:gridSpan w:val="2"/>
+          </w:tcPr>
+          <w:p>
+            <w:pPr>
+              <w:rPr>
+                <w:b/>
+              </w:rPr>
+            </w:pPr>
+            <w:r>
+              <w:rPr>
+                <w:b/>
+              </w:rPr>
+              <w:t>Configurar parámetros de conexión a la BD</w:t>
+            </w:r>
+            <w:bookmarkStart w:id="8" w:name="_GoBack"/>
+            <w:bookmarkEnd w:id="8"/>
+          </w:p>
+        </w:tc>
+      </w:tr>
+      <w:tr>
+        <w:tc>
+          <w:tcPr>
+            <w:tcW w:w="4247" w:type="dxa"/>
+          </w:tcPr>
+          <w:p>
+            <w:pPr>
+              <w:rPr>
+                <w:b/>
+              </w:rPr>
+            </w:pPr>
+            <w:r>
+              <w:rPr>
+                <w:b/>
+              </w:rPr>
+              <w:t>Actor</w:t>
+            </w:r>
+          </w:p>
+        </w:tc>
+        <w:tc>
+          <w:tcPr>
+            <w:tcW w:w="4247" w:type="dxa"/>
+          </w:tcPr>
+          <w:p>
+            <w:r>
+              <w:t>Usuario genérico</w:t>
+            </w:r>
+          </w:p>
+        </w:tc>
+      </w:tr>
+      <w:tr>
+        <w:tc>
+          <w:tcPr>
+            <w:tcW w:w="4247" w:type="dxa"/>
+          </w:tcPr>
+          <w:p>
+            <w:pPr>
+              <w:rPr>
+                <w:b/>
+              </w:rPr>
+            </w:pPr>
+            <w:r>
+              <w:rPr>
+                <w:b/>
+              </w:rPr>
+              <w:t>Propósito</w:t>
+            </w:r>
+          </w:p>
+        </w:tc>
+        <w:tc>
+          <w:tcPr>
+            <w:tcW w:w="4247" w:type="dxa"/>
+          </w:tcPr>
+          <w:p>
+            <w:r>
+              <w:t>Ingresar a la aplicación</w:t>
+            </w:r>
+          </w:p>
+        </w:tc>
+      </w:tr>
+      <w:tr>
+        <w:tc>
+          <w:tcPr>
+            <w:tcW w:w="4247" w:type="dxa"/>
+          </w:tcPr>
+          <w:p>
+            <w:pPr>
+              <w:rPr>
+                <w:b/>
+              </w:rPr>
+            </w:pPr>
+            <w:r>
+              <w:rPr>
+                <w:b/>
+              </w:rPr>
+              <w:t>Resumen</w:t>
+            </w:r>
+          </w:p>
+        </w:tc>
+        <w:tc>
+          <w:tcPr>
+            <w:tcW w:w="4247" w:type="dxa"/>
+          </w:tcPr>
+          <w:p>
+            <w:r>
+              <w:t>El caso de uso comienza al inicio de la aplicación en la ventana “Login</w:t>
+            </w:r>
+            <w:r>
+              <w:t>”</w:t>
+            </w:r>
+            <w:r>
+              <w:t>. Finaliza cuando logra autenticarse correctamente o cuando cierra la ventana.</w:t>
+            </w:r>
+          </w:p>
+        </w:tc>
+      </w:tr>
+    </w:tbl>
+    <w:p/>
+    <w:tbl>
+      <w:tblPr>
+        <w:tblStyle w:val="Tablaconcuadrcula"/>
+        <w:tblW w:w="0" w:type="auto"/>
+        <w:tblLook w:val="04A0" w:firstRow="1" w:lastRow="0" w:firstColumn="1" w:lastColumn="0" w:noHBand="0" w:noVBand="1"/>
+      </w:tblPr>
+      <w:tblGrid>
+        <w:gridCol w:w="4247"/>
+        <w:gridCol w:w="4247"/>
+      </w:tblGrid>
+      <w:tr>
+        <w:tc>
+          <w:tcPr>
+            <w:tcW w:w="8494" w:type="dxa"/>
+            <w:gridSpan w:val="2"/>
+          </w:tcPr>
+          <w:p>
+            <w:pPr>
+              <w:rPr>
+                <w:b/>
+              </w:rPr>
+            </w:pPr>
+          </w:p>
+        </w:tc>
+      </w:tr>
+      <w:tr>
+        <w:tc>
+          <w:tcPr>
+            <w:tcW w:w="4247" w:type="dxa"/>
+          </w:tcPr>
+          <w:p>
+            <w:pPr>
+              <w:rPr>
+                <w:b/>
+              </w:rPr>
+            </w:pPr>
+            <w:r>
+              <w:rPr>
+                <w:b/>
+              </w:rPr>
+              <w:t>Actor</w:t>
+            </w:r>
+          </w:p>
+        </w:tc>
+        <w:tc>
+          <w:tcPr>
+            <w:tcW w:w="4247" w:type="dxa"/>
+          </w:tcPr>
+          <w:p/>
+        </w:tc>
+      </w:tr>
+      <w:tr>
+        <w:tc>
+          <w:tcPr>
+            <w:tcW w:w="4247" w:type="dxa"/>
+          </w:tcPr>
+          <w:p>
+            <w:pPr>
+              <w:rPr>
+                <w:b/>
+              </w:rPr>
+            </w:pPr>
+            <w:r>
+              <w:rPr>
+                <w:b/>
+              </w:rPr>
+              <w:t>Propósito</w:t>
+            </w:r>
+          </w:p>
+        </w:tc>
+        <w:tc>
+          <w:tcPr>
+            <w:tcW w:w="4247" w:type="dxa"/>
+          </w:tcPr>
+          <w:p/>
+        </w:tc>
+      </w:tr>
+      <w:tr>
+        <w:tc>
+          <w:tcPr>
+            <w:tcW w:w="4247" w:type="dxa"/>
+          </w:tcPr>
+          <w:p>
+            <w:pPr>
+              <w:rPr>
+                <w:b/>
+              </w:rPr>
+            </w:pPr>
+            <w:r>
+              <w:rPr>
+                <w:b/>
+              </w:rPr>
+              <w:t>Resumen</w:t>
+            </w:r>
+          </w:p>
+        </w:tc>
+        <w:tc>
+          <w:tcPr>
+            <w:tcW w:w="4247" w:type="dxa"/>
+          </w:tcPr>
+          <w:p/>
+        </w:tc>
+      </w:tr>
+    </w:tbl>
+    <w:p/>
+    <w:tbl>
+      <w:tblPr>
+        <w:tblStyle w:val="Tablaconcuadrcula"/>
+        <w:tblW w:w="0" w:type="auto"/>
+        <w:tblLook w:val="04A0" w:firstRow="1" w:lastRow="0" w:firstColumn="1" w:lastColumn="0" w:noHBand="0" w:noVBand="1"/>
+      </w:tblPr>
+      <w:tblGrid>
+        <w:gridCol w:w="4247"/>
+        <w:gridCol w:w="4247"/>
+      </w:tblGrid>
+      <w:tr>
+        <w:tc>
+          <w:tcPr>
+            <w:tcW w:w="8494" w:type="dxa"/>
+            <w:gridSpan w:val="2"/>
+          </w:tcPr>
+          <w:p>
+            <w:pPr>
+              <w:rPr>
+                <w:b/>
+              </w:rPr>
+            </w:pPr>
+            <w:r>
+              <w:rPr>
+                <w:b/>
+              </w:rPr>
+              <w:t>Autenticar usuario</w:t>
+            </w:r>
+          </w:p>
+        </w:tc>
+      </w:tr>
+      <w:tr>
+        <w:tc>
+          <w:tcPr>
+            <w:tcW w:w="4247" w:type="dxa"/>
+          </w:tcPr>
+          <w:p>
+            <w:pPr>
+              <w:rPr>
+                <w:b/>
+              </w:rPr>
+            </w:pPr>
+            <w:r>
+              <w:rPr>
+                <w:b/>
+              </w:rPr>
+              <w:t>Actor</w:t>
+            </w:r>
+          </w:p>
+        </w:tc>
+        <w:tc>
+          <w:tcPr>
+            <w:tcW w:w="4247" w:type="dxa"/>
+          </w:tcPr>
+          <w:p/>
+        </w:tc>
+      </w:tr>
+      <w:tr>
+        <w:tc>
+          <w:tcPr>
+            <w:tcW w:w="4247" w:type="dxa"/>
+          </w:tcPr>
+          <w:p>
+            <w:pPr>
+              <w:rPr>
+                <w:b/>
+              </w:rPr>
+            </w:pPr>
+            <w:r>
+              <w:rPr>
+                <w:b/>
+              </w:rPr>
+              <w:t>Propósito</w:t>
+            </w:r>
+          </w:p>
+        </w:tc>
+        <w:tc>
+          <w:tcPr>
+            <w:tcW w:w="4247" w:type="dxa"/>
+          </w:tcPr>
+          <w:p/>
+        </w:tc>
+      </w:tr>
+      <w:tr>
+        <w:tc>
+          <w:tcPr>
+            <w:tcW w:w="4247" w:type="dxa"/>
+          </w:tcPr>
+          <w:p>
+            <w:pPr>
+              <w:rPr>
+                <w:b/>
+              </w:rPr>
+            </w:pPr>
+            <w:r>
+              <w:rPr>
+                <w:b/>
+              </w:rPr>
+              <w:t>Resumen</w:t>
+            </w:r>
+          </w:p>
+        </w:tc>
+        <w:tc>
+          <w:tcPr>
+            <w:tcW w:w="4247" w:type="dxa"/>
+          </w:tcPr>
+          <w:p/>
+        </w:tc>
+      </w:tr>
+    </w:tbl>
+    <w:p/>
+    <w:tbl>
+      <w:tblPr>
+        <w:tblStyle w:val="Tablaconcuadrcula"/>
+        <w:tblW w:w="0" w:type="auto"/>
+        <w:tblLook w:val="04A0" w:firstRow="1" w:lastRow="0" w:firstColumn="1" w:lastColumn="0" w:noHBand="0" w:noVBand="1"/>
+      </w:tblPr>
+      <w:tblGrid>
+        <w:gridCol w:w="4247"/>
+        <w:gridCol w:w="4247"/>
+      </w:tblGrid>
+      <w:tr>
+        <w:tc>
+          <w:tcPr>
+            <w:tcW w:w="8494" w:type="dxa"/>
+            <w:gridSpan w:val="2"/>
+          </w:tcPr>
+          <w:p>
+            <w:pPr>
+              <w:rPr>
+                <w:b/>
+              </w:rPr>
+            </w:pPr>
+            <w:r>
+              <w:rPr>
+                <w:b/>
+              </w:rPr>
+              <w:t>Autenticar usuario</w:t>
+            </w:r>
+          </w:p>
+        </w:tc>
+      </w:tr>
+      <w:tr>
+        <w:tc>
+          <w:tcPr>
+            <w:tcW w:w="4247" w:type="dxa"/>
+          </w:tcPr>
+          <w:p>
+            <w:pPr>
+              <w:rPr>
+                <w:b/>
+              </w:rPr>
+            </w:pPr>
+            <w:r>
+              <w:rPr>
+                <w:b/>
+              </w:rPr>
+              <w:lastRenderedPageBreak/>
+              <w:t>Actor</w:t>
+            </w:r>
+          </w:p>
+        </w:tc>
+        <w:tc>
+          <w:tcPr>
+            <w:tcW w:w="4247" w:type="dxa"/>
+          </w:tcPr>
+          <w:p/>
+        </w:tc>
+      </w:tr>
+      <w:tr>
+        <w:tc>
+          <w:tcPr>
+            <w:tcW w:w="4247" w:type="dxa"/>
+          </w:tcPr>
+          <w:p>
+            <w:pPr>
+              <w:rPr>
+                <w:b/>
+              </w:rPr>
+            </w:pPr>
+            <w:r>
+              <w:rPr>
+                <w:b/>
+              </w:rPr>
+              <w:t>Propósito</w:t>
+            </w:r>
+          </w:p>
+        </w:tc>
+        <w:tc>
+          <w:tcPr>
+            <w:tcW w:w="4247" w:type="dxa"/>
+          </w:tcPr>
+          <w:p/>
+        </w:tc>
+      </w:tr>
+      <w:tr>
+        <w:tc>
+          <w:tcPr>
+            <w:tcW w:w="4247" w:type="dxa"/>
+          </w:tcPr>
+          <w:p>
+            <w:pPr>
+              <w:rPr>
+                <w:b/>
+              </w:rPr>
+            </w:pPr>
+            <w:r>
+              <w:rPr>
+                <w:b/>
+              </w:rPr>
+              <w:t>Resumen</w:t>
+            </w:r>
+          </w:p>
+        </w:tc>
+        <w:tc>
+          <w:tcPr>
+            <w:tcW w:w="4247" w:type="dxa"/>
+          </w:tcPr>
+          <w:p/>
+        </w:tc>
+      </w:tr>
+    </w:tbl>
+    <w:p/>
+    <w:tbl>
+      <w:tblPr>
+        <w:tblStyle w:val="Tablaconcuadrcula"/>
+        <w:tblW w:w="0" w:type="auto"/>
+        <w:tblLook w:val="04A0" w:firstRow="1" w:lastRow="0" w:firstColumn="1" w:lastColumn="0" w:noHBand="0" w:noVBand="1"/>
+      </w:tblPr>
+      <w:tblGrid>
+        <w:gridCol w:w="4247"/>
+        <w:gridCol w:w="4247"/>
+      </w:tblGrid>
+      <w:tr>
+        <w:tc>
+          <w:tcPr>
+            <w:tcW w:w="8494" w:type="dxa"/>
+            <w:gridSpan w:val="2"/>
+          </w:tcPr>
+          <w:p>
+            <w:pPr>
+              <w:rPr>
+                <w:b/>
+              </w:rPr>
+            </w:pPr>
+            <w:r>
+              <w:rPr>
+                <w:b/>
+              </w:rPr>
+              <w:t>Autenticar usuario</w:t>
+            </w:r>
+          </w:p>
+        </w:tc>
+      </w:tr>
+      <w:tr>
+        <w:tc>
+          <w:tcPr>
+            <w:tcW w:w="4247" w:type="dxa"/>
+          </w:tcPr>
+          <w:p>
+            <w:pPr>
+              <w:rPr>
+                <w:b/>
+              </w:rPr>
+            </w:pPr>
+            <w:r>
+              <w:rPr>
+                <w:b/>
+              </w:rPr>
+              <w:t>Actor</w:t>
+            </w:r>
+          </w:p>
+        </w:tc>
+        <w:tc>
+          <w:tcPr>
+            <w:tcW w:w="4247" w:type="dxa"/>
+          </w:tcPr>
+          <w:p/>
+        </w:tc>
+      </w:tr>
+      <w:tr>
+        <w:tc>
+          <w:tcPr>
+            <w:tcW w:w="4247" w:type="dxa"/>
+          </w:tcPr>
+          <w:p>
+            <w:pPr>
+              <w:rPr>
+                <w:b/>
+              </w:rPr>
+            </w:pPr>
+            <w:r>
+              <w:rPr>
+                <w:b/>
+              </w:rPr>
+              <w:t>Propósito</w:t>
+            </w:r>
+          </w:p>
+        </w:tc>
+        <w:tc>
+          <w:tcPr>
+            <w:tcW w:w="4247" w:type="dxa"/>
+          </w:tcPr>
+          <w:p/>
+        </w:tc>
+      </w:tr>
+      <w:tr>
+        <w:tc>
+          <w:tcPr>
+            <w:tcW w:w="4247" w:type="dxa"/>
+          </w:tcPr>
+          <w:p>
+            <w:pPr>
+              <w:rPr>
+                <w:b/>
+              </w:rPr>
+            </w:pPr>
+            <w:r>
+              <w:rPr>
+                <w:b/>
+              </w:rPr>
+              <w:t>Resumen</w:t>
+            </w:r>
+          </w:p>
+        </w:tc>
+        <w:tc>
+          <w:tcPr>
+            <w:tcW w:w="4247" w:type="dxa"/>
+          </w:tcPr>
+          <w:p/>
+        </w:tc>
+      </w:tr>
+    </w:tbl>
+    <w:p/>
+    <w:tbl>
+      <w:tblPr>
+        <w:tblStyle w:val="Tablaconcuadrcula"/>
+        <w:tblW w:w="0" w:type="auto"/>
+        <w:tblLook w:val="04A0" w:firstRow="1" w:lastRow="0" w:firstColumn="1" w:lastColumn="0" w:noHBand="0" w:noVBand="1"/>
+      </w:tblPr>
+      <w:tblGrid>
+        <w:gridCol w:w="4247"/>
+        <w:gridCol w:w="4247"/>
+      </w:tblGrid>
+      <w:tr>
+        <w:tc>
+          <w:tcPr>
+            <w:tcW w:w="8494" w:type="dxa"/>
+            <w:gridSpan w:val="2"/>
+          </w:tcPr>
+          <w:p>
+            <w:pPr>
+              <w:rPr>
+                <w:b/>
+              </w:rPr>
+            </w:pPr>
+            <w:r>
+              <w:rPr>
+                <w:b/>
+              </w:rPr>
+              <w:t>Autenticar usuario</w:t>
+            </w:r>
+          </w:p>
+        </w:tc>
+      </w:tr>
+      <w:tr>
+        <w:tc>
+          <w:tcPr>
+            <w:tcW w:w="4247" w:type="dxa"/>
+          </w:tcPr>
+          <w:p>
+            <w:pPr>
+              <w:rPr>
+                <w:b/>
+              </w:rPr>
+            </w:pPr>
+            <w:r>
+              <w:rPr>
+                <w:b/>
+              </w:rPr>
+              <w:t>Actor</w:t>
+            </w:r>
+          </w:p>
+        </w:tc>
+        <w:tc>
+          <w:tcPr>
+            <w:tcW w:w="4247" w:type="dxa"/>
+          </w:tcPr>
+          <w:p/>
+        </w:tc>
+      </w:tr>
+      <w:tr>
+        <w:tc>
+          <w:tcPr>
+            <w:tcW w:w="4247" w:type="dxa"/>
+          </w:tcPr>
+          <w:p>
+            <w:pPr>
+              <w:rPr>
+                <w:b/>
+              </w:rPr>
+            </w:pPr>
+            <w:r>
+              <w:rPr>
+                <w:b/>
+              </w:rPr>
+              <w:t>Propósito</w:t>
+            </w:r>
+          </w:p>
+        </w:tc>
+        <w:tc>
+          <w:tcPr>
+            <w:tcW w:w="4247" w:type="dxa"/>
+          </w:tcPr>
+          <w:p/>
+        </w:tc>
+      </w:tr>
+      <w:tr>
+        <w:tc>
+          <w:tcPr>
+            <w:tcW w:w="4247" w:type="dxa"/>
+          </w:tcPr>
+          <w:p>
+            <w:pPr>
+              <w:rPr>
+                <w:b/>
+              </w:rPr>
+            </w:pPr>
+            <w:r>
+              <w:rPr>
+                <w:b/>
+              </w:rPr>
+              <w:t>Resumen</w:t>
+            </w:r>
+          </w:p>
+        </w:tc>
+        <w:tc>
+          <w:tcPr>
+            <w:tcW w:w="4247" w:type="dxa"/>
+          </w:tcPr>
+          <w:p/>
+        </w:tc>
+      </w:tr>
+    </w:tbl>
+    <w:p>
+      <w:pPr>
+        <w:ind w:left="708" w:hanging="708"/>
+      </w:pPr>
+      <w:r>
+        <w:br w:type="page"/>
+      </w:r>
+    </w:p>
+    <w:p>
+      <w:pPr>
+        <w:pStyle w:val="Ttulo1"/>
+      </w:pPr>
+      <w:bookmarkStart w:id="9" w:name="_Toc140226697"/>
+      <w:r>
+        <w:lastRenderedPageBreak/>
+        <w:t>Capítulo 3:</w:t>
+      </w:r>
+      <w:r>
+        <w:t xml:space="preserve"> Validación de la solución</w:t>
+      </w:r>
+      <w:bookmarkEnd w:id="9"/>
+    </w:p>
+    <w:p/>
+    <w:p/>
+    <w:p>
+      <w:r>
+        <w:br w:type="page"/>
+      </w:r>
+    </w:p>
+    <w:p>
+      <w:pPr>
+        <w:pStyle w:val="Ttulo1"/>
+      </w:pPr>
+      <w:bookmarkStart w:id="10" w:name="_Toc140226698"/>
+      <w:r>
+        <w:lastRenderedPageBreak/>
+        <w:t>Conclusiones</w:t>
+      </w:r>
+      <w:bookmarkEnd w:id="10"/>
+    </w:p>
+    <w:p/>
+    <w:p/>
+    <w:p>
+      <w:r>
+        <w:br w:type="page"/>
+      </w:r>
+    </w:p>
+    <w:p>
+      <w:pPr>
+        <w:pStyle w:val="Ttulo1"/>
+      </w:pPr>
+      <w:bookmarkStart w:id="11" w:name="_Toc140226699"/>
+      <w:r>
+        <w:lastRenderedPageBreak/>
+        <w:t>Recomendaciones</w:t>
+      </w:r>
+      <w:bookmarkEnd w:id="11"/>
     </w:p>
     <w:p/>
     <w:p/>
     <w:p/>
-    <w:p/>
-    <w:p/>
-    <w:p>
-      <w:pPr>
-        <w:ind w:left="708" w:hanging="708"/>
-      </w:pPr>
-      <w:r>
-        <w:lastRenderedPageBreak/>
-        <w:br w:type="page"/>
-      </w:r>
-    </w:p>
-    <w:p>
-      <w:pPr>
-        <w:pStyle w:val="Ttulo1"/>
-      </w:pPr>
-      <w:bookmarkStart w:id="8" w:name="_Toc140226697"/>
-      <w:r>
-        <w:lastRenderedPageBreak/>
-        <w:t>Capítulo 3:</w:t>
-      </w:r>
-      <w:r>
-        <w:t xml:space="preserve"> Validación de la solución</w:t>
-      </w:r>
-      <w:bookmarkEnd w:id="8"/>
-    </w:p>
-    <w:p/>
-    <w:p/>
-    <w:p>
-      <w:r>
-        <w:br w:type="page"/>
-      </w:r>
-    </w:p>
-    <w:p>
-      <w:pPr>
-        <w:pStyle w:val="Ttulo1"/>
-      </w:pPr>
-      <w:bookmarkStart w:id="9" w:name="_Toc140226698"/>
-      <w:r>
-        <w:lastRenderedPageBreak/>
-        <w:t>Conclusiones</w:t>
-      </w:r>
-      <w:bookmarkEnd w:id="9"/>
-    </w:p>
-    <w:p/>
-    <w:p/>
-    <w:p>
-      <w:r>
-        <w:br w:type="page"/>
-      </w:r>
-    </w:p>
-    <w:p>
-      <w:pPr>
-        <w:pStyle w:val="Ttulo1"/>
-      </w:pPr>
-      <w:bookmarkStart w:id="10" w:name="_Toc140226699"/>
-      <w:r>
-        <w:lastRenderedPageBreak/>
-        <w:t>Recomendaciones</w:t>
-      </w:r>
-      <w:bookmarkEnd w:id="10"/>
-    </w:p>
-    <w:p/>
-    <w:p/>
-    <w:p/>
     <w:p>
       <w:pPr>
         <w:spacing w:line="259" w:lineRule="auto"/>
@@ -9168,7 +9988,7 @@
         <w:jc w:val="left"/>
       </w:pPr>
     </w:p>
-    <w:bookmarkStart w:id="11" w:name="_Toc140226700" w:displacedByCustomXml="next"/>
+    <w:bookmarkStart w:id="12" w:name="_Toc140226700" w:displacedByCustomXml="next"/>
     <w:sdt>
       <w:sdtPr>
         <w:rPr>
@@ -9192,7 +10012,7 @@
           <w:r>
             <w:t>Referencias bibliográficas</w:t>
           </w:r>
-          <w:bookmarkEnd w:id="11"/>
+          <w:bookmarkEnd w:id="12"/>
         </w:p>
         <w:sdt>
           <w:sdtPr>
@@ -10141,7 +10961,7 @@
           <w:rPr>
             <w:noProof/>
           </w:rPr>
-          <w:t>24</w:t>
+          <w:t>30</w:t>
         </w:r>
         <w:r>
           <w:fldChar w:fldCharType="end"/>
@@ -16297,7 +17117,7 @@
 </file>
 
 <file path=customXml/itemProps1.xml><?xml version="1.0" encoding="utf-8"?>
-<ds:datastoreItem xmlns:ds="http://schemas.openxmlformats.org/officeDocument/2006/customXml" ds:itemID="{BC36195D-E907-4629-B041-B96ABC35A580}">
+<ds:datastoreItem xmlns:ds="http://schemas.openxmlformats.org/officeDocument/2006/customXml" ds:itemID="{99D2E3BA-74BC-4628-9F52-FA3D55D81566}">
   <ds:schemaRefs>
     <ds:schemaRef ds:uri="http://schemas.openxmlformats.org/officeDocument/2006/bibliography"/>
   </ds:schemaRefs>

</xml_diff>

<commit_message>
Hasta los modelos logicos y fisicos
</commit_message>
<xml_diff>
--- a/Informe de las Prácticas Profesionales 1 .docx
+++ b/Informe de las Prácticas Profesionales 1 .docx
@@ -576,6 +576,7 @@
           <w:szCs w:val="40"/>
         </w:rPr>
       </w:pPr>
+      <w:proofErr w:type="spellStart"/>
       <w:r>
         <w:rPr>
           <w:rFonts w:cs="Arial"/>
@@ -585,11 +586,10 @@
           <w:szCs w:val="40"/>
         </w:rPr>
         <w:lastRenderedPageBreak/>
-        <w:t xml:space="preserve">Abstract </w:t>
-      </w:r>
-    </w:p>
-    <w:p>
-      <w:pPr>
+        <w:t>Abstract</w:t>
+      </w:r>
+      <w:proofErr w:type="spellEnd"/>
+      <w:r>
         <w:rPr>
           <w:rFonts w:cs="Arial"/>
           <w:b/>
@@ -597,6 +597,18 @@
           <w:sz w:val="40"/>
           <w:szCs w:val="40"/>
         </w:rPr>
+        <w:t xml:space="preserve"> </w:t>
+      </w:r>
+    </w:p>
+    <w:p>
+      <w:pPr>
+        <w:rPr>
+          <w:rFonts w:cs="Arial"/>
+          <w:b/>
+          <w:bCs/>
+          <w:sz w:val="40"/>
+          <w:szCs w:val="40"/>
+        </w:rPr>
       </w:pPr>
     </w:p>
     <w:p>
@@ -652,6 +664,7 @@
           <w:szCs w:val="24"/>
         </w:rPr>
       </w:pPr>
+      <w:proofErr w:type="spellStart"/>
       <w:r>
         <w:rPr>
           <w:rFonts w:cs="Arial"/>
@@ -659,7 +672,17 @@
           <w:bCs/>
           <w:szCs w:val="24"/>
         </w:rPr>
-        <w:t>Keywords:</w:t>
+        <w:t>Keywords</w:t>
+      </w:r>
+      <w:proofErr w:type="spellEnd"/>
+      <w:r>
+        <w:rPr>
+          <w:rFonts w:cs="Arial"/>
+          <w:b/>
+          <w:bCs/>
+          <w:szCs w:val="24"/>
+        </w:rPr>
+        <w:t>:</w:t>
       </w:r>
       <w:r>
         <w:rPr>
@@ -1620,21 +1643,7 @@
                 <w:rStyle w:val="Hipervnculo"/>
                 <w:noProof/>
               </w:rPr>
-              <w:t>Capítulo 3: Valid</w:t>
-            </w:r>
-            <w:r>
-              <w:rPr>
-                <w:rStyle w:val="Hipervnculo"/>
-                <w:noProof/>
-              </w:rPr>
-              <w:t>a</w:t>
-            </w:r>
-            <w:r>
-              <w:rPr>
-                <w:rStyle w:val="Hipervnculo"/>
-                <w:noProof/>
-              </w:rPr>
-              <w:t>ción de la solución</w:t>
+              <w:t>Capítulo 3: Validación de la solución</w:t>
             </w:r>
             <w:r>
               <w:rPr>
@@ -3031,25 +3040,15 @@
     </w:p>
     <w:p>
       <w:pPr>
-        <w:pStyle w:val="Prrafodelista"/>
-        <w:numPr>
-          <w:ilvl w:val="1"/>
-          <w:numId w:val="12"/>
-        </w:numPr>
-        <w:rPr>
-          <w:b/>
-        </w:rPr>
-      </w:pPr>
-      <w:r>
-        <w:rPr>
-          <w:b/>
-        </w:rPr>
+        <w:pStyle w:val="Ttulo2"/>
+      </w:pPr>
+      <w:r>
+        <w:t xml:space="preserve">1.1 </w:t>
+      </w:r>
+      <w:r>
         <w:t>Estado del arte</w:t>
       </w:r>
       <w:r>
-        <w:rPr>
-          <w:b/>
-        </w:rPr>
         <w:t>.</w:t>
       </w:r>
     </w:p>
@@ -3596,32 +3595,13 @@
     </w:p>
     <w:p>
       <w:pPr>
-        <w:pStyle w:val="Prrafodelista"/>
-        <w:numPr>
-          <w:ilvl w:val="1"/>
-          <w:numId w:val="12"/>
-        </w:numPr>
-        <w:rPr>
-          <w:b/>
-        </w:rPr>
-      </w:pPr>
-      <w:r>
-        <w:rPr>
-          <w:b/>
-        </w:rPr>
-        <w:t>A</w:t>
-      </w:r>
-      <w:r>
-        <w:rPr>
-          <w:b/>
-        </w:rPr>
-        <w:t>nálisis por vibraciones de procesos industriales</w:t>
-      </w:r>
-      <w:r>
-        <w:rPr>
-          <w:b/>
-        </w:rPr>
-        <w:t>.</w:t>
+        <w:pStyle w:val="Ttulo2"/>
+      </w:pPr>
+      <w:r>
+        <w:t xml:space="preserve">1.2 </w:t>
+      </w:r>
+      <w:r>
+        <w:t>Análisis por vibraciones de procesos industriales.</w:t>
       </w:r>
     </w:p>
     <w:p>
@@ -3832,234 +3812,240 @@
         </w:sdtContent>
       </w:sdt>
     </w:p>
-    <w:p>
-      <w:pPr>
-        <w:jc w:val="center"/>
-      </w:pPr>
-      <m:oMathPara>
-        <m:oMath>
-          <m:sSub>
-            <m:sSubPr>
-              <m:ctrlPr>
-                <w:rPr>
-                  <w:rFonts w:ascii="Cambria Math" w:hAnsi="Cambria Math"/>
-                  <w:i/>
-                </w:rPr>
-              </m:ctrlPr>
-            </m:sSubPr>
-            <m:e>
-              <m:r>
-                <w:rPr>
-                  <w:rFonts w:ascii="Cambria Math" w:hAnsi="Cambria Math"/>
-                </w:rPr>
-                <m:t>Y</m:t>
-              </m:r>
-            </m:e>
-            <m:sub>
-              <m:r>
-                <w:rPr>
-                  <w:rFonts w:ascii="Cambria Math" w:hAnsi="Cambria Math"/>
-                </w:rPr>
-                <m:t>RMS</m:t>
-              </m:r>
-            </m:sub>
-          </m:sSub>
-          <m:r>
-            <w:rPr>
-              <w:rFonts w:ascii="Cambria Math" w:hAnsi="Cambria Math"/>
-            </w:rPr>
-            <m:t xml:space="preserve">= </m:t>
-          </m:r>
-          <m:rad>
-            <m:radPr>
-              <m:degHide m:val="1"/>
-              <m:ctrlPr>
-                <w:rPr>
-                  <w:rFonts w:ascii="Cambria Math" w:hAnsi="Cambria Math"/>
-                  <w:i/>
-                </w:rPr>
-              </m:ctrlPr>
-            </m:radPr>
-            <m:deg/>
-            <m:e>
-              <m:f>
-                <m:fPr>
-                  <m:ctrlPr>
-                    <w:rPr>
-                      <w:rFonts w:ascii="Cambria Math" w:hAnsi="Cambria Math"/>
-                      <w:i/>
-                    </w:rPr>
-                  </m:ctrlPr>
-                </m:fPr>
-                <m:num>
-                  <m:sSubSup>
-                    <m:sSubSupPr>
-                      <m:ctrlPr>
-                        <w:rPr>
-                          <w:rFonts w:ascii="Cambria Math" w:hAnsi="Cambria Math"/>
-                          <w:i/>
-                        </w:rPr>
-                      </m:ctrlPr>
-                    </m:sSubSupPr>
-                    <m:e>
-                      <m:r>
-                        <w:rPr>
-                          <w:rFonts w:ascii="Cambria Math" w:hAnsi="Cambria Math"/>
-                        </w:rPr>
-                        <m:t>Y</m:t>
-                      </m:r>
-                    </m:e>
-                    <m:sub>
-                      <m:r>
-                        <w:rPr>
-                          <w:rFonts w:ascii="Cambria Math" w:hAnsi="Cambria Math"/>
-                        </w:rPr>
-                        <m:t>1</m:t>
-                      </m:r>
-                    </m:sub>
-                    <m:sup>
-                      <m:r>
-                        <w:rPr>
-                          <w:rFonts w:ascii="Cambria Math" w:hAnsi="Cambria Math"/>
-                        </w:rPr>
-                        <m:t>2</m:t>
-                      </m:r>
-                    </m:sup>
-                  </m:sSubSup>
-                  <m:r>
-                    <w:rPr>
-                      <w:rFonts w:ascii="Cambria Math" w:hAnsi="Cambria Math"/>
-                    </w:rPr>
-                    <m:t>+</m:t>
-                  </m:r>
-                  <m:sSubSup>
-                    <m:sSubSupPr>
-                      <m:ctrlPr>
-                        <w:rPr>
-                          <w:rFonts w:ascii="Cambria Math" w:hAnsi="Cambria Math"/>
-                          <w:i/>
-                        </w:rPr>
-                      </m:ctrlPr>
-                    </m:sSubSupPr>
-                    <m:e>
-                      <m:r>
-                        <w:rPr>
-                          <w:rFonts w:ascii="Cambria Math" w:hAnsi="Cambria Math"/>
-                        </w:rPr>
-                        <m:t>Y</m:t>
-                      </m:r>
-                    </m:e>
-                    <m:sub>
-                      <m:r>
-                        <w:rPr>
-                          <w:rFonts w:ascii="Cambria Math" w:hAnsi="Cambria Math"/>
-                        </w:rPr>
-                        <m:t>2</m:t>
-                      </m:r>
-                    </m:sub>
-                    <m:sup>
-                      <m:r>
-                        <w:rPr>
-                          <w:rFonts w:ascii="Cambria Math" w:hAnsi="Cambria Math"/>
-                        </w:rPr>
-                        <m:t>2</m:t>
-                      </m:r>
-                    </m:sup>
-                  </m:sSubSup>
-                  <m:r>
-                    <w:rPr>
-                      <w:rFonts w:ascii="Cambria Math" w:hAnsi="Cambria Math"/>
-                    </w:rPr>
-                    <m:t>+</m:t>
-                  </m:r>
-                  <m:sSubSup>
-                    <m:sSubSupPr>
-                      <m:ctrlPr>
-                        <w:rPr>
-                          <w:rFonts w:ascii="Cambria Math" w:hAnsi="Cambria Math"/>
-                          <w:i/>
-                        </w:rPr>
-                      </m:ctrlPr>
-                    </m:sSubSupPr>
-                    <m:e>
-                      <m:r>
-                        <w:rPr>
-                          <w:rFonts w:ascii="Cambria Math" w:hAnsi="Cambria Math"/>
-                        </w:rPr>
-                        <m:t>Y</m:t>
-                      </m:r>
-                    </m:e>
-                    <m:sub>
-                      <m:r>
-                        <w:rPr>
-                          <w:rFonts w:ascii="Cambria Math" w:hAnsi="Cambria Math"/>
-                        </w:rPr>
-                        <m:t>3</m:t>
-                      </m:r>
-                    </m:sub>
-                    <m:sup>
-                      <m:r>
-                        <w:rPr>
-                          <w:rFonts w:ascii="Cambria Math" w:hAnsi="Cambria Math"/>
-                        </w:rPr>
-                        <m:t>2</m:t>
-                      </m:r>
-                    </m:sup>
-                  </m:sSubSup>
-                  <m:r>
-                    <w:rPr>
-                      <w:rFonts w:ascii="Cambria Math" w:hAnsi="Cambria Math"/>
-                    </w:rPr>
-                    <m:t>+...+</m:t>
-                  </m:r>
-                  <m:sSubSup>
-                    <m:sSubSupPr>
-                      <m:ctrlPr>
-                        <w:rPr>
-                          <w:rFonts w:ascii="Cambria Math" w:hAnsi="Cambria Math"/>
-                          <w:i/>
-                        </w:rPr>
-                      </m:ctrlPr>
-                    </m:sSubSupPr>
-                    <m:e>
-                      <m:r>
-                        <w:rPr>
-                          <w:rFonts w:ascii="Cambria Math" w:hAnsi="Cambria Math"/>
-                        </w:rPr>
-                        <m:t>Y</m:t>
-                      </m:r>
-                    </m:e>
-                    <m:sub>
-                      <m:r>
-                        <w:rPr>
-                          <w:rFonts w:ascii="Cambria Math" w:hAnsi="Cambria Math"/>
-                        </w:rPr>
-                        <m:t>N</m:t>
-                      </m:r>
-                    </m:sub>
-                    <m:sup>
-                      <m:r>
-                        <w:rPr>
-                          <w:rFonts w:ascii="Cambria Math" w:hAnsi="Cambria Math"/>
-                        </w:rPr>
-                        <m:t>2</m:t>
-                      </m:r>
-                    </m:sup>
-                  </m:sSubSup>
-                </m:num>
-                <m:den>
-                  <m:r>
-                    <w:rPr>
-                      <w:rFonts w:ascii="Cambria Math" w:hAnsi="Cambria Math"/>
-                    </w:rPr>
-                    <m:t>N</m:t>
-                  </m:r>
-                </m:den>
-              </m:f>
-            </m:e>
-          </m:rad>
-        </m:oMath>
-      </m:oMathPara>
+    <w:bookmarkStart w:id="3" w:name="FormulaRMS"/>
+    <w:p>
+      <w:pPr>
+        <w:jc w:val="right"/>
+      </w:pPr>
+      <m:oMath>
+        <m:sSub>
+          <m:sSubPr>
+            <m:ctrlPr>
+              <w:rPr>
+                <w:rFonts w:ascii="Cambria Math" w:hAnsi="Cambria Math"/>
+                <w:i/>
+              </w:rPr>
+            </m:ctrlPr>
+          </m:sSubPr>
+          <m:e>
+            <m:r>
+              <w:rPr>
+                <w:rFonts w:ascii="Cambria Math" w:hAnsi="Cambria Math"/>
+              </w:rPr>
+              <m:t>Y</m:t>
+            </m:r>
+          </m:e>
+          <m:sub>
+            <m:r>
+              <w:rPr>
+                <w:rFonts w:ascii="Cambria Math" w:hAnsi="Cambria Math"/>
+              </w:rPr>
+              <m:t>RMS</m:t>
+            </m:r>
+          </m:sub>
+        </m:sSub>
+        <m:r>
+          <w:rPr>
+            <w:rFonts w:ascii="Cambria Math" w:hAnsi="Cambria Math"/>
+          </w:rPr>
+          <m:t xml:space="preserve">= </m:t>
+        </m:r>
+        <m:rad>
+          <m:radPr>
+            <m:degHide m:val="1"/>
+            <m:ctrlPr>
+              <w:rPr>
+                <w:rFonts w:ascii="Cambria Math" w:hAnsi="Cambria Math"/>
+                <w:i/>
+              </w:rPr>
+            </m:ctrlPr>
+          </m:radPr>
+          <m:deg/>
+          <m:e>
+            <m:f>
+              <m:fPr>
+                <m:ctrlPr>
+                  <w:rPr>
+                    <w:rFonts w:ascii="Cambria Math" w:hAnsi="Cambria Math"/>
+                    <w:i/>
+                  </w:rPr>
+                </m:ctrlPr>
+              </m:fPr>
+              <m:num>
+                <m:sSubSup>
+                  <m:sSubSupPr>
+                    <m:ctrlPr>
+                      <w:rPr>
+                        <w:rFonts w:ascii="Cambria Math" w:hAnsi="Cambria Math"/>
+                        <w:i/>
+                      </w:rPr>
+                    </m:ctrlPr>
+                  </m:sSubSupPr>
+                  <m:e>
+                    <m:r>
+                      <w:rPr>
+                        <w:rFonts w:ascii="Cambria Math" w:hAnsi="Cambria Math"/>
+                      </w:rPr>
+                      <m:t>Y</m:t>
+                    </m:r>
+                  </m:e>
+                  <m:sub>
+                    <m:r>
+                      <w:rPr>
+                        <w:rFonts w:ascii="Cambria Math" w:hAnsi="Cambria Math"/>
+                      </w:rPr>
+                      <m:t>1</m:t>
+                    </m:r>
+                  </m:sub>
+                  <m:sup>
+                    <m:r>
+                      <w:rPr>
+                        <w:rFonts w:ascii="Cambria Math" w:hAnsi="Cambria Math"/>
+                      </w:rPr>
+                      <m:t>2</m:t>
+                    </m:r>
+                  </m:sup>
+                </m:sSubSup>
+                <m:r>
+                  <w:rPr>
+                    <w:rFonts w:ascii="Cambria Math" w:hAnsi="Cambria Math"/>
+                  </w:rPr>
+                  <m:t>+</m:t>
+                </m:r>
+                <m:sSubSup>
+                  <m:sSubSupPr>
+                    <m:ctrlPr>
+                      <w:rPr>
+                        <w:rFonts w:ascii="Cambria Math" w:hAnsi="Cambria Math"/>
+                        <w:i/>
+                      </w:rPr>
+                    </m:ctrlPr>
+                  </m:sSubSupPr>
+                  <m:e>
+                    <m:r>
+                      <w:rPr>
+                        <w:rFonts w:ascii="Cambria Math" w:hAnsi="Cambria Math"/>
+                      </w:rPr>
+                      <m:t>Y</m:t>
+                    </m:r>
+                  </m:e>
+                  <m:sub>
+                    <m:r>
+                      <w:rPr>
+                        <w:rFonts w:ascii="Cambria Math" w:hAnsi="Cambria Math"/>
+                      </w:rPr>
+                      <m:t>2</m:t>
+                    </m:r>
+                  </m:sub>
+                  <m:sup>
+                    <m:r>
+                      <w:rPr>
+                        <w:rFonts w:ascii="Cambria Math" w:hAnsi="Cambria Math"/>
+                      </w:rPr>
+                      <m:t>2</m:t>
+                    </m:r>
+                  </m:sup>
+                </m:sSubSup>
+                <m:r>
+                  <w:rPr>
+                    <w:rFonts w:ascii="Cambria Math" w:hAnsi="Cambria Math"/>
+                  </w:rPr>
+                  <m:t>+</m:t>
+                </m:r>
+                <m:sSubSup>
+                  <m:sSubSupPr>
+                    <m:ctrlPr>
+                      <w:rPr>
+                        <w:rFonts w:ascii="Cambria Math" w:hAnsi="Cambria Math"/>
+                        <w:i/>
+                      </w:rPr>
+                    </m:ctrlPr>
+                  </m:sSubSupPr>
+                  <m:e>
+                    <m:r>
+                      <w:rPr>
+                        <w:rFonts w:ascii="Cambria Math" w:hAnsi="Cambria Math"/>
+                      </w:rPr>
+                      <m:t>Y</m:t>
+                    </m:r>
+                  </m:e>
+                  <m:sub>
+                    <m:r>
+                      <w:rPr>
+                        <w:rFonts w:ascii="Cambria Math" w:hAnsi="Cambria Math"/>
+                      </w:rPr>
+                      <m:t>3</m:t>
+                    </m:r>
+                  </m:sub>
+                  <m:sup>
+                    <m:r>
+                      <w:rPr>
+                        <w:rFonts w:ascii="Cambria Math" w:hAnsi="Cambria Math"/>
+                      </w:rPr>
+                      <m:t>2</m:t>
+                    </m:r>
+                  </m:sup>
+                </m:sSubSup>
+                <m:r>
+                  <w:rPr>
+                    <w:rFonts w:ascii="Cambria Math" w:hAnsi="Cambria Math"/>
+                  </w:rPr>
+                  <m:t>+...+</m:t>
+                </m:r>
+                <m:sSubSup>
+                  <m:sSubSupPr>
+                    <m:ctrlPr>
+                      <w:rPr>
+                        <w:rFonts w:ascii="Cambria Math" w:hAnsi="Cambria Math"/>
+                        <w:i/>
+                      </w:rPr>
+                    </m:ctrlPr>
+                  </m:sSubSupPr>
+                  <m:e>
+                    <m:r>
+                      <w:rPr>
+                        <w:rFonts w:ascii="Cambria Math" w:hAnsi="Cambria Math"/>
+                      </w:rPr>
+                      <m:t>Y</m:t>
+                    </m:r>
+                  </m:e>
+                  <m:sub>
+                    <m:r>
+                      <w:rPr>
+                        <w:rFonts w:ascii="Cambria Math" w:hAnsi="Cambria Math"/>
+                      </w:rPr>
+                      <m:t>N</m:t>
+                    </m:r>
+                  </m:sub>
+                  <m:sup>
+                    <m:r>
+                      <w:rPr>
+                        <w:rFonts w:ascii="Cambria Math" w:hAnsi="Cambria Math"/>
+                      </w:rPr>
+                      <m:t>2</m:t>
+                    </m:r>
+                  </m:sup>
+                </m:sSubSup>
+              </m:num>
+              <m:den>
+                <m:r>
+                  <w:rPr>
+                    <w:rFonts w:ascii="Cambria Math" w:hAnsi="Cambria Math"/>
+                  </w:rPr>
+                  <m:t>N</m:t>
+                </m:r>
+              </m:den>
+            </m:f>
+          </m:e>
+        </m:rad>
+      </m:oMath>
+      <w:bookmarkEnd w:id="3"/>
+      <w:r>
+        <w:rPr>
+          <w:rFonts w:eastAsiaTheme="minorEastAsia"/>
+        </w:rPr>
+        <w:t xml:space="preserve">                                         (1.1)</w:t>
+      </w:r>
     </w:p>
     <w:p>
       <w:r>
@@ -4197,7 +4183,7 @@
           </w:r>
         </w:sdtContent>
       </w:sdt>
-      <w:bookmarkStart w:id="3" w:name="Figura1"/>
+      <w:bookmarkStart w:id="4" w:name="Figura1"/>
       <w:r>
         <w:rPr>
           <w:noProof/>
@@ -4245,7 +4231,7 @@
           </wp:inline>
         </w:drawing>
       </w:r>
-      <w:bookmarkEnd w:id="3"/>
+      <w:bookmarkEnd w:id="4"/>
     </w:p>
     <w:p>
       <w:pPr>
@@ -4338,25 +4324,15 @@
     </w:p>
     <w:p>
       <w:pPr>
-        <w:pStyle w:val="Prrafodelista"/>
-        <w:numPr>
-          <w:ilvl w:val="1"/>
-          <w:numId w:val="12"/>
-        </w:numPr>
-        <w:rPr>
-          <w:b/>
-        </w:rPr>
-      </w:pPr>
-      <w:r>
-        <w:rPr>
-          <w:b/>
-        </w:rPr>
+        <w:pStyle w:val="Ttulo2"/>
+      </w:pPr>
+      <w:r>
+        <w:t xml:space="preserve">1.3 </w:t>
+      </w:r>
+      <w:r>
         <w:t>Monitoreo</w:t>
       </w:r>
       <w:r>
-        <w:rPr>
-          <w:b/>
-        </w:rPr>
         <w:t>.</w:t>
       </w:r>
     </w:p>
@@ -4502,30 +4478,25 @@
     <w:p>
       <w:pPr>
         <w:pStyle w:val="Prrafodelista"/>
-        <w:numPr>
-          <w:ilvl w:val="1"/>
-          <w:numId w:val="12"/>
-        </w:numPr>
-        <w:rPr>
-          <w:b/>
-        </w:rPr>
-      </w:pPr>
-      <w:r>
-        <w:rPr>
-          <w:b/>
-        </w:rPr>
+        <w:ind w:left="0"/>
+      </w:pPr>
+    </w:p>
+    <w:p>
+      <w:pPr>
+        <w:pStyle w:val="Ttulo2"/>
+      </w:pPr>
+      <w:r>
+        <w:t xml:space="preserve">1.4 </w:t>
+      </w:r>
+      <w:bookmarkStart w:id="5" w:name="_GoBack"/>
+      <w:bookmarkEnd w:id="5"/>
+      <w:r>
         <w:t>Sistemas de m</w:t>
       </w:r>
       <w:r>
-        <w:rPr>
-          <w:b/>
-        </w:rPr>
         <w:t>onitoreo</w:t>
       </w:r>
       <w:r>
-        <w:rPr>
-          <w:b/>
-        </w:rPr>
         <w:t>.</w:t>
       </w:r>
     </w:p>
@@ -4653,7 +4624,7 @@
         <w:ind w:left="792"/>
         <w:jc w:val="center"/>
       </w:pPr>
-      <w:bookmarkStart w:id="4" w:name="Figura2"/>
+      <w:bookmarkStart w:id="6" w:name="Figura2"/>
       <w:r>
         <w:rPr>
           <w:noProof/>
@@ -4702,7 +4673,7 @@
           </wp:inline>
         </w:drawing>
       </w:r>
-      <w:bookmarkEnd w:id="4"/>
+      <w:bookmarkEnd w:id="6"/>
     </w:p>
     <w:p>
       <w:pPr>
@@ -5295,7 +5266,15 @@
         <w:t>Siendo N el número de muestras discretas de un segmento de las señal vibroacústica. En el caso de las vibraciones como señales a procesar, y(n) es real</w:t>
       </w:r>
       <w:r>
-        <w:t xml:space="preserve"> y Y(k) es compleja.</w:t>
+        <w:t xml:space="preserve"> y </w:t>
+      </w:r>
+      <w:proofErr w:type="gramStart"/>
+      <w:r>
+        <w:t>Y(</w:t>
+      </w:r>
+      <w:proofErr w:type="gramEnd"/>
+      <w:r>
+        <w:t>k) es compleja.</w:t>
       </w:r>
       <w:r>
         <w:t xml:space="preserve"> </w:t>
@@ -5353,7 +5332,7 @@
         <w:keepNext/>
         <w:ind w:left="0"/>
       </w:pPr>
-      <w:bookmarkStart w:id="5" w:name="Figura3"/>
+      <w:bookmarkStart w:id="7" w:name="Figura3"/>
       <w:r>
         <w:rPr>
           <w:noProof/>
@@ -5402,7 +5381,7 @@
           </wp:inline>
         </w:drawing>
       </w:r>
-      <w:bookmarkEnd w:id="5"/>
+      <w:bookmarkEnd w:id="7"/>
     </w:p>
     <w:p>
       <w:pPr>
@@ -6990,12 +6969,12 @@
       <w:pPr>
         <w:pStyle w:val="Ttulo1"/>
       </w:pPr>
-      <w:bookmarkStart w:id="6" w:name="_Toc140226696"/>
+      <w:bookmarkStart w:id="8" w:name="_Toc140226696"/>
       <w:r>
         <w:lastRenderedPageBreak/>
         <w:t>Capítulo 2: Solución propuesta</w:t>
       </w:r>
-      <w:bookmarkEnd w:id="6"/>
+      <w:bookmarkEnd w:id="8"/>
     </w:p>
     <w:p>
       <w:r>
@@ -7008,13 +6987,19 @@
         <w:t xml:space="preserve"> Para ello se hace uso de diagramas UML</w:t>
       </w:r>
       <w:r>
-        <w:t xml:space="preserve"> y se realiza la modelación del negocio, captura de requisitos y diseño del sistema. </w:t>
-      </w:r>
-      <w:r>
-        <w:t>En la modelación del negocio se exponen conceptos y entidades que serán presentados en una representación del dominio. A continuación, se realiza un análisis de los requerimientos que debe cumplir el sistema y se presentan los casos de usos que dan solución a los requisitos antes mencionados. Además, se detalla el diseño de la arquitectura para la implementación de la solución, haciendo énfasis en el diagrama de clases, diseño de la base de datos y diagrama de despliegue.</w:t>
-      </w:r>
-    </w:p>
-    <w:p>
+        <w:t xml:space="preserve"> y</w:t>
+      </w:r>
+      <w:r>
+        <w:t xml:space="preserve"> se  realiza el diseño de la base de datos</w:t>
+      </w:r>
+      <w:r>
+        <w:t>.</w:t>
+      </w:r>
+    </w:p>
+    <w:p>
+      <w:pPr>
+        <w:pStyle w:val="Ttulo2"/>
+      </w:pPr>
       <w:r>
         <w:t>2.1</w:t>
       </w:r>
@@ -7096,26 +7081,30 @@
       </w:r>
     </w:p>
     <w:p>
-      <w:r>
-        <w:t>2.2 Requisitos.</w:t>
-      </w:r>
-    </w:p>
-    <w:p>
-      <w:r>
-        <w:t>La recopilación de requisitos permite documentar las demandas del cliente y convertirlas en un modelo que des</w:t>
-      </w:r>
-      <w:r>
-        <w:t xml:space="preserve">cribe las funciones del sistema. </w:t>
-      </w:r>
-      <w:r>
-        <w:t>A continuación, se presentan los requisitos funcional</w:t>
-      </w:r>
-      <w:r>
-        <w:t>es y no funcionales del sistema</w:t>
+      <w:pPr>
+        <w:pStyle w:val="Ttulo2"/>
+      </w:pPr>
+      <w:r>
+        <w:t>2.2</w:t>
+      </w:r>
+      <w:r>
+        <w:t xml:space="preserve"> Diseño de la base de datos.</w:t>
+      </w:r>
+    </w:p>
+    <w:p>
+      <w:pPr>
+        <w:pStyle w:val="Prrafodelista"/>
+        <w:ind w:left="0"/>
+      </w:pPr>
+      <w:r>
+        <w:t>Los modelos de datos sirven para diseñar la estructura de los almacenes de datos persistentes que</w:t>
+      </w:r>
+      <w:r>
+        <w:t xml:space="preserve"> se utilizan en un sistema</w:t>
       </w:r>
       <w:sdt>
         <w:sdtPr>
-          <w:id w:val="-888423528"/>
+          <w:id w:val="-1188450515"/>
           <w:citation/>
         </w:sdtPr>
         <w:sdtContent>
@@ -7123,7 +7112,7 @@
             <w:fldChar w:fldCharType="begin"/>
           </w:r>
           <w:r>
-            <w:instrText xml:space="preserve"> CITATION MurgaAguiar2020 \l 3082 </w:instrText>
+            <w:instrText xml:space="preserve"> CITATION Matos2010 \l 1033 </w:instrText>
           </w:r>
           <w:r>
             <w:fldChar w:fldCharType="separate"/>
@@ -7132,7 +7121,7 @@
             <w:rPr>
               <w:noProof/>
             </w:rPr>
-            <w:t xml:space="preserve"> (de Murga Aguiar, 2020)</w:t>
+            <w:t xml:space="preserve"> (Matos, 2010)</w:t>
           </w:r>
           <w:r>
             <w:fldChar w:fldCharType="end"/>
@@ -7140,1196 +7129,38 @@
         </w:sdtContent>
       </w:sdt>
       <w:r>
-        <w:t>.</w:t>
-      </w:r>
-    </w:p>
-    <w:p>
-      <w:r>
-        <w:t>2.2.1 Requisitos funcionales.</w:t>
-      </w:r>
-    </w:p>
-    <w:p>
-      <w:r>
-        <w:t>Los requisitos funcionales son las características que definen los comportamientos, capacidades y elementos esenciales que forman parte de un sistema</w:t>
-      </w:r>
-      <w:sdt>
-        <w:sdtPr>
-          <w:id w:val="976884562"/>
-          <w:citation/>
-        </w:sdtPr>
-        <w:sdtContent>
-          <w:r>
-            <w:fldChar w:fldCharType="begin"/>
-          </w:r>
-          <w:r>
-            <w:instrText xml:space="preserve"> CITATION Pressman2010 \l 1033 </w:instrText>
-          </w:r>
-          <w:r>
-            <w:fldChar w:fldCharType="separate"/>
-          </w:r>
-          <w:r>
-            <w:rPr>
-              <w:noProof/>
-            </w:rPr>
-            <w:t xml:space="preserve"> </w:t>
-          </w:r>
-          <w:r>
-            <w:rPr>
-              <w:noProof/>
-            </w:rPr>
-            <w:t>(Pressman, 2010)</w:t>
-          </w:r>
-          <w:r>
-            <w:fldChar w:fldCharType="end"/>
-          </w:r>
-        </w:sdtContent>
-      </w:sdt>
-      <w:r>
-        <w:t>.</w:t>
-      </w:r>
-      <w:r>
-        <w:t xml:space="preserve"> A continuación, se detallan los requisitos funcionales definidos</w:t>
-      </w:r>
-      <w:r>
-        <w:t>:</w:t>
-      </w:r>
-    </w:p>
-    <w:p>
-      <w:pPr>
-        <w:pStyle w:val="Prrafodelista"/>
-        <w:numPr>
-          <w:ilvl w:val="0"/>
-          <w:numId w:val="40"/>
-        </w:numPr>
-      </w:pPr>
-      <w:r>
-        <w:lastRenderedPageBreak/>
-        <w:t>RF1: Mostrar la señal proveniente del equipo monitoreado.</w:t>
-      </w:r>
-    </w:p>
-    <w:p>
-      <w:pPr>
-        <w:pStyle w:val="Prrafodelista"/>
-        <w:numPr>
-          <w:ilvl w:val="0"/>
-          <w:numId w:val="40"/>
-        </w:numPr>
-      </w:pPr>
-      <w:r>
-        <w:t>RF2</w:t>
-      </w:r>
-      <w:r>
-        <w:t>: Mostrar el espectro de la se</w:t>
-      </w:r>
-      <w:r>
-        <w:t>ñal.</w:t>
-      </w:r>
-    </w:p>
-    <w:p>
-      <w:pPr>
-        <w:pStyle w:val="Prrafodelista"/>
-        <w:numPr>
-          <w:ilvl w:val="0"/>
-          <w:numId w:val="40"/>
-        </w:numPr>
-      </w:pPr>
-      <w:r>
-        <w:t>RF3: Mostrar el análisis de tendencia de los parámetros característicos.</w:t>
-      </w:r>
-    </w:p>
-    <w:p>
-      <w:pPr>
-        <w:pStyle w:val="Prrafodelista"/>
-        <w:numPr>
-          <w:ilvl w:val="0"/>
-          <w:numId w:val="40"/>
-        </w:numPr>
-      </w:pPr>
-      <w:r>
-        <w:t>RF4</w:t>
-      </w:r>
-      <w:r>
-        <w:t>: Almacenar la señal con sus parámetros característicos.</w:t>
-      </w:r>
-    </w:p>
-    <w:p>
-      <w:pPr>
-        <w:pStyle w:val="Prrafodelista"/>
-        <w:numPr>
-          <w:ilvl w:val="0"/>
-          <w:numId w:val="40"/>
-        </w:numPr>
-      </w:pPr>
-      <w:r>
-        <w:t>RF5</w:t>
-      </w:r>
-      <w:r>
-        <w:t xml:space="preserve">: </w:t>
-      </w:r>
-      <w:r>
-        <w:t>Gestionar las rutas, máquinas y usuarios de la aplicación</w:t>
-      </w:r>
-      <w:r>
-        <w:t>.</w:t>
-      </w:r>
-    </w:p>
-    <w:p>
-      <w:r>
-        <w:t>2.2.2</w:t>
-      </w:r>
-      <w:r>
-        <w:t xml:space="preserve"> Requisitos no funcionales.</w:t>
-      </w:r>
-    </w:p>
-    <w:p>
-      <w:r>
-        <w:t>Un requisito no funcional, también llamado atributo de calidad, establece los criterios que se utilizan para evaluar el funcionamiento de un sistema, en lugar de sus comportamientos particulares. En esencia, se refiere a todos los requisitos que no describen la información que se debe almacenar ni las funciones comerciales que se deben llevar a cabo</w:t>
-      </w:r>
-      <w:sdt>
-        <w:sdtPr>
-          <w:id w:val="-1377612817"/>
-          <w:citation/>
-        </w:sdtPr>
-        <w:sdtContent>
-          <w:r>
-            <w:fldChar w:fldCharType="begin"/>
-          </w:r>
-          <w:r>
-            <w:instrText xml:space="preserve"> CITATION I.Jacobson2000 \l 1033 </w:instrText>
-          </w:r>
-          <w:r>
-            <w:fldChar w:fldCharType="separate"/>
-          </w:r>
-          <w:r>
-            <w:rPr>
-              <w:noProof/>
-            </w:rPr>
-            <w:t xml:space="preserve"> </w:t>
-          </w:r>
-          <w:r>
-            <w:rPr>
-              <w:noProof/>
-            </w:rPr>
-            <w:t>(I. Jacobson &amp; Rumbauch, 2000)</w:t>
-          </w:r>
-          <w:r>
-            <w:fldChar w:fldCharType="end"/>
-          </w:r>
-        </w:sdtContent>
-      </w:sdt>
-      <w:r>
-        <w:t>.</w:t>
-      </w:r>
-      <w:r>
-        <w:t xml:space="preserve"> </w:t>
-      </w:r>
-      <w:r>
-        <w:t>A continuación, se detallan los requisitos</w:t>
-      </w:r>
-      <w:r>
-        <w:t xml:space="preserve"> no</w:t>
-      </w:r>
-      <w:r>
-        <w:t xml:space="preserve"> funcionales definidos</w:t>
-      </w:r>
-      <w:r>
-        <w:t>:</w:t>
-      </w:r>
-    </w:p>
-    <w:p>
-      <w:pPr>
-        <w:rPr>
-          <w:b/>
-        </w:rPr>
-      </w:pPr>
-      <w:r>
-        <w:rPr>
-          <w:b/>
-        </w:rPr>
-        <w:t>Seguridad</w:t>
-      </w:r>
-    </w:p>
-    <w:p>
-      <w:r>
-        <w:t>Los usuarios deben estar autenticados para poder utilizar la herramienta. Esta autenticación será realizada a través de un nombre de usuario y contraseña creados a partir de la misma</w:t>
-      </w:r>
-      <w:r>
-        <w:t>.</w:t>
-      </w:r>
-    </w:p>
-    <w:p>
-      <w:pPr>
-        <w:rPr>
-          <w:b/>
-        </w:rPr>
-      </w:pPr>
-      <w:r>
-        <w:rPr>
-          <w:b/>
-        </w:rPr>
-        <w:t>Usabilidad</w:t>
-      </w:r>
-    </w:p>
-    <w:p>
-      <w:r>
-        <w:t>La</w:t>
-      </w:r>
-      <w:r>
-        <w:t xml:space="preserve"> usabilidad se refiere a cómo el diseño sirve como comunicación entre el objeto y el usuario y cómo optimizar ese conducto de comunicación para hacer que la experiencia de usar el objeto sea placentera. Las reglas son simples: hacer las cosas visibles, explotar las relaciones naturales que acoplan la función y el control, y hacer un uso inteligente de las restricciones. El objetivo es guiar al usuario sin esfuerzo hacia la acción correcta en el control </w:t>
-      </w:r>
-      <w:r>
-        <w:t>correcto en el momento adecuado</w:t>
-      </w:r>
-      <w:sdt>
-        <w:sdtPr>
-          <w:id w:val="2103372914"/>
-          <w:citation/>
-        </w:sdtPr>
-        <w:sdtContent>
-          <w:r>
-            <w:fldChar w:fldCharType="begin"/>
-          </w:r>
-          <w:r>
-            <w:instrText xml:space="preserve"> CITATION norman2018design \l 1033 </w:instrText>
-          </w:r>
-          <w:r>
-            <w:fldChar w:fldCharType="separate"/>
-          </w:r>
-          <w:r>
-            <w:rPr>
-              <w:noProof/>
-            </w:rPr>
-            <w:t xml:space="preserve"> </w:t>
-          </w:r>
-          <w:r>
-            <w:rPr>
-              <w:noProof/>
-            </w:rPr>
-            <w:t>(Norman, 2018)</w:t>
-          </w:r>
-          <w:r>
-            <w:fldChar w:fldCharType="end"/>
-          </w:r>
-        </w:sdtContent>
-      </w:sdt>
-      <w:r>
-        <w:t>.</w:t>
-      </w:r>
-    </w:p>
-    <w:p>
-      <w:r>
-        <w:t>La usabilidad se define por 5 componentes, los cuales son mencionados a continuación</w:t>
-      </w:r>
-      <w:r>
-        <w:t>, y argumentados para el caso específico del proyecto</w:t>
-      </w:r>
-      <w:sdt>
-        <w:sdtPr>
-          <w:id w:val="1496463263"/>
-          <w:citation/>
-        </w:sdtPr>
-        <w:sdtContent>
-          <w:r>
-            <w:fldChar w:fldCharType="begin"/>
-          </w:r>
-          <w:r>
-            <w:instrText xml:space="preserve"> CITATION Nielsen2012 \l 3082 </w:instrText>
-          </w:r>
-          <w:r>
-            <w:fldChar w:fldCharType="separate"/>
-          </w:r>
-          <w:r>
-            <w:rPr>
-              <w:noProof/>
-            </w:rPr>
-            <w:t xml:space="preserve"> (Nielsen, 2012)</w:t>
-          </w:r>
-          <w:r>
-            <w:fldChar w:fldCharType="end"/>
-          </w:r>
-        </w:sdtContent>
-      </w:sdt>
-      <w:r>
-        <w:t>:</w:t>
-      </w:r>
-    </w:p>
-    <w:p>
-      <w:pPr>
-        <w:pStyle w:val="Prrafodelista"/>
-        <w:numPr>
-          <w:ilvl w:val="0"/>
-          <w:numId w:val="41"/>
-        </w:numPr>
-      </w:pPr>
-      <w:r>
-        <w:t>Aprendizaje</w:t>
-      </w:r>
-      <w:r>
-        <w:t xml:space="preserve">: El especialista debe ser capaz de usar el sistema después de una explicación y práctica de aproximadamente una </w:t>
-      </w:r>
-      <w:r>
-        <w:t>45 minutos</w:t>
-      </w:r>
-      <w:r>
-        <w:t>.</w:t>
-      </w:r>
-    </w:p>
-    <w:p>
-      <w:pPr>
-        <w:pStyle w:val="Prrafodelista"/>
-        <w:numPr>
-          <w:ilvl w:val="0"/>
-          <w:numId w:val="41"/>
-        </w:numPr>
-      </w:pPr>
-      <w:r>
-        <w:lastRenderedPageBreak/>
-        <w:t xml:space="preserve">Eficiencia: </w:t>
-      </w:r>
-      <w:r>
-        <w:t>Un buen diseño de interfaces permite a los usuarios realizar más tareas en menos tiempo, aumentando así su eficiencia. Para lograr esto:</w:t>
-      </w:r>
-    </w:p>
-    <w:p>
-      <w:pPr>
-        <w:pStyle w:val="Prrafodelista"/>
-        <w:numPr>
-          <w:ilvl w:val="1"/>
-          <w:numId w:val="41"/>
-        </w:numPr>
-      </w:pPr>
-      <w:r>
-        <w:t xml:space="preserve">Se reducirá al máximo posible la cantidad de </w:t>
-      </w:r>
-      <w:r>
-        <w:t>pasos</w:t>
-      </w:r>
-      <w:r>
-        <w:t xml:space="preserve"> que el usuario deba realizar para llevar a cabo una </w:t>
-      </w:r>
-      <w:r>
-        <w:t>tarea</w:t>
-      </w:r>
-      <w:r>
-        <w:t xml:space="preserve"> en el sistema.</w:t>
-      </w:r>
-    </w:p>
-    <w:p>
-      <w:pPr>
-        <w:pStyle w:val="Prrafodelista"/>
-        <w:numPr>
-          <w:ilvl w:val="1"/>
-          <w:numId w:val="41"/>
-        </w:numPr>
-      </w:pPr>
-      <w:r>
-        <w:t>Se añadirán mecanismos para que el usuario sepa en todo momento donde se encuentra y que está ocurriendo en la aplicación.</w:t>
-      </w:r>
-    </w:p>
-    <w:p>
-      <w:pPr>
-        <w:pStyle w:val="Prrafodelista"/>
-        <w:numPr>
-          <w:ilvl w:val="1"/>
-          <w:numId w:val="41"/>
-        </w:numPr>
-      </w:pPr>
-      <w:r>
-        <w:t>Se ofrecerán atajos o comandos rápidos para los usuarios expertos que quieran ahorrar tiempo.</w:t>
-      </w:r>
-    </w:p>
-    <w:p>
-      <w:pPr>
-        <w:pStyle w:val="Prrafodelista"/>
-        <w:numPr>
-          <w:ilvl w:val="1"/>
-          <w:numId w:val="41"/>
-        </w:numPr>
-      </w:pPr>
-      <w:r>
-        <w:t>Se informará en todo momento al usuario cada acción que esté haciendo, para</w:t>
-      </w:r>
-      <w:r>
-        <w:t xml:space="preserve"> que este sepa donde se encuentra y </w:t>
-      </w:r>
-      <w:r>
-        <w:tab/>
-        <w:t>que está pasando en la aplicación</w:t>
-      </w:r>
-      <w:r>
-        <w:t>.</w:t>
-      </w:r>
-    </w:p>
-    <w:p>
-      <w:pPr>
-        <w:pStyle w:val="Prrafodelista"/>
-        <w:numPr>
-          <w:ilvl w:val="0"/>
-          <w:numId w:val="41"/>
-        </w:numPr>
-      </w:pPr>
-      <w:r>
-        <w:t xml:space="preserve"> </w:t>
-      </w:r>
-      <w:r>
-        <w:t xml:space="preserve">Memorabilidad </w:t>
-      </w:r>
-      <w:r>
-        <w:t>(Facilidad de recordar): Despu</w:t>
-      </w:r>
-      <w:r>
-        <w:t>és de un tiempo que el usuario haya dejado de usar la aplicación este debe de recordar cómo usarlo sin mucha demora, para lograr esto se implementó lo siguiente:</w:t>
-      </w:r>
-    </w:p>
-    <w:p>
-      <w:pPr>
-        <w:pStyle w:val="Prrafodelista"/>
-        <w:numPr>
-          <w:ilvl w:val="1"/>
-          <w:numId w:val="41"/>
-        </w:numPr>
-      </w:pPr>
-      <w:r>
-        <w:t xml:space="preserve">Se logrará la consistencia en cuanto a patrones y </w:t>
-      </w:r>
-      <w:r>
-        <w:t>estilos familiares, para que el usuario asocie comportamientos similares en distintas operaciones.</w:t>
-      </w:r>
-    </w:p>
-    <w:p>
-      <w:pPr>
-        <w:pStyle w:val="Prrafodelista"/>
-        <w:numPr>
-          <w:ilvl w:val="1"/>
-          <w:numId w:val="41"/>
-        </w:numPr>
-      </w:pPr>
-      <w:r>
-        <w:t>Se utilizarán íconos sobre los controles.</w:t>
-      </w:r>
-    </w:p>
-    <w:p>
-      <w:pPr>
-        <w:pStyle w:val="Prrafodelista"/>
-        <w:numPr>
-          <w:ilvl w:val="1"/>
-          <w:numId w:val="41"/>
-        </w:numPr>
-      </w:pPr>
-      <w:r>
-        <w:t>Se proporcionará ayuda clara y accesible.</w:t>
-      </w:r>
-    </w:p>
-    <w:p>
-      <w:pPr>
-        <w:pStyle w:val="Prrafodelista"/>
-        <w:numPr>
-          <w:ilvl w:val="1"/>
-          <w:numId w:val="41"/>
-        </w:numPr>
-      </w:pPr>
-      <w:r>
-        <w:t>Se evitará cambiar las funciones o la interfaz sin avisar a los usuarios.</w:t>
-      </w:r>
-    </w:p>
-    <w:p>
-      <w:pPr>
-        <w:pStyle w:val="Prrafodelista"/>
-        <w:numPr>
-          <w:ilvl w:val="0"/>
-          <w:numId w:val="41"/>
-        </w:numPr>
-      </w:pPr>
-      <w:r>
-        <w:t>Eficacia</w:t>
-      </w:r>
-      <w:r>
-        <w:t>: Se debe menguar el número y la gravedad de los errores que el usuario pueda hacer:</w:t>
-      </w:r>
-    </w:p>
-    <w:p>
-      <w:pPr>
-        <w:pStyle w:val="Prrafodelista"/>
-        <w:numPr>
-          <w:ilvl w:val="1"/>
-          <w:numId w:val="41"/>
-        </w:numPr>
-      </w:pPr>
-      <w:r>
-        <w:t>Validando la entrada de datos mediante la interfaz.</w:t>
-      </w:r>
-    </w:p>
-    <w:p>
-      <w:pPr>
-        <w:pStyle w:val="Prrafodelista"/>
-        <w:numPr>
-          <w:ilvl w:val="1"/>
-          <w:numId w:val="41"/>
-        </w:numPr>
-      </w:pPr>
-      <w:r>
-        <w:t>La selección se logra mediante listas desplegables.</w:t>
-      </w:r>
-    </w:p>
-    <w:p>
-      <w:pPr>
-        <w:pStyle w:val="Prrafodelista"/>
-        <w:numPr>
-          <w:ilvl w:val="1"/>
-          <w:numId w:val="41"/>
-        </w:numPr>
-      </w:pPr>
-      <w:r>
-        <w:t>Se informa al usuario con mensajes claros</w:t>
-      </w:r>
-      <w:r>
-        <w:t xml:space="preserve"> en los cuales se pide confirmación</w:t>
-      </w:r>
-      <w:r>
-        <w:t xml:space="preserve">, para evitar acciones de </w:t>
-      </w:r>
-      <w:r>
-        <w:t>error</w:t>
-      </w:r>
-      <w:r>
-        <w:t xml:space="preserve"> </w:t>
-      </w:r>
-      <w:r>
-        <w:t>e</w:t>
-      </w:r>
-      <w:r>
-        <w:t xml:space="preserve"> inconsistencia de los datos.</w:t>
-      </w:r>
-    </w:p>
-    <w:p>
-      <w:pPr>
-        <w:pStyle w:val="Prrafodelista"/>
-        <w:numPr>
-          <w:ilvl w:val="1"/>
-          <w:numId w:val="41"/>
-        </w:numPr>
-      </w:pPr>
-      <w:r>
-        <w:t>Se permiten las acciones de deshacer y rehacer.</w:t>
-      </w:r>
-    </w:p>
-    <w:p>
-      <w:pPr>
-        <w:pStyle w:val="Prrafodelista"/>
-        <w:numPr>
-          <w:ilvl w:val="1"/>
-          <w:numId w:val="41"/>
-        </w:numPr>
-      </w:pPr>
-      <w:r>
-        <w:t>Se proporcionan mensajes de error claro y constructivo que indiquen como solucionar los problemas.</w:t>
-      </w:r>
-    </w:p>
-    <w:p>
-      <w:pPr>
-        <w:pStyle w:val="Prrafodelista"/>
-        <w:numPr>
-          <w:ilvl w:val="0"/>
-          <w:numId w:val="41"/>
-        </w:numPr>
-      </w:pPr>
-      <w:r>
-        <w:lastRenderedPageBreak/>
-        <w:t>Satisfacción</w:t>
-      </w:r>
-      <w:r>
-        <w:t xml:space="preserve">: Se debe lograr que el </w:t>
-      </w:r>
-      <w:r>
-        <w:t>u</w:t>
-      </w:r>
-      <w:r>
-        <w:t xml:space="preserve">suario sienta </w:t>
-      </w:r>
-      <w:r>
-        <w:t>gusto de usar la aplicación</w:t>
-      </w:r>
-      <w:r>
-        <w:t>, esto se logra mediante:</w:t>
-      </w:r>
-    </w:p>
-    <w:p>
-      <w:pPr>
-        <w:pStyle w:val="Prrafodelista"/>
-        <w:numPr>
-          <w:ilvl w:val="1"/>
-          <w:numId w:val="41"/>
-        </w:numPr>
-      </w:pPr>
-      <w:r>
-        <w:t>El diseño de las pantallas son fáciles de aprender a usar,  atractivas e intuitivas, cumpliendo con las expectativas y objetivos de uso del usuario.</w:t>
-      </w:r>
-    </w:p>
-    <w:p>
-      <w:pPr>
-        <w:pStyle w:val="Prrafodelista"/>
-        <w:numPr>
-          <w:ilvl w:val="1"/>
-          <w:numId w:val="41"/>
-        </w:numPr>
-      </w:pPr>
-      <w:r>
-        <w:t>Antes y durante del diseño de la aplicación se tuvo en cuenta las opiniones de los futuros usuarios.</w:t>
-      </w:r>
-    </w:p>
-    <w:p>
-      <w:pPr>
-        <w:pStyle w:val="Prrafodelista"/>
-        <w:numPr>
-          <w:ilvl w:val="1"/>
-          <w:numId w:val="41"/>
-        </w:numPr>
-      </w:pPr>
-      <w:r>
-        <w:t>Antes de realizar actualizaciones se van a realizar encuestas, entrevistas o cuestionarios a los usuarios.</w:t>
-      </w:r>
-    </w:p>
-    <w:p>
-      <w:r>
-        <w:t>2.3 Modelo del Dominio.</w:t>
-      </w:r>
-    </w:p>
-    <w:p>
-      <w:r>
-        <w:t>Un Modelo del dominio es un modelo conceptual de alto nivel que define objetos físicos y abstractos</w:t>
-      </w:r>
-      <w:r>
-        <w:t xml:space="preserve"> en un área de interés para el p</w:t>
-      </w:r>
-      <w:r>
-        <w:t>royecto. Se puede usar para documentar relaciones entre ellos y responsabilidades de clases conceptuales</w:t>
-      </w:r>
-      <w:sdt>
-        <w:sdtPr>
-          <w:id w:val="2032685162"/>
-          <w:citation/>
-        </w:sdtPr>
-        <w:sdtContent>
-          <w:r>
-            <w:fldChar w:fldCharType="begin"/>
-          </w:r>
-          <w:r>
-            <w:instrText xml:space="preserve"> CITATION SparxSystems2010 \l 3082 </w:instrText>
-          </w:r>
-          <w:r>
-            <w:fldChar w:fldCharType="separate"/>
-          </w:r>
-          <w:r>
-            <w:rPr>
-              <w:noProof/>
-            </w:rPr>
-            <w:t xml:space="preserve"> (Systems, 2010)</w:t>
-          </w:r>
-          <w:r>
-            <w:fldChar w:fldCharType="end"/>
-          </w:r>
-        </w:sdtContent>
-      </w:sdt>
-      <w:r>
-        <w:t>.</w:t>
-      </w:r>
-    </w:p>
-    <w:p>
-      <w:r>
-        <w:t xml:space="preserve">2.3.1 Definición de los conceptos </w:t>
-      </w:r>
-      <w:r>
-        <w:t>clave</w:t>
-      </w:r>
-      <w:r>
-        <w:t>.</w:t>
-      </w:r>
-    </w:p>
-    <w:p>
-      <w:r>
-        <w:t>Se presentan y describen a</w:t>
-      </w:r>
-      <w:r>
-        <w:t xml:space="preserve"> continuación, los conceptos clave que explican el contexto en el que se utiliza la herramienta:</w:t>
-      </w:r>
-    </w:p>
-    <w:p>
-      <w:pPr>
-        <w:pStyle w:val="Descripcin"/>
+        <w:t>. A continuación, se muestran los resultados del modelado lógico y físico.</w:t>
+      </w:r>
+    </w:p>
+    <w:p>
+      <w:pPr>
+        <w:pStyle w:val="Ttulo3"/>
+      </w:pPr>
+      <w:r>
+        <w:t>2.2.1 Modelo lógico de los datos</w:t>
+      </w:r>
+    </w:p>
+    <w:p>
+      <w:r>
+        <w:t>En el siguiente modelo lógico de datos, se identifican las entidades clave y las relaciones que capturan la información primordial que la aplicación necesita persistir en la base de datos.</w:t>
+      </w:r>
+    </w:p>
+    <w:p>
+      <w:pPr>
         <w:keepNext/>
         <w:jc w:val="center"/>
-        <w:rPr>
-          <w:b/>
-        </w:rPr>
-      </w:pPr>
-      <w:r>
-        <w:rPr>
-          <w:b/>
-        </w:rPr>
-        <w:t xml:space="preserve">Tabla </w:t>
-      </w:r>
-      <w:r>
-        <w:rPr>
-          <w:b/>
-        </w:rPr>
-        <w:fldChar w:fldCharType="begin"/>
-      </w:r>
-      <w:r>
-        <w:rPr>
-          <w:b/>
-        </w:rPr>
-        <w:instrText xml:space="preserve"> SEQ Tabla \* ARABIC </w:instrText>
-      </w:r>
-      <w:r>
-        <w:rPr>
-          <w:b/>
-        </w:rPr>
-        <w:fldChar w:fldCharType="separate"/>
-      </w:r>
-      <w:r>
-        <w:rPr>
-          <w:b/>
-          <w:noProof/>
-        </w:rPr>
-        <w:t>1</w:t>
-      </w:r>
-      <w:r>
-        <w:rPr>
-          <w:b/>
-        </w:rPr>
-        <w:fldChar w:fldCharType="end"/>
-      </w:r>
-      <w:r>
-        <w:rPr>
-          <w:b/>
-        </w:rPr>
-        <w:t xml:space="preserve"> Definición de las entidades.</w:t>
-      </w:r>
-    </w:p>
-    <w:tbl>
-      <w:tblPr>
-        <w:tblStyle w:val="Tablanormal1"/>
-        <w:tblW w:w="0" w:type="auto"/>
-        <w:tblLook w:val="04A0" w:firstRow="1" w:lastRow="0" w:firstColumn="1" w:lastColumn="0" w:noHBand="0" w:noVBand="1"/>
-      </w:tblPr>
-      <w:tblGrid>
-        <w:gridCol w:w="4247"/>
-        <w:gridCol w:w="4247"/>
-      </w:tblGrid>
-      <w:tr>
-        <w:trPr>
-          <w:cnfStyle w:val="100000000000" w:firstRow="1" w:lastRow="0" w:firstColumn="0" w:lastColumn="0" w:oddVBand="0" w:evenVBand="0" w:oddHBand="0" w:evenHBand="0" w:firstRowFirstColumn="0" w:firstRowLastColumn="0" w:lastRowFirstColumn="0" w:lastRowLastColumn="0"/>
-        </w:trPr>
-        <w:tc>
-          <w:tcPr>
-            <w:cnfStyle w:val="001000000000" w:firstRow="0" w:lastRow="0" w:firstColumn="1" w:lastColumn="0" w:oddVBand="0" w:evenVBand="0" w:oddHBand="0" w:evenHBand="0" w:firstRowFirstColumn="0" w:firstRowLastColumn="0" w:lastRowFirstColumn="0" w:lastRowLastColumn="0"/>
-            <w:tcW w:w="4247" w:type="dxa"/>
-          </w:tcPr>
-          <w:p>
-            <w:r>
-              <w:t>Entidad del negocio</w:t>
-            </w:r>
-          </w:p>
-        </w:tc>
-        <w:tc>
-          <w:tcPr>
-            <w:tcW w:w="4247" w:type="dxa"/>
-          </w:tcPr>
-          <w:p>
-            <w:pPr>
-              <w:cnfStyle w:val="100000000000" w:firstRow="1" w:lastRow="0" w:firstColumn="0" w:lastColumn="0" w:oddVBand="0" w:evenVBand="0" w:oddHBand="0" w:evenHBand="0" w:firstRowFirstColumn="0" w:firstRowLastColumn="0" w:lastRowFirstColumn="0" w:lastRowLastColumn="0"/>
-            </w:pPr>
-            <w:r>
-              <w:t>Descripción</w:t>
-            </w:r>
-          </w:p>
-        </w:tc>
-      </w:tr>
-      <w:tr>
-        <w:trPr>
-          <w:cnfStyle w:val="000000100000" w:firstRow="0" w:lastRow="0" w:firstColumn="0" w:lastColumn="0" w:oddVBand="0" w:evenVBand="0" w:oddHBand="1" w:evenHBand="0" w:firstRowFirstColumn="0" w:firstRowLastColumn="0" w:lastRowFirstColumn="0" w:lastRowLastColumn="0"/>
-        </w:trPr>
-        <w:tc>
-          <w:tcPr>
-            <w:cnfStyle w:val="001000000000" w:firstRow="0" w:lastRow="0" w:firstColumn="1" w:lastColumn="0" w:oddVBand="0" w:evenVBand="0" w:oddHBand="0" w:evenHBand="0" w:firstRowFirstColumn="0" w:firstRowLastColumn="0" w:lastRowFirstColumn="0" w:lastRowLastColumn="0"/>
-            <w:tcW w:w="4247" w:type="dxa"/>
-          </w:tcPr>
-          <w:p>
-            <w:pPr>
-              <w:rPr>
-                <w:b w:val="0"/>
-              </w:rPr>
-            </w:pPr>
-            <w:r>
-              <w:rPr>
-                <w:b w:val="0"/>
-              </w:rPr>
-              <w:t>Equipo</w:t>
-            </w:r>
-          </w:p>
-        </w:tc>
-        <w:tc>
-          <w:tcPr>
-            <w:tcW w:w="4247" w:type="dxa"/>
-          </w:tcPr>
-          <w:p>
-            <w:pPr>
-              <w:cnfStyle w:val="000000100000" w:firstRow="0" w:lastRow="0" w:firstColumn="0" w:lastColumn="0" w:oddVBand="0" w:evenVBand="0" w:oddHBand="1" w:evenHBand="0" w:firstRowFirstColumn="0" w:firstRowLastColumn="0" w:lastRowFirstColumn="0" w:lastRowLastColumn="0"/>
-            </w:pPr>
-            <w:r>
-              <w:t>Equipo que contiene el software de monitoreo</w:t>
-            </w:r>
-            <w:r>
-              <w:t xml:space="preserve"> y puede controlar el Receptor del Equipo mediante un Driver.</w:t>
-            </w:r>
-          </w:p>
-        </w:tc>
-      </w:tr>
-      <w:tr>
-        <w:tc>
-          <w:tcPr>
-            <w:cnfStyle w:val="001000000000" w:firstRow="0" w:lastRow="0" w:firstColumn="1" w:lastColumn="0" w:oddVBand="0" w:evenVBand="0" w:oddHBand="0" w:evenHBand="0" w:firstRowFirstColumn="0" w:firstRowLastColumn="0" w:lastRowFirstColumn="0" w:lastRowLastColumn="0"/>
-            <w:tcW w:w="4247" w:type="dxa"/>
-          </w:tcPr>
-          <w:p>
-            <w:pPr>
-              <w:rPr>
-                <w:b w:val="0"/>
-              </w:rPr>
-            </w:pPr>
-            <w:r>
-              <w:rPr>
-                <w:b w:val="0"/>
-              </w:rPr>
-              <w:t>Receptor</w:t>
-            </w:r>
-            <w:r>
-              <w:rPr>
-                <w:b w:val="0"/>
-              </w:rPr>
-              <w:t xml:space="preserve"> del </w:t>
-            </w:r>
-            <w:r>
-              <w:rPr>
-                <w:b w:val="0"/>
-              </w:rPr>
-              <w:t>Equipo</w:t>
-            </w:r>
-          </w:p>
-        </w:tc>
-        <w:tc>
-          <w:tcPr>
-            <w:tcW w:w="4247" w:type="dxa"/>
-          </w:tcPr>
-          <w:p>
-            <w:pPr>
-              <w:cnfStyle w:val="000000000000" w:firstRow="0" w:lastRow="0" w:firstColumn="0" w:lastColumn="0" w:oddVBand="0" w:evenVBand="0" w:oddHBand="0" w:evenHBand="0" w:firstRowFirstColumn="0" w:firstRowLastColumn="0" w:lastRowFirstColumn="0" w:lastRowLastColumn="0"/>
-            </w:pPr>
-            <w:r>
-              <w:t>Dispositivo que captura la señal analógica, realiza la conversión analógica-digital y se encarga de transmitirla</w:t>
-            </w:r>
-            <w:r>
-              <w:t xml:space="preserve"> al Equipo.</w:t>
-            </w:r>
-          </w:p>
-        </w:tc>
-      </w:tr>
-      <w:tr>
-        <w:trPr>
-          <w:cnfStyle w:val="000000100000" w:firstRow="0" w:lastRow="0" w:firstColumn="0" w:lastColumn="0" w:oddVBand="0" w:evenVBand="0" w:oddHBand="1" w:evenHBand="0" w:firstRowFirstColumn="0" w:firstRowLastColumn="0" w:lastRowFirstColumn="0" w:lastRowLastColumn="0"/>
-        </w:trPr>
-        <w:tc>
-          <w:tcPr>
-            <w:cnfStyle w:val="001000000000" w:firstRow="0" w:lastRow="0" w:firstColumn="1" w:lastColumn="0" w:oddVBand="0" w:evenVBand="0" w:oddHBand="0" w:evenHBand="0" w:firstRowFirstColumn="0" w:firstRowLastColumn="0" w:lastRowFirstColumn="0" w:lastRowLastColumn="0"/>
-            <w:tcW w:w="4247" w:type="dxa"/>
-          </w:tcPr>
-          <w:p>
-            <w:pPr>
-              <w:rPr>
-                <w:b w:val="0"/>
-              </w:rPr>
-            </w:pPr>
-            <w:r>
-              <w:rPr>
-                <w:b w:val="0"/>
-              </w:rPr>
-              <w:t>Driver</w:t>
-            </w:r>
-          </w:p>
-        </w:tc>
-        <w:tc>
-          <w:tcPr>
-            <w:tcW w:w="4247" w:type="dxa"/>
-          </w:tcPr>
-          <w:p>
-            <w:pPr>
-              <w:cnfStyle w:val="000000100000" w:firstRow="0" w:lastRow="0" w:firstColumn="0" w:lastColumn="0" w:oddVBand="0" w:evenVBand="0" w:oddHBand="1" w:evenHBand="0" w:firstRowFirstColumn="0" w:firstRowLastColumn="0" w:lastRowFirstColumn="0" w:lastRowLastColumn="0"/>
-            </w:pPr>
-            <w:r>
-              <w:t>Entidad encargada de controlar el flujo de información entre el Receptor y el Receptor del Equipo.</w:t>
-            </w:r>
-          </w:p>
-        </w:tc>
-      </w:tr>
-      <w:tr>
-        <w:tc>
-          <w:tcPr>
-            <w:cnfStyle w:val="001000000000" w:firstRow="0" w:lastRow="0" w:firstColumn="1" w:lastColumn="0" w:oddVBand="0" w:evenVBand="0" w:oddHBand="0" w:evenHBand="0" w:firstRowFirstColumn="0" w:firstRowLastColumn="0" w:lastRowFirstColumn="0" w:lastRowLastColumn="0"/>
-            <w:tcW w:w="4247" w:type="dxa"/>
-          </w:tcPr>
-          <w:p>
-            <w:pPr>
-              <w:rPr>
-                <w:b w:val="0"/>
-              </w:rPr>
-            </w:pPr>
-            <w:r>
-              <w:rPr>
-                <w:b w:val="0"/>
-              </w:rPr>
-              <w:lastRenderedPageBreak/>
-              <w:t>Señal digital</w:t>
-            </w:r>
-          </w:p>
-        </w:tc>
-        <w:tc>
-          <w:tcPr>
-            <w:tcW w:w="4247" w:type="dxa"/>
-          </w:tcPr>
-          <w:p>
-            <w:pPr>
-              <w:cnfStyle w:val="000000000000" w:firstRow="0" w:lastRow="0" w:firstColumn="0" w:lastColumn="0" w:oddVBand="0" w:evenVBand="0" w:oddHBand="0" w:evenHBand="0" w:firstRowFirstColumn="0" w:firstRowLastColumn="0" w:lastRowFirstColumn="0" w:lastRowLastColumn="0"/>
-            </w:pPr>
-            <w:r>
-              <w:t>Señal enviada por el Receptor del Equipo.</w:t>
-            </w:r>
-          </w:p>
-        </w:tc>
-      </w:tr>
-      <w:tr>
-        <w:trPr>
-          <w:cnfStyle w:val="000000100000" w:firstRow="0" w:lastRow="0" w:firstColumn="0" w:lastColumn="0" w:oddVBand="0" w:evenVBand="0" w:oddHBand="1" w:evenHBand="0" w:firstRowFirstColumn="0" w:firstRowLastColumn="0" w:lastRowFirstColumn="0" w:lastRowLastColumn="0"/>
-        </w:trPr>
-        <w:tc>
-          <w:tcPr>
-            <w:cnfStyle w:val="001000000000" w:firstRow="0" w:lastRow="0" w:firstColumn="1" w:lastColumn="0" w:oddVBand="0" w:evenVBand="0" w:oddHBand="0" w:evenHBand="0" w:firstRowFirstColumn="0" w:firstRowLastColumn="0" w:lastRowFirstColumn="0" w:lastRowLastColumn="0"/>
-            <w:tcW w:w="4247" w:type="dxa"/>
-          </w:tcPr>
-          <w:p>
-            <w:pPr>
-              <w:rPr>
-                <w:b w:val="0"/>
-              </w:rPr>
-            </w:pPr>
-            <w:r>
-              <w:rPr>
-                <w:b w:val="0"/>
-              </w:rPr>
-              <w:t>Señal analógica</w:t>
-            </w:r>
-          </w:p>
-        </w:tc>
-        <w:tc>
-          <w:tcPr>
-            <w:tcW w:w="4247" w:type="dxa"/>
-          </w:tcPr>
-          <w:p>
-            <w:pPr>
-              <w:cnfStyle w:val="000000100000" w:firstRow="0" w:lastRow="0" w:firstColumn="0" w:lastColumn="0" w:oddVBand="0" w:evenVBand="0" w:oddHBand="1" w:evenHBand="0" w:firstRowFirstColumn="0" w:firstRowLastColumn="0" w:lastRowFirstColumn="0" w:lastRowLastColumn="0"/>
-            </w:pPr>
-            <w:r>
-              <w:t xml:space="preserve">Señal que se encuentra en el espectro, la cual es capturada por el Receptor </w:t>
-            </w:r>
-            <w:r>
-              <w:t>del Equipo</w:t>
-            </w:r>
-            <w:r>
-              <w:t>.</w:t>
-            </w:r>
-          </w:p>
-        </w:tc>
-      </w:tr>
-      <w:tr>
-        <w:tc>
-          <w:tcPr>
-            <w:cnfStyle w:val="001000000000" w:firstRow="0" w:lastRow="0" w:firstColumn="1" w:lastColumn="0" w:oddVBand="0" w:evenVBand="0" w:oddHBand="0" w:evenHBand="0" w:firstRowFirstColumn="0" w:firstRowLastColumn="0" w:lastRowFirstColumn="0" w:lastRowLastColumn="0"/>
-            <w:tcW w:w="4247" w:type="dxa"/>
-          </w:tcPr>
-          <w:p>
-            <w:pPr>
-              <w:rPr>
-                <w:b w:val="0"/>
-              </w:rPr>
-            </w:pPr>
-            <w:r>
-              <w:rPr>
-                <w:b w:val="0"/>
-              </w:rPr>
-              <w:t>Gráfico</w:t>
-            </w:r>
-          </w:p>
-        </w:tc>
-        <w:tc>
-          <w:tcPr>
-            <w:tcW w:w="4247" w:type="dxa"/>
-          </w:tcPr>
-          <w:p>
-            <w:pPr>
-              <w:cnfStyle w:val="000000000000" w:firstRow="0" w:lastRow="0" w:firstColumn="0" w:lastColumn="0" w:oddVBand="0" w:evenVBand="0" w:oddHBand="0" w:evenHBand="0" w:firstRowFirstColumn="0" w:firstRowLastColumn="0" w:lastRowFirstColumn="0" w:lastRowLastColumn="0"/>
-            </w:pPr>
-            <w:r>
-              <w:t>Elemento en el que se representa la señal digital</w:t>
-            </w:r>
-            <w:r>
-              <w:t>.</w:t>
-            </w:r>
-          </w:p>
-        </w:tc>
-      </w:tr>
-      <w:tr>
-        <w:trPr>
-          <w:cnfStyle w:val="000000100000" w:firstRow="0" w:lastRow="0" w:firstColumn="0" w:lastColumn="0" w:oddVBand="0" w:evenVBand="0" w:oddHBand="1" w:evenHBand="0" w:firstRowFirstColumn="0" w:firstRowLastColumn="0" w:lastRowFirstColumn="0" w:lastRowLastColumn="0"/>
-        </w:trPr>
-        <w:tc>
-          <w:tcPr>
-            <w:cnfStyle w:val="001000000000" w:firstRow="0" w:lastRow="0" w:firstColumn="1" w:lastColumn="0" w:oddVBand="0" w:evenVBand="0" w:oddHBand="0" w:evenHBand="0" w:firstRowFirstColumn="0" w:firstRowLastColumn="0" w:lastRowFirstColumn="0" w:lastRowLastColumn="0"/>
-            <w:tcW w:w="4247" w:type="dxa"/>
-          </w:tcPr>
-          <w:p>
-            <w:pPr>
-              <w:rPr>
-                <w:b w:val="0"/>
-              </w:rPr>
-            </w:pPr>
-            <w:r>
-              <w:rPr>
-                <w:b w:val="0"/>
-              </w:rPr>
-              <w:t>Ruta</w:t>
-            </w:r>
-          </w:p>
-        </w:tc>
-        <w:tc>
-          <w:tcPr>
-            <w:tcW w:w="4247" w:type="dxa"/>
-          </w:tcPr>
-          <w:p>
-            <w:pPr>
-              <w:cnfStyle w:val="000000100000" w:firstRow="0" w:lastRow="0" w:firstColumn="0" w:lastColumn="0" w:oddVBand="0" w:evenVBand="0" w:oddHBand="1" w:evenHBand="0" w:firstRowFirstColumn="0" w:firstRowLastColumn="0" w:lastRowFirstColumn="0" w:lastRowLastColumn="0"/>
-            </w:pPr>
-            <w:r>
-              <w:t>Camino</w:t>
-            </w:r>
-            <w:r>
-              <w:t xml:space="preserve"> por el cual se realizan las mediciones para ejecutar eficiente y rápidamente el monitoreo de una línea de máquinas.</w:t>
-            </w:r>
-          </w:p>
-        </w:tc>
-      </w:tr>
-      <w:tr>
-        <w:tc>
-          <w:tcPr>
-            <w:cnfStyle w:val="001000000000" w:firstRow="0" w:lastRow="0" w:firstColumn="1" w:lastColumn="0" w:oddVBand="0" w:evenVBand="0" w:oddHBand="0" w:evenHBand="0" w:firstRowFirstColumn="0" w:firstRowLastColumn="0" w:lastRowFirstColumn="0" w:lastRowLastColumn="0"/>
-            <w:tcW w:w="4247" w:type="dxa"/>
-          </w:tcPr>
-          <w:p>
-            <w:pPr>
-              <w:rPr>
-                <w:b w:val="0"/>
-              </w:rPr>
-            </w:pPr>
-            <w:r>
-              <w:rPr>
-                <w:b w:val="0"/>
-              </w:rPr>
-              <w:t>M</w:t>
-            </w:r>
-            <w:r>
-              <w:rPr>
-                <w:b w:val="0"/>
-              </w:rPr>
-              <w:t>á</w:t>
-            </w:r>
-            <w:r>
-              <w:rPr>
-                <w:b w:val="0"/>
-              </w:rPr>
-              <w:t>quina</w:t>
-            </w:r>
-          </w:p>
-        </w:tc>
-        <w:tc>
-          <w:tcPr>
-            <w:tcW w:w="4247" w:type="dxa"/>
-          </w:tcPr>
-          <w:p>
-            <w:pPr>
-              <w:cnfStyle w:val="000000000000" w:firstRow="0" w:lastRow="0" w:firstColumn="0" w:lastColumn="0" w:oddVBand="0" w:evenVBand="0" w:oddHBand="0" w:evenHBand="0" w:firstRowFirstColumn="0" w:firstRowLastColumn="0" w:lastRowFirstColumn="0" w:lastRowLastColumn="0"/>
-            </w:pPr>
-            <w:r>
-              <w:t>Máquina que realiza una operación y genera señales vibratorias.</w:t>
-            </w:r>
-          </w:p>
-        </w:tc>
-      </w:tr>
-      <w:tr>
-        <w:trPr>
-          <w:cnfStyle w:val="000000100000" w:firstRow="0" w:lastRow="0" w:firstColumn="0" w:lastColumn="0" w:oddVBand="0" w:evenVBand="0" w:oddHBand="1" w:evenHBand="0" w:firstRowFirstColumn="0" w:firstRowLastColumn="0" w:lastRowFirstColumn="0" w:lastRowLastColumn="0"/>
-        </w:trPr>
-        <w:tc>
-          <w:tcPr>
-            <w:cnfStyle w:val="001000000000" w:firstRow="0" w:lastRow="0" w:firstColumn="1" w:lastColumn="0" w:oddVBand="0" w:evenVBand="0" w:oddHBand="0" w:evenHBand="0" w:firstRowFirstColumn="0" w:firstRowLastColumn="0" w:lastRowFirstColumn="0" w:lastRowLastColumn="0"/>
-            <w:tcW w:w="4247" w:type="dxa"/>
-          </w:tcPr>
-          <w:p>
-            <w:pPr>
-              <w:rPr>
-                <w:b w:val="0"/>
-              </w:rPr>
-            </w:pPr>
-            <w:r>
-              <w:rPr>
-                <w:b w:val="0"/>
-              </w:rPr>
-              <w:t>Sensor</w:t>
-            </w:r>
-          </w:p>
-        </w:tc>
-        <w:tc>
-          <w:tcPr>
-            <w:tcW w:w="4247" w:type="dxa"/>
-          </w:tcPr>
-          <w:p>
-            <w:pPr>
-              <w:cnfStyle w:val="000000100000" w:firstRow="0" w:lastRow="0" w:firstColumn="0" w:lastColumn="0" w:oddVBand="0" w:evenVBand="0" w:oddHBand="1" w:evenHBand="0" w:firstRowFirstColumn="0" w:firstRowLastColumn="0" w:lastRowFirstColumn="0" w:lastRowLastColumn="0"/>
-            </w:pPr>
-            <w:r>
-              <w:t>Componente que permite la captura por parte del Receptor del Equipo las señales vibratorias.</w:t>
-            </w:r>
-          </w:p>
-        </w:tc>
-      </w:tr>
-    </w:tbl>
-    <w:p/>
-    <w:p>
-      <w:r>
-        <w:t>2.3.2 Representación del modelo del dominio.</w:t>
-      </w:r>
-    </w:p>
-    <w:p>
-      <w:pPr>
-        <w:keepNext/>
       </w:pPr>
       <w:r>
         <w:rPr>
           <w:noProof/>
           <w:lang w:eastAsia="es-ES"/>
         </w:rPr>
+        <w:lastRenderedPageBreak/>
         <w:drawing>
-          <wp:inline distT="0" distB="0" distL="0" distR="0" wp14:anchorId="4801DF3B" wp14:editId="5A83E84D">
-            <wp:extent cx="4925060" cy="3511550"/>
-            <wp:effectExtent l="0" t="0" r="8890" b="0"/>
-            <wp:docPr id="3" name="Imagen 3"/>
+          <wp:inline distT="0" distB="0" distL="0" distR="0" wp14:anchorId="6AF4F198" wp14:editId="62F366DD">
+            <wp:extent cx="3143250" cy="3619500"/>
+            <wp:effectExtent l="0" t="0" r="0" b="0"/>
+            <wp:docPr id="6" name="Imagen 6"/>
             <wp:cNvGraphicFramePr>
               <a:graphicFrameLocks xmlns:a="http://schemas.openxmlformats.org/drawingml/2006/main" noChangeAspect="1"/>
             </wp:cNvGraphicFramePr>
@@ -8337,7 +7168,7 @@
               <a:graphicData uri="http://schemas.openxmlformats.org/drawingml/2006/picture">
                 <pic:pic xmlns:pic="http://schemas.openxmlformats.org/drawingml/2006/picture">
                   <pic:nvPicPr>
-                    <pic:cNvPr id="3" name="Representación del modelo de dominio.png"/>
+                    <pic:cNvPr id="6" name="Modelo logico de los datos.jpg"/>
                     <pic:cNvPicPr/>
                   </pic:nvPicPr>
                   <pic:blipFill>
@@ -8355,7 +7186,7 @@
                   <pic:spPr>
                     <a:xfrm>
                       <a:off x="0" y="0"/>
-                      <a:ext cx="4937485" cy="3520409"/>
+                      <a:ext cx="3143250" cy="3619500"/>
                     </a:xfrm>
                     <a:prstGeom prst="rect">
                       <a:avLst/>
@@ -8417,28 +7248,65 @@
         <w:rPr>
           <w:b/>
         </w:rPr>
+        <w:t xml:space="preserve"> Modelo lógico de los datos</w:t>
+      </w:r>
+    </w:p>
+    <w:p>
+      <w:r>
+        <w:t>Consideraciones hechas al modelo lógico</w:t>
+      </w:r>
+      <w:r>
+        <w:t xml:space="preserve"> de los datos</w:t>
+      </w:r>
+      <w:r>
+        <w:t>:</w:t>
+      </w:r>
+    </w:p>
+    <w:p>
+      <w:pPr>
+        <w:pStyle w:val="Prrafodelista"/>
+        <w:numPr>
+          <w:ilvl w:val="0"/>
+          <w:numId w:val="46"/>
+        </w:numPr>
+      </w:pPr>
+      <w:r>
+        <w:t>Signal se</w:t>
+      </w:r>
+      <w:r>
+        <w:t xml:space="preserve"> registra como campos el day, month, year</w:t>
+      </w:r>
+      <w:r>
+        <w:t>, hour</w:t>
+      </w:r>
+      <w:r>
+        <w:t>, minute, second, ya que el motor de bases de datos SQLite no soporta el tipo de dato fecha</w:t>
+      </w:r>
+      <w:r>
         <w:t>.</w:t>
       </w:r>
-      <w:r>
-        <w:rPr>
-          <w:b/>
-        </w:rPr>
-        <w:t xml:space="preserve"> Modelo del dominio</w:t>
-      </w:r>
-    </w:p>
-    <w:p>
-      <w:r>
-        <w:lastRenderedPageBreak/>
-        <w:t xml:space="preserve">2.4 Diagrama de casos de usos del </w:t>
-      </w:r>
-      <w:r>
-        <w:t>s</w:t>
-      </w:r>
-      <w:r>
-        <w:t>istema</w:t>
-      </w:r>
-      <w:r>
-        <w:t xml:space="preserve"> de monitoreo</w:t>
+    </w:p>
+    <w:p>
+      <w:pPr>
+        <w:pStyle w:val="Prrafodelista"/>
+        <w:numPr>
+          <w:ilvl w:val="0"/>
+          <w:numId w:val="46"/>
+        </w:numPr>
+      </w:pPr>
+      <w:r>
+        <w:t>Signal se</w:t>
+      </w:r>
+      <w:r>
+        <w:t xml:space="preserve"> registra como campos calculables rms, peak_max, peak_min a partir del campo signal_data, pero a pesar de esto se tomó la decisión de almacenarlo, ya que estos se calculan en tiempo real mediante la captura de la señal.</w:t>
+      </w:r>
+    </w:p>
+    <w:p>
+      <w:pPr>
+        <w:pStyle w:val="Ttulo3"/>
+      </w:pPr>
+      <w:r>
+        <w:t>2.2.2 Modelo físico de los datos</w:t>
       </w:r>
       <w:r>
         <w:t>.</w:t>
@@ -8446,87 +7314,25 @@
     </w:p>
     <w:p>
       <w:r>
-        <w:t>La modelización de casos de uso es una técnica para representar gráficamente los requisitos del sistema de software y es una herramienta útil para la obtención de requisitos. Los elementos clave en un modelo de casos de uso son los actores (entidades externas) y los propios casos de uso, que son unidades de servicio o funcionalidad (un requisito) en el sistema</w:t>
-      </w:r>
-      <w:sdt>
-        <w:sdtPr>
-          <w:id w:val="1835333665"/>
-          <w:citation/>
-        </w:sdtPr>
-        <w:sdtContent>
-          <w:r>
-            <w:fldChar w:fldCharType="begin"/>
-          </w:r>
-          <w:r>
-            <w:instrText xml:space="preserve"> CITATION Sommerville2021 \l 1033 </w:instrText>
-          </w:r>
-          <w:r>
-            <w:fldChar w:fldCharType="separate"/>
-          </w:r>
-          <w:r>
-            <w:rPr>
-              <w:noProof/>
-            </w:rPr>
-            <w:t xml:space="preserve"> (Sommerville, 2021)</w:t>
-          </w:r>
-          <w:r>
-            <w:fldChar w:fldCharType="end"/>
-          </w:r>
-        </w:sdtContent>
-      </w:sdt>
-      <w:r>
-        <w:t>.</w:t>
-      </w:r>
-    </w:p>
-    <w:p>
-      <w:r>
-        <w:t xml:space="preserve">En la </w:t>
-      </w:r>
-      <w:hyperlink w:anchor="Figura5" w:history="1">
-        <w:r>
-          <w:rPr>
-            <w:rStyle w:val="Hipervnculo"/>
-          </w:rPr>
-          <w:t>Figura</w:t>
-        </w:r>
-        <w:r>
-          <w:rPr>
-            <w:rStyle w:val="Hipervnculo"/>
-          </w:rPr>
-          <w:t xml:space="preserve"> 5</w:t>
-        </w:r>
-      </w:hyperlink>
-      <w:r>
-        <w:t>,</w:t>
-      </w:r>
-      <w:r>
-        <w:t xml:space="preserve"> se muestra el diagrama de casos de uso del sistema</w:t>
-      </w:r>
-      <w:r>
-        <w:t xml:space="preserve"> de monitoreo</w:t>
-      </w:r>
-      <w:r>
-        <w:t xml:space="preserve"> a desarrollar</w:t>
-      </w:r>
-      <w:r>
-        <w:t>:</w:t>
+        <w:t>Como resultado del análisis y adecuación del modelo lógico a las características propias de la base de datos, se muestra a continuación el modelo físico.</w:t>
       </w:r>
     </w:p>
     <w:p>
       <w:pPr>
         <w:keepNext/>
-      </w:pPr>
-      <w:bookmarkStart w:id="7" w:name="Figura5"/>
+        <w:jc w:val="center"/>
+      </w:pPr>
       <w:r>
         <w:rPr>
           <w:noProof/>
           <w:lang w:eastAsia="es-ES"/>
         </w:rPr>
+        <w:lastRenderedPageBreak/>
         <w:drawing>
-          <wp:inline distT="0" distB="0" distL="0" distR="0" wp14:anchorId="75D11373" wp14:editId="3D60029F">
-            <wp:extent cx="5400040" cy="5689600"/>
-            <wp:effectExtent l="0" t="0" r="0" b="6350"/>
-            <wp:docPr id="9" name="Imagen 9"/>
+          <wp:inline distT="0" distB="0" distL="0" distR="0" wp14:anchorId="33C3C6F5" wp14:editId="60B90E6E">
+            <wp:extent cx="3493135" cy="3010062"/>
+            <wp:effectExtent l="0" t="0" r="0" b="0"/>
+            <wp:docPr id="7" name="Imagen 7"/>
             <wp:cNvGraphicFramePr>
               <a:graphicFrameLocks xmlns:a="http://schemas.openxmlformats.org/drawingml/2006/main" noChangeAspect="1"/>
             </wp:cNvGraphicFramePr>
@@ -8534,7 +7340,7 @@
               <a:graphicData uri="http://schemas.openxmlformats.org/drawingml/2006/picture">
                 <pic:pic xmlns:pic="http://schemas.openxmlformats.org/drawingml/2006/picture">
                   <pic:nvPicPr>
-                    <pic:cNvPr id="9" name="Diagrama de casos de uso.png"/>
+                    <pic:cNvPr id="7" name="Modelo físico de los datos.jpg"/>
                     <pic:cNvPicPr/>
                   </pic:nvPicPr>
                   <pic:blipFill>
@@ -8552,7 +7358,7 @@
                   <pic:spPr>
                     <a:xfrm>
                       <a:off x="0" y="0"/>
-                      <a:ext cx="5400040" cy="5689600"/>
+                      <a:ext cx="3499308" cy="3015381"/>
                     </a:xfrm>
                     <a:prstGeom prst="rect">
                       <a:avLst/>
@@ -8564,7 +7370,6 @@
           </wp:inline>
         </w:drawing>
       </w:r>
-      <w:bookmarkEnd w:id="7"/>
     </w:p>
     <w:p>
       <w:pPr>
@@ -8615,1189 +7420,23 @@
         <w:rPr>
           <w:b/>
         </w:rPr>
-        <w:t xml:space="preserve"> Diagrama de casos de usos del sistema de monitoreo</w:t>
+        <w:t xml:space="preserve"> Modelo físico de los datos.</w:t>
       </w:r>
     </w:p>
     <w:p/>
-    <w:p>
-      <w:r>
-        <w:lastRenderedPageBreak/>
-        <w:t>2.4.1 Actores del negocio.</w:t>
-      </w:r>
-    </w:p>
-    <w:p>
-      <w:r>
-        <w:t xml:space="preserve">Los actores del negocio son una parte importante de la modelización de casos de uso en UML. Un actor representa una entidad externa que interactúa con el sistema, como </w:t>
-      </w:r>
-      <w:r>
-        <w:t xml:space="preserve">un usuario o un sistema externo, </w:t>
-      </w:r>
-      <w:r>
-        <w:t>en cuyo caso los actores (usuarios)</w:t>
-      </w:r>
-      <w:r>
-        <w:t xml:space="preserve"> poseen las habilidades y conocimientos necesarios para interactuar con otros actores</w:t>
-      </w:r>
-      <w:r>
-        <w:t xml:space="preserve"> (sistema)</w:t>
-      </w:r>
-      <w:sdt>
-        <w:sdtPr>
-          <w:id w:val="-1569107787"/>
-          <w:citation/>
-        </w:sdtPr>
-        <w:sdtContent>
-          <w:r>
-            <w:fldChar w:fldCharType="begin"/>
-          </w:r>
-          <w:r>
-            <w:instrText xml:space="preserve"> CITATION RumbaughJacobsonBooch2005 \l 1033 </w:instrText>
-          </w:r>
-          <w:r>
-            <w:fldChar w:fldCharType="separate"/>
-          </w:r>
-          <w:r>
-            <w:rPr>
-              <w:noProof/>
-            </w:rPr>
-            <w:t xml:space="preserve"> (Rumbaugh, Jacobson, &amp; Booch, 2005)</w:t>
-          </w:r>
-          <w:r>
-            <w:fldChar w:fldCharType="end"/>
-          </w:r>
-        </w:sdtContent>
-      </w:sdt>
-      <w:r>
-        <w:t>.</w:t>
-      </w:r>
-    </w:p>
-    <w:p>
-      <w:pPr>
-        <w:pStyle w:val="Descripcin"/>
-        <w:keepNext/>
-        <w:jc w:val="center"/>
-        <w:rPr>
-          <w:b/>
-        </w:rPr>
-      </w:pPr>
-      <w:r>
-        <w:rPr>
-          <w:b/>
-        </w:rPr>
-        <w:t xml:space="preserve">Tabla </w:t>
-      </w:r>
-      <w:r>
-        <w:rPr>
-          <w:b/>
-        </w:rPr>
-        <w:fldChar w:fldCharType="begin"/>
-      </w:r>
-      <w:r>
-        <w:rPr>
-          <w:b/>
-        </w:rPr>
-        <w:instrText xml:space="preserve"> SEQ Tabla \* ARABIC </w:instrText>
-      </w:r>
-      <w:r>
-        <w:rPr>
-          <w:b/>
-        </w:rPr>
-        <w:fldChar w:fldCharType="separate"/>
-      </w:r>
-      <w:r>
-        <w:rPr>
-          <w:b/>
-          <w:noProof/>
-        </w:rPr>
-        <w:t>2</w:t>
-      </w:r>
-      <w:r>
-        <w:rPr>
-          <w:b/>
-        </w:rPr>
-        <w:fldChar w:fldCharType="end"/>
-      </w:r>
-      <w:r>
-        <w:rPr>
-          <w:b/>
-        </w:rPr>
-        <w:t xml:space="preserve"> Descripción de los actores del negocio.</w:t>
-      </w:r>
-    </w:p>
-    <w:tbl>
-      <w:tblPr>
-        <w:tblStyle w:val="Tablanormal1"/>
-        <w:tblW w:w="0" w:type="auto"/>
-        <w:tblLook w:val="04A0" w:firstRow="1" w:lastRow="0" w:firstColumn="1" w:lastColumn="0" w:noHBand="0" w:noVBand="1"/>
-      </w:tblPr>
-      <w:tblGrid>
-        <w:gridCol w:w="4247"/>
-        <w:gridCol w:w="4247"/>
-      </w:tblGrid>
-      <w:tr>
-        <w:trPr>
-          <w:cnfStyle w:val="100000000000" w:firstRow="1" w:lastRow="0" w:firstColumn="0" w:lastColumn="0" w:oddVBand="0" w:evenVBand="0" w:oddHBand="0" w:evenHBand="0" w:firstRowFirstColumn="0" w:firstRowLastColumn="0" w:lastRowFirstColumn="0" w:lastRowLastColumn="0"/>
-        </w:trPr>
-        <w:tc>
-          <w:tcPr>
-            <w:cnfStyle w:val="001000000000" w:firstRow="0" w:lastRow="0" w:firstColumn="1" w:lastColumn="0" w:oddVBand="0" w:evenVBand="0" w:oddHBand="0" w:evenHBand="0" w:firstRowFirstColumn="0" w:firstRowLastColumn="0" w:lastRowFirstColumn="0" w:lastRowLastColumn="0"/>
-            <w:tcW w:w="4247" w:type="dxa"/>
-          </w:tcPr>
-          <w:p>
-            <w:r>
-              <w:t>Actores del negocio</w:t>
-            </w:r>
-          </w:p>
-        </w:tc>
-        <w:tc>
-          <w:tcPr>
-            <w:tcW w:w="4247" w:type="dxa"/>
-          </w:tcPr>
-          <w:p>
-            <w:pPr>
-              <w:cnfStyle w:val="100000000000" w:firstRow="1" w:lastRow="0" w:firstColumn="0" w:lastColumn="0" w:oddVBand="0" w:evenVBand="0" w:oddHBand="0" w:evenHBand="0" w:firstRowFirstColumn="0" w:firstRowLastColumn="0" w:lastRowFirstColumn="0" w:lastRowLastColumn="0"/>
-            </w:pPr>
-            <w:r>
-              <w:t>Descripción</w:t>
-            </w:r>
-          </w:p>
-        </w:tc>
-      </w:tr>
-      <w:tr>
-        <w:trPr>
-          <w:cnfStyle w:val="000000100000" w:firstRow="0" w:lastRow="0" w:firstColumn="0" w:lastColumn="0" w:oddVBand="0" w:evenVBand="0" w:oddHBand="1" w:evenHBand="0" w:firstRowFirstColumn="0" w:firstRowLastColumn="0" w:lastRowFirstColumn="0" w:lastRowLastColumn="0"/>
-        </w:trPr>
-        <w:tc>
-          <w:tcPr>
-            <w:cnfStyle w:val="001000000000" w:firstRow="0" w:lastRow="0" w:firstColumn="1" w:lastColumn="0" w:oddVBand="0" w:evenVBand="0" w:oddHBand="0" w:evenHBand="0" w:firstRowFirstColumn="0" w:firstRowLastColumn="0" w:lastRowFirstColumn="0" w:lastRowLastColumn="0"/>
-            <w:tcW w:w="4247" w:type="dxa"/>
-          </w:tcPr>
-          <w:p>
-            <w:pPr>
-              <w:rPr>
-                <w:b w:val="0"/>
-              </w:rPr>
-            </w:pPr>
-            <w:r>
-              <w:rPr>
-                <w:b w:val="0"/>
-              </w:rPr>
-              <w:t>Usuario genérico</w:t>
-            </w:r>
-          </w:p>
-        </w:tc>
-        <w:tc>
-          <w:tcPr>
-            <w:tcW w:w="4247" w:type="dxa"/>
-          </w:tcPr>
-          <w:p>
-            <w:pPr>
-              <w:cnfStyle w:val="000000100000" w:firstRow="0" w:lastRow="0" w:firstColumn="0" w:lastColumn="0" w:oddVBand="0" w:evenVBand="0" w:oddHBand="1" w:evenHBand="0" w:firstRowFirstColumn="0" w:firstRowLastColumn="0" w:lastRowFirstColumn="0" w:lastRowLastColumn="0"/>
-            </w:pPr>
-            <w:r>
-              <w:t>Tiene permitido autenticarse, pero para cambiar su contraseña tiene que solicitarlo.</w:t>
-            </w:r>
-          </w:p>
-        </w:tc>
-      </w:tr>
-      <w:tr>
-        <w:tc>
-          <w:tcPr>
-            <w:cnfStyle w:val="001000000000" w:firstRow="0" w:lastRow="0" w:firstColumn="1" w:lastColumn="0" w:oddVBand="0" w:evenVBand="0" w:oddHBand="0" w:evenHBand="0" w:firstRowFirstColumn="0" w:firstRowLastColumn="0" w:lastRowFirstColumn="0" w:lastRowLastColumn="0"/>
-            <w:tcW w:w="4247" w:type="dxa"/>
-          </w:tcPr>
-          <w:p>
-            <w:pPr>
-              <w:rPr>
-                <w:b w:val="0"/>
-              </w:rPr>
-            </w:pPr>
-            <w:r>
-              <w:rPr>
-                <w:b w:val="0"/>
-              </w:rPr>
-              <w:t>Especialista</w:t>
-            </w:r>
-          </w:p>
-        </w:tc>
-        <w:tc>
-          <w:tcPr>
-            <w:tcW w:w="4247" w:type="dxa"/>
-          </w:tcPr>
-          <w:p>
-            <w:pPr>
-              <w:cnfStyle w:val="000000000000" w:firstRow="0" w:lastRow="0" w:firstColumn="0" w:lastColumn="0" w:oddVBand="0" w:evenVBand="0" w:oddHBand="0" w:evenHBand="0" w:firstRowFirstColumn="0" w:firstRowLastColumn="0" w:lastRowFirstColumn="0" w:lastRowLastColumn="0"/>
-            </w:pPr>
-            <w:r>
-              <w:t>Persona encargada de interactuar con el sistema, que posee conoc</w:t>
-            </w:r>
-            <w:r>
-              <w:t>imientos de especializados o no</w:t>
-            </w:r>
-            <w:r>
-              <w:t>,</w:t>
-            </w:r>
-            <w:r>
-              <w:t xml:space="preserve"> </w:t>
-            </w:r>
-            <w:r>
-              <w:t>y de control de dispositivos de recepción de señales.</w:t>
-            </w:r>
-          </w:p>
-        </w:tc>
-      </w:tr>
-      <w:tr>
-        <w:trPr>
-          <w:cnfStyle w:val="000000100000" w:firstRow="0" w:lastRow="0" w:firstColumn="0" w:lastColumn="0" w:oddVBand="0" w:evenVBand="0" w:oddHBand="1" w:evenHBand="0" w:firstRowFirstColumn="0" w:firstRowLastColumn="0" w:lastRowFirstColumn="0" w:lastRowLastColumn="0"/>
-        </w:trPr>
-        <w:tc>
-          <w:tcPr>
-            <w:cnfStyle w:val="001000000000" w:firstRow="0" w:lastRow="0" w:firstColumn="1" w:lastColumn="0" w:oddVBand="0" w:evenVBand="0" w:oddHBand="0" w:evenHBand="0" w:firstRowFirstColumn="0" w:firstRowLastColumn="0" w:lastRowFirstColumn="0" w:lastRowLastColumn="0"/>
-            <w:tcW w:w="4247" w:type="dxa"/>
-          </w:tcPr>
-          <w:p>
-            <w:pPr>
-              <w:rPr>
-                <w:b w:val="0"/>
-              </w:rPr>
-            </w:pPr>
-            <w:r>
-              <w:rPr>
-                <w:b w:val="0"/>
-              </w:rPr>
-              <w:t>Administrador</w:t>
-            </w:r>
-          </w:p>
-        </w:tc>
-        <w:tc>
-          <w:tcPr>
-            <w:tcW w:w="4247" w:type="dxa"/>
-          </w:tcPr>
-          <w:p>
-            <w:pPr>
-              <w:cnfStyle w:val="000000100000" w:firstRow="0" w:lastRow="0" w:firstColumn="0" w:lastColumn="0" w:oddVBand="0" w:evenVBand="0" w:oddHBand="1" w:evenHBand="0" w:firstRowFirstColumn="0" w:firstRowLastColumn="0" w:lastRowFirstColumn="0" w:lastRowLastColumn="0"/>
-            </w:pPr>
-            <w:r>
-              <w:t>Persona encargada d</w:t>
-            </w:r>
-            <w:r>
-              <w:t xml:space="preserve">e gestionar </w:t>
-            </w:r>
-            <w:r>
-              <w:t>la configuració</w:t>
-            </w:r>
-            <w:r>
-              <w:t>n de los parámetros de conexión y</w:t>
-            </w:r>
-            <w:r>
-              <w:t xml:space="preserve"> los us</w:t>
-            </w:r>
-            <w:r>
-              <w:t>uarios.</w:t>
-            </w:r>
-          </w:p>
-        </w:tc>
-      </w:tr>
-      <w:tr>
-        <w:tc>
-          <w:tcPr>
-            <w:cnfStyle w:val="001000000000" w:firstRow="0" w:lastRow="0" w:firstColumn="1" w:lastColumn="0" w:oddVBand="0" w:evenVBand="0" w:oddHBand="0" w:evenHBand="0" w:firstRowFirstColumn="0" w:firstRowLastColumn="0" w:lastRowFirstColumn="0" w:lastRowLastColumn="0"/>
-            <w:tcW w:w="4247" w:type="dxa"/>
-          </w:tcPr>
-          <w:p>
-            <w:pPr>
-              <w:rPr>
-                <w:b w:val="0"/>
-              </w:rPr>
-            </w:pPr>
-            <w:r>
-              <w:rPr>
-                <w:b w:val="0"/>
-              </w:rPr>
-              <w:t>Equipo de monitoreo</w:t>
-            </w:r>
-          </w:p>
-        </w:tc>
-        <w:tc>
-          <w:tcPr>
-            <w:tcW w:w="4247" w:type="dxa"/>
-          </w:tcPr>
-          <w:p>
-            <w:pPr>
-              <w:cnfStyle w:val="000000000000" w:firstRow="0" w:lastRow="0" w:firstColumn="0" w:lastColumn="0" w:oddVBand="0" w:evenVBand="0" w:oddHBand="0" w:evenHBand="0" w:firstRowFirstColumn="0" w:firstRowLastColumn="0" w:lastRowFirstColumn="0" w:lastRowLastColumn="0"/>
-            </w:pPr>
-            <w:r>
-              <w:t xml:space="preserve">Herramienta que se encarga del procesamiento digital en tiempo real de señales </w:t>
-            </w:r>
-            <w:r>
-              <w:t>vibratorias</w:t>
-            </w:r>
-            <w:r>
-              <w:t xml:space="preserve"> a través de </w:t>
-            </w:r>
-            <w:r>
-              <w:t>sensores</w:t>
-            </w:r>
-            <w:r>
-              <w:t>.</w:t>
-            </w:r>
-          </w:p>
-        </w:tc>
-      </w:tr>
-    </w:tbl>
     <w:p/>
-    <w:p>
-      <w:r>
-        <w:t>2.4.2 Descripción resumida de los casos de uso del sistema</w:t>
-      </w:r>
-      <w:r>
-        <w:t>.</w:t>
-      </w:r>
-    </w:p>
-    <w:p>
-      <w:r>
-        <w:t>A continuación, se presentan las descripciones resumidas de algunos casos de uso (Ver Anexos para las restantes descripciones).</w:t>
-      </w:r>
-    </w:p>
     <w:p/>
-    <w:tbl>
-      <w:tblPr>
-        <w:tblStyle w:val="Tablaconcuadrcula"/>
-        <w:tblW w:w="0" w:type="auto"/>
-        <w:tblLook w:val="04A0" w:firstRow="1" w:lastRow="0" w:firstColumn="1" w:lastColumn="0" w:noHBand="0" w:noVBand="1"/>
-      </w:tblPr>
-      <w:tblGrid>
-        <w:gridCol w:w="4247"/>
-        <w:gridCol w:w="4247"/>
-      </w:tblGrid>
-      <w:tr>
-        <w:tc>
-          <w:tcPr>
-            <w:tcW w:w="8494" w:type="dxa"/>
-            <w:gridSpan w:val="2"/>
-          </w:tcPr>
-          <w:p>
-            <w:pPr>
-              <w:rPr>
-                <w:b/>
-              </w:rPr>
-            </w:pPr>
-            <w:r>
-              <w:rPr>
-                <w:b/>
-              </w:rPr>
-              <w:t>Gestionar usuarios</w:t>
-            </w:r>
-          </w:p>
-        </w:tc>
-      </w:tr>
-      <w:tr>
-        <w:tc>
-          <w:tcPr>
-            <w:tcW w:w="4247" w:type="dxa"/>
-          </w:tcPr>
-          <w:p>
-            <w:pPr>
-              <w:rPr>
-                <w:b/>
-              </w:rPr>
-            </w:pPr>
-            <w:r>
-              <w:rPr>
-                <w:b/>
-              </w:rPr>
-              <w:t>Actor</w:t>
-            </w:r>
-          </w:p>
-        </w:tc>
-        <w:tc>
-          <w:tcPr>
-            <w:tcW w:w="4247" w:type="dxa"/>
-          </w:tcPr>
-          <w:p>
-            <w:r>
-              <w:t>Administrador</w:t>
-            </w:r>
-          </w:p>
-        </w:tc>
-      </w:tr>
-      <w:tr>
-        <w:tc>
-          <w:tcPr>
-            <w:tcW w:w="4247" w:type="dxa"/>
-          </w:tcPr>
-          <w:p>
-            <w:pPr>
-              <w:rPr>
-                <w:b/>
-              </w:rPr>
-            </w:pPr>
-            <w:r>
-              <w:rPr>
-                <w:b/>
-              </w:rPr>
-              <w:t>Propósito</w:t>
-            </w:r>
-          </w:p>
-        </w:tc>
-        <w:tc>
-          <w:tcPr>
-            <w:tcW w:w="4247" w:type="dxa"/>
-          </w:tcPr>
-          <w:p>
-            <w:r>
-              <w:t xml:space="preserve">Insertar, eliminar y actualizar los </w:t>
-            </w:r>
-            <w:r>
-              <w:lastRenderedPageBreak/>
-              <w:t>usuarios</w:t>
-            </w:r>
-          </w:p>
-        </w:tc>
-      </w:tr>
-      <w:tr>
-        <w:tc>
-          <w:tcPr>
-            <w:tcW w:w="4247" w:type="dxa"/>
-          </w:tcPr>
-          <w:p>
-            <w:pPr>
-              <w:rPr>
-                <w:b/>
-              </w:rPr>
-            </w:pPr>
-            <w:r>
-              <w:rPr>
-                <w:b/>
-              </w:rPr>
-              <w:lastRenderedPageBreak/>
-              <w:t>Resumen</w:t>
-            </w:r>
-          </w:p>
-        </w:tc>
-        <w:tc>
-          <w:tcPr>
-            <w:tcW w:w="4247" w:type="dxa"/>
-          </w:tcPr>
-          <w:p>
-            <w:r>
-              <w:t>El caso de uso comienza desde la sección "Gestión" de la barra menú, una vez que el usuario le dé clic al botón de</w:t>
-            </w:r>
-            <w:r>
-              <w:t xml:space="preserve"> autenticarse. </w:t>
-            </w:r>
-            <w:r>
-              <w:t>El usuario puede insertar, actualizar y eliminar</w:t>
-            </w:r>
-            <w:r>
-              <w:t xml:space="preserve"> cualquier usuario, pero se le imposibilita eliminarse a sí mismo.</w:t>
-            </w:r>
-            <w:r>
-              <w:t xml:space="preserve"> El caso de uso finaliza cuando se cierre la ventana</w:t>
-            </w:r>
-            <w:r>
-              <w:t>.</w:t>
-            </w:r>
-          </w:p>
-        </w:tc>
-      </w:tr>
-    </w:tbl>
     <w:p/>
-    <w:tbl>
-      <w:tblPr>
-        <w:tblStyle w:val="Tablaconcuadrcula"/>
-        <w:tblW w:w="0" w:type="auto"/>
-        <w:tblLook w:val="04A0" w:firstRow="1" w:lastRow="0" w:firstColumn="1" w:lastColumn="0" w:noHBand="0" w:noVBand="1"/>
-      </w:tblPr>
-      <w:tblGrid>
-        <w:gridCol w:w="4247"/>
-        <w:gridCol w:w="4247"/>
-      </w:tblGrid>
-      <w:tr>
-        <w:tc>
-          <w:tcPr>
-            <w:tcW w:w="8494" w:type="dxa"/>
-            <w:gridSpan w:val="2"/>
-          </w:tcPr>
-          <w:p>
-            <w:pPr>
-              <w:rPr>
-                <w:b/>
-              </w:rPr>
-            </w:pPr>
-            <w:r>
-              <w:rPr>
-                <w:b/>
-              </w:rPr>
-              <w:t>Configurar parámetros de conexión a la BD</w:t>
-            </w:r>
-            <w:bookmarkStart w:id="8" w:name="_GoBack"/>
-            <w:bookmarkEnd w:id="8"/>
-          </w:p>
-        </w:tc>
-      </w:tr>
-      <w:tr>
-        <w:tc>
-          <w:tcPr>
-            <w:tcW w:w="4247" w:type="dxa"/>
-          </w:tcPr>
-          <w:p>
-            <w:pPr>
-              <w:rPr>
-                <w:b/>
-              </w:rPr>
-            </w:pPr>
-            <w:r>
-              <w:rPr>
-                <w:b/>
-              </w:rPr>
-              <w:t>Actor</w:t>
-            </w:r>
-          </w:p>
-        </w:tc>
-        <w:tc>
-          <w:tcPr>
-            <w:tcW w:w="4247" w:type="dxa"/>
-          </w:tcPr>
-          <w:p>
-            <w:r>
-              <w:t>Usuario genérico</w:t>
-            </w:r>
-          </w:p>
-        </w:tc>
-      </w:tr>
-      <w:tr>
-        <w:tc>
-          <w:tcPr>
-            <w:tcW w:w="4247" w:type="dxa"/>
-          </w:tcPr>
-          <w:p>
-            <w:pPr>
-              <w:rPr>
-                <w:b/>
-              </w:rPr>
-            </w:pPr>
-            <w:r>
-              <w:rPr>
-                <w:b/>
-              </w:rPr>
-              <w:t>Propósito</w:t>
-            </w:r>
-          </w:p>
-        </w:tc>
-        <w:tc>
-          <w:tcPr>
-            <w:tcW w:w="4247" w:type="dxa"/>
-          </w:tcPr>
-          <w:p>
-            <w:r>
-              <w:t>Ingresar a la aplicación</w:t>
-            </w:r>
-          </w:p>
-        </w:tc>
-      </w:tr>
-      <w:tr>
-        <w:tc>
-          <w:tcPr>
-            <w:tcW w:w="4247" w:type="dxa"/>
-          </w:tcPr>
-          <w:p>
-            <w:pPr>
-              <w:rPr>
-                <w:b/>
-              </w:rPr>
-            </w:pPr>
-            <w:r>
-              <w:rPr>
-                <w:b/>
-              </w:rPr>
-              <w:t>Resumen</w:t>
-            </w:r>
-          </w:p>
-        </w:tc>
-        <w:tc>
-          <w:tcPr>
-            <w:tcW w:w="4247" w:type="dxa"/>
-          </w:tcPr>
-          <w:p>
-            <w:r>
-              <w:t>El caso de uso comienza al inicio de la aplicación en la ventana “Login</w:t>
-            </w:r>
-            <w:r>
-              <w:t>”</w:t>
-            </w:r>
-            <w:r>
-              <w:t>. Finaliza cuando logra autenticarse correctamente o cuando cierra la ventana.</w:t>
-            </w:r>
-          </w:p>
-        </w:tc>
-      </w:tr>
-    </w:tbl>
     <w:p/>
-    <w:tbl>
-      <w:tblPr>
-        <w:tblStyle w:val="Tablaconcuadrcula"/>
-        <w:tblW w:w="0" w:type="auto"/>
-        <w:tblLook w:val="04A0" w:firstRow="1" w:lastRow="0" w:firstColumn="1" w:lastColumn="0" w:noHBand="0" w:noVBand="1"/>
-      </w:tblPr>
-      <w:tblGrid>
-        <w:gridCol w:w="4247"/>
-        <w:gridCol w:w="4247"/>
-      </w:tblGrid>
-      <w:tr>
-        <w:tc>
-          <w:tcPr>
-            <w:tcW w:w="8494" w:type="dxa"/>
-            <w:gridSpan w:val="2"/>
-          </w:tcPr>
-          <w:p>
-            <w:pPr>
-              <w:rPr>
-                <w:b/>
-              </w:rPr>
-            </w:pPr>
-          </w:p>
-        </w:tc>
-      </w:tr>
-      <w:tr>
-        <w:tc>
-          <w:tcPr>
-            <w:tcW w:w="4247" w:type="dxa"/>
-          </w:tcPr>
-          <w:p>
-            <w:pPr>
-              <w:rPr>
-                <w:b/>
-              </w:rPr>
-            </w:pPr>
-            <w:r>
-              <w:rPr>
-                <w:b/>
-              </w:rPr>
-              <w:t>Actor</w:t>
-            </w:r>
-          </w:p>
-        </w:tc>
-        <w:tc>
-          <w:tcPr>
-            <w:tcW w:w="4247" w:type="dxa"/>
-          </w:tcPr>
-          <w:p/>
-        </w:tc>
-      </w:tr>
-      <w:tr>
-        <w:tc>
-          <w:tcPr>
-            <w:tcW w:w="4247" w:type="dxa"/>
-          </w:tcPr>
-          <w:p>
-            <w:pPr>
-              <w:rPr>
-                <w:b/>
-              </w:rPr>
-            </w:pPr>
-            <w:r>
-              <w:rPr>
-                <w:b/>
-              </w:rPr>
-              <w:t>Propósito</w:t>
-            </w:r>
-          </w:p>
-        </w:tc>
-        <w:tc>
-          <w:tcPr>
-            <w:tcW w:w="4247" w:type="dxa"/>
-          </w:tcPr>
-          <w:p/>
-        </w:tc>
-      </w:tr>
-      <w:tr>
-        <w:tc>
-          <w:tcPr>
-            <w:tcW w:w="4247" w:type="dxa"/>
-          </w:tcPr>
-          <w:p>
-            <w:pPr>
-              <w:rPr>
-                <w:b/>
-              </w:rPr>
-            </w:pPr>
-            <w:r>
-              <w:rPr>
-                <w:b/>
-              </w:rPr>
-              <w:t>Resumen</w:t>
-            </w:r>
-          </w:p>
-        </w:tc>
-        <w:tc>
-          <w:tcPr>
-            <w:tcW w:w="4247" w:type="dxa"/>
-          </w:tcPr>
-          <w:p/>
-        </w:tc>
-      </w:tr>
-    </w:tbl>
     <w:p/>
-    <w:tbl>
-      <w:tblPr>
-        <w:tblStyle w:val="Tablaconcuadrcula"/>
-        <w:tblW w:w="0" w:type="auto"/>
-        <w:tblLook w:val="04A0" w:firstRow="1" w:lastRow="0" w:firstColumn="1" w:lastColumn="0" w:noHBand="0" w:noVBand="1"/>
-      </w:tblPr>
-      <w:tblGrid>
-        <w:gridCol w:w="4247"/>
-        <w:gridCol w:w="4247"/>
-      </w:tblGrid>
-      <w:tr>
-        <w:tc>
-          <w:tcPr>
-            <w:tcW w:w="8494" w:type="dxa"/>
-            <w:gridSpan w:val="2"/>
-          </w:tcPr>
-          <w:p>
-            <w:pPr>
-              <w:rPr>
-                <w:b/>
-              </w:rPr>
-            </w:pPr>
-            <w:r>
-              <w:rPr>
-                <w:b/>
-              </w:rPr>
-              <w:t>Autenticar usuario</w:t>
-            </w:r>
-          </w:p>
-        </w:tc>
-      </w:tr>
-      <w:tr>
-        <w:tc>
-          <w:tcPr>
-            <w:tcW w:w="4247" w:type="dxa"/>
-          </w:tcPr>
-          <w:p>
-            <w:pPr>
-              <w:rPr>
-                <w:b/>
-              </w:rPr>
-            </w:pPr>
-            <w:r>
-              <w:rPr>
-                <w:b/>
-              </w:rPr>
-              <w:t>Actor</w:t>
-            </w:r>
-          </w:p>
-        </w:tc>
-        <w:tc>
-          <w:tcPr>
-            <w:tcW w:w="4247" w:type="dxa"/>
-          </w:tcPr>
-          <w:p/>
-        </w:tc>
-      </w:tr>
-      <w:tr>
-        <w:tc>
-          <w:tcPr>
-            <w:tcW w:w="4247" w:type="dxa"/>
-          </w:tcPr>
-          <w:p>
-            <w:pPr>
-              <w:rPr>
-                <w:b/>
-              </w:rPr>
-            </w:pPr>
-            <w:r>
-              <w:rPr>
-                <w:b/>
-              </w:rPr>
-              <w:t>Propósito</w:t>
-            </w:r>
-          </w:p>
-        </w:tc>
-        <w:tc>
-          <w:tcPr>
-            <w:tcW w:w="4247" w:type="dxa"/>
-          </w:tcPr>
-          <w:p/>
-        </w:tc>
-      </w:tr>
-      <w:tr>
-        <w:tc>
-          <w:tcPr>
-            <w:tcW w:w="4247" w:type="dxa"/>
-          </w:tcPr>
-          <w:p>
-            <w:pPr>
-              <w:rPr>
-                <w:b/>
-              </w:rPr>
-            </w:pPr>
-            <w:r>
-              <w:rPr>
-                <w:b/>
-              </w:rPr>
-              <w:t>Resumen</w:t>
-            </w:r>
-          </w:p>
-        </w:tc>
-        <w:tc>
-          <w:tcPr>
-            <w:tcW w:w="4247" w:type="dxa"/>
-          </w:tcPr>
-          <w:p/>
-        </w:tc>
-      </w:tr>
-    </w:tbl>
     <w:p/>
-    <w:tbl>
-      <w:tblPr>
-        <w:tblStyle w:val="Tablaconcuadrcula"/>
-        <w:tblW w:w="0" w:type="auto"/>
-        <w:tblLook w:val="04A0" w:firstRow="1" w:lastRow="0" w:firstColumn="1" w:lastColumn="0" w:noHBand="0" w:noVBand="1"/>
-      </w:tblPr>
-      <w:tblGrid>
-        <w:gridCol w:w="4247"/>
-        <w:gridCol w:w="4247"/>
-      </w:tblGrid>
-      <w:tr>
-        <w:tc>
-          <w:tcPr>
-            <w:tcW w:w="8494" w:type="dxa"/>
-            <w:gridSpan w:val="2"/>
-          </w:tcPr>
-          <w:p>
-            <w:pPr>
-              <w:rPr>
-                <w:b/>
-              </w:rPr>
-            </w:pPr>
-            <w:r>
-              <w:rPr>
-                <w:b/>
-              </w:rPr>
-              <w:t>Autenticar usuario</w:t>
-            </w:r>
-          </w:p>
-        </w:tc>
-      </w:tr>
-      <w:tr>
-        <w:tc>
-          <w:tcPr>
-            <w:tcW w:w="4247" w:type="dxa"/>
-          </w:tcPr>
-          <w:p>
-            <w:pPr>
-              <w:rPr>
-                <w:b/>
-              </w:rPr>
-            </w:pPr>
-            <w:r>
-              <w:rPr>
-                <w:b/>
-              </w:rPr>
-              <w:lastRenderedPageBreak/>
-              <w:t>Actor</w:t>
-            </w:r>
-          </w:p>
-        </w:tc>
-        <w:tc>
-          <w:tcPr>
-            <w:tcW w:w="4247" w:type="dxa"/>
-          </w:tcPr>
-          <w:p/>
-        </w:tc>
-      </w:tr>
-      <w:tr>
-        <w:tc>
-          <w:tcPr>
-            <w:tcW w:w="4247" w:type="dxa"/>
-          </w:tcPr>
-          <w:p>
-            <w:pPr>
-              <w:rPr>
-                <w:b/>
-              </w:rPr>
-            </w:pPr>
-            <w:r>
-              <w:rPr>
-                <w:b/>
-              </w:rPr>
-              <w:t>Propósito</w:t>
-            </w:r>
-          </w:p>
-        </w:tc>
-        <w:tc>
-          <w:tcPr>
-            <w:tcW w:w="4247" w:type="dxa"/>
-          </w:tcPr>
-          <w:p/>
-        </w:tc>
-      </w:tr>
-      <w:tr>
-        <w:tc>
-          <w:tcPr>
-            <w:tcW w:w="4247" w:type="dxa"/>
-          </w:tcPr>
-          <w:p>
-            <w:pPr>
-              <w:rPr>
-                <w:b/>
-              </w:rPr>
-            </w:pPr>
-            <w:r>
-              <w:rPr>
-                <w:b/>
-              </w:rPr>
-              <w:t>Resumen</w:t>
-            </w:r>
-          </w:p>
-        </w:tc>
-        <w:tc>
-          <w:tcPr>
-            <w:tcW w:w="4247" w:type="dxa"/>
-          </w:tcPr>
-          <w:p/>
-        </w:tc>
-      </w:tr>
-    </w:tbl>
     <w:p/>
-    <w:tbl>
-      <w:tblPr>
-        <w:tblStyle w:val="Tablaconcuadrcula"/>
-        <w:tblW w:w="0" w:type="auto"/>
-        <w:tblLook w:val="04A0" w:firstRow="1" w:lastRow="0" w:firstColumn="1" w:lastColumn="0" w:noHBand="0" w:noVBand="1"/>
-      </w:tblPr>
-      <w:tblGrid>
-        <w:gridCol w:w="4247"/>
-        <w:gridCol w:w="4247"/>
-      </w:tblGrid>
-      <w:tr>
-        <w:tc>
-          <w:tcPr>
-            <w:tcW w:w="8494" w:type="dxa"/>
-            <w:gridSpan w:val="2"/>
-          </w:tcPr>
-          <w:p>
-            <w:pPr>
-              <w:rPr>
-                <w:b/>
-              </w:rPr>
-            </w:pPr>
-            <w:r>
-              <w:rPr>
-                <w:b/>
-              </w:rPr>
-              <w:t>Autenticar usuario</w:t>
-            </w:r>
-          </w:p>
-        </w:tc>
-      </w:tr>
-      <w:tr>
-        <w:tc>
-          <w:tcPr>
-            <w:tcW w:w="4247" w:type="dxa"/>
-          </w:tcPr>
-          <w:p>
-            <w:pPr>
-              <w:rPr>
-                <w:b/>
-              </w:rPr>
-            </w:pPr>
-            <w:r>
-              <w:rPr>
-                <w:b/>
-              </w:rPr>
-              <w:t>Actor</w:t>
-            </w:r>
-          </w:p>
-        </w:tc>
-        <w:tc>
-          <w:tcPr>
-            <w:tcW w:w="4247" w:type="dxa"/>
-          </w:tcPr>
-          <w:p/>
-        </w:tc>
-      </w:tr>
-      <w:tr>
-        <w:tc>
-          <w:tcPr>
-            <w:tcW w:w="4247" w:type="dxa"/>
-          </w:tcPr>
-          <w:p>
-            <w:pPr>
-              <w:rPr>
-                <w:b/>
-              </w:rPr>
-            </w:pPr>
-            <w:r>
-              <w:rPr>
-                <w:b/>
-              </w:rPr>
-              <w:t>Propósito</w:t>
-            </w:r>
-          </w:p>
-        </w:tc>
-        <w:tc>
-          <w:tcPr>
-            <w:tcW w:w="4247" w:type="dxa"/>
-          </w:tcPr>
-          <w:p/>
-        </w:tc>
-      </w:tr>
-      <w:tr>
-        <w:tc>
-          <w:tcPr>
-            <w:tcW w:w="4247" w:type="dxa"/>
-          </w:tcPr>
-          <w:p>
-            <w:pPr>
-              <w:rPr>
-                <w:b/>
-              </w:rPr>
-            </w:pPr>
-            <w:r>
-              <w:rPr>
-                <w:b/>
-              </w:rPr>
-              <w:t>Resumen</w:t>
-            </w:r>
-          </w:p>
-        </w:tc>
-        <w:tc>
-          <w:tcPr>
-            <w:tcW w:w="4247" w:type="dxa"/>
-          </w:tcPr>
-          <w:p/>
-        </w:tc>
-      </w:tr>
-    </w:tbl>
-    <w:p/>
-    <w:tbl>
-      <w:tblPr>
-        <w:tblStyle w:val="Tablaconcuadrcula"/>
-        <w:tblW w:w="0" w:type="auto"/>
-        <w:tblLook w:val="04A0" w:firstRow="1" w:lastRow="0" w:firstColumn="1" w:lastColumn="0" w:noHBand="0" w:noVBand="1"/>
-      </w:tblPr>
-      <w:tblGrid>
-        <w:gridCol w:w="4247"/>
-        <w:gridCol w:w="4247"/>
-      </w:tblGrid>
-      <w:tr>
-        <w:tc>
-          <w:tcPr>
-            <w:tcW w:w="8494" w:type="dxa"/>
-            <w:gridSpan w:val="2"/>
-          </w:tcPr>
-          <w:p>
-            <w:pPr>
-              <w:rPr>
-                <w:b/>
-              </w:rPr>
-            </w:pPr>
-            <w:r>
-              <w:rPr>
-                <w:b/>
-              </w:rPr>
-              <w:t>Autenticar usuario</w:t>
-            </w:r>
-          </w:p>
-        </w:tc>
-      </w:tr>
-      <w:tr>
-        <w:tc>
-          <w:tcPr>
-            <w:tcW w:w="4247" w:type="dxa"/>
-          </w:tcPr>
-          <w:p>
-            <w:pPr>
-              <w:rPr>
-                <w:b/>
-              </w:rPr>
-            </w:pPr>
-            <w:r>
-              <w:rPr>
-                <w:b/>
-              </w:rPr>
-              <w:t>Actor</w:t>
-            </w:r>
-          </w:p>
-        </w:tc>
-        <w:tc>
-          <w:tcPr>
-            <w:tcW w:w="4247" w:type="dxa"/>
-          </w:tcPr>
-          <w:p/>
-        </w:tc>
-      </w:tr>
-      <w:tr>
-        <w:tc>
-          <w:tcPr>
-            <w:tcW w:w="4247" w:type="dxa"/>
-          </w:tcPr>
-          <w:p>
-            <w:pPr>
-              <w:rPr>
-                <w:b/>
-              </w:rPr>
-            </w:pPr>
-            <w:r>
-              <w:rPr>
-                <w:b/>
-              </w:rPr>
-              <w:t>Propósito</w:t>
-            </w:r>
-          </w:p>
-        </w:tc>
-        <w:tc>
-          <w:tcPr>
-            <w:tcW w:w="4247" w:type="dxa"/>
-          </w:tcPr>
-          <w:p/>
-        </w:tc>
-      </w:tr>
-      <w:tr>
-        <w:tc>
-          <w:tcPr>
-            <w:tcW w:w="4247" w:type="dxa"/>
-          </w:tcPr>
-          <w:p>
-            <w:pPr>
-              <w:rPr>
-                <w:b/>
-              </w:rPr>
-            </w:pPr>
-            <w:r>
-              <w:rPr>
-                <w:b/>
-              </w:rPr>
-              <w:t>Resumen</w:t>
-            </w:r>
-          </w:p>
-        </w:tc>
-        <w:tc>
-          <w:tcPr>
-            <w:tcW w:w="4247" w:type="dxa"/>
-          </w:tcPr>
-          <w:p/>
-        </w:tc>
-      </w:tr>
-    </w:tbl>
-    <w:p>
-      <w:pPr>
-        <w:ind w:left="708" w:hanging="708"/>
-      </w:pPr>
-      <w:r>
-        <w:br w:type="page"/>
-      </w:r>
-    </w:p>
     <w:p>
       <w:pPr>
         <w:pStyle w:val="Ttulo1"/>
       </w:pPr>
       <w:bookmarkStart w:id="9" w:name="_Toc140226697"/>
       <w:r>
-        <w:lastRenderedPageBreak/>
         <w:t>Capítulo 3:</w:t>
       </w:r>
       <w:r>
@@ -10961,7 +8600,7 @@
           <w:rPr>
             <w:noProof/>
           </w:rPr>
-          <w:t>30</w:t>
+          <w:t>9</w:t>
         </w:r>
         <w:r>
           <w:fldChar w:fldCharType="end"/>
@@ -11353,6 +8992,232 @@
     </w:lvl>
   </w:abstractNum>
   <w:abstractNum w:abstractNumId="3">
+    <w:nsid w:val="18EC406C"/>
+    <w:multiLevelType w:val="multilevel"/>
+    <w:tmpl w:val="41EA2BBA"/>
+    <w:lvl w:ilvl="0">
+      <w:start w:val="1"/>
+      <w:numFmt w:val="decimal"/>
+      <w:lvlText w:val="%1"/>
+      <w:lvlJc w:val="left"/>
+      <w:pPr>
+        <w:ind w:left="360" w:hanging="360"/>
+      </w:pPr>
+      <w:rPr>
+        <w:rFonts w:hint="default"/>
+      </w:rPr>
+    </w:lvl>
+    <w:lvl w:ilvl="1">
+      <w:start w:val="1"/>
+      <w:numFmt w:val="decimal"/>
+      <w:lvlText w:val="%1.%2"/>
+      <w:lvlJc w:val="left"/>
+      <w:pPr>
+        <w:ind w:left="1152" w:hanging="360"/>
+      </w:pPr>
+      <w:rPr>
+        <w:rFonts w:hint="default"/>
+      </w:rPr>
+    </w:lvl>
+    <w:lvl w:ilvl="2">
+      <w:start w:val="1"/>
+      <w:numFmt w:val="decimal"/>
+      <w:lvlText w:val="%1.%2.%3"/>
+      <w:lvlJc w:val="left"/>
+      <w:pPr>
+        <w:ind w:left="2304" w:hanging="720"/>
+      </w:pPr>
+      <w:rPr>
+        <w:rFonts w:hint="default"/>
+      </w:rPr>
+    </w:lvl>
+    <w:lvl w:ilvl="3">
+      <w:start w:val="1"/>
+      <w:numFmt w:val="decimal"/>
+      <w:lvlText w:val="%1.%2.%3.%4"/>
+      <w:lvlJc w:val="left"/>
+      <w:pPr>
+        <w:ind w:left="3456" w:hanging="1080"/>
+      </w:pPr>
+      <w:rPr>
+        <w:rFonts w:hint="default"/>
+      </w:rPr>
+    </w:lvl>
+    <w:lvl w:ilvl="4">
+      <w:start w:val="1"/>
+      <w:numFmt w:val="decimal"/>
+      <w:lvlText w:val="%1.%2.%3.%4.%5"/>
+      <w:lvlJc w:val="left"/>
+      <w:pPr>
+        <w:ind w:left="4248" w:hanging="1080"/>
+      </w:pPr>
+      <w:rPr>
+        <w:rFonts w:hint="default"/>
+      </w:rPr>
+    </w:lvl>
+    <w:lvl w:ilvl="5">
+      <w:start w:val="1"/>
+      <w:numFmt w:val="decimal"/>
+      <w:lvlText w:val="%1.%2.%3.%4.%5.%6"/>
+      <w:lvlJc w:val="left"/>
+      <w:pPr>
+        <w:ind w:left="5400" w:hanging="1440"/>
+      </w:pPr>
+      <w:rPr>
+        <w:rFonts w:hint="default"/>
+      </w:rPr>
+    </w:lvl>
+    <w:lvl w:ilvl="6">
+      <w:start w:val="1"/>
+      <w:numFmt w:val="decimal"/>
+      <w:lvlText w:val="%1.%2.%3.%4.%5.%6.%7"/>
+      <w:lvlJc w:val="left"/>
+      <w:pPr>
+        <w:ind w:left="6192" w:hanging="1440"/>
+      </w:pPr>
+      <w:rPr>
+        <w:rFonts w:hint="default"/>
+      </w:rPr>
+    </w:lvl>
+    <w:lvl w:ilvl="7">
+      <w:start w:val="1"/>
+      <w:numFmt w:val="decimal"/>
+      <w:lvlText w:val="%1.%2.%3.%4.%5.%6.%7.%8"/>
+      <w:lvlJc w:val="left"/>
+      <w:pPr>
+        <w:ind w:left="7344" w:hanging="1800"/>
+      </w:pPr>
+      <w:rPr>
+        <w:rFonts w:hint="default"/>
+      </w:rPr>
+    </w:lvl>
+    <w:lvl w:ilvl="8">
+      <w:start w:val="1"/>
+      <w:numFmt w:val="decimal"/>
+      <w:lvlText w:val="%1.%2.%3.%4.%5.%6.%7.%8.%9"/>
+      <w:lvlJc w:val="left"/>
+      <w:pPr>
+        <w:ind w:left="8136" w:hanging="1800"/>
+      </w:pPr>
+      <w:rPr>
+        <w:rFonts w:hint="default"/>
+      </w:rPr>
+    </w:lvl>
+  </w:abstractNum>
+  <w:abstractNum w:abstractNumId="4">
+    <w:nsid w:val="1A0A22FC"/>
+    <w:multiLevelType w:val="multilevel"/>
+    <w:tmpl w:val="A2426B20"/>
+    <w:lvl w:ilvl="0">
+      <w:start w:val="1"/>
+      <w:numFmt w:val="decimal"/>
+      <w:lvlText w:val="%1"/>
+      <w:lvlJc w:val="left"/>
+      <w:pPr>
+        <w:ind w:left="360" w:hanging="360"/>
+      </w:pPr>
+      <w:rPr>
+        <w:rFonts w:hint="default"/>
+      </w:rPr>
+    </w:lvl>
+    <w:lvl w:ilvl="1">
+      <w:start w:val="1"/>
+      <w:numFmt w:val="decimal"/>
+      <w:lvlText w:val="%1.%2"/>
+      <w:lvlJc w:val="left"/>
+      <w:pPr>
+        <w:ind w:left="360" w:hanging="360"/>
+      </w:pPr>
+      <w:rPr>
+        <w:rFonts w:hint="default"/>
+      </w:rPr>
+    </w:lvl>
+    <w:lvl w:ilvl="2">
+      <w:start w:val="1"/>
+      <w:numFmt w:val="decimal"/>
+      <w:lvlText w:val="%1.%2.%3"/>
+      <w:lvlJc w:val="left"/>
+      <w:pPr>
+        <w:ind w:left="720" w:hanging="720"/>
+      </w:pPr>
+      <w:rPr>
+        <w:rFonts w:hint="default"/>
+      </w:rPr>
+    </w:lvl>
+    <w:lvl w:ilvl="3">
+      <w:start w:val="1"/>
+      <w:numFmt w:val="decimal"/>
+      <w:lvlText w:val="%1.%2.%3.%4"/>
+      <w:lvlJc w:val="left"/>
+      <w:pPr>
+        <w:ind w:left="1080" w:hanging="1080"/>
+      </w:pPr>
+      <w:rPr>
+        <w:rFonts w:hint="default"/>
+      </w:rPr>
+    </w:lvl>
+    <w:lvl w:ilvl="4">
+      <w:start w:val="1"/>
+      <w:numFmt w:val="decimal"/>
+      <w:lvlText w:val="%1.%2.%3.%4.%5"/>
+      <w:lvlJc w:val="left"/>
+      <w:pPr>
+        <w:ind w:left="1080" w:hanging="1080"/>
+      </w:pPr>
+      <w:rPr>
+        <w:rFonts w:hint="default"/>
+      </w:rPr>
+    </w:lvl>
+    <w:lvl w:ilvl="5">
+      <w:start w:val="1"/>
+      <w:numFmt w:val="decimal"/>
+      <w:lvlText w:val="%1.%2.%3.%4.%5.%6"/>
+      <w:lvlJc w:val="left"/>
+      <w:pPr>
+        <w:ind w:left="1440" w:hanging="1440"/>
+      </w:pPr>
+      <w:rPr>
+        <w:rFonts w:hint="default"/>
+      </w:rPr>
+    </w:lvl>
+    <w:lvl w:ilvl="6">
+      <w:start w:val="1"/>
+      <w:numFmt w:val="decimal"/>
+      <w:lvlText w:val="%1.%2.%3.%4.%5.%6.%7"/>
+      <w:lvlJc w:val="left"/>
+      <w:pPr>
+        <w:ind w:left="1440" w:hanging="1440"/>
+      </w:pPr>
+      <w:rPr>
+        <w:rFonts w:hint="default"/>
+      </w:rPr>
+    </w:lvl>
+    <w:lvl w:ilvl="7">
+      <w:start w:val="1"/>
+      <w:numFmt w:val="decimal"/>
+      <w:lvlText w:val="%1.%2.%3.%4.%5.%6.%7.%8"/>
+      <w:lvlJc w:val="left"/>
+      <w:pPr>
+        <w:ind w:left="1800" w:hanging="1800"/>
+      </w:pPr>
+      <w:rPr>
+        <w:rFonts w:hint="default"/>
+      </w:rPr>
+    </w:lvl>
+    <w:lvl w:ilvl="8">
+      <w:start w:val="1"/>
+      <w:numFmt w:val="decimal"/>
+      <w:lvlText w:val="%1.%2.%3.%4.%5.%6.%7.%8.%9"/>
+      <w:lvlJc w:val="left"/>
+      <w:pPr>
+        <w:ind w:left="1800" w:hanging="1800"/>
+      </w:pPr>
+      <w:rPr>
+        <w:rFonts w:hint="default"/>
+      </w:rPr>
+    </w:lvl>
+  </w:abstractNum>
+  <w:abstractNum w:abstractNumId="5">
     <w:nsid w:val="1BA534CD"/>
     <w:multiLevelType w:val="hybridMultilevel"/>
     <w:tmpl w:val="ABAEC1C2"/>
@@ -11438,7 +9303,7 @@
       </w:pPr>
     </w:lvl>
   </w:abstractNum>
-  <w:abstractNum w:abstractNumId="4">
+  <w:abstractNum w:abstractNumId="6">
     <w:nsid w:val="1E3D488A"/>
     <w:multiLevelType w:val="hybridMultilevel"/>
     <w:tmpl w:val="BD6EB5AC"/>
@@ -11524,7 +9389,7 @@
       </w:pPr>
     </w:lvl>
   </w:abstractNum>
-  <w:abstractNum w:abstractNumId="5">
+  <w:abstractNum w:abstractNumId="7">
     <w:nsid w:val="204648CC"/>
     <w:multiLevelType w:val="hybridMultilevel"/>
     <w:tmpl w:val="5126A36C"/>
@@ -11636,7 +9501,7 @@
       </w:rPr>
     </w:lvl>
   </w:abstractNum>
-  <w:abstractNum w:abstractNumId="6">
+  <w:abstractNum w:abstractNumId="8">
     <w:nsid w:val="2701155C"/>
     <w:multiLevelType w:val="hybridMultilevel"/>
     <w:tmpl w:val="E5EC4A3A"/>
@@ -11749,7 +9614,7 @@
       </w:rPr>
     </w:lvl>
   </w:abstractNum>
-  <w:abstractNum w:abstractNumId="7">
+  <w:abstractNum w:abstractNumId="9">
     <w:nsid w:val="27CB5C3D"/>
     <w:multiLevelType w:val="hybridMultilevel"/>
     <w:tmpl w:val="5ABEAA54"/>
@@ -11835,7 +9700,7 @@
       </w:pPr>
     </w:lvl>
   </w:abstractNum>
-  <w:abstractNum w:abstractNumId="8">
+  <w:abstractNum w:abstractNumId="10">
     <w:nsid w:val="28FC078F"/>
     <w:multiLevelType w:val="hybridMultilevel"/>
     <w:tmpl w:val="9E222C9C"/>
@@ -11947,7 +9812,7 @@
       </w:rPr>
     </w:lvl>
   </w:abstractNum>
-  <w:abstractNum w:abstractNumId="9">
+  <w:abstractNum w:abstractNumId="11">
     <w:nsid w:val="2BC843EB"/>
     <w:multiLevelType w:val="hybridMultilevel"/>
     <w:tmpl w:val="ADE84C82"/>
@@ -12033,7 +9898,7 @@
       </w:pPr>
     </w:lvl>
   </w:abstractNum>
-  <w:abstractNum w:abstractNumId="10">
+  <w:abstractNum w:abstractNumId="12">
     <w:nsid w:val="2F2738F2"/>
     <w:multiLevelType w:val="hybridMultilevel"/>
     <w:tmpl w:val="99DC175E"/>
@@ -12119,7 +9984,7 @@
       </w:pPr>
     </w:lvl>
   </w:abstractNum>
-  <w:abstractNum w:abstractNumId="11">
+  <w:abstractNum w:abstractNumId="13">
     <w:nsid w:val="30C47EFA"/>
     <w:multiLevelType w:val="hybridMultilevel"/>
     <w:tmpl w:val="FD36C26E"/>
@@ -12205,7 +10070,7 @@
       </w:pPr>
     </w:lvl>
   </w:abstractNum>
-  <w:abstractNum w:abstractNumId="12">
+  <w:abstractNum w:abstractNumId="14">
     <w:nsid w:val="314A206B"/>
     <w:multiLevelType w:val="hybridMultilevel"/>
     <w:tmpl w:val="22EE5ABE"/>
@@ -12291,7 +10156,7 @@
       </w:pPr>
     </w:lvl>
   </w:abstractNum>
-  <w:abstractNum w:abstractNumId="13">
+  <w:abstractNum w:abstractNumId="15">
     <w:nsid w:val="36F80DCD"/>
     <w:multiLevelType w:val="multilevel"/>
     <w:tmpl w:val="0C0A001F"/>
@@ -12377,7 +10242,7 @@
       </w:pPr>
     </w:lvl>
   </w:abstractNum>
-  <w:abstractNum w:abstractNumId="14">
+  <w:abstractNum w:abstractNumId="16">
     <w:nsid w:val="3C7F088E"/>
     <w:multiLevelType w:val="hybridMultilevel"/>
     <w:tmpl w:val="770C77EA"/>
@@ -12489,7 +10354,7 @@
       </w:rPr>
     </w:lvl>
   </w:abstractNum>
-  <w:abstractNum w:abstractNumId="15">
+  <w:abstractNum w:abstractNumId="17">
     <w:nsid w:val="3D785240"/>
     <w:multiLevelType w:val="hybridMultilevel"/>
     <w:tmpl w:val="BE2C1EA2"/>
@@ -12601,7 +10466,7 @@
       </w:rPr>
     </w:lvl>
   </w:abstractNum>
-  <w:abstractNum w:abstractNumId="16">
+  <w:abstractNum w:abstractNumId="18">
     <w:nsid w:val="423D50DA"/>
     <w:multiLevelType w:val="multilevel"/>
     <w:tmpl w:val="0C0A001F"/>
@@ -12687,7 +10552,7 @@
       </w:pPr>
     </w:lvl>
   </w:abstractNum>
-  <w:abstractNum w:abstractNumId="17">
+  <w:abstractNum w:abstractNumId="19">
     <w:nsid w:val="44BE698B"/>
     <w:multiLevelType w:val="hybridMultilevel"/>
     <w:tmpl w:val="89F62588"/>
@@ -12799,7 +10664,7 @@
       </w:rPr>
     </w:lvl>
   </w:abstractNum>
-  <w:abstractNum w:abstractNumId="18">
+  <w:abstractNum w:abstractNumId="20">
     <w:nsid w:val="47EA1A0B"/>
     <w:multiLevelType w:val="hybridMultilevel"/>
     <w:tmpl w:val="A5482538"/>
@@ -12912,7 +10777,7 @@
       </w:rPr>
     </w:lvl>
   </w:abstractNum>
-  <w:abstractNum w:abstractNumId="19">
+  <w:abstractNum w:abstractNumId="21">
     <w:nsid w:val="49324B12"/>
     <w:multiLevelType w:val="hybridMultilevel"/>
     <w:tmpl w:val="5FA4A0C0"/>
@@ -13024,7 +10889,7 @@
       </w:rPr>
     </w:lvl>
   </w:abstractNum>
-  <w:abstractNum w:abstractNumId="20">
+  <w:abstractNum w:abstractNumId="22">
     <w:nsid w:val="4E6000E5"/>
     <w:multiLevelType w:val="hybridMultilevel"/>
     <w:tmpl w:val="EE00002A"/>
@@ -13137,7 +11002,7 @@
       </w:rPr>
     </w:lvl>
   </w:abstractNum>
-  <w:abstractNum w:abstractNumId="21">
+  <w:abstractNum w:abstractNumId="23">
     <w:nsid w:val="50DB1654"/>
     <w:multiLevelType w:val="hybridMultilevel"/>
     <w:tmpl w:val="B3623A86"/>
@@ -13223,7 +11088,7 @@
       </w:pPr>
     </w:lvl>
   </w:abstractNum>
-  <w:abstractNum w:abstractNumId="22">
+  <w:abstractNum w:abstractNumId="24">
     <w:nsid w:val="54C55D25"/>
     <w:multiLevelType w:val="hybridMultilevel"/>
     <w:tmpl w:val="CA244CCE"/>
@@ -13335,7 +11200,120 @@
       </w:rPr>
     </w:lvl>
   </w:abstractNum>
-  <w:abstractNum w:abstractNumId="23">
+  <w:abstractNum w:abstractNumId="25">
+    <w:nsid w:val="5A1D42DF"/>
+    <w:multiLevelType w:val="hybridMultilevel"/>
+    <w:tmpl w:val="6CE619EA"/>
+    <w:lvl w:ilvl="0" w:tplc="0C0A0001">
+      <w:start w:val="1"/>
+      <w:numFmt w:val="bullet"/>
+      <w:lvlText w:val=""/>
+      <w:lvlJc w:val="left"/>
+      <w:pPr>
+        <w:ind w:left="720" w:hanging="360"/>
+      </w:pPr>
+      <w:rPr>
+        <w:rFonts w:ascii="Symbol" w:hAnsi="Symbol" w:hint="default"/>
+      </w:rPr>
+    </w:lvl>
+    <w:lvl w:ilvl="1" w:tplc="0C0A0003" w:tentative="1">
+      <w:start w:val="1"/>
+      <w:numFmt w:val="bullet"/>
+      <w:lvlText w:val="o"/>
+      <w:lvlJc w:val="left"/>
+      <w:pPr>
+        <w:ind w:left="1440" w:hanging="360"/>
+      </w:pPr>
+      <w:rPr>
+        <w:rFonts w:ascii="Courier New" w:hAnsi="Courier New" w:cs="Courier New" w:hint="default"/>
+      </w:rPr>
+    </w:lvl>
+    <w:lvl w:ilvl="2" w:tplc="0C0A0005" w:tentative="1">
+      <w:start w:val="1"/>
+      <w:numFmt w:val="bullet"/>
+      <w:lvlText w:val=""/>
+      <w:lvlJc w:val="left"/>
+      <w:pPr>
+        <w:ind w:left="2160" w:hanging="360"/>
+      </w:pPr>
+      <w:rPr>
+        <w:rFonts w:ascii="Wingdings" w:hAnsi="Wingdings" w:hint="default"/>
+      </w:rPr>
+    </w:lvl>
+    <w:lvl w:ilvl="3" w:tplc="0C0A0001" w:tentative="1">
+      <w:start w:val="1"/>
+      <w:numFmt w:val="bullet"/>
+      <w:lvlText w:val=""/>
+      <w:lvlJc w:val="left"/>
+      <w:pPr>
+        <w:ind w:left="2880" w:hanging="360"/>
+      </w:pPr>
+      <w:rPr>
+        <w:rFonts w:ascii="Symbol" w:hAnsi="Symbol" w:hint="default"/>
+      </w:rPr>
+    </w:lvl>
+    <w:lvl w:ilvl="4" w:tplc="0C0A0003" w:tentative="1">
+      <w:start w:val="1"/>
+      <w:numFmt w:val="bullet"/>
+      <w:lvlText w:val="o"/>
+      <w:lvlJc w:val="left"/>
+      <w:pPr>
+        <w:ind w:left="3600" w:hanging="360"/>
+      </w:pPr>
+      <w:rPr>
+        <w:rFonts w:ascii="Courier New" w:hAnsi="Courier New" w:cs="Courier New" w:hint="default"/>
+      </w:rPr>
+    </w:lvl>
+    <w:lvl w:ilvl="5" w:tplc="0C0A0005" w:tentative="1">
+      <w:start w:val="1"/>
+      <w:numFmt w:val="bullet"/>
+      <w:lvlText w:val=""/>
+      <w:lvlJc w:val="left"/>
+      <w:pPr>
+        <w:ind w:left="4320" w:hanging="360"/>
+      </w:pPr>
+      <w:rPr>
+        <w:rFonts w:ascii="Wingdings" w:hAnsi="Wingdings" w:hint="default"/>
+      </w:rPr>
+    </w:lvl>
+    <w:lvl w:ilvl="6" w:tplc="0C0A0001" w:tentative="1">
+      <w:start w:val="1"/>
+      <w:numFmt w:val="bullet"/>
+      <w:lvlText w:val=""/>
+      <w:lvlJc w:val="left"/>
+      <w:pPr>
+        <w:ind w:left="5040" w:hanging="360"/>
+      </w:pPr>
+      <w:rPr>
+        <w:rFonts w:ascii="Symbol" w:hAnsi="Symbol" w:hint="default"/>
+      </w:rPr>
+    </w:lvl>
+    <w:lvl w:ilvl="7" w:tplc="0C0A0003" w:tentative="1">
+      <w:start w:val="1"/>
+      <w:numFmt w:val="bullet"/>
+      <w:lvlText w:val="o"/>
+      <w:lvlJc w:val="left"/>
+      <w:pPr>
+        <w:ind w:left="5760" w:hanging="360"/>
+      </w:pPr>
+      <w:rPr>
+        <w:rFonts w:ascii="Courier New" w:hAnsi="Courier New" w:cs="Courier New" w:hint="default"/>
+      </w:rPr>
+    </w:lvl>
+    <w:lvl w:ilvl="8" w:tplc="0C0A0005" w:tentative="1">
+      <w:start w:val="1"/>
+      <w:numFmt w:val="bullet"/>
+      <w:lvlText w:val=""/>
+      <w:lvlJc w:val="left"/>
+      <w:pPr>
+        <w:ind w:left="6480" w:hanging="360"/>
+      </w:pPr>
+      <w:rPr>
+        <w:rFonts w:ascii="Wingdings" w:hAnsi="Wingdings" w:hint="default"/>
+      </w:rPr>
+    </w:lvl>
+  </w:abstractNum>
+  <w:abstractNum w:abstractNumId="26">
     <w:nsid w:val="5FE05CC9"/>
     <w:multiLevelType w:val="hybridMultilevel"/>
     <w:tmpl w:val="A5D0A620"/>
@@ -13448,7 +11426,120 @@
       </w:rPr>
     </w:lvl>
   </w:abstractNum>
-  <w:abstractNum w:abstractNumId="24">
+  <w:abstractNum w:abstractNumId="27">
+    <w:nsid w:val="6104239B"/>
+    <w:multiLevelType w:val="hybridMultilevel"/>
+    <w:tmpl w:val="E30A96AE"/>
+    <w:lvl w:ilvl="0" w:tplc="0C0A0001">
+      <w:start w:val="1"/>
+      <w:numFmt w:val="bullet"/>
+      <w:lvlText w:val=""/>
+      <w:lvlJc w:val="left"/>
+      <w:pPr>
+        <w:ind w:left="720" w:hanging="360"/>
+      </w:pPr>
+      <w:rPr>
+        <w:rFonts w:ascii="Symbol" w:hAnsi="Symbol" w:hint="default"/>
+      </w:rPr>
+    </w:lvl>
+    <w:lvl w:ilvl="1" w:tplc="04090003" w:tentative="1">
+      <w:start w:val="1"/>
+      <w:numFmt w:val="bullet"/>
+      <w:lvlText w:val="o"/>
+      <w:lvlJc w:val="left"/>
+      <w:pPr>
+        <w:ind w:left="1440" w:hanging="360"/>
+      </w:pPr>
+      <w:rPr>
+        <w:rFonts w:ascii="Courier New" w:hAnsi="Courier New" w:cs="Courier New" w:hint="default"/>
+      </w:rPr>
+    </w:lvl>
+    <w:lvl w:ilvl="2" w:tplc="04090005" w:tentative="1">
+      <w:start w:val="1"/>
+      <w:numFmt w:val="bullet"/>
+      <w:lvlText w:val=""/>
+      <w:lvlJc w:val="left"/>
+      <w:pPr>
+        <w:ind w:left="2160" w:hanging="360"/>
+      </w:pPr>
+      <w:rPr>
+        <w:rFonts w:ascii="Wingdings" w:hAnsi="Wingdings" w:hint="default"/>
+      </w:rPr>
+    </w:lvl>
+    <w:lvl w:ilvl="3" w:tplc="04090001" w:tentative="1">
+      <w:start w:val="1"/>
+      <w:numFmt w:val="bullet"/>
+      <w:lvlText w:val=""/>
+      <w:lvlJc w:val="left"/>
+      <w:pPr>
+        <w:ind w:left="2880" w:hanging="360"/>
+      </w:pPr>
+      <w:rPr>
+        <w:rFonts w:ascii="Symbol" w:hAnsi="Symbol" w:hint="default"/>
+      </w:rPr>
+    </w:lvl>
+    <w:lvl w:ilvl="4" w:tplc="04090003" w:tentative="1">
+      <w:start w:val="1"/>
+      <w:numFmt w:val="bullet"/>
+      <w:lvlText w:val="o"/>
+      <w:lvlJc w:val="left"/>
+      <w:pPr>
+        <w:ind w:left="3600" w:hanging="360"/>
+      </w:pPr>
+      <w:rPr>
+        <w:rFonts w:ascii="Courier New" w:hAnsi="Courier New" w:cs="Courier New" w:hint="default"/>
+      </w:rPr>
+    </w:lvl>
+    <w:lvl w:ilvl="5" w:tplc="04090005" w:tentative="1">
+      <w:start w:val="1"/>
+      <w:numFmt w:val="bullet"/>
+      <w:lvlText w:val=""/>
+      <w:lvlJc w:val="left"/>
+      <w:pPr>
+        <w:ind w:left="4320" w:hanging="360"/>
+      </w:pPr>
+      <w:rPr>
+        <w:rFonts w:ascii="Wingdings" w:hAnsi="Wingdings" w:hint="default"/>
+      </w:rPr>
+    </w:lvl>
+    <w:lvl w:ilvl="6" w:tplc="04090001" w:tentative="1">
+      <w:start w:val="1"/>
+      <w:numFmt w:val="bullet"/>
+      <w:lvlText w:val=""/>
+      <w:lvlJc w:val="left"/>
+      <w:pPr>
+        <w:ind w:left="5040" w:hanging="360"/>
+      </w:pPr>
+      <w:rPr>
+        <w:rFonts w:ascii="Symbol" w:hAnsi="Symbol" w:hint="default"/>
+      </w:rPr>
+    </w:lvl>
+    <w:lvl w:ilvl="7" w:tplc="04090003" w:tentative="1">
+      <w:start w:val="1"/>
+      <w:numFmt w:val="bullet"/>
+      <w:lvlText w:val="o"/>
+      <w:lvlJc w:val="left"/>
+      <w:pPr>
+        <w:ind w:left="5760" w:hanging="360"/>
+      </w:pPr>
+      <w:rPr>
+        <w:rFonts w:ascii="Courier New" w:hAnsi="Courier New" w:cs="Courier New" w:hint="default"/>
+      </w:rPr>
+    </w:lvl>
+    <w:lvl w:ilvl="8" w:tplc="04090005" w:tentative="1">
+      <w:start w:val="1"/>
+      <w:numFmt w:val="bullet"/>
+      <w:lvlText w:val=""/>
+      <w:lvlJc w:val="left"/>
+      <w:pPr>
+        <w:ind w:left="6480" w:hanging="360"/>
+      </w:pPr>
+      <w:rPr>
+        <w:rFonts w:ascii="Wingdings" w:hAnsi="Wingdings" w:hint="default"/>
+      </w:rPr>
+    </w:lvl>
+  </w:abstractNum>
+  <w:abstractNum w:abstractNumId="28">
     <w:nsid w:val="627D181B"/>
     <w:multiLevelType w:val="hybridMultilevel"/>
     <w:tmpl w:val="83E6A35A"/>
@@ -13560,7 +11651,7 @@
       </w:rPr>
     </w:lvl>
   </w:abstractNum>
-  <w:abstractNum w:abstractNumId="25">
+  <w:abstractNum w:abstractNumId="29">
     <w:nsid w:val="65BF0FBD"/>
     <w:multiLevelType w:val="hybridMultilevel"/>
     <w:tmpl w:val="E2021FA6"/>
@@ -13673,7 +11764,7 @@
       </w:rPr>
     </w:lvl>
   </w:abstractNum>
-  <w:abstractNum w:abstractNumId="26">
+  <w:abstractNum w:abstractNumId="30">
     <w:nsid w:val="69135656"/>
     <w:multiLevelType w:val="hybridMultilevel"/>
     <w:tmpl w:val="DE2AA6E2"/>
@@ -13759,7 +11850,7 @@
       </w:pPr>
     </w:lvl>
   </w:abstractNum>
-  <w:abstractNum w:abstractNumId="27">
+  <w:abstractNum w:abstractNumId="31">
     <w:nsid w:val="6AEC2098"/>
     <w:multiLevelType w:val="hybridMultilevel"/>
     <w:tmpl w:val="59AE04D6"/>
@@ -13871,7 +11962,7 @@
       </w:rPr>
     </w:lvl>
   </w:abstractNum>
-  <w:abstractNum w:abstractNumId="28">
+  <w:abstractNum w:abstractNumId="32">
     <w:nsid w:val="6D287929"/>
     <w:multiLevelType w:val="hybridMultilevel"/>
     <w:tmpl w:val="A7A00DC0"/>
@@ -13957,7 +12048,7 @@
       </w:pPr>
     </w:lvl>
   </w:abstractNum>
-  <w:abstractNum w:abstractNumId="29">
+  <w:abstractNum w:abstractNumId="33">
     <w:nsid w:val="6E0B58BC"/>
     <w:multiLevelType w:val="hybridMultilevel"/>
     <w:tmpl w:val="CC4CFC6E"/>
@@ -14043,7 +12134,7 @@
       </w:pPr>
     </w:lvl>
   </w:abstractNum>
-  <w:abstractNum w:abstractNumId="30">
+  <w:abstractNum w:abstractNumId="34">
     <w:nsid w:val="70291C15"/>
     <w:multiLevelType w:val="hybridMultilevel"/>
     <w:tmpl w:val="50147AF6"/>
@@ -14155,7 +12246,7 @@
       </w:rPr>
     </w:lvl>
   </w:abstractNum>
-  <w:abstractNum w:abstractNumId="31">
+  <w:abstractNum w:abstractNumId="35">
     <w:nsid w:val="7087315A"/>
     <w:multiLevelType w:val="hybridMultilevel"/>
     <w:tmpl w:val="7CE4D940"/>
@@ -14268,7 +12359,7 @@
       </w:rPr>
     </w:lvl>
   </w:abstractNum>
-  <w:abstractNum w:abstractNumId="32">
+  <w:abstractNum w:abstractNumId="36">
     <w:nsid w:val="71047B47"/>
     <w:multiLevelType w:val="multilevel"/>
     <w:tmpl w:val="0C0A001F"/>
@@ -14354,7 +12445,7 @@
       </w:pPr>
     </w:lvl>
   </w:abstractNum>
-  <w:abstractNum w:abstractNumId="33">
+  <w:abstractNum w:abstractNumId="37">
     <w:nsid w:val="7409503F"/>
     <w:multiLevelType w:val="hybridMultilevel"/>
     <w:tmpl w:val="091239EA"/>
@@ -14466,7 +12557,7 @@
       </w:rPr>
     </w:lvl>
   </w:abstractNum>
-  <w:abstractNum w:abstractNumId="34">
+  <w:abstractNum w:abstractNumId="38">
     <w:nsid w:val="758C3BBD"/>
     <w:multiLevelType w:val="hybridMultilevel"/>
     <w:tmpl w:val="FEFA6628"/>
@@ -14578,7 +12669,120 @@
       </w:rPr>
     </w:lvl>
   </w:abstractNum>
-  <w:abstractNum w:abstractNumId="35">
+  <w:abstractNum w:abstractNumId="39">
+    <w:nsid w:val="75F76345"/>
+    <w:multiLevelType w:val="hybridMultilevel"/>
+    <w:tmpl w:val="48FEA1D0"/>
+    <w:lvl w:ilvl="0" w:tplc="0C0A0001">
+      <w:start w:val="1"/>
+      <w:numFmt w:val="bullet"/>
+      <w:lvlText w:val=""/>
+      <w:lvlJc w:val="left"/>
+      <w:pPr>
+        <w:ind w:left="720" w:hanging="360"/>
+      </w:pPr>
+      <w:rPr>
+        <w:rFonts w:ascii="Symbol" w:hAnsi="Symbol" w:hint="default"/>
+      </w:rPr>
+    </w:lvl>
+    <w:lvl w:ilvl="1" w:tplc="0C0A0003" w:tentative="1">
+      <w:start w:val="1"/>
+      <w:numFmt w:val="bullet"/>
+      <w:lvlText w:val="o"/>
+      <w:lvlJc w:val="left"/>
+      <w:pPr>
+        <w:ind w:left="1440" w:hanging="360"/>
+      </w:pPr>
+      <w:rPr>
+        <w:rFonts w:ascii="Courier New" w:hAnsi="Courier New" w:cs="Courier New" w:hint="default"/>
+      </w:rPr>
+    </w:lvl>
+    <w:lvl w:ilvl="2" w:tplc="0C0A0005" w:tentative="1">
+      <w:start w:val="1"/>
+      <w:numFmt w:val="bullet"/>
+      <w:lvlText w:val=""/>
+      <w:lvlJc w:val="left"/>
+      <w:pPr>
+        <w:ind w:left="2160" w:hanging="360"/>
+      </w:pPr>
+      <w:rPr>
+        <w:rFonts w:ascii="Wingdings" w:hAnsi="Wingdings" w:hint="default"/>
+      </w:rPr>
+    </w:lvl>
+    <w:lvl w:ilvl="3" w:tplc="0C0A0001" w:tentative="1">
+      <w:start w:val="1"/>
+      <w:numFmt w:val="bullet"/>
+      <w:lvlText w:val=""/>
+      <w:lvlJc w:val="left"/>
+      <w:pPr>
+        <w:ind w:left="2880" w:hanging="360"/>
+      </w:pPr>
+      <w:rPr>
+        <w:rFonts w:ascii="Symbol" w:hAnsi="Symbol" w:hint="default"/>
+      </w:rPr>
+    </w:lvl>
+    <w:lvl w:ilvl="4" w:tplc="0C0A0003" w:tentative="1">
+      <w:start w:val="1"/>
+      <w:numFmt w:val="bullet"/>
+      <w:lvlText w:val="o"/>
+      <w:lvlJc w:val="left"/>
+      <w:pPr>
+        <w:ind w:left="3600" w:hanging="360"/>
+      </w:pPr>
+      <w:rPr>
+        <w:rFonts w:ascii="Courier New" w:hAnsi="Courier New" w:cs="Courier New" w:hint="default"/>
+      </w:rPr>
+    </w:lvl>
+    <w:lvl w:ilvl="5" w:tplc="0C0A0005" w:tentative="1">
+      <w:start w:val="1"/>
+      <w:numFmt w:val="bullet"/>
+      <w:lvlText w:val=""/>
+      <w:lvlJc w:val="left"/>
+      <w:pPr>
+        <w:ind w:left="4320" w:hanging="360"/>
+      </w:pPr>
+      <w:rPr>
+        <w:rFonts w:ascii="Wingdings" w:hAnsi="Wingdings" w:hint="default"/>
+      </w:rPr>
+    </w:lvl>
+    <w:lvl w:ilvl="6" w:tplc="0C0A0001" w:tentative="1">
+      <w:start w:val="1"/>
+      <w:numFmt w:val="bullet"/>
+      <w:lvlText w:val=""/>
+      <w:lvlJc w:val="left"/>
+      <w:pPr>
+        <w:ind w:left="5040" w:hanging="360"/>
+      </w:pPr>
+      <w:rPr>
+        <w:rFonts w:ascii="Symbol" w:hAnsi="Symbol" w:hint="default"/>
+      </w:rPr>
+    </w:lvl>
+    <w:lvl w:ilvl="7" w:tplc="0C0A0003" w:tentative="1">
+      <w:start w:val="1"/>
+      <w:numFmt w:val="bullet"/>
+      <w:lvlText w:val="o"/>
+      <w:lvlJc w:val="left"/>
+      <w:pPr>
+        <w:ind w:left="5760" w:hanging="360"/>
+      </w:pPr>
+      <w:rPr>
+        <w:rFonts w:ascii="Courier New" w:hAnsi="Courier New" w:cs="Courier New" w:hint="default"/>
+      </w:rPr>
+    </w:lvl>
+    <w:lvl w:ilvl="8" w:tplc="0C0A0005" w:tentative="1">
+      <w:start w:val="1"/>
+      <w:numFmt w:val="bullet"/>
+      <w:lvlText w:val=""/>
+      <w:lvlJc w:val="left"/>
+      <w:pPr>
+        <w:ind w:left="6480" w:hanging="360"/>
+      </w:pPr>
+      <w:rPr>
+        <w:rFonts w:ascii="Wingdings" w:hAnsi="Wingdings" w:hint="default"/>
+      </w:rPr>
+    </w:lvl>
+  </w:abstractNum>
+  <w:abstractNum w:abstractNumId="40">
     <w:nsid w:val="7775236F"/>
     <w:multiLevelType w:val="multilevel"/>
     <w:tmpl w:val="0C0A001F"/>
@@ -14664,7 +12868,7 @@
       </w:pPr>
     </w:lvl>
   </w:abstractNum>
-  <w:abstractNum w:abstractNumId="36">
+  <w:abstractNum w:abstractNumId="41">
     <w:nsid w:val="778C7994"/>
     <w:multiLevelType w:val="hybridMultilevel"/>
     <w:tmpl w:val="FB707C82"/>
@@ -14750,7 +12954,7 @@
       </w:pPr>
     </w:lvl>
   </w:abstractNum>
-  <w:abstractNum w:abstractNumId="37">
+  <w:abstractNum w:abstractNumId="42">
     <w:nsid w:val="78077725"/>
     <w:multiLevelType w:val="hybridMultilevel"/>
     <w:tmpl w:val="18605EB8"/>
@@ -14836,7 +13040,7 @@
       </w:pPr>
     </w:lvl>
   </w:abstractNum>
-  <w:abstractNum w:abstractNumId="38">
+  <w:abstractNum w:abstractNumId="43">
     <w:nsid w:val="785B1319"/>
     <w:multiLevelType w:val="hybridMultilevel"/>
     <w:tmpl w:val="D41A6716"/>
@@ -14922,7 +13126,7 @@
       </w:pPr>
     </w:lvl>
   </w:abstractNum>
-  <w:abstractNum w:abstractNumId="39">
+  <w:abstractNum w:abstractNumId="44">
     <w:nsid w:val="7D59073B"/>
     <w:multiLevelType w:val="hybridMultilevel"/>
     <w:tmpl w:val="00EA902C"/>
@@ -15008,7 +13212,7 @@
       </w:pPr>
     </w:lvl>
   </w:abstractNum>
-  <w:abstractNum w:abstractNumId="40">
+  <w:abstractNum w:abstractNumId="45">
     <w:nsid w:val="7D6B5667"/>
     <w:multiLevelType w:val="hybridMultilevel"/>
     <w:tmpl w:val="EAAE99B0"/>
@@ -15095,127 +13299,142 @@
     </w:lvl>
   </w:abstractNum>
   <w:num w:numId="1">
+    <w:abstractNumId w:val="35"/>
+  </w:num>
+  <w:num w:numId="2">
+    <w:abstractNumId w:val="26"/>
+  </w:num>
+  <w:num w:numId="3">
+    <w:abstractNumId w:val="8"/>
+  </w:num>
+  <w:num w:numId="4">
+    <w:abstractNumId w:val="5"/>
+  </w:num>
+  <w:num w:numId="5">
+    <w:abstractNumId w:val="44"/>
+  </w:num>
+  <w:num w:numId="6">
+    <w:abstractNumId w:val="13"/>
+  </w:num>
+  <w:num w:numId="7">
+    <w:abstractNumId w:val="23"/>
+  </w:num>
+  <w:num w:numId="8">
+    <w:abstractNumId w:val="12"/>
+  </w:num>
+  <w:num w:numId="9">
+    <w:abstractNumId w:val="45"/>
+  </w:num>
+  <w:num w:numId="10">
+    <w:abstractNumId w:val="41"/>
+  </w:num>
+  <w:num w:numId="11">
+    <w:abstractNumId w:val="14"/>
+  </w:num>
+  <w:num w:numId="12">
+    <w:abstractNumId w:val="40"/>
+  </w:num>
+  <w:num w:numId="13">
+    <w:abstractNumId w:val="11"/>
+  </w:num>
+  <w:num w:numId="14">
+    <w:abstractNumId w:val="43"/>
+  </w:num>
+  <w:num w:numId="15">
+    <w:abstractNumId w:val="42"/>
+  </w:num>
+  <w:num w:numId="16">
+    <w:abstractNumId w:val="33"/>
+  </w:num>
+  <w:num w:numId="17">
+    <w:abstractNumId w:val="21"/>
+  </w:num>
+  <w:num w:numId="18">
+    <w:abstractNumId w:val="16"/>
+  </w:num>
+  <w:num w:numId="19">
+    <w:abstractNumId w:val="10"/>
+  </w:num>
+  <w:num w:numId="20">
+    <w:abstractNumId w:val="32"/>
+  </w:num>
+  <w:num w:numId="21">
+    <w:abstractNumId w:val="19"/>
+  </w:num>
+  <w:num w:numId="22">
     <w:abstractNumId w:val="31"/>
   </w:num>
-  <w:num w:numId="2">
-    <w:abstractNumId w:val="23"/>
-  </w:num>
-  <w:num w:numId="3">
-    <w:abstractNumId w:val="6"/>
-  </w:num>
-  <w:num w:numId="4">
-    <w:abstractNumId w:val="3"/>
-  </w:num>
-  <w:num w:numId="5">
-    <w:abstractNumId w:val="39"/>
-  </w:num>
-  <w:num w:numId="6">
-    <w:abstractNumId w:val="11"/>
-  </w:num>
-  <w:num w:numId="7">
-    <w:abstractNumId w:val="21"/>
-  </w:num>
-  <w:num w:numId="8">
-    <w:abstractNumId w:val="10"/>
-  </w:num>
-  <w:num w:numId="9">
-    <w:abstractNumId w:val="40"/>
-  </w:num>
-  <w:num w:numId="10">
-    <w:abstractNumId w:val="36"/>
-  </w:num>
-  <w:num w:numId="11">
-    <w:abstractNumId w:val="12"/>
-  </w:num>
-  <w:num w:numId="12">
-    <w:abstractNumId w:val="35"/>
-  </w:num>
-  <w:num w:numId="13">
-    <w:abstractNumId w:val="9"/>
-  </w:num>
-  <w:num w:numId="14">
+  <w:num w:numId="23">
     <w:abstractNumId w:val="38"/>
-  </w:num>
-  <w:num w:numId="15">
-    <w:abstractNumId w:val="37"/>
-  </w:num>
-  <w:num w:numId="16">
-    <w:abstractNumId w:val="29"/>
-  </w:num>
-  <w:num w:numId="17">
-    <w:abstractNumId w:val="19"/>
-  </w:num>
-  <w:num w:numId="18">
-    <w:abstractNumId w:val="14"/>
-  </w:num>
-  <w:num w:numId="19">
-    <w:abstractNumId w:val="8"/>
-  </w:num>
-  <w:num w:numId="20">
-    <w:abstractNumId w:val="28"/>
-  </w:num>
-  <w:num w:numId="21">
-    <w:abstractNumId w:val="17"/>
-  </w:num>
-  <w:num w:numId="22">
-    <w:abstractNumId w:val="27"/>
-  </w:num>
-  <w:num w:numId="23">
-    <w:abstractNumId w:val="34"/>
   </w:num>
   <w:num w:numId="24">
     <w:abstractNumId w:val="1"/>
   </w:num>
   <w:num w:numId="25">
+    <w:abstractNumId w:val="28"/>
+  </w:num>
+  <w:num w:numId="26">
+    <w:abstractNumId w:val="6"/>
+  </w:num>
+  <w:num w:numId="27">
+    <w:abstractNumId w:val="7"/>
+  </w:num>
+  <w:num w:numId="28">
+    <w:abstractNumId w:val="37"/>
+  </w:num>
+  <w:num w:numId="29">
     <w:abstractNumId w:val="24"/>
   </w:num>
-  <w:num w:numId="26">
-    <w:abstractNumId w:val="4"/>
+  <w:num w:numId="30">
+    <w:abstractNumId w:val="34"/>
   </w:num>
-  <w:num w:numId="27">
-    <w:abstractNumId w:val="5"/>
+  <w:num w:numId="31">
+    <w:abstractNumId w:val="17"/>
   </w:num>
-  <w:num w:numId="28">
-    <w:abstractNumId w:val="33"/>
+  <w:num w:numId="32">
+    <w:abstractNumId w:val="9"/>
   </w:num>
-  <w:num w:numId="29">
-    <w:abstractNumId w:val="22"/>
+  <w:num w:numId="33">
+    <w:abstractNumId w:val="15"/>
   </w:num>
-  <w:num w:numId="30">
+  <w:num w:numId="34">
+    <w:abstractNumId w:val="18"/>
+  </w:num>
+  <w:num w:numId="35">
+    <w:abstractNumId w:val="36"/>
+  </w:num>
+  <w:num w:numId="36">
     <w:abstractNumId w:val="30"/>
   </w:num>
-  <w:num w:numId="31">
-    <w:abstractNumId w:val="15"/>
-  </w:num>
-  <w:num w:numId="32">
-    <w:abstractNumId w:val="7"/>
-  </w:num>
-  <w:num w:numId="33">
-    <w:abstractNumId w:val="13"/>
-  </w:num>
-  <w:num w:numId="34">
-    <w:abstractNumId w:val="16"/>
-  </w:num>
-  <w:num w:numId="35">
-    <w:abstractNumId w:val="32"/>
-  </w:num>
-  <w:num w:numId="36">
-    <w:abstractNumId w:val="26"/>
-  </w:num>
   <w:num w:numId="37">
-    <w:abstractNumId w:val="25"/>
+    <w:abstractNumId w:val="29"/>
   </w:num>
   <w:num w:numId="38">
     <w:abstractNumId w:val="0"/>
   </w:num>
   <w:num w:numId="39">
-    <w:abstractNumId w:val="18"/>
+    <w:abstractNumId w:val="20"/>
   </w:num>
   <w:num w:numId="40">
     <w:abstractNumId w:val="2"/>
   </w:num>
   <w:num w:numId="41">
-    <w:abstractNumId w:val="20"/>
+    <w:abstractNumId w:val="22"/>
+  </w:num>
+  <w:num w:numId="42">
+    <w:abstractNumId w:val="27"/>
+  </w:num>
+  <w:num w:numId="43">
+    <w:abstractNumId w:val="25"/>
+  </w:num>
+  <w:num w:numId="44">
+    <w:abstractNumId w:val="3"/>
+  </w:num>
+  <w:num w:numId="45">
+    <w:abstractNumId w:val="4"/>
+  </w:num>
+  <w:num w:numId="46">
+    <w:abstractNumId w:val="39"/>
   </w:num>
 </w:numbering>
 </file>
@@ -15652,23 +13871,29 @@
     <w:next w:val="Normal"/>
     <w:link w:val="Ttulo2Car"/>
     <w:uiPriority w:val="9"/>
-    <w:semiHidden/>
     <w:unhideWhenUsed/>
     <w:qFormat/>
-    <w:rsid w:val="00C20CED"/>
+    <w:rsid w:val="00AA4E8C"/>
     <w:pPr>
-      <w:keepNext/>
-      <w:keepLines/>
-      <w:spacing w:before="40" w:after="0"/>
+      <w:ind w:left="708" w:hanging="708"/>
       <w:outlineLvl w:val="1"/>
     </w:pPr>
     <w:rPr>
-      <w:rFonts w:eastAsiaTheme="majorEastAsia" w:cstheme="majorBidi"/>
       <w:b/>
-      <w:color w:val="7F7F7F" w:themeColor="text1" w:themeTint="80"/>
-      <w:sz w:val="30"/>
-      <w:szCs w:val="26"/>
     </w:rPr>
+  </w:style>
+  <w:style w:type="paragraph" w:styleId="Ttulo3">
+    <w:name w:val="heading 3"/>
+    <w:basedOn w:val="Ttulo2"/>
+    <w:next w:val="Normal"/>
+    <w:link w:val="Ttulo3Car"/>
+    <w:uiPriority w:val="9"/>
+    <w:unhideWhenUsed/>
+    <w:qFormat/>
+    <w:rsid w:val="00547E2C"/>
+    <w:pPr>
+      <w:outlineLvl w:val="2"/>
+    </w:pPr>
   </w:style>
   <w:style w:type="character" w:default="1" w:styleId="Fuentedeprrafopredeter">
     <w:name w:val="Default Paragraph Font"/>
@@ -15763,14 +13988,12 @@
     <w:basedOn w:val="Fuentedeprrafopredeter"/>
     <w:link w:val="Ttulo2"/>
     <w:uiPriority w:val="9"/>
-    <w:semiHidden/>
-    <w:rsid w:val="00C20CED"/>
+    <w:rsid w:val="00AA4E8C"/>
     <w:rPr>
-      <w:rFonts w:ascii="Arial" w:eastAsiaTheme="majorEastAsia" w:hAnsi="Arial" w:cstheme="majorBidi"/>
+      <w:rFonts w:ascii="Arial" w:hAnsi="Arial"/>
       <w:b/>
-      <w:color w:val="7F7F7F" w:themeColor="text1" w:themeTint="80"/>
-      <w:sz w:val="30"/>
-      <w:szCs w:val="26"/>
+      <w:sz w:val="24"/>
+      <w:lang w:val="es-ES"/>
     </w:rPr>
   </w:style>
   <w:style w:type="paragraph" w:styleId="Encabezado">
@@ -16170,6 +14393,40 @@
         <w:right w:w="108" w:type="dxa"/>
       </w:tblCellMar>
     </w:tblPr>
+  </w:style>
+  <w:style w:type="paragraph" w:customStyle="1" w:styleId="Trabajos">
+    <w:name w:val="Trabajos"/>
+    <w:basedOn w:val="Normal"/>
+    <w:link w:val="TrabajosCar"/>
+    <w:qFormat/>
+    <w:rsid w:val="007C4F36"/>
+    <w:rPr>
+      <w:rFonts w:cs="Arial"/>
+    </w:rPr>
+  </w:style>
+  <w:style w:type="character" w:customStyle="1" w:styleId="TrabajosCar">
+    <w:name w:val="Trabajos Car"/>
+    <w:basedOn w:val="Fuentedeprrafopredeter"/>
+    <w:link w:val="Trabajos"/>
+    <w:rsid w:val="007C4F36"/>
+    <w:rPr>
+      <w:rFonts w:ascii="Arial" w:hAnsi="Arial" w:cs="Arial"/>
+      <w:sz w:val="24"/>
+      <w:lang w:val="es-ES"/>
+    </w:rPr>
+  </w:style>
+  <w:style w:type="character" w:customStyle="1" w:styleId="Ttulo3Car">
+    <w:name w:val="Título 3 Car"/>
+    <w:basedOn w:val="Fuentedeprrafopredeter"/>
+    <w:link w:val="Ttulo3"/>
+    <w:uiPriority w:val="9"/>
+    <w:rsid w:val="00547E2C"/>
+    <w:rPr>
+      <w:rFonts w:ascii="Arial" w:hAnsi="Arial"/>
+      <w:b/>
+      <w:sz w:val="24"/>
+      <w:lang w:val="es-ES"/>
+    </w:rPr>
   </w:style>
 </w:styles>
 </file>
@@ -16979,7 +15236,7 @@
         </b:NameList>
       </b:Author>
     </b:Author>
-    <b:RefOrder>24</b:RefOrder>
+    <b:RefOrder>25</b:RefOrder>
   </b:Source>
   <b:Source>
     <b:Year>2000</b:Year>
@@ -17002,7 +15259,7 @@
       </b:Author>
     </b:Author>
     <b:City>Madrid, España</b:City>
-    <b:RefOrder>25</b:RefOrder>
+    <b:RefOrder>26</b:RefOrder>
   </b:Source>
   <b:Source>
     <b:Year>2018</b:Year>
@@ -17020,7 +15277,7 @@
         </b:NameList>
       </b:Author>
     </b:Author>
-    <b:RefOrder>26</b:RefOrder>
+    <b:RefOrder>27</b:RefOrder>
   </b:Source>
   <b:Source>
     <b:Year>2012</b:Year>
@@ -17041,7 +15298,7 @@
       </b:Author>
     </b:Author>
     <b:PublicationTitle>Usability 101: Introduction to Usability</b:PublicationTitle>
-    <b:RefOrder>27</b:RefOrder>
+    <b:RefOrder>28</b:RefOrder>
   </b:Source>
   <b:Source>
     <b:Year>2010</b:Year>
@@ -17062,7 +15319,7 @@
       </b:Author>
     </b:Author>
     <b:PublicationTitle>Plantilla del modelo del dominio</b:PublicationTitle>
-    <b:RefOrder>28</b:RefOrder>
+    <b:RefOrder>29</b:RefOrder>
   </b:Source>
   <b:Source>
     <b:Year>2021</b:Year>
@@ -17083,7 +15340,7 @@
       </b:Author>
     </b:Author>
     <b:StandardNumber> ISBN: 9780137503148</b:StandardNumber>
-    <b:RefOrder>29</b:RefOrder>
+    <b:RefOrder>30</b:RefOrder>
   </b:Source>
   <b:Source>
     <b:Year>2005</b:Year>
@@ -17111,13 +15368,69 @@
       </b:Author>
     </b:Author>
     <b:StandardNumber> ISBN: 0321267974</b:StandardNumber>
-    <b:RefOrder>30</b:RefOrder>
+    <b:RefOrder>31</b:RefOrder>
+  </b:Source>
+  <b:Source>
+    <b:Year>2001</b:Year>
+    <b:BIBTEX_Entry>book</b:BIBTEX_Entry>
+    <b:SourceType>Book</b:SourceType>
+    <b:Title>Introducción a los Sistemas de Bases de Datos</b:Title>
+    <b:Tag>Date2001</b:Tag>
+    <b:Author>
+      <b:Author>
+        <b:NameList>
+          <b:Person>
+            <b:Last>Date</b:Last>
+            <b:Middle>J.</b:Middle>
+            <b:First>C.</b:First>
+          </b:Person>
+        </b:NameList>
+      </b:Author>
+      <b:Editor>
+        <b:NameList>
+          <b:Person>
+            <b:Last>Educación</b:Last>
+            <b:First>P.</b:First>
+          </b:Person>
+        </b:NameList>
+      </b:Editor>
+    </b:Author>
+    <b:Number>7ed</b:Number>
+    <b:RefOrder>32</b:RefOrder>
+  </b:Source>
+  <b:Source>
+    <b:Year>2010</b:Year>
+    <b:BIBTEX_Entry>book</b:BIBTEX_Entry>
+    <b:SourceType>Book</b:SourceType>
+    <b:Title>Sistemas de Base de Datos</b:Title>
+    <b:Tag>Matos2010</b:Tag>
+    <b:Author>
+      <b:Author>
+        <b:NameList>
+          <b:Person>
+            <b:Last>Matos</b:Last>
+            <b:Middle>María</b:Middle>
+            <b:First>Rosa</b:First>
+          </b:Person>
+        </b:NameList>
+      </b:Author>
+      <b:Editor>
+        <b:NameList>
+          <b:Person>
+            <b:Last>Varela</b:Last>
+            <b:First>Felix</b:First>
+          </b:Person>
+        </b:NameList>
+      </b:Editor>
+    </b:Author>
+    <b:City>La Habana</b:City>
+    <b:RefOrder>24</b:RefOrder>
   </b:Source>
 </b:Sources>
 </file>
 
 <file path=customXml/itemProps1.xml><?xml version="1.0" encoding="utf-8"?>
-<ds:datastoreItem xmlns:ds="http://schemas.openxmlformats.org/officeDocument/2006/customXml" ds:itemID="{99D2E3BA-74BC-4628-9F52-FA3D55D81566}">
+<ds:datastoreItem xmlns:ds="http://schemas.openxmlformats.org/officeDocument/2006/customXml" ds:itemID="{4531481D-AA51-4372-8D14-647163E9E5CA}">
   <ds:schemaRefs>
     <ds:schemaRef ds:uri="http://schemas.openxmlformats.org/officeDocument/2006/bibliography"/>
   </ds:schemaRefs>

</xml_diff>

<commit_message>
Hasta diagrama de actividades
</commit_message>
<xml_diff>
--- a/Informe de las Prácticas Profesionales 1 .docx
+++ b/Informe de las Prácticas Profesionales 1 .docx
@@ -4488,8 +4488,6 @@
       <w:r>
         <w:t xml:space="preserve">1.4 </w:t>
       </w:r>
-      <w:bookmarkStart w:id="5" w:name="_GoBack"/>
-      <w:bookmarkEnd w:id="5"/>
       <w:r>
         <w:t>Sistemas de m</w:t>
       </w:r>
@@ -4624,7 +4622,7 @@
         <w:ind w:left="792"/>
         <w:jc w:val="center"/>
       </w:pPr>
-      <w:bookmarkStart w:id="6" w:name="Figura2"/>
+      <w:bookmarkStart w:id="5" w:name="Figura2"/>
       <w:r>
         <w:rPr>
           <w:noProof/>
@@ -4673,7 +4671,7 @@
           </wp:inline>
         </w:drawing>
       </w:r>
-      <w:bookmarkEnd w:id="6"/>
+      <w:bookmarkEnd w:id="5"/>
     </w:p>
     <w:p>
       <w:pPr>
@@ -4719,49 +4717,27 @@
     </w:p>
     <w:p>
       <w:pPr>
-        <w:pStyle w:val="Prrafodelista"/>
-        <w:numPr>
-          <w:ilvl w:val="1"/>
-          <w:numId w:val="12"/>
-        </w:numPr>
-        <w:rPr>
-          <w:b/>
-        </w:rPr>
-      </w:pPr>
-      <w:r>
-        <w:rPr>
-          <w:b/>
-        </w:rPr>
+        <w:pStyle w:val="Ttulo2"/>
+      </w:pPr>
+      <w:r>
+        <w:t xml:space="preserve">1.5 </w:t>
+      </w:r>
+      <w:r>
         <w:t>T</w:t>
       </w:r>
       <w:r>
-        <w:rPr>
-          <w:b/>
-        </w:rPr>
         <w:t>ransformada r</w:t>
       </w:r>
       <w:r>
-        <w:rPr>
-          <w:b/>
-        </w:rPr>
         <w:t>ápida de Fourier</w:t>
       </w:r>
       <w:r>
-        <w:rPr>
-          <w:b/>
-        </w:rPr>
         <w:t xml:space="preserve"> </w:t>
       </w:r>
       <w:r>
-        <w:rPr>
-          <w:b/>
-        </w:rPr>
         <w:t>(FFT)</w:t>
       </w:r>
       <w:r>
-        <w:rPr>
-          <w:b/>
-        </w:rPr>
         <w:t>.</w:t>
       </w:r>
     </w:p>
@@ -5332,7 +5308,7 @@
         <w:keepNext/>
         <w:ind w:left="0"/>
       </w:pPr>
-      <w:bookmarkStart w:id="7" w:name="Figura3"/>
+      <w:bookmarkStart w:id="6" w:name="Figura3"/>
       <w:r>
         <w:rPr>
           <w:noProof/>
@@ -5381,7 +5357,7 @@
           </wp:inline>
         </w:drawing>
       </w:r>
-      <w:bookmarkEnd w:id="7"/>
+      <w:bookmarkEnd w:id="6"/>
     </w:p>
     <w:p>
       <w:pPr>
@@ -5615,38 +5591,51 @@
     <w:p>
       <w:pPr>
         <w:pStyle w:val="Prrafodelista"/>
-        <w:numPr>
-          <w:ilvl w:val="1"/>
-          <w:numId w:val="12"/>
-        </w:numPr>
-        <w:rPr>
-          <w:b/>
-        </w:rPr>
-      </w:pPr>
-      <w:r>
-        <w:rPr>
-          <w:b/>
-        </w:rPr>
-        <w:t>Mant</w:t>
-      </w:r>
-      <w:r>
-        <w:rPr>
-          <w:b/>
-        </w:rPr>
-        <w:t>enimiento predictivo.</w:t>
-      </w:r>
+        <w:ind w:left="0"/>
+      </w:pPr>
     </w:p>
     <w:p>
       <w:pPr>
         <w:pStyle w:val="Prrafodelista"/>
         <w:ind w:left="0"/>
       </w:pPr>
-      <w:r>
-        <w:t xml:space="preserve">Para entender el concepto de mantenimiento predictivo, se puede consultar el diccionario Oxford, donde el término "Predictivo" se define como "relacionado </w:t>
-      </w:r>
+    </w:p>
+    <w:p>
+      <w:pPr>
+        <w:pStyle w:val="Prrafodelista"/>
+        <w:ind w:left="0"/>
+      </w:pPr>
+    </w:p>
+    <w:p>
+      <w:pPr>
+        <w:pStyle w:val="Ttulo2"/>
+      </w:pPr>
       <w:r>
         <w:lastRenderedPageBreak/>
-        <w:t>con la capacidad de prever el futuro", mientras que "mantenimiento" se refiere a "la acción de mantener algo en buen estado mediante revisiones o reparaciones periódicas". Al combinar estos dos conceptos, podemos definir el mantenimiento predictivo como "la acción y capacidad de mantener algo en buenas condiciones para prever lo que sucederá en el futuro"</w:t>
+        <w:t xml:space="preserve">1.6 </w:t>
+      </w:r>
+      <w:r>
+        <w:t>Mant</w:t>
+      </w:r>
+      <w:r>
+        <w:t>enimiento predictivo.</w:t>
+      </w:r>
+    </w:p>
+    <w:p>
+      <w:pPr>
+        <w:pStyle w:val="Prrafodelista"/>
+        <w:ind w:left="0"/>
+      </w:pPr>
+      <w:r>
+        <w:t xml:space="preserve">Para entender el concepto de mantenimiento predictivo, se puede consultar el diccionario Oxford, donde el término "Predictivo" se define como "relacionado con la capacidad de prever el futuro", mientras que "mantenimiento" se refiere a "la acción de mantener algo en buen estado mediante revisiones o reparaciones </w:t>
+      </w:r>
+      <w:proofErr w:type="gramStart"/>
+      <w:r>
+        <w:t>periódicas</w:t>
+      </w:r>
+      <w:proofErr w:type="gramEnd"/>
+      <w:r>
+        <w:t>". Al combinar estos dos conceptos, podemos definir el mantenimiento predictivo como "la acción y capacidad de mantener algo en buenas condiciones para prever lo que sucederá en el futuro"</w:t>
       </w:r>
       <w:sdt>
         <w:sdtPr>
@@ -5869,21 +5858,17 @@
       </w:r>
     </w:p>
     <w:p/>
-    <w:p>
-      <w:pPr>
-        <w:pStyle w:val="Prrafodelista"/>
-        <w:numPr>
-          <w:ilvl w:val="1"/>
-          <w:numId w:val="12"/>
-        </w:numPr>
-        <w:rPr>
-          <w:b/>
-        </w:rPr>
-      </w:pPr>
-      <w:r>
-        <w:rPr>
-          <w:b/>
-        </w:rPr>
+    <w:p/>
+    <w:p/>
+    <w:p>
+      <w:pPr>
+        <w:pStyle w:val="Ttulo2"/>
+      </w:pPr>
+      <w:r>
+        <w:lastRenderedPageBreak/>
+        <w:t xml:space="preserve">1.7 </w:t>
+      </w:r>
+      <w:r>
         <w:t>Análisis de las tecnologías.</w:t>
       </w:r>
     </w:p>
@@ -5893,11 +5878,15 @@
         <w:ind w:left="0"/>
       </w:pPr>
       <w:r>
-        <w:t xml:space="preserve">Después de decidir que se necesita crear un nuevo software o añadir una nueva funcionalidad, es esencial realizar un examen detallado de las tendencias y una investigación del estado actual de las distintas tecnologías relacionadas con el desarrollo de la propuesta. Este análisis debe ser exhaustivo, cubriendo todos </w:t>
-      </w:r>
-      <w:r>
-        <w:lastRenderedPageBreak/>
-        <w:t>los aspectos a considerar de componentes y tecnologías adecuadas para las tareas que demanda la aplicación.</w:t>
+        <w:t xml:space="preserve">Después de decidir que se necesita crear un nuevo software o añadir una nueva funcionalidad, es esencial realizar un examen detallado de las tendencias y una investigación del estado actual de las distintas tecnologías relacionadas con el </w:t>
+      </w:r>
+      <w:proofErr w:type="gramStart"/>
+      <w:r>
+        <w:t>desarrollo</w:t>
+      </w:r>
+      <w:proofErr w:type="gramEnd"/>
+      <w:r>
+        <w:t xml:space="preserve"> de la propuesta. Este análisis debe ser exhaustivo, cubriendo todos los aspectos a considerar de componentes y tecnologías adecuadas para las tareas que demanda la aplicación.</w:t>
       </w:r>
     </w:p>
     <w:p>
@@ -5911,19 +5900,12 @@
     </w:p>
     <w:p>
       <w:pPr>
-        <w:pStyle w:val="Prrafodelista"/>
-        <w:numPr>
-          <w:ilvl w:val="2"/>
-          <w:numId w:val="12"/>
-        </w:numPr>
-        <w:rPr>
-          <w:b/>
-        </w:rPr>
-      </w:pPr>
-      <w:r>
-        <w:rPr>
-          <w:b/>
-        </w:rPr>
+        <w:pStyle w:val="Ttulo3"/>
+      </w:pPr>
+      <w:r>
+        <w:t xml:space="preserve">1.7.1 </w:t>
+      </w:r>
+      <w:r>
         <w:t>Lenguaje de programación.</w:t>
       </w:r>
     </w:p>
@@ -6172,7 +6154,15 @@
     <w:p>
       <w:pPr>
         <w:pStyle w:val="Prrafodelista"/>
-      </w:pPr>
+        <w:numPr>
+          <w:ilvl w:val="0"/>
+          <w:numId w:val="15"/>
+        </w:numPr>
+      </w:pPr>
+      <w:r>
+        <w:lastRenderedPageBreak/>
+        <w:t>Promueve un método disciplinado y elegante a la hora de programar, con programas bien organizados, claros y relativamente libres de errores.</w:t>
+      </w:r>
     </w:p>
     <w:p>
       <w:pPr>
@@ -6183,7 +6173,16 @@
         </w:numPr>
       </w:pPr>
       <w:r>
-        <w:t>Promueve un método disciplinado y elegante a la hora de programar, con programas bien organizados, claros y relativamente libres de errores.</w:t>
+        <w:t>Es un lenguaje orientado para cualquier tipo de</w:t>
+      </w:r>
+      <w:r>
+        <w:t xml:space="preserve"> ordenador, ya sea un gran sistema de</w:t>
+      </w:r>
+      <w:r>
+        <w:t xml:space="preserve"> </w:t>
+      </w:r>
+      <w:r>
+        <w:t>cómputo o una simple computadora personal de sobremesa.</w:t>
       </w:r>
     </w:p>
     <w:p>
@@ -6195,16 +6194,7 @@
         </w:numPr>
       </w:pPr>
       <w:r>
-        <w:t>Es un lenguaje orientado para cualquier tipo de</w:t>
-      </w:r>
-      <w:r>
-        <w:t xml:space="preserve"> ordenador, ya sea un gran sistema de</w:t>
-      </w:r>
-      <w:r>
-        <w:t xml:space="preserve"> </w:t>
-      </w:r>
-      <w:r>
-        <w:t>cómputo o una simple computadora personal de sobremesa.</w:t>
+        <w:t>Es un lenguaje que casi se considera pseudo-código, lo que facilita la comprensión y explicación del código.</w:t>
       </w:r>
     </w:p>
     <w:p>
@@ -6216,19 +6206,6 @@
         </w:numPr>
       </w:pPr>
       <w:r>
-        <w:t>Es un lenguaje que casi se considera pseudo-código, lo que facilita la comprensión y explicación del código.</w:t>
-      </w:r>
-    </w:p>
-    <w:p>
-      <w:pPr>
-        <w:pStyle w:val="Prrafodelista"/>
-        <w:numPr>
-          <w:ilvl w:val="0"/>
-          <w:numId w:val="15"/>
-        </w:numPr>
-      </w:pPr>
-      <w:r>
-        <w:lastRenderedPageBreak/>
         <w:t>Fomenta los buenos principios de una buena práctica de programación, como la integridad, la simplicidad, la modularidad y la generalidad.</w:t>
       </w:r>
     </w:p>
@@ -6271,37 +6248,21 @@
     <w:p/>
     <w:p>
       <w:pPr>
-        <w:pStyle w:val="Prrafodelista"/>
-        <w:numPr>
-          <w:ilvl w:val="2"/>
-          <w:numId w:val="12"/>
-        </w:numPr>
-        <w:rPr>
-          <w:b/>
-        </w:rPr>
-      </w:pPr>
-      <w:r>
-        <w:rPr>
-          <w:b/>
-        </w:rPr>
+        <w:pStyle w:val="Ttulo3"/>
+      </w:pPr>
+      <w:r>
+        <w:t xml:space="preserve">1.7.2 </w:t>
+      </w:r>
+      <w:r>
         <w:t>Entorno de desarrollo</w:t>
       </w:r>
       <w:r>
-        <w:rPr>
-          <w:b/>
-        </w:rPr>
         <w:t xml:space="preserve"> integrado </w:t>
       </w:r>
       <w:r>
-        <w:rPr>
-          <w:b/>
-        </w:rPr>
         <w:t>(IDE)</w:t>
       </w:r>
       <w:r>
-        <w:rPr>
-          <w:b/>
-        </w:rPr>
         <w:t>.</w:t>
       </w:r>
     </w:p>
@@ -6443,6 +6404,7 @@
         </w:numPr>
       </w:pPr>
       <w:r>
+        <w:lastRenderedPageBreak/>
         <w:t>Ofrece Object Pascal moderno con bibliotecas de componentes y compiladores nativos para múltiples plataformas.</w:t>
       </w:r>
     </w:p>
@@ -6491,29 +6453,18 @@
         <w:t>,</w:t>
       </w:r>
       <w:r>
-        <w:t xml:space="preserve"> </w:t>
-      </w:r>
-      <w:r>
-        <w:lastRenderedPageBreak/>
-        <w:t>Delphi proporciona una gran cantidad de componentes visuales y no visuales disponible para el desarrollo de aplicaciones.</w:t>
+        <w:t xml:space="preserve"> Delphi proporciona una gran cantidad de componentes visuales y no visuales disponible para el desarrollo de aplicaciones.</w:t>
       </w:r>
     </w:p>
     <w:p/>
     <w:p>
       <w:pPr>
-        <w:pStyle w:val="Prrafodelista"/>
-        <w:numPr>
-          <w:ilvl w:val="2"/>
-          <w:numId w:val="12"/>
-        </w:numPr>
-        <w:rPr>
-          <w:b/>
-        </w:rPr>
-      </w:pPr>
-      <w:r>
-        <w:rPr>
-          <w:b/>
-        </w:rPr>
+        <w:pStyle w:val="Ttulo3"/>
+      </w:pPr>
+      <w:r>
+        <w:t xml:space="preserve">1.7.3 </w:t>
+      </w:r>
+      <w:r>
         <w:t>Motor de base de datos.</w:t>
       </w:r>
     </w:p>
@@ -6744,7 +6695,11 @@
     </w:p>
     <w:p>
       <w:r>
-        <w:t>SQLite no es directamente comparable con motores de bases de datos SQL cliente/servidor como MySQL, Oracle, PostgreSQL o SQL Server, ya que SQLite intenta resolver un problema diferente. Los motores de bases de datos SQL cliente/servidor se esfuerzan por implementar un repositorio compartido de datos empresariales. Hacen hincapié en la escalabilidad, la concurrencia, la centralización y el control. SQLite, por otro lado, se esfuerza por proporcionar almacenamiento de datos local para aplicaciones y dispositivos individuales. SQLite hace hincapié en la economía, la eficiencia, la fiabilidad, la independencia y la simplicidad. SQLite no compite con las bases de datos cliente/servidor</w:t>
+        <w:t xml:space="preserve">SQLite no es directamente comparable con motores de bases de datos SQL cliente/servidor como MySQL, Oracle, PostgreSQL o SQL Server, ya que SQLite intenta resolver un problema diferente. Los motores de bases de datos SQL cliente/servidor se esfuerzan por implementar un repositorio compartido de datos empresariales. Hacen hincapié en la escalabilidad, la concurrencia, la centralización y el control. SQLite, por otro lado, se esfuerza por proporcionar almacenamiento de datos local para aplicaciones y dispositivos individuales. </w:t>
+      </w:r>
+      <w:r>
+        <w:lastRenderedPageBreak/>
+        <w:t>SQLite hace hincapié en la economía, la eficiencia, la fiabilidad, la independencia y la simplicidad. SQLite no compite con las bases de datos cliente/servidor</w:t>
       </w:r>
       <w:sdt>
         <w:sdtPr>
@@ -6784,7 +6739,6 @@
     </w:p>
     <w:p>
       <w:r>
-        <w:lastRenderedPageBreak/>
         <w:t xml:space="preserve">En conclusión </w:t>
       </w:r>
       <w:r>
@@ -6957,62 +6911,60 @@
     </w:p>
     <w:p>
       <w:pPr>
-        <w:pStyle w:val="Prrafodelista"/>
-      </w:pPr>
-    </w:p>
-    <w:p>
-      <w:pPr>
-        <w:pStyle w:val="Prrafodelista"/>
-      </w:pPr>
-    </w:p>
-    <w:p>
-      <w:pPr>
         <w:pStyle w:val="Ttulo1"/>
       </w:pPr>
-      <w:bookmarkStart w:id="8" w:name="_Toc140226696"/>
+      <w:bookmarkStart w:id="7" w:name="_Toc140226696"/>
       <w:r>
         <w:lastRenderedPageBreak/>
         <w:t>Capítulo 2: Solución propuesta</w:t>
       </w:r>
+      <w:bookmarkEnd w:id="7"/>
+    </w:p>
+    <w:p>
+      <w:r>
+        <w:t>En este capítulo se aborda el diseño que da solución al problema antes mencionado en la introducción</w:t>
+      </w:r>
+      <w:r>
+        <w:t>.</w:t>
+      </w:r>
+      <w:r>
+        <w:t xml:space="preserve"> Para ello se hace uso de diagramas UML</w:t>
+      </w:r>
+      <w:r>
+        <w:t xml:space="preserve"> y</w:t>
+      </w:r>
+      <w:r>
+        <w:t xml:space="preserve"> se  realiza el diseño de la base de datos</w:t>
+      </w:r>
+      <w:r>
+        <w:t>.</w:t>
+      </w:r>
+    </w:p>
+    <w:p>
+      <w:pPr>
+        <w:pStyle w:val="Ttulo2"/>
+      </w:pPr>
+      <w:r>
+        <w:t>2.1</w:t>
+      </w:r>
+      <w:r>
+        <w:t xml:space="preserve"> Reglas del negocio</w:t>
+      </w:r>
+      <w:r>
+        <w:t>.</w:t>
+      </w:r>
+    </w:p>
+    <w:p>
+      <w:r>
+        <w:t>U</w:t>
+      </w:r>
+      <w:r>
+        <w:t>na regla de negocio es una afirmación que establece o restringe ciertas partes de un negocio. Por lo tanto,</w:t>
+      </w:r>
+      <w:bookmarkStart w:id="8" w:name="_GoBack"/>
       <w:bookmarkEnd w:id="8"/>
-    </w:p>
-    <w:p>
-      <w:r>
-        <w:t>En este capítulo se aborda el diseño que da solución al problema antes mencionado en la introducción</w:t>
-      </w:r>
-      <w:r>
-        <w:t>.</w:t>
-      </w:r>
-      <w:r>
-        <w:t xml:space="preserve"> Para ello se hace uso de diagramas UML</w:t>
-      </w:r>
-      <w:r>
-        <w:t xml:space="preserve"> y</w:t>
-      </w:r>
-      <w:r>
-        <w:t xml:space="preserve"> se  realiza el diseño de la base de datos</w:t>
-      </w:r>
-      <w:r>
-        <w:t>.</w:t>
-      </w:r>
-    </w:p>
-    <w:p>
-      <w:pPr>
-        <w:pStyle w:val="Ttulo2"/>
-      </w:pPr>
-      <w:r>
-        <w:t>2.1</w:t>
-      </w:r>
-      <w:r>
-        <w:t xml:space="preserve"> Reglas del negocio</w:t>
-      </w:r>
-    </w:p>
-    <w:p>
-      <w:r>
-        <w:t>U</w:t>
-      </w:r>
-      <w:r>
-        <w:t>na regla de negocio es una afirmación que establece o restringe ciertas partes de un negocio. Por lo tanto, para que el sistema funcione adecuadamente, es esencial establecer un conjunto de reglas y limitaciones sobre cómo se utiliza el software</w:t>
+      <w:r>
+        <w:t xml:space="preserve"> para que el sistema funcione adecuadamente, es esencial establecer un conjunto de reglas y limitaciones sobre cómo se utiliza el software</w:t>
       </w:r>
       <w:sdt>
         <w:sdtPr>
@@ -7303,6 +7255,24 @@
     </w:p>
     <w:p>
       <w:pPr>
+        <w:pStyle w:val="Prrafodelista"/>
+        <w:numPr>
+          <w:ilvl w:val="0"/>
+          <w:numId w:val="46"/>
+        </w:numPr>
+      </w:pPr>
+      <w:r>
+        <w:t>Machine solo existe como etiquetador para facilidades del negocio.</w:t>
+      </w:r>
+    </w:p>
+    <w:p>
+      <w:pPr>
+        <w:pStyle w:val="Prrafodelista"/>
+        <w:ind w:left="0"/>
+      </w:pPr>
+    </w:p>
+    <w:p>
+      <w:pPr>
         <w:pStyle w:val="Ttulo3"/>
       </w:pPr>
       <w:r>
@@ -7329,10 +7299,10 @@
         </w:rPr>
         <w:lastRenderedPageBreak/>
         <w:drawing>
-          <wp:inline distT="0" distB="0" distL="0" distR="0" wp14:anchorId="33C3C6F5" wp14:editId="60B90E6E">
-            <wp:extent cx="3493135" cy="3010062"/>
+          <wp:inline distT="0" distB="0" distL="0" distR="0" wp14:anchorId="326A2C5D" wp14:editId="35D407BC">
+            <wp:extent cx="3619500" cy="3619500"/>
             <wp:effectExtent l="0" t="0" r="0" b="0"/>
-            <wp:docPr id="7" name="Imagen 7"/>
+            <wp:docPr id="8" name="Imagen 8"/>
             <wp:cNvGraphicFramePr>
               <a:graphicFrameLocks xmlns:a="http://schemas.openxmlformats.org/drawingml/2006/main" noChangeAspect="1"/>
             </wp:cNvGraphicFramePr>
@@ -7340,7 +7310,7 @@
               <a:graphicData uri="http://schemas.openxmlformats.org/drawingml/2006/picture">
                 <pic:pic xmlns:pic="http://schemas.openxmlformats.org/drawingml/2006/picture">
                   <pic:nvPicPr>
-                    <pic:cNvPr id="7" name="Modelo físico de los datos.jpg"/>
+                    <pic:cNvPr id="8" name="Modelo físico de los datos.jpg"/>
                     <pic:cNvPicPr/>
                   </pic:nvPicPr>
                   <pic:blipFill>
@@ -7358,7 +7328,7 @@
                   <pic:spPr>
                     <a:xfrm>
                       <a:off x="0" y="0"/>
-                      <a:ext cx="3499308" cy="3015381"/>
+                      <a:ext cx="3619500" cy="3619500"/>
                     </a:xfrm>
                     <a:prstGeom prst="rect">
                       <a:avLst/>
@@ -7423,7 +7393,256 @@
         <w:t xml:space="preserve"> Modelo físico de los datos.</w:t>
       </w:r>
     </w:p>
+    <w:p>
+      <w:r>
+        <w:t xml:space="preserve">A continuación se </w:t>
+      </w:r>
+      <w:r>
+        <w:t>explican</w:t>
+      </w:r>
+      <w:r>
+        <w:t xml:space="preserve"> algunas consideraciones hechas al modelo físico de los datos para mejorar la gestión y evitar futuros problemas sobre la gestión de la base de datos</w:t>
+      </w:r>
+      <w:r>
+        <w:t>.</w:t>
+      </w:r>
+    </w:p>
+    <w:p>
+      <w:r>
+        <w:t xml:space="preserve">Se estableció como tipo de dato de la llave primaria de Signal </w:t>
+      </w:r>
+      <w:r>
+        <w:t>de tipo Text, ya que se le va a asignar como identificado</w:t>
+      </w:r>
+      <w:r>
+        <w:t>r</w:t>
+      </w:r>
+      <w:r>
+        <w:t xml:space="preserve"> por parte del cliente de la base de datos un </w:t>
+      </w:r>
+      <w:r>
+        <w:t>Identificador Único Universal</w:t>
+      </w:r>
+      <w:r>
+        <w:t xml:space="preserve"> (UUID, por sus siglas en inglés), ya que este va a ser un elemento frecuente de registrar en la base de datos</w:t>
+      </w:r>
+      <w:r>
+        <w:t xml:space="preserve">, para evitar problemas </w:t>
+      </w:r>
+      <w:r>
+        <w:t>de sincroni</w:t>
+      </w:r>
+      <w:r>
+        <w:t>zación en entornos distribuidos, s</w:t>
+      </w:r>
+      <w:r>
+        <w:t>i se utiliza una base de datos SQLite en un entorno distribuido donde múltiples instancias de la base de datos pueden insertar registros en la misma tabla, puede haber problemas de sincronización con las llaves primarias autoincrementales. Esto puede resultar en conflictos y errores al intentar insertar registros con la misma llave primaria.</w:t>
+      </w:r>
+      <w:r>
+        <w:t xml:space="preserve"> Además de que </w:t>
+      </w:r>
+      <w:r>
+        <w:t>el uso de AUTOINCREMENT impone un costo adicional en términos de CPU, memoria, espacio en disco y E/S de disco, y debe evitarse si no es estrictamente necesario</w:t>
+      </w:r>
+      <w:sdt>
+        <w:sdtPr>
+          <w:id w:val="291331887"/>
+          <w:citation/>
+        </w:sdtPr>
+        <w:sdtContent>
+          <w:r>
+            <w:fldChar w:fldCharType="begin"/>
+          </w:r>
+          <w:r>
+            <w:instrText xml:space="preserve"> CITATION sqlite_autoinc \l 3082 </w:instrText>
+          </w:r>
+          <w:r>
+            <w:fldChar w:fldCharType="separate"/>
+          </w:r>
+          <w:r>
+            <w:rPr>
+              <w:noProof/>
+            </w:rPr>
+            <w:t xml:space="preserve"> (Developers, 2021)</w:t>
+          </w:r>
+          <w:r>
+            <w:fldChar w:fldCharType="end"/>
+          </w:r>
+        </w:sdtContent>
+      </w:sdt>
+      <w:r>
+        <w:t>.</w:t>
+      </w:r>
+    </w:p>
     <w:p/>
+    <w:p/>
+    <w:p>
+      <w:pPr>
+        <w:pStyle w:val="Ttulo2"/>
+      </w:pPr>
+      <w:r>
+        <w:lastRenderedPageBreak/>
+        <w:t>2.3 Diagramas de actividades.</w:t>
+      </w:r>
+    </w:p>
+    <w:p>
+      <w:r>
+        <w:t>Un diagrama de actividades es una representación gráfica de los flujos de trabajo de actividades y acciones con soporte para elección, iteración y concurrencia. En el Lenguaje Unificado de Modelado (UML</w:t>
+      </w:r>
+      <w:r>
+        <w:t>, por sus siglas en inglés</w:t>
+      </w:r>
+      <w:r>
+        <w:t>), los diagramas de actividades se utilizan para modelar tanto procesos computacionales como organizacionales (es decir, flujos de trabajo), así como los flujos de datos que se cruzan con las actividades relacionadas</w:t>
+      </w:r>
+      <w:sdt>
+        <w:sdtPr>
+          <w:id w:val="1348905675"/>
+          <w:citation/>
+        </w:sdtPr>
+        <w:sdtContent>
+          <w:r>
+            <w:fldChar w:fldCharType="begin"/>
+          </w:r>
+          <w:r>
+            <w:instrText xml:space="preserve"> CITATION visual_paradigm_activity_diagram \l 3082 </w:instrText>
+          </w:r>
+          <w:r>
+            <w:fldChar w:fldCharType="separate"/>
+          </w:r>
+          <w:r>
+            <w:rPr>
+              <w:noProof/>
+            </w:rPr>
+            <w:t xml:space="preserve"> (Paradigm, 2021)</w:t>
+          </w:r>
+          <w:r>
+            <w:fldChar w:fldCharType="end"/>
+          </w:r>
+        </w:sdtContent>
+      </w:sdt>
+      <w:r>
+        <w:t>.</w:t>
+      </w:r>
+      <w:r>
+        <w:t xml:space="preserve"> A continuación se muestran los diagramas de actividades de acciones en la aplicación.</w:t>
+      </w:r>
+    </w:p>
+    <w:p>
+      <w:pPr>
+        <w:keepNext/>
+        <w:jc w:val="center"/>
+      </w:pPr>
+      <w:r>
+        <w:rPr>
+          <w:noProof/>
+          <w:lang w:eastAsia="es-ES"/>
+        </w:rPr>
+        <w:lastRenderedPageBreak/>
+        <w:drawing>
+          <wp:inline distT="0" distB="0" distL="0" distR="0" wp14:anchorId="72227D00" wp14:editId="69EE3CF1">
+            <wp:extent cx="4640470" cy="8367419"/>
+            <wp:effectExtent l="0" t="0" r="8255" b="0"/>
+            <wp:docPr id="10" name="Imagen 10"/>
+            <wp:cNvGraphicFramePr>
+              <a:graphicFrameLocks xmlns:a="http://schemas.openxmlformats.org/drawingml/2006/main" noChangeAspect="1"/>
+            </wp:cNvGraphicFramePr>
+            <a:graphic xmlns:a="http://schemas.openxmlformats.org/drawingml/2006/main">
+              <a:graphicData uri="http://schemas.openxmlformats.org/drawingml/2006/picture">
+                <pic:pic xmlns:pic="http://schemas.openxmlformats.org/drawingml/2006/picture">
+                  <pic:nvPicPr>
+                    <pic:cNvPr id="10" name="Diagrama de actividades de flujo de medición.jpg"/>
+                    <pic:cNvPicPr/>
+                  </pic:nvPicPr>
+                  <pic:blipFill>
+                    <a:blip r:embed="rId14">
+                      <a:extLst>
+                        <a:ext uri="{28A0092B-C50C-407E-A947-70E740481C1C}">
+                          <a14:useLocalDpi xmlns:a14="http://schemas.microsoft.com/office/drawing/2010/main" val="0"/>
+                        </a:ext>
+                      </a:extLst>
+                    </a:blip>
+                    <a:stretch>
+                      <a:fillRect/>
+                    </a:stretch>
+                  </pic:blipFill>
+                  <pic:spPr>
+                    <a:xfrm>
+                      <a:off x="0" y="0"/>
+                      <a:ext cx="4655103" cy="8393804"/>
+                    </a:xfrm>
+                    <a:prstGeom prst="rect">
+                      <a:avLst/>
+                    </a:prstGeom>
+                  </pic:spPr>
+                </pic:pic>
+              </a:graphicData>
+            </a:graphic>
+          </wp:inline>
+        </w:drawing>
+      </w:r>
+    </w:p>
+    <w:p>
+      <w:pPr>
+        <w:pStyle w:val="Descripcin"/>
+        <w:jc w:val="center"/>
+        <w:rPr>
+          <w:b/>
+        </w:rPr>
+      </w:pPr>
+      <w:r>
+        <w:rPr>
+          <w:b/>
+        </w:rPr>
+        <w:t xml:space="preserve">Figura </w:t>
+      </w:r>
+      <w:r>
+        <w:rPr>
+          <w:b/>
+        </w:rPr>
+        <w:fldChar w:fldCharType="begin"/>
+      </w:r>
+      <w:r>
+        <w:rPr>
+          <w:b/>
+        </w:rPr>
+        <w:instrText xml:space="preserve"> SEQ Figura \* ARABIC </w:instrText>
+      </w:r>
+      <w:r>
+        <w:rPr>
+          <w:b/>
+        </w:rPr>
+        <w:fldChar w:fldCharType="separate"/>
+      </w:r>
+      <w:r>
+        <w:rPr>
+          <w:b/>
+          <w:noProof/>
+        </w:rPr>
+        <w:t>6</w:t>
+      </w:r>
+      <w:r>
+        <w:rPr>
+          <w:b/>
+        </w:rPr>
+        <w:fldChar w:fldCharType="end"/>
+      </w:r>
+      <w:r>
+        <w:rPr>
+          <w:b/>
+        </w:rPr>
+        <w:t xml:space="preserve"> Diagrama de actividades del proceso de medición de señales.</w:t>
+      </w:r>
+    </w:p>
+    <w:p>
+      <w:r>
+        <w:lastRenderedPageBreak/>
+        <w:t xml:space="preserve"> </w:t>
+      </w:r>
+      <w:r>
+        <w:t xml:space="preserve"> </w:t>
+      </w:r>
+    </w:p>
     <w:p/>
     <w:p/>
     <w:p/>
@@ -8534,8 +8753,8 @@
     </w:sdt>
     <w:p/>
     <w:sectPr>
-      <w:headerReference w:type="default" r:id="rId14"/>
-      <w:footerReference w:type="default" r:id="rId15"/>
+      <w:headerReference w:type="default" r:id="rId15"/>
+      <w:footerReference w:type="default" r:id="rId16"/>
       <w:pgSz w:w="11906" w:h="16838"/>
       <w:pgMar w:top="1417" w:right="1701" w:bottom="1417" w:left="1701" w:header="708" w:footer="708" w:gutter="0"/>
       <w:pgNumType w:start="1"/>
@@ -8600,7 +8819,7 @@
           <w:rPr>
             <w:noProof/>
           </w:rPr>
-          <w:t>9</w:t>
+          <w:t>18</w:t>
         </w:r>
         <w:r>
           <w:fldChar w:fldCharType="end"/>
@@ -8879,6 +9098,119 @@
     </w:lvl>
   </w:abstractNum>
   <w:abstractNum w:abstractNumId="2">
+    <w:nsid w:val="0E836283"/>
+    <w:multiLevelType w:val="hybridMultilevel"/>
+    <w:tmpl w:val="0478AA1A"/>
+    <w:lvl w:ilvl="0" w:tplc="0C0A0001">
+      <w:start w:val="1"/>
+      <w:numFmt w:val="bullet"/>
+      <w:lvlText w:val=""/>
+      <w:lvlJc w:val="left"/>
+      <w:pPr>
+        <w:ind w:left="720" w:hanging="360"/>
+      </w:pPr>
+      <w:rPr>
+        <w:rFonts w:ascii="Symbol" w:hAnsi="Symbol" w:hint="default"/>
+      </w:rPr>
+    </w:lvl>
+    <w:lvl w:ilvl="1" w:tplc="0C0A0003" w:tentative="1">
+      <w:start w:val="1"/>
+      <w:numFmt w:val="bullet"/>
+      <w:lvlText w:val="o"/>
+      <w:lvlJc w:val="left"/>
+      <w:pPr>
+        <w:ind w:left="1440" w:hanging="360"/>
+      </w:pPr>
+      <w:rPr>
+        <w:rFonts w:ascii="Courier New" w:hAnsi="Courier New" w:cs="Courier New" w:hint="default"/>
+      </w:rPr>
+    </w:lvl>
+    <w:lvl w:ilvl="2" w:tplc="0C0A0005" w:tentative="1">
+      <w:start w:val="1"/>
+      <w:numFmt w:val="bullet"/>
+      <w:lvlText w:val=""/>
+      <w:lvlJc w:val="left"/>
+      <w:pPr>
+        <w:ind w:left="2160" w:hanging="360"/>
+      </w:pPr>
+      <w:rPr>
+        <w:rFonts w:ascii="Wingdings" w:hAnsi="Wingdings" w:hint="default"/>
+      </w:rPr>
+    </w:lvl>
+    <w:lvl w:ilvl="3" w:tplc="0C0A0001" w:tentative="1">
+      <w:start w:val="1"/>
+      <w:numFmt w:val="bullet"/>
+      <w:lvlText w:val=""/>
+      <w:lvlJc w:val="left"/>
+      <w:pPr>
+        <w:ind w:left="2880" w:hanging="360"/>
+      </w:pPr>
+      <w:rPr>
+        <w:rFonts w:ascii="Symbol" w:hAnsi="Symbol" w:hint="default"/>
+      </w:rPr>
+    </w:lvl>
+    <w:lvl w:ilvl="4" w:tplc="0C0A0003" w:tentative="1">
+      <w:start w:val="1"/>
+      <w:numFmt w:val="bullet"/>
+      <w:lvlText w:val="o"/>
+      <w:lvlJc w:val="left"/>
+      <w:pPr>
+        <w:ind w:left="3600" w:hanging="360"/>
+      </w:pPr>
+      <w:rPr>
+        <w:rFonts w:ascii="Courier New" w:hAnsi="Courier New" w:cs="Courier New" w:hint="default"/>
+      </w:rPr>
+    </w:lvl>
+    <w:lvl w:ilvl="5" w:tplc="0C0A0005" w:tentative="1">
+      <w:start w:val="1"/>
+      <w:numFmt w:val="bullet"/>
+      <w:lvlText w:val=""/>
+      <w:lvlJc w:val="left"/>
+      <w:pPr>
+        <w:ind w:left="4320" w:hanging="360"/>
+      </w:pPr>
+      <w:rPr>
+        <w:rFonts w:ascii="Wingdings" w:hAnsi="Wingdings" w:hint="default"/>
+      </w:rPr>
+    </w:lvl>
+    <w:lvl w:ilvl="6" w:tplc="0C0A0001" w:tentative="1">
+      <w:start w:val="1"/>
+      <w:numFmt w:val="bullet"/>
+      <w:lvlText w:val=""/>
+      <w:lvlJc w:val="left"/>
+      <w:pPr>
+        <w:ind w:left="5040" w:hanging="360"/>
+      </w:pPr>
+      <w:rPr>
+        <w:rFonts w:ascii="Symbol" w:hAnsi="Symbol" w:hint="default"/>
+      </w:rPr>
+    </w:lvl>
+    <w:lvl w:ilvl="7" w:tplc="0C0A0003" w:tentative="1">
+      <w:start w:val="1"/>
+      <w:numFmt w:val="bullet"/>
+      <w:lvlText w:val="o"/>
+      <w:lvlJc w:val="left"/>
+      <w:pPr>
+        <w:ind w:left="5760" w:hanging="360"/>
+      </w:pPr>
+      <w:rPr>
+        <w:rFonts w:ascii="Courier New" w:hAnsi="Courier New" w:cs="Courier New" w:hint="default"/>
+      </w:rPr>
+    </w:lvl>
+    <w:lvl w:ilvl="8" w:tplc="0C0A0005" w:tentative="1">
+      <w:start w:val="1"/>
+      <w:numFmt w:val="bullet"/>
+      <w:lvlText w:val=""/>
+      <w:lvlJc w:val="left"/>
+      <w:pPr>
+        <w:ind w:left="6480" w:hanging="360"/>
+      </w:pPr>
+      <w:rPr>
+        <w:rFonts w:ascii="Wingdings" w:hAnsi="Wingdings" w:hint="default"/>
+      </w:rPr>
+    </w:lvl>
+  </w:abstractNum>
+  <w:abstractNum w:abstractNumId="3">
     <w:nsid w:val="16BE1CE7"/>
     <w:multiLevelType w:val="hybridMultilevel"/>
     <w:tmpl w:val="FD182B20"/>
@@ -8991,7 +9323,7 @@
       </w:rPr>
     </w:lvl>
   </w:abstractNum>
-  <w:abstractNum w:abstractNumId="3">
+  <w:abstractNum w:abstractNumId="4">
     <w:nsid w:val="18EC406C"/>
     <w:multiLevelType w:val="multilevel"/>
     <w:tmpl w:val="41EA2BBA"/>
@@ -9104,7 +9436,7 @@
       </w:rPr>
     </w:lvl>
   </w:abstractNum>
-  <w:abstractNum w:abstractNumId="4">
+  <w:abstractNum w:abstractNumId="5">
     <w:nsid w:val="1A0A22FC"/>
     <w:multiLevelType w:val="multilevel"/>
     <w:tmpl w:val="A2426B20"/>
@@ -9217,7 +9549,7 @@
       </w:rPr>
     </w:lvl>
   </w:abstractNum>
-  <w:abstractNum w:abstractNumId="5">
+  <w:abstractNum w:abstractNumId="6">
     <w:nsid w:val="1BA534CD"/>
     <w:multiLevelType w:val="hybridMultilevel"/>
     <w:tmpl w:val="ABAEC1C2"/>
@@ -9303,7 +9635,7 @@
       </w:pPr>
     </w:lvl>
   </w:abstractNum>
-  <w:abstractNum w:abstractNumId="6">
+  <w:abstractNum w:abstractNumId="7">
     <w:nsid w:val="1E3D488A"/>
     <w:multiLevelType w:val="hybridMultilevel"/>
     <w:tmpl w:val="BD6EB5AC"/>
@@ -9389,7 +9721,7 @@
       </w:pPr>
     </w:lvl>
   </w:abstractNum>
-  <w:abstractNum w:abstractNumId="7">
+  <w:abstractNum w:abstractNumId="8">
     <w:nsid w:val="204648CC"/>
     <w:multiLevelType w:val="hybridMultilevel"/>
     <w:tmpl w:val="5126A36C"/>
@@ -9501,7 +9833,7 @@
       </w:rPr>
     </w:lvl>
   </w:abstractNum>
-  <w:abstractNum w:abstractNumId="8">
+  <w:abstractNum w:abstractNumId="9">
     <w:nsid w:val="2701155C"/>
     <w:multiLevelType w:val="hybridMultilevel"/>
     <w:tmpl w:val="E5EC4A3A"/>
@@ -9614,7 +9946,7 @@
       </w:rPr>
     </w:lvl>
   </w:abstractNum>
-  <w:abstractNum w:abstractNumId="9">
+  <w:abstractNum w:abstractNumId="10">
     <w:nsid w:val="27CB5C3D"/>
     <w:multiLevelType w:val="hybridMultilevel"/>
     <w:tmpl w:val="5ABEAA54"/>
@@ -9700,7 +10032,7 @@
       </w:pPr>
     </w:lvl>
   </w:abstractNum>
-  <w:abstractNum w:abstractNumId="10">
+  <w:abstractNum w:abstractNumId="11">
     <w:nsid w:val="28FC078F"/>
     <w:multiLevelType w:val="hybridMultilevel"/>
     <w:tmpl w:val="9E222C9C"/>
@@ -9812,7 +10144,7 @@
       </w:rPr>
     </w:lvl>
   </w:abstractNum>
-  <w:abstractNum w:abstractNumId="11">
+  <w:abstractNum w:abstractNumId="12">
     <w:nsid w:val="2BC843EB"/>
     <w:multiLevelType w:val="hybridMultilevel"/>
     <w:tmpl w:val="ADE84C82"/>
@@ -9898,7 +10230,7 @@
       </w:pPr>
     </w:lvl>
   </w:abstractNum>
-  <w:abstractNum w:abstractNumId="12">
+  <w:abstractNum w:abstractNumId="13">
     <w:nsid w:val="2F2738F2"/>
     <w:multiLevelType w:val="hybridMultilevel"/>
     <w:tmpl w:val="99DC175E"/>
@@ -9984,7 +10316,7 @@
       </w:pPr>
     </w:lvl>
   </w:abstractNum>
-  <w:abstractNum w:abstractNumId="13">
+  <w:abstractNum w:abstractNumId="14">
     <w:nsid w:val="30C47EFA"/>
     <w:multiLevelType w:val="hybridMultilevel"/>
     <w:tmpl w:val="FD36C26E"/>
@@ -10070,7 +10402,7 @@
       </w:pPr>
     </w:lvl>
   </w:abstractNum>
-  <w:abstractNum w:abstractNumId="14">
+  <w:abstractNum w:abstractNumId="15">
     <w:nsid w:val="314A206B"/>
     <w:multiLevelType w:val="hybridMultilevel"/>
     <w:tmpl w:val="22EE5ABE"/>
@@ -10156,7 +10488,7 @@
       </w:pPr>
     </w:lvl>
   </w:abstractNum>
-  <w:abstractNum w:abstractNumId="15">
+  <w:abstractNum w:abstractNumId="16">
     <w:nsid w:val="36F80DCD"/>
     <w:multiLevelType w:val="multilevel"/>
     <w:tmpl w:val="0C0A001F"/>
@@ -10242,7 +10574,7 @@
       </w:pPr>
     </w:lvl>
   </w:abstractNum>
-  <w:abstractNum w:abstractNumId="16">
+  <w:abstractNum w:abstractNumId="17">
     <w:nsid w:val="3C7F088E"/>
     <w:multiLevelType w:val="hybridMultilevel"/>
     <w:tmpl w:val="770C77EA"/>
@@ -10354,7 +10686,7 @@
       </w:rPr>
     </w:lvl>
   </w:abstractNum>
-  <w:abstractNum w:abstractNumId="17">
+  <w:abstractNum w:abstractNumId="18">
     <w:nsid w:val="3D785240"/>
     <w:multiLevelType w:val="hybridMultilevel"/>
     <w:tmpl w:val="BE2C1EA2"/>
@@ -10466,7 +10798,7 @@
       </w:rPr>
     </w:lvl>
   </w:abstractNum>
-  <w:abstractNum w:abstractNumId="18">
+  <w:abstractNum w:abstractNumId="19">
     <w:nsid w:val="423D50DA"/>
     <w:multiLevelType w:val="multilevel"/>
     <w:tmpl w:val="0C0A001F"/>
@@ -10552,7 +10884,7 @@
       </w:pPr>
     </w:lvl>
   </w:abstractNum>
-  <w:abstractNum w:abstractNumId="19">
+  <w:abstractNum w:abstractNumId="20">
     <w:nsid w:val="44BE698B"/>
     <w:multiLevelType w:val="hybridMultilevel"/>
     <w:tmpl w:val="89F62588"/>
@@ -10664,7 +10996,7 @@
       </w:rPr>
     </w:lvl>
   </w:abstractNum>
-  <w:abstractNum w:abstractNumId="20">
+  <w:abstractNum w:abstractNumId="21">
     <w:nsid w:val="47EA1A0B"/>
     <w:multiLevelType w:val="hybridMultilevel"/>
     <w:tmpl w:val="A5482538"/>
@@ -10777,7 +11109,7 @@
       </w:rPr>
     </w:lvl>
   </w:abstractNum>
-  <w:abstractNum w:abstractNumId="21">
+  <w:abstractNum w:abstractNumId="22">
     <w:nsid w:val="49324B12"/>
     <w:multiLevelType w:val="hybridMultilevel"/>
     <w:tmpl w:val="5FA4A0C0"/>
@@ -10889,7 +11221,7 @@
       </w:rPr>
     </w:lvl>
   </w:abstractNum>
-  <w:abstractNum w:abstractNumId="22">
+  <w:abstractNum w:abstractNumId="23">
     <w:nsid w:val="4E6000E5"/>
     <w:multiLevelType w:val="hybridMultilevel"/>
     <w:tmpl w:val="EE00002A"/>
@@ -11002,7 +11334,7 @@
       </w:rPr>
     </w:lvl>
   </w:abstractNum>
-  <w:abstractNum w:abstractNumId="23">
+  <w:abstractNum w:abstractNumId="24">
     <w:nsid w:val="50DB1654"/>
     <w:multiLevelType w:val="hybridMultilevel"/>
     <w:tmpl w:val="B3623A86"/>
@@ -11088,7 +11420,7 @@
       </w:pPr>
     </w:lvl>
   </w:abstractNum>
-  <w:abstractNum w:abstractNumId="24">
+  <w:abstractNum w:abstractNumId="25">
     <w:nsid w:val="54C55D25"/>
     <w:multiLevelType w:val="hybridMultilevel"/>
     <w:tmpl w:val="CA244CCE"/>
@@ -11200,7 +11532,7 @@
       </w:rPr>
     </w:lvl>
   </w:abstractNum>
-  <w:abstractNum w:abstractNumId="25">
+  <w:abstractNum w:abstractNumId="26">
     <w:nsid w:val="5A1D42DF"/>
     <w:multiLevelType w:val="hybridMultilevel"/>
     <w:tmpl w:val="6CE619EA"/>
@@ -11313,7 +11645,7 @@
       </w:rPr>
     </w:lvl>
   </w:abstractNum>
-  <w:abstractNum w:abstractNumId="26">
+  <w:abstractNum w:abstractNumId="27">
     <w:nsid w:val="5FE05CC9"/>
     <w:multiLevelType w:val="hybridMultilevel"/>
     <w:tmpl w:val="A5D0A620"/>
@@ -11426,7 +11758,7 @@
       </w:rPr>
     </w:lvl>
   </w:abstractNum>
-  <w:abstractNum w:abstractNumId="27">
+  <w:abstractNum w:abstractNumId="28">
     <w:nsid w:val="6104239B"/>
     <w:multiLevelType w:val="hybridMultilevel"/>
     <w:tmpl w:val="E30A96AE"/>
@@ -11539,7 +11871,7 @@
       </w:rPr>
     </w:lvl>
   </w:abstractNum>
-  <w:abstractNum w:abstractNumId="28">
+  <w:abstractNum w:abstractNumId="29">
     <w:nsid w:val="627D181B"/>
     <w:multiLevelType w:val="hybridMultilevel"/>
     <w:tmpl w:val="83E6A35A"/>
@@ -11651,7 +11983,7 @@
       </w:rPr>
     </w:lvl>
   </w:abstractNum>
-  <w:abstractNum w:abstractNumId="29">
+  <w:abstractNum w:abstractNumId="30">
     <w:nsid w:val="65BF0FBD"/>
     <w:multiLevelType w:val="hybridMultilevel"/>
     <w:tmpl w:val="E2021FA6"/>
@@ -11764,7 +12096,7 @@
       </w:rPr>
     </w:lvl>
   </w:abstractNum>
-  <w:abstractNum w:abstractNumId="30">
+  <w:abstractNum w:abstractNumId="31">
     <w:nsid w:val="69135656"/>
     <w:multiLevelType w:val="hybridMultilevel"/>
     <w:tmpl w:val="DE2AA6E2"/>
@@ -11850,7 +12182,7 @@
       </w:pPr>
     </w:lvl>
   </w:abstractNum>
-  <w:abstractNum w:abstractNumId="31">
+  <w:abstractNum w:abstractNumId="32">
     <w:nsid w:val="6AEC2098"/>
     <w:multiLevelType w:val="hybridMultilevel"/>
     <w:tmpl w:val="59AE04D6"/>
@@ -11962,7 +12294,7 @@
       </w:rPr>
     </w:lvl>
   </w:abstractNum>
-  <w:abstractNum w:abstractNumId="32">
+  <w:abstractNum w:abstractNumId="33">
     <w:nsid w:val="6D287929"/>
     <w:multiLevelType w:val="hybridMultilevel"/>
     <w:tmpl w:val="A7A00DC0"/>
@@ -12048,7 +12380,7 @@
       </w:pPr>
     </w:lvl>
   </w:abstractNum>
-  <w:abstractNum w:abstractNumId="33">
+  <w:abstractNum w:abstractNumId="34">
     <w:nsid w:val="6E0B58BC"/>
     <w:multiLevelType w:val="hybridMultilevel"/>
     <w:tmpl w:val="CC4CFC6E"/>
@@ -12134,7 +12466,7 @@
       </w:pPr>
     </w:lvl>
   </w:abstractNum>
-  <w:abstractNum w:abstractNumId="34">
+  <w:abstractNum w:abstractNumId="35">
     <w:nsid w:val="70291C15"/>
     <w:multiLevelType w:val="hybridMultilevel"/>
     <w:tmpl w:val="50147AF6"/>
@@ -12246,7 +12578,7 @@
       </w:rPr>
     </w:lvl>
   </w:abstractNum>
-  <w:abstractNum w:abstractNumId="35">
+  <w:abstractNum w:abstractNumId="36">
     <w:nsid w:val="7087315A"/>
     <w:multiLevelType w:val="hybridMultilevel"/>
     <w:tmpl w:val="7CE4D940"/>
@@ -12359,7 +12691,7 @@
       </w:rPr>
     </w:lvl>
   </w:abstractNum>
-  <w:abstractNum w:abstractNumId="36">
+  <w:abstractNum w:abstractNumId="37">
     <w:nsid w:val="71047B47"/>
     <w:multiLevelType w:val="multilevel"/>
     <w:tmpl w:val="0C0A001F"/>
@@ -12445,7 +12777,7 @@
       </w:pPr>
     </w:lvl>
   </w:abstractNum>
-  <w:abstractNum w:abstractNumId="37">
+  <w:abstractNum w:abstractNumId="38">
     <w:nsid w:val="7409503F"/>
     <w:multiLevelType w:val="hybridMultilevel"/>
     <w:tmpl w:val="091239EA"/>
@@ -12557,7 +12889,7 @@
       </w:rPr>
     </w:lvl>
   </w:abstractNum>
-  <w:abstractNum w:abstractNumId="38">
+  <w:abstractNum w:abstractNumId="39">
     <w:nsid w:val="758C3BBD"/>
     <w:multiLevelType w:val="hybridMultilevel"/>
     <w:tmpl w:val="FEFA6628"/>
@@ -12669,7 +13001,7 @@
       </w:rPr>
     </w:lvl>
   </w:abstractNum>
-  <w:abstractNum w:abstractNumId="39">
+  <w:abstractNum w:abstractNumId="40">
     <w:nsid w:val="75F76345"/>
     <w:multiLevelType w:val="hybridMultilevel"/>
     <w:tmpl w:val="48FEA1D0"/>
@@ -12782,7 +13114,7 @@
       </w:rPr>
     </w:lvl>
   </w:abstractNum>
-  <w:abstractNum w:abstractNumId="40">
+  <w:abstractNum w:abstractNumId="41">
     <w:nsid w:val="7775236F"/>
     <w:multiLevelType w:val="multilevel"/>
     <w:tmpl w:val="0C0A001F"/>
@@ -12868,7 +13200,7 @@
       </w:pPr>
     </w:lvl>
   </w:abstractNum>
-  <w:abstractNum w:abstractNumId="41">
+  <w:abstractNum w:abstractNumId="42">
     <w:nsid w:val="778C7994"/>
     <w:multiLevelType w:val="hybridMultilevel"/>
     <w:tmpl w:val="FB707C82"/>
@@ -12954,7 +13286,7 @@
       </w:pPr>
     </w:lvl>
   </w:abstractNum>
-  <w:abstractNum w:abstractNumId="42">
+  <w:abstractNum w:abstractNumId="43">
     <w:nsid w:val="78077725"/>
     <w:multiLevelType w:val="hybridMultilevel"/>
     <w:tmpl w:val="18605EB8"/>
@@ -13040,7 +13372,7 @@
       </w:pPr>
     </w:lvl>
   </w:abstractNum>
-  <w:abstractNum w:abstractNumId="43">
+  <w:abstractNum w:abstractNumId="44">
     <w:nsid w:val="785B1319"/>
     <w:multiLevelType w:val="hybridMultilevel"/>
     <w:tmpl w:val="D41A6716"/>
@@ -13126,7 +13458,7 @@
       </w:pPr>
     </w:lvl>
   </w:abstractNum>
-  <w:abstractNum w:abstractNumId="44">
+  <w:abstractNum w:abstractNumId="45">
     <w:nsid w:val="7D59073B"/>
     <w:multiLevelType w:val="hybridMultilevel"/>
     <w:tmpl w:val="00EA902C"/>
@@ -13212,7 +13544,7 @@
       </w:pPr>
     </w:lvl>
   </w:abstractNum>
-  <w:abstractNum w:abstractNumId="45">
+  <w:abstractNum w:abstractNumId="46">
     <w:nsid w:val="7D6B5667"/>
     <w:multiLevelType w:val="hybridMultilevel"/>
     <w:tmpl w:val="EAAE99B0"/>
@@ -13299,142 +13631,145 @@
     </w:lvl>
   </w:abstractNum>
   <w:num w:numId="1">
-    <w:abstractNumId w:val="35"/>
+    <w:abstractNumId w:val="36"/>
   </w:num>
   <w:num w:numId="2">
-    <w:abstractNumId w:val="26"/>
+    <w:abstractNumId w:val="27"/>
   </w:num>
   <w:num w:numId="3">
-    <w:abstractNumId w:val="8"/>
+    <w:abstractNumId w:val="9"/>
   </w:num>
   <w:num w:numId="4">
-    <w:abstractNumId w:val="5"/>
+    <w:abstractNumId w:val="6"/>
   </w:num>
   <w:num w:numId="5">
+    <w:abstractNumId w:val="45"/>
+  </w:num>
+  <w:num w:numId="6">
+    <w:abstractNumId w:val="14"/>
+  </w:num>
+  <w:num w:numId="7">
+    <w:abstractNumId w:val="24"/>
+  </w:num>
+  <w:num w:numId="8">
+    <w:abstractNumId w:val="13"/>
+  </w:num>
+  <w:num w:numId="9">
+    <w:abstractNumId w:val="46"/>
+  </w:num>
+  <w:num w:numId="10">
+    <w:abstractNumId w:val="42"/>
+  </w:num>
+  <w:num w:numId="11">
+    <w:abstractNumId w:val="15"/>
+  </w:num>
+  <w:num w:numId="12">
+    <w:abstractNumId w:val="41"/>
+  </w:num>
+  <w:num w:numId="13">
+    <w:abstractNumId w:val="12"/>
+  </w:num>
+  <w:num w:numId="14">
     <w:abstractNumId w:val="44"/>
   </w:num>
-  <w:num w:numId="6">
-    <w:abstractNumId w:val="13"/>
+  <w:num w:numId="15">
+    <w:abstractNumId w:val="43"/>
   </w:num>
-  <w:num w:numId="7">
-    <w:abstractNumId w:val="23"/>
+  <w:num w:numId="16">
+    <w:abstractNumId w:val="34"/>
   </w:num>
-  <w:num w:numId="8">
-    <w:abstractNumId w:val="12"/>
+  <w:num w:numId="17">
+    <w:abstractNumId w:val="22"/>
   </w:num>
-  <w:num w:numId="9">
-    <w:abstractNumId w:val="45"/>
+  <w:num w:numId="18">
+    <w:abstractNumId w:val="17"/>
   </w:num>
-  <w:num w:numId="10">
-    <w:abstractNumId w:val="41"/>
-  </w:num>
-  <w:num w:numId="11">
-    <w:abstractNumId w:val="14"/>
-  </w:num>
-  <w:num w:numId="12">
-    <w:abstractNumId w:val="40"/>
-  </w:num>
-  <w:num w:numId="13">
+  <w:num w:numId="19">
     <w:abstractNumId w:val="11"/>
   </w:num>
-  <w:num w:numId="14">
-    <w:abstractNumId w:val="43"/>
-  </w:num>
-  <w:num w:numId="15">
-    <w:abstractNumId w:val="42"/>
-  </w:num>
-  <w:num w:numId="16">
+  <w:num w:numId="20">
     <w:abstractNumId w:val="33"/>
   </w:num>
-  <w:num w:numId="17">
-    <w:abstractNumId w:val="21"/>
+  <w:num w:numId="21">
+    <w:abstractNumId w:val="20"/>
   </w:num>
-  <w:num w:numId="18">
-    <w:abstractNumId w:val="16"/>
-  </w:num>
-  <w:num w:numId="19">
-    <w:abstractNumId w:val="10"/>
-  </w:num>
-  <w:num w:numId="20">
+  <w:num w:numId="22">
     <w:abstractNumId w:val="32"/>
   </w:num>
-  <w:num w:numId="21">
-    <w:abstractNumId w:val="19"/>
-  </w:num>
-  <w:num w:numId="22">
-    <w:abstractNumId w:val="31"/>
-  </w:num>
   <w:num w:numId="23">
-    <w:abstractNumId w:val="38"/>
+    <w:abstractNumId w:val="39"/>
   </w:num>
   <w:num w:numId="24">
     <w:abstractNumId w:val="1"/>
   </w:num>
   <w:num w:numId="25">
-    <w:abstractNumId w:val="28"/>
+    <w:abstractNumId w:val="29"/>
   </w:num>
   <w:num w:numId="26">
-    <w:abstractNumId w:val="6"/>
+    <w:abstractNumId w:val="7"/>
   </w:num>
   <w:num w:numId="27">
-    <w:abstractNumId w:val="7"/>
+    <w:abstractNumId w:val="8"/>
   </w:num>
   <w:num w:numId="28">
+    <w:abstractNumId w:val="38"/>
+  </w:num>
+  <w:num w:numId="29">
+    <w:abstractNumId w:val="25"/>
+  </w:num>
+  <w:num w:numId="30">
+    <w:abstractNumId w:val="35"/>
+  </w:num>
+  <w:num w:numId="31">
+    <w:abstractNumId w:val="18"/>
+  </w:num>
+  <w:num w:numId="32">
+    <w:abstractNumId w:val="10"/>
+  </w:num>
+  <w:num w:numId="33">
+    <w:abstractNumId w:val="16"/>
+  </w:num>
+  <w:num w:numId="34">
+    <w:abstractNumId w:val="19"/>
+  </w:num>
+  <w:num w:numId="35">
     <w:abstractNumId w:val="37"/>
   </w:num>
-  <w:num w:numId="29">
-    <w:abstractNumId w:val="24"/>
-  </w:num>
-  <w:num w:numId="30">
-    <w:abstractNumId w:val="34"/>
-  </w:num>
-  <w:num w:numId="31">
-    <w:abstractNumId w:val="17"/>
-  </w:num>
-  <w:num w:numId="32">
-    <w:abstractNumId w:val="9"/>
-  </w:num>
-  <w:num w:numId="33">
-    <w:abstractNumId w:val="15"/>
-  </w:num>
-  <w:num w:numId="34">
-    <w:abstractNumId w:val="18"/>
-  </w:num>
-  <w:num w:numId="35">
-    <w:abstractNumId w:val="36"/>
-  </w:num>
   <w:num w:numId="36">
-    <w:abstractNumId w:val="30"/>
+    <w:abstractNumId w:val="31"/>
   </w:num>
   <w:num w:numId="37">
-    <w:abstractNumId w:val="29"/>
+    <w:abstractNumId w:val="30"/>
   </w:num>
   <w:num w:numId="38">
     <w:abstractNumId w:val="0"/>
   </w:num>
   <w:num w:numId="39">
-    <w:abstractNumId w:val="20"/>
+    <w:abstractNumId w:val="21"/>
   </w:num>
   <w:num w:numId="40">
-    <w:abstractNumId w:val="2"/>
+    <w:abstractNumId w:val="3"/>
   </w:num>
   <w:num w:numId="41">
-    <w:abstractNumId w:val="22"/>
+    <w:abstractNumId w:val="23"/>
   </w:num>
   <w:num w:numId="42">
-    <w:abstractNumId w:val="27"/>
+    <w:abstractNumId w:val="28"/>
   </w:num>
   <w:num w:numId="43">
-    <w:abstractNumId w:val="25"/>
+    <w:abstractNumId w:val="26"/>
   </w:num>
   <w:num w:numId="44">
-    <w:abstractNumId w:val="3"/>
+    <w:abstractNumId w:val="4"/>
   </w:num>
   <w:num w:numId="45">
-    <w:abstractNumId w:val="4"/>
+    <w:abstractNumId w:val="5"/>
   </w:num>
   <w:num w:numId="46">
-    <w:abstractNumId w:val="39"/>
+    <w:abstractNumId w:val="40"/>
+  </w:num>
+  <w:num w:numId="47">
+    <w:abstractNumId w:val="2"/>
   </w:num>
 </w:numbering>
 </file>
@@ -15236,7 +15571,7 @@
         </b:NameList>
       </b:Author>
     </b:Author>
-    <b:RefOrder>25</b:RefOrder>
+    <b:RefOrder>27</b:RefOrder>
   </b:Source>
   <b:Source>
     <b:Year>2000</b:Year>
@@ -15259,7 +15594,7 @@
       </b:Author>
     </b:Author>
     <b:City>Madrid, España</b:City>
-    <b:RefOrder>26</b:RefOrder>
+    <b:RefOrder>28</b:RefOrder>
   </b:Source>
   <b:Source>
     <b:Year>2018</b:Year>
@@ -15277,7 +15612,7 @@
         </b:NameList>
       </b:Author>
     </b:Author>
-    <b:RefOrder>27</b:RefOrder>
+    <b:RefOrder>29</b:RefOrder>
   </b:Source>
   <b:Source>
     <b:Year>2012</b:Year>
@@ -15298,7 +15633,7 @@
       </b:Author>
     </b:Author>
     <b:PublicationTitle>Usability 101: Introduction to Usability</b:PublicationTitle>
-    <b:RefOrder>28</b:RefOrder>
+    <b:RefOrder>30</b:RefOrder>
   </b:Source>
   <b:Source>
     <b:Year>2010</b:Year>
@@ -15319,7 +15654,7 @@
       </b:Author>
     </b:Author>
     <b:PublicationTitle>Plantilla del modelo del dominio</b:PublicationTitle>
-    <b:RefOrder>29</b:RefOrder>
+    <b:RefOrder>31</b:RefOrder>
   </b:Source>
   <b:Source>
     <b:Year>2021</b:Year>
@@ -15340,7 +15675,7 @@
       </b:Author>
     </b:Author>
     <b:StandardNumber> ISBN: 9780137503148</b:StandardNumber>
-    <b:RefOrder>30</b:RefOrder>
+    <b:RefOrder>32</b:RefOrder>
   </b:Source>
   <b:Source>
     <b:Year>2005</b:Year>
@@ -15368,7 +15703,7 @@
       </b:Author>
     </b:Author>
     <b:StandardNumber> ISBN: 0321267974</b:StandardNumber>
-    <b:RefOrder>31</b:RefOrder>
+    <b:RefOrder>33</b:RefOrder>
   </b:Source>
   <b:Source>
     <b:Year>2001</b:Year>
@@ -15396,7 +15731,7 @@
       </b:Editor>
     </b:Author>
     <b:Number>7ed</b:Number>
-    <b:RefOrder>32</b:RefOrder>
+    <b:RefOrder>34</b:RefOrder>
   </b:Source>
   <b:Source>
     <b:Year>2010</b:Year>
@@ -15426,11 +15761,53 @@
     <b:City>La Habana</b:City>
     <b:RefOrder>24</b:RefOrder>
   </b:Source>
+  <b:Source>
+    <b:Year>2021</b:Year>
+    <b:BIBTEX_Entry>misc</b:BIBTEX_Entry>
+    <b:Comments>Accessed: 2021-10-30</b:Comments>
+    <b:SourceType>Misc</b:SourceType>
+    <b:Title>SQLite Autoincrement</b:Title>
+    <b:Tag>sqlite_autoinc</b:Tag>
+    <b:URL>https://www.sqlite.org/autoinc.html</b:URL>
+    <b:Author>
+      <b:Author>
+        <b:NameList>
+          <b:Person>
+            <b:Last>Developers</b:Last>
+            <b:First>SQLite</b:First>
+          </b:Person>
+        </b:NameList>
+      </b:Author>
+    </b:Author>
+    <b:PublicationTitle>SQLite Autoincrement</b:PublicationTitle>
+    <b:RefOrder>25</b:RefOrder>
+  </b:Source>
+  <b:Source>
+    <b:Year>2021</b:Year>
+    <b:BIBTEX_Entry>misc</b:BIBTEX_Entry>
+    <b:Comments>Accessed: 2021-10-30</b:Comments>
+    <b:SourceType>Misc</b:SourceType>
+    <b:Title>What is Activity Diagram?</b:Title>
+    <b:Tag>visual_paradigm_activity_diagram</b:Tag>
+    <b:URL>https://www.visual-paradigm.com/guide/uml-unified-modeling-language/what-is-activity-diagram/</b:URL>
+    <b:Author>
+      <b:Author>
+        <b:NameList>
+          <b:Person>
+            <b:Last>Paradigm</b:Last>
+            <b:First>Visual</b:First>
+          </b:Person>
+        </b:NameList>
+      </b:Author>
+    </b:Author>
+    <b:PublicationTitle>What is Activity Diagram?</b:PublicationTitle>
+    <b:RefOrder>26</b:RefOrder>
+  </b:Source>
 </b:Sources>
 </file>
 
 <file path=customXml/itemProps1.xml><?xml version="1.0" encoding="utf-8"?>
-<ds:datastoreItem xmlns:ds="http://schemas.openxmlformats.org/officeDocument/2006/customXml" ds:itemID="{4531481D-AA51-4372-8D14-647163E9E5CA}">
+<ds:datastoreItem xmlns:ds="http://schemas.openxmlformats.org/officeDocument/2006/customXml" ds:itemID="{BA437FBD-74BB-4D1C-B116-C4E2934F0FA8}">
   <ds:schemaRefs>
     <ds:schemaRef ds:uri="http://schemas.openxmlformats.org/officeDocument/2006/bibliography"/>
   </ds:schemaRefs>

</xml_diff>